<commit_message>
[VM:Doug.Stearns@10/29/2014 2:47:44 PM] p13701 - iqs/ecl iqa scorecards TTuser/items:Doug Stearns(stead1) Resolution for SCCB-S13701.DV.1: IQS, eCL - Incorporate IQA scorecards data from Highpoint (FS) - Verification and Validation - Dave Hinman
git-tfs-id: [https://tfs.omnicloud.local/tfs/cco%20program/]$/eCoaching_V2;C13781
</commit_message>
<xml_diff>
--- a/Requirements/CCO_eCoaching_Log_IQS_Layout.docx
+++ b/Requirements/CCO_eCoaching_Log_IQS_Layout.docx
@@ -1861,42 +1861,118 @@
               <w:rPr>
                 <w:szCs w:val="24"/>
               </w:rPr>
-              <w:t xml:space="preserve">Modified </w:t>
-            </w:r>
+              <w:t xml:space="preserve">Modified field 23 for </w:t>
+            </w:r>
+            <w:proofErr w:type="spellStart"/>
             <w:r>
               <w:rPr>
                 <w:szCs w:val="24"/>
               </w:rPr>
-              <w:t>field 23</w:t>
-            </w:r>
+              <w:t>eMail</w:t>
+            </w:r>
+            <w:proofErr w:type="spellEnd"/>
             <w:r>
               <w:rPr>
                 <w:szCs w:val="24"/>
               </w:rPr>
-              <w:t xml:space="preserve"> for </w:t>
+              <w:t xml:space="preserve"> and Written </w:t>
             </w:r>
             <w:proofErr w:type="spellStart"/>
             <w:r>
               <w:rPr>
                 <w:szCs w:val="24"/>
               </w:rPr>
-              <w:t>eMail</w:t>
+              <w:t>Corr</w:t>
             </w:r>
             <w:proofErr w:type="spellEnd"/>
-            <w:r>
+          </w:p>
+        </w:tc>
+        <w:tc>
+          <w:tcPr>
+            <w:tcW w:w="1822" w:type="dxa"/>
+          </w:tcPr>
+          <w:p>
+            <w:pPr>
+              <w:pStyle w:val="hdr1"/>
+              <w:ind w:left="0"/>
+              <w:jc w:val="left"/>
+            </w:pPr>
+            <w:r>
+              <w:t>Doug Stearns</w:t>
+            </w:r>
+          </w:p>
+        </w:tc>
+      </w:tr>
+      <w:tr>
+        <w:trPr>
+          <w:jc w:val="center"/>
+        </w:trPr>
+        <w:tc>
+          <w:tcPr>
+            <w:tcW w:w="1440" w:type="dxa"/>
+          </w:tcPr>
+          <w:p>
+            <w:pPr>
+              <w:pStyle w:val="hdr1"/>
+              <w:ind w:left="0"/>
+              <w:jc w:val="left"/>
+            </w:pPr>
+            <w:r>
+              <w:t>10/29/2014</w:t>
+            </w:r>
+          </w:p>
+        </w:tc>
+        <w:tc>
+          <w:tcPr>
+            <w:tcW w:w="6152" w:type="dxa"/>
+          </w:tcPr>
+          <w:p>
+            <w:pPr>
+              <w:pStyle w:val="hdr1"/>
+              <w:spacing w:before="0"/>
+              <w:ind w:left="0"/>
+              <w:jc w:val="left"/>
               <w:rPr>
                 <w:szCs w:val="24"/>
               </w:rPr>
-              <w:t xml:space="preserve"> and Written </w:t>
+            </w:pPr>
+            <w:r>
+              <w:rPr>
+                <w:szCs w:val="24"/>
+              </w:rPr>
+              <w:t>P13701 – IQS/</w:t>
             </w:r>
             <w:proofErr w:type="spellStart"/>
             <w:r>
               <w:rPr>
                 <w:szCs w:val="24"/>
               </w:rPr>
-              <w:t>Corr</w:t>
+              <w:t>eCL</w:t>
             </w:r>
             <w:proofErr w:type="spellEnd"/>
+            <w:r>
+              <w:rPr>
+                <w:szCs w:val="24"/>
+              </w:rPr>
+              <w:t xml:space="preserve"> IQA Scorecards</w:t>
+            </w:r>
+          </w:p>
+          <w:p>
+            <w:pPr>
+              <w:pStyle w:val="hdr1"/>
+              <w:spacing w:before="0"/>
+              <w:ind w:left="0"/>
+              <w:jc w:val="left"/>
+              <w:rPr>
+                <w:szCs w:val="24"/>
+              </w:rPr>
+            </w:pPr>
+            <w:r>
+              <w:rPr>
+                <w:szCs w:val="24"/>
+              </w:rPr>
+              <w:t>Added information for field 16 and 23</w:t>
+            </w:r>
           </w:p>
         </w:tc>
         <w:tc>
@@ -7532,6 +7608,29 @@
               <w:t>The User ID of the person who created the evaluation.</w:t>
             </w:r>
           </w:p>
+          <w:p>
+            <w:pPr>
+              <w:rPr>
+                <w:sz w:val="22"/>
+                <w:szCs w:val="22"/>
+              </w:rPr>
+            </w:pPr>
+          </w:p>
+          <w:p>
+            <w:pPr>
+              <w:rPr>
+                <w:sz w:val="22"/>
+                <w:szCs w:val="22"/>
+              </w:rPr>
+            </w:pPr>
+            <w:r>
+              <w:rPr>
+                <w:sz w:val="24"/>
+                <w:szCs w:val="24"/>
+              </w:rPr>
+              <w:t>For IQA Scorecards, this will be 999999</w:t>
+            </w:r>
+          </w:p>
         </w:tc>
       </w:tr>
       <w:tr>
@@ -8899,23 +8998,46 @@
           <w:p>
             <w:pPr>
               <w:rPr>
-                <w:sz w:val="22"/>
-                <w:szCs w:val="22"/>
-              </w:rPr>
-            </w:pPr>
-            <w:r>
-              <w:rPr>
                 <w:sz w:val="24"/>
                 <w:szCs w:val="24"/>
               </w:rPr>
-              <w:t xml:space="preserve">For records from Lime Survey = </w:t>
-            </w:r>
+            </w:pPr>
             <w:r>
               <w:rPr>
                 <w:sz w:val="24"/>
                 <w:szCs w:val="24"/>
               </w:rPr>
+              <w:t xml:space="preserve">For records from Lime Survey = </w:t>
+            </w:r>
+            <w:r>
+              <w:rPr>
+                <w:sz w:val="24"/>
+                <w:szCs w:val="24"/>
+              </w:rPr>
               <w:t>channel</w:t>
+            </w:r>
+          </w:p>
+          <w:p>
+            <w:pPr>
+              <w:rPr>
+                <w:sz w:val="24"/>
+                <w:szCs w:val="24"/>
+              </w:rPr>
+            </w:pPr>
+          </w:p>
+          <w:p>
+            <w:pPr>
+              <w:rPr>
+                <w:sz w:val="22"/>
+                <w:szCs w:val="22"/>
+              </w:rPr>
+            </w:pPr>
+            <w:r>
+              <w:rPr>
+                <w:sz w:val="24"/>
+                <w:szCs w:val="24"/>
+              </w:rPr>
+              <w:t>For IQA Scorecards, the letters IQA will be somewhere in the field</w:t>
             </w:r>
           </w:p>
         </w:tc>
@@ -13485,7 +13607,7 @@
 </file>
 
 <file path=customXml/itemProps4.xml><?xml version="1.0" encoding="utf-8"?>
-<ds:datastoreItem xmlns:ds="http://schemas.openxmlformats.org/officeDocument/2006/customXml" ds:itemID="{6239773F-EAEA-47F1-90DF-267BC7ED632E}">
+<ds:datastoreItem xmlns:ds="http://schemas.openxmlformats.org/officeDocument/2006/customXml" ds:itemID="{3922624A-A8F7-49F4-97D4-BE64AE4CE35D}">
   <ds:schemaRefs>
     <ds:schemaRef ds:uri="http://schemas.openxmlformats.org/officeDocument/2006/bibliography"/>
   </ds:schemaRefs>

</xml_diff>

<commit_message>
[VM:Doug.Stearns@11/18/2014 11:29:30 AM] p13826 - iqs/ecl source values TTuser/items:Doug Stearns(stead1) Resolution for SCCB-S13826.DV.1: eCL - Update Source in Feed to Reflect IQS, IQA and Lime Survey(FS) - Pending Development - Doug Stearns
git-tfs-id: [https://tfs.omnicloud.local/tfs/cco%20program/]$/eCoaching_V2;C13805
</commit_message>
<xml_diff>
--- a/Requirements/CCO_eCoaching_Log_IQS_Layout.docx
+++ b/Requirements/CCO_eCoaching_Log_IQS_Layout.docx
@@ -7,9 +7,7 @@
         <w:pStyle w:val="Title1"/>
       </w:pPr>
       <w:bookmarkStart w:id="0" w:name="_Ref29370327"/>
-      <w:bookmarkStart w:id="1" w:name="_GoBack"/>
       <w:bookmarkEnd w:id="0"/>
-      <w:bookmarkEnd w:id="1"/>
       <w:r>
         <w:t>__________________________</w:t>
       </w:r>
@@ -1991,6 +1989,96 @@
           </w:p>
         </w:tc>
       </w:tr>
+      <w:tr>
+        <w:trPr>
+          <w:jc w:val="center"/>
+        </w:trPr>
+        <w:tc>
+          <w:tcPr>
+            <w:tcW w:w="1440" w:type="dxa"/>
+          </w:tcPr>
+          <w:p>
+            <w:pPr>
+              <w:pStyle w:val="hdr1"/>
+              <w:ind w:left="0"/>
+              <w:jc w:val="left"/>
+            </w:pPr>
+            <w:r>
+              <w:t>11/17/2014</w:t>
+            </w:r>
+          </w:p>
+        </w:tc>
+        <w:tc>
+          <w:tcPr>
+            <w:tcW w:w="6152" w:type="dxa"/>
+          </w:tcPr>
+          <w:p>
+            <w:pPr>
+              <w:pStyle w:val="hdr1"/>
+              <w:spacing w:before="0"/>
+              <w:ind w:left="0"/>
+              <w:jc w:val="left"/>
+              <w:rPr>
+                <w:szCs w:val="24"/>
+              </w:rPr>
+            </w:pPr>
+            <w:r>
+              <w:rPr>
+                <w:szCs w:val="24"/>
+              </w:rPr>
+              <w:t>P13826 – IQS/</w:t>
+            </w:r>
+            <w:proofErr w:type="spellStart"/>
+            <w:r>
+              <w:rPr>
+                <w:szCs w:val="24"/>
+              </w:rPr>
+              <w:t>eCL</w:t>
+            </w:r>
+            <w:proofErr w:type="spellEnd"/>
+            <w:r>
+              <w:rPr>
+                <w:szCs w:val="24"/>
+              </w:rPr>
+              <w:t xml:space="preserve"> Source Values</w:t>
+            </w:r>
+          </w:p>
+          <w:p>
+            <w:pPr>
+              <w:pStyle w:val="hdr1"/>
+              <w:spacing w:before="0"/>
+              <w:ind w:left="0"/>
+              <w:jc w:val="left"/>
+              <w:rPr>
+                <w:szCs w:val="24"/>
+              </w:rPr>
+            </w:pPr>
+            <w:r>
+              <w:rPr>
+                <w:szCs w:val="24"/>
+              </w:rPr>
+              <w:t>Added information for field 19</w:t>
+            </w:r>
+            <w:bookmarkStart w:id="1" w:name="_GoBack"/>
+            <w:bookmarkEnd w:id="1"/>
+          </w:p>
+        </w:tc>
+        <w:tc>
+          <w:tcPr>
+            <w:tcW w:w="1822" w:type="dxa"/>
+          </w:tcPr>
+          <w:p>
+            <w:pPr>
+              <w:pStyle w:val="hdr1"/>
+              <w:ind w:left="0"/>
+              <w:jc w:val="left"/>
+            </w:pPr>
+            <w:r>
+              <w:t>Doug Stearns</w:t>
+            </w:r>
+          </w:p>
+        </w:tc>
+      </w:tr>
     </w:tbl>
     <w:p>
       <w:pPr>
@@ -8076,7 +8164,7 @@
                 <w:sz w:val="22"/>
                 <w:szCs w:val="22"/>
               </w:rPr>
-              <w:t>Blank</w:t>
+              <w:t>Source</w:t>
             </w:r>
           </w:p>
         </w:tc>
@@ -8119,112 +8207,139 @@
           <w:p>
             <w:pPr>
               <w:rPr>
-                <w:sz w:val="22"/>
-                <w:szCs w:val="22"/>
-              </w:rPr>
-            </w:pPr>
-            <w:r>
-              <w:rPr>
-                <w:sz w:val="22"/>
-                <w:szCs w:val="22"/>
-              </w:rPr>
-              <w:t xml:space="preserve">Formerly Source: </w:t>
-            </w:r>
-            <w:r>
-              <w:rPr>
-                <w:sz w:val="22"/>
-                <w:szCs w:val="22"/>
-              </w:rPr>
-              <w:t>Valid values will be based on the Role Code for the Coacher.</w:t>
-            </w:r>
-          </w:p>
-          <w:p>
-            <w:pPr>
-              <w:spacing w:before="120"/>
-              <w:rPr>
-                <w:sz w:val="22"/>
-                <w:szCs w:val="22"/>
-              </w:rPr>
-            </w:pPr>
-            <w:r>
-              <w:rPr>
-                <w:sz w:val="22"/>
-                <w:szCs w:val="22"/>
-              </w:rPr>
-              <w:t xml:space="preserve">QAA role code = </w:t>
-            </w:r>
-            <w:r>
-              <w:rPr>
-                <w:sz w:val="22"/>
-                <w:szCs w:val="22"/>
-              </w:rPr>
-              <w:t xml:space="preserve">IQS </w:t>
-            </w:r>
-            <w:r>
-              <w:rPr>
-                <w:sz w:val="22"/>
-                <w:szCs w:val="22"/>
-              </w:rPr>
-              <w:t xml:space="preserve"> Feed Quality Specialist</w:t>
-            </w:r>
-          </w:p>
-          <w:p>
-            <w:pPr>
-              <w:rPr>
-                <w:sz w:val="22"/>
-                <w:szCs w:val="22"/>
-              </w:rPr>
-            </w:pPr>
-            <w:r>
-              <w:rPr>
-                <w:sz w:val="22"/>
-                <w:szCs w:val="22"/>
-              </w:rPr>
-              <w:t xml:space="preserve">SUPR role code = </w:t>
-            </w:r>
-            <w:r>
-              <w:rPr>
-                <w:sz w:val="22"/>
-                <w:szCs w:val="22"/>
-              </w:rPr>
-              <w:t xml:space="preserve">IQS </w:t>
-            </w:r>
-            <w:r>
-              <w:rPr>
-                <w:sz w:val="22"/>
-                <w:szCs w:val="22"/>
-              </w:rPr>
-              <w:t xml:space="preserve"> Feed Supervisor</w:t>
-            </w:r>
-          </w:p>
-          <w:p>
-            <w:pPr>
-              <w:rPr>
-                <w:sz w:val="22"/>
-                <w:szCs w:val="22"/>
-              </w:rPr>
-            </w:pPr>
-            <w:r>
-              <w:rPr>
-                <w:sz w:val="22"/>
-                <w:szCs w:val="22"/>
-              </w:rPr>
-              <w:t xml:space="preserve">All other role codes = </w:t>
-            </w:r>
-            <w:r>
-              <w:rPr>
-                <w:sz w:val="22"/>
-                <w:szCs w:val="22"/>
-              </w:rPr>
-              <w:t>IQS</w:t>
-            </w:r>
-            <w:r>
-              <w:rPr>
-                <w:sz w:val="22"/>
-                <w:szCs w:val="22"/>
-              </w:rPr>
-              <w:t xml:space="preserve"> Feed Other</w:t>
-            </w:r>
+                <w:sz w:val="24"/>
+                <w:szCs w:val="24"/>
+              </w:rPr>
+            </w:pPr>
+            <w:r>
+              <w:rPr>
+                <w:sz w:val="24"/>
+                <w:szCs w:val="24"/>
+              </w:rPr>
+              <w:t xml:space="preserve">The </w:t>
+            </w:r>
+            <w:r>
+              <w:rPr>
+                <w:sz w:val="24"/>
+                <w:szCs w:val="24"/>
+              </w:rPr>
+              <w:t>Source</w:t>
+            </w:r>
+            <w:r>
+              <w:rPr>
+                <w:sz w:val="24"/>
+                <w:szCs w:val="24"/>
+              </w:rPr>
+              <w:t xml:space="preserve"> of the </w:t>
+            </w:r>
+            <w:proofErr w:type="spellStart"/>
+            <w:r>
+              <w:rPr>
+                <w:sz w:val="24"/>
+                <w:szCs w:val="24"/>
+              </w:rPr>
+              <w:t>eCoaching</w:t>
+            </w:r>
+            <w:proofErr w:type="spellEnd"/>
+            <w:r>
+              <w:rPr>
+                <w:sz w:val="24"/>
+                <w:szCs w:val="24"/>
+              </w:rPr>
+              <w:t xml:space="preserve"> log </w:t>
+            </w:r>
+            <w:proofErr w:type="spellStart"/>
+            <w:r>
+              <w:rPr>
+                <w:sz w:val="24"/>
+                <w:szCs w:val="24"/>
+              </w:rPr>
+              <w:t>informaiton</w:t>
+            </w:r>
+            <w:proofErr w:type="spellEnd"/>
+          </w:p>
+          <w:p>
+            <w:pPr>
+              <w:rPr>
+                <w:sz w:val="24"/>
+                <w:szCs w:val="24"/>
+              </w:rPr>
+            </w:pPr>
+            <w:r>
+              <w:rPr>
+                <w:sz w:val="24"/>
+                <w:szCs w:val="24"/>
+              </w:rPr>
+              <w:t>Valid values:</w:t>
+            </w:r>
+          </w:p>
+          <w:p>
+            <w:pPr>
+              <w:ind w:left="288"/>
+              <w:rPr>
+                <w:sz w:val="24"/>
+                <w:szCs w:val="24"/>
+              </w:rPr>
+            </w:pPr>
+            <w:proofErr w:type="spellStart"/>
+            <w:r>
+              <w:rPr>
+                <w:sz w:val="24"/>
+                <w:szCs w:val="24"/>
+              </w:rPr>
+              <w:t>Verint</w:t>
+            </w:r>
+            <w:proofErr w:type="spellEnd"/>
+            <w:r>
+              <w:rPr>
+                <w:sz w:val="24"/>
+                <w:szCs w:val="24"/>
+              </w:rPr>
+              <w:t>-GDIT</w:t>
+            </w:r>
+          </w:p>
+          <w:p>
+            <w:pPr>
+              <w:ind w:left="288"/>
+              <w:rPr>
+                <w:sz w:val="24"/>
+                <w:szCs w:val="24"/>
+              </w:rPr>
+            </w:pPr>
+            <w:proofErr w:type="spellStart"/>
+            <w:r>
+              <w:rPr>
+                <w:sz w:val="24"/>
+                <w:szCs w:val="24"/>
+              </w:rPr>
+              <w:t>Verint</w:t>
+            </w:r>
+            <w:proofErr w:type="spellEnd"/>
+            <w:r>
+              <w:rPr>
+                <w:sz w:val="24"/>
+                <w:szCs w:val="24"/>
+              </w:rPr>
+              <w:t>-TQC</w:t>
+            </w:r>
+          </w:p>
+          <w:p>
+            <w:pPr>
+              <w:ind w:left="288"/>
+              <w:rPr>
+                <w:sz w:val="22"/>
+                <w:szCs w:val="22"/>
+              </w:rPr>
+            </w:pPr>
+            <w:proofErr w:type="spellStart"/>
+            <w:r>
+              <w:rPr>
+                <w:sz w:val="24"/>
+                <w:szCs w:val="24"/>
+              </w:rPr>
+              <w:t>LimeSurvey</w:t>
+            </w:r>
+            <w:proofErr w:type="spellEnd"/>
           </w:p>
         </w:tc>
       </w:tr>
@@ -9388,7 +9503,7 @@
         <w:noProof/>
         <w:sz w:val="18"/>
       </w:rPr>
-      <w:t>1</w:t>
+      <w:t>2</w:t>
     </w:r>
     <w:r>
       <w:rPr>
@@ -13348,6 +13463,28 @@
 </file>
 
 <file path=customXml/item1.xml><?xml version="1.0" encoding="utf-8"?>
+<?mso-contentType ?>
+<FormTemplates xmlns="http://schemas.microsoft.com/sharepoint/v3/contenttype/forms">
+  <Display>DocumentLibraryForm</Display>
+  <Edit>DocumentLibraryForm</Edit>
+  <New>DocumentLibraryForm</New>
+</FormTemplates>
+</file>
+
+<file path=customXml/item2.xml><?xml version="1.0" encoding="utf-8"?>
+<p:properties xmlns:p="http://schemas.microsoft.com/office/2006/metadata/properties" xmlns:xsi="http://www.w3.org/2001/XMLSchema-instance" xmlns:pc="http://schemas.microsoft.com/office/infopath/2007/PartnerControls">
+  <documentManagement>
+    <Document_x0020_Description xmlns="8781c031-5bd4-48dc-9226-75e10e1f88a8">Charter</Document_x0020_Description>
+    <File_x0020_Type0 xmlns="8781c031-5bd4-48dc-9226-75e10e1f88a8">Word</File_x0020_Type0>
+    <Audience xmlns="8781c031-5bd4-48dc-9226-75e10e1f88a8">Internal Only</Audience>
+    <Primary_x0020_Owner xmlns="8781c031-5bd4-48dc-9226-75e10e1f88a8">Kimmit Renken</Primary_x0020_Owner>
+    <Revised_x0020_Date xmlns="8781c031-5bd4-48dc-9226-75e10e1f88a8">2012-03-08T06:00:00+00:00</Revised_x0020_Date>
+    <Subject_x0020_Keywords xmlns="8781c031-5bd4-48dc-9226-75e10e1f88a8" xsi:nil="true"/>
+  </documentManagement>
+</p:properties>
+</file>
+
+<file path=customXml/item3.xml><?xml version="1.0" encoding="utf-8"?>
 <ct:contentTypeSchema xmlns:ct="http://schemas.microsoft.com/office/2006/metadata/contentType" xmlns:ma="http://schemas.microsoft.com/office/2006/metadata/properties/metaAttributes" ct:_="" ma:_="" ma:contentTypeName="Document" ma:contentTypeID="0x010100E4C8757FE85365478221A7D1B64AB740" ma:contentTypeVersion="7" ma:contentTypeDescription="Create a new document." ma:contentTypeScope="" ma:versionID="6864faea769890394fdaf9dd8f5b3d9b">
   <xsd:schema xmlns:xsd="http://www.w3.org/2001/XMLSchema" xmlns:xs="http://www.w3.org/2001/XMLSchema" xmlns:p="http://schemas.microsoft.com/office/2006/metadata/properties" xmlns:ns2="8781c031-5bd4-48dc-9226-75e10e1f88a8" targetNamespace="http://schemas.microsoft.com/office/2006/metadata/properties" ma:root="true" ma:fieldsID="23e124e351e2048883b4cbd45c912eb7" ns2:_="">
     <xsd:import namespace="8781c031-5bd4-48dc-9226-75e10e1f88a8"/>
@@ -13544,33 +13681,29 @@
 </ct:contentTypeSchema>
 </file>
 
-<file path=customXml/item2.xml><?xml version="1.0" encoding="utf-8"?>
-<p:properties xmlns:p="http://schemas.microsoft.com/office/2006/metadata/properties" xmlns:xsi="http://www.w3.org/2001/XMLSchema-instance" xmlns:pc="http://schemas.microsoft.com/office/infopath/2007/PartnerControls">
-  <documentManagement>
-    <Document_x0020_Description xmlns="8781c031-5bd4-48dc-9226-75e10e1f88a8">Charter</Document_x0020_Description>
-    <File_x0020_Type0 xmlns="8781c031-5bd4-48dc-9226-75e10e1f88a8">Word</File_x0020_Type0>
-    <Audience xmlns="8781c031-5bd4-48dc-9226-75e10e1f88a8">Internal Only</Audience>
-    <Primary_x0020_Owner xmlns="8781c031-5bd4-48dc-9226-75e10e1f88a8">Kimmit Renken</Primary_x0020_Owner>
-    <Revised_x0020_Date xmlns="8781c031-5bd4-48dc-9226-75e10e1f88a8">2012-03-08T06:00:00+00:00</Revised_x0020_Date>
-    <Subject_x0020_Keywords xmlns="8781c031-5bd4-48dc-9226-75e10e1f88a8" xsi:nil="true"/>
-  </documentManagement>
-</p:properties>
-</file>
-
-<file path=customXml/item3.xml><?xml version="1.0" encoding="utf-8"?>
-<?mso-contentType ?>
-<FormTemplates xmlns="http://schemas.microsoft.com/sharepoint/v3/contenttype/forms">
-  <Display>DocumentLibraryForm</Display>
-  <Edit>DocumentLibraryForm</Edit>
-  <New>DocumentLibraryForm</New>
-</FormTemplates>
-</file>
-
 <file path=customXml/item4.xml><?xml version="1.0" encoding="utf-8"?>
 <b:Sources xmlns:b="http://schemas.openxmlformats.org/officeDocument/2006/bibliography" xmlns="http://schemas.openxmlformats.org/officeDocument/2006/bibliography" SelectedStyle="\APA.XSL" StyleName="APA"/>
 </file>
 
 <file path=customXml/itemProps1.xml><?xml version="1.0" encoding="utf-8"?>
+<ds:datastoreItem xmlns:ds="http://schemas.openxmlformats.org/officeDocument/2006/customXml" ds:itemID="{A885B2DB-42DA-4318-9EB7-6D24C272F932}">
+  <ds:schemaRefs>
+    <ds:schemaRef ds:uri="http://schemas.microsoft.com/sharepoint/v3/contenttype/forms"/>
+  </ds:schemaRefs>
+</ds:datastoreItem>
+</file>
+
+<file path=customXml/itemProps2.xml><?xml version="1.0" encoding="utf-8"?>
+<ds:datastoreItem xmlns:ds="http://schemas.openxmlformats.org/officeDocument/2006/customXml" ds:itemID="{FAB5EBB6-5E22-4A93-8A88-BE0203FA85CB}">
+  <ds:schemaRefs>
+    <ds:schemaRef ds:uri="http://schemas.microsoft.com/office/2006/metadata/properties"/>
+    <ds:schemaRef ds:uri="http://schemas.microsoft.com/office/infopath/2007/PartnerControls"/>
+    <ds:schemaRef ds:uri="8781c031-5bd4-48dc-9226-75e10e1f88a8"/>
+  </ds:schemaRefs>
+</ds:datastoreItem>
+</file>
+
+<file path=customXml/itemProps3.xml><?xml version="1.0" encoding="utf-8"?>
 <ds:datastoreItem xmlns:ds="http://schemas.openxmlformats.org/officeDocument/2006/customXml" ds:itemID="{78D23501-E6B0-4030-91F8-86A30F19EF5E}">
   <ds:schemaRefs>
     <ds:schemaRef ds:uri="http://schemas.microsoft.com/office/2006/metadata/contentType"/>
@@ -13588,26 +13721,8 @@
 </ds:datastoreItem>
 </file>
 
-<file path=customXml/itemProps2.xml><?xml version="1.0" encoding="utf-8"?>
-<ds:datastoreItem xmlns:ds="http://schemas.openxmlformats.org/officeDocument/2006/customXml" ds:itemID="{FAB5EBB6-5E22-4A93-8A88-BE0203FA85CB}">
-  <ds:schemaRefs>
-    <ds:schemaRef ds:uri="http://schemas.microsoft.com/office/2006/metadata/properties"/>
-    <ds:schemaRef ds:uri="http://schemas.microsoft.com/office/infopath/2007/PartnerControls"/>
-    <ds:schemaRef ds:uri="8781c031-5bd4-48dc-9226-75e10e1f88a8"/>
-  </ds:schemaRefs>
-</ds:datastoreItem>
-</file>
-
-<file path=customXml/itemProps3.xml><?xml version="1.0" encoding="utf-8"?>
-<ds:datastoreItem xmlns:ds="http://schemas.openxmlformats.org/officeDocument/2006/customXml" ds:itemID="{A885B2DB-42DA-4318-9EB7-6D24C272F932}">
-  <ds:schemaRefs>
-    <ds:schemaRef ds:uri="http://schemas.microsoft.com/sharepoint/v3/contenttype/forms"/>
-  </ds:schemaRefs>
-</ds:datastoreItem>
-</file>
-
 <file path=customXml/itemProps4.xml><?xml version="1.0" encoding="utf-8"?>
-<ds:datastoreItem xmlns:ds="http://schemas.openxmlformats.org/officeDocument/2006/customXml" ds:itemID="{3922624A-A8F7-49F4-97D4-BE64AE4CE35D}">
+<ds:datastoreItem xmlns:ds="http://schemas.openxmlformats.org/officeDocument/2006/customXml" ds:itemID="{7E219158-EEDA-41AD-A80E-213B7C124D40}">
   <ds:schemaRefs>
     <ds:schemaRef ds:uri="http://schemas.openxmlformats.org/officeDocument/2006/bibliography"/>
   </ds:schemaRefs>

</xml_diff>

<commit_message>
tfs413/490/491 - iqs/ecl new source - req ecl
git-tfs-id: [https://tfs.omnicloud.local/tfs/cco%20program/]$/eCoaching_V2;C32649
</commit_message>
<xml_diff>
--- a/Requirements/CCO_eCoaching_Log_IQS_Layout.docx
+++ b/Requirements/CCO_eCoaching_Log_IQS_Layout.docx
@@ -2247,6 +2247,184 @@
           </w:p>
         </w:tc>
       </w:tr>
+      <w:tr>
+        <w:trPr>
+          <w:jc w:val="center"/>
+        </w:trPr>
+        <w:tc>
+          <w:tcPr>
+            <w:tcW w:w="1440" w:type="dxa"/>
+          </w:tcPr>
+          <w:p>
+            <w:pPr>
+              <w:pStyle w:val="hdr1"/>
+              <w:ind w:left="0"/>
+              <w:jc w:val="left"/>
+            </w:pPr>
+            <w:r>
+              <w:t>08/03/2015</w:t>
+            </w:r>
+          </w:p>
+        </w:tc>
+        <w:tc>
+          <w:tcPr>
+            <w:tcW w:w="6152" w:type="dxa"/>
+          </w:tcPr>
+          <w:p>
+            <w:pPr>
+              <w:pStyle w:val="hdr1"/>
+              <w:spacing w:before="0"/>
+              <w:ind w:left="0"/>
+              <w:jc w:val="left"/>
+              <w:rPr>
+                <w:szCs w:val="24"/>
+              </w:rPr>
+            </w:pPr>
+            <w:r>
+              <w:rPr>
+                <w:szCs w:val="24"/>
+              </w:rPr>
+              <w:t>TFS413 – IQS/</w:t>
+            </w:r>
+            <w:proofErr w:type="spellStart"/>
+            <w:r>
+              <w:rPr>
+                <w:szCs w:val="24"/>
+              </w:rPr>
+              <w:t>eCL</w:t>
+            </w:r>
+            <w:proofErr w:type="spellEnd"/>
+            <w:r>
+              <w:rPr>
+                <w:szCs w:val="24"/>
+              </w:rPr>
+              <w:t xml:space="preserve"> new </w:t>
+            </w:r>
+            <w:proofErr w:type="spellStart"/>
+            <w:r>
+              <w:rPr>
+                <w:szCs w:val="24"/>
+              </w:rPr>
+              <w:t>Verint</w:t>
+            </w:r>
+            <w:proofErr w:type="spellEnd"/>
+            <w:r>
+              <w:rPr>
+                <w:szCs w:val="24"/>
+              </w:rPr>
+              <w:t>-GDIT Supervisor source</w:t>
+            </w:r>
+          </w:p>
+          <w:p>
+            <w:pPr>
+              <w:pStyle w:val="hdr1"/>
+              <w:spacing w:before="0"/>
+              <w:ind w:left="0"/>
+              <w:jc w:val="left"/>
+              <w:rPr>
+                <w:szCs w:val="24"/>
+              </w:rPr>
+            </w:pPr>
+            <w:r>
+              <w:rPr>
+                <w:szCs w:val="24"/>
+              </w:rPr>
+              <w:t>1.6. Include the following Scorecard Types in the data file:</w:t>
+            </w:r>
+          </w:p>
+          <w:p>
+            <w:pPr>
+              <w:pStyle w:val="hdr1"/>
+              <w:spacing w:before="0"/>
+              <w:ind w:left="0"/>
+              <w:jc w:val="left"/>
+              <w:rPr>
+                <w:szCs w:val="24"/>
+              </w:rPr>
+            </w:pPr>
+            <w:r>
+              <w:rPr>
+                <w:szCs w:val="24"/>
+              </w:rPr>
+              <w:t xml:space="preserve">3 </w:t>
+            </w:r>
+            <w:proofErr w:type="spellStart"/>
+            <w:r>
+              <w:rPr>
+                <w:szCs w:val="24"/>
+              </w:rPr>
+              <w:t>eCoaching</w:t>
+            </w:r>
+            <w:proofErr w:type="spellEnd"/>
+            <w:r>
+              <w:rPr>
+                <w:szCs w:val="24"/>
+              </w:rPr>
+              <w:t xml:space="preserve"> Log Scorecard Data File - #19 Source</w:t>
+            </w:r>
+          </w:p>
+        </w:tc>
+        <w:tc>
+          <w:tcPr>
+            <w:tcW w:w="1822" w:type="dxa"/>
+          </w:tcPr>
+          <w:p>
+            <w:pPr>
+              <w:pStyle w:val="hdr1"/>
+              <w:ind w:left="0"/>
+              <w:jc w:val="left"/>
+            </w:pPr>
+            <w:r>
+              <w:t>Doug Stearns</w:t>
+            </w:r>
+          </w:p>
+        </w:tc>
+      </w:tr>
+      <w:tr>
+        <w:trPr>
+          <w:jc w:val="center"/>
+        </w:trPr>
+        <w:tc>
+          <w:tcPr>
+            <w:tcW w:w="1440" w:type="dxa"/>
+          </w:tcPr>
+          <w:p>
+            <w:pPr>
+              <w:pStyle w:val="hdr1"/>
+              <w:ind w:left="0"/>
+              <w:jc w:val="left"/>
+            </w:pPr>
+          </w:p>
+        </w:tc>
+        <w:tc>
+          <w:tcPr>
+            <w:tcW w:w="6152" w:type="dxa"/>
+          </w:tcPr>
+          <w:p>
+            <w:pPr>
+              <w:pStyle w:val="hdr1"/>
+              <w:spacing w:before="0"/>
+              <w:ind w:left="0"/>
+              <w:jc w:val="left"/>
+              <w:rPr>
+                <w:szCs w:val="24"/>
+              </w:rPr>
+            </w:pPr>
+          </w:p>
+        </w:tc>
+        <w:tc>
+          <w:tcPr>
+            <w:tcW w:w="1822" w:type="dxa"/>
+          </w:tcPr>
+          <w:p>
+            <w:pPr>
+              <w:pStyle w:val="hdr1"/>
+              <w:ind w:left="0"/>
+              <w:jc w:val="left"/>
+            </w:pPr>
+          </w:p>
+        </w:tc>
+      </w:tr>
     </w:tbl>
     <w:p>
       <w:pPr>
@@ -2258,6 +2436,8 @@
           <w:noProof/>
         </w:rPr>
       </w:pPr>
+      <w:bookmarkStart w:id="1" w:name="_GoBack"/>
+      <w:bookmarkEnd w:id="1"/>
       <w:r>
         <w:br w:type="page"/>
       </w:r>
@@ -2266,7 +2446,7 @@
       <w:pPr>
         <w:pStyle w:val="Heading1"/>
       </w:pPr>
-      <w:bookmarkStart w:id="1" w:name="_Toc321377922"/>
+      <w:bookmarkStart w:id="2" w:name="_Toc321377922"/>
       <w:proofErr w:type="spellStart"/>
       <w:proofErr w:type="gramStart"/>
       <w:r>
@@ -2278,7 +2458,7 @@
       <w:r>
         <w:t xml:space="preserve"> Log Scorecard Data Files Requirements</w:t>
       </w:r>
-      <w:bookmarkEnd w:id="1"/>
+      <w:bookmarkEnd w:id="2"/>
     </w:p>
     <w:p>
       <w:pPr>
@@ -2700,19 +2880,55 @@
           <w:sz w:val="24"/>
           <w:szCs w:val="24"/>
         </w:rPr>
-        <w:t>-TQC</w:t>
+        <w:t>-GDIT</w:t>
+      </w:r>
+      <w:r>
+        <w:rPr>
+          <w:sz w:val="24"/>
+          <w:szCs w:val="24"/>
+        </w:rPr>
+        <w:t xml:space="preserve"> Supervisor</w:t>
       </w:r>
     </w:p>
     <w:p>
       <w:pPr>
-        <w:spacing w:before="240"/>
+        <w:pStyle w:val="ListParagraph"/>
+        <w:numPr>
+          <w:ilvl w:val="0"/>
+          <w:numId w:val="12"/>
+        </w:numPr>
+        <w:autoSpaceDE w:val="0"/>
+        <w:autoSpaceDN w:val="0"/>
         <w:rPr>
           <w:sz w:val="24"/>
           <w:szCs w:val="24"/>
         </w:rPr>
       </w:pPr>
-      <w:bookmarkStart w:id="2" w:name="_GoBack"/>
-      <w:bookmarkEnd w:id="2"/>
+      <w:proofErr w:type="spellStart"/>
+      <w:r>
+        <w:rPr>
+          <w:sz w:val="24"/>
+          <w:szCs w:val="24"/>
+        </w:rPr>
+        <w:t>Verint</w:t>
+      </w:r>
+      <w:proofErr w:type="spellEnd"/>
+      <w:r>
+        <w:rPr>
+          <w:sz w:val="24"/>
+          <w:szCs w:val="24"/>
+        </w:rPr>
+        <w:t>-TQC</w:t>
+      </w:r>
+    </w:p>
+    <w:p>
+      <w:pPr>
+        <w:spacing w:before="240"/>
+        <w:rPr>
+          <w:sz w:val="24"/>
+          <w:szCs w:val="24"/>
+        </w:rPr>
+      </w:pPr>
       <w:r>
         <w:rPr>
           <w:sz w:val="24"/>
@@ -8081,6 +8297,38 @@
                 <w:szCs w:val="24"/>
               </w:rPr>
               <w:t>-GDIT</w:t>
+            </w:r>
+          </w:p>
+          <w:p>
+            <w:pPr>
+              <w:ind w:left="288"/>
+              <w:rPr>
+                <w:sz w:val="24"/>
+                <w:szCs w:val="24"/>
+              </w:rPr>
+            </w:pPr>
+            <w:proofErr w:type="spellStart"/>
+            <w:r>
+              <w:rPr>
+                <w:sz w:val="24"/>
+                <w:szCs w:val="24"/>
+              </w:rPr>
+              <w:t>Verint</w:t>
+            </w:r>
+            <w:proofErr w:type="spellEnd"/>
+            <w:r>
+              <w:rPr>
+                <w:sz w:val="24"/>
+                <w:szCs w:val="24"/>
+              </w:rPr>
+              <w:t>-GDIT</w:t>
+            </w:r>
+            <w:r>
+              <w:rPr>
+                <w:sz w:val="24"/>
+                <w:szCs w:val="24"/>
+              </w:rPr>
+              <w:t xml:space="preserve"> Supervisor</w:t>
             </w:r>
           </w:p>
           <w:p>
@@ -9281,7 +9529,7 @@
         <w:noProof/>
         <w:sz w:val="18"/>
       </w:rPr>
-      <w:t>3</w:t>
+      <w:t>5</w:t>
     </w:r>
     <w:r>
       <w:rPr>
@@ -13241,28 +13489,6 @@
 </file>
 
 <file path=customXml/item1.xml><?xml version="1.0" encoding="utf-8"?>
-<?mso-contentType ?>
-<FormTemplates xmlns="http://schemas.microsoft.com/sharepoint/v3/contenttype/forms">
-  <Display>DocumentLibraryForm</Display>
-  <Edit>DocumentLibraryForm</Edit>
-  <New>DocumentLibraryForm</New>
-</FormTemplates>
-</file>
-
-<file path=customXml/item2.xml><?xml version="1.0" encoding="utf-8"?>
-<p:properties xmlns:p="http://schemas.microsoft.com/office/2006/metadata/properties" xmlns:xsi="http://www.w3.org/2001/XMLSchema-instance" xmlns:pc="http://schemas.microsoft.com/office/infopath/2007/PartnerControls">
-  <documentManagement>
-    <Document_x0020_Description xmlns="8781c031-5bd4-48dc-9226-75e10e1f88a8">Charter</Document_x0020_Description>
-    <File_x0020_Type0 xmlns="8781c031-5bd4-48dc-9226-75e10e1f88a8">Word</File_x0020_Type0>
-    <Audience xmlns="8781c031-5bd4-48dc-9226-75e10e1f88a8">Internal Only</Audience>
-    <Primary_x0020_Owner xmlns="8781c031-5bd4-48dc-9226-75e10e1f88a8">Kimmit Renken</Primary_x0020_Owner>
-    <Revised_x0020_Date xmlns="8781c031-5bd4-48dc-9226-75e10e1f88a8">2012-03-08T06:00:00+00:00</Revised_x0020_Date>
-    <Subject_x0020_Keywords xmlns="8781c031-5bd4-48dc-9226-75e10e1f88a8" xsi:nil="true"/>
-  </documentManagement>
-</p:properties>
-</file>
-
-<file path=customXml/item3.xml><?xml version="1.0" encoding="utf-8"?>
 <ct:contentTypeSchema xmlns:ct="http://schemas.microsoft.com/office/2006/metadata/contentType" xmlns:ma="http://schemas.microsoft.com/office/2006/metadata/properties/metaAttributes" ct:_="" ma:_="" ma:contentTypeName="Document" ma:contentTypeID="0x010100E4C8757FE85365478221A7D1B64AB740" ma:contentTypeVersion="7" ma:contentTypeDescription="Create a new document." ma:contentTypeScope="" ma:versionID="6864faea769890394fdaf9dd8f5b3d9b">
   <xsd:schema xmlns:xsd="http://www.w3.org/2001/XMLSchema" xmlns:xs="http://www.w3.org/2001/XMLSchema" xmlns:p="http://schemas.microsoft.com/office/2006/metadata/properties" xmlns:ns2="8781c031-5bd4-48dc-9226-75e10e1f88a8" targetNamespace="http://schemas.microsoft.com/office/2006/metadata/properties" ma:root="true" ma:fieldsID="23e124e351e2048883b4cbd45c912eb7" ns2:_="">
     <xsd:import namespace="8781c031-5bd4-48dc-9226-75e10e1f88a8"/>
@@ -13459,29 +13685,33 @@
 </ct:contentTypeSchema>
 </file>
 
+<file path=customXml/item2.xml><?xml version="1.0" encoding="utf-8"?>
+<p:properties xmlns:p="http://schemas.microsoft.com/office/2006/metadata/properties" xmlns:xsi="http://www.w3.org/2001/XMLSchema-instance" xmlns:pc="http://schemas.microsoft.com/office/infopath/2007/PartnerControls">
+  <documentManagement>
+    <Document_x0020_Description xmlns="8781c031-5bd4-48dc-9226-75e10e1f88a8">Charter</Document_x0020_Description>
+    <File_x0020_Type0 xmlns="8781c031-5bd4-48dc-9226-75e10e1f88a8">Word</File_x0020_Type0>
+    <Audience xmlns="8781c031-5bd4-48dc-9226-75e10e1f88a8">Internal Only</Audience>
+    <Primary_x0020_Owner xmlns="8781c031-5bd4-48dc-9226-75e10e1f88a8">Kimmit Renken</Primary_x0020_Owner>
+    <Revised_x0020_Date xmlns="8781c031-5bd4-48dc-9226-75e10e1f88a8">2012-03-08T06:00:00+00:00</Revised_x0020_Date>
+    <Subject_x0020_Keywords xmlns="8781c031-5bd4-48dc-9226-75e10e1f88a8" xsi:nil="true"/>
+  </documentManagement>
+</p:properties>
+</file>
+
+<file path=customXml/item3.xml><?xml version="1.0" encoding="utf-8"?>
+<?mso-contentType ?>
+<FormTemplates xmlns="http://schemas.microsoft.com/sharepoint/v3/contenttype/forms">
+  <Display>DocumentLibraryForm</Display>
+  <Edit>DocumentLibraryForm</Edit>
+  <New>DocumentLibraryForm</New>
+</FormTemplates>
+</file>
+
 <file path=customXml/item4.xml><?xml version="1.0" encoding="utf-8"?>
 <b:Sources xmlns:b="http://schemas.openxmlformats.org/officeDocument/2006/bibliography" xmlns="http://schemas.openxmlformats.org/officeDocument/2006/bibliography" SelectedStyle="\APA.XSL" StyleName="APA"/>
 </file>
 
 <file path=customXml/itemProps1.xml><?xml version="1.0" encoding="utf-8"?>
-<ds:datastoreItem xmlns:ds="http://schemas.openxmlformats.org/officeDocument/2006/customXml" ds:itemID="{A885B2DB-42DA-4318-9EB7-6D24C272F932}">
-  <ds:schemaRefs>
-    <ds:schemaRef ds:uri="http://schemas.microsoft.com/sharepoint/v3/contenttype/forms"/>
-  </ds:schemaRefs>
-</ds:datastoreItem>
-</file>
-
-<file path=customXml/itemProps2.xml><?xml version="1.0" encoding="utf-8"?>
-<ds:datastoreItem xmlns:ds="http://schemas.openxmlformats.org/officeDocument/2006/customXml" ds:itemID="{FAB5EBB6-5E22-4A93-8A88-BE0203FA85CB}">
-  <ds:schemaRefs>
-    <ds:schemaRef ds:uri="http://schemas.microsoft.com/office/2006/metadata/properties"/>
-    <ds:schemaRef ds:uri="http://schemas.microsoft.com/office/infopath/2007/PartnerControls"/>
-    <ds:schemaRef ds:uri="8781c031-5bd4-48dc-9226-75e10e1f88a8"/>
-  </ds:schemaRefs>
-</ds:datastoreItem>
-</file>
-
-<file path=customXml/itemProps3.xml><?xml version="1.0" encoding="utf-8"?>
 <ds:datastoreItem xmlns:ds="http://schemas.openxmlformats.org/officeDocument/2006/customXml" ds:itemID="{78D23501-E6B0-4030-91F8-86A30F19EF5E}">
   <ds:schemaRefs>
     <ds:schemaRef ds:uri="http://schemas.microsoft.com/office/2006/metadata/contentType"/>
@@ -13499,8 +13729,26 @@
 </ds:datastoreItem>
 </file>
 
+<file path=customXml/itemProps2.xml><?xml version="1.0" encoding="utf-8"?>
+<ds:datastoreItem xmlns:ds="http://schemas.openxmlformats.org/officeDocument/2006/customXml" ds:itemID="{FAB5EBB6-5E22-4A93-8A88-BE0203FA85CB}">
+  <ds:schemaRefs>
+    <ds:schemaRef ds:uri="http://schemas.microsoft.com/office/2006/metadata/properties"/>
+    <ds:schemaRef ds:uri="http://schemas.microsoft.com/office/infopath/2007/PartnerControls"/>
+    <ds:schemaRef ds:uri="8781c031-5bd4-48dc-9226-75e10e1f88a8"/>
+  </ds:schemaRefs>
+</ds:datastoreItem>
+</file>
+
+<file path=customXml/itemProps3.xml><?xml version="1.0" encoding="utf-8"?>
+<ds:datastoreItem xmlns:ds="http://schemas.openxmlformats.org/officeDocument/2006/customXml" ds:itemID="{A885B2DB-42DA-4318-9EB7-6D24C272F932}">
+  <ds:schemaRefs>
+    <ds:schemaRef ds:uri="http://schemas.microsoft.com/sharepoint/v3/contenttype/forms"/>
+  </ds:schemaRefs>
+</ds:datastoreItem>
+</file>
+
 <file path=customXml/itemProps4.xml><?xml version="1.0" encoding="utf-8"?>
-<ds:datastoreItem xmlns:ds="http://schemas.openxmlformats.org/officeDocument/2006/customXml" ds:itemID="{3F73D495-E718-42B9-BDB4-5D31BF242700}">
+<ds:datastoreItem xmlns:ds="http://schemas.openxmlformats.org/officeDocument/2006/customXml" ds:itemID="{E642428C-9EBF-40F6-B329-394E2076F2E9}">
   <ds:schemaRefs>
     <ds:schemaRef ds:uri="http://schemas.openxmlformats.org/officeDocument/2006/bibliography"/>
   </ds:schemaRefs>

</xml_diff>

<commit_message>
tfs283/423/425 - iqs/ecl new scorecard feed updates
git-tfs-id: [https://tfs.omnicloud.local/tfs/cco%20program/]$/eCoaching_V2;C32666
</commit_message>
<xml_diff>
--- a/Requirements/CCO_eCoaching_Log_IQS_Layout.docx
+++ b/Requirements/CCO_eCoaching_Log_IQS_Layout.docx
@@ -2394,6 +2394,10 @@
               <w:ind w:left="0"/>
               <w:jc w:val="left"/>
             </w:pPr>
+            <w:r>
+              <w:lastRenderedPageBreak/>
+              <w:t>08/05/2015</w:t>
+            </w:r>
           </w:p>
         </w:tc>
         <w:tc>
@@ -2410,6 +2414,49 @@
                 <w:szCs w:val="24"/>
               </w:rPr>
             </w:pPr>
+            <w:r>
+              <w:rPr>
+                <w:szCs w:val="24"/>
+              </w:rPr>
+              <w:t>TFS283 – IQS/</w:t>
+            </w:r>
+            <w:proofErr w:type="spellStart"/>
+            <w:r>
+              <w:rPr>
+                <w:szCs w:val="24"/>
+              </w:rPr>
+              <w:t>eCL</w:t>
+            </w:r>
+            <w:proofErr w:type="spellEnd"/>
+            <w:r>
+              <w:rPr>
+                <w:szCs w:val="24"/>
+              </w:rPr>
+              <w:t xml:space="preserve"> Scorecard feed changes</w:t>
+            </w:r>
+          </w:p>
+          <w:p>
+            <w:pPr>
+              <w:pStyle w:val="hdr1"/>
+              <w:spacing w:before="0"/>
+              <w:ind w:left="0"/>
+              <w:jc w:val="left"/>
+              <w:rPr>
+                <w:szCs w:val="24"/>
+              </w:rPr>
+            </w:pPr>
+            <w:r>
+              <w:rPr>
+                <w:szCs w:val="24"/>
+              </w:rPr>
+              <w:t>Cleaned up description of Blank fields</w:t>
+            </w:r>
+            <w:r>
+              <w:rPr>
+                <w:szCs w:val="24"/>
+              </w:rPr>
+              <w:t>, added sample from FS, added update notes to certain descriptions.</w:t>
+            </w:r>
           </w:p>
         </w:tc>
         <w:tc>
@@ -2422,6 +2469,9 @@
               <w:ind w:left="0"/>
               <w:jc w:val="left"/>
             </w:pPr>
+            <w:r>
+              <w:t>Doug Stearns</w:t>
+            </w:r>
           </w:p>
         </w:tc>
       </w:tr>
@@ -4013,7 +4063,8 @@
               </w:numPr>
               <w:rPr>
                 <w:b w:val="0"/>
-                <w:szCs w:val="22"/>
+                <w:sz w:val="24"/>
+                <w:szCs w:val="24"/>
               </w:rPr>
             </w:pPr>
           </w:p>
@@ -4032,14 +4083,14 @@
             <w:pPr>
               <w:jc w:val="center"/>
               <w:rPr>
-                <w:sz w:val="22"/>
-                <w:szCs w:val="22"/>
-              </w:rPr>
-            </w:pPr>
-            <w:r>
-              <w:rPr>
-                <w:sz w:val="22"/>
-                <w:szCs w:val="22"/>
+                <w:sz w:val="24"/>
+                <w:szCs w:val="24"/>
+              </w:rPr>
+            </w:pPr>
+            <w:r>
+              <w:rPr>
+                <w:sz w:val="24"/>
+                <w:szCs w:val="24"/>
               </w:rPr>
               <w:t>*</w:t>
             </w:r>
@@ -4058,14 +4109,14 @@
           <w:p>
             <w:pPr>
               <w:rPr>
-                <w:sz w:val="22"/>
-                <w:szCs w:val="22"/>
-              </w:rPr>
-            </w:pPr>
-            <w:r>
-              <w:rPr>
-                <w:sz w:val="22"/>
-                <w:szCs w:val="22"/>
+                <w:sz w:val="24"/>
+                <w:szCs w:val="24"/>
+              </w:rPr>
+            </w:pPr>
+            <w:r>
+              <w:rPr>
+                <w:sz w:val="24"/>
+                <w:szCs w:val="24"/>
               </w:rPr>
               <w:t>Evaluation ID</w:t>
             </w:r>
@@ -4073,8 +4124,8 @@
           <w:p>
             <w:pPr>
               <w:rPr>
-                <w:sz w:val="22"/>
-                <w:szCs w:val="22"/>
+                <w:sz w:val="24"/>
+                <w:szCs w:val="24"/>
               </w:rPr>
             </w:pPr>
           </w:p>
@@ -4092,14 +4143,14 @@
           <w:p>
             <w:pPr>
               <w:rPr>
-                <w:sz w:val="22"/>
-                <w:szCs w:val="22"/>
-              </w:rPr>
-            </w:pPr>
-            <w:r>
-              <w:rPr>
-                <w:sz w:val="22"/>
-                <w:szCs w:val="22"/>
+                <w:sz w:val="24"/>
+                <w:szCs w:val="24"/>
+              </w:rPr>
+            </w:pPr>
+            <w:r>
+              <w:rPr>
+                <w:sz w:val="24"/>
+                <w:szCs w:val="24"/>
               </w:rPr>
               <w:t>20 bytes,  Alpha/Numeric</w:t>
             </w:r>
@@ -4118,14 +4169,14 @@
           <w:p>
             <w:pPr>
               <w:rPr>
-                <w:sz w:val="22"/>
-                <w:szCs w:val="22"/>
-              </w:rPr>
-            </w:pPr>
-            <w:r>
-              <w:rPr>
-                <w:sz w:val="22"/>
-                <w:szCs w:val="22"/>
+                <w:sz w:val="24"/>
+                <w:szCs w:val="24"/>
+              </w:rPr>
+            </w:pPr>
+            <w:r>
+              <w:rPr>
+                <w:sz w:val="24"/>
+                <w:szCs w:val="24"/>
               </w:rPr>
               <w:t>Evaluation ID is the unique indicator for the scorecard.  This should be a natural key back to the source system.</w:t>
             </w:r>
@@ -4155,7 +4206,8 @@
               </w:numPr>
               <w:rPr>
                 <w:b w:val="0"/>
-                <w:szCs w:val="22"/>
+                <w:sz w:val="24"/>
+                <w:szCs w:val="24"/>
               </w:rPr>
             </w:pPr>
           </w:p>
@@ -4174,14 +4226,14 @@
             <w:pPr>
               <w:jc w:val="center"/>
               <w:rPr>
-                <w:sz w:val="22"/>
-                <w:szCs w:val="22"/>
-              </w:rPr>
-            </w:pPr>
-            <w:r>
-              <w:rPr>
-                <w:sz w:val="22"/>
-                <w:szCs w:val="22"/>
+                <w:sz w:val="24"/>
+                <w:szCs w:val="24"/>
+              </w:rPr>
+            </w:pPr>
+            <w:r>
+              <w:rPr>
+                <w:sz w:val="24"/>
+                <w:szCs w:val="24"/>
               </w:rPr>
               <w:t>*</w:t>
             </w:r>
@@ -4200,14 +4252,14 @@
           <w:p>
             <w:pPr>
               <w:rPr>
-                <w:sz w:val="22"/>
-                <w:szCs w:val="22"/>
-              </w:rPr>
-            </w:pPr>
-            <w:r>
-              <w:rPr>
-                <w:sz w:val="22"/>
-                <w:szCs w:val="22"/>
+                <w:sz w:val="24"/>
+                <w:szCs w:val="24"/>
+              </w:rPr>
+            </w:pPr>
+            <w:r>
+              <w:rPr>
+                <w:sz w:val="24"/>
+                <w:szCs w:val="24"/>
               </w:rPr>
               <w:t>Evaluation Date</w:t>
             </w:r>
@@ -4226,15 +4278,14 @@
           <w:p>
             <w:pPr>
               <w:rPr>
-                <w:sz w:val="22"/>
-                <w:szCs w:val="22"/>
-              </w:rPr>
-            </w:pPr>
-            <w:r>
-              <w:rPr>
-                <w:rFonts w:ascii="CG Times" w:hAnsi="CG Times"/>
-                <w:sz w:val="22"/>
-                <w:szCs w:val="22"/>
+                <w:sz w:val="24"/>
+                <w:szCs w:val="24"/>
+              </w:rPr>
+            </w:pPr>
+            <w:r>
+              <w:rPr>
+                <w:sz w:val="24"/>
+                <w:szCs w:val="24"/>
               </w:rPr>
               <w:t>19 bytes,  (MM/DD/CCYY HH:MI:SS)</w:t>
             </w:r>
@@ -4253,16 +4304,14 @@
           <w:p>
             <w:pPr>
               <w:rPr>
-                <w:rFonts w:ascii="CG Times" w:hAnsi="CG Times"/>
-                <w:sz w:val="22"/>
-                <w:szCs w:val="22"/>
-              </w:rPr>
-            </w:pPr>
-            <w:r>
-              <w:rPr>
-                <w:rFonts w:ascii="CG Times" w:hAnsi="CG Times"/>
-                <w:sz w:val="22"/>
-                <w:szCs w:val="22"/>
+                <w:sz w:val="24"/>
+                <w:szCs w:val="24"/>
+              </w:rPr>
+            </w:pPr>
+            <w:r>
+              <w:rPr>
+                <w:sz w:val="24"/>
+                <w:szCs w:val="24"/>
               </w:rPr>
               <w:t>The date and time when the evaluation is created.  This will be the system calculated date and local time of the site where the evaluation is first saved.</w:t>
             </w:r>
@@ -4271,15 +4320,14 @@
             <w:pPr>
               <w:spacing w:before="120"/>
               <w:rPr>
-                <w:sz w:val="22"/>
-                <w:szCs w:val="22"/>
-              </w:rPr>
-            </w:pPr>
-            <w:r>
-              <w:rPr>
-                <w:rFonts w:ascii="CG Times" w:hAnsi="CG Times"/>
-                <w:sz w:val="22"/>
-                <w:szCs w:val="22"/>
+                <w:sz w:val="24"/>
+                <w:szCs w:val="24"/>
+              </w:rPr>
+            </w:pPr>
+            <w:r>
+              <w:rPr>
+                <w:sz w:val="24"/>
+                <w:szCs w:val="24"/>
               </w:rPr>
               <w:t>Cannot be future dated.</w:t>
             </w:r>
@@ -4309,7 +4357,8 @@
               </w:numPr>
               <w:rPr>
                 <w:b w:val="0"/>
-                <w:szCs w:val="22"/>
+                <w:sz w:val="24"/>
+                <w:szCs w:val="24"/>
               </w:rPr>
             </w:pPr>
           </w:p>
@@ -4328,14 +4377,14 @@
             <w:pPr>
               <w:jc w:val="center"/>
               <w:rPr>
-                <w:sz w:val="22"/>
-                <w:szCs w:val="22"/>
-              </w:rPr>
-            </w:pPr>
-            <w:r>
-              <w:rPr>
-                <w:sz w:val="22"/>
-                <w:szCs w:val="22"/>
+                <w:sz w:val="24"/>
+                <w:szCs w:val="24"/>
+              </w:rPr>
+            </w:pPr>
+            <w:r>
+              <w:rPr>
+                <w:sz w:val="24"/>
+                <w:szCs w:val="24"/>
               </w:rPr>
               <w:t>*</w:t>
             </w:r>
@@ -4354,14 +4403,14 @@
           <w:p>
             <w:pPr>
               <w:rPr>
-                <w:sz w:val="22"/>
-                <w:szCs w:val="22"/>
-              </w:rPr>
-            </w:pPr>
-            <w:r>
-              <w:rPr>
-                <w:sz w:val="22"/>
-                <w:szCs w:val="22"/>
+                <w:sz w:val="24"/>
+                <w:szCs w:val="24"/>
+              </w:rPr>
+            </w:pPr>
+            <w:r>
+              <w:rPr>
+                <w:sz w:val="24"/>
+                <w:szCs w:val="24"/>
               </w:rPr>
               <w:t>Evaluation Site ID</w:t>
             </w:r>
@@ -4380,14 +4429,14 @@
           <w:p>
             <w:pPr>
               <w:rPr>
-                <w:sz w:val="22"/>
-                <w:szCs w:val="22"/>
-              </w:rPr>
-            </w:pPr>
-            <w:r>
-              <w:rPr>
-                <w:sz w:val="22"/>
-                <w:szCs w:val="22"/>
+                <w:sz w:val="24"/>
+                <w:szCs w:val="24"/>
+              </w:rPr>
+            </w:pPr>
+            <w:r>
+              <w:rPr>
+                <w:sz w:val="24"/>
+                <w:szCs w:val="24"/>
               </w:rPr>
               <w:t>3 bytes, Numeric</w:t>
             </w:r>
@@ -4406,14 +4455,14 @@
           <w:p>
             <w:pPr>
               <w:rPr>
-                <w:sz w:val="22"/>
-                <w:szCs w:val="22"/>
-              </w:rPr>
-            </w:pPr>
-            <w:r>
-              <w:rPr>
-                <w:sz w:val="22"/>
-                <w:szCs w:val="22"/>
+                <w:sz w:val="24"/>
+                <w:szCs w:val="24"/>
+              </w:rPr>
+            </w:pPr>
+            <w:r>
+              <w:rPr>
+                <w:sz w:val="24"/>
+                <w:szCs w:val="24"/>
               </w:rPr>
               <w:t>The site where the scorecard is created.  Valid site IDs are:</w:t>
             </w:r>
@@ -4655,8 +4704,8 @@
           <w:p>
             <w:pPr>
               <w:rPr>
-                <w:sz w:val="22"/>
-                <w:szCs w:val="22"/>
+                <w:sz w:val="24"/>
+                <w:szCs w:val="24"/>
               </w:rPr>
             </w:pPr>
             <w:r>
@@ -4692,7 +4741,8 @@
               </w:numPr>
               <w:rPr>
                 <w:b w:val="0"/>
-                <w:szCs w:val="22"/>
+                <w:sz w:val="24"/>
+                <w:szCs w:val="24"/>
               </w:rPr>
             </w:pPr>
           </w:p>
@@ -4711,14 +4761,14 @@
             <w:pPr>
               <w:jc w:val="center"/>
               <w:rPr>
-                <w:sz w:val="22"/>
-                <w:szCs w:val="22"/>
-              </w:rPr>
-            </w:pPr>
-            <w:r>
-              <w:rPr>
-                <w:sz w:val="22"/>
-                <w:szCs w:val="22"/>
+                <w:sz w:val="24"/>
+                <w:szCs w:val="24"/>
+              </w:rPr>
+            </w:pPr>
+            <w:r>
+              <w:rPr>
+                <w:sz w:val="24"/>
+                <w:szCs w:val="24"/>
               </w:rPr>
               <w:t>*</w:t>
             </w:r>
@@ -4737,30 +4787,30 @@
           <w:p>
             <w:pPr>
               <w:rPr>
-                <w:sz w:val="22"/>
-                <w:szCs w:val="22"/>
-              </w:rPr>
-            </w:pPr>
-            <w:r>
-              <w:rPr>
-                <w:sz w:val="22"/>
-                <w:szCs w:val="22"/>
+                <w:sz w:val="24"/>
+                <w:szCs w:val="24"/>
+              </w:rPr>
+            </w:pPr>
+            <w:r>
+              <w:rPr>
+                <w:sz w:val="24"/>
+                <w:szCs w:val="24"/>
               </w:rPr>
               <w:t xml:space="preserve">CSR </w:t>
             </w:r>
             <w:proofErr w:type="spellStart"/>
             <w:r>
               <w:rPr>
-                <w:sz w:val="22"/>
-                <w:szCs w:val="22"/>
+                <w:sz w:val="24"/>
+                <w:szCs w:val="24"/>
               </w:rPr>
               <w:t>Emp</w:t>
             </w:r>
             <w:proofErr w:type="spellEnd"/>
             <w:r>
               <w:rPr>
-                <w:sz w:val="22"/>
-                <w:szCs w:val="22"/>
+                <w:sz w:val="24"/>
+                <w:szCs w:val="24"/>
               </w:rPr>
               <w:t xml:space="preserve"> ID</w:t>
             </w:r>
@@ -4779,14 +4829,14 @@
           <w:p>
             <w:pPr>
               <w:rPr>
-                <w:sz w:val="22"/>
-                <w:szCs w:val="22"/>
-              </w:rPr>
-            </w:pPr>
-            <w:r>
-              <w:rPr>
-                <w:sz w:val="22"/>
-                <w:szCs w:val="22"/>
+                <w:sz w:val="24"/>
+                <w:szCs w:val="24"/>
+              </w:rPr>
+            </w:pPr>
+            <w:r>
+              <w:rPr>
+                <w:sz w:val="24"/>
+                <w:szCs w:val="24"/>
               </w:rPr>
               <w:t>20 bytes, Alpha/Numeric</w:t>
             </w:r>
@@ -4805,16 +4855,23 @@
           <w:p>
             <w:pPr>
               <w:rPr>
-                <w:sz w:val="22"/>
-                <w:szCs w:val="22"/>
-              </w:rPr>
-            </w:pPr>
-            <w:r>
-              <w:rPr>
-                <w:sz w:val="22"/>
-                <w:szCs w:val="22"/>
-              </w:rPr>
-              <w:t xml:space="preserve">Employee ID for the CSR </w:t>
+                <w:sz w:val="24"/>
+                <w:szCs w:val="24"/>
+              </w:rPr>
+            </w:pPr>
+            <w:r>
+              <w:rPr>
+                <w:sz w:val="24"/>
+                <w:szCs w:val="24"/>
+              </w:rPr>
+              <w:t xml:space="preserve">Employee ID for the </w:t>
+            </w:r>
+            <w:r>
+              <w:rPr>
+                <w:sz w:val="24"/>
+                <w:szCs w:val="24"/>
+              </w:rPr>
+              <w:t>Employee</w:t>
             </w:r>
           </w:p>
         </w:tc>
@@ -4842,7 +4899,8 @@
               </w:numPr>
               <w:rPr>
                 <w:b w:val="0"/>
-                <w:szCs w:val="22"/>
+                <w:sz w:val="24"/>
+                <w:szCs w:val="24"/>
               </w:rPr>
             </w:pPr>
           </w:p>
@@ -4861,14 +4919,14 @@
             <w:pPr>
               <w:jc w:val="center"/>
               <w:rPr>
-                <w:sz w:val="22"/>
-                <w:szCs w:val="22"/>
-              </w:rPr>
-            </w:pPr>
-            <w:r>
-              <w:rPr>
-                <w:sz w:val="22"/>
-                <w:szCs w:val="22"/>
+                <w:sz w:val="24"/>
+                <w:szCs w:val="24"/>
+              </w:rPr>
+            </w:pPr>
+            <w:r>
+              <w:rPr>
+                <w:sz w:val="24"/>
+                <w:szCs w:val="24"/>
               </w:rPr>
               <w:t>*</w:t>
             </w:r>
@@ -4887,30 +4945,30 @@
           <w:p>
             <w:pPr>
               <w:rPr>
-                <w:sz w:val="22"/>
-                <w:szCs w:val="22"/>
-              </w:rPr>
-            </w:pPr>
-            <w:r>
-              <w:rPr>
-                <w:sz w:val="22"/>
-                <w:szCs w:val="22"/>
+                <w:sz w:val="24"/>
+                <w:szCs w:val="24"/>
+              </w:rPr>
+            </w:pPr>
+            <w:r>
+              <w:rPr>
+                <w:sz w:val="24"/>
+                <w:szCs w:val="24"/>
               </w:rPr>
               <w:t xml:space="preserve">CSR </w:t>
             </w:r>
             <w:proofErr w:type="spellStart"/>
             <w:r>
               <w:rPr>
-                <w:sz w:val="22"/>
-                <w:szCs w:val="22"/>
+                <w:sz w:val="24"/>
+                <w:szCs w:val="24"/>
               </w:rPr>
               <w:t>Emp</w:t>
             </w:r>
             <w:proofErr w:type="spellEnd"/>
             <w:r>
               <w:rPr>
-                <w:sz w:val="22"/>
-                <w:szCs w:val="22"/>
+                <w:sz w:val="24"/>
+                <w:szCs w:val="24"/>
               </w:rPr>
               <w:t xml:space="preserve"> ID</w:t>
             </w:r>
@@ -4929,14 +4987,14 @@
           <w:p>
             <w:pPr>
               <w:rPr>
-                <w:sz w:val="22"/>
-                <w:szCs w:val="22"/>
-              </w:rPr>
-            </w:pPr>
-            <w:r>
-              <w:rPr>
-                <w:sz w:val="22"/>
-                <w:szCs w:val="22"/>
+                <w:sz w:val="24"/>
+                <w:szCs w:val="24"/>
+              </w:rPr>
+            </w:pPr>
+            <w:r>
+              <w:rPr>
+                <w:sz w:val="24"/>
+                <w:szCs w:val="24"/>
               </w:rPr>
               <w:t>20 bytes, Alpha/Numeric</w:t>
             </w:r>
@@ -4964,7 +5022,14 @@
                 <w:sz w:val="24"/>
                 <w:szCs w:val="24"/>
               </w:rPr>
-              <w:t>Employee ID for the CSR</w:t>
+              <w:t xml:space="preserve">Employee ID for the </w:t>
+            </w:r>
+            <w:r>
+              <w:rPr>
+                <w:sz w:val="24"/>
+                <w:szCs w:val="24"/>
+              </w:rPr>
+              <w:t>Employee</w:t>
             </w:r>
           </w:p>
         </w:tc>
@@ -4992,7 +5057,8 @@
               </w:numPr>
               <w:rPr>
                 <w:b w:val="0"/>
-                <w:szCs w:val="22"/>
+                <w:sz w:val="24"/>
+                <w:szCs w:val="24"/>
               </w:rPr>
             </w:pPr>
           </w:p>
@@ -5011,14 +5077,14 @@
             <w:pPr>
               <w:jc w:val="center"/>
               <w:rPr>
-                <w:sz w:val="22"/>
-                <w:szCs w:val="22"/>
-              </w:rPr>
-            </w:pPr>
-            <w:r>
-              <w:rPr>
-                <w:sz w:val="22"/>
-                <w:szCs w:val="22"/>
+                <w:sz w:val="24"/>
+                <w:szCs w:val="24"/>
+              </w:rPr>
+            </w:pPr>
+            <w:r>
+              <w:rPr>
+                <w:sz w:val="24"/>
+                <w:szCs w:val="24"/>
               </w:rPr>
               <w:t>*</w:t>
             </w:r>
@@ -5038,29 +5104,30 @@
             <w:pPr>
               <w:rPr>
                 <w:b/>
-                <w:szCs w:val="22"/>
-              </w:rPr>
-            </w:pPr>
-            <w:r>
-              <w:rPr>
-                <w:sz w:val="22"/>
-                <w:szCs w:val="22"/>
+                <w:sz w:val="24"/>
+                <w:szCs w:val="24"/>
+              </w:rPr>
+            </w:pPr>
+            <w:r>
+              <w:rPr>
+                <w:sz w:val="24"/>
+                <w:szCs w:val="24"/>
               </w:rPr>
               <w:t xml:space="preserve">Supervisor </w:t>
             </w:r>
             <w:proofErr w:type="spellStart"/>
             <w:r>
               <w:rPr>
-                <w:sz w:val="22"/>
-                <w:szCs w:val="22"/>
+                <w:sz w:val="24"/>
+                <w:szCs w:val="24"/>
               </w:rPr>
               <w:t>Emp</w:t>
             </w:r>
             <w:proofErr w:type="spellEnd"/>
             <w:r>
               <w:rPr>
-                <w:sz w:val="22"/>
-                <w:szCs w:val="22"/>
+                <w:sz w:val="24"/>
+                <w:szCs w:val="24"/>
               </w:rPr>
               <w:t xml:space="preserve"> ID</w:t>
             </w:r>
@@ -5080,14 +5147,14 @@
             <w:pPr>
               <w:spacing w:before="120" w:after="120"/>
               <w:rPr>
-                <w:sz w:val="22"/>
-                <w:szCs w:val="22"/>
-              </w:rPr>
-            </w:pPr>
-            <w:r>
-              <w:rPr>
-                <w:sz w:val="22"/>
-                <w:szCs w:val="22"/>
+                <w:sz w:val="24"/>
+                <w:szCs w:val="24"/>
+              </w:rPr>
+            </w:pPr>
+            <w:r>
+              <w:rPr>
+                <w:sz w:val="24"/>
+                <w:szCs w:val="24"/>
               </w:rPr>
               <w:t>20 bytes, Alpha/Numeric</w:t>
             </w:r>
@@ -5106,470 +5173,470 @@
           <w:p>
             <w:pPr>
               <w:rPr>
-                <w:sz w:val="22"/>
-                <w:szCs w:val="22"/>
-              </w:rPr>
-            </w:pPr>
-            <w:r>
-              <w:rPr>
-                <w:sz w:val="22"/>
-                <w:szCs w:val="22"/>
+                <w:sz w:val="24"/>
+                <w:szCs w:val="24"/>
+              </w:rPr>
+            </w:pPr>
+            <w:r>
+              <w:rPr>
+                <w:sz w:val="24"/>
+                <w:szCs w:val="24"/>
               </w:rPr>
               <w:t>Supervisor’s Employee ID</w:t>
             </w:r>
             <w:r>
               <w:rPr>
                 <w:vanish/>
-                <w:sz w:val="22"/>
-                <w:szCs w:val="22"/>
+                <w:sz w:val="24"/>
+                <w:szCs w:val="24"/>
               </w:rPr>
               <w:t>e CSR’s sentuator IDcard as an opportunity or reinforcement</w:t>
             </w:r>
             <w:r>
               <w:rPr>
                 <w:vanish/>
-                <w:sz w:val="22"/>
-                <w:szCs w:val="22"/>
+                <w:sz w:val="24"/>
+                <w:szCs w:val="24"/>
               </w:rPr>
               <w:pgNum/>
             </w:r>
             <w:r>
               <w:rPr>
                 <w:vanish/>
-                <w:sz w:val="22"/>
-                <w:szCs w:val="22"/>
+                <w:sz w:val="24"/>
+                <w:szCs w:val="24"/>
               </w:rPr>
               <w:pgNum/>
             </w:r>
             <w:r>
               <w:rPr>
                 <w:vanish/>
-                <w:sz w:val="22"/>
-                <w:szCs w:val="22"/>
+                <w:sz w:val="24"/>
+                <w:szCs w:val="24"/>
               </w:rPr>
               <w:pgNum/>
             </w:r>
             <w:r>
               <w:rPr>
                 <w:vanish/>
-                <w:sz w:val="22"/>
-                <w:szCs w:val="22"/>
+                <w:sz w:val="24"/>
+                <w:szCs w:val="24"/>
               </w:rPr>
               <w:pgNum/>
             </w:r>
             <w:r>
               <w:rPr>
                 <w:vanish/>
-                <w:sz w:val="22"/>
-                <w:szCs w:val="22"/>
+                <w:sz w:val="24"/>
+                <w:szCs w:val="24"/>
               </w:rPr>
               <w:pgNum/>
             </w:r>
             <w:r>
               <w:rPr>
                 <w:vanish/>
-                <w:sz w:val="22"/>
-                <w:szCs w:val="22"/>
+                <w:sz w:val="24"/>
+                <w:szCs w:val="24"/>
               </w:rPr>
               <w:pgNum/>
             </w:r>
             <w:r>
               <w:rPr>
                 <w:vanish/>
-                <w:sz w:val="22"/>
-                <w:szCs w:val="22"/>
+                <w:sz w:val="24"/>
+                <w:szCs w:val="24"/>
               </w:rPr>
               <w:pgNum/>
             </w:r>
             <w:r>
               <w:rPr>
                 <w:vanish/>
-                <w:sz w:val="22"/>
-                <w:szCs w:val="22"/>
+                <w:sz w:val="24"/>
+                <w:szCs w:val="24"/>
               </w:rPr>
               <w:pgNum/>
             </w:r>
             <w:r>
               <w:rPr>
                 <w:vanish/>
-                <w:sz w:val="22"/>
-                <w:szCs w:val="22"/>
+                <w:sz w:val="24"/>
+                <w:szCs w:val="24"/>
               </w:rPr>
               <w:pgNum/>
             </w:r>
             <w:r>
               <w:rPr>
                 <w:vanish/>
-                <w:sz w:val="22"/>
-                <w:szCs w:val="22"/>
+                <w:sz w:val="24"/>
+                <w:szCs w:val="24"/>
               </w:rPr>
               <w:pgNum/>
             </w:r>
             <w:r>
               <w:rPr>
                 <w:vanish/>
-                <w:sz w:val="22"/>
-                <w:szCs w:val="22"/>
+                <w:sz w:val="24"/>
+                <w:szCs w:val="24"/>
               </w:rPr>
               <w:pgNum/>
             </w:r>
             <w:r>
               <w:rPr>
                 <w:vanish/>
-                <w:sz w:val="22"/>
-                <w:szCs w:val="22"/>
+                <w:sz w:val="24"/>
+                <w:szCs w:val="24"/>
               </w:rPr>
               <w:pgNum/>
             </w:r>
             <w:r>
               <w:rPr>
                 <w:vanish/>
-                <w:sz w:val="22"/>
-                <w:szCs w:val="22"/>
+                <w:sz w:val="24"/>
+                <w:szCs w:val="24"/>
               </w:rPr>
               <w:pgNum/>
             </w:r>
             <w:r>
               <w:rPr>
                 <w:vanish/>
-                <w:sz w:val="22"/>
-                <w:szCs w:val="22"/>
+                <w:sz w:val="24"/>
+                <w:szCs w:val="24"/>
               </w:rPr>
               <w:pgNum/>
             </w:r>
             <w:r>
               <w:rPr>
                 <w:vanish/>
-                <w:sz w:val="22"/>
-                <w:szCs w:val="22"/>
+                <w:sz w:val="24"/>
+                <w:szCs w:val="24"/>
               </w:rPr>
               <w:pgNum/>
             </w:r>
             <w:r>
               <w:rPr>
                 <w:vanish/>
-                <w:sz w:val="22"/>
-                <w:szCs w:val="22"/>
+                <w:sz w:val="24"/>
+                <w:szCs w:val="24"/>
               </w:rPr>
               <w:pgNum/>
             </w:r>
             <w:r>
               <w:rPr>
                 <w:vanish/>
-                <w:sz w:val="22"/>
-                <w:szCs w:val="22"/>
+                <w:sz w:val="24"/>
+                <w:szCs w:val="24"/>
               </w:rPr>
               <w:pgNum/>
             </w:r>
             <w:r>
               <w:rPr>
                 <w:vanish/>
-                <w:sz w:val="22"/>
-                <w:szCs w:val="22"/>
+                <w:sz w:val="24"/>
+                <w:szCs w:val="24"/>
               </w:rPr>
               <w:pgNum/>
             </w:r>
             <w:r>
               <w:rPr>
                 <w:vanish/>
-                <w:sz w:val="22"/>
-                <w:szCs w:val="22"/>
+                <w:sz w:val="24"/>
+                <w:szCs w:val="24"/>
               </w:rPr>
               <w:pgNum/>
             </w:r>
             <w:r>
               <w:rPr>
                 <w:vanish/>
-                <w:sz w:val="22"/>
-                <w:szCs w:val="22"/>
+                <w:sz w:val="24"/>
+                <w:szCs w:val="24"/>
               </w:rPr>
               <w:pgNum/>
             </w:r>
             <w:r>
               <w:rPr>
                 <w:vanish/>
-                <w:sz w:val="22"/>
-                <w:szCs w:val="22"/>
+                <w:sz w:val="24"/>
+                <w:szCs w:val="24"/>
               </w:rPr>
               <w:pgNum/>
             </w:r>
             <w:r>
               <w:rPr>
                 <w:vanish/>
-                <w:sz w:val="22"/>
-                <w:szCs w:val="22"/>
+                <w:sz w:val="24"/>
+                <w:szCs w:val="24"/>
               </w:rPr>
               <w:pgNum/>
             </w:r>
             <w:r>
               <w:rPr>
                 <w:vanish/>
-                <w:sz w:val="22"/>
-                <w:szCs w:val="22"/>
+                <w:sz w:val="24"/>
+                <w:szCs w:val="24"/>
               </w:rPr>
               <w:pgNum/>
             </w:r>
             <w:r>
               <w:rPr>
                 <w:vanish/>
-                <w:sz w:val="22"/>
-                <w:szCs w:val="22"/>
+                <w:sz w:val="24"/>
+                <w:szCs w:val="24"/>
               </w:rPr>
               <w:pgNum/>
             </w:r>
             <w:r>
               <w:rPr>
                 <w:vanish/>
-                <w:sz w:val="22"/>
-                <w:szCs w:val="22"/>
+                <w:sz w:val="24"/>
+                <w:szCs w:val="24"/>
               </w:rPr>
               <w:pgNum/>
             </w:r>
             <w:r>
               <w:rPr>
                 <w:vanish/>
-                <w:sz w:val="22"/>
-                <w:szCs w:val="22"/>
+                <w:sz w:val="24"/>
+                <w:szCs w:val="24"/>
               </w:rPr>
               <w:pgNum/>
             </w:r>
             <w:r>
               <w:rPr>
                 <w:vanish/>
-                <w:sz w:val="22"/>
-                <w:szCs w:val="22"/>
+                <w:sz w:val="24"/>
+                <w:szCs w:val="24"/>
               </w:rPr>
               <w:pgNum/>
             </w:r>
             <w:r>
               <w:rPr>
                 <w:vanish/>
-                <w:sz w:val="22"/>
-                <w:szCs w:val="22"/>
+                <w:sz w:val="24"/>
+                <w:szCs w:val="24"/>
               </w:rPr>
               <w:pgNum/>
             </w:r>
             <w:r>
               <w:rPr>
                 <w:vanish/>
-                <w:sz w:val="22"/>
-                <w:szCs w:val="22"/>
+                <w:sz w:val="24"/>
+                <w:szCs w:val="24"/>
               </w:rPr>
               <w:pgNum/>
             </w:r>
             <w:r>
               <w:rPr>
                 <w:vanish/>
-                <w:sz w:val="22"/>
-                <w:szCs w:val="22"/>
+                <w:sz w:val="24"/>
+                <w:szCs w:val="24"/>
               </w:rPr>
               <w:pgNum/>
             </w:r>
             <w:r>
               <w:rPr>
                 <w:vanish/>
-                <w:sz w:val="22"/>
-                <w:szCs w:val="22"/>
+                <w:sz w:val="24"/>
+                <w:szCs w:val="24"/>
               </w:rPr>
               <w:pgNum/>
             </w:r>
             <w:r>
               <w:rPr>
                 <w:vanish/>
-                <w:sz w:val="22"/>
-                <w:szCs w:val="22"/>
+                <w:sz w:val="24"/>
+                <w:szCs w:val="24"/>
               </w:rPr>
               <w:pgNum/>
             </w:r>
             <w:r>
               <w:rPr>
                 <w:vanish/>
-                <w:sz w:val="22"/>
-                <w:szCs w:val="22"/>
+                <w:sz w:val="24"/>
+                <w:szCs w:val="24"/>
               </w:rPr>
               <w:pgNum/>
             </w:r>
             <w:r>
               <w:rPr>
                 <w:vanish/>
-                <w:sz w:val="22"/>
-                <w:szCs w:val="22"/>
+                <w:sz w:val="24"/>
+                <w:szCs w:val="24"/>
               </w:rPr>
               <w:pgNum/>
             </w:r>
             <w:r>
               <w:rPr>
                 <w:vanish/>
-                <w:sz w:val="22"/>
-                <w:szCs w:val="22"/>
+                <w:sz w:val="24"/>
+                <w:szCs w:val="24"/>
               </w:rPr>
               <w:pgNum/>
             </w:r>
             <w:r>
               <w:rPr>
                 <w:vanish/>
-                <w:sz w:val="22"/>
-                <w:szCs w:val="22"/>
+                <w:sz w:val="24"/>
+                <w:szCs w:val="24"/>
               </w:rPr>
               <w:pgNum/>
             </w:r>
             <w:r>
               <w:rPr>
                 <w:vanish/>
-                <w:sz w:val="22"/>
-                <w:szCs w:val="22"/>
+                <w:sz w:val="24"/>
+                <w:szCs w:val="24"/>
               </w:rPr>
               <w:pgNum/>
             </w:r>
             <w:r>
               <w:rPr>
                 <w:vanish/>
-                <w:sz w:val="22"/>
-                <w:szCs w:val="22"/>
+                <w:sz w:val="24"/>
+                <w:szCs w:val="24"/>
               </w:rPr>
               <w:pgNum/>
             </w:r>
             <w:r>
               <w:rPr>
                 <w:vanish/>
-                <w:sz w:val="22"/>
-                <w:szCs w:val="22"/>
+                <w:sz w:val="24"/>
+                <w:szCs w:val="24"/>
               </w:rPr>
               <w:pgNum/>
             </w:r>
             <w:r>
               <w:rPr>
                 <w:vanish/>
-                <w:sz w:val="22"/>
-                <w:szCs w:val="22"/>
+                <w:sz w:val="24"/>
+                <w:szCs w:val="24"/>
               </w:rPr>
               <w:pgNum/>
             </w:r>
             <w:r>
               <w:rPr>
                 <w:vanish/>
-                <w:sz w:val="22"/>
-                <w:szCs w:val="22"/>
+                <w:sz w:val="24"/>
+                <w:szCs w:val="24"/>
               </w:rPr>
               <w:pgNum/>
             </w:r>
             <w:r>
               <w:rPr>
                 <w:vanish/>
-                <w:sz w:val="22"/>
-                <w:szCs w:val="22"/>
+                <w:sz w:val="24"/>
+                <w:szCs w:val="24"/>
               </w:rPr>
               <w:pgNum/>
             </w:r>
             <w:r>
               <w:rPr>
                 <w:vanish/>
-                <w:sz w:val="22"/>
-                <w:szCs w:val="22"/>
+                <w:sz w:val="24"/>
+                <w:szCs w:val="24"/>
               </w:rPr>
               <w:pgNum/>
             </w:r>
             <w:r>
               <w:rPr>
                 <w:vanish/>
-                <w:sz w:val="22"/>
-                <w:szCs w:val="22"/>
+                <w:sz w:val="24"/>
+                <w:szCs w:val="24"/>
               </w:rPr>
               <w:pgNum/>
             </w:r>
             <w:r>
               <w:rPr>
                 <w:vanish/>
-                <w:sz w:val="22"/>
-                <w:szCs w:val="22"/>
+                <w:sz w:val="24"/>
+                <w:szCs w:val="24"/>
               </w:rPr>
               <w:pgNum/>
             </w:r>
             <w:r>
               <w:rPr>
                 <w:vanish/>
-                <w:sz w:val="22"/>
-                <w:szCs w:val="22"/>
+                <w:sz w:val="24"/>
+                <w:szCs w:val="24"/>
               </w:rPr>
               <w:pgNum/>
             </w:r>
             <w:r>
               <w:rPr>
                 <w:vanish/>
-                <w:sz w:val="22"/>
-                <w:szCs w:val="22"/>
+                <w:sz w:val="24"/>
+                <w:szCs w:val="24"/>
               </w:rPr>
               <w:pgNum/>
             </w:r>
             <w:r>
               <w:rPr>
                 <w:vanish/>
-                <w:sz w:val="22"/>
-                <w:szCs w:val="22"/>
+                <w:sz w:val="24"/>
+                <w:szCs w:val="24"/>
               </w:rPr>
               <w:pgNum/>
             </w:r>
             <w:r>
               <w:rPr>
                 <w:vanish/>
-                <w:sz w:val="22"/>
-                <w:szCs w:val="22"/>
+                <w:sz w:val="24"/>
+                <w:szCs w:val="24"/>
               </w:rPr>
               <w:pgNum/>
             </w:r>
             <w:r>
               <w:rPr>
                 <w:vanish/>
-                <w:sz w:val="22"/>
-                <w:szCs w:val="22"/>
+                <w:sz w:val="24"/>
+                <w:szCs w:val="24"/>
               </w:rPr>
               <w:pgNum/>
             </w:r>
             <w:r>
               <w:rPr>
                 <w:vanish/>
-                <w:sz w:val="22"/>
-                <w:szCs w:val="22"/>
+                <w:sz w:val="24"/>
+                <w:szCs w:val="24"/>
               </w:rPr>
               <w:pgNum/>
             </w:r>
             <w:r>
               <w:rPr>
                 <w:vanish/>
-                <w:sz w:val="22"/>
-                <w:szCs w:val="22"/>
+                <w:sz w:val="24"/>
+                <w:szCs w:val="24"/>
               </w:rPr>
               <w:pgNum/>
             </w:r>
             <w:r>
               <w:rPr>
                 <w:vanish/>
-                <w:sz w:val="22"/>
-                <w:szCs w:val="22"/>
+                <w:sz w:val="24"/>
+                <w:szCs w:val="24"/>
               </w:rPr>
               <w:pgNum/>
             </w:r>
             <w:r>
               <w:rPr>
                 <w:vanish/>
-                <w:sz w:val="22"/>
-                <w:szCs w:val="22"/>
+                <w:sz w:val="24"/>
+                <w:szCs w:val="24"/>
               </w:rPr>
               <w:pgNum/>
             </w:r>
             <w:r>
               <w:rPr>
                 <w:vanish/>
-                <w:sz w:val="22"/>
-                <w:szCs w:val="22"/>
+                <w:sz w:val="24"/>
+                <w:szCs w:val="24"/>
               </w:rPr>
               <w:pgNum/>
             </w:r>
             <w:r>
               <w:rPr>
                 <w:vanish/>
-                <w:sz w:val="22"/>
-                <w:szCs w:val="22"/>
+                <w:sz w:val="24"/>
+                <w:szCs w:val="24"/>
               </w:rPr>
               <w:pgNum/>
             </w:r>
@@ -5599,7 +5666,8 @@
               </w:numPr>
               <w:rPr>
                 <w:b w:val="0"/>
-                <w:szCs w:val="22"/>
+                <w:sz w:val="24"/>
+                <w:szCs w:val="24"/>
               </w:rPr>
             </w:pPr>
           </w:p>
@@ -5618,14 +5686,14 @@
             <w:pPr>
               <w:jc w:val="center"/>
               <w:rPr>
-                <w:sz w:val="22"/>
-                <w:szCs w:val="22"/>
-              </w:rPr>
-            </w:pPr>
-            <w:r>
-              <w:rPr>
-                <w:sz w:val="22"/>
-                <w:szCs w:val="22"/>
+                <w:sz w:val="24"/>
+                <w:szCs w:val="24"/>
+              </w:rPr>
+            </w:pPr>
+            <w:r>
+              <w:rPr>
+                <w:sz w:val="24"/>
+                <w:szCs w:val="24"/>
               </w:rPr>
               <w:t>*</w:t>
             </w:r>
@@ -5644,30 +5712,30 @@
           <w:p>
             <w:pPr>
               <w:rPr>
-                <w:sz w:val="22"/>
-                <w:szCs w:val="22"/>
-              </w:rPr>
-            </w:pPr>
-            <w:r>
-              <w:rPr>
-                <w:sz w:val="22"/>
-                <w:szCs w:val="22"/>
+                <w:sz w:val="24"/>
+                <w:szCs w:val="24"/>
+              </w:rPr>
+            </w:pPr>
+            <w:r>
+              <w:rPr>
+                <w:sz w:val="24"/>
+                <w:szCs w:val="24"/>
               </w:rPr>
               <w:t xml:space="preserve">Supervisor </w:t>
             </w:r>
             <w:proofErr w:type="spellStart"/>
             <w:r>
               <w:rPr>
-                <w:sz w:val="22"/>
-                <w:szCs w:val="22"/>
+                <w:sz w:val="24"/>
+                <w:szCs w:val="24"/>
               </w:rPr>
               <w:t>Emp</w:t>
             </w:r>
             <w:proofErr w:type="spellEnd"/>
             <w:r>
               <w:rPr>
-                <w:sz w:val="22"/>
-                <w:szCs w:val="22"/>
+                <w:sz w:val="24"/>
+                <w:szCs w:val="24"/>
               </w:rPr>
               <w:t xml:space="preserve"> ID</w:t>
             </w:r>
@@ -5686,14 +5754,14 @@
           <w:p>
             <w:pPr>
               <w:rPr>
-                <w:sz w:val="22"/>
-                <w:szCs w:val="22"/>
-              </w:rPr>
-            </w:pPr>
-            <w:r>
-              <w:rPr>
-                <w:sz w:val="22"/>
-                <w:szCs w:val="22"/>
+                <w:sz w:val="24"/>
+                <w:szCs w:val="24"/>
+              </w:rPr>
+            </w:pPr>
+            <w:r>
+              <w:rPr>
+                <w:sz w:val="24"/>
+                <w:szCs w:val="24"/>
               </w:rPr>
               <w:t>20 bytes, Alpha/Numeric</w:t>
             </w:r>
@@ -5712,470 +5780,470 @@
           <w:p>
             <w:pPr>
               <w:rPr>
-                <w:sz w:val="22"/>
-                <w:szCs w:val="22"/>
-              </w:rPr>
-            </w:pPr>
-            <w:r>
-              <w:rPr>
-                <w:sz w:val="22"/>
-                <w:szCs w:val="22"/>
+                <w:sz w:val="24"/>
+                <w:szCs w:val="24"/>
+              </w:rPr>
+            </w:pPr>
+            <w:r>
+              <w:rPr>
+                <w:sz w:val="24"/>
+                <w:szCs w:val="24"/>
               </w:rPr>
               <w:t>Supervisor’s Employee ID</w:t>
             </w:r>
             <w:r>
               <w:rPr>
                 <w:vanish/>
-                <w:sz w:val="22"/>
-                <w:szCs w:val="22"/>
+                <w:sz w:val="24"/>
+                <w:szCs w:val="24"/>
               </w:rPr>
               <w:t>e CSR’s sentuator IDcard as an opportunity or reinforcement</w:t>
             </w:r>
             <w:r>
               <w:rPr>
                 <w:vanish/>
-                <w:sz w:val="22"/>
-                <w:szCs w:val="22"/>
+                <w:sz w:val="24"/>
+                <w:szCs w:val="24"/>
               </w:rPr>
               <w:pgNum/>
             </w:r>
             <w:r>
               <w:rPr>
                 <w:vanish/>
-                <w:sz w:val="22"/>
-                <w:szCs w:val="22"/>
+                <w:sz w:val="24"/>
+                <w:szCs w:val="24"/>
               </w:rPr>
               <w:pgNum/>
             </w:r>
             <w:r>
               <w:rPr>
                 <w:vanish/>
-                <w:sz w:val="22"/>
-                <w:szCs w:val="22"/>
+                <w:sz w:val="24"/>
+                <w:szCs w:val="24"/>
               </w:rPr>
               <w:pgNum/>
             </w:r>
             <w:r>
               <w:rPr>
                 <w:vanish/>
-                <w:sz w:val="22"/>
-                <w:szCs w:val="22"/>
+                <w:sz w:val="24"/>
+                <w:szCs w:val="24"/>
               </w:rPr>
               <w:pgNum/>
             </w:r>
             <w:r>
               <w:rPr>
                 <w:vanish/>
-                <w:sz w:val="22"/>
-                <w:szCs w:val="22"/>
+                <w:sz w:val="24"/>
+                <w:szCs w:val="24"/>
               </w:rPr>
               <w:pgNum/>
             </w:r>
             <w:r>
               <w:rPr>
                 <w:vanish/>
-                <w:sz w:val="22"/>
-                <w:szCs w:val="22"/>
+                <w:sz w:val="24"/>
+                <w:szCs w:val="24"/>
               </w:rPr>
               <w:pgNum/>
             </w:r>
             <w:r>
               <w:rPr>
                 <w:vanish/>
-                <w:sz w:val="22"/>
-                <w:szCs w:val="22"/>
+                <w:sz w:val="24"/>
+                <w:szCs w:val="24"/>
               </w:rPr>
               <w:pgNum/>
             </w:r>
             <w:r>
               <w:rPr>
                 <w:vanish/>
-                <w:sz w:val="22"/>
-                <w:szCs w:val="22"/>
+                <w:sz w:val="24"/>
+                <w:szCs w:val="24"/>
               </w:rPr>
               <w:pgNum/>
             </w:r>
             <w:r>
               <w:rPr>
                 <w:vanish/>
-                <w:sz w:val="22"/>
-                <w:szCs w:val="22"/>
+                <w:sz w:val="24"/>
+                <w:szCs w:val="24"/>
               </w:rPr>
               <w:pgNum/>
             </w:r>
             <w:r>
               <w:rPr>
                 <w:vanish/>
-                <w:sz w:val="22"/>
-                <w:szCs w:val="22"/>
+                <w:sz w:val="24"/>
+                <w:szCs w:val="24"/>
               </w:rPr>
               <w:pgNum/>
             </w:r>
             <w:r>
               <w:rPr>
                 <w:vanish/>
-                <w:sz w:val="22"/>
-                <w:szCs w:val="22"/>
+                <w:sz w:val="24"/>
+                <w:szCs w:val="24"/>
               </w:rPr>
               <w:pgNum/>
             </w:r>
             <w:r>
               <w:rPr>
                 <w:vanish/>
-                <w:sz w:val="22"/>
-                <w:szCs w:val="22"/>
+                <w:sz w:val="24"/>
+                <w:szCs w:val="24"/>
               </w:rPr>
               <w:pgNum/>
             </w:r>
             <w:r>
               <w:rPr>
                 <w:vanish/>
-                <w:sz w:val="22"/>
-                <w:szCs w:val="22"/>
+                <w:sz w:val="24"/>
+                <w:szCs w:val="24"/>
               </w:rPr>
               <w:pgNum/>
             </w:r>
             <w:r>
               <w:rPr>
                 <w:vanish/>
-                <w:sz w:val="22"/>
-                <w:szCs w:val="22"/>
+                <w:sz w:val="24"/>
+                <w:szCs w:val="24"/>
               </w:rPr>
               <w:pgNum/>
             </w:r>
             <w:r>
               <w:rPr>
                 <w:vanish/>
-                <w:sz w:val="22"/>
-                <w:szCs w:val="22"/>
+                <w:sz w:val="24"/>
+                <w:szCs w:val="24"/>
               </w:rPr>
               <w:pgNum/>
             </w:r>
             <w:r>
               <w:rPr>
                 <w:vanish/>
-                <w:sz w:val="22"/>
-                <w:szCs w:val="22"/>
+                <w:sz w:val="24"/>
+                <w:szCs w:val="24"/>
               </w:rPr>
               <w:pgNum/>
             </w:r>
             <w:r>
               <w:rPr>
                 <w:vanish/>
-                <w:sz w:val="22"/>
-                <w:szCs w:val="22"/>
+                <w:sz w:val="24"/>
+                <w:szCs w:val="24"/>
               </w:rPr>
               <w:pgNum/>
             </w:r>
             <w:r>
               <w:rPr>
                 <w:vanish/>
-                <w:sz w:val="22"/>
-                <w:szCs w:val="22"/>
+                <w:sz w:val="24"/>
+                <w:szCs w:val="24"/>
               </w:rPr>
               <w:pgNum/>
             </w:r>
             <w:r>
               <w:rPr>
                 <w:vanish/>
-                <w:sz w:val="22"/>
-                <w:szCs w:val="22"/>
+                <w:sz w:val="24"/>
+                <w:szCs w:val="24"/>
               </w:rPr>
               <w:pgNum/>
             </w:r>
             <w:r>
               <w:rPr>
                 <w:vanish/>
-                <w:sz w:val="22"/>
-                <w:szCs w:val="22"/>
+                <w:sz w:val="24"/>
+                <w:szCs w:val="24"/>
               </w:rPr>
               <w:pgNum/>
             </w:r>
             <w:r>
               <w:rPr>
                 <w:vanish/>
-                <w:sz w:val="22"/>
-                <w:szCs w:val="22"/>
+                <w:sz w:val="24"/>
+                <w:szCs w:val="24"/>
               </w:rPr>
               <w:pgNum/>
             </w:r>
             <w:r>
               <w:rPr>
                 <w:vanish/>
-                <w:sz w:val="22"/>
-                <w:szCs w:val="22"/>
+                <w:sz w:val="24"/>
+                <w:szCs w:val="24"/>
               </w:rPr>
               <w:pgNum/>
             </w:r>
             <w:r>
               <w:rPr>
                 <w:vanish/>
-                <w:sz w:val="22"/>
-                <w:szCs w:val="22"/>
+                <w:sz w:val="24"/>
+                <w:szCs w:val="24"/>
               </w:rPr>
               <w:pgNum/>
             </w:r>
             <w:r>
               <w:rPr>
                 <w:vanish/>
-                <w:sz w:val="22"/>
-                <w:szCs w:val="22"/>
+                <w:sz w:val="24"/>
+                <w:szCs w:val="24"/>
               </w:rPr>
               <w:pgNum/>
             </w:r>
             <w:r>
               <w:rPr>
                 <w:vanish/>
-                <w:sz w:val="22"/>
-                <w:szCs w:val="22"/>
+                <w:sz w:val="24"/>
+                <w:szCs w:val="24"/>
               </w:rPr>
               <w:pgNum/>
             </w:r>
             <w:r>
               <w:rPr>
                 <w:vanish/>
-                <w:sz w:val="22"/>
-                <w:szCs w:val="22"/>
+                <w:sz w:val="24"/>
+                <w:szCs w:val="24"/>
               </w:rPr>
               <w:pgNum/>
             </w:r>
             <w:r>
               <w:rPr>
                 <w:vanish/>
-                <w:sz w:val="22"/>
-                <w:szCs w:val="22"/>
+                <w:sz w:val="24"/>
+                <w:szCs w:val="24"/>
               </w:rPr>
               <w:pgNum/>
             </w:r>
             <w:r>
               <w:rPr>
                 <w:vanish/>
-                <w:sz w:val="22"/>
-                <w:szCs w:val="22"/>
+                <w:sz w:val="24"/>
+                <w:szCs w:val="24"/>
               </w:rPr>
               <w:pgNum/>
             </w:r>
             <w:r>
               <w:rPr>
                 <w:vanish/>
-                <w:sz w:val="22"/>
-                <w:szCs w:val="22"/>
+                <w:sz w:val="24"/>
+                <w:szCs w:val="24"/>
               </w:rPr>
               <w:pgNum/>
             </w:r>
             <w:r>
               <w:rPr>
                 <w:vanish/>
-                <w:sz w:val="22"/>
-                <w:szCs w:val="22"/>
+                <w:sz w:val="24"/>
+                <w:szCs w:val="24"/>
               </w:rPr>
               <w:pgNum/>
             </w:r>
             <w:r>
               <w:rPr>
                 <w:vanish/>
-                <w:sz w:val="22"/>
-                <w:szCs w:val="22"/>
+                <w:sz w:val="24"/>
+                <w:szCs w:val="24"/>
               </w:rPr>
               <w:pgNum/>
             </w:r>
             <w:r>
               <w:rPr>
                 <w:vanish/>
-                <w:sz w:val="22"/>
-                <w:szCs w:val="22"/>
+                <w:sz w:val="24"/>
+                <w:szCs w:val="24"/>
               </w:rPr>
               <w:pgNum/>
             </w:r>
             <w:r>
               <w:rPr>
                 <w:vanish/>
-                <w:sz w:val="22"/>
-                <w:szCs w:val="22"/>
+                <w:sz w:val="24"/>
+                <w:szCs w:val="24"/>
               </w:rPr>
               <w:pgNum/>
             </w:r>
             <w:r>
               <w:rPr>
                 <w:vanish/>
-                <w:sz w:val="22"/>
-                <w:szCs w:val="22"/>
+                <w:sz w:val="24"/>
+                <w:szCs w:val="24"/>
               </w:rPr>
               <w:pgNum/>
             </w:r>
             <w:r>
               <w:rPr>
                 <w:vanish/>
-                <w:sz w:val="22"/>
-                <w:szCs w:val="22"/>
+                <w:sz w:val="24"/>
+                <w:szCs w:val="24"/>
               </w:rPr>
               <w:pgNum/>
             </w:r>
             <w:r>
               <w:rPr>
                 <w:vanish/>
-                <w:sz w:val="22"/>
-                <w:szCs w:val="22"/>
+                <w:sz w:val="24"/>
+                <w:szCs w:val="24"/>
               </w:rPr>
               <w:pgNum/>
             </w:r>
             <w:r>
               <w:rPr>
                 <w:vanish/>
-                <w:sz w:val="22"/>
-                <w:szCs w:val="22"/>
+                <w:sz w:val="24"/>
+                <w:szCs w:val="24"/>
               </w:rPr>
               <w:pgNum/>
             </w:r>
             <w:r>
               <w:rPr>
                 <w:vanish/>
-                <w:sz w:val="22"/>
-                <w:szCs w:val="22"/>
+                <w:sz w:val="24"/>
+                <w:szCs w:val="24"/>
               </w:rPr>
               <w:pgNum/>
             </w:r>
             <w:r>
               <w:rPr>
                 <w:vanish/>
-                <w:sz w:val="22"/>
-                <w:szCs w:val="22"/>
+                <w:sz w:val="24"/>
+                <w:szCs w:val="24"/>
               </w:rPr>
               <w:pgNum/>
             </w:r>
             <w:r>
               <w:rPr>
                 <w:vanish/>
-                <w:sz w:val="22"/>
-                <w:szCs w:val="22"/>
+                <w:sz w:val="24"/>
+                <w:szCs w:val="24"/>
               </w:rPr>
               <w:pgNum/>
             </w:r>
             <w:r>
               <w:rPr>
                 <w:vanish/>
-                <w:sz w:val="22"/>
-                <w:szCs w:val="22"/>
+                <w:sz w:val="24"/>
+                <w:szCs w:val="24"/>
               </w:rPr>
               <w:pgNum/>
             </w:r>
             <w:r>
               <w:rPr>
                 <w:vanish/>
-                <w:sz w:val="22"/>
-                <w:szCs w:val="22"/>
+                <w:sz w:val="24"/>
+                <w:szCs w:val="24"/>
               </w:rPr>
               <w:pgNum/>
             </w:r>
             <w:r>
               <w:rPr>
                 <w:vanish/>
-                <w:sz w:val="22"/>
-                <w:szCs w:val="22"/>
+                <w:sz w:val="24"/>
+                <w:szCs w:val="24"/>
               </w:rPr>
               <w:pgNum/>
             </w:r>
             <w:r>
               <w:rPr>
                 <w:vanish/>
-                <w:sz w:val="22"/>
-                <w:szCs w:val="22"/>
+                <w:sz w:val="24"/>
+                <w:szCs w:val="24"/>
               </w:rPr>
               <w:pgNum/>
             </w:r>
             <w:r>
               <w:rPr>
                 <w:vanish/>
-                <w:sz w:val="22"/>
-                <w:szCs w:val="22"/>
+                <w:sz w:val="24"/>
+                <w:szCs w:val="24"/>
               </w:rPr>
               <w:pgNum/>
             </w:r>
             <w:r>
               <w:rPr>
                 <w:vanish/>
-                <w:sz w:val="22"/>
-                <w:szCs w:val="22"/>
+                <w:sz w:val="24"/>
+                <w:szCs w:val="24"/>
               </w:rPr>
               <w:pgNum/>
             </w:r>
             <w:r>
               <w:rPr>
                 <w:vanish/>
-                <w:sz w:val="22"/>
-                <w:szCs w:val="22"/>
+                <w:sz w:val="24"/>
+                <w:szCs w:val="24"/>
               </w:rPr>
               <w:pgNum/>
             </w:r>
             <w:r>
               <w:rPr>
                 <w:vanish/>
-                <w:sz w:val="22"/>
-                <w:szCs w:val="22"/>
+                <w:sz w:val="24"/>
+                <w:szCs w:val="24"/>
               </w:rPr>
               <w:pgNum/>
             </w:r>
             <w:r>
               <w:rPr>
                 <w:vanish/>
-                <w:sz w:val="22"/>
-                <w:szCs w:val="22"/>
+                <w:sz w:val="24"/>
+                <w:szCs w:val="24"/>
               </w:rPr>
               <w:pgNum/>
             </w:r>
             <w:r>
               <w:rPr>
                 <w:vanish/>
-                <w:sz w:val="22"/>
-                <w:szCs w:val="22"/>
+                <w:sz w:val="24"/>
+                <w:szCs w:val="24"/>
               </w:rPr>
               <w:pgNum/>
             </w:r>
             <w:r>
               <w:rPr>
                 <w:vanish/>
-                <w:sz w:val="22"/>
-                <w:szCs w:val="22"/>
+                <w:sz w:val="24"/>
+                <w:szCs w:val="24"/>
               </w:rPr>
               <w:pgNum/>
             </w:r>
             <w:r>
               <w:rPr>
                 <w:vanish/>
-                <w:sz w:val="22"/>
-                <w:szCs w:val="22"/>
+                <w:sz w:val="24"/>
+                <w:szCs w:val="24"/>
               </w:rPr>
               <w:pgNum/>
             </w:r>
             <w:r>
               <w:rPr>
                 <w:vanish/>
-                <w:sz w:val="22"/>
-                <w:szCs w:val="22"/>
+                <w:sz w:val="24"/>
+                <w:szCs w:val="24"/>
               </w:rPr>
               <w:pgNum/>
             </w:r>
             <w:r>
               <w:rPr>
                 <w:vanish/>
-                <w:sz w:val="22"/>
-                <w:szCs w:val="22"/>
+                <w:sz w:val="24"/>
+                <w:szCs w:val="24"/>
               </w:rPr>
               <w:pgNum/>
             </w:r>
             <w:r>
               <w:rPr>
                 <w:vanish/>
-                <w:sz w:val="22"/>
-                <w:szCs w:val="22"/>
+                <w:sz w:val="24"/>
+                <w:szCs w:val="24"/>
               </w:rPr>
               <w:pgNum/>
             </w:r>
             <w:r>
               <w:rPr>
                 <w:vanish/>
-                <w:sz w:val="22"/>
-                <w:szCs w:val="22"/>
+                <w:sz w:val="24"/>
+                <w:szCs w:val="24"/>
               </w:rPr>
               <w:pgNum/>
             </w:r>
@@ -6205,7 +6273,8 @@
               </w:numPr>
               <w:rPr>
                 <w:b w:val="0"/>
-                <w:szCs w:val="22"/>
+                <w:sz w:val="24"/>
+                <w:szCs w:val="24"/>
               </w:rPr>
             </w:pPr>
           </w:p>
@@ -6224,14 +6293,14 @@
             <w:pPr>
               <w:jc w:val="center"/>
               <w:rPr>
-                <w:sz w:val="22"/>
-                <w:szCs w:val="22"/>
-              </w:rPr>
-            </w:pPr>
-            <w:r>
-              <w:rPr>
-                <w:sz w:val="22"/>
-                <w:szCs w:val="22"/>
+                <w:sz w:val="24"/>
+                <w:szCs w:val="24"/>
+              </w:rPr>
+            </w:pPr>
+            <w:r>
+              <w:rPr>
+                <w:sz w:val="24"/>
+                <w:szCs w:val="24"/>
               </w:rPr>
               <w:t>*</w:t>
             </w:r>
@@ -6250,30 +6319,30 @@
           <w:p>
             <w:pPr>
               <w:rPr>
-                <w:sz w:val="22"/>
-                <w:szCs w:val="22"/>
-              </w:rPr>
-            </w:pPr>
-            <w:r>
-              <w:rPr>
-                <w:sz w:val="22"/>
-                <w:szCs w:val="22"/>
+                <w:sz w:val="24"/>
+                <w:szCs w:val="24"/>
+              </w:rPr>
+            </w:pPr>
+            <w:r>
+              <w:rPr>
+                <w:sz w:val="24"/>
+                <w:szCs w:val="24"/>
               </w:rPr>
               <w:t xml:space="preserve">Manager </w:t>
             </w:r>
             <w:proofErr w:type="spellStart"/>
             <w:r>
               <w:rPr>
-                <w:sz w:val="22"/>
-                <w:szCs w:val="22"/>
+                <w:sz w:val="24"/>
+                <w:szCs w:val="24"/>
               </w:rPr>
               <w:t>Emp</w:t>
             </w:r>
             <w:proofErr w:type="spellEnd"/>
             <w:r>
               <w:rPr>
-                <w:sz w:val="22"/>
-                <w:szCs w:val="22"/>
+                <w:sz w:val="24"/>
+                <w:szCs w:val="24"/>
               </w:rPr>
               <w:t xml:space="preserve"> ID</w:t>
             </w:r>
@@ -6292,14 +6361,14 @@
           <w:p>
             <w:pPr>
               <w:rPr>
-                <w:sz w:val="22"/>
-                <w:szCs w:val="22"/>
-              </w:rPr>
-            </w:pPr>
-            <w:r>
-              <w:rPr>
-                <w:sz w:val="22"/>
-                <w:szCs w:val="22"/>
+                <w:sz w:val="24"/>
+                <w:szCs w:val="24"/>
+              </w:rPr>
+            </w:pPr>
+            <w:r>
+              <w:rPr>
+                <w:sz w:val="24"/>
+                <w:szCs w:val="24"/>
               </w:rPr>
               <w:t>20 bytes, Alpha/Numeric</w:t>
             </w:r>
@@ -6318,14 +6387,14 @@
           <w:p>
             <w:pPr>
               <w:rPr>
-                <w:sz w:val="22"/>
-                <w:szCs w:val="22"/>
-              </w:rPr>
-            </w:pPr>
-            <w:r>
-              <w:rPr>
-                <w:sz w:val="22"/>
-                <w:szCs w:val="22"/>
+                <w:sz w:val="24"/>
+                <w:szCs w:val="24"/>
+              </w:rPr>
+            </w:pPr>
+            <w:r>
+              <w:rPr>
+                <w:sz w:val="24"/>
+                <w:szCs w:val="24"/>
               </w:rPr>
               <w:t>Manager’s Employee ID</w:t>
             </w:r>
@@ -6355,7 +6424,8 @@
               </w:numPr>
               <w:rPr>
                 <w:b w:val="0"/>
-                <w:szCs w:val="22"/>
+                <w:sz w:val="24"/>
+                <w:szCs w:val="24"/>
               </w:rPr>
             </w:pPr>
           </w:p>
@@ -6374,14 +6444,14 @@
             <w:pPr>
               <w:jc w:val="center"/>
               <w:rPr>
-                <w:sz w:val="22"/>
-                <w:szCs w:val="22"/>
-              </w:rPr>
-            </w:pPr>
-            <w:r>
-              <w:rPr>
-                <w:sz w:val="22"/>
-                <w:szCs w:val="22"/>
+                <w:sz w:val="24"/>
+                <w:szCs w:val="24"/>
+              </w:rPr>
+            </w:pPr>
+            <w:r>
+              <w:rPr>
+                <w:sz w:val="24"/>
+                <w:szCs w:val="24"/>
               </w:rPr>
               <w:t>*</w:t>
             </w:r>
@@ -6400,30 +6470,30 @@
           <w:p>
             <w:pPr>
               <w:rPr>
-                <w:sz w:val="22"/>
-                <w:szCs w:val="22"/>
-              </w:rPr>
-            </w:pPr>
-            <w:r>
-              <w:rPr>
-                <w:sz w:val="22"/>
-                <w:szCs w:val="22"/>
+                <w:sz w:val="24"/>
+                <w:szCs w:val="24"/>
+              </w:rPr>
+            </w:pPr>
+            <w:r>
+              <w:rPr>
+                <w:sz w:val="24"/>
+                <w:szCs w:val="24"/>
               </w:rPr>
               <w:t xml:space="preserve">Manager </w:t>
             </w:r>
             <w:proofErr w:type="spellStart"/>
             <w:r>
               <w:rPr>
-                <w:sz w:val="22"/>
-                <w:szCs w:val="22"/>
+                <w:sz w:val="24"/>
+                <w:szCs w:val="24"/>
               </w:rPr>
               <w:t>Emp</w:t>
             </w:r>
             <w:proofErr w:type="spellEnd"/>
             <w:r>
               <w:rPr>
-                <w:sz w:val="22"/>
-                <w:szCs w:val="22"/>
+                <w:sz w:val="24"/>
+                <w:szCs w:val="24"/>
               </w:rPr>
               <w:t xml:space="preserve"> ID</w:t>
             </w:r>
@@ -6442,14 +6512,14 @@
           <w:p>
             <w:pPr>
               <w:rPr>
-                <w:sz w:val="22"/>
-                <w:szCs w:val="22"/>
-              </w:rPr>
-            </w:pPr>
-            <w:r>
-              <w:rPr>
-                <w:sz w:val="22"/>
-                <w:szCs w:val="22"/>
+                <w:sz w:val="24"/>
+                <w:szCs w:val="24"/>
+              </w:rPr>
+            </w:pPr>
+            <w:r>
+              <w:rPr>
+                <w:sz w:val="24"/>
+                <w:szCs w:val="24"/>
               </w:rPr>
               <w:t>20 bytes, Alpha/Numeric</w:t>
             </w:r>
@@ -6468,14 +6538,14 @@
           <w:p>
             <w:pPr>
               <w:rPr>
-                <w:sz w:val="22"/>
-                <w:szCs w:val="22"/>
-              </w:rPr>
-            </w:pPr>
-            <w:r>
-              <w:rPr>
-                <w:sz w:val="22"/>
-                <w:szCs w:val="22"/>
+                <w:sz w:val="24"/>
+                <w:szCs w:val="24"/>
+              </w:rPr>
+            </w:pPr>
+            <w:r>
+              <w:rPr>
+                <w:sz w:val="24"/>
+                <w:szCs w:val="24"/>
               </w:rPr>
               <w:t>Manager’s Employee ID</w:t>
             </w:r>
@@ -6505,7 +6575,8 @@
               </w:numPr>
               <w:rPr>
                 <w:b w:val="0"/>
-                <w:szCs w:val="22"/>
+                <w:sz w:val="24"/>
+                <w:szCs w:val="24"/>
               </w:rPr>
             </w:pPr>
           </w:p>
@@ -6524,8 +6595,8 @@
             <w:pPr>
               <w:jc w:val="center"/>
               <w:rPr>
-                <w:sz w:val="22"/>
-                <w:szCs w:val="22"/>
+                <w:sz w:val="24"/>
+                <w:szCs w:val="24"/>
               </w:rPr>
             </w:pPr>
           </w:p>
@@ -6544,24 +6615,16 @@
             <w:pPr>
               <w:pStyle w:val="NormalWeb"/>
               <w:spacing w:before="0" w:beforeAutospacing="0"/>
-              <w:rPr>
-                <w:sz w:val="22"/>
-                <w:szCs w:val="22"/>
-              </w:rPr>
-            </w:pPr>
-            <w:r>
-              <w:rPr>
-                <w:sz w:val="22"/>
-                <w:szCs w:val="22"/>
-              </w:rPr>
+            </w:pPr>
+            <w:r>
               <w:t>Journal File Number</w:t>
             </w:r>
           </w:p>
           <w:p>
             <w:pPr>
               <w:rPr>
-                <w:sz w:val="22"/>
-                <w:szCs w:val="22"/>
+                <w:sz w:val="24"/>
+                <w:szCs w:val="24"/>
               </w:rPr>
             </w:pPr>
           </w:p>
@@ -6579,21 +6642,21 @@
           <w:p>
             <w:pPr>
               <w:rPr>
-                <w:sz w:val="22"/>
-                <w:szCs w:val="22"/>
-              </w:rPr>
-            </w:pPr>
-            <w:r>
-              <w:rPr>
-                <w:sz w:val="22"/>
-                <w:szCs w:val="22"/>
+                <w:sz w:val="24"/>
+                <w:szCs w:val="24"/>
+              </w:rPr>
+            </w:pPr>
+            <w:r>
+              <w:rPr>
+                <w:sz w:val="24"/>
+                <w:szCs w:val="24"/>
               </w:rPr>
               <w:t>30</w:t>
             </w:r>
             <w:r>
               <w:rPr>
-                <w:sz w:val="22"/>
-                <w:szCs w:val="22"/>
+                <w:sz w:val="24"/>
+                <w:szCs w:val="24"/>
               </w:rPr>
               <w:t xml:space="preserve"> bytes,  Alpha/Numeric</w:t>
             </w:r>
@@ -6612,21 +6675,21 @@
           <w:p>
             <w:pPr>
               <w:rPr>
-                <w:sz w:val="22"/>
-                <w:szCs w:val="22"/>
-              </w:rPr>
-            </w:pPr>
-            <w:r>
-              <w:rPr>
-                <w:sz w:val="22"/>
-                <w:szCs w:val="22"/>
+                <w:sz w:val="24"/>
+                <w:szCs w:val="24"/>
+              </w:rPr>
+            </w:pPr>
+            <w:r>
+              <w:rPr>
+                <w:sz w:val="24"/>
+                <w:szCs w:val="24"/>
               </w:rPr>
               <w:t>An ID associated to the original voice and data recordings referring to the number assigned to the call.</w:t>
             </w:r>
             <w:r>
               <w:rPr>
-                <w:sz w:val="22"/>
-                <w:szCs w:val="22"/>
+                <w:sz w:val="24"/>
+                <w:szCs w:val="24"/>
               </w:rPr>
               <w:t xml:space="preserve"> (Note this is not the Token)</w:t>
             </w:r>
@@ -6635,37 +6698,30 @@
             <w:pPr>
               <w:spacing w:before="120"/>
               <w:rPr>
-                <w:sz w:val="22"/>
-                <w:szCs w:val="22"/>
-              </w:rPr>
-            </w:pPr>
-            <w:r>
-              <w:rPr>
-                <w:sz w:val="24"/>
-                <w:szCs w:val="24"/>
-              </w:rPr>
-              <w:t>Cannot be Null, Blank or NA</w:t>
-            </w:r>
-            <w:r>
-              <w:rPr>
-                <w:sz w:val="22"/>
-                <w:szCs w:val="22"/>
-              </w:rPr>
-              <w:t xml:space="preserve"> for </w:t>
+                <w:sz w:val="24"/>
+                <w:szCs w:val="24"/>
+              </w:rPr>
+            </w:pPr>
+            <w:r>
+              <w:rPr>
+                <w:sz w:val="24"/>
+                <w:szCs w:val="24"/>
+              </w:rPr>
+              <w:t xml:space="preserve">Cannot be Null, Blank or NA for </w:t>
             </w:r>
             <w:proofErr w:type="spellStart"/>
             <w:r>
               <w:rPr>
-                <w:sz w:val="22"/>
-                <w:szCs w:val="22"/>
+                <w:sz w:val="24"/>
+                <w:szCs w:val="24"/>
               </w:rPr>
               <w:t>PPoM</w:t>
             </w:r>
             <w:proofErr w:type="spellEnd"/>
             <w:r>
               <w:rPr>
-                <w:sz w:val="22"/>
-                <w:szCs w:val="22"/>
+                <w:sz w:val="24"/>
+                <w:szCs w:val="24"/>
               </w:rPr>
               <w:t xml:space="preserve"> and QCM but can be blank otherwise.</w:t>
             </w:r>
@@ -6695,7 +6751,8 @@
               </w:numPr>
               <w:rPr>
                 <w:b w:val="0"/>
-                <w:szCs w:val="22"/>
+                <w:sz w:val="24"/>
+                <w:szCs w:val="24"/>
               </w:rPr>
             </w:pPr>
           </w:p>
@@ -6714,14 +6771,14 @@
             <w:pPr>
               <w:jc w:val="center"/>
               <w:rPr>
-                <w:sz w:val="22"/>
-                <w:szCs w:val="22"/>
-              </w:rPr>
-            </w:pPr>
-            <w:r>
-              <w:rPr>
-                <w:sz w:val="22"/>
-                <w:szCs w:val="22"/>
+                <w:sz w:val="24"/>
+                <w:szCs w:val="24"/>
+              </w:rPr>
+            </w:pPr>
+            <w:r>
+              <w:rPr>
+                <w:sz w:val="24"/>
+                <w:szCs w:val="24"/>
               </w:rPr>
               <w:t>*</w:t>
             </w:r>
@@ -6741,16 +6798,8 @@
             <w:pPr>
               <w:pStyle w:val="NormalWeb"/>
               <w:spacing w:before="0" w:beforeAutospacing="0"/>
-              <w:rPr>
-                <w:sz w:val="22"/>
-                <w:szCs w:val="22"/>
-              </w:rPr>
-            </w:pPr>
-            <w:r>
-              <w:rPr>
-                <w:sz w:val="22"/>
-                <w:szCs w:val="22"/>
-              </w:rPr>
+            </w:pPr>
+            <w:r>
               <w:t>Call Date / Time</w:t>
             </w:r>
           </w:p>
@@ -6768,14 +6817,14 @@
           <w:p>
             <w:pPr>
               <w:rPr>
-                <w:sz w:val="22"/>
-                <w:szCs w:val="22"/>
-              </w:rPr>
-            </w:pPr>
-            <w:r>
-              <w:rPr>
-                <w:sz w:val="22"/>
-                <w:szCs w:val="22"/>
+                <w:sz w:val="24"/>
+                <w:szCs w:val="24"/>
+              </w:rPr>
+            </w:pPr>
+            <w:r>
+              <w:rPr>
+                <w:sz w:val="24"/>
+                <w:szCs w:val="24"/>
               </w:rPr>
               <w:t>19 bytes. (MM/DD/CCYY HH:MI:SS)</w:t>
             </w:r>
@@ -6794,14 +6843,14 @@
           <w:p>
             <w:pPr>
               <w:rPr>
-                <w:sz w:val="22"/>
-                <w:szCs w:val="22"/>
-              </w:rPr>
-            </w:pPr>
-            <w:r>
-              <w:rPr>
-                <w:sz w:val="22"/>
-                <w:szCs w:val="22"/>
+                <w:sz w:val="24"/>
+                <w:szCs w:val="24"/>
+              </w:rPr>
+            </w:pPr>
+            <w:r>
+              <w:rPr>
+                <w:sz w:val="24"/>
+                <w:szCs w:val="24"/>
               </w:rPr>
               <w:t>System generated date/time of the call for evaluations with valid call content.  If there is no valid call content this field will be populated with the current date generated when the query is run.</w:t>
             </w:r>
@@ -6831,7 +6880,8 @@
               </w:numPr>
               <w:rPr>
                 <w:b w:val="0"/>
-                <w:szCs w:val="22"/>
+                <w:sz w:val="24"/>
+                <w:szCs w:val="24"/>
               </w:rPr>
             </w:pPr>
           </w:p>
@@ -6851,16 +6901,8 @@
               <w:pStyle w:val="NormalWeb"/>
               <w:spacing w:before="0" w:beforeAutospacing="0"/>
               <w:jc w:val="center"/>
-              <w:rPr>
-                <w:sz w:val="22"/>
-                <w:szCs w:val="22"/>
-              </w:rPr>
-            </w:pPr>
-            <w:r>
-              <w:rPr>
-                <w:sz w:val="22"/>
-                <w:szCs w:val="22"/>
-              </w:rPr>
+            </w:pPr>
+            <w:r>
               <w:t>*</w:t>
             </w:r>
           </w:p>
@@ -6879,16 +6921,8 @@
             <w:pPr>
               <w:pStyle w:val="NormalWeb"/>
               <w:spacing w:before="0" w:beforeAutospacing="0"/>
-              <w:rPr>
-                <w:sz w:val="22"/>
-                <w:szCs w:val="22"/>
-              </w:rPr>
-            </w:pPr>
-            <w:r>
-              <w:rPr>
-                <w:sz w:val="22"/>
-                <w:szCs w:val="22"/>
-              </w:rPr>
+            </w:pPr>
+            <w:r>
               <w:t>BLANK</w:t>
             </w:r>
           </w:p>
@@ -6906,26 +6940,17 @@
           <w:p>
             <w:pPr>
               <w:rPr>
-                <w:sz w:val="22"/>
-                <w:szCs w:val="22"/>
-              </w:rPr>
-            </w:pPr>
-            <w:r>
-              <w:rPr>
-                <w:sz w:val="22"/>
-                <w:szCs w:val="22"/>
-              </w:rPr>
-              <w:t>19 bytes. (MM/DD/CCYY HH:MI:SS)</w:t>
-            </w:r>
-          </w:p>
-          <w:p>
-            <w:pPr>
-              <w:spacing w:before="120"/>
-              <w:rPr>
-                <w:sz w:val="22"/>
-                <w:szCs w:val="22"/>
-              </w:rPr>
-            </w:pPr>
+                <w:sz w:val="24"/>
+                <w:szCs w:val="24"/>
+              </w:rPr>
+            </w:pPr>
+            <w:r>
+              <w:rPr>
+                <w:sz w:val="24"/>
+                <w:szCs w:val="24"/>
+              </w:rPr>
+              <w:t>19 bytes</w:t>
+            </w:r>
           </w:p>
         </w:tc>
         <w:tc>
@@ -6941,24 +6966,8 @@
           <w:p>
             <w:pPr>
               <w:rPr>
-                <w:sz w:val="22"/>
-                <w:szCs w:val="22"/>
-              </w:rPr>
-            </w:pPr>
-            <w:r>
-              <w:rPr>
-                <w:sz w:val="22"/>
-                <w:szCs w:val="22"/>
-              </w:rPr>
-              <w:t>Previously Coaching Date</w:t>
-            </w:r>
-          </w:p>
-          <w:p>
-            <w:pPr>
-              <w:spacing w:before="120"/>
-              <w:rPr>
-                <w:sz w:val="22"/>
-                <w:szCs w:val="22"/>
+                <w:sz w:val="24"/>
+                <w:szCs w:val="24"/>
               </w:rPr>
             </w:pPr>
           </w:p>
@@ -6987,7 +6996,8 @@
               </w:numPr>
               <w:rPr>
                 <w:b w:val="0"/>
-                <w:szCs w:val="22"/>
+                <w:sz w:val="24"/>
+                <w:szCs w:val="24"/>
               </w:rPr>
             </w:pPr>
           </w:p>
@@ -7007,16 +7017,8 @@
               <w:pStyle w:val="NormalWeb"/>
               <w:spacing w:before="0" w:beforeAutospacing="0"/>
               <w:jc w:val="center"/>
-              <w:rPr>
-                <w:sz w:val="22"/>
-                <w:szCs w:val="22"/>
-              </w:rPr>
-            </w:pPr>
-            <w:r>
-              <w:rPr>
-                <w:sz w:val="22"/>
-                <w:szCs w:val="22"/>
-              </w:rPr>
+            </w:pPr>
+            <w:r>
               <w:t>*</w:t>
             </w:r>
           </w:p>
@@ -7059,16 +7061,8 @@
             <w:pPr>
               <w:pStyle w:val="NormalWeb"/>
               <w:spacing w:before="0" w:beforeAutospacing="0"/>
-              <w:rPr>
-                <w:sz w:val="22"/>
-                <w:szCs w:val="22"/>
-              </w:rPr>
-            </w:pPr>
-            <w:r>
-              <w:rPr>
-                <w:sz w:val="22"/>
-                <w:szCs w:val="22"/>
-              </w:rPr>
+            </w:pPr>
+            <w:r>
               <w:t>Coaching/Goal Discussion</w:t>
             </w:r>
           </w:p>
@@ -7086,15 +7080,16 @@
           <w:p>
             <w:pPr>
               <w:rPr>
-                <w:sz w:val="22"/>
-                <w:szCs w:val="22"/>
-              </w:rPr>
-            </w:pPr>
-            <w:r>
-              <w:t>6150</w:t>
-            </w:r>
-            <w:r>
-              <w:t xml:space="preserve"> bytes, Alpha/Numeric Non-alphanumeric characters are removed.</w:t>
+                <w:sz w:val="24"/>
+                <w:szCs w:val="24"/>
+              </w:rPr>
+            </w:pPr>
+            <w:r>
+              <w:rPr>
+                <w:sz w:val="24"/>
+                <w:szCs w:val="24"/>
+              </w:rPr>
+              <w:t>6150 bytes, Alpha/Numeric Non-alphanumeric characters are removed.</w:t>
             </w:r>
           </w:p>
         </w:tc>
@@ -7110,106 +7105,216 @@
           </w:tcPr>
           <w:p>
             <w:pPr>
-              <w:spacing w:before="120"/>
-            </w:pPr>
-            <w:r>
+              <w:rPr>
+                <w:sz w:val="24"/>
+                <w:szCs w:val="24"/>
+              </w:rPr>
+            </w:pPr>
+            <w:r>
+              <w:rPr>
+                <w:sz w:val="24"/>
+                <w:szCs w:val="24"/>
+              </w:rPr>
               <w:t>Reason why the Beneficiary called.</w:t>
             </w:r>
           </w:p>
           <w:p>
             <w:pPr>
-              <w:spacing w:before="120"/>
-            </w:pPr>
-            <w:r>
+              <w:rPr>
+                <w:sz w:val="24"/>
+                <w:szCs w:val="24"/>
+              </w:rPr>
+            </w:pPr>
+            <w:r>
+              <w:rPr>
+                <w:sz w:val="24"/>
+                <w:szCs w:val="24"/>
+              </w:rPr>
               <w:t>This goes into Details of Behavior being Coached in the front end.</w:t>
             </w:r>
           </w:p>
           <w:p>
             <w:pPr>
-              <w:spacing w:before="120"/>
               <w:rPr>
                 <w:b/>
+                <w:sz w:val="24"/>
+                <w:szCs w:val="24"/>
               </w:rPr>
             </w:pPr>
             <w:r>
               <w:rPr>
                 <w:b/>
+                <w:sz w:val="24"/>
+                <w:szCs w:val="24"/>
               </w:rPr>
               <w:t>PLUS</w:t>
             </w:r>
           </w:p>
           <w:p>
-            <w:r>
+            <w:pPr>
+              <w:rPr>
+                <w:sz w:val="24"/>
+                <w:szCs w:val="24"/>
+              </w:rPr>
+            </w:pPr>
+            <w:r>
+              <w:rPr>
+                <w:sz w:val="24"/>
+                <w:szCs w:val="24"/>
+              </w:rPr>
               <w:t>Notes for coaching discussions with the CSR.</w:t>
             </w:r>
           </w:p>
           <w:p>
             <w:pPr>
-              <w:spacing w:before="120"/>
-            </w:pPr>
-            <w:r>
+              <w:rPr>
+                <w:sz w:val="24"/>
+                <w:szCs w:val="24"/>
+              </w:rPr>
+            </w:pPr>
+            <w:r>
+              <w:rPr>
+                <w:sz w:val="24"/>
+                <w:szCs w:val="24"/>
+              </w:rPr>
               <w:t>From “Summary of Coaching Priorities” comment field on the form.</w:t>
             </w:r>
           </w:p>
           <w:p>
             <w:pPr>
-              <w:spacing w:before="120"/>
-            </w:pPr>
-            <w:r>
+              <w:rPr>
+                <w:sz w:val="24"/>
+                <w:szCs w:val="24"/>
+              </w:rPr>
+            </w:pPr>
+            <w:r>
+              <w:rPr>
+                <w:sz w:val="24"/>
+                <w:szCs w:val="24"/>
+              </w:rPr>
               <w:t>NA will be populated in this field if not populated by the user.</w:t>
             </w:r>
           </w:p>
           <w:p>
             <w:pPr>
-              <w:spacing w:before="120"/>
-            </w:pPr>
-            <w:r>
+              <w:rPr>
+                <w:sz w:val="24"/>
+                <w:szCs w:val="24"/>
+              </w:rPr>
+            </w:pPr>
+            <w:r>
+              <w:rPr>
+                <w:sz w:val="24"/>
+                <w:szCs w:val="24"/>
+              </w:rPr>
               <w:t>An appealed record will be identified by an “A-</w:t>
             </w:r>
             <w:proofErr w:type="gramStart"/>
             <w:r>
+              <w:rPr>
+                <w:sz w:val="24"/>
+                <w:szCs w:val="24"/>
+              </w:rPr>
               <w:t>“ appended</w:t>
             </w:r>
             <w:proofErr w:type="gramEnd"/>
             <w:r>
+              <w:rPr>
+                <w:sz w:val="24"/>
+                <w:szCs w:val="24"/>
+              </w:rPr>
               <w:t xml:space="preserve"> at the beginning of any text in this field.</w:t>
             </w:r>
           </w:p>
           <w:p>
             <w:pPr>
-              <w:spacing w:before="120"/>
-            </w:pPr>
-            <w:r>
+              <w:rPr>
+                <w:sz w:val="24"/>
+                <w:szCs w:val="24"/>
+              </w:rPr>
+            </w:pPr>
+            <w:r>
+              <w:rPr>
+                <w:sz w:val="24"/>
+                <w:szCs w:val="24"/>
+              </w:rPr>
               <w:t>These 2 sections will be separated in the feed by:</w:t>
             </w:r>
           </w:p>
           <w:p>
             <w:pPr>
-              <w:spacing w:before="120"/>
+              <w:rPr>
+                <w:sz w:val="24"/>
+                <w:szCs w:val="24"/>
+              </w:rPr>
+            </w:pPr>
+            <w:r>
+              <w:rPr>
+                <w:sz w:val="24"/>
+                <w:szCs w:val="24"/>
+              </w:rPr>
+              <w:t>&lt;Carriage Return&gt;</w:t>
+            </w:r>
+          </w:p>
+          <w:p>
+            <w:pPr>
               <w:rPr>
                 <w:b/>
+                <w:sz w:val="24"/>
+                <w:szCs w:val="24"/>
               </w:rPr>
             </w:pPr>
             <w:r>
               <w:rPr>
                 <w:b/>
-              </w:rPr>
-              <w:t>&lt;Carriage Return&gt;</w:t>
-            </w:r>
-          </w:p>
-          <w:p>
-            <w:pPr>
-              <w:spacing w:before="120"/>
-              <w:rPr>
-                <w:sz w:val="22"/>
-                <w:szCs w:val="22"/>
-              </w:rPr>
-            </w:pPr>
-            <w:r>
+                <w:sz w:val="24"/>
+                <w:szCs w:val="24"/>
+              </w:rPr>
+              <w:t>COACHING NOTES</w:t>
+            </w:r>
+          </w:p>
+          <w:p>
+            <w:pPr>
               <w:rPr>
                 <w:b/>
-              </w:rPr>
-              <w:t>COACHING NOTES</w:t>
+                <w:sz w:val="24"/>
+                <w:szCs w:val="24"/>
+              </w:rPr>
+            </w:pPr>
+          </w:p>
+          <w:p>
+            <w:pPr>
+              <w:rPr>
+                <w:b/>
+                <w:sz w:val="24"/>
+                <w:szCs w:val="24"/>
+              </w:rPr>
+            </w:pPr>
+            <w:r>
+              <w:rPr>
+                <w:color w:val="000000" w:themeColor="text1"/>
+                <w:sz w:val="24"/>
+                <w:szCs w:val="24"/>
+              </w:rPr>
+              <w:t xml:space="preserve">Note: When IQS feeds are received, containing updated logs that are still Open in our </w:t>
+            </w:r>
+            <w:proofErr w:type="gramStart"/>
+            <w:r>
+              <w:rPr>
+                <w:color w:val="000000" w:themeColor="text1"/>
+                <w:sz w:val="24"/>
+                <w:szCs w:val="24"/>
+              </w:rPr>
+              <w:t>system,</w:t>
+            </w:r>
+            <w:proofErr w:type="gramEnd"/>
+            <w:r>
+              <w:rPr>
+                <w:color w:val="000000" w:themeColor="text1"/>
+                <w:sz w:val="24"/>
+                <w:szCs w:val="24"/>
+              </w:rPr>
+              <w:t xml:space="preserve"> this field will be updated to match the newest feed.</w:t>
             </w:r>
           </w:p>
         </w:tc>
@@ -7237,7 +7342,8 @@
               </w:numPr>
               <w:rPr>
                 <w:b w:val="0"/>
-                <w:szCs w:val="22"/>
+                <w:sz w:val="24"/>
+                <w:szCs w:val="24"/>
               </w:rPr>
             </w:pPr>
           </w:p>
@@ -7257,16 +7363,8 @@
               <w:pStyle w:val="NormalWeb"/>
               <w:spacing w:before="0" w:beforeAutospacing="0"/>
               <w:jc w:val="center"/>
-              <w:rPr>
-                <w:sz w:val="22"/>
-                <w:szCs w:val="22"/>
-              </w:rPr>
-            </w:pPr>
-            <w:r>
-              <w:rPr>
-                <w:sz w:val="22"/>
-                <w:szCs w:val="22"/>
-              </w:rPr>
+            </w:pPr>
+            <w:r>
               <w:t>*</w:t>
             </w:r>
           </w:p>
@@ -7285,16 +7383,8 @@
             <w:pPr>
               <w:pStyle w:val="NormalWeb"/>
               <w:spacing w:before="0" w:beforeAutospacing="0"/>
-              <w:rPr>
-                <w:sz w:val="22"/>
-                <w:szCs w:val="22"/>
-              </w:rPr>
-            </w:pPr>
-            <w:r>
-              <w:rPr>
-                <w:sz w:val="22"/>
-                <w:szCs w:val="22"/>
-              </w:rPr>
+            </w:pPr>
+            <w:r>
               <w:t>Blank</w:t>
             </w:r>
           </w:p>
@@ -7312,16 +7402,16 @@
           <w:p>
             <w:pPr>
               <w:rPr>
-                <w:sz w:val="22"/>
-                <w:szCs w:val="22"/>
-              </w:rPr>
-            </w:pPr>
-            <w:r>
-              <w:rPr>
-                <w:sz w:val="22"/>
-                <w:szCs w:val="22"/>
-              </w:rPr>
-              <w:t>4000 bytes, Alpha/Numeric Non-alphanumeric characters are removed.</w:t>
+                <w:sz w:val="24"/>
+                <w:szCs w:val="24"/>
+              </w:rPr>
+            </w:pPr>
+            <w:r>
+              <w:rPr>
+                <w:sz w:val="24"/>
+                <w:szCs w:val="24"/>
+              </w:rPr>
+              <w:t>4000 bytes</w:t>
             </w:r>
           </w:p>
         </w:tc>
@@ -7336,56 +7426,13 @@
             </w:tcBorders>
           </w:tcPr>
           <w:p>
-            <w:r>
-              <w:t xml:space="preserve">Formerly </w:t>
-            </w:r>
-            <w:r>
-              <w:t>Coaching/Goal Discussion</w:t>
-            </w:r>
-            <w:r>
-              <w:t>:</w:t>
-            </w:r>
-          </w:p>
-          <w:p>
-            <w:r>
-              <w:t>Notes for coaching discussions with the CSR.</w:t>
-            </w:r>
-          </w:p>
-          <w:p>
             <w:pPr>
               <w:spacing w:before="120"/>
-            </w:pPr>
-            <w:r>
-              <w:t>From “Summary of Coaching Priorities” comment field on the form.</w:t>
-            </w:r>
-          </w:p>
-          <w:p>
-            <w:pPr>
-              <w:spacing w:before="120"/>
-            </w:pPr>
-            <w:r>
-              <w:t>NA will be populated in this field if not populated by the user.</w:t>
-            </w:r>
-          </w:p>
-          <w:p>
-            <w:pPr>
-              <w:spacing w:before="120"/>
-              <w:rPr>
-                <w:sz w:val="22"/>
-                <w:szCs w:val="22"/>
-              </w:rPr>
-            </w:pPr>
-            <w:r>
-              <w:t>An appealed record will be identified by an “A-</w:t>
-            </w:r>
-            <w:proofErr w:type="gramStart"/>
-            <w:r>
-              <w:t>“ appended</w:t>
-            </w:r>
-            <w:proofErr w:type="gramEnd"/>
-            <w:r>
-              <w:t xml:space="preserve"> at the beginning of any text in this field.</w:t>
-            </w:r>
+              <w:rPr>
+                <w:sz w:val="24"/>
+                <w:szCs w:val="24"/>
+              </w:rPr>
+            </w:pPr>
           </w:p>
         </w:tc>
       </w:tr>
@@ -7412,7 +7459,8 @@
               </w:numPr>
               <w:rPr>
                 <w:b w:val="0"/>
-                <w:szCs w:val="22"/>
+                <w:sz w:val="24"/>
+                <w:szCs w:val="24"/>
               </w:rPr>
             </w:pPr>
           </w:p>
@@ -7432,10 +7480,6 @@
               <w:pStyle w:val="NormalWeb"/>
               <w:spacing w:before="0" w:beforeAutospacing="0"/>
               <w:jc w:val="center"/>
-              <w:rPr>
-                <w:sz w:val="22"/>
-                <w:szCs w:val="22"/>
-              </w:rPr>
             </w:pPr>
           </w:p>
         </w:tc>
@@ -7453,16 +7497,8 @@
             <w:pPr>
               <w:pStyle w:val="NormalWeb"/>
               <w:spacing w:before="0" w:beforeAutospacing="0"/>
-              <w:rPr>
-                <w:sz w:val="22"/>
-                <w:szCs w:val="22"/>
-              </w:rPr>
-            </w:pPr>
-            <w:r>
-              <w:rPr>
-                <w:sz w:val="22"/>
-                <w:szCs w:val="22"/>
-              </w:rPr>
+            </w:pPr>
+            <w:r>
               <w:t>Customer Service Assessment Critical Error</w:t>
             </w:r>
           </w:p>
@@ -7480,14 +7516,14 @@
           <w:p>
             <w:pPr>
               <w:rPr>
-                <w:sz w:val="22"/>
-                <w:szCs w:val="22"/>
-              </w:rPr>
-            </w:pPr>
-            <w:r>
-              <w:rPr>
-                <w:sz w:val="22"/>
-                <w:szCs w:val="22"/>
+                <w:sz w:val="24"/>
+                <w:szCs w:val="24"/>
+              </w:rPr>
+            </w:pPr>
+            <w:r>
+              <w:rPr>
+                <w:sz w:val="24"/>
+                <w:szCs w:val="24"/>
               </w:rPr>
               <w:t>2 bytes, Alpha/Numeric</w:t>
             </w:r>
@@ -7496,8 +7532,8 @@
             <w:pPr>
               <w:spacing w:before="120"/>
               <w:rPr>
-                <w:sz w:val="22"/>
-                <w:szCs w:val="22"/>
+                <w:sz w:val="24"/>
+                <w:szCs w:val="24"/>
               </w:rPr>
             </w:pPr>
           </w:p>
@@ -7515,14 +7551,14 @@
           <w:p>
             <w:pPr>
               <w:rPr>
-                <w:sz w:val="22"/>
-                <w:szCs w:val="22"/>
-              </w:rPr>
-            </w:pPr>
-            <w:r>
-              <w:rPr>
-                <w:sz w:val="22"/>
-                <w:szCs w:val="22"/>
+                <w:sz w:val="24"/>
+                <w:szCs w:val="24"/>
+              </w:rPr>
+            </w:pPr>
+            <w:r>
+              <w:rPr>
+                <w:sz w:val="24"/>
+                <w:szCs w:val="24"/>
               </w:rPr>
               <w:t>Critical Error code for Customer Service Assessment or Writing Skills Assessment.</w:t>
             </w:r>
@@ -7531,14 +7567,14 @@
             <w:pPr>
               <w:spacing w:before="120"/>
               <w:rPr>
-                <w:sz w:val="22"/>
-                <w:szCs w:val="22"/>
-              </w:rPr>
-            </w:pPr>
-            <w:r>
-              <w:rPr>
-                <w:sz w:val="22"/>
-                <w:szCs w:val="22"/>
+                <w:sz w:val="24"/>
+                <w:szCs w:val="24"/>
+              </w:rPr>
+            </w:pPr>
+            <w:r>
+              <w:rPr>
+                <w:sz w:val="24"/>
+                <w:szCs w:val="24"/>
               </w:rPr>
               <w:t xml:space="preserve">Valid QCM values: 1, 2, 3, 4, 5, 6, 7, 8, or Blank (for NA).  </w:t>
             </w:r>
@@ -7547,14 +7583,14 @@
             <w:pPr>
               <w:spacing w:before="120"/>
               <w:rPr>
-                <w:sz w:val="22"/>
-                <w:szCs w:val="22"/>
-              </w:rPr>
-            </w:pPr>
-            <w:r>
-              <w:rPr>
-                <w:sz w:val="22"/>
-                <w:szCs w:val="22"/>
+                <w:sz w:val="24"/>
+                <w:szCs w:val="24"/>
+              </w:rPr>
+            </w:pPr>
+            <w:r>
+              <w:rPr>
+                <w:sz w:val="24"/>
+                <w:szCs w:val="24"/>
               </w:rPr>
               <w:t>Default value:  Blank</w:t>
             </w:r>
@@ -7584,7 +7620,8 @@
               </w:numPr>
               <w:rPr>
                 <w:b w:val="0"/>
-                <w:szCs w:val="22"/>
+                <w:sz w:val="24"/>
+                <w:szCs w:val="24"/>
               </w:rPr>
             </w:pPr>
           </w:p>
@@ -7604,16 +7641,8 @@
               <w:pStyle w:val="NormalWeb"/>
               <w:spacing w:before="0" w:beforeAutospacing="0"/>
               <w:jc w:val="center"/>
-              <w:rPr>
-                <w:sz w:val="22"/>
-                <w:szCs w:val="22"/>
-              </w:rPr>
-            </w:pPr>
-            <w:r>
-              <w:rPr>
-                <w:sz w:val="22"/>
-                <w:szCs w:val="22"/>
-              </w:rPr>
+            </w:pPr>
+            <w:r>
               <w:t>*</w:t>
             </w:r>
           </w:p>
@@ -7632,16 +7661,8 @@
             <w:pPr>
               <w:pStyle w:val="NormalWeb"/>
               <w:spacing w:before="0" w:beforeAutospacing="0"/>
-              <w:rPr>
-                <w:sz w:val="22"/>
-                <w:szCs w:val="22"/>
-              </w:rPr>
-            </w:pPr>
-            <w:r>
-              <w:rPr>
-                <w:sz w:val="22"/>
-                <w:szCs w:val="22"/>
-              </w:rPr>
+            </w:pPr>
+            <w:r>
               <w:t>Evaluator ID</w:t>
             </w:r>
           </w:p>
@@ -7659,14 +7680,14 @@
           <w:p>
             <w:pPr>
               <w:rPr>
-                <w:sz w:val="22"/>
-                <w:szCs w:val="22"/>
-              </w:rPr>
-            </w:pPr>
-            <w:r>
-              <w:rPr>
-                <w:sz w:val="22"/>
-                <w:szCs w:val="22"/>
+                <w:sz w:val="24"/>
+                <w:szCs w:val="24"/>
+              </w:rPr>
+            </w:pPr>
+            <w:r>
+              <w:rPr>
+                <w:sz w:val="24"/>
+                <w:szCs w:val="24"/>
               </w:rPr>
               <w:t>20 bytes, Alpha/Numeric</w:t>
             </w:r>
@@ -7685,14 +7706,14 @@
           <w:p>
             <w:pPr>
               <w:rPr>
-                <w:sz w:val="22"/>
-                <w:szCs w:val="22"/>
-              </w:rPr>
-            </w:pPr>
-            <w:r>
-              <w:rPr>
-                <w:sz w:val="22"/>
-                <w:szCs w:val="22"/>
+                <w:sz w:val="24"/>
+                <w:szCs w:val="24"/>
+              </w:rPr>
+            </w:pPr>
+            <w:r>
+              <w:rPr>
+                <w:sz w:val="24"/>
+                <w:szCs w:val="24"/>
               </w:rPr>
               <w:t>The User ID of the person who created the evaluation.</w:t>
             </w:r>
@@ -7700,16 +7721,16 @@
           <w:p>
             <w:pPr>
               <w:rPr>
-                <w:sz w:val="22"/>
-                <w:szCs w:val="22"/>
-              </w:rPr>
-            </w:pPr>
-          </w:p>
-          <w:p>
-            <w:pPr>
-              <w:rPr>
-                <w:sz w:val="22"/>
-                <w:szCs w:val="22"/>
+                <w:sz w:val="24"/>
+                <w:szCs w:val="24"/>
+              </w:rPr>
+            </w:pPr>
+          </w:p>
+          <w:p>
+            <w:pPr>
+              <w:rPr>
+                <w:sz w:val="24"/>
+                <w:szCs w:val="24"/>
               </w:rPr>
             </w:pPr>
             <w:r>
@@ -7745,7 +7766,8 @@
               </w:numPr>
               <w:rPr>
                 <w:b w:val="0"/>
-                <w:szCs w:val="22"/>
+                <w:sz w:val="24"/>
+                <w:szCs w:val="24"/>
               </w:rPr>
             </w:pPr>
           </w:p>
@@ -7764,10 +7786,6 @@
             <w:pPr>
               <w:pStyle w:val="NormalWeb"/>
               <w:jc w:val="center"/>
-              <w:rPr>
-                <w:sz w:val="22"/>
-                <w:szCs w:val="22"/>
-              </w:rPr>
             </w:pPr>
           </w:p>
         </w:tc>
@@ -7784,16 +7802,8 @@
           <w:p>
             <w:pPr>
               <w:pStyle w:val="NormalWeb"/>
-              <w:rPr>
-                <w:sz w:val="22"/>
-                <w:szCs w:val="22"/>
-              </w:rPr>
-            </w:pPr>
-            <w:r>
-              <w:rPr>
-                <w:sz w:val="22"/>
-                <w:szCs w:val="22"/>
-              </w:rPr>
+            </w:pPr>
+            <w:r>
               <w:t>Blank</w:t>
             </w:r>
           </w:p>
@@ -7811,16 +7821,16 @@
           <w:p>
             <w:pPr>
               <w:rPr>
-                <w:sz w:val="22"/>
-                <w:szCs w:val="22"/>
-              </w:rPr>
-            </w:pPr>
-            <w:r>
-              <w:rPr>
-                <w:sz w:val="22"/>
-                <w:szCs w:val="22"/>
-              </w:rPr>
-              <w:t>25 bytes,  Alpha/Numeric</w:t>
+                <w:sz w:val="24"/>
+                <w:szCs w:val="24"/>
+              </w:rPr>
+            </w:pPr>
+            <w:r>
+              <w:rPr>
+                <w:sz w:val="24"/>
+                <w:szCs w:val="24"/>
+              </w:rPr>
+              <w:t>25 bytes</w:t>
             </w:r>
           </w:p>
         </w:tc>
@@ -7837,38 +7847,10 @@
           <w:p>
             <w:pPr>
               <w:rPr>
-                <w:sz w:val="22"/>
-                <w:szCs w:val="22"/>
-              </w:rPr>
-            </w:pPr>
-            <w:r>
-              <w:rPr>
-                <w:sz w:val="22"/>
-                <w:szCs w:val="22"/>
-              </w:rPr>
-              <w:t xml:space="preserve">Formerly Coached by </w:t>
-            </w:r>
-            <w:r>
-              <w:rPr>
-                <w:sz w:val="22"/>
-                <w:szCs w:val="22"/>
-              </w:rPr>
-              <w:t>Name</w:t>
-            </w:r>
-            <w:r>
-              <w:rPr>
-                <w:sz w:val="22"/>
-                <w:szCs w:val="22"/>
-              </w:rPr>
-              <w:t>:  name</w:t>
-            </w:r>
-            <w:r>
-              <w:rPr>
-                <w:sz w:val="22"/>
-                <w:szCs w:val="22"/>
-              </w:rPr>
-              <w:t xml:space="preserve"> of the person performing the coaching</w:t>
-            </w:r>
+                <w:sz w:val="24"/>
+                <w:szCs w:val="24"/>
+              </w:rPr>
+            </w:pPr>
           </w:p>
         </w:tc>
       </w:tr>
@@ -7895,7 +7877,8 @@
               </w:numPr>
               <w:rPr>
                 <w:b w:val="0"/>
-                <w:szCs w:val="22"/>
+                <w:sz w:val="24"/>
+                <w:szCs w:val="24"/>
               </w:rPr>
             </w:pPr>
           </w:p>
@@ -7914,16 +7897,8 @@
             <w:pPr>
               <w:pStyle w:val="NormalWeb"/>
               <w:jc w:val="center"/>
-              <w:rPr>
-                <w:sz w:val="22"/>
-                <w:szCs w:val="22"/>
-              </w:rPr>
-            </w:pPr>
-            <w:r>
-              <w:rPr>
-                <w:sz w:val="22"/>
-                <w:szCs w:val="22"/>
-              </w:rPr>
+            </w:pPr>
+            <w:r>
               <w:t>*</w:t>
             </w:r>
           </w:p>
@@ -7941,16 +7916,8 @@
           <w:p>
             <w:pPr>
               <w:pStyle w:val="NormalWeb"/>
-              <w:rPr>
-                <w:sz w:val="22"/>
-                <w:szCs w:val="22"/>
-              </w:rPr>
-            </w:pPr>
-            <w:r>
-              <w:rPr>
-                <w:sz w:val="22"/>
-                <w:szCs w:val="22"/>
-              </w:rPr>
+            </w:pPr>
+            <w:r>
               <w:t>Blank</w:t>
             </w:r>
           </w:p>
@@ -7968,16 +7935,16 @@
           <w:p>
             <w:pPr>
               <w:rPr>
-                <w:sz w:val="22"/>
-                <w:szCs w:val="22"/>
-              </w:rPr>
-            </w:pPr>
-            <w:r>
-              <w:rPr>
-                <w:sz w:val="22"/>
-                <w:szCs w:val="22"/>
-              </w:rPr>
-              <w:t>20 bytes, Alpha/Numeric</w:t>
+                <w:sz w:val="24"/>
+                <w:szCs w:val="24"/>
+              </w:rPr>
+            </w:pPr>
+            <w:r>
+              <w:rPr>
+                <w:sz w:val="24"/>
+                <w:szCs w:val="24"/>
+              </w:rPr>
+              <w:t>20 bytes</w:t>
             </w:r>
           </w:p>
         </w:tc>
@@ -7993,96 +7960,12 @@
           </w:tcPr>
           <w:p>
             <w:pPr>
-              <w:rPr>
-                <w:sz w:val="22"/>
-                <w:szCs w:val="22"/>
-              </w:rPr>
-            </w:pPr>
-            <w:r>
-              <w:rPr>
-                <w:sz w:val="22"/>
-                <w:szCs w:val="22"/>
-              </w:rPr>
-              <w:t xml:space="preserve">Formerly Coacher </w:t>
-            </w:r>
-            <w:proofErr w:type="spellStart"/>
-            <w:r>
-              <w:rPr>
-                <w:sz w:val="22"/>
-                <w:szCs w:val="22"/>
-              </w:rPr>
-              <w:t>Emp</w:t>
-            </w:r>
-            <w:proofErr w:type="spellEnd"/>
-            <w:r>
-              <w:rPr>
-                <w:sz w:val="22"/>
-                <w:szCs w:val="22"/>
-              </w:rPr>
-              <w:t xml:space="preserve"> </w:t>
-            </w:r>
-            <w:proofErr w:type="spellStart"/>
-            <w:r>
-              <w:rPr>
-                <w:sz w:val="22"/>
-                <w:szCs w:val="22"/>
-              </w:rPr>
-              <w:t>ID</w:t>
-            </w:r>
-            <w:proofErr w:type="gramStart"/>
-            <w:r>
-              <w:rPr>
-                <w:sz w:val="22"/>
-                <w:szCs w:val="22"/>
-              </w:rPr>
-              <w:t>:</w:t>
-            </w:r>
-            <w:r>
-              <w:rPr>
-                <w:sz w:val="22"/>
-                <w:szCs w:val="22"/>
-              </w:rPr>
-              <w:t>User</w:t>
-            </w:r>
-            <w:proofErr w:type="spellEnd"/>
-            <w:proofErr w:type="gramEnd"/>
-            <w:r>
-              <w:rPr>
-                <w:sz w:val="22"/>
-                <w:szCs w:val="22"/>
-              </w:rPr>
-              <w:t xml:space="preserve"> ID of the person who performed the coaching.</w:t>
-            </w:r>
-          </w:p>
-          <w:p>
-            <w:pPr>
               <w:spacing w:before="120"/>
               <w:rPr>
-                <w:sz w:val="22"/>
-                <w:szCs w:val="22"/>
-              </w:rPr>
-            </w:pPr>
-            <w:r>
-              <w:rPr>
-                <w:sz w:val="22"/>
-                <w:szCs w:val="22"/>
-              </w:rPr>
-              <w:t xml:space="preserve">Will cross match to confirm </w:t>
-            </w:r>
-            <w:r>
-              <w:rPr>
-                <w:sz w:val="22"/>
-                <w:szCs w:val="22"/>
-              </w:rPr>
-              <w:t>the</w:t>
-            </w:r>
-            <w:r>
-              <w:rPr>
-                <w:sz w:val="22"/>
-                <w:szCs w:val="22"/>
-              </w:rPr>
-              <w:t xml:space="preserve"> ID exists in the Person table.</w:t>
-            </w:r>
+                <w:sz w:val="24"/>
+                <w:szCs w:val="24"/>
+              </w:rPr>
+            </w:pPr>
           </w:p>
         </w:tc>
       </w:tr>
@@ -8109,7 +7992,8 @@
               </w:numPr>
               <w:rPr>
                 <w:b w:val="0"/>
-                <w:szCs w:val="22"/>
+                <w:sz w:val="24"/>
+                <w:szCs w:val="24"/>
               </w:rPr>
             </w:pPr>
           </w:p>
@@ -8128,16 +8012,8 @@
             <w:pPr>
               <w:pStyle w:val="NormalWeb"/>
               <w:jc w:val="center"/>
-              <w:rPr>
-                <w:sz w:val="22"/>
-                <w:szCs w:val="22"/>
-              </w:rPr>
-            </w:pPr>
-            <w:r>
-              <w:rPr>
-                <w:sz w:val="22"/>
-                <w:szCs w:val="22"/>
-              </w:rPr>
+            </w:pPr>
+            <w:r>
               <w:t>*</w:t>
             </w:r>
           </w:p>
@@ -8155,16 +8031,8 @@
           <w:p>
             <w:pPr>
               <w:pStyle w:val="NormalWeb"/>
-              <w:rPr>
-                <w:sz w:val="22"/>
-                <w:szCs w:val="22"/>
-              </w:rPr>
-            </w:pPr>
-            <w:r>
-              <w:rPr>
-                <w:sz w:val="22"/>
-                <w:szCs w:val="22"/>
-              </w:rPr>
+            </w:pPr>
+            <w:r>
               <w:t>Source</w:t>
             </w:r>
           </w:p>
@@ -8182,14 +8050,14 @@
           <w:p>
             <w:pPr>
               <w:rPr>
-                <w:sz w:val="22"/>
-                <w:szCs w:val="22"/>
-              </w:rPr>
-            </w:pPr>
-            <w:r>
-              <w:rPr>
-                <w:sz w:val="22"/>
-                <w:szCs w:val="22"/>
+                <w:sz w:val="24"/>
+                <w:szCs w:val="24"/>
+              </w:rPr>
+            </w:pPr>
+            <w:r>
+              <w:rPr>
+                <w:sz w:val="24"/>
+                <w:szCs w:val="24"/>
               </w:rPr>
               <w:t>30 bytes, Alpha/Numeric</w:t>
             </w:r>
@@ -8217,21 +8085,7 @@
                 <w:sz w:val="24"/>
                 <w:szCs w:val="24"/>
               </w:rPr>
-              <w:t xml:space="preserve">The </w:t>
-            </w:r>
-            <w:r>
-              <w:rPr>
-                <w:sz w:val="24"/>
-                <w:szCs w:val="24"/>
-              </w:rPr>
-              <w:t>Source</w:t>
-            </w:r>
-            <w:r>
-              <w:rPr>
-                <w:sz w:val="24"/>
-                <w:szCs w:val="24"/>
-              </w:rPr>
-              <w:t xml:space="preserve"> of the </w:t>
+              <w:t xml:space="preserve">The Source of the </w:t>
             </w:r>
             <w:proofErr w:type="spellStart"/>
             <w:r>
@@ -8321,14 +8175,7 @@
                 <w:sz w:val="24"/>
                 <w:szCs w:val="24"/>
               </w:rPr>
-              <w:t>-GDIT</w:t>
-            </w:r>
-            <w:r>
-              <w:rPr>
-                <w:sz w:val="24"/>
-                <w:szCs w:val="24"/>
-              </w:rPr>
-              <w:t xml:space="preserve"> Supervisor</w:t>
+              <w:t>-GDIT Supervisor</w:t>
             </w:r>
           </w:p>
           <w:p>
@@ -8360,8 +8207,8 @@
             <w:pPr>
               <w:ind w:left="288"/>
               <w:rPr>
-                <w:sz w:val="22"/>
-                <w:szCs w:val="22"/>
+                <w:sz w:val="24"/>
+                <w:szCs w:val="24"/>
               </w:rPr>
             </w:pPr>
             <w:proofErr w:type="spellStart"/>
@@ -8399,7 +8246,8 @@
               </w:numPr>
               <w:rPr>
                 <w:b w:val="0"/>
-                <w:szCs w:val="22"/>
+                <w:sz w:val="24"/>
+                <w:szCs w:val="24"/>
               </w:rPr>
             </w:pPr>
           </w:p>
@@ -8418,16 +8266,8 @@
             <w:pPr>
               <w:pStyle w:val="NormalWeb"/>
               <w:jc w:val="center"/>
-              <w:rPr>
-                <w:sz w:val="22"/>
-                <w:szCs w:val="22"/>
-              </w:rPr>
-            </w:pPr>
-            <w:r>
-              <w:rPr>
-                <w:sz w:val="22"/>
-                <w:szCs w:val="22"/>
-              </w:rPr>
+            </w:pPr>
+            <w:r>
               <w:t>*</w:t>
             </w:r>
           </w:p>
@@ -8445,16 +8285,8 @@
           <w:p>
             <w:pPr>
               <w:pStyle w:val="NormalWeb"/>
-              <w:rPr>
-                <w:sz w:val="22"/>
-                <w:szCs w:val="22"/>
-              </w:rPr>
-            </w:pPr>
-            <w:r>
-              <w:rPr>
-                <w:sz w:val="22"/>
-                <w:szCs w:val="22"/>
-              </w:rPr>
+            </w:pPr>
+            <w:r>
               <w:t>Blank</w:t>
             </w:r>
           </w:p>
@@ -8472,16 +8304,16 @@
           <w:p>
             <w:pPr>
               <w:rPr>
-                <w:sz w:val="22"/>
-                <w:szCs w:val="22"/>
-              </w:rPr>
-            </w:pPr>
-            <w:r>
-              <w:rPr>
-                <w:sz w:val="22"/>
-                <w:szCs w:val="22"/>
-              </w:rPr>
-              <w:t>10 bytes,  Alpha/Numeric</w:t>
+                <w:sz w:val="24"/>
+                <w:szCs w:val="24"/>
+              </w:rPr>
+            </w:pPr>
+            <w:r>
+              <w:rPr>
+                <w:sz w:val="24"/>
+                <w:szCs w:val="24"/>
+              </w:rPr>
+              <w:t>10 bytes</w:t>
             </w:r>
           </w:p>
         </w:tc>
@@ -8497,80 +8329,12 @@
           </w:tcPr>
           <w:p>
             <w:pPr>
-              <w:rPr>
-                <w:sz w:val="22"/>
-                <w:szCs w:val="22"/>
-              </w:rPr>
-            </w:pPr>
-            <w:r>
-              <w:rPr>
-                <w:sz w:val="22"/>
-                <w:szCs w:val="22"/>
-              </w:rPr>
-              <w:t xml:space="preserve">Formerly CSR Signature: </w:t>
-            </w:r>
-            <w:proofErr w:type="spellStart"/>
-            <w:r>
-              <w:rPr>
-                <w:sz w:val="22"/>
-                <w:szCs w:val="22"/>
-              </w:rPr>
-              <w:t>Emp</w:t>
-            </w:r>
-            <w:proofErr w:type="spellEnd"/>
-            <w:r>
-              <w:rPr>
-                <w:sz w:val="22"/>
-                <w:szCs w:val="22"/>
-              </w:rPr>
-              <w:t xml:space="preserve"> </w:t>
-            </w:r>
-            <w:r>
-              <w:rPr>
-                <w:sz w:val="22"/>
-                <w:szCs w:val="22"/>
-              </w:rPr>
-              <w:t>ID of the CSR being coached</w:t>
-            </w:r>
-            <w:r>
-              <w:rPr>
-                <w:sz w:val="22"/>
-                <w:szCs w:val="22"/>
-              </w:rPr>
-              <w:t>.</w:t>
-            </w:r>
-          </w:p>
-          <w:p>
-            <w:pPr>
               <w:spacing w:before="120"/>
               <w:rPr>
-                <w:sz w:val="22"/>
-                <w:szCs w:val="22"/>
-              </w:rPr>
-            </w:pPr>
-            <w:r>
-              <w:rPr>
-                <w:sz w:val="22"/>
-                <w:szCs w:val="22"/>
-              </w:rPr>
-              <w:t>Will contain ‘XXXXX’ if the CSR has refused to sign.</w:t>
-            </w:r>
-          </w:p>
-          <w:p>
-            <w:pPr>
-              <w:spacing w:before="120"/>
-              <w:rPr>
-                <w:sz w:val="24"/>
-                <w:szCs w:val="24"/>
-              </w:rPr>
-            </w:pPr>
-            <w:r>
-              <w:rPr>
-                <w:sz w:val="22"/>
-                <w:szCs w:val="22"/>
-              </w:rPr>
-              <w:t>Will cross match to confirm the ID exists in the Person table.</w:t>
-            </w:r>
+                <w:sz w:val="24"/>
+                <w:szCs w:val="24"/>
+              </w:rPr>
+            </w:pPr>
           </w:p>
         </w:tc>
       </w:tr>
@@ -8597,7 +8361,8 @@
               </w:numPr>
               <w:rPr>
                 <w:b w:val="0"/>
-                <w:szCs w:val="22"/>
+                <w:sz w:val="24"/>
+                <w:szCs w:val="24"/>
               </w:rPr>
             </w:pPr>
           </w:p>
@@ -8616,16 +8381,8 @@
             <w:pPr>
               <w:pStyle w:val="NormalWeb"/>
               <w:jc w:val="center"/>
-              <w:rPr>
-                <w:sz w:val="22"/>
-                <w:szCs w:val="22"/>
-              </w:rPr>
-            </w:pPr>
-            <w:r>
-              <w:rPr>
-                <w:sz w:val="22"/>
-                <w:szCs w:val="22"/>
-              </w:rPr>
+            </w:pPr>
+            <w:r>
               <w:t>*</w:t>
             </w:r>
           </w:p>
@@ -8643,16 +8400,8 @@
           <w:p>
             <w:pPr>
               <w:pStyle w:val="NormalWeb"/>
-              <w:rPr>
-                <w:sz w:val="22"/>
-                <w:szCs w:val="22"/>
-              </w:rPr>
-            </w:pPr>
-            <w:r>
-              <w:rPr>
-                <w:sz w:val="22"/>
-                <w:szCs w:val="22"/>
-              </w:rPr>
+            </w:pPr>
+            <w:r>
               <w:t>Opportunity / Reinforcement</w:t>
             </w:r>
           </w:p>
@@ -8670,14 +8419,14 @@
           <w:p>
             <w:pPr>
               <w:rPr>
-                <w:sz w:val="22"/>
-                <w:szCs w:val="22"/>
-              </w:rPr>
-            </w:pPr>
-            <w:r>
-              <w:rPr>
-                <w:sz w:val="22"/>
-                <w:szCs w:val="22"/>
+                <w:sz w:val="24"/>
+                <w:szCs w:val="24"/>
+              </w:rPr>
+            </w:pPr>
+            <w:r>
+              <w:rPr>
+                <w:sz w:val="24"/>
+                <w:szCs w:val="24"/>
               </w:rPr>
               <w:t>17 bytes, Alpha/Numeric</w:t>
             </w:r>
@@ -8686,8 +8435,8 @@
             <w:pPr>
               <w:spacing w:before="120"/>
               <w:rPr>
-                <w:sz w:val="22"/>
-                <w:szCs w:val="22"/>
+                <w:sz w:val="24"/>
+                <w:szCs w:val="24"/>
               </w:rPr>
             </w:pPr>
           </w:p>
@@ -8705,14 +8454,14 @@
           <w:p>
             <w:pPr>
               <w:rPr>
-                <w:sz w:val="22"/>
-                <w:szCs w:val="22"/>
-              </w:rPr>
-            </w:pPr>
-            <w:r>
-              <w:rPr>
-                <w:sz w:val="22"/>
-                <w:szCs w:val="22"/>
+                <w:sz w:val="24"/>
+                <w:szCs w:val="24"/>
+              </w:rPr>
+            </w:pPr>
+            <w:r>
+              <w:rPr>
+                <w:sz w:val="24"/>
+                <w:szCs w:val="24"/>
               </w:rPr>
               <w:t>Value calculated from the section overall scores within the scorecards.</w:t>
             </w:r>
@@ -8721,14 +8470,14 @@
             <w:pPr>
               <w:spacing w:before="120"/>
               <w:rPr>
-                <w:sz w:val="22"/>
-                <w:szCs w:val="22"/>
-              </w:rPr>
-            </w:pPr>
-            <w:r>
-              <w:rPr>
-                <w:sz w:val="22"/>
-                <w:szCs w:val="22"/>
+                <w:sz w:val="24"/>
+                <w:szCs w:val="24"/>
+              </w:rPr>
+            </w:pPr>
+            <w:r>
+              <w:rPr>
+                <w:sz w:val="24"/>
+                <w:szCs w:val="24"/>
               </w:rPr>
               <w:t xml:space="preserve">Valid values: </w:t>
             </w:r>
@@ -8737,14 +8486,14 @@
             <w:pPr>
               <w:ind w:left="252"/>
               <w:rPr>
-                <w:sz w:val="22"/>
-                <w:szCs w:val="22"/>
-              </w:rPr>
-            </w:pPr>
-            <w:r>
-              <w:rPr>
-                <w:sz w:val="22"/>
-                <w:szCs w:val="22"/>
+                <w:sz w:val="24"/>
+                <w:szCs w:val="24"/>
+              </w:rPr>
+            </w:pPr>
+            <w:r>
+              <w:rPr>
+                <w:sz w:val="24"/>
+                <w:szCs w:val="24"/>
               </w:rPr>
               <w:t>Opportunity</w:t>
             </w:r>
@@ -8753,14 +8502,14 @@
             <w:pPr>
               <w:ind w:left="252"/>
               <w:rPr>
-                <w:sz w:val="22"/>
-                <w:szCs w:val="22"/>
-              </w:rPr>
-            </w:pPr>
-            <w:r>
-              <w:rPr>
-                <w:sz w:val="22"/>
-                <w:szCs w:val="22"/>
+                <w:sz w:val="24"/>
+                <w:szCs w:val="24"/>
+              </w:rPr>
+            </w:pPr>
+            <w:r>
+              <w:rPr>
+                <w:sz w:val="24"/>
+                <w:szCs w:val="24"/>
               </w:rPr>
               <w:t>Reinforcement</w:t>
             </w:r>
@@ -8769,14 +8518,14 @@
             <w:pPr>
               <w:ind w:left="252"/>
               <w:rPr>
-                <w:sz w:val="22"/>
-                <w:szCs w:val="22"/>
-              </w:rPr>
-            </w:pPr>
-            <w:r>
-              <w:rPr>
-                <w:sz w:val="22"/>
-                <w:szCs w:val="22"/>
+                <w:sz w:val="24"/>
+                <w:szCs w:val="24"/>
+              </w:rPr>
+            </w:pPr>
+            <w:r>
+              <w:rPr>
+                <w:sz w:val="24"/>
+                <w:szCs w:val="24"/>
               </w:rPr>
               <w:t>Opportunity-PWC</w:t>
             </w:r>
@@ -8785,14 +8534,14 @@
             <w:pPr>
               <w:ind w:left="252"/>
               <w:rPr>
-                <w:sz w:val="22"/>
-                <w:szCs w:val="22"/>
-              </w:rPr>
-            </w:pPr>
-            <w:r>
-              <w:rPr>
-                <w:sz w:val="22"/>
-                <w:szCs w:val="22"/>
+                <w:sz w:val="24"/>
+                <w:szCs w:val="24"/>
+              </w:rPr>
+            </w:pPr>
+            <w:r>
+              <w:rPr>
+                <w:sz w:val="24"/>
+                <w:szCs w:val="24"/>
               </w:rPr>
               <w:t>Met goal</w:t>
             </w:r>
@@ -8801,16 +8550,59 @@
             <w:pPr>
               <w:ind w:left="252"/>
               <w:rPr>
-                <w:sz w:val="22"/>
-                <w:szCs w:val="22"/>
-              </w:rPr>
-            </w:pPr>
-            <w:r>
-              <w:rPr>
-                <w:sz w:val="22"/>
-                <w:szCs w:val="22"/>
+                <w:sz w:val="24"/>
+                <w:szCs w:val="24"/>
+              </w:rPr>
+            </w:pPr>
+            <w:r>
+              <w:rPr>
+                <w:sz w:val="24"/>
+                <w:szCs w:val="24"/>
               </w:rPr>
               <w:t>Did not meet goal</w:t>
+            </w:r>
+          </w:p>
+          <w:p>
+            <w:pPr>
+              <w:ind w:left="252"/>
+              <w:rPr>
+                <w:sz w:val="24"/>
+                <w:szCs w:val="24"/>
+              </w:rPr>
+            </w:pPr>
+          </w:p>
+          <w:p>
+            <w:pPr>
+              <w:rPr>
+                <w:sz w:val="24"/>
+                <w:szCs w:val="24"/>
+              </w:rPr>
+            </w:pPr>
+            <w:r>
+              <w:rPr>
+                <w:color w:val="000000" w:themeColor="text1"/>
+                <w:sz w:val="24"/>
+                <w:szCs w:val="24"/>
+              </w:rPr>
+              <w:t xml:space="preserve">Note: When IQS feeds are received, containing updated logs that are still Open in our </w:t>
+            </w:r>
+            <w:proofErr w:type="gramStart"/>
+            <w:r>
+              <w:rPr>
+                <w:color w:val="000000" w:themeColor="text1"/>
+                <w:sz w:val="24"/>
+                <w:szCs w:val="24"/>
+              </w:rPr>
+              <w:t>system,</w:t>
+            </w:r>
+            <w:proofErr w:type="gramEnd"/>
+            <w:r>
+              <w:rPr>
+                <w:color w:val="000000" w:themeColor="text1"/>
+                <w:sz w:val="24"/>
+                <w:szCs w:val="24"/>
+              </w:rPr>
+              <w:t xml:space="preserve"> this field will be updated to match the newest feed.</w:t>
             </w:r>
           </w:p>
         </w:tc>
@@ -8838,7 +8630,8 @@
               </w:numPr>
               <w:rPr>
                 <w:b w:val="0"/>
-                <w:szCs w:val="22"/>
+                <w:sz w:val="24"/>
+                <w:szCs w:val="24"/>
               </w:rPr>
             </w:pPr>
           </w:p>
@@ -8857,16 +8650,8 @@
             <w:pPr>
               <w:pStyle w:val="NormalWeb"/>
               <w:jc w:val="center"/>
-              <w:rPr>
-                <w:sz w:val="22"/>
-                <w:szCs w:val="22"/>
-              </w:rPr>
-            </w:pPr>
-            <w:r>
-              <w:rPr>
-                <w:sz w:val="22"/>
-                <w:szCs w:val="22"/>
-              </w:rPr>
+            </w:pPr>
+            <w:r>
               <w:t>*</w:t>
             </w:r>
           </w:p>
@@ -8884,16 +8669,8 @@
           <w:p>
             <w:pPr>
               <w:pStyle w:val="NormalWeb"/>
-              <w:rPr>
-                <w:sz w:val="22"/>
-                <w:szCs w:val="22"/>
-              </w:rPr>
-            </w:pPr>
-            <w:r>
-              <w:rPr>
-                <w:sz w:val="22"/>
-                <w:szCs w:val="22"/>
-              </w:rPr>
+            </w:pPr>
+            <w:r>
               <w:t>Program</w:t>
             </w:r>
           </w:p>
@@ -8911,14 +8688,14 @@
           <w:p>
             <w:pPr>
               <w:rPr>
-                <w:sz w:val="22"/>
-                <w:szCs w:val="22"/>
-              </w:rPr>
-            </w:pPr>
-            <w:r>
-              <w:rPr>
-                <w:sz w:val="22"/>
-                <w:szCs w:val="22"/>
+                <w:sz w:val="24"/>
+                <w:szCs w:val="24"/>
+              </w:rPr>
+            </w:pPr>
+            <w:r>
+              <w:rPr>
+                <w:sz w:val="24"/>
+                <w:szCs w:val="24"/>
               </w:rPr>
               <w:t>3 bytes, Alpha/Numeric</w:t>
             </w:r>
@@ -8937,14 +8714,14 @@
           <w:p>
             <w:pPr>
               <w:rPr>
-                <w:sz w:val="22"/>
-                <w:szCs w:val="22"/>
-              </w:rPr>
-            </w:pPr>
-            <w:r>
-              <w:rPr>
-                <w:sz w:val="22"/>
-                <w:szCs w:val="22"/>
+                <w:sz w:val="24"/>
+                <w:szCs w:val="24"/>
+              </w:rPr>
+            </w:pPr>
+            <w:r>
+              <w:rPr>
+                <w:sz w:val="24"/>
+                <w:szCs w:val="24"/>
               </w:rPr>
               <w:t>Identifies where the items is Marketplace or Medicare.</w:t>
             </w:r>
@@ -8952,22 +8729,22 @@
           <w:p>
             <w:pPr>
               <w:rPr>
-                <w:sz w:val="22"/>
-                <w:szCs w:val="22"/>
-              </w:rPr>
-            </w:pPr>
-          </w:p>
-          <w:p>
-            <w:pPr>
-              <w:rPr>
-                <w:sz w:val="22"/>
-                <w:szCs w:val="22"/>
-              </w:rPr>
-            </w:pPr>
-            <w:r>
-              <w:rPr>
-                <w:sz w:val="22"/>
-                <w:szCs w:val="22"/>
+                <w:sz w:val="24"/>
+                <w:szCs w:val="24"/>
+              </w:rPr>
+            </w:pPr>
+          </w:p>
+          <w:p>
+            <w:pPr>
+              <w:rPr>
+                <w:sz w:val="24"/>
+                <w:szCs w:val="24"/>
+              </w:rPr>
+            </w:pPr>
+            <w:r>
+              <w:rPr>
+                <w:sz w:val="24"/>
+                <w:szCs w:val="24"/>
               </w:rPr>
               <w:t>Values are:</w:t>
             </w:r>
@@ -8975,14 +8752,14 @@
           <w:p>
             <w:pPr>
               <w:rPr>
-                <w:sz w:val="22"/>
-                <w:szCs w:val="22"/>
-              </w:rPr>
-            </w:pPr>
-            <w:r>
-              <w:rPr>
-                <w:sz w:val="22"/>
-                <w:szCs w:val="22"/>
+                <w:sz w:val="24"/>
+                <w:szCs w:val="24"/>
+              </w:rPr>
+            </w:pPr>
+            <w:r>
+              <w:rPr>
+                <w:sz w:val="24"/>
+                <w:szCs w:val="24"/>
               </w:rPr>
               <w:t>Yes = Marketplace</w:t>
             </w:r>
@@ -8990,14 +8767,14 @@
           <w:p>
             <w:pPr>
               <w:rPr>
-                <w:sz w:val="22"/>
-                <w:szCs w:val="22"/>
-              </w:rPr>
-            </w:pPr>
-            <w:r>
-              <w:rPr>
-                <w:sz w:val="22"/>
-                <w:szCs w:val="22"/>
+                <w:sz w:val="24"/>
+                <w:szCs w:val="24"/>
+              </w:rPr>
+            </w:pPr>
+            <w:r>
+              <w:rPr>
+                <w:sz w:val="24"/>
+                <w:szCs w:val="24"/>
               </w:rPr>
               <w:t>No = Medicare</w:t>
             </w:r>
@@ -9027,7 +8804,8 @@
               </w:numPr>
               <w:rPr>
                 <w:b w:val="0"/>
-                <w:szCs w:val="22"/>
+                <w:sz w:val="24"/>
+                <w:szCs w:val="24"/>
               </w:rPr>
             </w:pPr>
           </w:p>
@@ -9046,10 +8824,6 @@
             <w:pPr>
               <w:pStyle w:val="NormalWeb"/>
               <w:jc w:val="center"/>
-              <w:rPr>
-                <w:sz w:val="22"/>
-                <w:szCs w:val="22"/>
-              </w:rPr>
             </w:pPr>
           </w:p>
         </w:tc>
@@ -9066,10 +8840,6 @@
           <w:p>
             <w:pPr>
               <w:pStyle w:val="NormalWeb"/>
-              <w:rPr>
-                <w:sz w:val="22"/>
-                <w:szCs w:val="22"/>
-              </w:rPr>
             </w:pPr>
             <w:r>
               <w:t>Evaluation Form</w:t>
@@ -9089,8 +8859,8 @@
           <w:p>
             <w:pPr>
               <w:rPr>
-                <w:sz w:val="22"/>
-                <w:szCs w:val="22"/>
+                <w:sz w:val="24"/>
+                <w:szCs w:val="24"/>
               </w:rPr>
             </w:pPr>
             <w:r>
@@ -9176,8 +8946,8 @@
           <w:p>
             <w:pPr>
               <w:rPr>
-                <w:sz w:val="22"/>
-                <w:szCs w:val="22"/>
+                <w:sz w:val="24"/>
+                <w:szCs w:val="24"/>
               </w:rPr>
             </w:pPr>
             <w:r>
@@ -9219,6 +8989,129 @@
         </w:rPr>
         <w:t>Cannot be Null, Blank or NA</w:t>
       </w:r>
+    </w:p>
+    <w:p>
+      <w:pPr>
+        <w:rPr>
+          <w:b/>
+          <w:sz w:val="24"/>
+          <w:szCs w:val="24"/>
+        </w:rPr>
+      </w:pPr>
+    </w:p>
+    <w:p>
+      <w:pPr>
+        <w:rPr>
+          <w:b/>
+          <w:sz w:val="24"/>
+          <w:szCs w:val="24"/>
+        </w:rPr>
+      </w:pPr>
+    </w:p>
+    <w:p>
+      <w:pPr>
+        <w:pStyle w:val="CommentText"/>
+        <w:rPr>
+          <w:rFonts w:ascii="Times New Roman" w:hAnsi="Times New Roman"/>
+          <w:color w:val="000000" w:themeColor="text1"/>
+          <w:sz w:val="24"/>
+          <w:szCs w:val="24"/>
+        </w:rPr>
+      </w:pPr>
+      <w:bookmarkStart w:id="6" w:name="_Toc379289870"/>
+      <w:r>
+        <w:rPr>
+          <w:rFonts w:ascii="Times New Roman" w:hAnsi="Times New Roman"/>
+          <w:color w:val="000000" w:themeColor="text1"/>
+          <w:sz w:val="24"/>
+          <w:szCs w:val="24"/>
+        </w:rPr>
+        <w:t>Sample IQS Feed:</w:t>
+      </w:r>
+      <w:bookmarkStart w:id="7" w:name="_Toc379289871"/>
+      <w:bookmarkEnd w:id="6"/>
+    </w:p>
+    <w:p>
+      <w:pPr>
+        <w:pStyle w:val="CommentText"/>
+        <w:rPr>
+          <w:rFonts w:ascii="Times New Roman" w:hAnsi="Times New Roman"/>
+          <w:color w:val="000000" w:themeColor="text1"/>
+          <w:sz w:val="24"/>
+          <w:szCs w:val="24"/>
+        </w:rPr>
+      </w:pPr>
+    </w:p>
+    <w:p>
+      <w:pPr>
+        <w:pStyle w:val="CommentText"/>
+        <w:rPr>
+          <w:rFonts w:ascii="Times New Roman" w:hAnsi="Times New Roman"/>
+          <w:color w:val="000000" w:themeColor="text1"/>
+        </w:rPr>
+      </w:pPr>
+      <w:r>
+        <w:rPr>
+          <w:rFonts w:ascii="Times New Roman" w:hAnsi="Times New Roman"/>
+          <w:bCs/>
+          <w:color w:val="000000" w:themeColor="text1"/>
+        </w:rPr>
+        <w:t>15699|08/13/2013 22:44:03|35|221199|221199|413599|413599|403099|403099|74169990|08/05/2013 13:44:00||Phone – Beneficiary is calling to verify if Medicare covers dental services. |Excellent job John.|||||</w:t>
+      </w:r>
+      <w:proofErr w:type="spellStart"/>
+      <w:r>
+        <w:rPr>
+          <w:rFonts w:ascii="Times New Roman" w:hAnsi="Times New Roman"/>
+          <w:bCs/>
+          <w:color w:val="000000" w:themeColor="text1"/>
+        </w:rPr>
+        <w:t>Verint</w:t>
+      </w:r>
+      <w:proofErr w:type="spellEnd"/>
+      <w:r>
+        <w:rPr>
+          <w:rFonts w:ascii="Times New Roman" w:hAnsi="Times New Roman"/>
+          <w:bCs/>
+          <w:color w:val="000000" w:themeColor="text1"/>
+        </w:rPr>
+        <w:t>-GDIT||</w:t>
+      </w:r>
+      <w:proofErr w:type="spellStart"/>
+      <w:r>
+        <w:rPr>
+          <w:rFonts w:ascii="Times New Roman" w:hAnsi="Times New Roman"/>
+          <w:bCs/>
+          <w:color w:val="000000" w:themeColor="text1"/>
+        </w:rPr>
+        <w:t>reinforcement</w:t>
+      </w:r>
+      <w:bookmarkEnd w:id="7"/>
+      <w:r>
+        <w:rPr>
+          <w:rFonts w:ascii="Times New Roman" w:hAnsi="Times New Roman"/>
+          <w:bCs/>
+          <w:color w:val="000000" w:themeColor="text1"/>
+        </w:rPr>
+        <w:t>|Yes|GDIT</w:t>
+      </w:r>
+      <w:proofErr w:type="spellEnd"/>
+      <w:r>
+        <w:rPr>
+          <w:rFonts w:ascii="Times New Roman" w:hAnsi="Times New Roman"/>
+          <w:bCs/>
+          <w:color w:val="000000" w:themeColor="text1"/>
+        </w:rPr>
+        <w:t xml:space="preserve"> QCM Medicare</w:t>
+      </w:r>
+    </w:p>
+    <w:p>
+      <w:pPr>
+        <w:pStyle w:val="CommentText"/>
+        <w:rPr>
+          <w:rFonts w:ascii="Times New Roman" w:hAnsi="Times New Roman"/>
+          <w:color w:val="000000" w:themeColor="text1"/>
+        </w:rPr>
+      </w:pPr>
     </w:p>
     <w:p>
       <w:pPr>
@@ -9529,7 +9422,7 @@
         <w:noProof/>
         <w:sz w:val="18"/>
       </w:rPr>
-      <w:t>5</w:t>
+      <w:t>3</w:t>
     </w:r>
     <w:r>
       <w:rPr>
@@ -11761,7 +11654,7 @@
   <w:style w:type="paragraph" w:styleId="CommentText">
     <w:name w:val="annotation text"/>
     <w:basedOn w:val="Normal"/>
-    <w:semiHidden/>
+    <w:link w:val="CommentTextChar"/>
     <w:rsid w:val="00AC778C"/>
     <w:pPr>
       <w:spacing w:after="60"/>
@@ -12203,6 +12096,15 @@
       <w:ind w:left="720"/>
       <w:contextualSpacing/>
     </w:pPr>
+  </w:style>
+  <w:style w:type="character" w:customStyle="1" w:styleId="CommentTextChar">
+    <w:name w:val="Comment Text Char"/>
+    <w:basedOn w:val="DefaultParagraphFont"/>
+    <w:link w:val="CommentText"/>
+    <w:rsid w:val="00BF7D39"/>
+    <w:rPr>
+      <w:rFonts w:ascii="Century Schoolbook" w:hAnsi="Century Schoolbook"/>
+    </w:rPr>
   </w:style>
 </w:styles>
 </file>
@@ -12759,7 +12661,7 @@
   <w:style w:type="paragraph" w:styleId="CommentText">
     <w:name w:val="annotation text"/>
     <w:basedOn w:val="Normal"/>
-    <w:semiHidden/>
+    <w:link w:val="CommentTextChar"/>
     <w:rsid w:val="00AC778C"/>
     <w:pPr>
       <w:spacing w:after="60"/>
@@ -13201,6 +13103,15 @@
       <w:ind w:left="720"/>
       <w:contextualSpacing/>
     </w:pPr>
+  </w:style>
+  <w:style w:type="character" w:customStyle="1" w:styleId="CommentTextChar">
+    <w:name w:val="Comment Text Char"/>
+    <w:basedOn w:val="DefaultParagraphFont"/>
+    <w:link w:val="CommentText"/>
+    <w:rsid w:val="00BF7D39"/>
+    <w:rPr>
+      <w:rFonts w:ascii="Century Schoolbook" w:hAnsi="Century Schoolbook"/>
+    </w:rPr>
   </w:style>
 </w:styles>
 </file>
@@ -13748,7 +13659,7 @@
 </file>
 
 <file path=customXml/itemProps4.xml><?xml version="1.0" encoding="utf-8"?>
-<ds:datastoreItem xmlns:ds="http://schemas.openxmlformats.org/officeDocument/2006/customXml" ds:itemID="{E642428C-9EBF-40F6-B329-394E2076F2E9}">
+<ds:datastoreItem xmlns:ds="http://schemas.openxmlformats.org/officeDocument/2006/customXml" ds:itemID="{0CD9A6AD-BE20-4741-87D3-AA79C763154C}">
   <ds:schemaRefs>
     <ds:schemaRef ds:uri="http://schemas.openxmlformats.org/officeDocument/2006/bibliography"/>
   </ds:schemaRefs>

</xml_diff>

<commit_message>
tfs1075 - requires peer review changes to all documents
git-tfs-id: [https://tfs.omnicloud.local/tfs/cco%20program/]$/eCoaching_V2;C33725
</commit_message>
<xml_diff>
--- a/Requirements/CCO_eCoaching_Log_IQS_Layout.docx
+++ b/Requirements/CCO_eCoaching_Log_IQS_Layout.docx
@@ -1312,15 +1312,7 @@
               <w:jc w:val="left"/>
             </w:pPr>
             <w:r>
-              <w:t xml:space="preserve">Removed QWCM ISG and </w:t>
-            </w:r>
-            <w:proofErr w:type="spellStart"/>
-            <w:r>
-              <w:t>Webchat</w:t>
-            </w:r>
-            <w:proofErr w:type="spellEnd"/>
-            <w:r>
-              <w:t xml:space="preserve"> ISG from the scorecard type list (SCR 7280)</w:t>
+              <w:t>Removed QWCM ISG and Webchat ISG from the scorecard type list (SCR 7280)</w:t>
             </w:r>
           </w:p>
         </w:tc>
@@ -2456,6 +2448,102 @@
                 <w:szCs w:val="24"/>
               </w:rPr>
               <w:t>, added sample from FS, added update notes to certain descriptions.</w:t>
+            </w:r>
+          </w:p>
+        </w:tc>
+        <w:tc>
+          <w:tcPr>
+            <w:tcW w:w="1822" w:type="dxa"/>
+          </w:tcPr>
+          <w:p>
+            <w:pPr>
+              <w:pStyle w:val="hdr1"/>
+              <w:ind w:left="0"/>
+              <w:jc w:val="left"/>
+            </w:pPr>
+            <w:r>
+              <w:t>Doug Stearns</w:t>
+            </w:r>
+          </w:p>
+        </w:tc>
+      </w:tr>
+      <w:tr>
+        <w:trPr>
+          <w:jc w:val="center"/>
+        </w:trPr>
+        <w:tc>
+          <w:tcPr>
+            <w:tcW w:w="1440" w:type="dxa"/>
+          </w:tcPr>
+          <w:p>
+            <w:pPr>
+              <w:pStyle w:val="hdr1"/>
+              <w:ind w:left="0"/>
+              <w:jc w:val="left"/>
+            </w:pPr>
+            <w:r>
+              <w:t>01/2</w:t>
+            </w:r>
+            <w:r>
+              <w:t>6</w:t>
+            </w:r>
+            <w:bookmarkStart w:id="1" w:name="_GoBack"/>
+            <w:bookmarkEnd w:id="1"/>
+            <w:r>
+              <w:t>/2016</w:t>
+            </w:r>
+          </w:p>
+        </w:tc>
+        <w:tc>
+          <w:tcPr>
+            <w:tcW w:w="6152" w:type="dxa"/>
+          </w:tcPr>
+          <w:p>
+            <w:pPr>
+              <w:pStyle w:val="hdr1"/>
+              <w:spacing w:before="0"/>
+              <w:ind w:left="0"/>
+              <w:jc w:val="left"/>
+              <w:rPr>
+                <w:szCs w:val="24"/>
+              </w:rPr>
+            </w:pPr>
+            <w:r>
+              <w:rPr>
+                <w:szCs w:val="24"/>
+              </w:rPr>
+              <w:t xml:space="preserve">TFS1075 – </w:t>
+            </w:r>
+            <w:proofErr w:type="spellStart"/>
+            <w:r>
+              <w:rPr>
+                <w:szCs w:val="24"/>
+              </w:rPr>
+              <w:t>eCL</w:t>
+            </w:r>
+            <w:proofErr w:type="spellEnd"/>
+            <w:r>
+              <w:rPr>
+                <w:szCs w:val="24"/>
+              </w:rPr>
+              <w:t xml:space="preserve"> Requirements Peer Review</w:t>
+            </w:r>
+          </w:p>
+          <w:p>
+            <w:pPr>
+              <w:pStyle w:val="hdr1"/>
+              <w:spacing w:before="0"/>
+              <w:ind w:left="0"/>
+              <w:jc w:val="left"/>
+              <w:rPr>
+                <w:szCs w:val="24"/>
+              </w:rPr>
+            </w:pPr>
+            <w:r>
+              <w:rPr>
+                <w:szCs w:val="24"/>
+              </w:rPr>
+              <w:t>Moved requirement information to FS</w:t>
             </w:r>
           </w:p>
         </w:tc>
@@ -2486,8 +2574,6 @@
           <w:noProof/>
         </w:rPr>
       </w:pPr>
-      <w:bookmarkStart w:id="1" w:name="_GoBack"/>
-      <w:bookmarkEnd w:id="1"/>
       <w:r>
         <w:br w:type="page"/>
       </w:r>
@@ -2512,1154 +2598,11 @@
     </w:p>
     <w:p>
       <w:pPr>
-        <w:pStyle w:val="NormalWeb"/>
-        <w:numPr>
-          <w:ilvl w:val="0"/>
-          <w:numId w:val="10"/>
-        </w:numPr>
-        <w:spacing w:before="120" w:beforeAutospacing="0" w:after="0" w:afterAutospacing="0"/>
-        <w:ind w:hanging="446"/>
+        <w:spacing w:before="60"/>
         <w:rPr>
-          <w:rStyle w:val="Strong"/>
-          <w:b w:val="0"/>
+          <w:sz w:val="22"/>
+          <w:szCs w:val="22"/>
         </w:rPr>
-      </w:pPr>
-      <w:r>
-        <w:rPr>
-          <w:rStyle w:val="Strong"/>
-          <w:b w:val="0"/>
-        </w:rPr>
-        <w:t>Th</w:t>
-      </w:r>
-      <w:r>
-        <w:rPr>
-          <w:rStyle w:val="Strong"/>
-          <w:b w:val="0"/>
-        </w:rPr>
-        <w:t xml:space="preserve">e </w:t>
-      </w:r>
-      <w:proofErr w:type="spellStart"/>
-      <w:r>
-        <w:rPr>
-          <w:rStyle w:val="Strong"/>
-          <w:b w:val="0"/>
-        </w:rPr>
-        <w:t>eCoaching</w:t>
-      </w:r>
-      <w:proofErr w:type="spellEnd"/>
-      <w:r>
-        <w:rPr>
-          <w:rStyle w:val="Strong"/>
-          <w:b w:val="0"/>
-        </w:rPr>
-        <w:t xml:space="preserve"> Log Data F</w:t>
-      </w:r>
-      <w:r>
-        <w:rPr>
-          <w:rStyle w:val="Strong"/>
-          <w:b w:val="0"/>
-        </w:rPr>
-        <w:t xml:space="preserve">ile will contain records from </w:t>
-      </w:r>
-      <w:r>
-        <w:rPr>
-          <w:rStyle w:val="Strong"/>
-          <w:b w:val="0"/>
-        </w:rPr>
-        <w:t>each channel (</w:t>
-      </w:r>
-      <w:proofErr w:type="spellStart"/>
-      <w:r>
-        <w:rPr>
-          <w:rStyle w:val="Strong"/>
-          <w:b w:val="0"/>
-        </w:rPr>
-        <w:t>PPoM</w:t>
-      </w:r>
-      <w:proofErr w:type="spellEnd"/>
-      <w:r>
-        <w:rPr>
-          <w:rStyle w:val="Strong"/>
-          <w:b w:val="0"/>
-        </w:rPr>
-        <w:t>, QCM,</w:t>
-      </w:r>
-      <w:r>
-        <w:rPr>
-          <w:rStyle w:val="Strong"/>
-          <w:b w:val="0"/>
-        </w:rPr>
-        <w:t xml:space="preserve"> QWCM, and </w:t>
-      </w:r>
-      <w:proofErr w:type="spellStart"/>
-      <w:r>
-        <w:rPr>
-          <w:rStyle w:val="Strong"/>
-          <w:b w:val="0"/>
-        </w:rPr>
-        <w:t>WebChat</w:t>
-      </w:r>
-      <w:proofErr w:type="spellEnd"/>
-      <w:r>
-        <w:rPr>
-          <w:rStyle w:val="Strong"/>
-          <w:b w:val="0"/>
-        </w:rPr>
-        <w:t>)</w:t>
-      </w:r>
-      <w:r>
-        <w:rPr>
-          <w:rStyle w:val="Strong"/>
-          <w:b w:val="0"/>
-        </w:rPr>
-        <w:t>.</w:t>
-      </w:r>
-    </w:p>
-    <w:p>
-      <w:pPr>
-        <w:pStyle w:val="NormalWeb"/>
-        <w:numPr>
-          <w:ilvl w:val="0"/>
-          <w:numId w:val="10"/>
-        </w:numPr>
-        <w:spacing w:before="120" w:beforeAutospacing="0" w:after="0" w:afterAutospacing="0"/>
-        <w:ind w:hanging="450"/>
-        <w:rPr>
-          <w:rStyle w:val="Strong"/>
-          <w:b w:val="0"/>
-          <w:bCs w:val="0"/>
-        </w:rPr>
-      </w:pPr>
-      <w:r>
-        <w:t xml:space="preserve">Records will be included in the </w:t>
-      </w:r>
-      <w:proofErr w:type="spellStart"/>
-      <w:r>
-        <w:t>eCoaching</w:t>
-      </w:r>
-      <w:proofErr w:type="spellEnd"/>
-      <w:r>
-        <w:t xml:space="preserve"> Log Scorecard Data</w:t>
-      </w:r>
-      <w:r>
-        <w:t xml:space="preserve"> File</w:t>
-      </w:r>
-      <w:r>
-        <w:t xml:space="preserve"> when there is a </w:t>
-      </w:r>
-      <w:r>
-        <w:t xml:space="preserve">valid </w:t>
-      </w:r>
-      <w:r>
-        <w:t>Coaching Date or a</w:t>
-      </w:r>
-      <w:r>
-        <w:t xml:space="preserve"> valid</w:t>
-      </w:r>
-      <w:r>
-        <w:t xml:space="preserve"> Appeals End Date in the evaluation record</w:t>
-      </w:r>
-      <w:r>
-        <w:rPr>
-          <w:rStyle w:val="Strong"/>
-          <w:b w:val="0"/>
-          <w:bCs w:val="0"/>
-        </w:rPr>
-        <w:t>.</w:t>
-      </w:r>
-    </w:p>
-    <w:p>
-      <w:pPr>
-        <w:pStyle w:val="NormalWeb"/>
-        <w:numPr>
-          <w:ilvl w:val="0"/>
-          <w:numId w:val="10"/>
-        </w:numPr>
-        <w:spacing w:before="120" w:beforeAutospacing="0" w:after="0" w:afterAutospacing="0"/>
-        <w:ind w:hanging="446"/>
-      </w:pPr>
-      <w:r>
-        <w:rPr>
-          <w:rStyle w:val="Strong"/>
-          <w:b w:val="0"/>
-        </w:rPr>
-        <w:t>Th</w:t>
-      </w:r>
-      <w:r>
-        <w:rPr>
-          <w:rStyle w:val="Strong"/>
-          <w:b w:val="0"/>
-        </w:rPr>
-        <w:t xml:space="preserve">e </w:t>
-      </w:r>
-      <w:proofErr w:type="spellStart"/>
-      <w:r>
-        <w:rPr>
-          <w:rStyle w:val="Strong"/>
-          <w:b w:val="0"/>
-        </w:rPr>
-        <w:t>eCoaching</w:t>
-      </w:r>
-      <w:proofErr w:type="spellEnd"/>
-      <w:r>
-        <w:rPr>
-          <w:rStyle w:val="Strong"/>
-          <w:b w:val="0"/>
-        </w:rPr>
-        <w:t xml:space="preserve"> Log Scorecard Data F</w:t>
-      </w:r>
-      <w:r>
-        <w:rPr>
-          <w:rStyle w:val="Strong"/>
-          <w:b w:val="0"/>
-        </w:rPr>
-        <w:t>ile will contain active evaluations only.</w:t>
-      </w:r>
-    </w:p>
-    <w:p>
-      <w:pPr>
-        <w:pStyle w:val="NormalWeb"/>
-        <w:numPr>
-          <w:ilvl w:val="0"/>
-          <w:numId w:val="10"/>
-        </w:numPr>
-        <w:spacing w:before="120" w:beforeAutospacing="0" w:after="0" w:afterAutospacing="0"/>
-        <w:ind w:hanging="446"/>
-      </w:pPr>
-      <w:r>
-        <w:t>Th</w:t>
-      </w:r>
-      <w:r>
-        <w:t xml:space="preserve">e </w:t>
-      </w:r>
-      <w:proofErr w:type="spellStart"/>
-      <w:r>
-        <w:t>eCoaching</w:t>
-      </w:r>
-      <w:proofErr w:type="spellEnd"/>
-      <w:r>
-        <w:t xml:space="preserve"> Log Scorecard Data F</w:t>
-      </w:r>
-      <w:r>
-        <w:t xml:space="preserve">ile will </w:t>
-      </w:r>
-      <w:r>
-        <w:rPr>
-          <w:rStyle w:val="Strong"/>
-          <w:b w:val="0"/>
-        </w:rPr>
-        <w:t>be encrypted.</w:t>
-      </w:r>
-    </w:p>
-    <w:p>
-      <w:pPr>
-        <w:pStyle w:val="NormalWeb"/>
-        <w:numPr>
-          <w:ilvl w:val="0"/>
-          <w:numId w:val="10"/>
-        </w:numPr>
-        <w:spacing w:before="120" w:beforeAutospacing="0" w:after="0" w:afterAutospacing="0"/>
-        <w:ind w:hanging="446"/>
-        <w:rPr>
-          <w:rStyle w:val="Strong"/>
-          <w:b w:val="0"/>
-        </w:rPr>
-      </w:pPr>
-      <w:r>
-        <w:t xml:space="preserve">The </w:t>
-      </w:r>
-      <w:proofErr w:type="spellStart"/>
-      <w:r>
-        <w:t>eCoaching</w:t>
-      </w:r>
-      <w:proofErr w:type="spellEnd"/>
-      <w:r>
-        <w:t xml:space="preserve"> Log Scorecard Data </w:t>
-      </w:r>
-      <w:r>
-        <w:t>F</w:t>
-      </w:r>
-      <w:r>
-        <w:t>ile will</w:t>
-      </w:r>
-      <w:r>
-        <w:rPr>
-          <w:rStyle w:val="Strong"/>
-          <w:b w:val="0"/>
-        </w:rPr>
-        <w:t xml:space="preserve"> be sent </w:t>
-      </w:r>
-      <w:r>
-        <w:rPr>
-          <w:rStyle w:val="Strong"/>
-          <w:b w:val="0"/>
-        </w:rPr>
-        <w:t xml:space="preserve">on a </w:t>
-      </w:r>
-      <w:r>
-        <w:rPr>
-          <w:rStyle w:val="Strong"/>
-          <w:b w:val="0"/>
-        </w:rPr>
-        <w:t>daily</w:t>
-      </w:r>
-      <w:r>
-        <w:rPr>
-          <w:rStyle w:val="Strong"/>
-          <w:b w:val="0"/>
-        </w:rPr>
-        <w:t xml:space="preserve"> basis.</w:t>
-      </w:r>
-    </w:p>
-    <w:p>
-      <w:pPr>
-        <w:pStyle w:val="NormalWeb"/>
-        <w:numPr>
-          <w:ilvl w:val="0"/>
-          <w:numId w:val="10"/>
-        </w:numPr>
-        <w:spacing w:before="120" w:beforeAutospacing="0" w:after="0" w:afterAutospacing="0"/>
-        <w:ind w:hanging="446"/>
-        <w:rPr>
-          <w:rStyle w:val="Strong"/>
-          <w:b w:val="0"/>
-        </w:rPr>
-      </w:pPr>
-      <w:r>
-        <w:rPr>
-          <w:rStyle w:val="Strong"/>
-          <w:b w:val="0"/>
-        </w:rPr>
-        <w:t>I</w:t>
-      </w:r>
-      <w:r>
-        <w:rPr>
-          <w:rStyle w:val="Strong"/>
-          <w:b w:val="0"/>
-        </w:rPr>
-        <w:t>nclude the following Scorecard T</w:t>
-      </w:r>
-      <w:r>
-        <w:rPr>
-          <w:rStyle w:val="Strong"/>
-          <w:b w:val="0"/>
-        </w:rPr>
-        <w:t>ypes in the data file:</w:t>
-      </w:r>
-    </w:p>
-    <w:p>
-      <w:pPr>
-        <w:pStyle w:val="ListParagraph"/>
-        <w:numPr>
-          <w:ilvl w:val="0"/>
-          <w:numId w:val="12"/>
-        </w:numPr>
-        <w:autoSpaceDE w:val="0"/>
-        <w:autoSpaceDN w:val="0"/>
-        <w:rPr>
-          <w:sz w:val="24"/>
-          <w:szCs w:val="24"/>
-        </w:rPr>
-      </w:pPr>
-      <w:proofErr w:type="spellStart"/>
-      <w:r>
-        <w:rPr>
-          <w:sz w:val="24"/>
-          <w:szCs w:val="24"/>
-        </w:rPr>
-        <w:t>LimeSurvey</w:t>
-      </w:r>
-      <w:proofErr w:type="spellEnd"/>
-    </w:p>
-    <w:p>
-      <w:pPr>
-        <w:pStyle w:val="ListParagraph"/>
-        <w:numPr>
-          <w:ilvl w:val="0"/>
-          <w:numId w:val="12"/>
-        </w:numPr>
-        <w:autoSpaceDE w:val="0"/>
-        <w:autoSpaceDN w:val="0"/>
-        <w:rPr>
-          <w:sz w:val="24"/>
-          <w:szCs w:val="24"/>
-        </w:rPr>
-      </w:pPr>
-      <w:proofErr w:type="spellStart"/>
-      <w:r>
-        <w:rPr>
-          <w:sz w:val="24"/>
-          <w:szCs w:val="24"/>
-        </w:rPr>
-        <w:t>Verint</w:t>
-      </w:r>
-      <w:proofErr w:type="spellEnd"/>
-      <w:r>
-        <w:rPr>
-          <w:sz w:val="24"/>
-          <w:szCs w:val="24"/>
-        </w:rPr>
-        <w:t>-GDIT</w:t>
-      </w:r>
-    </w:p>
-    <w:p>
-      <w:pPr>
-        <w:pStyle w:val="ListParagraph"/>
-        <w:numPr>
-          <w:ilvl w:val="0"/>
-          <w:numId w:val="12"/>
-        </w:numPr>
-        <w:autoSpaceDE w:val="0"/>
-        <w:autoSpaceDN w:val="0"/>
-        <w:rPr>
-          <w:sz w:val="24"/>
-          <w:szCs w:val="24"/>
-        </w:rPr>
-      </w:pPr>
-      <w:proofErr w:type="spellStart"/>
-      <w:r>
-        <w:rPr>
-          <w:sz w:val="24"/>
-          <w:szCs w:val="24"/>
-        </w:rPr>
-        <w:t>Verint</w:t>
-      </w:r>
-      <w:proofErr w:type="spellEnd"/>
-      <w:r>
-        <w:rPr>
-          <w:sz w:val="24"/>
-          <w:szCs w:val="24"/>
-        </w:rPr>
-        <w:t>-GDIT</w:t>
-      </w:r>
-      <w:r>
-        <w:rPr>
-          <w:sz w:val="24"/>
-          <w:szCs w:val="24"/>
-        </w:rPr>
-        <w:t xml:space="preserve"> Supervisor</w:t>
-      </w:r>
-    </w:p>
-    <w:p>
-      <w:pPr>
-        <w:pStyle w:val="ListParagraph"/>
-        <w:numPr>
-          <w:ilvl w:val="0"/>
-          <w:numId w:val="12"/>
-        </w:numPr>
-        <w:autoSpaceDE w:val="0"/>
-        <w:autoSpaceDN w:val="0"/>
-        <w:rPr>
-          <w:sz w:val="24"/>
-          <w:szCs w:val="24"/>
-        </w:rPr>
-      </w:pPr>
-      <w:proofErr w:type="spellStart"/>
-      <w:r>
-        <w:rPr>
-          <w:sz w:val="24"/>
-          <w:szCs w:val="24"/>
-        </w:rPr>
-        <w:t>Verint</w:t>
-      </w:r>
-      <w:proofErr w:type="spellEnd"/>
-      <w:r>
-        <w:rPr>
-          <w:sz w:val="24"/>
-          <w:szCs w:val="24"/>
-        </w:rPr>
-        <w:t>-TQC</w:t>
-      </w:r>
-    </w:p>
-    <w:p>
-      <w:pPr>
-        <w:spacing w:before="240"/>
-        <w:rPr>
-          <w:sz w:val="24"/>
-          <w:szCs w:val="24"/>
-        </w:rPr>
-      </w:pPr>
-      <w:r>
-        <w:rPr>
-          <w:sz w:val="24"/>
-          <w:szCs w:val="24"/>
-        </w:rPr>
-        <w:t>Note: The Document Control Number will not be included in the file layout.</w:t>
-      </w:r>
-    </w:p>
-    <w:p>
-      <w:pPr>
-        <w:pStyle w:val="Heading1"/>
-      </w:pPr>
-      <w:bookmarkStart w:id="3" w:name="_Toc251233983"/>
-      <w:bookmarkStart w:id="4" w:name="_Toc321377923"/>
-      <w:proofErr w:type="spellStart"/>
-      <w:proofErr w:type="gramStart"/>
-      <w:r>
-        <w:t>eCoaching</w:t>
-      </w:r>
-      <w:proofErr w:type="spellEnd"/>
-      <w:proofErr w:type="gramEnd"/>
-      <w:r>
-        <w:t xml:space="preserve"> Log</w:t>
-      </w:r>
-      <w:r>
-        <w:t xml:space="preserve"> </w:t>
-      </w:r>
-      <w:r>
-        <w:t>Opportunity/Reinforcement Calculation</w:t>
-      </w:r>
-      <w:bookmarkEnd w:id="3"/>
-      <w:bookmarkEnd w:id="4"/>
-    </w:p>
-    <w:p>
-      <w:pPr>
-        <w:rPr>
-          <w:sz w:val="24"/>
-          <w:szCs w:val="24"/>
-        </w:rPr>
-      </w:pPr>
-      <w:bookmarkStart w:id="5" w:name="_Toc321377924"/>
-      <w:r>
-        <w:rPr>
-          <w:sz w:val="24"/>
-          <w:szCs w:val="24"/>
-        </w:rPr>
-        <w:t xml:space="preserve">The score for the </w:t>
-      </w:r>
-      <w:proofErr w:type="spellStart"/>
-      <w:r>
-        <w:rPr>
-          <w:sz w:val="24"/>
-          <w:szCs w:val="24"/>
-        </w:rPr>
-        <w:t>eCoaching</w:t>
-      </w:r>
-      <w:proofErr w:type="spellEnd"/>
-      <w:r>
-        <w:rPr>
-          <w:sz w:val="24"/>
-          <w:szCs w:val="24"/>
-        </w:rPr>
-        <w:t xml:space="preserve"> Log Opportunity/Reinforcement field will be expressed as a rating of the coached scorecards.  The scorecards will be rated by evaluating the overall score for the scorecards.</w:t>
-      </w:r>
-      <w:r>
-        <w:rPr>
-          <w:sz w:val="24"/>
-          <w:szCs w:val="24"/>
-        </w:rPr>
-        <w:t xml:space="preserve"> </w:t>
-      </w:r>
-    </w:p>
-    <w:p>
-      <w:pPr>
-        <w:rPr>
-          <w:sz w:val="24"/>
-          <w:szCs w:val="24"/>
-        </w:rPr>
-      </w:pPr>
-    </w:p>
-    <w:p>
-      <w:pPr>
-        <w:rPr>
-          <w:sz w:val="24"/>
-          <w:szCs w:val="24"/>
-        </w:rPr>
-      </w:pPr>
-      <w:r>
-        <w:rPr>
-          <w:sz w:val="24"/>
-          <w:szCs w:val="24"/>
-        </w:rPr>
-        <w:t xml:space="preserve">For channels of Phone, PPOM, ARC, ISG and Web Chat, the Opportunity/Reinforcement field will receive a value of Met Goal, or </w:t>
-      </w:r>
-      <w:proofErr w:type="gramStart"/>
-      <w:r>
-        <w:rPr>
-          <w:sz w:val="24"/>
-          <w:szCs w:val="24"/>
-        </w:rPr>
-        <w:t>Did</w:t>
-      </w:r>
-      <w:proofErr w:type="gramEnd"/>
-      <w:r>
-        <w:rPr>
-          <w:sz w:val="24"/>
-          <w:szCs w:val="24"/>
-        </w:rPr>
-        <w:t xml:space="preserve"> not meet Goal based on the following rules:</w:t>
-      </w:r>
-    </w:p>
-    <w:p>
-      <w:pPr>
-        <w:pStyle w:val="ListParagraph"/>
-        <w:numPr>
-          <w:ilvl w:val="0"/>
-          <w:numId w:val="9"/>
-        </w:numPr>
-        <w:spacing w:before="120" w:after="120"/>
-        <w:ind w:left="374" w:hanging="187"/>
-        <w:contextualSpacing w:val="0"/>
-        <w:rPr>
-          <w:sz w:val="24"/>
-          <w:szCs w:val="24"/>
-        </w:rPr>
-      </w:pPr>
-      <w:r>
-        <w:rPr>
-          <w:sz w:val="24"/>
-          <w:szCs w:val="24"/>
-        </w:rPr>
-        <w:t xml:space="preserve">A Score Overall </w:t>
-      </w:r>
-      <w:r>
-        <w:rPr>
-          <w:sz w:val="24"/>
-          <w:szCs w:val="24"/>
-        </w:rPr>
-        <w:t xml:space="preserve">of </w:t>
-      </w:r>
-      <w:r>
-        <w:rPr>
-          <w:sz w:val="24"/>
-          <w:szCs w:val="24"/>
-        </w:rPr>
-        <w:t>90</w:t>
-      </w:r>
-      <w:r>
-        <w:rPr>
-          <w:sz w:val="24"/>
-          <w:szCs w:val="24"/>
-        </w:rPr>
-        <w:t xml:space="preserve">% or greater will result in a score of </w:t>
-      </w:r>
-      <w:r>
-        <w:rPr>
-          <w:b/>
-          <w:sz w:val="24"/>
-          <w:szCs w:val="24"/>
-        </w:rPr>
-        <w:t>Met Goal</w:t>
-      </w:r>
-      <w:r>
-        <w:rPr>
-          <w:sz w:val="24"/>
-          <w:szCs w:val="24"/>
-        </w:rPr>
-        <w:t xml:space="preserve"> in the </w:t>
-      </w:r>
-      <w:r>
-        <w:rPr>
-          <w:i/>
-          <w:sz w:val="24"/>
-          <w:szCs w:val="24"/>
-        </w:rPr>
-        <w:t>Opportunity/Reinforcement</w:t>
-      </w:r>
-      <w:r>
-        <w:rPr>
-          <w:sz w:val="24"/>
-          <w:szCs w:val="24"/>
-        </w:rPr>
-        <w:t xml:space="preserve"> field.</w:t>
-      </w:r>
-    </w:p>
-    <w:p>
-      <w:pPr>
-        <w:pStyle w:val="ListParagraph"/>
-        <w:numPr>
-          <w:ilvl w:val="0"/>
-          <w:numId w:val="9"/>
-        </w:numPr>
-        <w:spacing w:before="120" w:after="120"/>
-        <w:ind w:left="374" w:hanging="187"/>
-        <w:contextualSpacing w:val="0"/>
-        <w:rPr>
-          <w:sz w:val="24"/>
-          <w:szCs w:val="24"/>
-        </w:rPr>
-      </w:pPr>
-      <w:r>
-        <w:rPr>
-          <w:sz w:val="24"/>
-          <w:szCs w:val="24"/>
-        </w:rPr>
-        <w:t xml:space="preserve">A </w:t>
-      </w:r>
-      <w:r>
-        <w:rPr>
-          <w:sz w:val="24"/>
-          <w:szCs w:val="24"/>
-        </w:rPr>
-        <w:t xml:space="preserve">Score Overall of </w:t>
-      </w:r>
-      <w:r>
-        <w:rPr>
-          <w:sz w:val="24"/>
-          <w:szCs w:val="24"/>
-        </w:rPr>
-        <w:t xml:space="preserve">less than </w:t>
-      </w:r>
-      <w:r>
-        <w:rPr>
-          <w:sz w:val="24"/>
-          <w:szCs w:val="24"/>
-        </w:rPr>
-        <w:t>90</w:t>
-      </w:r>
-      <w:r>
-        <w:rPr>
-          <w:sz w:val="24"/>
-          <w:szCs w:val="24"/>
-        </w:rPr>
-        <w:t xml:space="preserve">% will result in a score of </w:t>
-      </w:r>
-      <w:proofErr w:type="gramStart"/>
-      <w:r>
-        <w:rPr>
-          <w:b/>
-          <w:sz w:val="24"/>
-          <w:szCs w:val="24"/>
-        </w:rPr>
-        <w:t>Did</w:t>
-      </w:r>
-      <w:proofErr w:type="gramEnd"/>
-      <w:r>
-        <w:rPr>
-          <w:b/>
-          <w:sz w:val="24"/>
-          <w:szCs w:val="24"/>
-        </w:rPr>
-        <w:t xml:space="preserve"> not meet Goal</w:t>
-      </w:r>
-      <w:r>
-        <w:rPr>
-          <w:sz w:val="24"/>
-          <w:szCs w:val="24"/>
-        </w:rPr>
-        <w:t xml:space="preserve"> in the </w:t>
-      </w:r>
-      <w:r>
-        <w:rPr>
-          <w:i/>
-          <w:sz w:val="24"/>
-          <w:szCs w:val="24"/>
-        </w:rPr>
-        <w:t>Opportunity/Reinforcement</w:t>
-      </w:r>
-      <w:r>
-        <w:rPr>
-          <w:sz w:val="24"/>
-          <w:szCs w:val="24"/>
-        </w:rPr>
-        <w:t xml:space="preserve"> field.</w:t>
-      </w:r>
-    </w:p>
-    <w:p>
-      <w:pPr>
-        <w:spacing w:after="240"/>
-        <w:rPr>
-          <w:sz w:val="24"/>
-          <w:szCs w:val="24"/>
-        </w:rPr>
-      </w:pPr>
-      <w:r>
-        <w:rPr>
-          <w:sz w:val="24"/>
-          <w:szCs w:val="24"/>
-        </w:rPr>
-        <w:t xml:space="preserve">For channels of Written </w:t>
-      </w:r>
-      <w:proofErr w:type="spellStart"/>
-      <w:r>
-        <w:rPr>
-          <w:sz w:val="24"/>
-          <w:szCs w:val="24"/>
-        </w:rPr>
-        <w:t>Corr</w:t>
-      </w:r>
-      <w:proofErr w:type="spellEnd"/>
-      <w:r>
-        <w:rPr>
-          <w:sz w:val="24"/>
-          <w:szCs w:val="24"/>
-        </w:rPr>
-        <w:t xml:space="preserve"> and </w:t>
-      </w:r>
-      <w:proofErr w:type="spellStart"/>
-      <w:r>
-        <w:rPr>
-          <w:sz w:val="24"/>
-          <w:szCs w:val="24"/>
-        </w:rPr>
-        <w:t>eMail</w:t>
-      </w:r>
-      <w:proofErr w:type="spellEnd"/>
-      <w:r>
-        <w:rPr>
-          <w:sz w:val="24"/>
-          <w:szCs w:val="24"/>
-        </w:rPr>
-        <w:t xml:space="preserve">, the </w:t>
-      </w:r>
-      <w:r>
-        <w:rPr>
-          <w:i/>
-          <w:sz w:val="24"/>
-          <w:szCs w:val="24"/>
-        </w:rPr>
-        <w:t>Opportunity/Reinforcement</w:t>
-      </w:r>
-      <w:r>
-        <w:rPr>
-          <w:sz w:val="24"/>
-          <w:szCs w:val="24"/>
-        </w:rPr>
-        <w:t xml:space="preserve"> field will receive a value of </w:t>
-      </w:r>
-      <w:r>
-        <w:rPr>
-          <w:b/>
-          <w:sz w:val="24"/>
-          <w:szCs w:val="24"/>
-        </w:rPr>
-        <w:t>Reinforcement</w:t>
-      </w:r>
-      <w:r>
-        <w:rPr>
-          <w:sz w:val="24"/>
-          <w:szCs w:val="24"/>
-        </w:rPr>
-        <w:t xml:space="preserve">, </w:t>
-      </w:r>
-      <w:r>
-        <w:rPr>
-          <w:b/>
-          <w:sz w:val="24"/>
-          <w:szCs w:val="24"/>
-        </w:rPr>
-        <w:t>Opportunity</w:t>
-      </w:r>
-      <w:r>
-        <w:rPr>
-          <w:sz w:val="24"/>
-          <w:szCs w:val="24"/>
-        </w:rPr>
-        <w:t xml:space="preserve">, or </w:t>
-      </w:r>
-      <w:r>
-        <w:rPr>
-          <w:b/>
-          <w:sz w:val="24"/>
-          <w:szCs w:val="24"/>
-        </w:rPr>
-        <w:t>Opportunity-PWC</w:t>
-      </w:r>
-      <w:r>
-        <w:rPr>
-          <w:sz w:val="24"/>
-          <w:szCs w:val="24"/>
-        </w:rPr>
-        <w:t xml:space="preserve"> based on the following rules:</w:t>
-      </w:r>
-    </w:p>
-    <w:p>
-      <w:pPr>
-        <w:spacing w:after="240"/>
-        <w:rPr>
-          <w:sz w:val="24"/>
-          <w:szCs w:val="24"/>
-        </w:rPr>
-      </w:pPr>
-      <w:r>
-        <w:rPr>
-          <w:sz w:val="24"/>
-          <w:szCs w:val="24"/>
-        </w:rPr>
-        <w:t xml:space="preserve">Scorecard overall section scores of </w:t>
-      </w:r>
-      <w:r>
-        <w:rPr>
-          <w:b/>
-          <w:sz w:val="24"/>
-          <w:szCs w:val="24"/>
-        </w:rPr>
-        <w:t>T-B-D</w:t>
-      </w:r>
-      <w:r>
-        <w:rPr>
-          <w:sz w:val="24"/>
-          <w:szCs w:val="24"/>
-        </w:rPr>
-        <w:t xml:space="preserve">, </w:t>
-      </w:r>
-      <w:r>
-        <w:rPr>
-          <w:b/>
-          <w:sz w:val="24"/>
-          <w:szCs w:val="24"/>
-        </w:rPr>
-        <w:t>NA</w:t>
-      </w:r>
-      <w:r>
-        <w:rPr>
-          <w:sz w:val="24"/>
-          <w:szCs w:val="24"/>
-        </w:rPr>
-        <w:t xml:space="preserve">, or </w:t>
-      </w:r>
-      <w:r>
-        <w:rPr>
-          <w:b/>
-          <w:sz w:val="24"/>
-          <w:szCs w:val="24"/>
-        </w:rPr>
-        <w:t>NA-NRN</w:t>
-      </w:r>
-      <w:r>
-        <w:rPr>
-          <w:sz w:val="24"/>
-          <w:szCs w:val="24"/>
-        </w:rPr>
-        <w:t xml:space="preserve"> will not be included in the calculation.  </w:t>
-      </w:r>
-    </w:p>
-    <w:p>
-      <w:pPr>
-        <w:numPr>
-          <w:ilvl w:val="0"/>
-          <w:numId w:val="8"/>
-        </w:numPr>
-        <w:spacing w:before="120" w:after="120"/>
-        <w:ind w:left="360" w:hanging="180"/>
-        <w:rPr>
-          <w:sz w:val="24"/>
-          <w:szCs w:val="24"/>
-        </w:rPr>
-      </w:pPr>
-      <w:r>
-        <w:rPr>
-          <w:sz w:val="24"/>
-          <w:szCs w:val="24"/>
-        </w:rPr>
-        <w:t xml:space="preserve">All </w:t>
-      </w:r>
-      <w:r>
-        <w:rPr>
-          <w:b/>
-          <w:sz w:val="24"/>
-          <w:szCs w:val="24"/>
-        </w:rPr>
-        <w:t xml:space="preserve">Pass/Yes </w:t>
-      </w:r>
-      <w:r>
-        <w:rPr>
-          <w:sz w:val="24"/>
-          <w:szCs w:val="24"/>
-        </w:rPr>
-        <w:t xml:space="preserve">overall scores in all sections of the scorecard will result in a score of </w:t>
-      </w:r>
-      <w:r>
-        <w:rPr>
-          <w:b/>
-          <w:sz w:val="24"/>
-          <w:szCs w:val="24"/>
-        </w:rPr>
-        <w:t>Reinforcement</w:t>
-      </w:r>
-      <w:r>
-        <w:rPr>
-          <w:sz w:val="24"/>
-          <w:szCs w:val="24"/>
-        </w:rPr>
-        <w:t xml:space="preserve"> in the </w:t>
-      </w:r>
-      <w:r>
-        <w:rPr>
-          <w:i/>
-          <w:sz w:val="24"/>
-          <w:szCs w:val="24"/>
-        </w:rPr>
-        <w:t>Opportunity/Reinforcement</w:t>
-      </w:r>
-      <w:r>
-        <w:rPr>
-          <w:sz w:val="24"/>
-          <w:szCs w:val="24"/>
-        </w:rPr>
-        <w:t xml:space="preserve"> field.</w:t>
-      </w:r>
-    </w:p>
-    <w:p>
-      <w:pPr>
-        <w:numPr>
-          <w:ilvl w:val="0"/>
-          <w:numId w:val="8"/>
-        </w:numPr>
-        <w:spacing w:before="120" w:after="120"/>
-        <w:ind w:left="374" w:hanging="187"/>
-        <w:rPr>
-          <w:sz w:val="24"/>
-          <w:szCs w:val="24"/>
-        </w:rPr>
-      </w:pPr>
-      <w:r>
-        <w:rPr>
-          <w:sz w:val="24"/>
-          <w:szCs w:val="24"/>
-        </w:rPr>
-        <w:t xml:space="preserve">If there are no </w:t>
-      </w:r>
-      <w:r>
-        <w:rPr>
-          <w:b/>
-          <w:sz w:val="24"/>
-          <w:szCs w:val="24"/>
-        </w:rPr>
-        <w:t>Fail/No</w:t>
-      </w:r>
-      <w:r>
-        <w:rPr>
-          <w:sz w:val="24"/>
-          <w:szCs w:val="24"/>
-        </w:rPr>
-        <w:t xml:space="preserve"> overall scores in any section of the scorecard, a </w:t>
-      </w:r>
-      <w:r>
-        <w:rPr>
-          <w:b/>
-          <w:sz w:val="24"/>
-          <w:szCs w:val="24"/>
-        </w:rPr>
-        <w:t xml:space="preserve">PWC/YWC </w:t>
-      </w:r>
-      <w:r>
-        <w:rPr>
-          <w:sz w:val="24"/>
-          <w:szCs w:val="24"/>
-        </w:rPr>
-        <w:t xml:space="preserve">overall score in any section of the scorecard will result in a score of </w:t>
-      </w:r>
-      <w:r>
-        <w:rPr>
-          <w:b/>
-          <w:sz w:val="24"/>
-          <w:szCs w:val="24"/>
-        </w:rPr>
-        <w:t>Opportunity-PWC</w:t>
-      </w:r>
-      <w:r>
-        <w:rPr>
-          <w:sz w:val="24"/>
-          <w:szCs w:val="24"/>
-        </w:rPr>
-        <w:t xml:space="preserve"> in the </w:t>
-      </w:r>
-      <w:r>
-        <w:rPr>
-          <w:i/>
-          <w:sz w:val="24"/>
-          <w:szCs w:val="24"/>
-        </w:rPr>
-        <w:t>Opportunity/Reinforcement</w:t>
-      </w:r>
-      <w:r>
-        <w:rPr>
-          <w:sz w:val="24"/>
-          <w:szCs w:val="24"/>
-        </w:rPr>
-        <w:t xml:space="preserve"> field.</w:t>
-      </w:r>
-    </w:p>
-    <w:p>
-      <w:pPr>
-        <w:numPr>
-          <w:ilvl w:val="0"/>
-          <w:numId w:val="8"/>
-        </w:numPr>
-        <w:spacing w:before="120" w:after="120"/>
-        <w:ind w:left="360" w:hanging="180"/>
-        <w:rPr>
-          <w:sz w:val="24"/>
-          <w:szCs w:val="24"/>
-        </w:rPr>
-      </w:pPr>
-      <w:r>
-        <w:rPr>
-          <w:sz w:val="24"/>
-          <w:szCs w:val="24"/>
-        </w:rPr>
-        <w:t xml:space="preserve">A </w:t>
-      </w:r>
-      <w:r>
-        <w:rPr>
-          <w:b/>
-          <w:sz w:val="24"/>
-          <w:szCs w:val="24"/>
-        </w:rPr>
-        <w:t>Fail/No</w:t>
-      </w:r>
-      <w:r>
-        <w:rPr>
-          <w:sz w:val="24"/>
-          <w:szCs w:val="24"/>
-        </w:rPr>
-        <w:t xml:space="preserve"> score in any section of the scorecard will result in a score of </w:t>
-      </w:r>
-      <w:r>
-        <w:rPr>
-          <w:b/>
-          <w:sz w:val="24"/>
-          <w:szCs w:val="24"/>
-        </w:rPr>
-        <w:t>Opportunity</w:t>
-      </w:r>
-      <w:r>
-        <w:rPr>
-          <w:sz w:val="24"/>
-          <w:szCs w:val="24"/>
-        </w:rPr>
-        <w:t xml:space="preserve"> in the </w:t>
-      </w:r>
-      <w:r>
-        <w:rPr>
-          <w:i/>
-          <w:sz w:val="24"/>
-          <w:szCs w:val="24"/>
-        </w:rPr>
-        <w:t>Opportunity/Reinforcement</w:t>
-      </w:r>
-      <w:r>
-        <w:rPr>
-          <w:sz w:val="24"/>
-          <w:szCs w:val="24"/>
-        </w:rPr>
-        <w:t xml:space="preserve"> field.</w:t>
-      </w:r>
-    </w:p>
-    <w:p>
-      <w:pPr>
-        <w:pStyle w:val="Heading1"/>
-      </w:pPr>
-      <w:proofErr w:type="spellStart"/>
-      <w:proofErr w:type="gramStart"/>
-      <w:r>
-        <w:lastRenderedPageBreak/>
-        <w:t>eCoaching</w:t>
-      </w:r>
-      <w:proofErr w:type="spellEnd"/>
-      <w:proofErr w:type="gramEnd"/>
-      <w:r>
-        <w:t xml:space="preserve"> Log</w:t>
-      </w:r>
-      <w:r>
-        <w:t xml:space="preserve"> Scorecard Data File</w:t>
-      </w:r>
-      <w:bookmarkEnd w:id="5"/>
-    </w:p>
-    <w:p>
-      <w:pPr>
-        <w:spacing w:before="60"/>
       </w:pPr>
       <w:r>
         <w:rPr>
@@ -3739,130 +2682,6 @@
         </w:rPr>
         <w:t xml:space="preserve">  </w:t>
       </w:r>
-      <w:r>
-        <w:rPr>
-          <w:sz w:val="22"/>
-          <w:szCs w:val="22"/>
-        </w:rPr>
-        <w:t>The file will have the following naming convention:</w:t>
-      </w:r>
-    </w:p>
-    <w:p>
-      <w:pPr>
-        <w:tabs>
-          <w:tab w:val="left" w:leader="dot" w:pos="3330"/>
-        </w:tabs>
-        <w:spacing w:before="120"/>
-        <w:ind w:left="270"/>
-        <w:rPr>
-          <w:color w:val="000000"/>
-          <w:sz w:val="24"/>
-          <w:szCs w:val="24"/>
-        </w:rPr>
-      </w:pPr>
-      <w:r>
-        <w:rPr>
-          <w:color w:val="000000"/>
-          <w:sz w:val="24"/>
-          <w:szCs w:val="24"/>
-        </w:rPr>
-        <w:t>eCL_IQS_Scorecard_</w:t>
-      </w:r>
-      <w:r>
-        <w:rPr>
-          <w:color w:val="000000"/>
-          <w:sz w:val="24"/>
-          <w:szCs w:val="24"/>
-        </w:rPr>
-        <w:t xml:space="preserve">YYYYMMDD.csv </w:t>
-      </w:r>
-      <w:r>
-        <w:rPr>
-          <w:color w:val="000000"/>
-          <w:sz w:val="24"/>
-          <w:szCs w:val="24"/>
-        </w:rPr>
-        <w:t xml:space="preserve">  </w:t>
-      </w:r>
-      <w:r>
-        <w:rPr>
-          <w:sz w:val="22"/>
-        </w:rPr>
-        <w:t>(&lt;YYYYMMDD&gt; represents the Year, Month and Day)</w:t>
-      </w:r>
-    </w:p>
-    <w:p>
-      <w:pPr>
-        <w:spacing w:before="120"/>
-        <w:rPr>
-          <w:sz w:val="22"/>
-          <w:szCs w:val="22"/>
-        </w:rPr>
-      </w:pPr>
-      <w:r>
-        <w:rPr>
-          <w:rFonts w:cs="Arial"/>
-          <w:sz w:val="22"/>
-          <w:szCs w:val="22"/>
-        </w:rPr>
-        <w:t xml:space="preserve">Scorecard records should only be present in the file if they are new or there is a change in the scorecard’s information.  </w:t>
-      </w:r>
-      <w:r>
-        <w:rPr>
-          <w:sz w:val="22"/>
-          <w:szCs w:val="22"/>
-        </w:rPr>
-        <w:t>The</w:t>
-      </w:r>
-      <w:r>
-        <w:rPr>
-          <w:sz w:val="22"/>
-          <w:szCs w:val="22"/>
-        </w:rPr>
-        <w:t xml:space="preserve"> scorecard file </w:t>
-      </w:r>
-      <w:r>
-        <w:rPr>
-          <w:sz w:val="22"/>
-          <w:szCs w:val="22"/>
-        </w:rPr>
-        <w:t xml:space="preserve">will be </w:t>
-      </w:r>
-      <w:r>
-        <w:rPr>
-          <w:sz w:val="22"/>
-          <w:szCs w:val="22"/>
-        </w:rPr>
-        <w:t xml:space="preserve">sent on a </w:t>
-      </w:r>
-      <w:r>
-        <w:rPr>
-          <w:sz w:val="22"/>
-          <w:szCs w:val="22"/>
-        </w:rPr>
-        <w:t>daily</w:t>
-      </w:r>
-      <w:r>
-        <w:rPr>
-          <w:sz w:val="22"/>
-          <w:szCs w:val="22"/>
-        </w:rPr>
-        <w:t xml:space="preserve"> basis, including holidays and weekends.  If there are no new or changed records, the file should be empty.  A zero byte file will be created and sent on the weekends (Saturday and Sunday).  The Monday file will include weekend changes and </w:t>
-      </w:r>
-      <w:r>
-        <w:rPr>
-          <w:sz w:val="22"/>
-          <w:szCs w:val="22"/>
-        </w:rPr>
-        <w:t>additions</w:t>
-      </w:r>
-      <w:r>
-        <w:rPr>
-          <w:sz w:val="22"/>
-          <w:szCs w:val="22"/>
-        </w:rPr>
-        <w:t>.</w:t>
-      </w:r>
     </w:p>
     <w:p/>
     <w:tbl>
@@ -9018,7 +7837,7 @@
           <w:szCs w:val="24"/>
         </w:rPr>
       </w:pPr>
-      <w:bookmarkStart w:id="6" w:name="_Toc379289870"/>
+      <w:bookmarkStart w:id="3" w:name="_Toc379289870"/>
       <w:r>
         <w:rPr>
           <w:rFonts w:ascii="Times New Roman" w:hAnsi="Times New Roman"/>
@@ -9026,10 +7845,11 @@
           <w:sz w:val="24"/>
           <w:szCs w:val="24"/>
         </w:rPr>
+        <w:lastRenderedPageBreak/>
         <w:t>Sample IQS Feed:</w:t>
       </w:r>
-      <w:bookmarkStart w:id="7" w:name="_Toc379289871"/>
-      <w:bookmarkEnd w:id="6"/>
+      <w:bookmarkStart w:id="4" w:name="_Toc379289871"/>
+      <w:bookmarkEnd w:id="3"/>
     </w:p>
     <w:p>
       <w:pPr>
@@ -9085,7 +7905,7 @@
         </w:rPr>
         <w:t>reinforcement</w:t>
       </w:r>
-      <w:bookmarkEnd w:id="7"/>
+      <w:bookmarkEnd w:id="4"/>
       <w:r>
         <w:rPr>
           <w:rFonts w:ascii="Times New Roman" w:hAnsi="Times New Roman"/>
@@ -13659,7 +12479,7 @@
 </file>
 
 <file path=customXml/itemProps4.xml><?xml version="1.0" encoding="utf-8"?>
-<ds:datastoreItem xmlns:ds="http://schemas.openxmlformats.org/officeDocument/2006/customXml" ds:itemID="{0CD9A6AD-BE20-4741-87D3-AA79C763154C}">
+<ds:datastoreItem xmlns:ds="http://schemas.openxmlformats.org/officeDocument/2006/customXml" ds:itemID="{0EBA7B6D-6A27-46AF-9797-F7CF01703907}">
   <ds:schemaRefs>
     <ds:schemaRef ds:uri="http://schemas.openxmlformats.org/officeDocument/2006/bibliography"/>
   </ds:schemaRefs>

</xml_diff>

<commit_message>
tfs3757 - ecl coaching monitor
git-tfs-id: [https://tfs.omnicloud.local/tfs/cco%20program/]$/eCoaching_V2;C35788
</commit_message>
<xml_diff>
--- a/Requirements/CCO_eCoaching_Log_IQS_Layout.docx
+++ b/Requirements/CCO_eCoaching_Log_IQS_Layout.docx
@@ -1,6 +1,6 @@
 
 <file path=word/document.xml><?xml version="1.0" encoding="utf-8"?>
-<w:document xmlns:wpc="http://schemas.microsoft.com/office/word/2010/wordprocessingCanvas" xmlns:mc="http://schemas.openxmlformats.org/markup-compatibility/2006" xmlns:o="urn:schemas-microsoft-com:office:office" xmlns:r="http://schemas.openxmlformats.org/officeDocument/2006/relationships" xmlns:m="http://schemas.openxmlformats.org/officeDocument/2006/math" xmlns:v="urn:schemas-microsoft-com:vml" xmlns:wp14="http://schemas.microsoft.com/office/word/2010/wordprocessingDrawing" xmlns:wp="http://schemas.openxmlformats.org/drawingml/2006/wordprocessingDrawing" xmlns:w10="urn:schemas-microsoft-com:office:word" xmlns:w="http://schemas.openxmlformats.org/wordprocessingml/2006/main" xmlns:w14="http://schemas.microsoft.com/office/word/2010/wordml" xmlns:wpg="http://schemas.microsoft.com/office/word/2010/wordprocessingGroup" xmlns:wpi="http://schemas.microsoft.com/office/word/2010/wordprocessingInk" xmlns:wne="http://schemas.microsoft.com/office/word/2006/wordml" xmlns:wps="http://schemas.microsoft.com/office/word/2010/wordprocessingShape" mc:Ignorable="w14 wp14">
+<w:document xmlns:wpc="http://schemas.microsoft.com/office/word/2010/wordprocessingCanvas" xmlns:mc="http://schemas.openxmlformats.org/markup-compatibility/2006" xmlns:o="urn:schemas-microsoft-com:office:office" xmlns:r="http://schemas.openxmlformats.org/officeDocument/2006/relationships" xmlns:m="http://schemas.openxmlformats.org/officeDocument/2006/math" xmlns:v="urn:schemas-microsoft-com:vml" xmlns:wp14="http://schemas.microsoft.com/office/word/2010/wordprocessingDrawing" xmlns:wp="http://schemas.openxmlformats.org/drawingml/2006/wordprocessingDrawing" xmlns:w10="urn:schemas-microsoft-com:office:word" xmlns:w="http://schemas.openxmlformats.org/wordprocessingml/2006/main" xmlns:w14="http://schemas.microsoft.com/office/word/2010/wordml" xmlns:w15="http://schemas.microsoft.com/office/word/2012/wordml" xmlns:wpg="http://schemas.microsoft.com/office/word/2010/wordprocessingGroup" xmlns:wpi="http://schemas.microsoft.com/office/word/2010/wordprocessingInk" xmlns:wne="http://schemas.microsoft.com/office/word/2006/wordml" xmlns:wps="http://schemas.microsoft.com/office/word/2010/wordprocessingShape" mc:Ignorable="w14 w15 wp14">
   <w:body>
     <w:p>
       <w:pPr>
@@ -58,7 +58,7 @@
                     </pic:cNvPicPr>
                   </pic:nvPicPr>
                   <pic:blipFill>
-                    <a:blip r:embed="rId12">
+                    <a:blip r:embed="rId11">
                       <a:extLst>
                         <a:ext uri="{28A0092B-C50C-407E-A947-70E740481C1C}">
                           <a14:useLocalDpi xmlns:a14="http://schemas.microsoft.com/office/drawing/2010/main" val="0"/>
@@ -147,7 +147,6 @@
         </w:rPr>
         <w:t xml:space="preserve"> </w:t>
       </w:r>
-      <w:proofErr w:type="spellStart"/>
       <w:r>
         <w:rPr>
           <w:rFonts w:ascii="Arial Black" w:hAnsi="Arial Black"/>
@@ -162,16 +161,7 @@
           <w:b/>
           <w:sz w:val="32"/>
         </w:rPr>
-        <w:t>Coaching</w:t>
-      </w:r>
-      <w:proofErr w:type="spellEnd"/>
-      <w:r>
-        <w:rPr>
-          <w:rFonts w:ascii="Arial Black" w:hAnsi="Arial Black"/>
-          <w:b/>
-          <w:sz w:val="32"/>
-        </w:rPr>
-        <w:t xml:space="preserve"> Log</w:t>
+        <w:t>Coaching Log</w:t>
       </w:r>
       <w:r>
         <w:rPr>
@@ -304,7 +294,7 @@
           </mc:Choice>
           <mc:Fallback>
             <w:pict>
-              <v:line id="Line 232" o:spid="_x0000_s1026" style="position:absolute;z-index:251657728;visibility:visible;mso-wrap-style:square;mso-width-percent:0;mso-height-percent:0;mso-wrap-distance-left:9pt;mso-wrap-distance-top:0;mso-wrap-distance-right:9pt;mso-wrap-distance-bottom:0;mso-position-horizontal:absolute;mso-position-horizontal-relative:text;mso-position-vertical:absolute;mso-position-vertical-relative:text;mso-width-percent:0;mso-height-percent:0;mso-width-relative:page;mso-height-relative:page" from="367.2pt,33.3pt" to="439.25pt,33.35pt" o:gfxdata="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" o:allowincell="f">
+              <v:line w14:anchorId="77CC29B3" id="Line 232" o:spid="_x0000_s1026" style="position:absolute;z-index:251657728;visibility:visible;mso-wrap-style:square;mso-width-percent:0;mso-height-percent:0;mso-wrap-distance-left:9pt;mso-wrap-distance-top:0;mso-wrap-distance-right:9pt;mso-wrap-distance-bottom:0;mso-position-horizontal:absolute;mso-position-horizontal-relative:text;mso-position-vertical:absolute;mso-position-vertical-relative:text;mso-width-percent:0;mso-height-percent:0;mso-width-relative:page;mso-height-relative:page" from="367.2pt,33.3pt" to="439.25pt,33.35pt" o:gfxdata="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" o:allowincell="f">
                 <v:stroke startarrowwidth="narrow" startarrowlength="short" endarrowwidth="narrow" endarrowlength="short"/>
               </v:line>
             </w:pict>
@@ -382,7 +372,7 @@
           </mc:Choice>
           <mc:Fallback>
             <w:pict>
-              <v:line id="Line 230" o:spid="_x0000_s1026" style="position:absolute;z-index:251655680;visibility:visible;mso-wrap-style:square;mso-width-percent:0;mso-height-percent:0;mso-wrap-distance-left:9pt;mso-wrap-distance-top:0;mso-wrap-distance-right:9pt;mso-wrap-distance-bottom:0;mso-position-horizontal:absolute;mso-position-horizontal-relative:text;mso-position-vertical:absolute;mso-position-vertical-relative:text;mso-width-percent:0;mso-height-percent:0;mso-width-relative:page;mso-height-relative:page" from="1in,33.3pt" to="266.45pt,33.35pt" o:gfxdata="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" o:allowincell="f">
+              <v:line w14:anchorId="60060B26" id="Line 230" o:spid="_x0000_s1026" style="position:absolute;z-index:251655680;visibility:visible;mso-wrap-style:square;mso-width-percent:0;mso-height-percent:0;mso-wrap-distance-left:9pt;mso-wrap-distance-top:0;mso-wrap-distance-right:9pt;mso-wrap-distance-bottom:0;mso-position-horizontal:absolute;mso-position-horizontal-relative:text;mso-position-vertical:absolute;mso-position-vertical-relative:text;mso-width-percent:0;mso-height-percent:0;mso-width-relative:page;mso-height-relative:page" from="1in,33.3pt" to="266.45pt,33.35pt" o:gfxdata="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" o:allowincell="f">
                 <v:stroke startarrowwidth="narrow" startarrowlength="short" endarrowwidth="narrow" endarrowlength="short"/>
               </v:line>
             </w:pict>
@@ -618,7 +608,7 @@
           </mc:Choice>
           <mc:Fallback>
             <w:pict>
-              <v:line id="Line 234" o:spid="_x0000_s1026" style="position:absolute;z-index:251659776;visibility:visible;mso-wrap-style:square;mso-width-percent:0;mso-height-percent:0;mso-wrap-distance-left:9pt;mso-wrap-distance-top:0;mso-wrap-distance-right:9pt;mso-wrap-distance-bottom:0;mso-position-horizontal:absolute;mso-position-horizontal-relative:text;mso-position-vertical:absolute;mso-position-vertical-relative:text;mso-width-percent:0;mso-height-percent:0;mso-width-relative:page;mso-height-relative:page" from="115.2pt,.6pt" to="309.6pt,.6pt" o:gfxdata="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" o:allowincell="f">
+              <v:line w14:anchorId="0032F014" id="Line 234" o:spid="_x0000_s1026" style="position:absolute;z-index:251659776;visibility:visible;mso-wrap-style:square;mso-width-percent:0;mso-height-percent:0;mso-wrap-distance-left:9pt;mso-wrap-distance-top:0;mso-wrap-distance-right:9pt;mso-wrap-distance-bottom:0;mso-position-horizontal:absolute;mso-position-horizontal-relative:text;mso-position-vertical:absolute;mso-position-vertical-relative:text;mso-width-percent:0;mso-height-percent:0;mso-width-relative:page;mso-height-relative:page" from="115.2pt,.6pt" to="309.6pt,.6pt" o:gfxdata="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" o:allowincell="f">
                 <v:stroke startarrowwidth="narrow" startarrowlength="short" endarrowwidth="narrow" endarrowlength="short"/>
               </v:line>
             </w:pict>
@@ -724,7 +714,7 @@
           </mc:Choice>
           <mc:Fallback>
             <w:pict>
-              <v:line id="Line 233" o:spid="_x0000_s1026" style="position:absolute;z-index:251658752;visibility:visible;mso-wrap-style:square;mso-width-percent:0;mso-height-percent:0;mso-wrap-distance-left:9pt;mso-wrap-distance-top:0;mso-wrap-distance-right:9pt;mso-wrap-distance-bottom:0;mso-position-horizontal:absolute;mso-position-horizontal-relative:text;mso-position-vertical:absolute;mso-position-vertical-relative:text;mso-width-percent:0;mso-height-percent:0;mso-width-relative:page;mso-height-relative:page" from="374.4pt,34.75pt" to="446.45pt,34.8pt" o:gfxdata="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" o:allowincell="f">
+              <v:line w14:anchorId="77431E18" id="Line 233" o:spid="_x0000_s1026" style="position:absolute;z-index:251658752;visibility:visible;mso-wrap-style:square;mso-width-percent:0;mso-height-percent:0;mso-wrap-distance-left:9pt;mso-wrap-distance-top:0;mso-wrap-distance-right:9pt;mso-wrap-distance-bottom:0;mso-position-horizontal:absolute;mso-position-horizontal-relative:text;mso-position-vertical:absolute;mso-position-vertical-relative:text;mso-width-percent:0;mso-height-percent:0;mso-width-relative:page;mso-height-relative:page" from="374.4pt,34.75pt" to="446.45pt,34.8pt" o:gfxdata="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" o:allowincell="f">
                 <v:stroke startarrowwidth="narrow" startarrowlength="short" endarrowwidth="narrow" endarrowlength="short"/>
               </v:line>
             </w:pict>
@@ -802,7 +792,7 @@
           </mc:Choice>
           <mc:Fallback>
             <w:pict>
-              <v:line id="Line 231" o:spid="_x0000_s1026" style="position:absolute;z-index:251656704;visibility:visible;mso-wrap-style:square;mso-width-percent:0;mso-height-percent:0;mso-wrap-distance-left:9pt;mso-wrap-distance-top:0;mso-wrap-distance-right:9pt;mso-wrap-distance-bottom:0;mso-position-horizontal:absolute;mso-position-horizontal-relative:text;mso-position-vertical:absolute;mso-position-vertical-relative:text;mso-width-percent:0;mso-height-percent:0;mso-width-relative:page;mso-height-relative:page" from="1in,32.75pt" to="266.45pt,32.8pt" o:gfxdata="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" o:allowincell="f">
+              <v:line w14:anchorId="72432A9F" id="Line 231" o:spid="_x0000_s1026" style="position:absolute;z-index:251656704;visibility:visible;mso-wrap-style:square;mso-width-percent:0;mso-height-percent:0;mso-wrap-distance-left:9pt;mso-wrap-distance-top:0;mso-wrap-distance-right:9pt;mso-wrap-distance-bottom:0;mso-position-horizontal:absolute;mso-position-horizontal-relative:text;mso-position-vertical:absolute;mso-position-vertical-relative:text;mso-width-percent:0;mso-height-percent:0;mso-width-relative:page;mso-height-relative:page" from="1in,32.75pt" to="266.45pt,32.8pt" o:gfxdata="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" o:allowincell="f">
                 <v:stroke startarrowwidth="narrow" startarrowlength="short" endarrowwidth="narrow" endarrowlength="short"/>
               </v:line>
             </w:pict>
@@ -1071,15 +1061,7 @@
               <w:jc w:val="left"/>
             </w:pPr>
             <w:r>
-              <w:t xml:space="preserve">Clarified the record inclusion rules for the </w:t>
-            </w:r>
-            <w:proofErr w:type="spellStart"/>
-            <w:r>
-              <w:t>eCL</w:t>
-            </w:r>
-            <w:proofErr w:type="spellEnd"/>
-            <w:r>
-              <w:t xml:space="preserve"> feed.</w:t>
+              <w:t>Clarified the record inclusion rules for the eCL feed.</w:t>
             </w:r>
           </w:p>
         </w:tc>
@@ -1135,26 +1117,10 @@
               <w:t xml:space="preserve"> Summary of Callers Issues field size, modified description for Coaching Date, </w:t>
             </w:r>
             <w:r>
-              <w:t xml:space="preserve">CSR </w:t>
-            </w:r>
-            <w:proofErr w:type="spellStart"/>
-            <w:r>
-              <w:t>Emp</w:t>
-            </w:r>
-            <w:proofErr w:type="spellEnd"/>
-            <w:r>
-              <w:t xml:space="preserve"> ID is required, </w:t>
-            </w:r>
-            <w:r>
-              <w:t xml:space="preserve">added Evaluation Date per </w:t>
-            </w:r>
-            <w:proofErr w:type="spellStart"/>
-            <w:r>
-              <w:t>eCL</w:t>
-            </w:r>
-            <w:proofErr w:type="spellEnd"/>
-            <w:r>
-              <w:t xml:space="preserve"> team review.</w:t>
+              <w:t xml:space="preserve">CSR Emp ID is required, </w:t>
+            </w:r>
+            <w:r>
+              <w:t>added Evaluation Date per eCL team review.</w:t>
             </w:r>
           </w:p>
         </w:tc>
@@ -1204,15 +1170,7 @@
               <w:jc w:val="left"/>
             </w:pPr>
             <w:r>
-              <w:t xml:space="preserve">Added 2 new fields: Coacher </w:t>
-            </w:r>
-            <w:proofErr w:type="spellStart"/>
-            <w:r>
-              <w:t>Emp</w:t>
-            </w:r>
-            <w:proofErr w:type="spellEnd"/>
-            <w:r>
-              <w:t xml:space="preserve"> ID and CSR Signature  (SCR 7119)</w:t>
+              <w:t>Added 2 new fields: Coacher Emp ID and CSR Signature  (SCR 7119)</w:t>
             </w:r>
           </w:p>
         </w:tc>
@@ -1468,15 +1426,7 @@
               <w:jc w:val="left"/>
             </w:pPr>
             <w:r>
-              <w:t xml:space="preserve">Updated fields for changes made when shifting from </w:t>
-            </w:r>
-            <w:proofErr w:type="spellStart"/>
-            <w:r>
-              <w:t>Verint</w:t>
-            </w:r>
-            <w:proofErr w:type="spellEnd"/>
-            <w:r>
-              <w:t xml:space="preserve"> to IQS\Lime Survey as the source system (SCR 10313) </w:t>
+              <w:t xml:space="preserve">Updated fields for changes made when shifting from Verint to IQS\Lime Survey as the source system (SCR 10313) </w:t>
             </w:r>
           </w:p>
         </w:tc>
@@ -1626,23 +1576,7 @@
               <w:jc w:val="left"/>
             </w:pPr>
             <w:r>
-              <w:t xml:space="preserve">P12687 – IQS </w:t>
-            </w:r>
-            <w:proofErr w:type="spellStart"/>
-            <w:r>
-              <w:t>Verint</w:t>
-            </w:r>
-            <w:proofErr w:type="spellEnd"/>
-            <w:r>
-              <w:t xml:space="preserve"> to </w:t>
-            </w:r>
-            <w:proofErr w:type="spellStart"/>
-            <w:r>
-              <w:t>eCL</w:t>
-            </w:r>
-            <w:proofErr w:type="spellEnd"/>
-            <w:r>
-              <w:t xml:space="preserve"> feed</w:t>
+              <w:t>P12687 – IQS Verint to eCL feed</w:t>
             </w:r>
           </w:p>
           <w:p>
@@ -1662,15 +1596,7 @@
               <w:jc w:val="left"/>
             </w:pPr>
             <w:r>
-              <w:t xml:space="preserve">Modified section 2 </w:t>
-            </w:r>
-            <w:proofErr w:type="spellStart"/>
-            <w:r>
-              <w:t>eCoaching</w:t>
-            </w:r>
-            <w:proofErr w:type="spellEnd"/>
-            <w:r>
-              <w:t xml:space="preserve"> </w:t>
+              <w:t xml:space="preserve">Modified section 2 eCoaching </w:t>
             </w:r>
             <w:r>
               <w:t>Opportunity/Reinforcement Calculation</w:t>
@@ -1730,21 +1656,7 @@
               <w:rPr>
                 <w:szCs w:val="24"/>
               </w:rPr>
-              <w:t>P13054 – IQS/</w:t>
-            </w:r>
-            <w:proofErr w:type="spellStart"/>
-            <w:r>
-              <w:rPr>
-                <w:szCs w:val="24"/>
-              </w:rPr>
-              <w:t>eCL</w:t>
-            </w:r>
-            <w:proofErr w:type="spellEnd"/>
-            <w:r>
-              <w:rPr>
-                <w:szCs w:val="24"/>
-              </w:rPr>
-              <w:t xml:space="preserve"> Add Evaluation Form name to data feed</w:t>
+              <w:t>P13054 – IQS/eCL Add Evaluation Form name to data feed</w:t>
             </w:r>
           </w:p>
           <w:p>
@@ -1814,21 +1726,7 @@
               <w:rPr>
                 <w:szCs w:val="24"/>
               </w:rPr>
-              <w:t>P13054 – IQS/</w:t>
-            </w:r>
-            <w:proofErr w:type="spellStart"/>
-            <w:r>
-              <w:rPr>
-                <w:szCs w:val="24"/>
-              </w:rPr>
-              <w:t>eCL</w:t>
-            </w:r>
-            <w:proofErr w:type="spellEnd"/>
-            <w:r>
-              <w:rPr>
-                <w:szCs w:val="24"/>
-              </w:rPr>
-              <w:t xml:space="preserve"> Add Evaluation Form name to data feed</w:t>
+              <w:t>P13054 – IQS/eCL Add Evaluation Form name to data feed</w:t>
             </w:r>
           </w:p>
           <w:p>
@@ -1845,30 +1743,8 @@
               <w:rPr>
                 <w:szCs w:val="24"/>
               </w:rPr>
-              <w:t xml:space="preserve">Modified field 23 for </w:t>
-            </w:r>
-            <w:proofErr w:type="spellStart"/>
-            <w:r>
-              <w:rPr>
-                <w:szCs w:val="24"/>
-              </w:rPr>
-              <w:t>eMail</w:t>
-            </w:r>
-            <w:proofErr w:type="spellEnd"/>
-            <w:r>
-              <w:rPr>
-                <w:szCs w:val="24"/>
-              </w:rPr>
-              <w:t xml:space="preserve"> and Written </w:t>
-            </w:r>
-            <w:proofErr w:type="spellStart"/>
-            <w:r>
-              <w:rPr>
-                <w:szCs w:val="24"/>
-              </w:rPr>
-              <w:t>Corr</w:t>
-            </w:r>
-            <w:proofErr w:type="spellEnd"/>
+              <w:t>Modified field 23 for eMail and Written Corr</w:t>
+            </w:r>
           </w:p>
         </w:tc>
         <w:tc>
@@ -1924,21 +1800,7 @@
               <w:rPr>
                 <w:szCs w:val="24"/>
               </w:rPr>
-              <w:t>P13701 – IQS/</w:t>
-            </w:r>
-            <w:proofErr w:type="spellStart"/>
-            <w:r>
-              <w:rPr>
-                <w:szCs w:val="24"/>
-              </w:rPr>
-              <w:t>eCL</w:t>
-            </w:r>
-            <w:proofErr w:type="spellEnd"/>
-            <w:r>
-              <w:rPr>
-                <w:szCs w:val="24"/>
-              </w:rPr>
-              <w:t xml:space="preserve"> IQA Scorecards</w:t>
+              <w:t>P13701 – IQS/eCL IQA Scorecards</w:t>
             </w:r>
           </w:p>
           <w:p>
@@ -2012,21 +1874,7 @@
               <w:rPr>
                 <w:szCs w:val="24"/>
               </w:rPr>
-              <w:t>P13826 – IQS/</w:t>
-            </w:r>
-            <w:proofErr w:type="spellStart"/>
-            <w:r>
-              <w:rPr>
-                <w:szCs w:val="24"/>
-              </w:rPr>
-              <w:t>eCL</w:t>
-            </w:r>
-            <w:proofErr w:type="spellEnd"/>
-            <w:r>
-              <w:rPr>
-                <w:szCs w:val="24"/>
-              </w:rPr>
-              <w:t xml:space="preserve"> Source Values</w:t>
+              <w:t>P13826 – IQS/eCL Source Values</w:t>
             </w:r>
           </w:p>
           <w:p>
@@ -2100,21 +1948,7 @@
               <w:rPr>
                 <w:szCs w:val="24"/>
               </w:rPr>
-              <w:t xml:space="preserve">P13276 – </w:t>
-            </w:r>
-            <w:proofErr w:type="spellStart"/>
-            <w:r>
-              <w:rPr>
-                <w:szCs w:val="24"/>
-              </w:rPr>
-              <w:t>eCL</w:t>
-            </w:r>
-            <w:proofErr w:type="spellEnd"/>
-            <w:r>
-              <w:rPr>
-                <w:szCs w:val="24"/>
-              </w:rPr>
-              <w:t xml:space="preserve"> Change BCC to CCO</w:t>
+              <w:t>P13276 – eCL Change BCC to CCO</w:t>
             </w:r>
           </w:p>
           <w:p>
@@ -2188,21 +2022,7 @@
               <w:rPr>
                 <w:szCs w:val="24"/>
               </w:rPr>
-              <w:t xml:space="preserve">P13276 – </w:t>
-            </w:r>
-            <w:proofErr w:type="spellStart"/>
-            <w:r>
-              <w:rPr>
-                <w:szCs w:val="24"/>
-              </w:rPr>
-              <w:t>eCL</w:t>
-            </w:r>
-            <w:proofErr w:type="spellEnd"/>
-            <w:r>
-              <w:rPr>
-                <w:szCs w:val="24"/>
-              </w:rPr>
-              <w:t xml:space="preserve"> Change BCC to CCO</w:t>
+              <w:t>P13276 – eCL Change BCC to CCO</w:t>
             </w:r>
           </w:p>
           <w:p>
@@ -2276,35 +2096,7 @@
               <w:rPr>
                 <w:szCs w:val="24"/>
               </w:rPr>
-              <w:t>TFS413 – IQS/</w:t>
-            </w:r>
-            <w:proofErr w:type="spellStart"/>
-            <w:r>
-              <w:rPr>
-                <w:szCs w:val="24"/>
-              </w:rPr>
-              <w:t>eCL</w:t>
-            </w:r>
-            <w:proofErr w:type="spellEnd"/>
-            <w:r>
-              <w:rPr>
-                <w:szCs w:val="24"/>
-              </w:rPr>
-              <w:t xml:space="preserve"> new </w:t>
-            </w:r>
-            <w:proofErr w:type="spellStart"/>
-            <w:r>
-              <w:rPr>
-                <w:szCs w:val="24"/>
-              </w:rPr>
-              <w:t>Verint</w:t>
-            </w:r>
-            <w:proofErr w:type="spellEnd"/>
-            <w:r>
-              <w:rPr>
-                <w:szCs w:val="24"/>
-              </w:rPr>
-              <w:t>-GDIT Supervisor source</w:t>
+              <w:t>TFS413 – IQS/eCL new Verint-GDIT Supervisor source</w:t>
             </w:r>
           </w:p>
           <w:p>
@@ -2338,21 +2130,7 @@
               <w:rPr>
                 <w:szCs w:val="24"/>
               </w:rPr>
-              <w:t xml:space="preserve">3 </w:t>
-            </w:r>
-            <w:proofErr w:type="spellStart"/>
-            <w:r>
-              <w:rPr>
-                <w:szCs w:val="24"/>
-              </w:rPr>
-              <w:t>eCoaching</w:t>
-            </w:r>
-            <w:proofErr w:type="spellEnd"/>
-            <w:r>
-              <w:rPr>
-                <w:szCs w:val="24"/>
-              </w:rPr>
-              <w:t xml:space="preserve"> Log Scorecard Data File - #19 Source</w:t>
+              <w:t>3 eCoaching Log Scorecard Data File - #19 Source</w:t>
             </w:r>
           </w:p>
         </w:tc>
@@ -2410,21 +2188,7 @@
               <w:rPr>
                 <w:szCs w:val="24"/>
               </w:rPr>
-              <w:t>TFS283 – IQS/</w:t>
-            </w:r>
-            <w:proofErr w:type="spellStart"/>
-            <w:r>
-              <w:rPr>
-                <w:szCs w:val="24"/>
-              </w:rPr>
-              <w:t>eCL</w:t>
-            </w:r>
-            <w:proofErr w:type="spellEnd"/>
-            <w:r>
-              <w:rPr>
-                <w:szCs w:val="24"/>
-              </w:rPr>
-              <w:t xml:space="preserve"> Scorecard feed changes</w:t>
+              <w:t>TFS283 – IQS/eCL Scorecard feed changes</w:t>
             </w:r>
           </w:p>
           <w:p>
@@ -2487,8 +2251,6 @@
             <w:r>
               <w:t>6</w:t>
             </w:r>
-            <w:bookmarkStart w:id="1" w:name="_GoBack"/>
-            <w:bookmarkEnd w:id="1"/>
             <w:r>
               <w:t>/2016</w:t>
             </w:r>
@@ -2512,21 +2274,7 @@
               <w:rPr>
                 <w:szCs w:val="24"/>
               </w:rPr>
-              <w:t xml:space="preserve">TFS1075 – </w:t>
-            </w:r>
-            <w:proofErr w:type="spellStart"/>
-            <w:r>
-              <w:rPr>
-                <w:szCs w:val="24"/>
-              </w:rPr>
-              <w:t>eCL</w:t>
-            </w:r>
-            <w:proofErr w:type="spellEnd"/>
-            <w:r>
-              <w:rPr>
-                <w:szCs w:val="24"/>
-              </w:rPr>
-              <w:t xml:space="preserve"> Requirements Peer Review</w:t>
+              <w:t>TFS1075 – eCL Requirements Peer Review</w:t>
             </w:r>
           </w:p>
           <w:p>
@@ -2544,6 +2292,80 @@
                 <w:szCs w:val="24"/>
               </w:rPr>
               <w:t>Moved requirement information to FS</w:t>
+            </w:r>
+          </w:p>
+        </w:tc>
+        <w:tc>
+          <w:tcPr>
+            <w:tcW w:w="1822" w:type="dxa"/>
+          </w:tcPr>
+          <w:p>
+            <w:pPr>
+              <w:pStyle w:val="hdr1"/>
+              <w:ind w:left="0"/>
+              <w:jc w:val="left"/>
+            </w:pPr>
+            <w:r>
+              <w:t>Doug Stearns</w:t>
+            </w:r>
+          </w:p>
+        </w:tc>
+      </w:tr>
+      <w:tr>
+        <w:trPr>
+          <w:jc w:val="center"/>
+        </w:trPr>
+        <w:tc>
+          <w:tcPr>
+            <w:tcW w:w="1440" w:type="dxa"/>
+          </w:tcPr>
+          <w:p>
+            <w:pPr>
+              <w:pStyle w:val="hdr1"/>
+              <w:ind w:left="0"/>
+              <w:jc w:val="left"/>
+            </w:pPr>
+            <w:r>
+              <w:t>10/28/2016</w:t>
+            </w:r>
+          </w:p>
+        </w:tc>
+        <w:tc>
+          <w:tcPr>
+            <w:tcW w:w="6152" w:type="dxa"/>
+          </w:tcPr>
+          <w:p>
+            <w:pPr>
+              <w:pStyle w:val="hdr1"/>
+              <w:spacing w:before="0"/>
+              <w:ind w:left="0"/>
+              <w:jc w:val="left"/>
+              <w:rPr>
+                <w:szCs w:val="24"/>
+              </w:rPr>
+            </w:pPr>
+            <w:r>
+              <w:rPr>
+                <w:szCs w:val="24"/>
+              </w:rPr>
+              <w:t>TFS3757 – eCL Coaching Monitor</w:t>
+            </w:r>
+          </w:p>
+          <w:p>
+            <w:pPr>
+              <w:pStyle w:val="hdr1"/>
+              <w:spacing w:before="0"/>
+              <w:ind w:left="0"/>
+              <w:jc w:val="left"/>
+              <w:rPr>
+                <w:szCs w:val="24"/>
+              </w:rPr>
+            </w:pPr>
+            <w:r>
+              <w:rPr>
+                <w:szCs w:val="24"/>
+              </w:rPr>
+              <w:t xml:space="preserve">Added field 24 Coaching Monitor </w:t>
             </w:r>
           </w:p>
         </w:tc>
@@ -2574,6 +2396,8 @@
           <w:noProof/>
         </w:rPr>
       </w:pPr>
+      <w:bookmarkStart w:id="1" w:name="_GoBack"/>
+      <w:bookmarkEnd w:id="1"/>
       <w:r>
         <w:br w:type="page"/>
       </w:r>
@@ -2583,16 +2407,9 @@
         <w:pStyle w:val="Heading1"/>
       </w:pPr>
       <w:bookmarkStart w:id="2" w:name="_Toc321377922"/>
-      <w:proofErr w:type="spellStart"/>
-      <w:proofErr w:type="gramStart"/>
       <w:r>
         <w:lastRenderedPageBreak/>
-        <w:t>eCoaching</w:t>
-      </w:r>
-      <w:proofErr w:type="spellEnd"/>
-      <w:proofErr w:type="gramEnd"/>
-      <w:r>
-        <w:t xml:space="preserve"> Log Scorecard Data Files Requirements</w:t>
+        <w:t>eCoaching Log Scorecard Data Files Requirements</w:t>
       </w:r>
       <w:bookmarkEnd w:id="2"/>
     </w:p>
@@ -2631,21 +2448,12 @@
         </w:rPr>
         <w:t xml:space="preserve">nd layout format for the </w:t>
       </w:r>
-      <w:proofErr w:type="spellStart"/>
       <w:r>
         <w:rPr>
           <w:sz w:val="24"/>
           <w:szCs w:val="24"/>
         </w:rPr>
-        <w:t>eCoaching</w:t>
-      </w:r>
-      <w:proofErr w:type="spellEnd"/>
-      <w:r>
-        <w:rPr>
-          <w:sz w:val="24"/>
-          <w:szCs w:val="24"/>
-        </w:rPr>
-        <w:t xml:space="preserve"> Log</w:t>
+        <w:t>eCoaching Log</w:t>
       </w:r>
       <w:r>
         <w:rPr>
@@ -2762,7 +2570,6 @@
                 <w:szCs w:val="24"/>
               </w:rPr>
             </w:pPr>
-            <w:proofErr w:type="spellStart"/>
             <w:r>
               <w:rPr>
                 <w:b/>
@@ -2771,7 +2578,6 @@
               </w:rPr>
               <w:t>Req</w:t>
             </w:r>
-            <w:proofErr w:type="spellEnd"/>
           </w:p>
         </w:tc>
         <w:tc>
@@ -3388,17 +3194,8 @@
                 <w:sz w:val="24"/>
                 <w:szCs w:val="24"/>
               </w:rPr>
-              <w:t xml:space="preserve">33 – </w:t>
-            </w:r>
-            <w:proofErr w:type="spellStart"/>
-            <w:r>
-              <w:rPr>
-                <w:sz w:val="24"/>
-                <w:szCs w:val="24"/>
-              </w:rPr>
-              <w:t>Peckham</w:t>
-            </w:r>
-            <w:proofErr w:type="spellEnd"/>
+              <w:t>33 – Peckham</w:t>
+            </w:r>
           </w:p>
           <w:p>
             <w:pPr>
@@ -3615,23 +3412,7 @@
                 <w:sz w:val="24"/>
                 <w:szCs w:val="24"/>
               </w:rPr>
-              <w:t xml:space="preserve">CSR </w:t>
-            </w:r>
-            <w:proofErr w:type="spellStart"/>
-            <w:r>
-              <w:rPr>
-                <w:sz w:val="24"/>
-                <w:szCs w:val="24"/>
-              </w:rPr>
-              <w:t>Emp</w:t>
-            </w:r>
-            <w:proofErr w:type="spellEnd"/>
-            <w:r>
-              <w:rPr>
-                <w:sz w:val="24"/>
-                <w:szCs w:val="24"/>
-              </w:rPr>
-              <w:t xml:space="preserve"> ID</w:t>
+              <w:t>CSR Emp ID</w:t>
             </w:r>
           </w:p>
         </w:tc>
@@ -3773,23 +3554,7 @@
                 <w:sz w:val="24"/>
                 <w:szCs w:val="24"/>
               </w:rPr>
-              <w:t xml:space="preserve">CSR </w:t>
-            </w:r>
-            <w:proofErr w:type="spellStart"/>
-            <w:r>
-              <w:rPr>
-                <w:sz w:val="24"/>
-                <w:szCs w:val="24"/>
-              </w:rPr>
-              <w:t>Emp</w:t>
-            </w:r>
-            <w:proofErr w:type="spellEnd"/>
-            <w:r>
-              <w:rPr>
-                <w:sz w:val="24"/>
-                <w:szCs w:val="24"/>
-              </w:rPr>
-              <w:t xml:space="preserve"> ID</w:t>
+              <w:t>CSR Emp ID</w:t>
             </w:r>
           </w:p>
         </w:tc>
@@ -3932,23 +3697,7 @@
                 <w:sz w:val="24"/>
                 <w:szCs w:val="24"/>
               </w:rPr>
-              <w:t xml:space="preserve">Supervisor </w:t>
-            </w:r>
-            <w:proofErr w:type="spellStart"/>
-            <w:r>
-              <w:rPr>
-                <w:sz w:val="24"/>
-                <w:szCs w:val="24"/>
-              </w:rPr>
-              <w:t>Emp</w:t>
-            </w:r>
-            <w:proofErr w:type="spellEnd"/>
-            <w:r>
-              <w:rPr>
-                <w:sz w:val="24"/>
-                <w:szCs w:val="24"/>
-              </w:rPr>
-              <w:t xml:space="preserve"> ID</w:t>
+              <w:t>Supervisor Emp ID</w:t>
             </w:r>
           </w:p>
         </w:tc>
@@ -4540,23 +4289,7 @@
                 <w:sz w:val="24"/>
                 <w:szCs w:val="24"/>
               </w:rPr>
-              <w:t xml:space="preserve">Supervisor </w:t>
-            </w:r>
-            <w:proofErr w:type="spellStart"/>
-            <w:r>
-              <w:rPr>
-                <w:sz w:val="24"/>
-                <w:szCs w:val="24"/>
-              </w:rPr>
-              <w:t>Emp</w:t>
-            </w:r>
-            <w:proofErr w:type="spellEnd"/>
-            <w:r>
-              <w:rPr>
-                <w:sz w:val="24"/>
-                <w:szCs w:val="24"/>
-              </w:rPr>
-              <w:t xml:space="preserve"> ID</w:t>
+              <w:t>Supervisor Emp ID</w:t>
             </w:r>
           </w:p>
         </w:tc>
@@ -5147,23 +4880,7 @@
                 <w:sz w:val="24"/>
                 <w:szCs w:val="24"/>
               </w:rPr>
-              <w:t xml:space="preserve">Manager </w:t>
-            </w:r>
-            <w:proofErr w:type="spellStart"/>
-            <w:r>
-              <w:rPr>
-                <w:sz w:val="24"/>
-                <w:szCs w:val="24"/>
-              </w:rPr>
-              <w:t>Emp</w:t>
-            </w:r>
-            <w:proofErr w:type="spellEnd"/>
-            <w:r>
-              <w:rPr>
-                <w:sz w:val="24"/>
-                <w:szCs w:val="24"/>
-              </w:rPr>
-              <w:t xml:space="preserve"> ID</w:t>
+              <w:t>Manager Emp ID</w:t>
             </w:r>
           </w:p>
         </w:tc>
@@ -5298,23 +5015,7 @@
                 <w:sz w:val="24"/>
                 <w:szCs w:val="24"/>
               </w:rPr>
-              <w:t xml:space="preserve">Manager </w:t>
-            </w:r>
-            <w:proofErr w:type="spellStart"/>
-            <w:r>
-              <w:rPr>
-                <w:sz w:val="24"/>
-                <w:szCs w:val="24"/>
-              </w:rPr>
-              <w:t>Emp</w:t>
-            </w:r>
-            <w:proofErr w:type="spellEnd"/>
-            <w:r>
-              <w:rPr>
-                <w:sz w:val="24"/>
-                <w:szCs w:val="24"/>
-              </w:rPr>
-              <w:t xml:space="preserve"> ID</w:t>
+              <w:t>Manager Emp ID</w:t>
             </w:r>
           </w:p>
         </w:tc>
@@ -5526,23 +5227,7 @@
                 <w:sz w:val="24"/>
                 <w:szCs w:val="24"/>
               </w:rPr>
-              <w:t xml:space="preserve">Cannot be Null, Blank or NA for </w:t>
-            </w:r>
-            <w:proofErr w:type="spellStart"/>
-            <w:r>
-              <w:rPr>
-                <w:sz w:val="24"/>
-                <w:szCs w:val="24"/>
-              </w:rPr>
-              <w:t>PPoM</w:t>
-            </w:r>
-            <w:proofErr w:type="spellEnd"/>
-            <w:r>
-              <w:rPr>
-                <w:sz w:val="24"/>
-                <w:szCs w:val="24"/>
-              </w:rPr>
-              <w:t xml:space="preserve"> and QCM but can be blank otherwise.</w:t>
+              <w:t>Cannot be Null, Blank or NA for PPoM and QCM but can be blank otherwise.</w:t>
             </w:r>
           </w:p>
         </w:tc>
@@ -6026,23 +5711,7 @@
                 <w:sz w:val="24"/>
                 <w:szCs w:val="24"/>
               </w:rPr>
-              <w:t>An appealed record will be identified by an “A-</w:t>
-            </w:r>
-            <w:proofErr w:type="gramStart"/>
-            <w:r>
-              <w:rPr>
-                <w:sz w:val="24"/>
-                <w:szCs w:val="24"/>
-              </w:rPr>
-              <w:t>“ appended</w:t>
-            </w:r>
-            <w:proofErr w:type="gramEnd"/>
-            <w:r>
-              <w:rPr>
-                <w:sz w:val="24"/>
-                <w:szCs w:val="24"/>
-              </w:rPr>
-              <w:t xml:space="preserve"> at the beginning of any text in this field.</w:t>
+              <w:t>An appealed record will be identified by an “A-“ appended at the beginning of any text in this field.</w:t>
             </w:r>
           </w:p>
           <w:p>
@@ -6115,25 +5784,7 @@
                 <w:sz w:val="24"/>
                 <w:szCs w:val="24"/>
               </w:rPr>
-              <w:t xml:space="preserve">Note: When IQS feeds are received, containing updated logs that are still Open in our </w:t>
-            </w:r>
-            <w:proofErr w:type="gramStart"/>
-            <w:r>
-              <w:rPr>
-                <w:color w:val="000000" w:themeColor="text1"/>
-                <w:sz w:val="24"/>
-                <w:szCs w:val="24"/>
-              </w:rPr>
-              <w:t>system,</w:t>
-            </w:r>
-            <w:proofErr w:type="gramEnd"/>
-            <w:r>
-              <w:rPr>
-                <w:color w:val="000000" w:themeColor="text1"/>
-                <w:sz w:val="24"/>
-                <w:szCs w:val="24"/>
-              </w:rPr>
-              <w:t xml:space="preserve"> this field will be updated to match the newest feed.</w:t>
+              <w:t>Note: When IQS feeds are received, containing updated logs that are still Open in our system, this field will be updated to match the newest feed.</w:t>
             </w:r>
           </w:p>
         </w:tc>
@@ -6904,33 +6555,8 @@
                 <w:sz w:val="24"/>
                 <w:szCs w:val="24"/>
               </w:rPr>
-              <w:t xml:space="preserve">The Source of the </w:t>
-            </w:r>
-            <w:proofErr w:type="spellStart"/>
-            <w:r>
-              <w:rPr>
-                <w:sz w:val="24"/>
-                <w:szCs w:val="24"/>
-              </w:rPr>
-              <w:t>eCoaching</w:t>
-            </w:r>
-            <w:proofErr w:type="spellEnd"/>
-            <w:r>
-              <w:rPr>
-                <w:sz w:val="24"/>
-                <w:szCs w:val="24"/>
-              </w:rPr>
-              <w:t xml:space="preserve"> log </w:t>
-            </w:r>
-            <w:proofErr w:type="spellStart"/>
-            <w:r>
-              <w:rPr>
-                <w:sz w:val="24"/>
-                <w:szCs w:val="24"/>
-              </w:rPr>
-              <w:t>informaiton</w:t>
-            </w:r>
-            <w:proofErr w:type="spellEnd"/>
+              <w:t>The Source of the eCoaching log informaiton</w:t>
+            </w:r>
           </w:p>
           <w:p>
             <w:pPr>
@@ -6955,21 +6581,12 @@
                 <w:szCs w:val="24"/>
               </w:rPr>
             </w:pPr>
-            <w:proofErr w:type="spellStart"/>
-            <w:r>
-              <w:rPr>
-                <w:sz w:val="24"/>
-                <w:szCs w:val="24"/>
-              </w:rPr>
-              <w:t>Verint</w:t>
-            </w:r>
-            <w:proofErr w:type="spellEnd"/>
-            <w:r>
-              <w:rPr>
-                <w:sz w:val="24"/>
-                <w:szCs w:val="24"/>
-              </w:rPr>
-              <w:t>-GDIT</w:t>
+            <w:r>
+              <w:rPr>
+                <w:sz w:val="24"/>
+                <w:szCs w:val="24"/>
+              </w:rPr>
+              <w:t>Verint-GDIT</w:t>
             </w:r>
           </w:p>
           <w:p>
@@ -6980,21 +6597,12 @@
                 <w:szCs w:val="24"/>
               </w:rPr>
             </w:pPr>
-            <w:proofErr w:type="spellStart"/>
-            <w:r>
-              <w:rPr>
-                <w:sz w:val="24"/>
-                <w:szCs w:val="24"/>
-              </w:rPr>
-              <w:t>Verint</w:t>
-            </w:r>
-            <w:proofErr w:type="spellEnd"/>
-            <w:r>
-              <w:rPr>
-                <w:sz w:val="24"/>
-                <w:szCs w:val="24"/>
-              </w:rPr>
-              <w:t>-GDIT Supervisor</w:t>
+            <w:r>
+              <w:rPr>
+                <w:sz w:val="24"/>
+                <w:szCs w:val="24"/>
+              </w:rPr>
+              <w:t>Verint-GDIT Supervisor</w:t>
             </w:r>
           </w:p>
           <w:p>
@@ -7005,21 +6613,12 @@
                 <w:szCs w:val="24"/>
               </w:rPr>
             </w:pPr>
-            <w:proofErr w:type="spellStart"/>
-            <w:r>
-              <w:rPr>
-                <w:sz w:val="24"/>
-                <w:szCs w:val="24"/>
-              </w:rPr>
-              <w:t>Verint</w:t>
-            </w:r>
-            <w:proofErr w:type="spellEnd"/>
-            <w:r>
-              <w:rPr>
-                <w:sz w:val="24"/>
-                <w:szCs w:val="24"/>
-              </w:rPr>
-              <w:t>-TQC</w:t>
+            <w:r>
+              <w:rPr>
+                <w:sz w:val="24"/>
+                <w:szCs w:val="24"/>
+              </w:rPr>
+              <w:t>Verint-TQC</w:t>
             </w:r>
           </w:p>
           <w:p>
@@ -7030,7 +6629,6 @@
                 <w:szCs w:val="24"/>
               </w:rPr>
             </w:pPr>
-            <w:proofErr w:type="spellStart"/>
             <w:r>
               <w:rPr>
                 <w:sz w:val="24"/>
@@ -7038,7 +6636,6 @@
               </w:rPr>
               <w:t>LimeSurvey</w:t>
             </w:r>
-            <w:proofErr w:type="spellEnd"/>
           </w:p>
         </w:tc>
       </w:tr>
@@ -7403,25 +7000,7 @@
                 <w:sz w:val="24"/>
                 <w:szCs w:val="24"/>
               </w:rPr>
-              <w:t xml:space="preserve">Note: When IQS feeds are received, containing updated logs that are still Open in our </w:t>
-            </w:r>
-            <w:proofErr w:type="gramStart"/>
-            <w:r>
-              <w:rPr>
-                <w:color w:val="000000" w:themeColor="text1"/>
-                <w:sz w:val="24"/>
-                <w:szCs w:val="24"/>
-              </w:rPr>
-              <w:t>system,</w:t>
-            </w:r>
-            <w:proofErr w:type="gramEnd"/>
-            <w:r>
-              <w:rPr>
-                <w:color w:val="000000" w:themeColor="text1"/>
-                <w:sz w:val="24"/>
-                <w:szCs w:val="24"/>
-              </w:rPr>
-              <w:t xml:space="preserve"> this field will be updated to match the newest feed.</w:t>
+              <w:t>Note: When IQS feeds are received, containing updated logs that are still Open in our system, this field will be updated to match the newest feed.</w:t>
             </w:r>
           </w:p>
         </w:tc>
@@ -7713,23 +7292,7 @@
                 <w:sz w:val="24"/>
                 <w:szCs w:val="24"/>
               </w:rPr>
-              <w:t xml:space="preserve">For records from </w:t>
-            </w:r>
-            <w:proofErr w:type="spellStart"/>
-            <w:r>
-              <w:rPr>
-                <w:sz w:val="24"/>
-                <w:szCs w:val="24"/>
-              </w:rPr>
-              <w:t>Verint</w:t>
-            </w:r>
-            <w:proofErr w:type="spellEnd"/>
-            <w:r>
-              <w:rPr>
-                <w:sz w:val="24"/>
-                <w:szCs w:val="24"/>
-              </w:rPr>
-              <w:t xml:space="preserve"> = scorecard form used</w:t>
+              <w:t>For records from Verint = scorecard form used</w:t>
             </w:r>
           </w:p>
           <w:p>
@@ -7775,6 +7338,192 @@
                 <w:szCs w:val="24"/>
               </w:rPr>
               <w:t>For IQA Scorecards, the letters IQA will be somewhere in the field</w:t>
+            </w:r>
+          </w:p>
+        </w:tc>
+      </w:tr>
+      <w:tr>
+        <w:trPr>
+          <w:tblHeader/>
+        </w:trPr>
+        <w:tc>
+          <w:tcPr>
+            <w:tcW w:w="1253" w:type="dxa"/>
+            <w:tcBorders>
+              <w:top w:val="single" w:sz="4" w:space="0" w:color="auto"/>
+              <w:left w:val="single" w:sz="4" w:space="0" w:color="auto"/>
+              <w:bottom w:val="single" w:sz="4" w:space="0" w:color="auto"/>
+              <w:right w:val="single" w:sz="4" w:space="0" w:color="auto"/>
+            </w:tcBorders>
+          </w:tcPr>
+          <w:p>
+            <w:pPr>
+              <w:pStyle w:val="TableText"/>
+              <w:numPr>
+                <w:ilvl w:val="0"/>
+                <w:numId w:val="4"/>
+              </w:numPr>
+              <w:rPr>
+                <w:b w:val="0"/>
+                <w:sz w:val="24"/>
+                <w:szCs w:val="24"/>
+              </w:rPr>
+            </w:pPr>
+          </w:p>
+        </w:tc>
+        <w:tc>
+          <w:tcPr>
+            <w:tcW w:w="727" w:type="dxa"/>
+            <w:tcBorders>
+              <w:top w:val="single" w:sz="4" w:space="0" w:color="auto"/>
+              <w:left w:val="single" w:sz="4" w:space="0" w:color="auto"/>
+              <w:bottom w:val="single" w:sz="4" w:space="0" w:color="auto"/>
+              <w:right w:val="single" w:sz="4" w:space="0" w:color="auto"/>
+            </w:tcBorders>
+          </w:tcPr>
+          <w:p>
+            <w:pPr>
+              <w:pStyle w:val="NormalWeb"/>
+              <w:jc w:val="center"/>
+            </w:pPr>
+          </w:p>
+        </w:tc>
+        <w:tc>
+          <w:tcPr>
+            <w:tcW w:w="2250" w:type="dxa"/>
+            <w:tcBorders>
+              <w:top w:val="single" w:sz="4" w:space="0" w:color="auto"/>
+              <w:left w:val="single" w:sz="4" w:space="0" w:color="auto"/>
+              <w:bottom w:val="single" w:sz="4" w:space="0" w:color="auto"/>
+              <w:right w:val="single" w:sz="4" w:space="0" w:color="auto"/>
+            </w:tcBorders>
+          </w:tcPr>
+          <w:p>
+            <w:pPr>
+              <w:pStyle w:val="NormalWeb"/>
+            </w:pPr>
+            <w:r>
+              <w:t>Coaching Monitor</w:t>
+            </w:r>
+          </w:p>
+        </w:tc>
+        <w:tc>
+          <w:tcPr>
+            <w:tcW w:w="1800" w:type="dxa"/>
+            <w:tcBorders>
+              <w:top w:val="single" w:sz="4" w:space="0" w:color="auto"/>
+              <w:left w:val="single" w:sz="4" w:space="0" w:color="auto"/>
+              <w:bottom w:val="single" w:sz="4" w:space="0" w:color="auto"/>
+              <w:right w:val="single" w:sz="4" w:space="0" w:color="auto"/>
+            </w:tcBorders>
+          </w:tcPr>
+          <w:p>
+            <w:pPr>
+              <w:rPr>
+                <w:sz w:val="24"/>
+                <w:szCs w:val="24"/>
+              </w:rPr>
+            </w:pPr>
+            <w:r>
+              <w:rPr>
+                <w:sz w:val="24"/>
+                <w:szCs w:val="24"/>
+              </w:rPr>
+              <w:t>3 bytes, Alpha/Numeric</w:t>
+            </w:r>
+          </w:p>
+        </w:tc>
+        <w:tc>
+          <w:tcPr>
+            <w:tcW w:w="4510" w:type="dxa"/>
+            <w:tcBorders>
+              <w:top w:val="single" w:sz="4" w:space="0" w:color="auto"/>
+              <w:left w:val="single" w:sz="4" w:space="0" w:color="auto"/>
+              <w:bottom w:val="single" w:sz="4" w:space="0" w:color="auto"/>
+              <w:right w:val="single" w:sz="4" w:space="0" w:color="auto"/>
+            </w:tcBorders>
+          </w:tcPr>
+          <w:p>
+            <w:pPr>
+              <w:rPr>
+                <w:sz w:val="24"/>
+                <w:szCs w:val="24"/>
+              </w:rPr>
+            </w:pPr>
+            <w:r>
+              <w:rPr>
+                <w:sz w:val="24"/>
+                <w:szCs w:val="24"/>
+              </w:rPr>
+              <w:t>Indicated where scorecard form was a coaching monitor or not</w:t>
+            </w:r>
+          </w:p>
+          <w:p>
+            <w:pPr>
+              <w:rPr>
+                <w:sz w:val="24"/>
+                <w:szCs w:val="24"/>
+              </w:rPr>
+            </w:pPr>
+          </w:p>
+          <w:p>
+            <w:pPr>
+              <w:rPr>
+                <w:sz w:val="24"/>
+                <w:szCs w:val="24"/>
+              </w:rPr>
+            </w:pPr>
+            <w:r>
+              <w:rPr>
+                <w:sz w:val="24"/>
+                <w:szCs w:val="24"/>
+              </w:rPr>
+              <w:t>Values are:</w:t>
+            </w:r>
+          </w:p>
+          <w:p>
+            <w:pPr>
+              <w:rPr>
+                <w:sz w:val="24"/>
+                <w:szCs w:val="24"/>
+              </w:rPr>
+            </w:pPr>
+            <w:r>
+              <w:rPr>
+                <w:sz w:val="24"/>
+                <w:szCs w:val="24"/>
+              </w:rPr>
+              <w:t>Yes = Coaching Monitor</w:t>
+            </w:r>
+          </w:p>
+          <w:p>
+            <w:pPr>
+              <w:rPr>
+                <w:sz w:val="24"/>
+                <w:szCs w:val="24"/>
+              </w:rPr>
+            </w:pPr>
+            <w:r>
+              <w:rPr>
+                <w:sz w:val="24"/>
+                <w:szCs w:val="24"/>
+              </w:rPr>
+              <w:t>No = Not a coaching Monitor</w:t>
+            </w:r>
+          </w:p>
+          <w:p>
+            <w:pPr>
+              <w:rPr>
+                <w:sz w:val="24"/>
+                <w:szCs w:val="24"/>
+              </w:rPr>
+            </w:pPr>
+            <w:r>
+              <w:rPr>
+                <w:sz w:val="24"/>
+                <w:szCs w:val="24"/>
+              </w:rPr>
+              <w:t xml:space="preserve">NA = Not applicable </w:t>
             </w:r>
           </w:p>
         </w:tc>
@@ -7845,7 +7594,6 @@
           <w:sz w:val="24"/>
           <w:szCs w:val="24"/>
         </w:rPr>
-        <w:lastRenderedPageBreak/>
         <w:t>Sample IQS Feed:</w:t>
       </w:r>
       <w:bookmarkStart w:id="4" w:name="_Toc379289871"/>
@@ -7876,34 +7624,7 @@
           <w:bCs/>
           <w:color w:val="000000" w:themeColor="text1"/>
         </w:rPr>
-        <w:t>15699|08/13/2013 22:44:03|35|221199|221199|413599|413599|403099|403099|74169990|08/05/2013 13:44:00||Phone – Beneficiary is calling to verify if Medicare covers dental services. |Excellent job John.|||||</w:t>
-      </w:r>
-      <w:proofErr w:type="spellStart"/>
-      <w:r>
-        <w:rPr>
-          <w:rFonts w:ascii="Times New Roman" w:hAnsi="Times New Roman"/>
-          <w:bCs/>
-          <w:color w:val="000000" w:themeColor="text1"/>
-        </w:rPr>
-        <w:t>Verint</w:t>
-      </w:r>
-      <w:proofErr w:type="spellEnd"/>
-      <w:r>
-        <w:rPr>
-          <w:rFonts w:ascii="Times New Roman" w:hAnsi="Times New Roman"/>
-          <w:bCs/>
-          <w:color w:val="000000" w:themeColor="text1"/>
-        </w:rPr>
-        <w:t>-GDIT||</w:t>
-      </w:r>
-      <w:proofErr w:type="spellStart"/>
-      <w:r>
-        <w:rPr>
-          <w:rFonts w:ascii="Times New Roman" w:hAnsi="Times New Roman"/>
-          <w:bCs/>
-          <w:color w:val="000000" w:themeColor="text1"/>
-        </w:rPr>
-        <w:t>reinforcement</w:t>
+        <w:t>15699|08/13/2013 22:44:03|35|221199|221199|413599|413599|403099|403099|74169990|08/05/2013 13:44:00||Phone – Beneficiary is calling to verify if Medicare covers dental services. |Excellent job John.|||||Verint-GDIT||reinforcement</w:t>
       </w:r>
       <w:bookmarkEnd w:id="4"/>
       <w:r>
@@ -7912,16 +7633,15 @@
           <w:bCs/>
           <w:color w:val="000000" w:themeColor="text1"/>
         </w:rPr>
-        <w:t>|Yes|GDIT</w:t>
+        <w:t>|Yes|GDIT QCM Medicare</w:t>
       </w:r>
-      <w:proofErr w:type="spellEnd"/>
       <w:r>
         <w:rPr>
           <w:rFonts w:ascii="Times New Roman" w:hAnsi="Times New Roman"/>
           <w:bCs/>
           <w:color w:val="000000" w:themeColor="text1"/>
         </w:rPr>
-        <w:t xml:space="preserve"> QCM Medicare</w:t>
+        <w:t>|Yes</w:t>
       </w:r>
     </w:p>
     <w:p>
@@ -7943,11 +7663,11 @@
       </w:pPr>
     </w:p>
     <w:sectPr>
-      <w:headerReference w:type="default" r:id="rId13"/>
-      <w:footerReference w:type="even" r:id="rId14"/>
-      <w:footerReference w:type="default" r:id="rId15"/>
-      <w:headerReference w:type="first" r:id="rId16"/>
-      <w:footerReference w:type="first" r:id="rId17"/>
+      <w:headerReference w:type="default" r:id="rId12"/>
+      <w:footerReference w:type="even" r:id="rId13"/>
+      <w:footerReference w:type="default" r:id="rId14"/>
+      <w:headerReference w:type="first" r:id="rId15"/>
+      <w:footerReference w:type="first" r:id="rId16"/>
       <w:type w:val="oddPage"/>
       <w:pgSz w:w="12240" w:h="15840"/>
       <w:pgMar w:top="1440" w:right="1080" w:bottom="1440" w:left="1440" w:header="720" w:footer="504" w:gutter="0"/>
@@ -7960,7 +7680,7 @@
 </file>
 
 <file path=word/endnotes.xml><?xml version="1.0" encoding="utf-8"?>
-<w:endnotes xmlns:wpc="http://schemas.microsoft.com/office/word/2010/wordprocessingCanvas" xmlns:mc="http://schemas.openxmlformats.org/markup-compatibility/2006" xmlns:o="urn:schemas-microsoft-com:office:office" xmlns:r="http://schemas.openxmlformats.org/officeDocument/2006/relationships" xmlns:m="http://schemas.openxmlformats.org/officeDocument/2006/math" xmlns:v="urn:schemas-microsoft-com:vml" xmlns:wp14="http://schemas.microsoft.com/office/word/2010/wordprocessingDrawing" xmlns:wp="http://schemas.openxmlformats.org/drawingml/2006/wordprocessingDrawing" xmlns:w10="urn:schemas-microsoft-com:office:word" xmlns:w="http://schemas.openxmlformats.org/wordprocessingml/2006/main" xmlns:w14="http://schemas.microsoft.com/office/word/2010/wordml" xmlns:wpg="http://schemas.microsoft.com/office/word/2010/wordprocessingGroup" xmlns:wpi="http://schemas.microsoft.com/office/word/2010/wordprocessingInk" xmlns:wne="http://schemas.microsoft.com/office/word/2006/wordml" xmlns:wps="http://schemas.microsoft.com/office/word/2010/wordprocessingShape" mc:Ignorable="w14 wp14">
+<w:endnotes xmlns:wpc="http://schemas.microsoft.com/office/word/2010/wordprocessingCanvas" xmlns:mc="http://schemas.openxmlformats.org/markup-compatibility/2006" xmlns:o="urn:schemas-microsoft-com:office:office" xmlns:r="http://schemas.openxmlformats.org/officeDocument/2006/relationships" xmlns:m="http://schemas.openxmlformats.org/officeDocument/2006/math" xmlns:v="urn:schemas-microsoft-com:vml" xmlns:wp14="http://schemas.microsoft.com/office/word/2010/wordprocessingDrawing" xmlns:wp="http://schemas.openxmlformats.org/drawingml/2006/wordprocessingDrawing" xmlns:w10="urn:schemas-microsoft-com:office:word" xmlns:w="http://schemas.openxmlformats.org/wordprocessingml/2006/main" xmlns:w14="http://schemas.microsoft.com/office/word/2010/wordml" xmlns:w15="http://schemas.microsoft.com/office/word/2012/wordml" xmlns:wpg="http://schemas.microsoft.com/office/word/2010/wordprocessingGroup" xmlns:wpi="http://schemas.microsoft.com/office/word/2010/wordprocessingInk" xmlns:wne="http://schemas.microsoft.com/office/word/2006/wordml" xmlns:wps="http://schemas.microsoft.com/office/word/2010/wordprocessingShape" mc:Ignorable="w14 w15 wp14">
   <w:endnote w:type="separator" w:id="-1">
     <w:p>
       <w:r>
@@ -7979,7 +7699,7 @@
 </file>
 
 <file path=word/footer1.xml><?xml version="1.0" encoding="utf-8"?>
-<w:ftr xmlns:wpc="http://schemas.microsoft.com/office/word/2010/wordprocessingCanvas" xmlns:mc="http://schemas.openxmlformats.org/markup-compatibility/2006" xmlns:o="urn:schemas-microsoft-com:office:office" xmlns:r="http://schemas.openxmlformats.org/officeDocument/2006/relationships" xmlns:m="http://schemas.openxmlformats.org/officeDocument/2006/math" xmlns:v="urn:schemas-microsoft-com:vml" xmlns:wp14="http://schemas.microsoft.com/office/word/2010/wordprocessingDrawing" xmlns:wp="http://schemas.openxmlformats.org/drawingml/2006/wordprocessingDrawing" xmlns:w10="urn:schemas-microsoft-com:office:word" xmlns:w="http://schemas.openxmlformats.org/wordprocessingml/2006/main" xmlns:w14="http://schemas.microsoft.com/office/word/2010/wordml" xmlns:wpg="http://schemas.microsoft.com/office/word/2010/wordprocessingGroup" xmlns:wpi="http://schemas.microsoft.com/office/word/2010/wordprocessingInk" xmlns:wne="http://schemas.microsoft.com/office/word/2006/wordml" xmlns:wps="http://schemas.microsoft.com/office/word/2010/wordprocessingShape" mc:Ignorable="w14 wp14">
+<w:ftr xmlns:wpc="http://schemas.microsoft.com/office/word/2010/wordprocessingCanvas" xmlns:mc="http://schemas.openxmlformats.org/markup-compatibility/2006" xmlns:o="urn:schemas-microsoft-com:office:office" xmlns:r="http://schemas.openxmlformats.org/officeDocument/2006/relationships" xmlns:m="http://schemas.openxmlformats.org/officeDocument/2006/math" xmlns:v="urn:schemas-microsoft-com:vml" xmlns:wp14="http://schemas.microsoft.com/office/word/2010/wordprocessingDrawing" xmlns:wp="http://schemas.openxmlformats.org/drawingml/2006/wordprocessingDrawing" xmlns:w10="urn:schemas-microsoft-com:office:word" xmlns:w="http://schemas.openxmlformats.org/wordprocessingml/2006/main" xmlns:w14="http://schemas.microsoft.com/office/word/2010/wordml" xmlns:w15="http://schemas.microsoft.com/office/word/2012/wordml" xmlns:wpg="http://schemas.microsoft.com/office/word/2010/wordprocessingGroup" xmlns:wpi="http://schemas.microsoft.com/office/word/2010/wordprocessingInk" xmlns:wne="http://schemas.microsoft.com/office/word/2006/wordml" xmlns:wps="http://schemas.microsoft.com/office/word/2010/wordprocessingShape" mc:Ignorable="w14 w15 wp14">
   <w:p>
     <w:pPr>
       <w:pStyle w:val="Footer"/>
@@ -8017,7 +7737,7 @@
 </file>
 
 <file path=word/footer2.xml><?xml version="1.0" encoding="utf-8"?>
-<w:ftr xmlns:wpc="http://schemas.microsoft.com/office/word/2010/wordprocessingCanvas" xmlns:mc="http://schemas.openxmlformats.org/markup-compatibility/2006" xmlns:o="urn:schemas-microsoft-com:office:office" xmlns:r="http://schemas.openxmlformats.org/officeDocument/2006/relationships" xmlns:m="http://schemas.openxmlformats.org/officeDocument/2006/math" xmlns:v="urn:schemas-microsoft-com:vml" xmlns:wp14="http://schemas.microsoft.com/office/word/2010/wordprocessingDrawing" xmlns:wp="http://schemas.openxmlformats.org/drawingml/2006/wordprocessingDrawing" xmlns:w10="urn:schemas-microsoft-com:office:word" xmlns:w="http://schemas.openxmlformats.org/wordprocessingml/2006/main" xmlns:w14="http://schemas.microsoft.com/office/word/2010/wordml" xmlns:wpg="http://schemas.microsoft.com/office/word/2010/wordprocessingGroup" xmlns:wpi="http://schemas.microsoft.com/office/word/2010/wordprocessingInk" xmlns:wne="http://schemas.microsoft.com/office/word/2006/wordml" xmlns:wps="http://schemas.microsoft.com/office/word/2010/wordprocessingShape" mc:Ignorable="w14 wp14">
+<w:ftr xmlns:wpc="http://schemas.microsoft.com/office/word/2010/wordprocessingCanvas" xmlns:mc="http://schemas.openxmlformats.org/markup-compatibility/2006" xmlns:o="urn:schemas-microsoft-com:office:office" xmlns:r="http://schemas.openxmlformats.org/officeDocument/2006/relationships" xmlns:m="http://schemas.openxmlformats.org/officeDocument/2006/math" xmlns:v="urn:schemas-microsoft-com:vml" xmlns:wp14="http://schemas.microsoft.com/office/word/2010/wordprocessingDrawing" xmlns:wp="http://schemas.openxmlformats.org/drawingml/2006/wordprocessingDrawing" xmlns:w10="urn:schemas-microsoft-com:office:word" xmlns:w="http://schemas.openxmlformats.org/wordprocessingml/2006/main" xmlns:w14="http://schemas.microsoft.com/office/word/2010/wordml" xmlns:w15="http://schemas.microsoft.com/office/word/2012/wordml" xmlns:wpg="http://schemas.microsoft.com/office/word/2010/wordprocessingGroup" xmlns:wpi="http://schemas.microsoft.com/office/word/2010/wordprocessingInk" xmlns:wne="http://schemas.microsoft.com/office/word/2006/wordml" xmlns:wps="http://schemas.microsoft.com/office/word/2010/wordprocessingShape" mc:Ignorable="w14 w15 wp14">
   <w:p>
     <w:pPr>
       <w:rPr>
@@ -8095,7 +7815,7 @@
         </mc:Choice>
         <mc:Fallback>
           <w:pict>
-            <v:line id="Line 39" o:spid="_x0000_s1026" style="position:absolute;z-index:251658240;visibility:visible;mso-wrap-style:square;mso-width-percent:0;mso-height-percent:0;mso-wrap-distance-left:9pt;mso-wrap-distance-top:0;mso-wrap-distance-right:9pt;mso-wrap-distance-bottom:0;mso-position-horizontal:absolute;mso-position-horizontal-relative:text;mso-position-vertical:absolute;mso-position-vertical-relative:text;mso-width-percent:0;mso-height-percent:0;mso-width-relative:page;mso-height-relative:page" from="0,1.8pt" to="475.2pt,1.8pt" o:gfxdata="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" o:allowincell="f"/>
+            <v:line w14:anchorId="68470600" id="Line 39" o:spid="_x0000_s1026" style="position:absolute;z-index:251658240;visibility:visible;mso-wrap-style:square;mso-width-percent:0;mso-height-percent:0;mso-wrap-distance-left:9pt;mso-wrap-distance-top:0;mso-wrap-distance-right:9pt;mso-wrap-distance-bottom:0;mso-position-horizontal:absolute;mso-position-horizontal-relative:text;mso-position-vertical:absolute;mso-position-vertical-relative:text;mso-width-percent:0;mso-height-percent:0;mso-width-relative:page;mso-height-relative:page" from="0,1.8pt" to="475.2pt,1.8pt" o:gfxdata="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" o:allowincell="f"/>
           </w:pict>
         </mc:Fallback>
       </mc:AlternateContent>
@@ -8242,7 +7962,7 @@
         <w:noProof/>
         <w:sz w:val="18"/>
       </w:rPr>
-      <w:t>3</w:t>
+      <w:t>2</w:t>
     </w:r>
     <w:r>
       <w:rPr>
@@ -8256,7 +7976,7 @@
 </file>
 
 <file path=word/footer3.xml><?xml version="1.0" encoding="utf-8"?>
-<w:ftr xmlns:wpc="http://schemas.microsoft.com/office/word/2010/wordprocessingCanvas" xmlns:mc="http://schemas.openxmlformats.org/markup-compatibility/2006" xmlns:o="urn:schemas-microsoft-com:office:office" xmlns:r="http://schemas.openxmlformats.org/officeDocument/2006/relationships" xmlns:m="http://schemas.openxmlformats.org/officeDocument/2006/math" xmlns:v="urn:schemas-microsoft-com:vml" xmlns:wp14="http://schemas.microsoft.com/office/word/2010/wordprocessingDrawing" xmlns:wp="http://schemas.openxmlformats.org/drawingml/2006/wordprocessingDrawing" xmlns:w10="urn:schemas-microsoft-com:office:word" xmlns:w="http://schemas.openxmlformats.org/wordprocessingml/2006/main" xmlns:w14="http://schemas.microsoft.com/office/word/2010/wordml" xmlns:wpg="http://schemas.microsoft.com/office/word/2010/wordprocessingGroup" xmlns:wpi="http://schemas.microsoft.com/office/word/2010/wordprocessingInk" xmlns:wne="http://schemas.microsoft.com/office/word/2006/wordml" xmlns:wps="http://schemas.microsoft.com/office/word/2010/wordprocessingShape" mc:Ignorable="w14 wp14">
+<w:ftr xmlns:wpc="http://schemas.microsoft.com/office/word/2010/wordprocessingCanvas" xmlns:mc="http://schemas.openxmlformats.org/markup-compatibility/2006" xmlns:o="urn:schemas-microsoft-com:office:office" xmlns:r="http://schemas.openxmlformats.org/officeDocument/2006/relationships" xmlns:m="http://schemas.openxmlformats.org/officeDocument/2006/math" xmlns:v="urn:schemas-microsoft-com:vml" xmlns:wp14="http://schemas.microsoft.com/office/word/2010/wordprocessingDrawing" xmlns:wp="http://schemas.openxmlformats.org/drawingml/2006/wordprocessingDrawing" xmlns:w10="urn:schemas-microsoft-com:office:word" xmlns:w="http://schemas.openxmlformats.org/wordprocessingml/2006/main" xmlns:w14="http://schemas.microsoft.com/office/word/2010/wordml" xmlns:w15="http://schemas.microsoft.com/office/word/2012/wordml" xmlns:wpg="http://schemas.microsoft.com/office/word/2010/wordprocessingGroup" xmlns:wpi="http://schemas.microsoft.com/office/word/2010/wordprocessingInk" xmlns:wne="http://schemas.microsoft.com/office/word/2006/wordml" xmlns:wps="http://schemas.microsoft.com/office/word/2010/wordprocessingShape" mc:Ignorable="w14 w15 wp14">
   <w:p>
     <w:pPr>
       <w:pStyle w:val="Footer"/>
@@ -8338,7 +8058,7 @@
         </mc:Choice>
         <mc:Fallback>
           <w:pict>
-            <v:line id="Line 32" o:spid="_x0000_s1026" style="position:absolute;z-index:251657216;visibility:visible;mso-wrap-style:square;mso-width-percent:0;mso-height-percent:0;mso-wrap-distance-left:9pt;mso-wrap-distance-top:0;mso-wrap-distance-right:9pt;mso-wrap-distance-bottom:0;mso-position-horizontal:absolute;mso-position-horizontal-relative:page;mso-position-vertical:absolute;mso-position-vertical-relative:page;mso-width-percent:0;mso-height-percent:0;mso-width-relative:page;mso-height-relative:page" from="1in,750.3pt" to="540pt,750.3pt" o:gfxdata="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" o:allowincell="f">
+            <v:line w14:anchorId="0593FB3E" id="Line 32" o:spid="_x0000_s1026" style="position:absolute;z-index:251657216;visibility:visible;mso-wrap-style:square;mso-width-percent:0;mso-height-percent:0;mso-wrap-distance-left:9pt;mso-wrap-distance-top:0;mso-wrap-distance-right:9pt;mso-wrap-distance-bottom:0;mso-position-horizontal:absolute;mso-position-horizontal-relative:page;mso-position-vertical:absolute;mso-position-vertical-relative:page;mso-width-percent:0;mso-height-percent:0;mso-width-relative:page;mso-height-relative:page" from="1in,750.3pt" to="540pt,750.3pt" o:gfxdata="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" o:allowincell="f">
               <w10:wrap anchorx="page" anchory="page"/>
             </v:line>
           </w:pict>
@@ -8393,7 +8113,7 @@
 </file>
 
 <file path=word/footnotes.xml><?xml version="1.0" encoding="utf-8"?>
-<w:footnotes xmlns:wpc="http://schemas.microsoft.com/office/word/2010/wordprocessingCanvas" xmlns:mc="http://schemas.openxmlformats.org/markup-compatibility/2006" xmlns:o="urn:schemas-microsoft-com:office:office" xmlns:r="http://schemas.openxmlformats.org/officeDocument/2006/relationships" xmlns:m="http://schemas.openxmlformats.org/officeDocument/2006/math" xmlns:v="urn:schemas-microsoft-com:vml" xmlns:wp14="http://schemas.microsoft.com/office/word/2010/wordprocessingDrawing" xmlns:wp="http://schemas.openxmlformats.org/drawingml/2006/wordprocessingDrawing" xmlns:w10="urn:schemas-microsoft-com:office:word" xmlns:w="http://schemas.openxmlformats.org/wordprocessingml/2006/main" xmlns:w14="http://schemas.microsoft.com/office/word/2010/wordml" xmlns:wpg="http://schemas.microsoft.com/office/word/2010/wordprocessingGroup" xmlns:wpi="http://schemas.microsoft.com/office/word/2010/wordprocessingInk" xmlns:wne="http://schemas.microsoft.com/office/word/2006/wordml" xmlns:wps="http://schemas.microsoft.com/office/word/2010/wordprocessingShape" mc:Ignorable="w14 wp14">
+<w:footnotes xmlns:wpc="http://schemas.microsoft.com/office/word/2010/wordprocessingCanvas" xmlns:mc="http://schemas.openxmlformats.org/markup-compatibility/2006" xmlns:o="urn:schemas-microsoft-com:office:office" xmlns:r="http://schemas.openxmlformats.org/officeDocument/2006/relationships" xmlns:m="http://schemas.openxmlformats.org/officeDocument/2006/math" xmlns:v="urn:schemas-microsoft-com:vml" xmlns:wp14="http://schemas.microsoft.com/office/word/2010/wordprocessingDrawing" xmlns:wp="http://schemas.openxmlformats.org/drawingml/2006/wordprocessingDrawing" xmlns:w10="urn:schemas-microsoft-com:office:word" xmlns:w="http://schemas.openxmlformats.org/wordprocessingml/2006/main" xmlns:w14="http://schemas.microsoft.com/office/word/2010/wordml" xmlns:w15="http://schemas.microsoft.com/office/word/2012/wordml" xmlns:wpg="http://schemas.microsoft.com/office/word/2010/wordprocessingGroup" xmlns:wpi="http://schemas.microsoft.com/office/word/2010/wordprocessingInk" xmlns:wne="http://schemas.microsoft.com/office/word/2006/wordml" xmlns:wps="http://schemas.microsoft.com/office/word/2010/wordprocessingShape" mc:Ignorable="w14 w15 wp14">
   <w:footnote w:type="separator" w:id="-1">
     <w:p>
       <w:r>
@@ -8412,7 +8132,7 @@
 </file>
 
 <file path=word/header1.xml><?xml version="1.0" encoding="utf-8"?>
-<w:hdr xmlns:wpc="http://schemas.microsoft.com/office/word/2010/wordprocessingCanvas" xmlns:mc="http://schemas.openxmlformats.org/markup-compatibility/2006" xmlns:o="urn:schemas-microsoft-com:office:office" xmlns:r="http://schemas.openxmlformats.org/officeDocument/2006/relationships" xmlns:m="http://schemas.openxmlformats.org/officeDocument/2006/math" xmlns:v="urn:schemas-microsoft-com:vml" xmlns:wp14="http://schemas.microsoft.com/office/word/2010/wordprocessingDrawing" xmlns:wp="http://schemas.openxmlformats.org/drawingml/2006/wordprocessingDrawing" xmlns:w10="urn:schemas-microsoft-com:office:word" xmlns:w="http://schemas.openxmlformats.org/wordprocessingml/2006/main" xmlns:w14="http://schemas.microsoft.com/office/word/2010/wordml" xmlns:wpg="http://schemas.microsoft.com/office/word/2010/wordprocessingGroup" xmlns:wpi="http://schemas.microsoft.com/office/word/2010/wordprocessingInk" xmlns:wne="http://schemas.microsoft.com/office/word/2006/wordml" xmlns:wps="http://schemas.microsoft.com/office/word/2010/wordprocessingShape" mc:Ignorable="w14 wp14">
+<w:hdr xmlns:wpc="http://schemas.microsoft.com/office/word/2010/wordprocessingCanvas" xmlns:mc="http://schemas.openxmlformats.org/markup-compatibility/2006" xmlns:o="urn:schemas-microsoft-com:office:office" xmlns:r="http://schemas.openxmlformats.org/officeDocument/2006/relationships" xmlns:m="http://schemas.openxmlformats.org/officeDocument/2006/math" xmlns:v="urn:schemas-microsoft-com:vml" xmlns:wp14="http://schemas.microsoft.com/office/word/2010/wordprocessingDrawing" xmlns:wp="http://schemas.openxmlformats.org/drawingml/2006/wordprocessingDrawing" xmlns:w10="urn:schemas-microsoft-com:office:word" xmlns:w="http://schemas.openxmlformats.org/wordprocessingml/2006/main" xmlns:w14="http://schemas.microsoft.com/office/word/2010/wordml" xmlns:w15="http://schemas.microsoft.com/office/word/2012/wordml" xmlns:wpg="http://schemas.microsoft.com/office/word/2010/wordprocessingGroup" xmlns:wpi="http://schemas.microsoft.com/office/word/2010/wordprocessingInk" xmlns:wne="http://schemas.microsoft.com/office/word/2006/wordml" xmlns:wps="http://schemas.microsoft.com/office/word/2010/wordprocessingShape" mc:Ignorable="w14 w15 wp14">
   <w:p>
     <w:pPr>
       <w:pStyle w:val="Header"/>
@@ -8494,7 +8214,7 @@
         </mc:Choice>
         <mc:Fallback>
           <w:pict>
-            <v:line id="Line 38" o:spid="_x0000_s1026" style="position:absolute;z-index:251659264;visibility:visible;mso-wrap-style:square;mso-width-percent:0;mso-height-percent:0;mso-wrap-distance-left:9pt;mso-wrap-distance-top:0;mso-wrap-distance-right:9pt;mso-wrap-distance-bottom:0;mso-position-horizontal:absolute;mso-position-horizontal-relative:page;mso-position-vertical:absolute;mso-position-vertical-relative:page;mso-width-percent:0;mso-height-percent:0;mso-width-relative:page;mso-height-relative:page" from="1in,50.4pt" to="561.6pt,50.4pt" o:gfxdata="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" o:allowincell="f">
+            <v:line w14:anchorId="3FBC7E04" id="Line 38" o:spid="_x0000_s1026" style="position:absolute;z-index:251659264;visibility:visible;mso-wrap-style:square;mso-width-percent:0;mso-height-percent:0;mso-wrap-distance-left:9pt;mso-wrap-distance-top:0;mso-wrap-distance-right:9pt;mso-wrap-distance-bottom:0;mso-position-horizontal:absolute;mso-position-horizontal-relative:page;mso-position-vertical:absolute;mso-position-vertical-relative:page;mso-width-percent:0;mso-height-percent:0;mso-width-relative:page;mso-height-relative:page" from="1in,50.4pt" to="561.6pt,50.4pt" o:gfxdata="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" o:allowincell="f">
               <w10:wrap anchorx="page" anchory="page"/>
             </v:line>
           </w:pict>
@@ -8531,7 +8251,7 @@
 </file>
 
 <file path=word/header2.xml><?xml version="1.0" encoding="utf-8"?>
-<w:hdr xmlns:wpc="http://schemas.microsoft.com/office/word/2010/wordprocessingCanvas" xmlns:mc="http://schemas.openxmlformats.org/markup-compatibility/2006" xmlns:o="urn:schemas-microsoft-com:office:office" xmlns:r="http://schemas.openxmlformats.org/officeDocument/2006/relationships" xmlns:m="http://schemas.openxmlformats.org/officeDocument/2006/math" xmlns:v="urn:schemas-microsoft-com:vml" xmlns:wp14="http://schemas.microsoft.com/office/word/2010/wordprocessingDrawing" xmlns:wp="http://schemas.openxmlformats.org/drawingml/2006/wordprocessingDrawing" xmlns:w10="urn:schemas-microsoft-com:office:word" xmlns:w="http://schemas.openxmlformats.org/wordprocessingml/2006/main" xmlns:w14="http://schemas.microsoft.com/office/word/2010/wordml" xmlns:wpg="http://schemas.microsoft.com/office/word/2010/wordprocessingGroup" xmlns:wpi="http://schemas.microsoft.com/office/word/2010/wordprocessingInk" xmlns:wne="http://schemas.microsoft.com/office/word/2006/wordml" xmlns:wps="http://schemas.microsoft.com/office/word/2010/wordprocessingShape" mc:Ignorable="w14 wp14">
+<w:hdr xmlns:wpc="http://schemas.microsoft.com/office/word/2010/wordprocessingCanvas" xmlns:mc="http://schemas.openxmlformats.org/markup-compatibility/2006" xmlns:o="urn:schemas-microsoft-com:office:office" xmlns:r="http://schemas.openxmlformats.org/officeDocument/2006/relationships" xmlns:m="http://schemas.openxmlformats.org/officeDocument/2006/math" xmlns:v="urn:schemas-microsoft-com:vml" xmlns:wp14="http://schemas.microsoft.com/office/word/2010/wordprocessingDrawing" xmlns:wp="http://schemas.openxmlformats.org/drawingml/2006/wordprocessingDrawing" xmlns:w10="urn:schemas-microsoft-com:office:word" xmlns:w="http://schemas.openxmlformats.org/wordprocessingml/2006/main" xmlns:w14="http://schemas.microsoft.com/office/word/2010/wordml" xmlns:w15="http://schemas.microsoft.com/office/word/2012/wordml" xmlns:wpg="http://schemas.microsoft.com/office/word/2010/wordprocessingGroup" xmlns:wpi="http://schemas.microsoft.com/office/word/2010/wordprocessingInk" xmlns:wne="http://schemas.microsoft.com/office/word/2006/wordml" xmlns:wps="http://schemas.microsoft.com/office/word/2010/wordprocessingShape" mc:Ignorable="w14 w15 wp14">
   <w:p>
     <w:pPr>
       <w:pStyle w:val="Header"/>
@@ -8607,7 +8327,7 @@
         </mc:Choice>
         <mc:Fallback>
           <w:pict>
-            <v:line id="Line 30" o:spid="_x0000_s1026" style="position:absolute;z-index:251656192;visibility:visible;mso-wrap-style:square;mso-width-percent:0;mso-height-percent:0;mso-wrap-distance-left:9pt;mso-wrap-distance-top:0;mso-wrap-distance-right:9pt;mso-wrap-distance-bottom:0;mso-position-horizontal:absolute;mso-position-horizontal-relative:page;mso-position-vertical:absolute;mso-position-vertical-relative:page;mso-width-percent:0;mso-height-percent:0;mso-width-relative:page;mso-height-relative:page" from="1in,50.4pt" to="540pt,50.4pt" o:gfxdata="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" o:allowincell="f">
+            <v:line w14:anchorId="34B2E8BA" id="Line 30" o:spid="_x0000_s1026" style="position:absolute;z-index:251656192;visibility:visible;mso-wrap-style:square;mso-width-percent:0;mso-height-percent:0;mso-wrap-distance-left:9pt;mso-wrap-distance-top:0;mso-wrap-distance-right:9pt;mso-wrap-distance-bottom:0;mso-position-horizontal:absolute;mso-position-horizontal-relative:page;mso-position-vertical:absolute;mso-position-vertical-relative:page;mso-width-percent:0;mso-height-percent:0;mso-width-relative:page;mso-height-relative:page" from="1in,50.4pt" to="540pt,50.4pt" o:gfxdata="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" o:allowincell="f">
               <w10:wrap anchorx="page" anchory="page"/>
             </v:line>
           </w:pict>
@@ -8626,8 +8346,8 @@
 </file>
 
 <file path=word/numbering.xml><?xml version="1.0" encoding="utf-8"?>
-<w:numbering xmlns:wpc="http://schemas.microsoft.com/office/word/2010/wordprocessingCanvas" xmlns:mc="http://schemas.openxmlformats.org/markup-compatibility/2006" xmlns:o="urn:schemas-microsoft-com:office:office" xmlns:r="http://schemas.openxmlformats.org/officeDocument/2006/relationships" xmlns:m="http://schemas.openxmlformats.org/officeDocument/2006/math" xmlns:v="urn:schemas-microsoft-com:vml" xmlns:wp14="http://schemas.microsoft.com/office/word/2010/wordprocessingDrawing" xmlns:wp="http://schemas.openxmlformats.org/drawingml/2006/wordprocessingDrawing" xmlns:w10="urn:schemas-microsoft-com:office:word" xmlns:w="http://schemas.openxmlformats.org/wordprocessingml/2006/main" xmlns:w14="http://schemas.microsoft.com/office/word/2010/wordml" xmlns:wpg="http://schemas.microsoft.com/office/word/2010/wordprocessingGroup" xmlns:wpi="http://schemas.microsoft.com/office/word/2010/wordprocessingInk" xmlns:wne="http://schemas.microsoft.com/office/word/2006/wordml" xmlns:wps="http://schemas.microsoft.com/office/word/2010/wordprocessingShape" mc:Ignorable="w14 wp14">
-  <w:abstractNum w:abstractNumId="0">
+<w:numbering xmlns:wpc="http://schemas.microsoft.com/office/word/2010/wordprocessingCanvas" xmlns:mc="http://schemas.openxmlformats.org/markup-compatibility/2006" xmlns:o="urn:schemas-microsoft-com:office:office" xmlns:r="http://schemas.openxmlformats.org/officeDocument/2006/relationships" xmlns:m="http://schemas.openxmlformats.org/officeDocument/2006/math" xmlns:v="urn:schemas-microsoft-com:vml" xmlns:wp14="http://schemas.microsoft.com/office/word/2010/wordprocessingDrawing" xmlns:wp="http://schemas.openxmlformats.org/drawingml/2006/wordprocessingDrawing" xmlns:w10="urn:schemas-microsoft-com:office:word" xmlns:w="http://schemas.openxmlformats.org/wordprocessingml/2006/main" xmlns:w14="http://schemas.microsoft.com/office/word/2010/wordml" xmlns:w15="http://schemas.microsoft.com/office/word/2012/wordml" xmlns:wpg="http://schemas.microsoft.com/office/word/2010/wordprocessingGroup" xmlns:wpi="http://schemas.microsoft.com/office/word/2010/wordprocessingInk" xmlns:wne="http://schemas.microsoft.com/office/word/2006/wordml" xmlns:wps="http://schemas.microsoft.com/office/word/2010/wordprocessingShape" mc:Ignorable="w14 w15 wp14">
+  <w:abstractNum w:abstractNumId="0" w15:restartNumberingAfterBreak="0">
     <w:nsid w:val="000155C1"/>
     <w:multiLevelType w:val="hybridMultilevel"/>
     <w:tmpl w:val="27A685C0"/>
@@ -8740,7 +8460,7 @@
       </w:rPr>
     </w:lvl>
   </w:abstractNum>
-  <w:abstractNum w:abstractNumId="1">
+  <w:abstractNum w:abstractNumId="1" w15:restartNumberingAfterBreak="0">
     <w:nsid w:val="199409F8"/>
     <w:multiLevelType w:val="hybridMultilevel"/>
     <w:tmpl w:val="3E3CD638"/>
@@ -8853,7 +8573,7 @@
       </w:rPr>
     </w:lvl>
   </w:abstractNum>
-  <w:abstractNum w:abstractNumId="2">
+  <w:abstractNum w:abstractNumId="2" w15:restartNumberingAfterBreak="0">
     <w:nsid w:val="32C85EE1"/>
     <w:multiLevelType w:val="hybridMultilevel"/>
     <w:tmpl w:val="75280BFE"/>
@@ -8966,7 +8686,7 @@
       </w:rPr>
     </w:lvl>
   </w:abstractNum>
-  <w:abstractNum w:abstractNumId="3">
+  <w:abstractNum w:abstractNumId="3" w15:restartNumberingAfterBreak="0">
     <w:nsid w:val="3B37710B"/>
     <w:multiLevelType w:val="multilevel"/>
     <w:tmpl w:val="F4E22584"/>
@@ -9115,7 +8835,7 @@
       </w:rPr>
     </w:lvl>
   </w:abstractNum>
-  <w:abstractNum w:abstractNumId="4">
+  <w:abstractNum w:abstractNumId="4" w15:restartNumberingAfterBreak="0">
     <w:nsid w:val="418011EC"/>
     <w:multiLevelType w:val="singleLevel"/>
     <w:tmpl w:val="399EAB7E"/>
@@ -9136,7 +8856,7 @@
       </w:rPr>
     </w:lvl>
   </w:abstractNum>
-  <w:abstractNum w:abstractNumId="5">
+  <w:abstractNum w:abstractNumId="5" w15:restartNumberingAfterBreak="0">
     <w:nsid w:val="45DB13C5"/>
     <w:multiLevelType w:val="hybridMultilevel"/>
     <w:tmpl w:val="23A4AD5A"/>
@@ -9249,7 +8969,7 @@
       </w:rPr>
     </w:lvl>
   </w:abstractNum>
-  <w:abstractNum w:abstractNumId="6">
+  <w:abstractNum w:abstractNumId="6" w15:restartNumberingAfterBreak="0">
     <w:nsid w:val="492D177D"/>
     <w:multiLevelType w:val="hybridMultilevel"/>
     <w:tmpl w:val="7BDAFA30"/>
@@ -9362,7 +9082,7 @@
       </w:rPr>
     </w:lvl>
   </w:abstractNum>
-  <w:abstractNum w:abstractNumId="7">
+  <w:abstractNum w:abstractNumId="7" w15:restartNumberingAfterBreak="0">
     <w:nsid w:val="60572D94"/>
     <w:multiLevelType w:val="hybridMultilevel"/>
     <w:tmpl w:val="977E3F6A"/>
@@ -9451,7 +9171,7 @@
       </w:pPr>
     </w:lvl>
   </w:abstractNum>
-  <w:abstractNum w:abstractNumId="8">
+  <w:abstractNum w:abstractNumId="8" w15:restartNumberingAfterBreak="0">
     <w:nsid w:val="60F32453"/>
     <w:multiLevelType w:val="hybridMultilevel"/>
     <w:tmpl w:val="98C8D63E"/>
@@ -9564,7 +9284,7 @@
       </w:rPr>
     </w:lvl>
   </w:abstractNum>
-  <w:abstractNum w:abstractNumId="9">
+  <w:abstractNum w:abstractNumId="9" w15:restartNumberingAfterBreak="0">
     <w:nsid w:val="664E1BBF"/>
     <w:multiLevelType w:val="hybridMultilevel"/>
     <w:tmpl w:val="D6B42FCE"/>
@@ -9656,7 +9376,7 @@
       </w:pPr>
     </w:lvl>
   </w:abstractNum>
-  <w:abstractNum w:abstractNumId="10">
+  <w:abstractNum w:abstractNumId="10" w15:restartNumberingAfterBreak="0">
     <w:nsid w:val="66CE4507"/>
     <w:multiLevelType w:val="hybridMultilevel"/>
     <w:tmpl w:val="C3260AE2"/>
@@ -9769,7 +9489,7 @@
       </w:rPr>
     </w:lvl>
   </w:abstractNum>
-  <w:abstractNum w:abstractNumId="11">
+  <w:abstractNum w:abstractNumId="11" w15:restartNumberingAfterBreak="0">
     <w:nsid w:val="6A451C39"/>
     <w:multiLevelType w:val="hybridMultilevel"/>
     <w:tmpl w:val="C520D114"/>
@@ -9923,7 +9643,7 @@
 </file>
 
 <file path=word/styles.xml><?xml version="1.0" encoding="utf-8"?>
-<w:styles xmlns:mc="http://schemas.openxmlformats.org/markup-compatibility/2006" xmlns:r="http://schemas.openxmlformats.org/officeDocument/2006/relationships" xmlns:w="http://schemas.openxmlformats.org/wordprocessingml/2006/main" xmlns:w14="http://schemas.microsoft.com/office/word/2010/wordml" mc:Ignorable="w14">
+<w:styles xmlns:mc="http://schemas.openxmlformats.org/markup-compatibility/2006" xmlns:r="http://schemas.openxmlformats.org/officeDocument/2006/relationships" xmlns:w="http://schemas.openxmlformats.org/wordprocessingml/2006/main" xmlns:w14="http://schemas.microsoft.com/office/word/2010/wordml" xmlns:w15="http://schemas.microsoft.com/office/word/2012/wordml" mc:Ignorable="w14 w15">
   <w:docDefaults>
     <w:rPrDefault>
       <w:rPr>
@@ -9933,7 +9653,7 @@
     </w:rPrDefault>
     <w:pPrDefault/>
   </w:docDefaults>
-  <w:latentStyles w:defLockedState="0" w:defUIPriority="0" w:defSemiHidden="0" w:defUnhideWhenUsed="0" w:defQFormat="0" w:count="267">
+  <w:latentStyles w:defLockedState="0" w:defUIPriority="0" w:defSemiHidden="0" w:defUnhideWhenUsed="0" w:defQFormat="0" w:count="371">
     <w:lsdException w:name="Normal" w:qFormat="1"/>
     <w:lsdException w:name="heading 1" w:qFormat="1"/>
     <w:lsdException w:name="heading 2" w:qFormat="1"/>
@@ -9941,19 +9661,148 @@
     <w:lsdException w:name="heading 4" w:qFormat="1"/>
     <w:lsdException w:name="heading 5" w:qFormat="1"/>
     <w:lsdException w:name="heading 6" w:qFormat="1"/>
-    <w:lsdException w:name="heading 7" w:qFormat="1"/>
-    <w:lsdException w:name="heading 8" w:qFormat="1"/>
-    <w:lsdException w:name="heading 9" w:qFormat="1"/>
-    <w:lsdException w:name="toc 1" w:uiPriority="39"/>
-    <w:lsdException w:name="toc 2" w:uiPriority="39"/>
-    <w:lsdException w:name="header" w:uiPriority="99"/>
-    <w:lsdException w:name="caption" w:qFormat="1"/>
+    <w:lsdException w:name="heading 7" w:semiHidden="1" w:unhideWhenUsed="1" w:qFormat="1"/>
+    <w:lsdException w:name="heading 8" w:semiHidden="1" w:unhideWhenUsed="1" w:qFormat="1"/>
+    <w:lsdException w:name="heading 9" w:semiHidden="1" w:unhideWhenUsed="1" w:qFormat="1"/>
+    <w:lsdException w:name="index 1" w:semiHidden="1" w:unhideWhenUsed="1"/>
+    <w:lsdException w:name="index 2" w:semiHidden="1" w:unhideWhenUsed="1"/>
+    <w:lsdException w:name="index 3" w:semiHidden="1" w:unhideWhenUsed="1"/>
+    <w:lsdException w:name="index 4" w:semiHidden="1" w:unhideWhenUsed="1"/>
+    <w:lsdException w:name="index 5" w:semiHidden="1" w:unhideWhenUsed="1"/>
+    <w:lsdException w:name="index 6" w:semiHidden="1" w:unhideWhenUsed="1"/>
+    <w:lsdException w:name="index 7" w:semiHidden="1" w:unhideWhenUsed="1"/>
+    <w:lsdException w:name="index 8" w:semiHidden="1" w:unhideWhenUsed="1"/>
+    <w:lsdException w:name="index 9" w:semiHidden="1" w:unhideWhenUsed="1"/>
+    <w:lsdException w:name="toc 1" w:semiHidden="1" w:uiPriority="39" w:unhideWhenUsed="1"/>
+    <w:lsdException w:name="toc 2" w:semiHidden="1" w:uiPriority="39" w:unhideWhenUsed="1"/>
+    <w:lsdException w:name="toc 3" w:semiHidden="1" w:unhideWhenUsed="1"/>
+    <w:lsdException w:name="toc 4" w:semiHidden="1" w:unhideWhenUsed="1"/>
+    <w:lsdException w:name="toc 5" w:semiHidden="1" w:unhideWhenUsed="1"/>
+    <w:lsdException w:name="toc 6" w:semiHidden="1" w:unhideWhenUsed="1"/>
+    <w:lsdException w:name="toc 7" w:semiHidden="1" w:unhideWhenUsed="1"/>
+    <w:lsdException w:name="toc 8" w:semiHidden="1" w:unhideWhenUsed="1"/>
+    <w:lsdException w:name="toc 9" w:semiHidden="1" w:unhideWhenUsed="1"/>
+    <w:lsdException w:name="Normal Indent" w:semiHidden="1" w:unhideWhenUsed="1"/>
+    <w:lsdException w:name="footnote text" w:semiHidden="1" w:unhideWhenUsed="1"/>
+    <w:lsdException w:name="annotation text" w:semiHidden="1" w:unhideWhenUsed="1"/>
+    <w:lsdException w:name="header" w:semiHidden="1" w:uiPriority="99" w:unhideWhenUsed="1"/>
+    <w:lsdException w:name="footer" w:semiHidden="1" w:unhideWhenUsed="1"/>
+    <w:lsdException w:name="index heading" w:semiHidden="1" w:unhideWhenUsed="1"/>
+    <w:lsdException w:name="caption" w:semiHidden="1" w:unhideWhenUsed="1" w:qFormat="1"/>
+    <w:lsdException w:name="table of figures" w:semiHidden="1" w:unhideWhenUsed="1"/>
+    <w:lsdException w:name="envelope address" w:semiHidden="1" w:unhideWhenUsed="1"/>
+    <w:lsdException w:name="envelope return" w:semiHidden="1" w:unhideWhenUsed="1"/>
+    <w:lsdException w:name="footnote reference" w:semiHidden="1" w:unhideWhenUsed="1"/>
+    <w:lsdException w:name="annotation reference" w:semiHidden="1" w:unhideWhenUsed="1"/>
+    <w:lsdException w:name="line number" w:semiHidden="1" w:unhideWhenUsed="1"/>
+    <w:lsdException w:name="page number" w:semiHidden="1" w:unhideWhenUsed="1"/>
+    <w:lsdException w:name="endnote reference" w:semiHidden="1" w:unhideWhenUsed="1"/>
+    <w:lsdException w:name="endnote text" w:semiHidden="1" w:unhideWhenUsed="1"/>
+    <w:lsdException w:name="table of authorities" w:semiHidden="1" w:unhideWhenUsed="1"/>
+    <w:lsdException w:name="macro" w:semiHidden="1" w:unhideWhenUsed="1"/>
+    <w:lsdException w:name="toa heading" w:semiHidden="1" w:unhideWhenUsed="1"/>
+    <w:lsdException w:name="List" w:semiHidden="1" w:unhideWhenUsed="1"/>
+    <w:lsdException w:name="List Bullet" w:semiHidden="1" w:unhideWhenUsed="1"/>
+    <w:lsdException w:name="List 2" w:semiHidden="1" w:unhideWhenUsed="1"/>
+    <w:lsdException w:name="List 3" w:semiHidden="1" w:unhideWhenUsed="1"/>
+    <w:lsdException w:name="List Bullet 2" w:semiHidden="1" w:unhideWhenUsed="1"/>
+    <w:lsdException w:name="List Bullet 3" w:semiHidden="1" w:unhideWhenUsed="1"/>
+    <w:lsdException w:name="List Bullet 4" w:semiHidden="1" w:unhideWhenUsed="1"/>
+    <w:lsdException w:name="List Bullet 5" w:semiHidden="1" w:unhideWhenUsed="1"/>
+    <w:lsdException w:name="List Number 2" w:semiHidden="1" w:unhideWhenUsed="1"/>
+    <w:lsdException w:name="List Number 3" w:semiHidden="1" w:unhideWhenUsed="1"/>
+    <w:lsdException w:name="List Number 4" w:semiHidden="1" w:unhideWhenUsed="1"/>
+    <w:lsdException w:name="List Number 5" w:semiHidden="1" w:unhideWhenUsed="1"/>
     <w:lsdException w:name="Title" w:qFormat="1"/>
+    <w:lsdException w:name="Closing" w:semiHidden="1" w:unhideWhenUsed="1"/>
+    <w:lsdException w:name="Signature" w:semiHidden="1" w:unhideWhenUsed="1"/>
+    <w:lsdException w:name="Default Paragraph Font" w:semiHidden="1" w:unhideWhenUsed="1"/>
+    <w:lsdException w:name="Body Text" w:semiHidden="1" w:unhideWhenUsed="1"/>
+    <w:lsdException w:name="Body Text Indent" w:semiHidden="1" w:unhideWhenUsed="1"/>
+    <w:lsdException w:name="List Continue" w:semiHidden="1" w:unhideWhenUsed="1"/>
+    <w:lsdException w:name="List Continue 2" w:semiHidden="1" w:unhideWhenUsed="1"/>
+    <w:lsdException w:name="List Continue 3" w:semiHidden="1" w:unhideWhenUsed="1"/>
+    <w:lsdException w:name="List Continue 4" w:semiHidden="1" w:unhideWhenUsed="1"/>
+    <w:lsdException w:name="List Continue 5" w:semiHidden="1" w:unhideWhenUsed="1"/>
+    <w:lsdException w:name="Message Header" w:semiHidden="1" w:unhideWhenUsed="1"/>
     <w:lsdException w:name="Subtitle" w:qFormat="1"/>
-    <w:lsdException w:name="Hyperlink" w:uiPriority="99"/>
+    <w:lsdException w:name="Body Text First Indent 2" w:semiHidden="1" w:unhideWhenUsed="1"/>
+    <w:lsdException w:name="Note Heading" w:semiHidden="1" w:unhideWhenUsed="1"/>
+    <w:lsdException w:name="Body Text 2" w:semiHidden="1" w:unhideWhenUsed="1"/>
+    <w:lsdException w:name="Body Text 3" w:semiHidden="1" w:unhideWhenUsed="1"/>
+    <w:lsdException w:name="Body Text Indent 2" w:semiHidden="1" w:unhideWhenUsed="1"/>
+    <w:lsdException w:name="Body Text Indent 3" w:semiHidden="1" w:unhideWhenUsed="1"/>
+    <w:lsdException w:name="Block Text" w:semiHidden="1" w:unhideWhenUsed="1"/>
+    <w:lsdException w:name="Hyperlink" w:semiHidden="1" w:uiPriority="99" w:unhideWhenUsed="1"/>
+    <w:lsdException w:name="FollowedHyperlink" w:semiHidden="1" w:unhideWhenUsed="1"/>
     <w:lsdException w:name="Strong" w:uiPriority="22" w:qFormat="1"/>
     <w:lsdException w:name="Emphasis" w:qFormat="1"/>
-    <w:lsdException w:name="Normal (Web)" w:uiPriority="99"/>
+    <w:lsdException w:name="Document Map" w:semiHidden="1" w:unhideWhenUsed="1"/>
+    <w:lsdException w:name="Plain Text" w:semiHidden="1" w:unhideWhenUsed="1"/>
+    <w:lsdException w:name="E-mail Signature" w:semiHidden="1" w:unhideWhenUsed="1"/>
+    <w:lsdException w:name="HTML Top of Form" w:semiHidden="1" w:unhideWhenUsed="1"/>
+    <w:lsdException w:name="HTML Bottom of Form" w:semiHidden="1" w:unhideWhenUsed="1"/>
+    <w:lsdException w:name="Normal (Web)" w:semiHidden="1" w:uiPriority="99" w:unhideWhenUsed="1"/>
+    <w:lsdException w:name="HTML Acronym" w:semiHidden="1" w:unhideWhenUsed="1"/>
+    <w:lsdException w:name="HTML Address" w:semiHidden="1" w:unhideWhenUsed="1"/>
+    <w:lsdException w:name="HTML Cite" w:semiHidden="1" w:unhideWhenUsed="1"/>
+    <w:lsdException w:name="HTML Code" w:semiHidden="1" w:unhideWhenUsed="1"/>
+    <w:lsdException w:name="HTML Definition" w:semiHidden="1" w:unhideWhenUsed="1"/>
+    <w:lsdException w:name="HTML Keyboard" w:semiHidden="1" w:unhideWhenUsed="1"/>
+    <w:lsdException w:name="HTML Preformatted" w:semiHidden="1" w:unhideWhenUsed="1"/>
+    <w:lsdException w:name="HTML Sample" w:semiHidden="1" w:unhideWhenUsed="1"/>
+    <w:lsdException w:name="HTML Typewriter" w:semiHidden="1" w:unhideWhenUsed="1"/>
+    <w:lsdException w:name="HTML Variable" w:semiHidden="1" w:unhideWhenUsed="1"/>
+    <w:lsdException w:name="Normal Table" w:semiHidden="1" w:unhideWhenUsed="1"/>
+    <w:lsdException w:name="annotation subject" w:semiHidden="1" w:unhideWhenUsed="1"/>
+    <w:lsdException w:name="No List" w:semiHidden="1" w:unhideWhenUsed="1"/>
+    <w:lsdException w:name="Outline List 1" w:semiHidden="1" w:unhideWhenUsed="1"/>
+    <w:lsdException w:name="Outline List 2" w:semiHidden="1" w:unhideWhenUsed="1"/>
+    <w:lsdException w:name="Outline List 3" w:semiHidden="1" w:unhideWhenUsed="1"/>
+    <w:lsdException w:name="Table Simple 1" w:semiHidden="1" w:unhideWhenUsed="1"/>
+    <w:lsdException w:name="Table Simple 2" w:semiHidden="1" w:unhideWhenUsed="1"/>
+    <w:lsdException w:name="Table Simple 3" w:semiHidden="1" w:unhideWhenUsed="1"/>
+    <w:lsdException w:name="Table Classic 1" w:semiHidden="1" w:unhideWhenUsed="1"/>
+    <w:lsdException w:name="Table Classic 2" w:semiHidden="1" w:unhideWhenUsed="1"/>
+    <w:lsdException w:name="Table Classic 3" w:semiHidden="1" w:unhideWhenUsed="1"/>
+    <w:lsdException w:name="Table Classic 4" w:semiHidden="1" w:unhideWhenUsed="1"/>
+    <w:lsdException w:name="Table Colorful 1" w:semiHidden="1" w:unhideWhenUsed="1"/>
+    <w:lsdException w:name="Table Colorful 2" w:semiHidden="1" w:unhideWhenUsed="1"/>
+    <w:lsdException w:name="Table Colorful 3" w:semiHidden="1" w:unhideWhenUsed="1"/>
+    <w:lsdException w:name="Table Columns 1" w:semiHidden="1" w:unhideWhenUsed="1"/>
+    <w:lsdException w:name="Table Columns 2" w:semiHidden="1" w:unhideWhenUsed="1"/>
+    <w:lsdException w:name="Table Columns 3" w:semiHidden="1" w:unhideWhenUsed="1"/>
+    <w:lsdException w:name="Table Columns 4" w:semiHidden="1" w:unhideWhenUsed="1"/>
+    <w:lsdException w:name="Table Columns 5" w:semiHidden="1" w:unhideWhenUsed="1"/>
+    <w:lsdException w:name="Table Grid 1" w:semiHidden="1" w:unhideWhenUsed="1"/>
+    <w:lsdException w:name="Table Grid 2" w:semiHidden="1" w:unhideWhenUsed="1"/>
+    <w:lsdException w:name="Table Grid 3" w:semiHidden="1" w:unhideWhenUsed="1"/>
+    <w:lsdException w:name="Table Grid 4" w:semiHidden="1" w:unhideWhenUsed="1"/>
+    <w:lsdException w:name="Table Grid 5" w:semiHidden="1" w:unhideWhenUsed="1"/>
+    <w:lsdException w:name="Table Grid 6" w:semiHidden="1" w:unhideWhenUsed="1"/>
+    <w:lsdException w:name="Table Grid 7" w:semiHidden="1" w:unhideWhenUsed="1"/>
+    <w:lsdException w:name="Table Grid 8" w:semiHidden="1" w:unhideWhenUsed="1"/>
+    <w:lsdException w:name="Table List 1" w:semiHidden="1" w:unhideWhenUsed="1"/>
+    <w:lsdException w:name="Table List 2" w:semiHidden="1" w:unhideWhenUsed="1"/>
+    <w:lsdException w:name="Table List 3" w:semiHidden="1" w:unhideWhenUsed="1"/>
+    <w:lsdException w:name="Table List 4" w:semiHidden="1" w:unhideWhenUsed="1"/>
+    <w:lsdException w:name="Table List 5" w:semiHidden="1" w:unhideWhenUsed="1"/>
+    <w:lsdException w:name="Table List 6" w:semiHidden="1" w:unhideWhenUsed="1"/>
+    <w:lsdException w:name="Table List 7" w:semiHidden="1" w:unhideWhenUsed="1"/>
+    <w:lsdException w:name="Table List 8" w:semiHidden="1" w:unhideWhenUsed="1"/>
+    <w:lsdException w:name="Table 3D effects 1" w:semiHidden="1" w:unhideWhenUsed="1"/>
+    <w:lsdException w:name="Table 3D effects 2" w:semiHidden="1" w:unhideWhenUsed="1"/>
+    <w:lsdException w:name="Table 3D effects 3" w:semiHidden="1" w:unhideWhenUsed="1"/>
+    <w:lsdException w:name="Table Contemporary" w:semiHidden="1" w:unhideWhenUsed="1"/>
+    <w:lsdException w:name="Table Elegant" w:semiHidden="1" w:unhideWhenUsed="1"/>
+    <w:lsdException w:name="Table Professional" w:semiHidden="1" w:unhideWhenUsed="1"/>
+    <w:lsdException w:name="Table Subtle 1" w:semiHidden="1" w:unhideWhenUsed="1"/>
+    <w:lsdException w:name="Table Subtle 2" w:semiHidden="1" w:unhideWhenUsed="1"/>
+    <w:lsdException w:name="Table Web 1" w:semiHidden="1" w:unhideWhenUsed="1"/>
+    <w:lsdException w:name="Table Web 2" w:semiHidden="1" w:unhideWhenUsed="1"/>
+    <w:lsdException w:name="Table Web 3" w:semiHidden="1" w:unhideWhenUsed="1"/>
+    <w:lsdException w:name="Balloon Text" w:semiHidden="1" w:unhideWhenUsed="1"/>
+    <w:lsdException w:name="Table Theme" w:semiHidden="1" w:unhideWhenUsed="1"/>
     <w:lsdException w:name="Placeholder Text" w:semiHidden="1" w:uiPriority="99"/>
     <w:lsdException w:name="No Spacing" w:uiPriority="1" w:qFormat="1"/>
     <w:lsdException w:name="Light Shading" w:uiPriority="60"/>
@@ -10065,1013 +9914,110 @@
     <w:lsdException w:name="Book Title" w:uiPriority="33" w:qFormat="1"/>
     <w:lsdException w:name="Bibliography" w:semiHidden="1" w:uiPriority="37" w:unhideWhenUsed="1"/>
     <w:lsdException w:name="TOC Heading" w:semiHidden="1" w:uiPriority="39" w:unhideWhenUsed="1" w:qFormat="1"/>
-  </w:latentStyles>
-  <w:style w:type="paragraph" w:default="1" w:styleId="Normal">
-    <w:name w:val="Normal"/>
-    <w:qFormat/>
-    <w:rsid w:val="00CC4E14"/>
-  </w:style>
-  <w:style w:type="paragraph" w:styleId="Heading1">
-    <w:name w:val="heading 1"/>
-    <w:basedOn w:val="Normal"/>
-    <w:next w:val="Normal"/>
-    <w:qFormat/>
-    <w:rsid w:val="00AC778C"/>
-    <w:pPr>
-      <w:keepNext/>
-      <w:numPr>
-        <w:numId w:val="2"/>
-      </w:numPr>
-      <w:spacing w:before="240" w:after="240"/>
-      <w:outlineLvl w:val="0"/>
-    </w:pPr>
-    <w:rPr>
-      <w:b/>
-      <w:kern w:val="28"/>
-      <w:sz w:val="28"/>
-    </w:rPr>
-  </w:style>
-  <w:style w:type="paragraph" w:styleId="Heading2">
-    <w:name w:val="heading 2"/>
-    <w:basedOn w:val="Normal"/>
-    <w:next w:val="Normal"/>
-    <w:qFormat/>
-    <w:rsid w:val="00AC778C"/>
-    <w:pPr>
-      <w:keepNext/>
-      <w:numPr>
-        <w:ilvl w:val="1"/>
-        <w:numId w:val="2"/>
-      </w:numPr>
-      <w:spacing w:before="240" w:after="240"/>
-      <w:outlineLvl w:val="1"/>
-    </w:pPr>
-    <w:rPr>
-      <w:b/>
-      <w:sz w:val="24"/>
-    </w:rPr>
-  </w:style>
-  <w:style w:type="paragraph" w:styleId="Heading3">
-    <w:name w:val="heading 3"/>
-    <w:basedOn w:val="Normal"/>
-    <w:next w:val="Normal"/>
-    <w:qFormat/>
-    <w:rsid w:val="00AC778C"/>
-    <w:pPr>
-      <w:keepNext/>
-      <w:numPr>
-        <w:ilvl w:val="2"/>
-        <w:numId w:val="2"/>
-      </w:numPr>
-      <w:spacing w:before="180" w:after="180"/>
-      <w:outlineLvl w:val="2"/>
-    </w:pPr>
-    <w:rPr>
-      <w:b/>
-    </w:rPr>
-  </w:style>
-  <w:style w:type="paragraph" w:styleId="Heading4">
-    <w:name w:val="heading 4"/>
-    <w:basedOn w:val="Normal"/>
-    <w:next w:val="Normal"/>
-    <w:autoRedefine/>
-    <w:qFormat/>
-    <w:rsid w:val="00E4757B"/>
-    <w:pPr>
-      <w:keepNext/>
-      <w:numPr>
-        <w:ilvl w:val="3"/>
-        <w:numId w:val="2"/>
-      </w:numPr>
-      <w:outlineLvl w:val="3"/>
-    </w:pPr>
-    <w:rPr>
-      <w:sz w:val="22"/>
-    </w:rPr>
-  </w:style>
-  <w:style w:type="paragraph" w:styleId="Heading5">
-    <w:name w:val="heading 5"/>
-    <w:basedOn w:val="Normal"/>
-    <w:next w:val="Normal"/>
-    <w:qFormat/>
-    <w:rsid w:val="00AC778C"/>
-    <w:pPr>
-      <w:numPr>
-        <w:ilvl w:val="4"/>
-        <w:numId w:val="2"/>
-      </w:numPr>
-      <w:spacing w:before="240" w:after="60"/>
-      <w:jc w:val="both"/>
-      <w:outlineLvl w:val="4"/>
-    </w:pPr>
-    <w:rPr>
-      <w:b/>
-      <w:bCs/>
-    </w:rPr>
-  </w:style>
-  <w:style w:type="paragraph" w:styleId="Heading6">
-    <w:name w:val="heading 6"/>
-    <w:basedOn w:val="Normal"/>
-    <w:next w:val="Normal"/>
-    <w:qFormat/>
-    <w:rsid w:val="00AC778C"/>
-    <w:pPr>
-      <w:keepNext/>
-      <w:numPr>
-        <w:ilvl w:val="5"/>
-        <w:numId w:val="2"/>
-      </w:numPr>
-      <w:outlineLvl w:val="5"/>
-    </w:pPr>
-    <w:rPr>
-      <w:b/>
-      <w:sz w:val="22"/>
-    </w:rPr>
-  </w:style>
-  <w:style w:type="paragraph" w:styleId="Heading7">
-    <w:name w:val="heading 7"/>
-    <w:basedOn w:val="Normal"/>
-    <w:next w:val="Normal"/>
-    <w:qFormat/>
-    <w:rsid w:val="00AC778C"/>
-    <w:pPr>
-      <w:keepNext/>
-      <w:numPr>
-        <w:ilvl w:val="6"/>
-        <w:numId w:val="2"/>
-      </w:numPr>
-      <w:jc w:val="center"/>
-      <w:outlineLvl w:val="6"/>
-    </w:pPr>
-    <w:rPr>
-      <w:b/>
-    </w:rPr>
-  </w:style>
-  <w:style w:type="paragraph" w:styleId="Heading8">
-    <w:name w:val="heading 8"/>
-    <w:basedOn w:val="Normal"/>
-    <w:next w:val="Normal"/>
-    <w:qFormat/>
-    <w:rsid w:val="00AC778C"/>
-    <w:pPr>
-      <w:keepNext/>
-      <w:numPr>
-        <w:ilvl w:val="7"/>
-        <w:numId w:val="2"/>
-      </w:numPr>
-      <w:spacing w:before="180" w:after="120"/>
-      <w:jc w:val="center"/>
-      <w:outlineLvl w:val="7"/>
-    </w:pPr>
-    <w:rPr>
-      <w:b/>
-      <w:sz w:val="22"/>
-      <w:u w:val="single"/>
-    </w:rPr>
-  </w:style>
-  <w:style w:type="paragraph" w:styleId="Heading9">
-    <w:name w:val="heading 9"/>
-    <w:basedOn w:val="Normal"/>
-    <w:next w:val="Normal"/>
-    <w:qFormat/>
-    <w:rsid w:val="00AC778C"/>
-    <w:pPr>
-      <w:numPr>
-        <w:ilvl w:val="8"/>
-        <w:numId w:val="2"/>
-      </w:numPr>
-      <w:spacing w:before="240" w:after="60"/>
-      <w:jc w:val="both"/>
-      <w:outlineLvl w:val="8"/>
-    </w:pPr>
-    <w:rPr>
-      <w:rFonts w:ascii="Arial" w:hAnsi="Arial"/>
-      <w:i/>
-      <w:sz w:val="18"/>
-    </w:rPr>
-  </w:style>
-  <w:style w:type="character" w:default="1" w:styleId="DefaultParagraphFont">
-    <w:name w:val="Default Paragraph Font"/>
-    <w:uiPriority w:val="1"/>
-    <w:semiHidden/>
-    <w:unhideWhenUsed/>
-  </w:style>
-  <w:style w:type="table" w:default="1" w:styleId="TableNormal">
-    <w:name w:val="Normal Table"/>
-    <w:uiPriority w:val="99"/>
-    <w:semiHidden/>
-    <w:unhideWhenUsed/>
-    <w:tblPr>
-      <w:tblInd w:w="0" w:type="dxa"/>
-      <w:tblCellMar>
-        <w:top w:w="0" w:type="dxa"/>
-        <w:left w:w="108" w:type="dxa"/>
-        <w:bottom w:w="0" w:type="dxa"/>
-        <w:right w:w="108" w:type="dxa"/>
-      </w:tblCellMar>
-    </w:tblPr>
-  </w:style>
-  <w:style w:type="numbering" w:default="1" w:styleId="NoList">
-    <w:name w:val="No List"/>
-    <w:uiPriority w:val="99"/>
-    <w:semiHidden/>
-    <w:unhideWhenUsed/>
-  </w:style>
-  <w:style w:type="paragraph" w:styleId="List">
-    <w:name w:val="List"/>
-    <w:basedOn w:val="Normal"/>
-    <w:rsid w:val="00AC778C"/>
-    <w:pPr>
-      <w:numPr>
-        <w:numId w:val="1"/>
-      </w:numPr>
-      <w:jc w:val="both"/>
-    </w:pPr>
-    <w:rPr>
-      <w:sz w:val="24"/>
-    </w:rPr>
-  </w:style>
-  <w:style w:type="paragraph" w:styleId="TOC1">
-    <w:name w:val="toc 1"/>
-    <w:basedOn w:val="Normal"/>
-    <w:next w:val="Normal"/>
-    <w:autoRedefine/>
-    <w:uiPriority w:val="39"/>
-    <w:rsid w:val="00AC778C"/>
-    <w:pPr>
-      <w:tabs>
-        <w:tab w:val="left" w:pos="540"/>
-        <w:tab w:val="right" w:leader="dot" w:pos="9350"/>
-      </w:tabs>
-      <w:spacing w:before="120" w:after="120"/>
-    </w:pPr>
-    <w:rPr>
-      <w:b/>
-      <w:noProof/>
-      <w:sz w:val="22"/>
-    </w:rPr>
-  </w:style>
-  <w:style w:type="paragraph" w:styleId="TOC2">
-    <w:name w:val="toc 2"/>
-    <w:basedOn w:val="Normal"/>
-    <w:next w:val="Normal"/>
-    <w:autoRedefine/>
-    <w:uiPriority w:val="39"/>
-    <w:rsid w:val="00AC778C"/>
-    <w:pPr>
-      <w:tabs>
-        <w:tab w:val="left" w:pos="720"/>
-        <w:tab w:val="left" w:pos="1350"/>
-        <w:tab w:val="right" w:leader="dot" w:pos="9350"/>
-        <w:tab w:val="right" w:leader="dot" w:pos="10520"/>
-      </w:tabs>
-      <w:ind w:left="720"/>
-    </w:pPr>
-    <w:rPr>
-      <w:noProof/>
-      <w:sz w:val="22"/>
-    </w:rPr>
-  </w:style>
-  <w:style w:type="paragraph" w:styleId="TOC3">
-    <w:name w:val="toc 3"/>
-    <w:basedOn w:val="Normal"/>
-    <w:next w:val="Normal"/>
-    <w:autoRedefine/>
-    <w:semiHidden/>
-    <w:rsid w:val="00CD03CA"/>
-    <w:pPr>
-      <w:tabs>
-        <w:tab w:val="right" w:leader="dot" w:pos="9350"/>
-      </w:tabs>
-    </w:pPr>
-    <w:rPr>
-      <w:noProof/>
-      <w:sz w:val="22"/>
-    </w:rPr>
-  </w:style>
-  <w:style w:type="paragraph" w:styleId="Title">
-    <w:name w:val="Title"/>
-    <w:basedOn w:val="Normal"/>
-    <w:qFormat/>
-    <w:rsid w:val="00AC778C"/>
-    <w:pPr>
-      <w:spacing w:before="240" w:after="60"/>
-    </w:pPr>
-    <w:rPr>
-      <w:b/>
-      <w:kern w:val="28"/>
-      <w:sz w:val="32"/>
-    </w:rPr>
-  </w:style>
-  <w:style w:type="paragraph" w:customStyle="1" w:styleId="TableText">
-    <w:name w:val="Table Text"/>
-    <w:basedOn w:val="Normal"/>
-    <w:rsid w:val="00AC778C"/>
-    <w:rPr>
-      <w:b/>
-      <w:sz w:val="22"/>
-    </w:rPr>
-  </w:style>
-  <w:style w:type="paragraph" w:customStyle="1" w:styleId="Tabletext0">
-    <w:name w:val="Table text"/>
-    <w:basedOn w:val="Normal"/>
-    <w:rsid w:val="00AC778C"/>
-    <w:pPr>
-      <w:spacing w:before="40" w:after="40"/>
-    </w:pPr>
-    <w:rPr>
-      <w:sz w:val="22"/>
-    </w:rPr>
-  </w:style>
-  <w:style w:type="paragraph" w:customStyle="1" w:styleId="Bullet1">
-    <w:name w:val="Bullet1"/>
-    <w:basedOn w:val="Normal"/>
-    <w:rsid w:val="00AC778C"/>
-    <w:pPr>
-      <w:tabs>
-        <w:tab w:val="num" w:pos="360"/>
-      </w:tabs>
-      <w:ind w:left="360" w:hanging="360"/>
-    </w:pPr>
-    <w:rPr>
-      <w:sz w:val="22"/>
-    </w:rPr>
-  </w:style>
-  <w:style w:type="paragraph" w:styleId="BodyText">
-    <w:name w:val="Body Text"/>
-    <w:basedOn w:val="Normal"/>
-    <w:rsid w:val="00AC778C"/>
-    <w:rPr>
-      <w:sz w:val="22"/>
-    </w:rPr>
-  </w:style>
-  <w:style w:type="paragraph" w:styleId="BodyText2">
-    <w:name w:val="Body Text 2"/>
-    <w:basedOn w:val="Normal"/>
-    <w:rsid w:val="00AC778C"/>
-    <w:rPr>
-      <w:sz w:val="18"/>
-    </w:rPr>
-  </w:style>
-  <w:style w:type="paragraph" w:styleId="Header">
-    <w:name w:val="header"/>
-    <w:basedOn w:val="Normal"/>
-    <w:link w:val="HeaderChar"/>
-    <w:uiPriority w:val="99"/>
-    <w:rsid w:val="00AC778C"/>
-    <w:pPr>
-      <w:tabs>
-        <w:tab w:val="center" w:pos="4320"/>
-        <w:tab w:val="right" w:pos="9360"/>
-      </w:tabs>
-      <w:jc w:val="both"/>
-    </w:pPr>
-    <w:rPr>
-      <w:sz w:val="18"/>
-    </w:rPr>
-  </w:style>
-  <w:style w:type="paragraph" w:styleId="BodyTextIndent">
-    <w:name w:val="Body Text Indent"/>
-    <w:basedOn w:val="Normal"/>
-    <w:rsid w:val="00AC778C"/>
-    <w:pPr>
-      <w:ind w:left="-18"/>
-    </w:pPr>
-    <w:rPr>
-      <w:sz w:val="22"/>
-    </w:rPr>
-  </w:style>
-  <w:style w:type="paragraph" w:customStyle="1" w:styleId="Title2">
-    <w:name w:val="Title2"/>
-    <w:basedOn w:val="Title"/>
-    <w:rsid w:val="00AC778C"/>
-  </w:style>
-  <w:style w:type="paragraph" w:styleId="BodyTextIndent2">
-    <w:name w:val="Body Text Indent 2"/>
-    <w:basedOn w:val="Normal"/>
-    <w:rsid w:val="00AC778C"/>
-    <w:pPr>
-      <w:ind w:left="612"/>
-    </w:pPr>
-    <w:rPr>
-      <w:sz w:val="24"/>
-    </w:rPr>
-  </w:style>
-  <w:style w:type="paragraph" w:customStyle="1" w:styleId="Bullet2">
-    <w:name w:val="Bullet2"/>
-    <w:basedOn w:val="Normal"/>
-    <w:rsid w:val="00AC778C"/>
-    <w:pPr>
-      <w:tabs>
-        <w:tab w:val="num" w:pos="702"/>
-      </w:tabs>
-      <w:ind w:left="702" w:hanging="360"/>
-    </w:pPr>
-    <w:rPr>
-      <w:sz w:val="22"/>
-    </w:rPr>
-  </w:style>
-  <w:style w:type="paragraph" w:styleId="CommentText">
-    <w:name w:val="annotation text"/>
-    <w:basedOn w:val="Normal"/>
-    <w:link w:val="CommentTextChar"/>
-    <w:rsid w:val="00AC778C"/>
-    <w:pPr>
-      <w:spacing w:after="60"/>
-    </w:pPr>
-    <w:rPr>
-      <w:rFonts w:ascii="Century Schoolbook" w:hAnsi="Century Schoolbook"/>
-    </w:rPr>
-  </w:style>
-  <w:style w:type="paragraph" w:styleId="BodyText3">
-    <w:name w:val="Body Text 3"/>
-    <w:basedOn w:val="Normal"/>
-    <w:rsid w:val="00AC778C"/>
-    <w:pPr>
-      <w:jc w:val="center"/>
-    </w:pPr>
-  </w:style>
-  <w:style w:type="paragraph" w:customStyle="1" w:styleId="Title3">
-    <w:name w:val="Title3"/>
-    <w:basedOn w:val="Title2"/>
-    <w:rsid w:val="00AC778C"/>
-  </w:style>
-  <w:style w:type="paragraph" w:customStyle="1" w:styleId="TableHeaderText">
-    <w:name w:val="Table Header Text"/>
-    <w:basedOn w:val="TableText"/>
-    <w:rsid w:val="00AC778C"/>
-    <w:pPr>
-      <w:jc w:val="center"/>
-    </w:pPr>
-    <w:rPr>
-      <w:b w:val="0"/>
-    </w:rPr>
-  </w:style>
-  <w:style w:type="character" w:styleId="PageNumber">
-    <w:name w:val="page number"/>
-    <w:basedOn w:val="DefaultParagraphFont"/>
-    <w:rsid w:val="00AC778C"/>
-  </w:style>
-  <w:style w:type="paragraph" w:styleId="Footer">
-    <w:name w:val="footer"/>
-    <w:basedOn w:val="Normal"/>
-    <w:rsid w:val="00AC778C"/>
-    <w:pPr>
-      <w:tabs>
-        <w:tab w:val="center" w:pos="4320"/>
-        <w:tab w:val="right" w:pos="9360"/>
-      </w:tabs>
-      <w:jc w:val="both"/>
-    </w:pPr>
-    <w:rPr>
-      <w:sz w:val="24"/>
-    </w:rPr>
-  </w:style>
-  <w:style w:type="paragraph" w:customStyle="1" w:styleId="Title1">
-    <w:name w:val="Title1"/>
-    <w:basedOn w:val="Normal"/>
-    <w:rsid w:val="00AC778C"/>
-    <w:pPr>
-      <w:jc w:val="right"/>
-    </w:pPr>
-    <w:rPr>
-      <w:rFonts w:ascii="Garamond" w:hAnsi="Garamond"/>
-      <w:b/>
-      <w:sz w:val="72"/>
-    </w:rPr>
-  </w:style>
-  <w:style w:type="paragraph" w:customStyle="1" w:styleId="hd1">
-    <w:name w:val="hd1"/>
-    <w:basedOn w:val="Header"/>
-    <w:next w:val="Normal"/>
-    <w:rsid w:val="00AC778C"/>
-    <w:pPr>
-      <w:tabs>
-        <w:tab w:val="clear" w:pos="9360"/>
-        <w:tab w:val="right" w:pos="8640"/>
-      </w:tabs>
-      <w:spacing w:before="360" w:after="120"/>
-    </w:pPr>
-    <w:rPr>
-      <w:rFonts w:ascii="Century Schoolbook" w:hAnsi="Century Schoolbook"/>
-      <w:b/>
-      <w:sz w:val="28"/>
-    </w:rPr>
-  </w:style>
-  <w:style w:type="paragraph" w:customStyle="1" w:styleId="hdr1">
-    <w:name w:val="hdr1"/>
-    <w:basedOn w:val="Normal1"/>
-    <w:rsid w:val="00AC778C"/>
-    <w:pPr>
-      <w:ind w:left="540"/>
-    </w:pPr>
-    <w:rPr>
-      <w:rFonts w:ascii="Times New Roman" w:hAnsi="Times New Roman"/>
-    </w:rPr>
-  </w:style>
-  <w:style w:type="paragraph" w:customStyle="1" w:styleId="Normal1">
-    <w:name w:val="Normal1"/>
-    <w:basedOn w:val="Normal"/>
-    <w:rsid w:val="00AC778C"/>
-    <w:pPr>
-      <w:spacing w:before="60"/>
-      <w:ind w:left="720"/>
-      <w:jc w:val="both"/>
-    </w:pPr>
-    <w:rPr>
-      <w:rFonts w:ascii="Century Schoolbook" w:hAnsi="Century Schoolbook"/>
-      <w:sz w:val="24"/>
-    </w:rPr>
-  </w:style>
-  <w:style w:type="paragraph" w:styleId="BlockText">
-    <w:name w:val="Block Text"/>
-    <w:basedOn w:val="Normal"/>
-    <w:rsid w:val="00AC778C"/>
-    <w:pPr>
-      <w:ind w:left="360" w:right="540"/>
-      <w:jc w:val="both"/>
-    </w:pPr>
-    <w:rPr>
-      <w:sz w:val="24"/>
-    </w:rPr>
-  </w:style>
-  <w:style w:type="paragraph" w:customStyle="1" w:styleId="Detail">
-    <w:name w:val="Detail"/>
-    <w:basedOn w:val="Normal"/>
-    <w:rsid w:val="00AC778C"/>
-    <w:pPr>
-      <w:spacing w:after="120"/>
-      <w:ind w:left="360"/>
-      <w:jc w:val="both"/>
-    </w:pPr>
-    <w:rPr>
-      <w:rFonts w:ascii="Century Schoolbook" w:hAnsi="Century Schoolbook"/>
-      <w:sz w:val="24"/>
-    </w:rPr>
-  </w:style>
-  <w:style w:type="paragraph" w:styleId="BodyTextIndent3">
-    <w:name w:val="Body Text Indent 3"/>
-    <w:basedOn w:val="Normal"/>
-    <w:rsid w:val="00AC778C"/>
-    <w:pPr>
-      <w:ind w:left="2610"/>
-      <w:jc w:val="both"/>
-    </w:pPr>
-    <w:rPr>
-      <w:sz w:val="24"/>
-    </w:rPr>
-  </w:style>
-  <w:style w:type="paragraph" w:customStyle="1" w:styleId="Detail1">
-    <w:name w:val="Detail1"/>
-    <w:basedOn w:val="Detail"/>
-    <w:rsid w:val="00AC778C"/>
-    <w:pPr>
-      <w:ind w:left="720"/>
-      <w:jc w:val="left"/>
-    </w:pPr>
-  </w:style>
-  <w:style w:type="paragraph" w:customStyle="1" w:styleId="Text">
-    <w:name w:val="Text"/>
-    <w:basedOn w:val="Normal"/>
-    <w:rsid w:val="00AC778C"/>
-    <w:pPr>
-      <w:ind w:left="720"/>
-    </w:pPr>
-    <w:rPr>
-      <w:rFonts w:ascii="Century Schoolbook" w:hAnsi="Century Schoolbook"/>
-    </w:rPr>
-  </w:style>
-  <w:style w:type="character" w:styleId="CommentReference">
-    <w:name w:val="annotation reference"/>
-    <w:basedOn w:val="DefaultParagraphFont"/>
-    <w:semiHidden/>
-    <w:rsid w:val="00AC778C"/>
-    <w:rPr>
-      <w:sz w:val="16"/>
-    </w:rPr>
-  </w:style>
-  <w:style w:type="paragraph" w:customStyle="1" w:styleId="CBOX1">
-    <w:name w:val="CBOX1"/>
-    <w:basedOn w:val="Normal"/>
-    <w:rsid w:val="00AC778C"/>
-    <w:pPr>
-      <w:keepLines/>
-      <w:tabs>
-        <w:tab w:val="left" w:pos="432"/>
-        <w:tab w:val="left" w:pos="864"/>
-        <w:tab w:val="left" w:pos="1008"/>
-      </w:tabs>
-      <w:spacing w:before="60" w:after="60"/>
-      <w:ind w:left="806" w:hanging="360"/>
-      <w:jc w:val="both"/>
-    </w:pPr>
-    <w:rPr>
-      <w:rFonts w:ascii="Century Schoolbook" w:hAnsi="Century Schoolbook"/>
-      <w:sz w:val="24"/>
-    </w:rPr>
-  </w:style>
-  <w:style w:type="character" w:styleId="Hyperlink">
-    <w:name w:val="Hyperlink"/>
-    <w:basedOn w:val="DefaultParagraphFont"/>
-    <w:uiPriority w:val="99"/>
-    <w:rsid w:val="00AC778C"/>
-    <w:rPr>
-      <w:color w:val="0000FF"/>
-      <w:u w:val="single"/>
-    </w:rPr>
-  </w:style>
-  <w:style w:type="paragraph" w:styleId="TOAHeading">
-    <w:name w:val="toa heading"/>
-    <w:basedOn w:val="Normal"/>
-    <w:next w:val="Normal"/>
-    <w:semiHidden/>
-    <w:rsid w:val="00AC778C"/>
-    <w:pPr>
-      <w:widowControl w:val="0"/>
-      <w:tabs>
-        <w:tab w:val="right" w:pos="9360"/>
-      </w:tabs>
-      <w:suppressAutoHyphens/>
-    </w:pPr>
-    <w:rPr>
-      <w:rFonts w:ascii="Courier New" w:hAnsi="Courier New"/>
-      <w:snapToGrid w:val="0"/>
-    </w:rPr>
-  </w:style>
-  <w:style w:type="paragraph" w:styleId="TOC4">
-    <w:name w:val="toc 4"/>
-    <w:basedOn w:val="Normal"/>
-    <w:next w:val="Normal"/>
-    <w:autoRedefine/>
-    <w:semiHidden/>
-    <w:rsid w:val="00AC778C"/>
-    <w:pPr>
-      <w:tabs>
-        <w:tab w:val="left" w:pos="1350"/>
-        <w:tab w:val="left" w:pos="2430"/>
-        <w:tab w:val="right" w:leader="dot" w:pos="9350"/>
-      </w:tabs>
-      <w:ind w:left="1350"/>
-    </w:pPr>
-    <w:rPr>
-      <w:i/>
-      <w:noProof/>
-      <w:sz w:val="24"/>
-    </w:rPr>
-  </w:style>
-  <w:style w:type="paragraph" w:styleId="TOC7">
-    <w:name w:val="toc 7"/>
-    <w:basedOn w:val="Normal"/>
-    <w:next w:val="Normal"/>
-    <w:autoRedefine/>
-    <w:semiHidden/>
-    <w:rsid w:val="00AC778C"/>
-    <w:pPr>
-      <w:ind w:left="1440"/>
-    </w:pPr>
-    <w:rPr>
-      <w:sz w:val="24"/>
-    </w:rPr>
-  </w:style>
-  <w:style w:type="paragraph" w:customStyle="1" w:styleId="SubtitleCover">
-    <w:name w:val="Subtitle Cover"/>
-    <w:basedOn w:val="Normal"/>
-    <w:next w:val="BodyText"/>
-    <w:rsid w:val="00AC778C"/>
-    <w:pPr>
-      <w:keepNext/>
-      <w:spacing w:before="240" w:after="160"/>
-      <w:jc w:val="center"/>
-    </w:pPr>
-    <w:rPr>
-      <w:rFonts w:ascii="Arial" w:hAnsi="Arial"/>
-      <w:i/>
-      <w:kern w:val="28"/>
-      <w:sz w:val="36"/>
-    </w:rPr>
-  </w:style>
-  <w:style w:type="paragraph" w:styleId="TOC5">
-    <w:name w:val="toc 5"/>
-    <w:basedOn w:val="Normal"/>
-    <w:next w:val="Normal"/>
-    <w:autoRedefine/>
-    <w:semiHidden/>
-    <w:rsid w:val="00AC778C"/>
-    <w:pPr>
-      <w:ind w:left="960"/>
-    </w:pPr>
-    <w:rPr>
-      <w:sz w:val="18"/>
-    </w:rPr>
-  </w:style>
-  <w:style w:type="paragraph" w:styleId="TOC6">
-    <w:name w:val="toc 6"/>
-    <w:basedOn w:val="Normal"/>
-    <w:next w:val="Normal"/>
-    <w:autoRedefine/>
-    <w:semiHidden/>
-    <w:rsid w:val="00AC778C"/>
-    <w:pPr>
-      <w:ind w:left="1200"/>
-    </w:pPr>
-    <w:rPr>
-      <w:sz w:val="18"/>
-    </w:rPr>
-  </w:style>
-  <w:style w:type="paragraph" w:styleId="TOC8">
-    <w:name w:val="toc 8"/>
-    <w:basedOn w:val="Normal"/>
-    <w:next w:val="Normal"/>
-    <w:autoRedefine/>
-    <w:semiHidden/>
-    <w:rsid w:val="00AC778C"/>
-    <w:pPr>
-      <w:ind w:left="1680"/>
-    </w:pPr>
-    <w:rPr>
-      <w:sz w:val="18"/>
-    </w:rPr>
-  </w:style>
-  <w:style w:type="paragraph" w:styleId="TOC9">
-    <w:name w:val="toc 9"/>
-    <w:basedOn w:val="Normal"/>
-    <w:next w:val="Normal"/>
-    <w:autoRedefine/>
-    <w:semiHidden/>
-    <w:rsid w:val="00AC778C"/>
-    <w:pPr>
-      <w:ind w:left="1920"/>
-    </w:pPr>
-    <w:rPr>
-      <w:sz w:val="18"/>
-    </w:rPr>
-  </w:style>
-  <w:style w:type="character" w:styleId="FollowedHyperlink">
-    <w:name w:val="FollowedHyperlink"/>
-    <w:basedOn w:val="DefaultParagraphFont"/>
-    <w:rsid w:val="00AC778C"/>
-    <w:rPr>
-      <w:color w:val="800080"/>
-      <w:u w:val="single"/>
-    </w:rPr>
-  </w:style>
-  <w:style w:type="paragraph" w:styleId="Caption">
-    <w:name w:val="caption"/>
-    <w:basedOn w:val="Normal"/>
-    <w:next w:val="Normal"/>
-    <w:qFormat/>
-    <w:rsid w:val="00AC778C"/>
-    <w:pPr>
-      <w:spacing w:before="120" w:after="120"/>
-    </w:pPr>
-    <w:rPr>
-      <w:b/>
-      <w:bCs/>
-    </w:rPr>
-  </w:style>
-  <w:style w:type="paragraph" w:styleId="NormalWeb">
-    <w:name w:val="Normal (Web)"/>
-    <w:basedOn w:val="Normal"/>
-    <w:uiPriority w:val="99"/>
-    <w:rsid w:val="00AC778C"/>
-    <w:pPr>
-      <w:spacing w:before="100" w:beforeAutospacing="1" w:after="100" w:afterAutospacing="1"/>
-    </w:pPr>
-    <w:rPr>
-      <w:sz w:val="24"/>
-      <w:szCs w:val="24"/>
-    </w:rPr>
-  </w:style>
-  <w:style w:type="table" w:styleId="TableGrid">
-    <w:name w:val="Table Grid"/>
-    <w:basedOn w:val="TableNormal"/>
-    <w:rsid w:val="003E45E0"/>
-    <w:tblPr>
-      <w:tblBorders>
-        <w:top w:val="single" w:sz="4" w:space="0" w:color="auto"/>
-        <w:left w:val="single" w:sz="4" w:space="0" w:color="auto"/>
-        <w:bottom w:val="single" w:sz="4" w:space="0" w:color="auto"/>
-        <w:right w:val="single" w:sz="4" w:space="0" w:color="auto"/>
-        <w:insideH w:val="single" w:sz="4" w:space="0" w:color="auto"/>
-        <w:insideV w:val="single" w:sz="4" w:space="0" w:color="auto"/>
-      </w:tblBorders>
-    </w:tblPr>
-  </w:style>
-  <w:style w:type="character" w:styleId="Strong">
-    <w:name w:val="Strong"/>
-    <w:basedOn w:val="DefaultParagraphFont"/>
-    <w:uiPriority w:val="22"/>
-    <w:qFormat/>
-    <w:rsid w:val="003E45E0"/>
-    <w:rPr>
-      <w:b/>
-      <w:bCs/>
-    </w:rPr>
-  </w:style>
-  <w:style w:type="paragraph" w:styleId="FootnoteText">
-    <w:name w:val="footnote text"/>
-    <w:basedOn w:val="Normal"/>
-    <w:semiHidden/>
-    <w:rsid w:val="00A10ADD"/>
-  </w:style>
-  <w:style w:type="paragraph" w:styleId="BalloonText">
-    <w:name w:val="Balloon Text"/>
-    <w:basedOn w:val="Normal"/>
-    <w:link w:val="BalloonTextChar"/>
-    <w:rsid w:val="00AA7538"/>
-    <w:rPr>
-      <w:rFonts w:ascii="Tahoma" w:hAnsi="Tahoma" w:cs="Tahoma"/>
-      <w:sz w:val="16"/>
-      <w:szCs w:val="16"/>
-    </w:rPr>
-  </w:style>
-  <w:style w:type="character" w:customStyle="1" w:styleId="BalloonTextChar">
-    <w:name w:val="Balloon Text Char"/>
-    <w:basedOn w:val="DefaultParagraphFont"/>
-    <w:link w:val="BalloonText"/>
-    <w:rsid w:val="00AA7538"/>
-    <w:rPr>
-      <w:rFonts w:ascii="Tahoma" w:hAnsi="Tahoma" w:cs="Tahoma"/>
-      <w:sz w:val="16"/>
-      <w:szCs w:val="16"/>
-    </w:rPr>
-  </w:style>
-  <w:style w:type="character" w:customStyle="1" w:styleId="HeaderChar">
-    <w:name w:val="Header Char"/>
-    <w:basedOn w:val="DefaultParagraphFont"/>
-    <w:link w:val="Header"/>
-    <w:uiPriority w:val="99"/>
-    <w:rsid w:val="004D374A"/>
-    <w:rPr>
-      <w:sz w:val="18"/>
-    </w:rPr>
-  </w:style>
-  <w:style w:type="paragraph" w:styleId="ListParagraph">
-    <w:name w:val="List Paragraph"/>
-    <w:basedOn w:val="Normal"/>
-    <w:uiPriority w:val="34"/>
-    <w:qFormat/>
-    <w:rsid w:val="00B6738C"/>
-    <w:pPr>
-      <w:ind w:left="720"/>
-      <w:contextualSpacing/>
-    </w:pPr>
-  </w:style>
-  <w:style w:type="character" w:customStyle="1" w:styleId="CommentTextChar">
-    <w:name w:val="Comment Text Char"/>
-    <w:basedOn w:val="DefaultParagraphFont"/>
-    <w:link w:val="CommentText"/>
-    <w:rsid w:val="00BF7D39"/>
-    <w:rPr>
-      <w:rFonts w:ascii="Century Schoolbook" w:hAnsi="Century Schoolbook"/>
-    </w:rPr>
-  </w:style>
-</w:styles>
-</file>
-
-<file path=word/stylesWithEffects.xml><?xml version="1.0" encoding="utf-8"?>
-<w:styles xmlns:wpc="http://schemas.microsoft.com/office/word/2010/wordprocessingCanvas" xmlns:mc="http://schemas.openxmlformats.org/markup-compatibility/2006" xmlns:o="urn:schemas-microsoft-com:office:office" xmlns:r="http://schemas.openxmlformats.org/officeDocument/2006/relationships" xmlns:m="http://schemas.openxmlformats.org/officeDocument/2006/math" xmlns:v="urn:schemas-microsoft-com:vml" xmlns:wp14="http://schemas.microsoft.com/office/word/2010/wordprocessingDrawing" xmlns:wp="http://schemas.openxmlformats.org/drawingml/2006/wordprocessingDrawing" xmlns:w10="urn:schemas-microsoft-com:office:word" xmlns:w="http://schemas.openxmlformats.org/wordprocessingml/2006/main" xmlns:w14="http://schemas.microsoft.com/office/word/2010/wordml" xmlns:wpg="http://schemas.microsoft.com/office/word/2010/wordprocessingGroup" xmlns:wpi="http://schemas.microsoft.com/office/word/2010/wordprocessingInk" xmlns:wne="http://schemas.microsoft.com/office/word/2006/wordml" xmlns:wps="http://schemas.microsoft.com/office/word/2010/wordprocessingShape" mc:Ignorable="w14 wp14">
-  <w:docDefaults>
-    <w:rPrDefault>
-      <w:rPr>
-        <w:rFonts w:ascii="Times New Roman" w:eastAsia="Times New Roman" w:hAnsi="Times New Roman" w:cs="Times New Roman"/>
-        <w:lang w:val="en-US" w:eastAsia="en-US" w:bidi="ar-SA"/>
-      </w:rPr>
-    </w:rPrDefault>
-    <w:pPrDefault/>
-  </w:docDefaults>
-  <w:latentStyles w:defLockedState="0" w:defUIPriority="0" w:defSemiHidden="0" w:defUnhideWhenUsed="0" w:defQFormat="0" w:count="267">
-    <w:lsdException w:name="Normal" w:qFormat="1"/>
-    <w:lsdException w:name="heading 1" w:qFormat="1"/>
-    <w:lsdException w:name="heading 2" w:qFormat="1"/>
-    <w:lsdException w:name="heading 3" w:qFormat="1"/>
-    <w:lsdException w:name="heading 4" w:qFormat="1"/>
-    <w:lsdException w:name="heading 5" w:qFormat="1"/>
-    <w:lsdException w:name="heading 6" w:qFormat="1"/>
-    <w:lsdException w:name="heading 7" w:qFormat="1"/>
-    <w:lsdException w:name="heading 8" w:qFormat="1"/>
-    <w:lsdException w:name="heading 9" w:qFormat="1"/>
-    <w:lsdException w:name="toc 1" w:uiPriority="39"/>
-    <w:lsdException w:name="toc 2" w:uiPriority="39"/>
-    <w:lsdException w:name="header" w:uiPriority="99"/>
-    <w:lsdException w:name="caption" w:qFormat="1"/>
-    <w:lsdException w:name="Title" w:qFormat="1"/>
-    <w:lsdException w:name="Subtitle" w:qFormat="1"/>
-    <w:lsdException w:name="Hyperlink" w:uiPriority="99"/>
-    <w:lsdException w:name="Strong" w:uiPriority="22" w:qFormat="1"/>
-    <w:lsdException w:name="Emphasis" w:qFormat="1"/>
-    <w:lsdException w:name="Normal (Web)" w:uiPriority="99"/>
-    <w:lsdException w:name="Placeholder Text" w:semiHidden="1" w:uiPriority="99"/>
-    <w:lsdException w:name="No Spacing" w:uiPriority="1" w:qFormat="1"/>
-    <w:lsdException w:name="Light Shading" w:uiPriority="60"/>
-    <w:lsdException w:name="Light List" w:uiPriority="61"/>
-    <w:lsdException w:name="Light Grid" w:uiPriority="62"/>
-    <w:lsdException w:name="Medium Shading 1" w:uiPriority="63"/>
-    <w:lsdException w:name="Medium Shading 2" w:uiPriority="64"/>
-    <w:lsdException w:name="Medium List 1" w:uiPriority="65"/>
-    <w:lsdException w:name="Medium List 2" w:uiPriority="66"/>
-    <w:lsdException w:name="Medium Grid 1" w:uiPriority="67"/>
-    <w:lsdException w:name="Medium Grid 2" w:uiPriority="68"/>
-    <w:lsdException w:name="Medium Grid 3" w:uiPriority="69"/>
-    <w:lsdException w:name="Dark List" w:uiPriority="70"/>
-    <w:lsdException w:name="Colorful Shading" w:uiPriority="71"/>
-    <w:lsdException w:name="Colorful List" w:uiPriority="72"/>
-    <w:lsdException w:name="Colorful Grid" w:uiPriority="73"/>
-    <w:lsdException w:name="Light Shading Accent 1" w:uiPriority="60"/>
-    <w:lsdException w:name="Light List Accent 1" w:uiPriority="61"/>
-    <w:lsdException w:name="Light Grid Accent 1" w:uiPriority="62"/>
-    <w:lsdException w:name="Medium Shading 1 Accent 1" w:uiPriority="63"/>
-    <w:lsdException w:name="Medium Shading 2 Accent 1" w:uiPriority="64"/>
-    <w:lsdException w:name="Medium List 1 Accent 1" w:uiPriority="65"/>
-    <w:lsdException w:name="Revision" w:semiHidden="1" w:uiPriority="99"/>
-    <w:lsdException w:name="List Paragraph" w:uiPriority="34" w:qFormat="1"/>
-    <w:lsdException w:name="Quote" w:uiPriority="29" w:qFormat="1"/>
-    <w:lsdException w:name="Intense Quote" w:uiPriority="30" w:qFormat="1"/>
-    <w:lsdException w:name="Medium List 2 Accent 1" w:uiPriority="66"/>
-    <w:lsdException w:name="Medium Grid 1 Accent 1" w:uiPriority="67"/>
-    <w:lsdException w:name="Medium Grid 2 Accent 1" w:uiPriority="68"/>
-    <w:lsdException w:name="Medium Grid 3 Accent 1" w:uiPriority="69"/>
-    <w:lsdException w:name="Dark List Accent 1" w:uiPriority="70"/>
-    <w:lsdException w:name="Colorful Shading Accent 1" w:uiPriority="71"/>
-    <w:lsdException w:name="Colorful List Accent 1" w:uiPriority="72"/>
-    <w:lsdException w:name="Colorful Grid Accent 1" w:uiPriority="73"/>
-    <w:lsdException w:name="Light Shading Accent 2" w:uiPriority="60"/>
-    <w:lsdException w:name="Light List Accent 2" w:uiPriority="61"/>
-    <w:lsdException w:name="Light Grid Accent 2" w:uiPriority="62"/>
-    <w:lsdException w:name="Medium Shading 1 Accent 2" w:uiPriority="63"/>
-    <w:lsdException w:name="Medium Shading 2 Accent 2" w:uiPriority="64"/>
-    <w:lsdException w:name="Medium List 1 Accent 2" w:uiPriority="65"/>
-    <w:lsdException w:name="Medium List 2 Accent 2" w:uiPriority="66"/>
-    <w:lsdException w:name="Medium Grid 1 Accent 2" w:uiPriority="67"/>
-    <w:lsdException w:name="Medium Grid 2 Accent 2" w:uiPriority="68"/>
-    <w:lsdException w:name="Medium Grid 3 Accent 2" w:uiPriority="69"/>
-    <w:lsdException w:name="Dark List Accent 2" w:uiPriority="70"/>
-    <w:lsdException w:name="Colorful Shading Accent 2" w:uiPriority="71"/>
-    <w:lsdException w:name="Colorful List Accent 2" w:uiPriority="72"/>
-    <w:lsdException w:name="Colorful Grid Accent 2" w:uiPriority="73"/>
-    <w:lsdException w:name="Light Shading Accent 3" w:uiPriority="60"/>
-    <w:lsdException w:name="Light List Accent 3" w:uiPriority="61"/>
-    <w:lsdException w:name="Light Grid Accent 3" w:uiPriority="62"/>
-    <w:lsdException w:name="Medium Shading 1 Accent 3" w:uiPriority="63"/>
-    <w:lsdException w:name="Medium Shading 2 Accent 3" w:uiPriority="64"/>
-    <w:lsdException w:name="Medium List 1 Accent 3" w:uiPriority="65"/>
-    <w:lsdException w:name="Medium List 2 Accent 3" w:uiPriority="66"/>
-    <w:lsdException w:name="Medium Grid 1 Accent 3" w:uiPriority="67"/>
-    <w:lsdException w:name="Medium Grid 2 Accent 3" w:uiPriority="68"/>
-    <w:lsdException w:name="Medium Grid 3 Accent 3" w:uiPriority="69"/>
-    <w:lsdException w:name="Dark List Accent 3" w:uiPriority="70"/>
-    <w:lsdException w:name="Colorful Shading Accent 3" w:uiPriority="71"/>
-    <w:lsdException w:name="Colorful List Accent 3" w:uiPriority="72"/>
-    <w:lsdException w:name="Colorful Grid Accent 3" w:uiPriority="73"/>
-    <w:lsdException w:name="Light Shading Accent 4" w:uiPriority="60"/>
-    <w:lsdException w:name="Light List Accent 4" w:uiPriority="61"/>
-    <w:lsdException w:name="Light Grid Accent 4" w:uiPriority="62"/>
-    <w:lsdException w:name="Medium Shading 1 Accent 4" w:uiPriority="63"/>
-    <w:lsdException w:name="Medium Shading 2 Accent 4" w:uiPriority="64"/>
-    <w:lsdException w:name="Medium List 1 Accent 4" w:uiPriority="65"/>
-    <w:lsdException w:name="Medium List 2 Accent 4" w:uiPriority="66"/>
-    <w:lsdException w:name="Medium Grid 1 Accent 4" w:uiPriority="67"/>
-    <w:lsdException w:name="Medium Grid 2 Accent 4" w:uiPriority="68"/>
-    <w:lsdException w:name="Medium Grid 3 Accent 4" w:uiPriority="69"/>
-    <w:lsdException w:name="Dark List Accent 4" w:uiPriority="70"/>
-    <w:lsdException w:name="Colorful Shading Accent 4" w:uiPriority="71"/>
-    <w:lsdException w:name="Colorful List Accent 4" w:uiPriority="72"/>
-    <w:lsdException w:name="Colorful Grid Accent 4" w:uiPriority="73"/>
-    <w:lsdException w:name="Light Shading Accent 5" w:uiPriority="60"/>
-    <w:lsdException w:name="Light List Accent 5" w:uiPriority="61"/>
-    <w:lsdException w:name="Light Grid Accent 5" w:uiPriority="62"/>
-    <w:lsdException w:name="Medium Shading 1 Accent 5" w:uiPriority="63"/>
-    <w:lsdException w:name="Medium Shading 2 Accent 5" w:uiPriority="64"/>
-    <w:lsdException w:name="Medium List 1 Accent 5" w:uiPriority="65"/>
-    <w:lsdException w:name="Medium List 2 Accent 5" w:uiPriority="66"/>
-    <w:lsdException w:name="Medium Grid 1 Accent 5" w:uiPriority="67"/>
-    <w:lsdException w:name="Medium Grid 2 Accent 5" w:uiPriority="68"/>
-    <w:lsdException w:name="Medium Grid 3 Accent 5" w:uiPriority="69"/>
-    <w:lsdException w:name="Dark List Accent 5" w:uiPriority="70"/>
-    <w:lsdException w:name="Colorful Shading Accent 5" w:uiPriority="71"/>
-    <w:lsdException w:name="Colorful List Accent 5" w:uiPriority="72"/>
-    <w:lsdException w:name="Colorful Grid Accent 5" w:uiPriority="73"/>
-    <w:lsdException w:name="Light Shading Accent 6" w:uiPriority="60"/>
-    <w:lsdException w:name="Light List Accent 6" w:uiPriority="61"/>
-    <w:lsdException w:name="Light Grid Accent 6" w:uiPriority="62"/>
-    <w:lsdException w:name="Medium Shading 1 Accent 6" w:uiPriority="63"/>
-    <w:lsdException w:name="Medium Shading 2 Accent 6" w:uiPriority="64"/>
-    <w:lsdException w:name="Medium List 1 Accent 6" w:uiPriority="65"/>
-    <w:lsdException w:name="Medium List 2 Accent 6" w:uiPriority="66"/>
-    <w:lsdException w:name="Medium Grid 1 Accent 6" w:uiPriority="67"/>
-    <w:lsdException w:name="Medium Grid 2 Accent 6" w:uiPriority="68"/>
-    <w:lsdException w:name="Medium Grid 3 Accent 6" w:uiPriority="69"/>
-    <w:lsdException w:name="Dark List Accent 6" w:uiPriority="70"/>
-    <w:lsdException w:name="Colorful Shading Accent 6" w:uiPriority="71"/>
-    <w:lsdException w:name="Colorful List Accent 6" w:uiPriority="72"/>
-    <w:lsdException w:name="Colorful Grid Accent 6" w:uiPriority="73"/>
-    <w:lsdException w:name="Subtle Emphasis" w:uiPriority="19" w:qFormat="1"/>
-    <w:lsdException w:name="Intense Emphasis" w:uiPriority="21" w:qFormat="1"/>
-    <w:lsdException w:name="Subtle Reference" w:uiPriority="31" w:qFormat="1"/>
-    <w:lsdException w:name="Intense Reference" w:uiPriority="32" w:qFormat="1"/>
-    <w:lsdException w:name="Book Title" w:uiPriority="33" w:qFormat="1"/>
-    <w:lsdException w:name="Bibliography" w:semiHidden="1" w:uiPriority="37" w:unhideWhenUsed="1"/>
-    <w:lsdException w:name="TOC Heading" w:semiHidden="1" w:uiPriority="39" w:unhideWhenUsed="1" w:qFormat="1"/>
+    <w:lsdException w:name="Plain Table 1" w:uiPriority="41"/>
+    <w:lsdException w:name="Plain Table 2" w:uiPriority="42"/>
+    <w:lsdException w:name="Plain Table 3" w:uiPriority="43"/>
+    <w:lsdException w:name="Plain Table 4" w:uiPriority="44"/>
+    <w:lsdException w:name="Plain Table 5" w:uiPriority="45"/>
+    <w:lsdException w:name="Grid Table Light" w:uiPriority="40"/>
+    <w:lsdException w:name="Grid Table 1 Light" w:uiPriority="46"/>
+    <w:lsdException w:name="Grid Table 2" w:uiPriority="47"/>
+    <w:lsdException w:name="Grid Table 3" w:uiPriority="48"/>
+    <w:lsdException w:name="Grid Table 4" w:uiPriority="49"/>
+    <w:lsdException w:name="Grid Table 5 Dark" w:uiPriority="50"/>
+    <w:lsdException w:name="Grid Table 6 Colorful" w:uiPriority="51"/>
+    <w:lsdException w:name="Grid Table 7 Colorful" w:uiPriority="52"/>
+    <w:lsdException w:name="Grid Table 1 Light Accent 1" w:uiPriority="46"/>
+    <w:lsdException w:name="Grid Table 2 Accent 1" w:uiPriority="47"/>
+    <w:lsdException w:name="Grid Table 3 Accent 1" w:uiPriority="48"/>
+    <w:lsdException w:name="Grid Table 4 Accent 1" w:uiPriority="49"/>
+    <w:lsdException w:name="Grid Table 5 Dark Accent 1" w:uiPriority="50"/>
+    <w:lsdException w:name="Grid Table 6 Colorful Accent 1" w:uiPriority="51"/>
+    <w:lsdException w:name="Grid Table 7 Colorful Accent 1" w:uiPriority="52"/>
+    <w:lsdException w:name="Grid Table 1 Light Accent 2" w:uiPriority="46"/>
+    <w:lsdException w:name="Grid Table 2 Accent 2" w:uiPriority="47"/>
+    <w:lsdException w:name="Grid Table 3 Accent 2" w:uiPriority="48"/>
+    <w:lsdException w:name="Grid Table 4 Accent 2" w:uiPriority="49"/>
+    <w:lsdException w:name="Grid Table 5 Dark Accent 2" w:uiPriority="50"/>
+    <w:lsdException w:name="Grid Table 6 Colorful Accent 2" w:uiPriority="51"/>
+    <w:lsdException w:name="Grid Table 7 Colorful Accent 2" w:uiPriority="52"/>
+    <w:lsdException w:name="Grid Table 1 Light Accent 3" w:uiPriority="46"/>
+    <w:lsdException w:name="Grid Table 2 Accent 3" w:uiPriority="47"/>
+    <w:lsdException w:name="Grid Table 3 Accent 3" w:uiPriority="48"/>
+    <w:lsdException w:name="Grid Table 4 Accent 3" w:uiPriority="49"/>
+    <w:lsdException w:name="Grid Table 5 Dark Accent 3" w:uiPriority="50"/>
+    <w:lsdException w:name="Grid Table 6 Colorful Accent 3" w:uiPriority="51"/>
+    <w:lsdException w:name="Grid Table 7 Colorful Accent 3" w:uiPriority="52"/>
+    <w:lsdException w:name="Grid Table 1 Light Accent 4" w:uiPriority="46"/>
+    <w:lsdException w:name="Grid Table 2 Accent 4" w:uiPriority="47"/>
+    <w:lsdException w:name="Grid Table 3 Accent 4" w:uiPriority="48"/>
+    <w:lsdException w:name="Grid Table 4 Accent 4" w:uiPriority="49"/>
+    <w:lsdException w:name="Grid Table 5 Dark Accent 4" w:uiPriority="50"/>
+    <w:lsdException w:name="Grid Table 6 Colorful Accent 4" w:uiPriority="51"/>
+    <w:lsdException w:name="Grid Table 7 Colorful Accent 4" w:uiPriority="52"/>
+    <w:lsdException w:name="Grid Table 1 Light Accent 5" w:uiPriority="46"/>
+    <w:lsdException w:name="Grid Table 2 Accent 5" w:uiPriority="47"/>
+    <w:lsdException w:name="Grid Table 3 Accent 5" w:uiPriority="48"/>
+    <w:lsdException w:name="Grid Table 4 Accent 5" w:uiPriority="49"/>
+    <w:lsdException w:name="Grid Table 5 Dark Accent 5" w:uiPriority="50"/>
+    <w:lsdException w:name="Grid Table 6 Colorful Accent 5" w:uiPriority="51"/>
+    <w:lsdException w:name="Grid Table 7 Colorful Accent 5" w:uiPriority="52"/>
+    <w:lsdException w:name="Grid Table 1 Light Accent 6" w:uiPriority="46"/>
+    <w:lsdException w:name="Grid Table 2 Accent 6" w:uiPriority="47"/>
+    <w:lsdException w:name="Grid Table 3 Accent 6" w:uiPriority="48"/>
+    <w:lsdException w:name="Grid Table 4 Accent 6" w:uiPriority="49"/>
+    <w:lsdException w:name="Grid Table 5 Dark Accent 6" w:uiPriority="50"/>
+    <w:lsdException w:name="Grid Table 6 Colorful Accent 6" w:uiPriority="51"/>
+    <w:lsdException w:name="Grid Table 7 Colorful Accent 6" w:uiPriority="52"/>
+    <w:lsdException w:name="List Table 1 Light" w:uiPriority="46"/>
+    <w:lsdException w:name="List Table 2" w:uiPriority="47"/>
+    <w:lsdException w:name="List Table 3" w:uiPriority="48"/>
+    <w:lsdException w:name="List Table 4" w:uiPriority="49"/>
+    <w:lsdException w:name="List Table 5 Dark" w:uiPriority="50"/>
+    <w:lsdException w:name="List Table 6 Colorful" w:uiPriority="51"/>
+    <w:lsdException w:name="List Table 7 Colorful" w:uiPriority="52"/>
+    <w:lsdException w:name="List Table 1 Light Accent 1" w:uiPriority="46"/>
+    <w:lsdException w:name="List Table 2 Accent 1" w:uiPriority="47"/>
+    <w:lsdException w:name="List Table 3 Accent 1" w:uiPriority="48"/>
+    <w:lsdException w:name="List Table 4 Accent 1" w:uiPriority="49"/>
+    <w:lsdException w:name="List Table 5 Dark Accent 1" w:uiPriority="50"/>
+    <w:lsdException w:name="List Table 6 Colorful Accent 1" w:uiPriority="51"/>
+    <w:lsdException w:name="List Table 7 Colorful Accent 1" w:uiPriority="52"/>
+    <w:lsdException w:name="List Table 1 Light Accent 2" w:uiPriority="46"/>
+    <w:lsdException w:name="List Table 2 Accent 2" w:uiPriority="47"/>
+    <w:lsdException w:name="List Table 3 Accent 2" w:uiPriority="48"/>
+    <w:lsdException w:name="List Table 4 Accent 2" w:uiPriority="49"/>
+    <w:lsdException w:name="List Table 5 Dark Accent 2" w:uiPriority="50"/>
+    <w:lsdException w:name="List Table 6 Colorful Accent 2" w:uiPriority="51"/>
+    <w:lsdException w:name="List Table 7 Colorful Accent 2" w:uiPriority="52"/>
+    <w:lsdException w:name="List Table 1 Light Accent 3" w:uiPriority="46"/>
+    <w:lsdException w:name="List Table 2 Accent 3" w:uiPriority="47"/>
+    <w:lsdException w:name="List Table 3 Accent 3" w:uiPriority="48"/>
+    <w:lsdException w:name="List Table 4 Accent 3" w:uiPriority="49"/>
+    <w:lsdException w:name="List Table 5 Dark Accent 3" w:uiPriority="50"/>
+    <w:lsdException w:name="List Table 6 Colorful Accent 3" w:uiPriority="51"/>
+    <w:lsdException w:name="List Table 7 Colorful Accent 3" w:uiPriority="52"/>
+    <w:lsdException w:name="List Table 1 Light Accent 4" w:uiPriority="46"/>
+    <w:lsdException w:name="List Table 2 Accent 4" w:uiPriority="47"/>
+    <w:lsdException w:name="List Table 3 Accent 4" w:uiPriority="48"/>
+    <w:lsdException w:name="List Table 4 Accent 4" w:uiPriority="49"/>
+    <w:lsdException w:name="List Table 5 Dark Accent 4" w:uiPriority="50"/>
+    <w:lsdException w:name="List Table 6 Colorful Accent 4" w:uiPriority="51"/>
+    <w:lsdException w:name="List Table 7 Colorful Accent 4" w:uiPriority="52"/>
+    <w:lsdException w:name="List Table 1 Light Accent 5" w:uiPriority="46"/>
+    <w:lsdException w:name="List Table 2 Accent 5" w:uiPriority="47"/>
+    <w:lsdException w:name="List Table 3 Accent 5" w:uiPriority="48"/>
+    <w:lsdException w:name="List Table 4 Accent 5" w:uiPriority="49"/>
+    <w:lsdException w:name="List Table 5 Dark Accent 5" w:uiPriority="50"/>
+    <w:lsdException w:name="List Table 6 Colorful Accent 5" w:uiPriority="51"/>
+    <w:lsdException w:name="List Table 7 Colorful Accent 5" w:uiPriority="52"/>
+    <w:lsdException w:name="List Table 1 Light Accent 6" w:uiPriority="46"/>
+    <w:lsdException w:name="List Table 2 Accent 6" w:uiPriority="47"/>
+    <w:lsdException w:name="List Table 3 Accent 6" w:uiPriority="48"/>
+    <w:lsdException w:name="List Table 4 Accent 6" w:uiPriority="49"/>
+    <w:lsdException w:name="List Table 5 Dark Accent 6" w:uiPriority="50"/>
+    <w:lsdException w:name="List Table 6 Colorful Accent 6" w:uiPriority="51"/>
+    <w:lsdException w:name="List Table 7 Colorful Accent 6" w:uiPriority="52"/>
   </w:latentStyles>
   <w:style w:type="paragraph" w:default="1" w:styleId="Normal">
     <w:name w:val="Normal"/>
@@ -12220,6 +11166,28 @@
 </file>
 
 <file path=customXml/item1.xml><?xml version="1.0" encoding="utf-8"?>
+<?mso-contentType ?>
+<FormTemplates xmlns="http://schemas.microsoft.com/sharepoint/v3/contenttype/forms">
+  <Display>DocumentLibraryForm</Display>
+  <Edit>DocumentLibraryForm</Edit>
+  <New>DocumentLibraryForm</New>
+</FormTemplates>
+</file>
+
+<file path=customXml/item2.xml><?xml version="1.0" encoding="utf-8"?>
+<p:properties xmlns:p="http://schemas.microsoft.com/office/2006/metadata/properties" xmlns:xsi="http://www.w3.org/2001/XMLSchema-instance" xmlns:pc="http://schemas.microsoft.com/office/infopath/2007/PartnerControls">
+  <documentManagement>
+    <Document_x0020_Description xmlns="8781c031-5bd4-48dc-9226-75e10e1f88a8">Charter</Document_x0020_Description>
+    <File_x0020_Type0 xmlns="8781c031-5bd4-48dc-9226-75e10e1f88a8">Word</File_x0020_Type0>
+    <Audience xmlns="8781c031-5bd4-48dc-9226-75e10e1f88a8">Internal Only</Audience>
+    <Primary_x0020_Owner xmlns="8781c031-5bd4-48dc-9226-75e10e1f88a8">Kimmit Renken</Primary_x0020_Owner>
+    <Revised_x0020_Date xmlns="8781c031-5bd4-48dc-9226-75e10e1f88a8">2012-03-08T06:00:00+00:00</Revised_x0020_Date>
+    <Subject_x0020_Keywords xmlns="8781c031-5bd4-48dc-9226-75e10e1f88a8" xsi:nil="true"/>
+  </documentManagement>
+</p:properties>
+</file>
+
+<file path=customXml/item3.xml><?xml version="1.0" encoding="utf-8"?>
 <ct:contentTypeSchema xmlns:ct="http://schemas.microsoft.com/office/2006/metadata/contentType" xmlns:ma="http://schemas.microsoft.com/office/2006/metadata/properties/metaAttributes" ct:_="" ma:_="" ma:contentTypeName="Document" ma:contentTypeID="0x010100E4C8757FE85365478221A7D1B64AB740" ma:contentTypeVersion="7" ma:contentTypeDescription="Create a new document." ma:contentTypeScope="" ma:versionID="6864faea769890394fdaf9dd8f5b3d9b">
   <xsd:schema xmlns:xsd="http://www.w3.org/2001/XMLSchema" xmlns:xs="http://www.w3.org/2001/XMLSchema" xmlns:p="http://schemas.microsoft.com/office/2006/metadata/properties" xmlns:ns2="8781c031-5bd4-48dc-9226-75e10e1f88a8" targetNamespace="http://schemas.microsoft.com/office/2006/metadata/properties" ma:root="true" ma:fieldsID="23e124e351e2048883b4cbd45c912eb7" ns2:_="">
     <xsd:import namespace="8781c031-5bd4-48dc-9226-75e10e1f88a8"/>
@@ -12416,33 +11384,29 @@
 </ct:contentTypeSchema>
 </file>
 
-<file path=customXml/item2.xml><?xml version="1.0" encoding="utf-8"?>
-<p:properties xmlns:p="http://schemas.microsoft.com/office/2006/metadata/properties" xmlns:xsi="http://www.w3.org/2001/XMLSchema-instance" xmlns:pc="http://schemas.microsoft.com/office/infopath/2007/PartnerControls">
-  <documentManagement>
-    <Document_x0020_Description xmlns="8781c031-5bd4-48dc-9226-75e10e1f88a8">Charter</Document_x0020_Description>
-    <File_x0020_Type0 xmlns="8781c031-5bd4-48dc-9226-75e10e1f88a8">Word</File_x0020_Type0>
-    <Audience xmlns="8781c031-5bd4-48dc-9226-75e10e1f88a8">Internal Only</Audience>
-    <Primary_x0020_Owner xmlns="8781c031-5bd4-48dc-9226-75e10e1f88a8">Kimmit Renken</Primary_x0020_Owner>
-    <Revised_x0020_Date xmlns="8781c031-5bd4-48dc-9226-75e10e1f88a8">2012-03-08T06:00:00+00:00</Revised_x0020_Date>
-    <Subject_x0020_Keywords xmlns="8781c031-5bd4-48dc-9226-75e10e1f88a8" xsi:nil="true"/>
-  </documentManagement>
-</p:properties>
-</file>
-
-<file path=customXml/item3.xml><?xml version="1.0" encoding="utf-8"?>
-<?mso-contentType ?>
-<FormTemplates xmlns="http://schemas.microsoft.com/sharepoint/v3/contenttype/forms">
-  <Display>DocumentLibraryForm</Display>
-  <Edit>DocumentLibraryForm</Edit>
-  <New>DocumentLibraryForm</New>
-</FormTemplates>
-</file>
-
 <file path=customXml/item4.xml><?xml version="1.0" encoding="utf-8"?>
 <b:Sources xmlns:b="http://schemas.openxmlformats.org/officeDocument/2006/bibliography" xmlns="http://schemas.openxmlformats.org/officeDocument/2006/bibliography" SelectedStyle="\APA.XSL" StyleName="APA"/>
 </file>
 
 <file path=customXml/itemProps1.xml><?xml version="1.0" encoding="utf-8"?>
+<ds:datastoreItem xmlns:ds="http://schemas.openxmlformats.org/officeDocument/2006/customXml" ds:itemID="{A885B2DB-42DA-4318-9EB7-6D24C272F932}">
+  <ds:schemaRefs>
+    <ds:schemaRef ds:uri="http://schemas.microsoft.com/sharepoint/v3/contenttype/forms"/>
+  </ds:schemaRefs>
+</ds:datastoreItem>
+</file>
+
+<file path=customXml/itemProps2.xml><?xml version="1.0" encoding="utf-8"?>
+<ds:datastoreItem xmlns:ds="http://schemas.openxmlformats.org/officeDocument/2006/customXml" ds:itemID="{FAB5EBB6-5E22-4A93-8A88-BE0203FA85CB}">
+  <ds:schemaRefs>
+    <ds:schemaRef ds:uri="http://schemas.microsoft.com/office/2006/metadata/properties"/>
+    <ds:schemaRef ds:uri="http://schemas.microsoft.com/office/infopath/2007/PartnerControls"/>
+    <ds:schemaRef ds:uri="8781c031-5bd4-48dc-9226-75e10e1f88a8"/>
+  </ds:schemaRefs>
+</ds:datastoreItem>
+</file>
+
+<file path=customXml/itemProps3.xml><?xml version="1.0" encoding="utf-8"?>
 <ds:datastoreItem xmlns:ds="http://schemas.openxmlformats.org/officeDocument/2006/customXml" ds:itemID="{78D23501-E6B0-4030-91F8-86A30F19EF5E}">
   <ds:schemaRefs>
     <ds:schemaRef ds:uri="http://schemas.microsoft.com/office/2006/metadata/contentType"/>
@@ -12460,26 +11424,8 @@
 </ds:datastoreItem>
 </file>
 
-<file path=customXml/itemProps2.xml><?xml version="1.0" encoding="utf-8"?>
-<ds:datastoreItem xmlns:ds="http://schemas.openxmlformats.org/officeDocument/2006/customXml" ds:itemID="{FAB5EBB6-5E22-4A93-8A88-BE0203FA85CB}">
-  <ds:schemaRefs>
-    <ds:schemaRef ds:uri="http://schemas.microsoft.com/office/2006/metadata/properties"/>
-    <ds:schemaRef ds:uri="http://schemas.microsoft.com/office/infopath/2007/PartnerControls"/>
-    <ds:schemaRef ds:uri="8781c031-5bd4-48dc-9226-75e10e1f88a8"/>
-  </ds:schemaRefs>
-</ds:datastoreItem>
-</file>
-
-<file path=customXml/itemProps3.xml><?xml version="1.0" encoding="utf-8"?>
-<ds:datastoreItem xmlns:ds="http://schemas.openxmlformats.org/officeDocument/2006/customXml" ds:itemID="{A885B2DB-42DA-4318-9EB7-6D24C272F932}">
-  <ds:schemaRefs>
-    <ds:schemaRef ds:uri="http://schemas.microsoft.com/sharepoint/v3/contenttype/forms"/>
-  </ds:schemaRefs>
-</ds:datastoreItem>
-</file>
-
 <file path=customXml/itemProps4.xml><?xml version="1.0" encoding="utf-8"?>
-<ds:datastoreItem xmlns:ds="http://schemas.openxmlformats.org/officeDocument/2006/customXml" ds:itemID="{0EBA7B6D-6A27-46AF-9797-F7CF01703907}">
+<ds:datastoreItem xmlns:ds="http://schemas.openxmlformats.org/officeDocument/2006/customXml" ds:itemID="{1D984EF9-A7DA-4401-B338-4F6E0D96845A}">
   <ds:schemaRefs>
     <ds:schemaRef ds:uri="http://schemas.openxmlformats.org/officeDocument/2006/bibliography"/>
   </ds:schemaRefs>

</xml_diff>

<commit_message>
tfs7541 - ecl ata evals from iqs
git-tfs-id: [https://tfs.omnicloud.local/tfs/cco%20program/]$/eCoaching_V2;C38345
</commit_message>
<xml_diff>
--- a/Requirements/CCO_eCoaching_Log_IQS_Layout.docx
+++ b/Requirements/CCO_eCoaching_Log_IQS_Layout.docx
@@ -7,9 +7,7 @@
         <w:pStyle w:val="Title1"/>
       </w:pPr>
       <w:bookmarkStart w:id="0" w:name="_Ref29370327"/>
-      <w:bookmarkStart w:id="1" w:name="_GoBack"/>
       <w:bookmarkEnd w:id="0"/>
-      <w:bookmarkEnd w:id="1"/>
       <w:r>
         <w:t>__________________________</w:t>
       </w:r>
@@ -149,6 +147,7 @@
         </w:rPr>
         <w:t xml:space="preserve"> </w:t>
       </w:r>
+      <w:proofErr w:type="spellStart"/>
       <w:r>
         <w:rPr>
           <w:rFonts w:ascii="Arial Black" w:hAnsi="Arial Black"/>
@@ -163,7 +162,16 @@
           <w:b/>
           <w:sz w:val="32"/>
         </w:rPr>
-        <w:t>Coaching Log</w:t>
+        <w:t>Coaching</w:t>
+      </w:r>
+      <w:proofErr w:type="spellEnd"/>
+      <w:r>
+        <w:rPr>
+          <w:rFonts w:ascii="Arial Black" w:hAnsi="Arial Black"/>
+          <w:b/>
+          <w:sz w:val="32"/>
+        </w:rPr>
+        <w:t xml:space="preserve"> Log</w:t>
       </w:r>
       <w:r>
         <w:rPr>
@@ -296,7 +304,7 @@
           </mc:Choice>
           <mc:Fallback>
             <w:pict>
-              <v:line w14:anchorId="15080F28" id="Line 232" o:spid="_x0000_s1026" style="position:absolute;z-index:251657728;visibility:visible;mso-wrap-style:square;mso-width-percent:0;mso-height-percent:0;mso-wrap-distance-left:9pt;mso-wrap-distance-top:0;mso-wrap-distance-right:9pt;mso-wrap-distance-bottom:0;mso-position-horizontal:absolute;mso-position-horizontal-relative:text;mso-position-vertical:absolute;mso-position-vertical-relative:text;mso-width-percent:0;mso-height-percent:0;mso-width-relative:page;mso-height-relative:page" from="367.2pt,33.3pt" to="439.25pt,33.35pt" o:gfxdata="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" o:allowincell="f">
+              <v:line w14:anchorId="08B3C5F2" id="Line 232" o:spid="_x0000_s1026" style="position:absolute;z-index:251657728;visibility:visible;mso-wrap-style:square;mso-width-percent:0;mso-height-percent:0;mso-wrap-distance-left:9pt;mso-wrap-distance-top:0;mso-wrap-distance-right:9pt;mso-wrap-distance-bottom:0;mso-position-horizontal:absolute;mso-position-horizontal-relative:text;mso-position-vertical:absolute;mso-position-vertical-relative:text;mso-width-percent:0;mso-height-percent:0;mso-width-relative:page;mso-height-relative:page" from="367.2pt,33.3pt" to="439.25pt,33.35pt" o:gfxdata="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" o:allowincell="f">
                 <v:stroke startarrowwidth="narrow" startarrowlength="short" endarrowwidth="narrow" endarrowlength="short"/>
               </v:line>
             </w:pict>
@@ -374,7 +382,7 @@
           </mc:Choice>
           <mc:Fallback>
             <w:pict>
-              <v:line w14:anchorId="4EC0ED25" id="Line 230" o:spid="_x0000_s1026" style="position:absolute;z-index:251655680;visibility:visible;mso-wrap-style:square;mso-width-percent:0;mso-height-percent:0;mso-wrap-distance-left:9pt;mso-wrap-distance-top:0;mso-wrap-distance-right:9pt;mso-wrap-distance-bottom:0;mso-position-horizontal:absolute;mso-position-horizontal-relative:text;mso-position-vertical:absolute;mso-position-vertical-relative:text;mso-width-percent:0;mso-height-percent:0;mso-width-relative:page;mso-height-relative:page" from="1in,33.3pt" to="266.45pt,33.35pt" o:gfxdata="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" o:allowincell="f">
+              <v:line w14:anchorId="0F0EBE9C" id="Line 230" o:spid="_x0000_s1026" style="position:absolute;z-index:251655680;visibility:visible;mso-wrap-style:square;mso-width-percent:0;mso-height-percent:0;mso-wrap-distance-left:9pt;mso-wrap-distance-top:0;mso-wrap-distance-right:9pt;mso-wrap-distance-bottom:0;mso-position-horizontal:absolute;mso-position-horizontal-relative:text;mso-position-vertical:absolute;mso-position-vertical-relative:text;mso-width-percent:0;mso-height-percent:0;mso-width-relative:page;mso-height-relative:page" from="1in,33.3pt" to="266.45pt,33.35pt" o:gfxdata="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" o:allowincell="f">
                 <v:stroke startarrowwidth="narrow" startarrowlength="short" endarrowwidth="narrow" endarrowlength="short"/>
               </v:line>
             </w:pict>
@@ -610,7 +618,7 @@
           </mc:Choice>
           <mc:Fallback>
             <w:pict>
-              <v:line w14:anchorId="13E3D673" id="Line 234" o:spid="_x0000_s1026" style="position:absolute;z-index:251659776;visibility:visible;mso-wrap-style:square;mso-width-percent:0;mso-height-percent:0;mso-wrap-distance-left:9pt;mso-wrap-distance-top:0;mso-wrap-distance-right:9pt;mso-wrap-distance-bottom:0;mso-position-horizontal:absolute;mso-position-horizontal-relative:text;mso-position-vertical:absolute;mso-position-vertical-relative:text;mso-width-percent:0;mso-height-percent:0;mso-width-relative:page;mso-height-relative:page" from="115.2pt,.6pt" to="309.6pt,.6pt" o:gfxdata="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" o:allowincell="f">
+              <v:line w14:anchorId="08A9A8DC" id="Line 234" o:spid="_x0000_s1026" style="position:absolute;z-index:251659776;visibility:visible;mso-wrap-style:square;mso-width-percent:0;mso-height-percent:0;mso-wrap-distance-left:9pt;mso-wrap-distance-top:0;mso-wrap-distance-right:9pt;mso-wrap-distance-bottom:0;mso-position-horizontal:absolute;mso-position-horizontal-relative:text;mso-position-vertical:absolute;mso-position-vertical-relative:text;mso-width-percent:0;mso-height-percent:0;mso-width-relative:page;mso-height-relative:page" from="115.2pt,.6pt" to="309.6pt,.6pt" o:gfxdata="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" o:allowincell="f">
                 <v:stroke startarrowwidth="narrow" startarrowlength="short" endarrowwidth="narrow" endarrowlength="short"/>
               </v:line>
             </w:pict>
@@ -716,7 +724,7 @@
           </mc:Choice>
           <mc:Fallback>
             <w:pict>
-              <v:line w14:anchorId="6E843BB0" id="Line 233" o:spid="_x0000_s1026" style="position:absolute;z-index:251658752;visibility:visible;mso-wrap-style:square;mso-width-percent:0;mso-height-percent:0;mso-wrap-distance-left:9pt;mso-wrap-distance-top:0;mso-wrap-distance-right:9pt;mso-wrap-distance-bottom:0;mso-position-horizontal:absolute;mso-position-horizontal-relative:text;mso-position-vertical:absolute;mso-position-vertical-relative:text;mso-width-percent:0;mso-height-percent:0;mso-width-relative:page;mso-height-relative:page" from="374.4pt,34.75pt" to="446.45pt,34.8pt" o:gfxdata="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" o:allowincell="f">
+              <v:line w14:anchorId="4910512F" id="Line 233" o:spid="_x0000_s1026" style="position:absolute;z-index:251658752;visibility:visible;mso-wrap-style:square;mso-width-percent:0;mso-height-percent:0;mso-wrap-distance-left:9pt;mso-wrap-distance-top:0;mso-wrap-distance-right:9pt;mso-wrap-distance-bottom:0;mso-position-horizontal:absolute;mso-position-horizontal-relative:text;mso-position-vertical:absolute;mso-position-vertical-relative:text;mso-width-percent:0;mso-height-percent:0;mso-width-relative:page;mso-height-relative:page" from="374.4pt,34.75pt" to="446.45pt,34.8pt" o:gfxdata="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" o:allowincell="f">
                 <v:stroke startarrowwidth="narrow" startarrowlength="short" endarrowwidth="narrow" endarrowlength="short"/>
               </v:line>
             </w:pict>
@@ -794,7 +802,7 @@
           </mc:Choice>
           <mc:Fallback>
             <w:pict>
-              <v:line w14:anchorId="42B8B27B" id="Line 231" o:spid="_x0000_s1026" style="position:absolute;z-index:251656704;visibility:visible;mso-wrap-style:square;mso-width-percent:0;mso-height-percent:0;mso-wrap-distance-left:9pt;mso-wrap-distance-top:0;mso-wrap-distance-right:9pt;mso-wrap-distance-bottom:0;mso-position-horizontal:absolute;mso-position-horizontal-relative:text;mso-position-vertical:absolute;mso-position-vertical-relative:text;mso-width-percent:0;mso-height-percent:0;mso-width-relative:page;mso-height-relative:page" from="1in,32.75pt" to="266.45pt,32.8pt" o:gfxdata="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" o:allowincell="f">
+              <v:line w14:anchorId="0556434B" id="Line 231" o:spid="_x0000_s1026" style="position:absolute;z-index:251656704;visibility:visible;mso-wrap-style:square;mso-width-percent:0;mso-height-percent:0;mso-wrap-distance-left:9pt;mso-wrap-distance-top:0;mso-wrap-distance-right:9pt;mso-wrap-distance-bottom:0;mso-position-horizontal:absolute;mso-position-horizontal-relative:text;mso-position-vertical:absolute;mso-position-vertical-relative:text;mso-width-percent:0;mso-height-percent:0;mso-width-relative:page;mso-height-relative:page" from="1in,32.75pt" to="266.45pt,32.8pt" o:gfxdata="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" o:allowincell="f">
                 <v:stroke startarrowwidth="narrow" startarrowlength="short" endarrowwidth="narrow" endarrowlength="short"/>
               </v:line>
             </w:pict>
@@ -1087,7 +1095,21 @@
               <w:rPr>
                 <w:sz w:val="20"/>
               </w:rPr>
-              <w:t>Clarified the record inclusion rules for the eCL feed.</w:t>
+              <w:t xml:space="preserve">Clarified the record inclusion rules for the </w:t>
+            </w:r>
+            <w:proofErr w:type="spellStart"/>
+            <w:r>
+              <w:rPr>
+                <w:sz w:val="20"/>
+              </w:rPr>
+              <w:t>eCL</w:t>
+            </w:r>
+            <w:proofErr w:type="spellEnd"/>
+            <w:r>
+              <w:rPr>
+                <w:sz w:val="20"/>
+              </w:rPr>
+              <w:t xml:space="preserve"> feed.</w:t>
             </w:r>
           </w:p>
         </w:tc>
@@ -1167,13 +1189,41 @@
               <w:rPr>
                 <w:sz w:val="20"/>
               </w:rPr>
-              <w:t xml:space="preserve">CSR Emp ID is required, </w:t>
-            </w:r>
-            <w:r>
-              <w:rPr>
-                <w:sz w:val="20"/>
-              </w:rPr>
-              <w:t>added Evaluation Date per eCL team review.</w:t>
+              <w:t xml:space="preserve">CSR </w:t>
+            </w:r>
+            <w:proofErr w:type="spellStart"/>
+            <w:r>
+              <w:rPr>
+                <w:sz w:val="20"/>
+              </w:rPr>
+              <w:t>Emp</w:t>
+            </w:r>
+            <w:proofErr w:type="spellEnd"/>
+            <w:r>
+              <w:rPr>
+                <w:sz w:val="20"/>
+              </w:rPr>
+              <w:t xml:space="preserve"> ID is required, </w:t>
+            </w:r>
+            <w:r>
+              <w:rPr>
+                <w:sz w:val="20"/>
+              </w:rPr>
+              <w:t xml:space="preserve">added Evaluation Date per </w:t>
+            </w:r>
+            <w:proofErr w:type="spellStart"/>
+            <w:r>
+              <w:rPr>
+                <w:sz w:val="20"/>
+              </w:rPr>
+              <w:t>eCL</w:t>
+            </w:r>
+            <w:proofErr w:type="spellEnd"/>
+            <w:r>
+              <w:rPr>
+                <w:sz w:val="20"/>
+              </w:rPr>
+              <w:t xml:space="preserve"> team review.</w:t>
             </w:r>
           </w:p>
         </w:tc>
@@ -1241,7 +1291,21 @@
               <w:rPr>
                 <w:sz w:val="20"/>
               </w:rPr>
-              <w:t>Added 2 new fields: Coacher Emp ID and CSR Signature  (SCR 7119)</w:t>
+              <w:t xml:space="preserve">Added 2 new fields: Coacher </w:t>
+            </w:r>
+            <w:proofErr w:type="spellStart"/>
+            <w:r>
+              <w:rPr>
+                <w:sz w:val="20"/>
+              </w:rPr>
+              <w:t>Emp</w:t>
+            </w:r>
+            <w:proofErr w:type="spellEnd"/>
+            <w:r>
+              <w:rPr>
+                <w:sz w:val="20"/>
+              </w:rPr>
+              <w:t xml:space="preserve"> ID and CSR Signature  (SCR 7119)</w:t>
             </w:r>
           </w:p>
         </w:tc>
@@ -1593,7 +1657,21 @@
               <w:rPr>
                 <w:sz w:val="20"/>
               </w:rPr>
-              <w:t xml:space="preserve">Updated fields for changes made when shifting from Verint to IQS\Lime Survey as the source system (SCR 10313) </w:t>
+              <w:t xml:space="preserve">Updated fields for changes made when shifting from </w:t>
+            </w:r>
+            <w:proofErr w:type="spellStart"/>
+            <w:r>
+              <w:rPr>
+                <w:sz w:val="20"/>
+              </w:rPr>
+              <w:t>Verint</w:t>
+            </w:r>
+            <w:proofErr w:type="spellEnd"/>
+            <w:r>
+              <w:rPr>
+                <w:sz w:val="20"/>
+              </w:rPr>
+              <w:t xml:space="preserve"> to IQS\Lime Survey as the source system (SCR 10313) </w:t>
             </w:r>
           </w:p>
         </w:tc>
@@ -1797,7 +1875,35 @@
               <w:rPr>
                 <w:sz w:val="20"/>
               </w:rPr>
-              <w:t>P12687 – IQS Verint to eCL feed</w:t>
+              <w:t xml:space="preserve">P12687 – IQS </w:t>
+            </w:r>
+            <w:proofErr w:type="spellStart"/>
+            <w:r>
+              <w:rPr>
+                <w:sz w:val="20"/>
+              </w:rPr>
+              <w:t>Verint</w:t>
+            </w:r>
+            <w:proofErr w:type="spellEnd"/>
+            <w:r>
+              <w:rPr>
+                <w:sz w:val="20"/>
+              </w:rPr>
+              <w:t xml:space="preserve"> to </w:t>
+            </w:r>
+            <w:proofErr w:type="spellStart"/>
+            <w:r>
+              <w:rPr>
+                <w:sz w:val="20"/>
+              </w:rPr>
+              <w:t>eCL</w:t>
+            </w:r>
+            <w:proofErr w:type="spellEnd"/>
+            <w:r>
+              <w:rPr>
+                <w:sz w:val="20"/>
+              </w:rPr>
+              <w:t xml:space="preserve"> feed</w:t>
             </w:r>
           </w:p>
           <w:p>
@@ -1829,7 +1935,21 @@
               <w:rPr>
                 <w:sz w:val="20"/>
               </w:rPr>
-              <w:t>Modified section 2 eCoaching Opportunity/Reinforcement Calculation</w:t>
+              <w:t xml:space="preserve">Modified section 2 </w:t>
+            </w:r>
+            <w:proofErr w:type="spellStart"/>
+            <w:r>
+              <w:rPr>
+                <w:sz w:val="20"/>
+              </w:rPr>
+              <w:t>eCoaching</w:t>
+            </w:r>
+            <w:proofErr w:type="spellEnd"/>
+            <w:r>
+              <w:rPr>
+                <w:sz w:val="20"/>
+              </w:rPr>
+              <w:t xml:space="preserve"> Opportunity/Reinforcement Calculation</w:t>
             </w:r>
           </w:p>
         </w:tc>
@@ -1898,7 +2018,21 @@
               <w:rPr>
                 <w:sz w:val="20"/>
               </w:rPr>
-              <w:t>P13054 – IQS/eCL Add Evaluation Form name to data feed</w:t>
+              <w:t>P13054 – IQS/</w:t>
+            </w:r>
+            <w:proofErr w:type="spellStart"/>
+            <w:r>
+              <w:rPr>
+                <w:sz w:val="20"/>
+              </w:rPr>
+              <w:t>eCL</w:t>
+            </w:r>
+            <w:proofErr w:type="spellEnd"/>
+            <w:r>
+              <w:rPr>
+                <w:sz w:val="20"/>
+              </w:rPr>
+              <w:t xml:space="preserve"> Add Evaluation Form name to data feed</w:t>
             </w:r>
           </w:p>
           <w:p>
@@ -1983,7 +2117,21 @@
               <w:rPr>
                 <w:sz w:val="20"/>
               </w:rPr>
-              <w:t>P13054 – IQS/eCL Add Evaluation Form name to data feed</w:t>
+              <w:t>P13054 – IQS/</w:t>
+            </w:r>
+            <w:proofErr w:type="spellStart"/>
+            <w:r>
+              <w:rPr>
+                <w:sz w:val="20"/>
+              </w:rPr>
+              <w:t>eCL</w:t>
+            </w:r>
+            <w:proofErr w:type="spellEnd"/>
+            <w:r>
+              <w:rPr>
+                <w:sz w:val="20"/>
+              </w:rPr>
+              <w:t xml:space="preserve"> Add Evaluation Form name to data feed</w:t>
             </w:r>
           </w:p>
           <w:p>
@@ -2000,8 +2148,30 @@
               <w:rPr>
                 <w:sz w:val="20"/>
               </w:rPr>
-              <w:t>Modified field 23 for eMail and Written Corr</w:t>
-            </w:r>
+              <w:t xml:space="preserve">Modified field 23 for </w:t>
+            </w:r>
+            <w:proofErr w:type="spellStart"/>
+            <w:r>
+              <w:rPr>
+                <w:sz w:val="20"/>
+              </w:rPr>
+              <w:t>eMail</w:t>
+            </w:r>
+            <w:proofErr w:type="spellEnd"/>
+            <w:r>
+              <w:rPr>
+                <w:sz w:val="20"/>
+              </w:rPr>
+              <w:t xml:space="preserve"> and Written </w:t>
+            </w:r>
+            <w:proofErr w:type="spellStart"/>
+            <w:r>
+              <w:rPr>
+                <w:sz w:val="20"/>
+              </w:rPr>
+              <w:t>Corr</w:t>
+            </w:r>
+            <w:proofErr w:type="spellEnd"/>
           </w:p>
         </w:tc>
         <w:tc>
@@ -2069,7 +2239,21 @@
               <w:rPr>
                 <w:sz w:val="20"/>
               </w:rPr>
-              <w:t>P13701 – IQS/eCL IQA Scorecards</w:t>
+              <w:t>P13701 – IQS/</w:t>
+            </w:r>
+            <w:proofErr w:type="spellStart"/>
+            <w:r>
+              <w:rPr>
+                <w:sz w:val="20"/>
+              </w:rPr>
+              <w:t>eCL</w:t>
+            </w:r>
+            <w:proofErr w:type="spellEnd"/>
+            <w:r>
+              <w:rPr>
+                <w:sz w:val="20"/>
+              </w:rPr>
+              <w:t xml:space="preserve"> IQA Scorecards</w:t>
             </w:r>
           </w:p>
           <w:p>
@@ -2155,7 +2339,21 @@
               <w:rPr>
                 <w:sz w:val="20"/>
               </w:rPr>
-              <w:t>P13826 – IQS/eCL Source Values</w:t>
+              <w:t>P13826 – IQS/</w:t>
+            </w:r>
+            <w:proofErr w:type="spellStart"/>
+            <w:r>
+              <w:rPr>
+                <w:sz w:val="20"/>
+              </w:rPr>
+              <w:t>eCL</w:t>
+            </w:r>
+            <w:proofErr w:type="spellEnd"/>
+            <w:r>
+              <w:rPr>
+                <w:sz w:val="20"/>
+              </w:rPr>
+              <w:t xml:space="preserve"> Source Values</w:t>
             </w:r>
           </w:p>
           <w:p>
@@ -2241,7 +2439,21 @@
               <w:rPr>
                 <w:sz w:val="20"/>
               </w:rPr>
-              <w:t>P13276 – eCL Change BCC to CCO</w:t>
+              <w:t xml:space="preserve">P13276 – </w:t>
+            </w:r>
+            <w:proofErr w:type="spellStart"/>
+            <w:r>
+              <w:rPr>
+                <w:sz w:val="20"/>
+              </w:rPr>
+              <w:t>eCL</w:t>
+            </w:r>
+            <w:proofErr w:type="spellEnd"/>
+            <w:r>
+              <w:rPr>
+                <w:sz w:val="20"/>
+              </w:rPr>
+              <w:t xml:space="preserve"> Change BCC to CCO</w:t>
             </w:r>
           </w:p>
           <w:p>
@@ -2258,7 +2470,21 @@
               <w:rPr>
                 <w:sz w:val="20"/>
               </w:rPr>
-              <w:t xml:space="preserve">Changed Vangent logo to GDIT </w:t>
+              <w:t xml:space="preserve">Changed </w:t>
+            </w:r>
+            <w:proofErr w:type="spellStart"/>
+            <w:r>
+              <w:rPr>
+                <w:sz w:val="20"/>
+              </w:rPr>
+              <w:t>Vangent</w:t>
+            </w:r>
+            <w:proofErr w:type="spellEnd"/>
+            <w:r>
+              <w:rPr>
+                <w:sz w:val="20"/>
+              </w:rPr>
+              <w:t xml:space="preserve"> logo to GDIT </w:t>
             </w:r>
           </w:p>
         </w:tc>
@@ -2327,7 +2553,21 @@
               <w:rPr>
                 <w:sz w:val="20"/>
               </w:rPr>
-              <w:t>P13276 – eCL Change BCC to CCO</w:t>
+              <w:t xml:space="preserve">P13276 – </w:t>
+            </w:r>
+            <w:proofErr w:type="spellStart"/>
+            <w:r>
+              <w:rPr>
+                <w:sz w:val="20"/>
+              </w:rPr>
+              <w:t>eCL</w:t>
+            </w:r>
+            <w:proofErr w:type="spellEnd"/>
+            <w:r>
+              <w:rPr>
+                <w:sz w:val="20"/>
+              </w:rPr>
+              <w:t xml:space="preserve"> Change BCC to CCO</w:t>
             </w:r>
           </w:p>
           <w:p>
@@ -2344,7 +2584,21 @@
               <w:rPr>
                 <w:sz w:val="20"/>
               </w:rPr>
-              <w:t>Changed Vangent GDIT in footer</w:t>
+              <w:t xml:space="preserve">Changed </w:t>
+            </w:r>
+            <w:proofErr w:type="spellStart"/>
+            <w:r>
+              <w:rPr>
+                <w:sz w:val="20"/>
+              </w:rPr>
+              <w:t>Vangent</w:t>
+            </w:r>
+            <w:proofErr w:type="spellEnd"/>
+            <w:r>
+              <w:rPr>
+                <w:sz w:val="20"/>
+              </w:rPr>
+              <w:t xml:space="preserve"> GDIT in footer</w:t>
             </w:r>
           </w:p>
         </w:tc>
@@ -2413,7 +2667,35 @@
               <w:rPr>
                 <w:sz w:val="20"/>
               </w:rPr>
-              <w:t>TFS413 – IQS/eCL new Verint-GDIT Supervisor source</w:t>
+              <w:t>TFS413 – IQS/</w:t>
+            </w:r>
+            <w:proofErr w:type="spellStart"/>
+            <w:r>
+              <w:rPr>
+                <w:sz w:val="20"/>
+              </w:rPr>
+              <w:t>eCL</w:t>
+            </w:r>
+            <w:proofErr w:type="spellEnd"/>
+            <w:r>
+              <w:rPr>
+                <w:sz w:val="20"/>
+              </w:rPr>
+              <w:t xml:space="preserve"> new </w:t>
+            </w:r>
+            <w:proofErr w:type="spellStart"/>
+            <w:r>
+              <w:rPr>
+                <w:sz w:val="20"/>
+              </w:rPr>
+              <w:t>Verint</w:t>
+            </w:r>
+            <w:proofErr w:type="spellEnd"/>
+            <w:r>
+              <w:rPr>
+                <w:sz w:val="20"/>
+              </w:rPr>
+              <w:t>-GDIT Supervisor source</w:t>
             </w:r>
           </w:p>
           <w:p>
@@ -2447,7 +2729,21 @@
               <w:rPr>
                 <w:sz w:val="20"/>
               </w:rPr>
-              <w:t>3 eCoaching Log Scorecard Data File - #19 Source</w:t>
+              <w:t xml:space="preserve">3 </w:t>
+            </w:r>
+            <w:proofErr w:type="spellStart"/>
+            <w:r>
+              <w:rPr>
+                <w:sz w:val="20"/>
+              </w:rPr>
+              <w:t>eCoaching</w:t>
+            </w:r>
+            <w:proofErr w:type="spellEnd"/>
+            <w:r>
+              <w:rPr>
+                <w:sz w:val="20"/>
+              </w:rPr>
+              <w:t xml:space="preserve"> Log Scorecard Data File - #19 Source</w:t>
             </w:r>
           </w:p>
         </w:tc>
@@ -2516,7 +2812,21 @@
               <w:rPr>
                 <w:sz w:val="20"/>
               </w:rPr>
-              <w:t>TFS283 – IQS/eCL Scorecard feed changes</w:t>
+              <w:t>TFS283 – IQS/</w:t>
+            </w:r>
+            <w:proofErr w:type="spellStart"/>
+            <w:r>
+              <w:rPr>
+                <w:sz w:val="20"/>
+              </w:rPr>
+              <w:t>eCL</w:t>
+            </w:r>
+            <w:proofErr w:type="spellEnd"/>
+            <w:r>
+              <w:rPr>
+                <w:sz w:val="20"/>
+              </w:rPr>
+              <w:t xml:space="preserve"> Scorecard feed changes</w:t>
             </w:r>
           </w:p>
           <w:p>
@@ -2620,7 +2930,21 @@
               <w:rPr>
                 <w:sz w:val="20"/>
               </w:rPr>
-              <w:t>TFS1075 – eCL Requirements Peer Review</w:t>
+              <w:t xml:space="preserve">TFS1075 – </w:t>
+            </w:r>
+            <w:proofErr w:type="spellStart"/>
+            <w:r>
+              <w:rPr>
+                <w:sz w:val="20"/>
+              </w:rPr>
+              <w:t>eCL</w:t>
+            </w:r>
+            <w:proofErr w:type="spellEnd"/>
+            <w:r>
+              <w:rPr>
+                <w:sz w:val="20"/>
+              </w:rPr>
+              <w:t xml:space="preserve"> Requirements Peer Review</w:t>
             </w:r>
           </w:p>
           <w:p>
@@ -2706,7 +3030,21 @@
               <w:rPr>
                 <w:sz w:val="20"/>
               </w:rPr>
-              <w:t>TFS3757 – eCL Coaching Monitor</w:t>
+              <w:t xml:space="preserve">TFS3757 – </w:t>
+            </w:r>
+            <w:proofErr w:type="spellStart"/>
+            <w:r>
+              <w:rPr>
+                <w:sz w:val="20"/>
+              </w:rPr>
+              <w:t>eCL</w:t>
+            </w:r>
+            <w:proofErr w:type="spellEnd"/>
+            <w:r>
+              <w:rPr>
+                <w:sz w:val="20"/>
+              </w:rPr>
+              <w:t xml:space="preserve"> Coaching Monitor</w:t>
             </w:r>
           </w:p>
           <w:p>
@@ -2804,7 +3142,21 @@
               <w:rPr>
                 <w:sz w:val="20"/>
               </w:rPr>
-              <w:t>TFS5149 – eCL Requirement Document Cleanup</w:t>
+              <w:t xml:space="preserve">TFS5149 – </w:t>
+            </w:r>
+            <w:proofErr w:type="spellStart"/>
+            <w:r>
+              <w:rPr>
+                <w:sz w:val="20"/>
+              </w:rPr>
+              <w:t>eCL</w:t>
+            </w:r>
+            <w:proofErr w:type="spellEnd"/>
+            <w:r>
+              <w:rPr>
+                <w:sz w:val="20"/>
+              </w:rPr>
+              <w:t xml:space="preserve"> Requirement Document Cleanup</w:t>
             </w:r>
           </w:p>
           <w:p>
@@ -2912,6 +3264,112 @@
                 <w:sz w:val="20"/>
               </w:rPr>
               <w:lastRenderedPageBreak/>
+              <w:t>Doug Stearns</w:t>
+            </w:r>
+          </w:p>
+        </w:tc>
+      </w:tr>
+      <w:tr>
+        <w:trPr>
+          <w:jc w:val="center"/>
+        </w:trPr>
+        <w:tc>
+          <w:tcPr>
+            <w:tcW w:w="1440" w:type="dxa"/>
+          </w:tcPr>
+          <w:p>
+            <w:pPr>
+              <w:pStyle w:val="hdr1"/>
+              <w:ind w:left="0"/>
+              <w:jc w:val="left"/>
+              <w:rPr>
+                <w:sz w:val="20"/>
+              </w:rPr>
+            </w:pPr>
+            <w:r>
+              <w:rPr>
+                <w:sz w:val="20"/>
+              </w:rPr>
+              <w:t>08/04/2017</w:t>
+            </w:r>
+          </w:p>
+        </w:tc>
+        <w:tc>
+          <w:tcPr>
+            <w:tcW w:w="6152" w:type="dxa"/>
+          </w:tcPr>
+          <w:p>
+            <w:pPr>
+              <w:pStyle w:val="hdr1"/>
+              <w:spacing w:before="0"/>
+              <w:ind w:left="0"/>
+              <w:jc w:val="left"/>
+              <w:rPr>
+                <w:sz w:val="20"/>
+              </w:rPr>
+            </w:pPr>
+            <w:r>
+              <w:rPr>
+                <w:sz w:val="20"/>
+              </w:rPr>
+              <w:t xml:space="preserve">TFS7541 – </w:t>
+            </w:r>
+            <w:proofErr w:type="spellStart"/>
+            <w:r>
+              <w:rPr>
+                <w:sz w:val="20"/>
+              </w:rPr>
+              <w:t>eCL</w:t>
+            </w:r>
+            <w:proofErr w:type="spellEnd"/>
+            <w:r>
+              <w:rPr>
+                <w:sz w:val="20"/>
+              </w:rPr>
+              <w:t xml:space="preserve"> ATA evaluations from IQS</w:t>
+            </w:r>
+          </w:p>
+          <w:p>
+            <w:pPr>
+              <w:pStyle w:val="hdr1"/>
+              <w:spacing w:before="0"/>
+              <w:ind w:left="0"/>
+              <w:jc w:val="left"/>
+              <w:rPr>
+                <w:sz w:val="20"/>
+              </w:rPr>
+            </w:pPr>
+            <w:r>
+              <w:rPr>
+                <w:sz w:val="20"/>
+              </w:rPr>
+              <w:t>Updated the following</w:t>
+            </w:r>
+            <w:r>
+              <w:rPr>
+                <w:sz w:val="20"/>
+              </w:rPr>
+              <w:t xml:space="preserve"> for ATA: 13, 21, 23</w:t>
+            </w:r>
+          </w:p>
+        </w:tc>
+        <w:tc>
+          <w:tcPr>
+            <w:tcW w:w="1822" w:type="dxa"/>
+          </w:tcPr>
+          <w:p>
+            <w:pPr>
+              <w:pStyle w:val="hdr1"/>
+              <w:ind w:left="0"/>
+              <w:jc w:val="left"/>
+              <w:rPr>
+                <w:sz w:val="20"/>
+              </w:rPr>
+            </w:pPr>
+            <w:r>
+              <w:rPr>
+                <w:sz w:val="20"/>
+              </w:rPr>
               <w:t>Doug Stearns</w:t>
             </w:r>
           </w:p>
@@ -2928,6 +3386,8 @@
           <w:noProof/>
         </w:rPr>
       </w:pPr>
+      <w:bookmarkStart w:id="1" w:name="_GoBack"/>
+      <w:bookmarkEnd w:id="1"/>
       <w:r>
         <w:br w:type="page"/>
       </w:r>
@@ -2938,9 +3398,16 @@
         <w:spacing w:before="0" w:after="0"/>
       </w:pPr>
       <w:bookmarkStart w:id="2" w:name="_Toc321377922"/>
+      <w:proofErr w:type="spellStart"/>
+      <w:proofErr w:type="gramStart"/>
       <w:r>
         <w:lastRenderedPageBreak/>
-        <w:t>eCoaching Log Scorecard Data Files Requirements</w:t>
+        <w:t>eCoaching</w:t>
+      </w:r>
+      <w:proofErr w:type="spellEnd"/>
+      <w:proofErr w:type="gramEnd"/>
+      <w:r>
+        <w:t xml:space="preserve"> Log Scorecard Data Files Requirements</w:t>
       </w:r>
       <w:bookmarkEnd w:id="2"/>
     </w:p>
@@ -2987,7 +3454,23 @@
           <w:b w:val="0"/>
           <w:szCs w:val="24"/>
         </w:rPr>
-        <w:t xml:space="preserve">Data File Elements and layout format for the eCoaching Log </w:t>
+        <w:t xml:space="preserve">Data File Elements and layout format for the </w:t>
+      </w:r>
+      <w:proofErr w:type="spellStart"/>
+      <w:r>
+        <w:rPr>
+          <w:b w:val="0"/>
+          <w:szCs w:val="24"/>
+        </w:rPr>
+        <w:t>eCoaching</w:t>
+      </w:r>
+      <w:proofErr w:type="spellEnd"/>
+      <w:r>
+        <w:rPr>
+          <w:b w:val="0"/>
+          <w:szCs w:val="24"/>
+        </w:rPr>
+        <w:t xml:space="preserve"> Log </w:t>
       </w:r>
       <w:r>
         <w:rPr>
@@ -3601,8 +4084,17 @@
                 <w:sz w:val="22"/>
                 <w:szCs w:val="22"/>
               </w:rPr>
-              <w:t>33 – Peckham</w:t>
-            </w:r>
+              <w:t xml:space="preserve">33 – </w:t>
+            </w:r>
+            <w:proofErr w:type="spellStart"/>
+            <w:r>
+              <w:rPr>
+                <w:sz w:val="22"/>
+                <w:szCs w:val="22"/>
+              </w:rPr>
+              <w:t>Peckham</w:t>
+            </w:r>
+            <w:proofErr w:type="spellEnd"/>
           </w:p>
           <w:p>
             <w:pPr>
@@ -3791,7 +4283,23 @@
                 <w:sz w:val="22"/>
                 <w:szCs w:val="22"/>
               </w:rPr>
-              <w:t>CSR Emp ID</w:t>
+              <w:t xml:space="preserve">CSR </w:t>
+            </w:r>
+            <w:proofErr w:type="spellStart"/>
+            <w:r>
+              <w:rPr>
+                <w:sz w:val="22"/>
+                <w:szCs w:val="22"/>
+              </w:rPr>
+              <w:t>Emp</w:t>
+            </w:r>
+            <w:proofErr w:type="spellEnd"/>
+            <w:r>
+              <w:rPr>
+                <w:sz w:val="22"/>
+                <w:szCs w:val="22"/>
+              </w:rPr>
+              <w:t xml:space="preserve"> ID</w:t>
             </w:r>
           </w:p>
         </w:tc>
@@ -3898,7 +4406,23 @@
                 <w:sz w:val="22"/>
                 <w:szCs w:val="22"/>
               </w:rPr>
-              <w:t>CSR Emp ID</w:t>
+              <w:t xml:space="preserve">CSR </w:t>
+            </w:r>
+            <w:proofErr w:type="spellStart"/>
+            <w:r>
+              <w:rPr>
+                <w:sz w:val="22"/>
+                <w:szCs w:val="22"/>
+              </w:rPr>
+              <w:t>Emp</w:t>
+            </w:r>
+            <w:proofErr w:type="spellEnd"/>
+            <w:r>
+              <w:rPr>
+                <w:sz w:val="22"/>
+                <w:szCs w:val="22"/>
+              </w:rPr>
+              <w:t xml:space="preserve"> ID</w:t>
             </w:r>
           </w:p>
         </w:tc>
@@ -4006,7 +4530,23 @@
                 <w:sz w:val="22"/>
                 <w:szCs w:val="22"/>
               </w:rPr>
-              <w:t>Supervisor Emp ID</w:t>
+              <w:t xml:space="preserve">Supervisor </w:t>
+            </w:r>
+            <w:proofErr w:type="spellStart"/>
+            <w:r>
+              <w:rPr>
+                <w:sz w:val="22"/>
+                <w:szCs w:val="22"/>
+              </w:rPr>
+              <w:t>Emp</w:t>
+            </w:r>
+            <w:proofErr w:type="spellEnd"/>
+            <w:r>
+              <w:rPr>
+                <w:sz w:val="22"/>
+                <w:szCs w:val="22"/>
+              </w:rPr>
+              <w:t xml:space="preserve"> ID</w:t>
             </w:r>
           </w:p>
         </w:tc>
@@ -4570,7 +5110,23 @@
                 <w:sz w:val="22"/>
                 <w:szCs w:val="22"/>
               </w:rPr>
-              <w:t>Supervisor Emp ID</w:t>
+              <w:t xml:space="preserve">Supervisor </w:t>
+            </w:r>
+            <w:proofErr w:type="spellStart"/>
+            <w:r>
+              <w:rPr>
+                <w:sz w:val="22"/>
+                <w:szCs w:val="22"/>
+              </w:rPr>
+              <w:t>Emp</w:t>
+            </w:r>
+            <w:proofErr w:type="spellEnd"/>
+            <w:r>
+              <w:rPr>
+                <w:sz w:val="22"/>
+                <w:szCs w:val="22"/>
+              </w:rPr>
+              <w:t xml:space="preserve"> ID</w:t>
             </w:r>
           </w:p>
         </w:tc>
@@ -5133,7 +5689,23 @@
                 <w:sz w:val="22"/>
                 <w:szCs w:val="22"/>
               </w:rPr>
-              <w:t>Manager Emp ID</w:t>
+              <w:t xml:space="preserve">Manager </w:t>
+            </w:r>
+            <w:proofErr w:type="spellStart"/>
+            <w:r>
+              <w:rPr>
+                <w:sz w:val="22"/>
+                <w:szCs w:val="22"/>
+              </w:rPr>
+              <w:t>Emp</w:t>
+            </w:r>
+            <w:proofErr w:type="spellEnd"/>
+            <w:r>
+              <w:rPr>
+                <w:sz w:val="22"/>
+                <w:szCs w:val="22"/>
+              </w:rPr>
+              <w:t xml:space="preserve"> ID</w:t>
             </w:r>
           </w:p>
         </w:tc>
@@ -5240,7 +5812,23 @@
                 <w:sz w:val="22"/>
                 <w:szCs w:val="22"/>
               </w:rPr>
-              <w:t>Manager Emp ID</w:t>
+              <w:t xml:space="preserve">Manager </w:t>
+            </w:r>
+            <w:proofErr w:type="spellStart"/>
+            <w:r>
+              <w:rPr>
+                <w:sz w:val="22"/>
+                <w:szCs w:val="22"/>
+              </w:rPr>
+              <w:t>Emp</w:t>
+            </w:r>
+            <w:proofErr w:type="spellEnd"/>
+            <w:r>
+              <w:rPr>
+                <w:sz w:val="22"/>
+                <w:szCs w:val="22"/>
+              </w:rPr>
+              <w:t xml:space="preserve"> ID</w:t>
             </w:r>
           </w:p>
         </w:tc>
@@ -5425,7 +6013,23 @@
                 <w:sz w:val="22"/>
                 <w:szCs w:val="22"/>
               </w:rPr>
-              <w:t>Cannot be Null, Blank or NA for PPoM and QCM but can be blank otherwise.</w:t>
+              <w:t xml:space="preserve">Cannot be Null, Blank or NA for </w:t>
+            </w:r>
+            <w:proofErr w:type="spellStart"/>
+            <w:r>
+              <w:rPr>
+                <w:sz w:val="22"/>
+                <w:szCs w:val="22"/>
+              </w:rPr>
+              <w:t>PPoM</w:t>
+            </w:r>
+            <w:proofErr w:type="spellEnd"/>
+            <w:r>
+              <w:rPr>
+                <w:sz w:val="22"/>
+                <w:szCs w:val="22"/>
+              </w:rPr>
+              <w:t xml:space="preserve"> and QCM but can be blank otherwise.</w:t>
             </w:r>
           </w:p>
         </w:tc>
@@ -5696,42 +6300,6 @@
               <w:t>Summary of Caller's Issues</w:t>
             </w:r>
           </w:p>
-          <w:p>
-            <w:pPr>
-              <w:pStyle w:val="NormalWeb"/>
-              <w:spacing w:before="0" w:beforeAutospacing="0"/>
-              <w:rPr>
-                <w:b/>
-                <w:sz w:val="22"/>
-                <w:szCs w:val="22"/>
-              </w:rPr>
-            </w:pPr>
-            <w:r>
-              <w:rPr>
-                <w:b/>
-                <w:sz w:val="22"/>
-                <w:szCs w:val="22"/>
-              </w:rPr>
-              <w:t>PLUS</w:t>
-            </w:r>
-          </w:p>
-          <w:p>
-            <w:pPr>
-              <w:pStyle w:val="NormalWeb"/>
-              <w:spacing w:before="0" w:beforeAutospacing="0"/>
-              <w:rPr>
-                <w:sz w:val="22"/>
-                <w:szCs w:val="22"/>
-              </w:rPr>
-            </w:pPr>
-            <w:r>
-              <w:rPr>
-                <w:sz w:val="22"/>
-                <w:szCs w:val="22"/>
-              </w:rPr>
-              <w:t>Coaching/Goal Discussion</w:t>
-            </w:r>
-          </w:p>
         </w:tc>
         <w:tc>
           <w:tcPr>
@@ -5781,161 +6349,184 @@
                 <w:sz w:val="22"/>
                 <w:szCs w:val="22"/>
               </w:rPr>
-              <w:t>Reason why the Beneficiary called.</w:t>
-            </w:r>
-          </w:p>
-          <w:p>
-            <w:pPr>
-              <w:rPr>
-                <w:sz w:val="22"/>
-                <w:szCs w:val="22"/>
-              </w:rPr>
-            </w:pPr>
-            <w:r>
-              <w:rPr>
-                <w:sz w:val="22"/>
-                <w:szCs w:val="22"/>
-              </w:rPr>
-              <w:t>This goes into Details of Behavior being Coached in the front end.</w:t>
-            </w:r>
-          </w:p>
-          <w:p>
-            <w:pPr>
-              <w:rPr>
-                <w:b/>
-                <w:sz w:val="22"/>
-                <w:szCs w:val="22"/>
-              </w:rPr>
-            </w:pPr>
-            <w:r>
-              <w:rPr>
-                <w:b/>
-                <w:sz w:val="22"/>
-                <w:szCs w:val="22"/>
-              </w:rPr>
-              <w:t>PLUS</w:t>
-            </w:r>
-          </w:p>
-          <w:p>
-            <w:pPr>
-              <w:rPr>
-                <w:sz w:val="22"/>
-                <w:szCs w:val="22"/>
-              </w:rPr>
-            </w:pPr>
-            <w:r>
-              <w:rPr>
-                <w:sz w:val="22"/>
-                <w:szCs w:val="22"/>
-              </w:rPr>
-              <w:t>Notes for coaching discussions with the CSR.</w:t>
-            </w:r>
-          </w:p>
-          <w:p>
-            <w:pPr>
-              <w:rPr>
-                <w:sz w:val="22"/>
-                <w:szCs w:val="22"/>
-              </w:rPr>
-            </w:pPr>
-            <w:r>
-              <w:rPr>
-                <w:sz w:val="22"/>
-                <w:szCs w:val="22"/>
-              </w:rPr>
-              <w:t>From “Summary of Coaching Priorities” comment field on the form.</w:t>
-            </w:r>
-          </w:p>
-          <w:p>
-            <w:pPr>
-              <w:rPr>
-                <w:sz w:val="22"/>
-                <w:szCs w:val="22"/>
-              </w:rPr>
-            </w:pPr>
-            <w:r>
-              <w:rPr>
-                <w:sz w:val="22"/>
-                <w:szCs w:val="22"/>
-              </w:rPr>
-              <w:t>NA will be populated in this field if not populated by the user.</w:t>
-            </w:r>
-          </w:p>
-          <w:p>
-            <w:pPr>
-              <w:rPr>
-                <w:sz w:val="22"/>
-                <w:szCs w:val="22"/>
-              </w:rPr>
-            </w:pPr>
-            <w:r>
-              <w:rPr>
-                <w:sz w:val="22"/>
-                <w:szCs w:val="22"/>
-              </w:rPr>
-              <w:t>An appealed record will be identified by an “A-“ appended at the beginning of any text in this field.</w:t>
-            </w:r>
-          </w:p>
-          <w:p>
-            <w:pPr>
-              <w:rPr>
-                <w:sz w:val="22"/>
-                <w:szCs w:val="22"/>
-              </w:rPr>
-            </w:pPr>
-            <w:r>
-              <w:rPr>
-                <w:sz w:val="22"/>
-                <w:szCs w:val="22"/>
-              </w:rPr>
-              <w:t>These 2 sections will be separated in the feed by:</w:t>
-            </w:r>
-          </w:p>
-          <w:p>
-            <w:pPr>
-              <w:rPr>
-                <w:sz w:val="22"/>
-                <w:szCs w:val="22"/>
-              </w:rPr>
-            </w:pPr>
-            <w:r>
-              <w:rPr>
-                <w:sz w:val="22"/>
-                <w:szCs w:val="22"/>
-              </w:rPr>
-              <w:t>&lt;Carriage Return&gt;</w:t>
-            </w:r>
-          </w:p>
-          <w:p>
-            <w:pPr>
-              <w:rPr>
-                <w:b/>
-                <w:sz w:val="22"/>
-                <w:szCs w:val="22"/>
-              </w:rPr>
-            </w:pPr>
-            <w:r>
-              <w:rPr>
-                <w:b/>
-                <w:sz w:val="22"/>
-                <w:szCs w:val="22"/>
-              </w:rPr>
-              <w:t>COACHING NOTES</w:t>
-            </w:r>
-          </w:p>
-          <w:p>
-            <w:pPr>
-              <w:rPr>
-                <w:b/>
-                <w:sz w:val="22"/>
-                <w:szCs w:val="22"/>
-              </w:rPr>
-            </w:pPr>
-          </w:p>
-          <w:p>
-            <w:pPr>
-              <w:rPr>
-                <w:b/>
+              <w:t xml:space="preserve">Text containing the questions, scores, evaluation, evaluator comments.  </w:t>
+            </w:r>
+          </w:p>
+          <w:p>
+            <w:pPr>
+              <w:rPr>
+                <w:sz w:val="22"/>
+                <w:szCs w:val="22"/>
+              </w:rPr>
+            </w:pPr>
+          </w:p>
+          <w:p>
+            <w:pPr>
+              <w:rPr>
+                <w:sz w:val="22"/>
+                <w:szCs w:val="22"/>
+              </w:rPr>
+            </w:pPr>
+            <w:r>
+              <w:rPr>
+                <w:sz w:val="22"/>
+                <w:szCs w:val="22"/>
+              </w:rPr>
+              <w:t>The general format shall be:</w:t>
+            </w:r>
+          </w:p>
+          <w:p>
+            <w:pPr>
+              <w:rPr>
+                <w:sz w:val="22"/>
+                <w:szCs w:val="22"/>
+              </w:rPr>
+            </w:pPr>
+            <w:r>
+              <w:rPr>
+                <w:sz w:val="22"/>
+                <w:szCs w:val="22"/>
+              </w:rPr>
+              <w:t xml:space="preserve">Form name – channel </w:t>
+            </w:r>
+            <w:r>
+              <w:rPr>
+                <w:sz w:val="22"/>
+                <w:szCs w:val="22"/>
+              </w:rPr>
+              <w:t xml:space="preserve">or NGD Activity ID for Web Chat </w:t>
+            </w:r>
+            <w:r>
+              <w:rPr>
+                <w:sz w:val="22"/>
+                <w:szCs w:val="22"/>
+              </w:rPr>
+              <w:t>–</w:t>
+            </w:r>
+            <w:r>
+              <w:rPr>
+                <w:sz w:val="22"/>
+                <w:szCs w:val="22"/>
+              </w:rPr>
+              <w:t xml:space="preserve"> </w:t>
+            </w:r>
+            <w:r>
+              <w:rPr>
+                <w:sz w:val="22"/>
+                <w:szCs w:val="22"/>
+              </w:rPr>
+              <w:t xml:space="preserve">Contact Summary </w:t>
+            </w:r>
+          </w:p>
+          <w:p>
+            <w:pPr>
+              <w:rPr>
+                <w:sz w:val="22"/>
+                <w:szCs w:val="22"/>
+              </w:rPr>
+            </w:pPr>
+          </w:p>
+          <w:p>
+            <w:pPr>
+              <w:rPr>
+                <w:sz w:val="22"/>
+                <w:szCs w:val="22"/>
+              </w:rPr>
+            </w:pPr>
+            <w:r>
+              <w:rPr>
+                <w:sz w:val="22"/>
+                <w:szCs w:val="22"/>
+              </w:rPr>
+              <w:t xml:space="preserve">COACHING </w:t>
+            </w:r>
+            <w:r>
+              <w:rPr>
+                <w:sz w:val="22"/>
+                <w:szCs w:val="22"/>
+              </w:rPr>
+              <w:t>COMMENTS</w:t>
+            </w:r>
+          </w:p>
+          <w:p>
+            <w:pPr>
+              <w:rPr>
+                <w:sz w:val="22"/>
+                <w:szCs w:val="22"/>
+              </w:rPr>
+            </w:pPr>
+            <w:r>
+              <w:rPr>
+                <w:sz w:val="22"/>
+                <w:szCs w:val="22"/>
+              </w:rPr>
+              <w:t xml:space="preserve">A – if appealed record else each question – score – value: reason </w:t>
+            </w:r>
+          </w:p>
+          <w:p>
+            <w:pPr>
+              <w:rPr>
+                <w:sz w:val="22"/>
+                <w:szCs w:val="22"/>
+              </w:rPr>
+            </w:pPr>
+            <w:r>
+              <w:rPr>
+                <w:sz w:val="22"/>
+                <w:szCs w:val="22"/>
+              </w:rPr>
+              <w:t>evaluator's comments</w:t>
+            </w:r>
+          </w:p>
+          <w:p>
+            <w:pPr>
+              <w:rPr>
+                <w:sz w:val="22"/>
+                <w:szCs w:val="22"/>
+              </w:rPr>
+            </w:pPr>
+          </w:p>
+          <w:p>
+            <w:pPr>
+              <w:rPr>
+                <w:sz w:val="22"/>
+                <w:szCs w:val="22"/>
+              </w:rPr>
+            </w:pPr>
+            <w:r>
+              <w:rPr>
+                <w:sz w:val="22"/>
+                <w:szCs w:val="22"/>
+              </w:rPr>
+              <w:t>Audit category – value</w:t>
+            </w:r>
+          </w:p>
+          <w:p>
+            <w:pPr>
+              <w:rPr>
+                <w:sz w:val="22"/>
+                <w:szCs w:val="22"/>
+              </w:rPr>
+            </w:pPr>
+            <w:r>
+              <w:rPr>
+                <w:sz w:val="22"/>
+                <w:szCs w:val="22"/>
+              </w:rPr>
+              <w:t>Auditor’s comments</w:t>
+            </w:r>
+          </w:p>
+          <w:p>
+            <w:pPr>
+              <w:rPr>
+                <w:sz w:val="22"/>
+                <w:szCs w:val="22"/>
+              </w:rPr>
+            </w:pPr>
+          </w:p>
+          <w:p>
+            <w:pPr>
+              <w:rPr>
                 <w:sz w:val="22"/>
                 <w:szCs w:val="22"/>
               </w:rPr>
@@ -6642,8 +7233,33 @@
                 <w:sz w:val="22"/>
                 <w:szCs w:val="22"/>
               </w:rPr>
-              <w:t>The Source of the eCoaching log informaiton</w:t>
-            </w:r>
+              <w:t xml:space="preserve">The Source of the </w:t>
+            </w:r>
+            <w:proofErr w:type="spellStart"/>
+            <w:r>
+              <w:rPr>
+                <w:sz w:val="22"/>
+                <w:szCs w:val="22"/>
+              </w:rPr>
+              <w:t>eCoaching</w:t>
+            </w:r>
+            <w:proofErr w:type="spellEnd"/>
+            <w:r>
+              <w:rPr>
+                <w:sz w:val="22"/>
+                <w:szCs w:val="22"/>
+              </w:rPr>
+              <w:t xml:space="preserve"> log </w:t>
+            </w:r>
+            <w:proofErr w:type="spellStart"/>
+            <w:r>
+              <w:rPr>
+                <w:sz w:val="22"/>
+                <w:szCs w:val="22"/>
+              </w:rPr>
+              <w:t>informaiton</w:t>
+            </w:r>
+            <w:proofErr w:type="spellEnd"/>
           </w:p>
           <w:p>
             <w:pPr>
@@ -6668,12 +7284,21 @@
                 <w:szCs w:val="22"/>
               </w:rPr>
             </w:pPr>
-            <w:r>
-              <w:rPr>
-                <w:sz w:val="22"/>
-                <w:szCs w:val="22"/>
-              </w:rPr>
-              <w:t>Verint-GDIT</w:t>
+            <w:proofErr w:type="spellStart"/>
+            <w:r>
+              <w:rPr>
+                <w:sz w:val="22"/>
+                <w:szCs w:val="22"/>
+              </w:rPr>
+              <w:t>Verint</w:t>
+            </w:r>
+            <w:proofErr w:type="spellEnd"/>
+            <w:r>
+              <w:rPr>
+                <w:sz w:val="22"/>
+                <w:szCs w:val="22"/>
+              </w:rPr>
+              <w:t>-GDIT</w:t>
             </w:r>
           </w:p>
           <w:p>
@@ -6684,12 +7309,21 @@
                 <w:szCs w:val="22"/>
               </w:rPr>
             </w:pPr>
-            <w:r>
-              <w:rPr>
-                <w:sz w:val="22"/>
-                <w:szCs w:val="22"/>
-              </w:rPr>
-              <w:t>Verint-GDIT Supervisor</w:t>
+            <w:proofErr w:type="spellStart"/>
+            <w:r>
+              <w:rPr>
+                <w:sz w:val="22"/>
+                <w:szCs w:val="22"/>
+              </w:rPr>
+              <w:t>Verint</w:t>
+            </w:r>
+            <w:proofErr w:type="spellEnd"/>
+            <w:r>
+              <w:rPr>
+                <w:sz w:val="22"/>
+                <w:szCs w:val="22"/>
+              </w:rPr>
+              <w:t>-GDIT Supervisor</w:t>
             </w:r>
           </w:p>
           <w:p>
@@ -6700,28 +7334,21 @@
                 <w:szCs w:val="22"/>
               </w:rPr>
             </w:pPr>
-            <w:r>
-              <w:rPr>
-                <w:sz w:val="22"/>
-                <w:szCs w:val="22"/>
-              </w:rPr>
-              <w:t>Verint-TQC</w:t>
-            </w:r>
-          </w:p>
-          <w:p>
-            <w:pPr>
-              <w:ind w:left="288"/>
-              <w:rPr>
-                <w:sz w:val="22"/>
-                <w:szCs w:val="22"/>
-              </w:rPr>
-            </w:pPr>
-            <w:r>
-              <w:rPr>
-                <w:sz w:val="22"/>
-                <w:szCs w:val="22"/>
-              </w:rPr>
-              <w:t>LimeSurvey</w:t>
+            <w:proofErr w:type="spellStart"/>
+            <w:r>
+              <w:rPr>
+                <w:sz w:val="22"/>
+                <w:szCs w:val="22"/>
+              </w:rPr>
+              <w:t>Verint</w:t>
+            </w:r>
+            <w:proofErr w:type="spellEnd"/>
+            <w:r>
+              <w:rPr>
+                <w:sz w:val="22"/>
+                <w:szCs w:val="22"/>
+              </w:rPr>
+              <w:t>-TQC</w:t>
             </w:r>
           </w:p>
         </w:tc>
@@ -6956,55 +7583,14 @@
                 <w:sz w:val="22"/>
                 <w:szCs w:val="22"/>
               </w:rPr>
-              <w:t xml:space="preserve">Valid values: </w:t>
-            </w:r>
-          </w:p>
-          <w:p>
-            <w:pPr>
-              <w:ind w:left="252"/>
-              <w:rPr>
-                <w:sz w:val="22"/>
-                <w:szCs w:val="22"/>
-              </w:rPr>
-            </w:pPr>
-            <w:r>
-              <w:rPr>
-                <w:sz w:val="22"/>
-                <w:szCs w:val="22"/>
-              </w:rPr>
-              <w:t>Opportunity</w:t>
-            </w:r>
-          </w:p>
-          <w:p>
-            <w:pPr>
-              <w:ind w:left="252"/>
-              <w:rPr>
-                <w:sz w:val="22"/>
-                <w:szCs w:val="22"/>
-              </w:rPr>
-            </w:pPr>
-            <w:r>
-              <w:rPr>
-                <w:sz w:val="22"/>
-                <w:szCs w:val="22"/>
-              </w:rPr>
-              <w:t>Reinforcement</w:t>
-            </w:r>
-          </w:p>
-          <w:p>
-            <w:pPr>
-              <w:ind w:left="252"/>
-              <w:rPr>
-                <w:sz w:val="22"/>
-                <w:szCs w:val="22"/>
-              </w:rPr>
-            </w:pPr>
-            <w:r>
-              <w:rPr>
-                <w:sz w:val="22"/>
-                <w:szCs w:val="22"/>
-              </w:rPr>
-              <w:t>Opportunity-PWC</w:t>
+              <w:t>V</w:t>
+            </w:r>
+            <w:r>
+              <w:rPr>
+                <w:sz w:val="22"/>
+                <w:szCs w:val="22"/>
+              </w:rPr>
+              <w:t xml:space="preserve">alues: </w:t>
             </w:r>
           </w:p>
           <w:p>
@@ -7330,22 +7916,23 @@
                 <w:sz w:val="22"/>
                 <w:szCs w:val="22"/>
               </w:rPr>
-              <w:t>For records from Verint = scorecard form used</w:t>
-            </w:r>
-          </w:p>
-          <w:p>
-            <w:pPr>
-              <w:rPr>
-                <w:sz w:val="22"/>
-                <w:szCs w:val="22"/>
-              </w:rPr>
-            </w:pPr>
-            <w:r>
-              <w:rPr>
-                <w:sz w:val="22"/>
-                <w:szCs w:val="22"/>
-              </w:rPr>
-              <w:t>For records from Lime Survey = channel</w:t>
+              <w:t xml:space="preserve">For records from </w:t>
+            </w:r>
+            <w:proofErr w:type="spellStart"/>
+            <w:r>
+              <w:rPr>
+                <w:sz w:val="22"/>
+                <w:szCs w:val="22"/>
+              </w:rPr>
+              <w:t>Verint</w:t>
+            </w:r>
+            <w:proofErr w:type="spellEnd"/>
+            <w:r>
+              <w:rPr>
+                <w:sz w:val="22"/>
+                <w:szCs w:val="22"/>
+              </w:rPr>
+              <w:t xml:space="preserve"> = scorecard form used</w:t>
             </w:r>
           </w:p>
           <w:p>
@@ -7369,6 +7956,49 @@
                 <w:szCs w:val="22"/>
               </w:rPr>
               <w:t>For IQA Scorecards, the letters IQA will be somewhere in the field</w:t>
+            </w:r>
+          </w:p>
+          <w:p>
+            <w:pPr>
+              <w:rPr>
+                <w:sz w:val="22"/>
+                <w:szCs w:val="22"/>
+              </w:rPr>
+            </w:pPr>
+            <w:r>
+              <w:rPr>
+                <w:sz w:val="22"/>
+                <w:szCs w:val="22"/>
+              </w:rPr>
+              <w:t xml:space="preserve">For </w:t>
+            </w:r>
+            <w:r>
+              <w:rPr>
+                <w:sz w:val="22"/>
+                <w:szCs w:val="22"/>
+              </w:rPr>
+              <w:t>ATA</w:t>
+            </w:r>
+            <w:r>
+              <w:rPr>
+                <w:sz w:val="22"/>
+                <w:szCs w:val="22"/>
+              </w:rPr>
+              <w:t xml:space="preserve"> Scorecards, the letters </w:t>
+            </w:r>
+            <w:r>
+              <w:rPr>
+                <w:sz w:val="22"/>
+                <w:szCs w:val="22"/>
+              </w:rPr>
+              <w:t>ATA</w:t>
+            </w:r>
+            <w:r>
+              <w:rPr>
+                <w:sz w:val="22"/>
+                <w:szCs w:val="22"/>
+              </w:rPr>
+              <w:t xml:space="preserve"> will be somewhere in the field</w:t>
             </w:r>
           </w:p>
         </w:tc>
@@ -7730,7 +8360,7 @@
         </mc:Choice>
         <mc:Fallback>
           <w:pict>
-            <v:line w14:anchorId="64E4BDFC" id="Line 39" o:spid="_x0000_s1026" style="position:absolute;z-index:251658240;visibility:visible;mso-wrap-style:square;mso-width-percent:0;mso-height-percent:0;mso-wrap-distance-left:9pt;mso-wrap-distance-top:0;mso-wrap-distance-right:9pt;mso-wrap-distance-bottom:0;mso-position-horizontal:absolute;mso-position-horizontal-relative:text;mso-position-vertical:absolute;mso-position-vertical-relative:text;mso-width-percent:0;mso-height-percent:0;mso-width-relative:page;mso-height-relative:page" from="0,1.8pt" to="475.2pt,1.8pt" o:gfxdata="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" o:allowincell="f"/>
+            <v:line w14:anchorId="283993B3" id="Line 39" o:spid="_x0000_s1026" style="position:absolute;z-index:251658240;visibility:visible;mso-wrap-style:square;mso-width-percent:0;mso-height-percent:0;mso-wrap-distance-left:9pt;mso-wrap-distance-top:0;mso-wrap-distance-right:9pt;mso-wrap-distance-bottom:0;mso-position-horizontal:absolute;mso-position-horizontal-relative:text;mso-position-vertical:absolute;mso-position-vertical-relative:text;mso-width-percent:0;mso-height-percent:0;mso-width-relative:page;mso-height-relative:page" from="0,1.8pt" to="475.2pt,1.8pt" o:gfxdata="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" o:allowincell="f"/>
           </w:pict>
         </mc:Fallback>
       </mc:AlternateContent>
@@ -7877,7 +8507,7 @@
         <w:noProof/>
         <w:sz w:val="18"/>
       </w:rPr>
-      <w:t>1</w:t>
+      <w:t>6</w:t>
     </w:r>
     <w:r>
       <w:rPr>
@@ -7973,7 +8603,7 @@
         </mc:Choice>
         <mc:Fallback>
           <w:pict>
-            <v:line w14:anchorId="35B41ABC" id="Line 32" o:spid="_x0000_s1026" style="position:absolute;z-index:251657216;visibility:visible;mso-wrap-style:square;mso-width-percent:0;mso-height-percent:0;mso-wrap-distance-left:9pt;mso-wrap-distance-top:0;mso-wrap-distance-right:9pt;mso-wrap-distance-bottom:0;mso-position-horizontal:absolute;mso-position-horizontal-relative:page;mso-position-vertical:absolute;mso-position-vertical-relative:page;mso-width-percent:0;mso-height-percent:0;mso-width-relative:page;mso-height-relative:page" from="1in,750.3pt" to="540pt,750.3pt" o:gfxdata="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" o:allowincell="f">
+            <v:line w14:anchorId="2AE5309F" id="Line 32" o:spid="_x0000_s1026" style="position:absolute;z-index:251657216;visibility:visible;mso-wrap-style:square;mso-width-percent:0;mso-height-percent:0;mso-wrap-distance-left:9pt;mso-wrap-distance-top:0;mso-wrap-distance-right:9pt;mso-wrap-distance-bottom:0;mso-position-horizontal:absolute;mso-position-horizontal-relative:page;mso-position-vertical:absolute;mso-position-vertical-relative:page;mso-width-percent:0;mso-height-percent:0;mso-width-relative:page;mso-height-relative:page" from="1in,750.3pt" to="540pt,750.3pt" o:gfxdata="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" o:allowincell="f">
               <w10:wrap anchorx="page" anchory="page"/>
             </v:line>
           </w:pict>
@@ -8129,7 +8759,7 @@
         </mc:Choice>
         <mc:Fallback>
           <w:pict>
-            <v:line w14:anchorId="6D3B4473" id="Line 38" o:spid="_x0000_s1026" style="position:absolute;z-index:251659264;visibility:visible;mso-wrap-style:square;mso-width-percent:0;mso-height-percent:0;mso-wrap-distance-left:9pt;mso-wrap-distance-top:0;mso-wrap-distance-right:9pt;mso-wrap-distance-bottom:0;mso-position-horizontal:absolute;mso-position-horizontal-relative:page;mso-position-vertical:absolute;mso-position-vertical-relative:page;mso-width-percent:0;mso-height-percent:0;mso-width-relative:page;mso-height-relative:page" from="1in,50.4pt" to="561.6pt,50.4pt" o:gfxdata="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" o:allowincell="f">
+            <v:line w14:anchorId="173FCFB5" id="Line 38" o:spid="_x0000_s1026" style="position:absolute;z-index:251659264;visibility:visible;mso-wrap-style:square;mso-width-percent:0;mso-height-percent:0;mso-wrap-distance-left:9pt;mso-wrap-distance-top:0;mso-wrap-distance-right:9pt;mso-wrap-distance-bottom:0;mso-position-horizontal:absolute;mso-position-horizontal-relative:page;mso-position-vertical:absolute;mso-position-vertical-relative:page;mso-width-percent:0;mso-height-percent:0;mso-width-relative:page;mso-height-relative:page" from="1in,50.4pt" to="561.6pt,50.4pt" o:gfxdata="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" o:allowincell="f">
               <w10:wrap anchorx="page" anchory="page"/>
             </v:line>
           </w:pict>
@@ -8242,7 +8872,7 @@
         </mc:Choice>
         <mc:Fallback>
           <w:pict>
-            <v:line w14:anchorId="3E06E8C3" id="Line 30" o:spid="_x0000_s1026" style="position:absolute;z-index:251656192;visibility:visible;mso-wrap-style:square;mso-width-percent:0;mso-height-percent:0;mso-wrap-distance-left:9pt;mso-wrap-distance-top:0;mso-wrap-distance-right:9pt;mso-wrap-distance-bottom:0;mso-position-horizontal:absolute;mso-position-horizontal-relative:page;mso-position-vertical:absolute;mso-position-vertical-relative:page;mso-width-percent:0;mso-height-percent:0;mso-width-relative:page;mso-height-relative:page" from="1in,50.4pt" to="540pt,50.4pt" o:gfxdata="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" o:allowincell="f">
+            <v:line w14:anchorId="7DA064E1" id="Line 30" o:spid="_x0000_s1026" style="position:absolute;z-index:251656192;visibility:visible;mso-wrap-style:square;mso-width-percent:0;mso-height-percent:0;mso-wrap-distance-left:9pt;mso-wrap-distance-top:0;mso-wrap-distance-right:9pt;mso-wrap-distance-bottom:0;mso-position-horizontal:absolute;mso-position-horizontal-relative:page;mso-position-vertical:absolute;mso-position-vertical-relative:page;mso-width-percent:0;mso-height-percent:0;mso-width-relative:page;mso-height-relative:page" from="1in,50.4pt" to="540pt,50.4pt" o:gfxdata="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" o:allowincell="f">
               <w10:wrap anchorx="page" anchory="page"/>
             </v:line>
           </w:pict>
@@ -10121,7 +10751,6 @@
   <w:style w:type="character" w:default="1" w:styleId="DefaultParagraphFont">
     <w:name w:val="Default Paragraph Font"/>
     <w:uiPriority w:val="1"/>
-    <w:semiHidden/>
     <w:unhideWhenUsed/>
   </w:style>
   <w:style w:type="table" w:default="1" w:styleId="TableNormal">
@@ -11081,6 +11710,19 @@
 </file>
 
 <file path=customXml/item1.xml><?xml version="1.0" encoding="utf-8"?>
+<p:properties xmlns:p="http://schemas.microsoft.com/office/2006/metadata/properties" xmlns:xsi="http://www.w3.org/2001/XMLSchema-instance" xmlns:pc="http://schemas.microsoft.com/office/infopath/2007/PartnerControls">
+  <documentManagement>
+    <Document_x0020_Description xmlns="8781c031-5bd4-48dc-9226-75e10e1f88a8">Charter</Document_x0020_Description>
+    <File_x0020_Type0 xmlns="8781c031-5bd4-48dc-9226-75e10e1f88a8">Word</File_x0020_Type0>
+    <Audience xmlns="8781c031-5bd4-48dc-9226-75e10e1f88a8">Internal Only</Audience>
+    <Primary_x0020_Owner xmlns="8781c031-5bd4-48dc-9226-75e10e1f88a8">Kimmit Renken</Primary_x0020_Owner>
+    <Revised_x0020_Date xmlns="8781c031-5bd4-48dc-9226-75e10e1f88a8">2012-03-08T06:00:00+00:00</Revised_x0020_Date>
+    <Subject_x0020_Keywords xmlns="8781c031-5bd4-48dc-9226-75e10e1f88a8" xsi:nil="true"/>
+  </documentManagement>
+</p:properties>
+</file>
+
+<file path=customXml/item2.xml><?xml version="1.0" encoding="utf-8"?>
 <ct:contentTypeSchema xmlns:ct="http://schemas.microsoft.com/office/2006/metadata/contentType" xmlns:ma="http://schemas.microsoft.com/office/2006/metadata/properties/metaAttributes" ct:_="" ma:_="" ma:contentTypeName="Document" ma:contentTypeID="0x010100E4C8757FE85365478221A7D1B64AB740" ma:contentTypeVersion="7" ma:contentTypeDescription="Create a new document." ma:contentTypeScope="" ma:versionID="6864faea769890394fdaf9dd8f5b3d9b">
   <xsd:schema xmlns:xsd="http://www.w3.org/2001/XMLSchema" xmlns:xs="http://www.w3.org/2001/XMLSchema" xmlns:p="http://schemas.microsoft.com/office/2006/metadata/properties" xmlns:ns2="8781c031-5bd4-48dc-9226-75e10e1f88a8" targetNamespace="http://schemas.microsoft.com/office/2006/metadata/properties" ma:root="true" ma:fieldsID="23e124e351e2048883b4cbd45c912eb7" ns2:_="">
     <xsd:import namespace="8781c031-5bd4-48dc-9226-75e10e1f88a8"/>
@@ -11277,19 +11919,6 @@
 </ct:contentTypeSchema>
 </file>
 
-<file path=customXml/item2.xml><?xml version="1.0" encoding="utf-8"?>
-<p:properties xmlns:p="http://schemas.microsoft.com/office/2006/metadata/properties" xmlns:xsi="http://www.w3.org/2001/XMLSchema-instance" xmlns:pc="http://schemas.microsoft.com/office/infopath/2007/PartnerControls">
-  <documentManagement>
-    <Document_x0020_Description xmlns="8781c031-5bd4-48dc-9226-75e10e1f88a8">Charter</Document_x0020_Description>
-    <File_x0020_Type0 xmlns="8781c031-5bd4-48dc-9226-75e10e1f88a8">Word</File_x0020_Type0>
-    <Audience xmlns="8781c031-5bd4-48dc-9226-75e10e1f88a8">Internal Only</Audience>
-    <Primary_x0020_Owner xmlns="8781c031-5bd4-48dc-9226-75e10e1f88a8">Kimmit Renken</Primary_x0020_Owner>
-    <Revised_x0020_Date xmlns="8781c031-5bd4-48dc-9226-75e10e1f88a8">2012-03-08T06:00:00+00:00</Revised_x0020_Date>
-    <Subject_x0020_Keywords xmlns="8781c031-5bd4-48dc-9226-75e10e1f88a8" xsi:nil="true"/>
-  </documentManagement>
-</p:properties>
-</file>
-
 <file path=customXml/item3.xml><?xml version="1.0" encoding="utf-8"?>
 <?mso-contentType ?>
 <FormTemplates xmlns="http://schemas.microsoft.com/sharepoint/v3/contenttype/forms">
@@ -11304,6 +11933,16 @@
 </file>
 
 <file path=customXml/itemProps1.xml><?xml version="1.0" encoding="utf-8"?>
+<ds:datastoreItem xmlns:ds="http://schemas.openxmlformats.org/officeDocument/2006/customXml" ds:itemID="{FAB5EBB6-5E22-4A93-8A88-BE0203FA85CB}">
+  <ds:schemaRefs>
+    <ds:schemaRef ds:uri="http://schemas.microsoft.com/office/2006/metadata/properties"/>
+    <ds:schemaRef ds:uri="http://schemas.microsoft.com/office/infopath/2007/PartnerControls"/>
+    <ds:schemaRef ds:uri="8781c031-5bd4-48dc-9226-75e10e1f88a8"/>
+  </ds:schemaRefs>
+</ds:datastoreItem>
+</file>
+
+<file path=customXml/itemProps2.xml><?xml version="1.0" encoding="utf-8"?>
 <ds:datastoreItem xmlns:ds="http://schemas.openxmlformats.org/officeDocument/2006/customXml" ds:itemID="{78D23501-E6B0-4030-91F8-86A30F19EF5E}">
   <ds:schemaRefs>
     <ds:schemaRef ds:uri="http://schemas.microsoft.com/office/2006/metadata/contentType"/>
@@ -11321,16 +11960,6 @@
 </ds:datastoreItem>
 </file>
 
-<file path=customXml/itemProps2.xml><?xml version="1.0" encoding="utf-8"?>
-<ds:datastoreItem xmlns:ds="http://schemas.openxmlformats.org/officeDocument/2006/customXml" ds:itemID="{FAB5EBB6-5E22-4A93-8A88-BE0203FA85CB}">
-  <ds:schemaRefs>
-    <ds:schemaRef ds:uri="http://schemas.microsoft.com/office/2006/metadata/properties"/>
-    <ds:schemaRef ds:uri="http://schemas.microsoft.com/office/infopath/2007/PartnerControls"/>
-    <ds:schemaRef ds:uri="8781c031-5bd4-48dc-9226-75e10e1f88a8"/>
-  </ds:schemaRefs>
-</ds:datastoreItem>
-</file>
-
 <file path=customXml/itemProps3.xml><?xml version="1.0" encoding="utf-8"?>
 <ds:datastoreItem xmlns:ds="http://schemas.openxmlformats.org/officeDocument/2006/customXml" ds:itemID="{A885B2DB-42DA-4318-9EB7-6D24C272F932}">
   <ds:schemaRefs>
@@ -11340,7 +11969,7 @@
 </file>
 
 <file path=customXml/itemProps4.xml><?xml version="1.0" encoding="utf-8"?>
-<ds:datastoreItem xmlns:ds="http://schemas.openxmlformats.org/officeDocument/2006/customXml" ds:itemID="{7B8E1538-FAB6-42A7-B7B2-38FDFF41085C}">
+<ds:datastoreItem xmlns:ds="http://schemas.openxmlformats.org/officeDocument/2006/customXml" ds:itemID="{7EB4F7C5-0E3F-42BE-8CBA-1ACF40E1EE01}">
   <ds:schemaRefs>
     <ds:schemaRef ds:uri="http://schemas.openxmlformats.org/officeDocument/2006/bibliography"/>
   </ds:schemaRefs>

</xml_diff>

<commit_message>
tfs7541 - ecl ata feed from iqs
git-tfs-id: [https://tfs.omnicloud.local/tfs/cco%20program/]$/eCoaching_V2;C38584
</commit_message>
<xml_diff>
--- a/Requirements/CCO_eCoaching_Log_IQS_Layout.docx
+++ b/Requirements/CCO_eCoaching_Log_IQS_Layout.docx
@@ -147,7 +147,6 @@
         </w:rPr>
         <w:t xml:space="preserve"> </w:t>
       </w:r>
-      <w:proofErr w:type="spellStart"/>
       <w:r>
         <w:rPr>
           <w:rFonts w:ascii="Arial Black" w:hAnsi="Arial Black"/>
@@ -162,16 +161,7 @@
           <w:b/>
           <w:sz w:val="32"/>
         </w:rPr>
-        <w:t>Coaching</w:t>
-      </w:r>
-      <w:proofErr w:type="spellEnd"/>
-      <w:r>
-        <w:rPr>
-          <w:rFonts w:ascii="Arial Black" w:hAnsi="Arial Black"/>
-          <w:b/>
-          <w:sz w:val="32"/>
-        </w:rPr>
-        <w:t xml:space="preserve"> Log</w:t>
+        <w:t>Coaching Log</w:t>
       </w:r>
       <w:r>
         <w:rPr>
@@ -304,7 +294,7 @@
           </mc:Choice>
           <mc:Fallback>
             <w:pict>
-              <v:line w14:anchorId="08B3C5F2" id="Line 232" o:spid="_x0000_s1026" style="position:absolute;z-index:251657728;visibility:visible;mso-wrap-style:square;mso-width-percent:0;mso-height-percent:0;mso-wrap-distance-left:9pt;mso-wrap-distance-top:0;mso-wrap-distance-right:9pt;mso-wrap-distance-bottom:0;mso-position-horizontal:absolute;mso-position-horizontal-relative:text;mso-position-vertical:absolute;mso-position-vertical-relative:text;mso-width-percent:0;mso-height-percent:0;mso-width-relative:page;mso-height-relative:page" from="367.2pt,33.3pt" to="439.25pt,33.35pt" o:gfxdata="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" o:allowincell="f">
+              <v:line w14:anchorId="352000B5" id="Line 232" o:spid="_x0000_s1026" style="position:absolute;z-index:251657728;visibility:visible;mso-wrap-style:square;mso-width-percent:0;mso-height-percent:0;mso-wrap-distance-left:9pt;mso-wrap-distance-top:0;mso-wrap-distance-right:9pt;mso-wrap-distance-bottom:0;mso-position-horizontal:absolute;mso-position-horizontal-relative:text;mso-position-vertical:absolute;mso-position-vertical-relative:text;mso-width-percent:0;mso-height-percent:0;mso-width-relative:page;mso-height-relative:page" from="367.2pt,33.3pt" to="439.25pt,33.35pt" o:gfxdata="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" o:allowincell="f">
                 <v:stroke startarrowwidth="narrow" startarrowlength="short" endarrowwidth="narrow" endarrowlength="short"/>
               </v:line>
             </w:pict>
@@ -382,7 +372,7 @@
           </mc:Choice>
           <mc:Fallback>
             <w:pict>
-              <v:line w14:anchorId="0F0EBE9C" id="Line 230" o:spid="_x0000_s1026" style="position:absolute;z-index:251655680;visibility:visible;mso-wrap-style:square;mso-width-percent:0;mso-height-percent:0;mso-wrap-distance-left:9pt;mso-wrap-distance-top:0;mso-wrap-distance-right:9pt;mso-wrap-distance-bottom:0;mso-position-horizontal:absolute;mso-position-horizontal-relative:text;mso-position-vertical:absolute;mso-position-vertical-relative:text;mso-width-percent:0;mso-height-percent:0;mso-width-relative:page;mso-height-relative:page" from="1in,33.3pt" to="266.45pt,33.35pt" o:gfxdata="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" o:allowincell="f">
+              <v:line w14:anchorId="0515CD41" id="Line 230" o:spid="_x0000_s1026" style="position:absolute;z-index:251655680;visibility:visible;mso-wrap-style:square;mso-width-percent:0;mso-height-percent:0;mso-wrap-distance-left:9pt;mso-wrap-distance-top:0;mso-wrap-distance-right:9pt;mso-wrap-distance-bottom:0;mso-position-horizontal:absolute;mso-position-horizontal-relative:text;mso-position-vertical:absolute;mso-position-vertical-relative:text;mso-width-percent:0;mso-height-percent:0;mso-width-relative:page;mso-height-relative:page" from="1in,33.3pt" to="266.45pt,33.35pt" o:gfxdata="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" o:allowincell="f">
                 <v:stroke startarrowwidth="narrow" startarrowlength="short" endarrowwidth="narrow" endarrowlength="short"/>
               </v:line>
             </w:pict>
@@ -618,7 +608,7 @@
           </mc:Choice>
           <mc:Fallback>
             <w:pict>
-              <v:line w14:anchorId="08A9A8DC" id="Line 234" o:spid="_x0000_s1026" style="position:absolute;z-index:251659776;visibility:visible;mso-wrap-style:square;mso-width-percent:0;mso-height-percent:0;mso-wrap-distance-left:9pt;mso-wrap-distance-top:0;mso-wrap-distance-right:9pt;mso-wrap-distance-bottom:0;mso-position-horizontal:absolute;mso-position-horizontal-relative:text;mso-position-vertical:absolute;mso-position-vertical-relative:text;mso-width-percent:0;mso-height-percent:0;mso-width-relative:page;mso-height-relative:page" from="115.2pt,.6pt" to="309.6pt,.6pt" o:gfxdata="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" o:allowincell="f">
+              <v:line w14:anchorId="2B247CA4" id="Line 234" o:spid="_x0000_s1026" style="position:absolute;z-index:251659776;visibility:visible;mso-wrap-style:square;mso-width-percent:0;mso-height-percent:0;mso-wrap-distance-left:9pt;mso-wrap-distance-top:0;mso-wrap-distance-right:9pt;mso-wrap-distance-bottom:0;mso-position-horizontal:absolute;mso-position-horizontal-relative:text;mso-position-vertical:absolute;mso-position-vertical-relative:text;mso-width-percent:0;mso-height-percent:0;mso-width-relative:page;mso-height-relative:page" from="115.2pt,.6pt" to="309.6pt,.6pt" o:gfxdata="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" o:allowincell="f">
                 <v:stroke startarrowwidth="narrow" startarrowlength="short" endarrowwidth="narrow" endarrowlength="short"/>
               </v:line>
             </w:pict>
@@ -724,7 +714,7 @@
           </mc:Choice>
           <mc:Fallback>
             <w:pict>
-              <v:line w14:anchorId="4910512F" id="Line 233" o:spid="_x0000_s1026" style="position:absolute;z-index:251658752;visibility:visible;mso-wrap-style:square;mso-width-percent:0;mso-height-percent:0;mso-wrap-distance-left:9pt;mso-wrap-distance-top:0;mso-wrap-distance-right:9pt;mso-wrap-distance-bottom:0;mso-position-horizontal:absolute;mso-position-horizontal-relative:text;mso-position-vertical:absolute;mso-position-vertical-relative:text;mso-width-percent:0;mso-height-percent:0;mso-width-relative:page;mso-height-relative:page" from="374.4pt,34.75pt" to="446.45pt,34.8pt" o:gfxdata="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" o:allowincell="f">
+              <v:line w14:anchorId="0A2A373A" id="Line 233" o:spid="_x0000_s1026" style="position:absolute;z-index:251658752;visibility:visible;mso-wrap-style:square;mso-width-percent:0;mso-height-percent:0;mso-wrap-distance-left:9pt;mso-wrap-distance-top:0;mso-wrap-distance-right:9pt;mso-wrap-distance-bottom:0;mso-position-horizontal:absolute;mso-position-horizontal-relative:text;mso-position-vertical:absolute;mso-position-vertical-relative:text;mso-width-percent:0;mso-height-percent:0;mso-width-relative:page;mso-height-relative:page" from="374.4pt,34.75pt" to="446.45pt,34.8pt" o:gfxdata="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" o:allowincell="f">
                 <v:stroke startarrowwidth="narrow" startarrowlength="short" endarrowwidth="narrow" endarrowlength="short"/>
               </v:line>
             </w:pict>
@@ -802,7 +792,7 @@
           </mc:Choice>
           <mc:Fallback>
             <w:pict>
-              <v:line w14:anchorId="0556434B" id="Line 231" o:spid="_x0000_s1026" style="position:absolute;z-index:251656704;visibility:visible;mso-wrap-style:square;mso-width-percent:0;mso-height-percent:0;mso-wrap-distance-left:9pt;mso-wrap-distance-top:0;mso-wrap-distance-right:9pt;mso-wrap-distance-bottom:0;mso-position-horizontal:absolute;mso-position-horizontal-relative:text;mso-position-vertical:absolute;mso-position-vertical-relative:text;mso-width-percent:0;mso-height-percent:0;mso-width-relative:page;mso-height-relative:page" from="1in,32.75pt" to="266.45pt,32.8pt" o:gfxdata="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" o:allowincell="f">
+              <v:line w14:anchorId="4664442E" id="Line 231" o:spid="_x0000_s1026" style="position:absolute;z-index:251656704;visibility:visible;mso-wrap-style:square;mso-width-percent:0;mso-height-percent:0;mso-wrap-distance-left:9pt;mso-wrap-distance-top:0;mso-wrap-distance-right:9pt;mso-wrap-distance-bottom:0;mso-position-horizontal:absolute;mso-position-horizontal-relative:text;mso-position-vertical:absolute;mso-position-vertical-relative:text;mso-width-percent:0;mso-height-percent:0;mso-width-relative:page;mso-height-relative:page" from="1in,32.75pt" to="266.45pt,32.8pt" o:gfxdata="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" o:allowincell="f">
                 <v:stroke startarrowwidth="narrow" startarrowlength="short" endarrowwidth="narrow" endarrowlength="short"/>
               </v:line>
             </w:pict>
@@ -1095,21 +1085,7 @@
               <w:rPr>
                 <w:sz w:val="20"/>
               </w:rPr>
-              <w:t xml:space="preserve">Clarified the record inclusion rules for the </w:t>
-            </w:r>
-            <w:proofErr w:type="spellStart"/>
-            <w:r>
-              <w:rPr>
-                <w:sz w:val="20"/>
-              </w:rPr>
-              <w:t>eCL</w:t>
-            </w:r>
-            <w:proofErr w:type="spellEnd"/>
-            <w:r>
-              <w:rPr>
-                <w:sz w:val="20"/>
-              </w:rPr>
-              <w:t xml:space="preserve"> feed.</w:t>
+              <w:t>Clarified the record inclusion rules for the eCL feed.</w:t>
             </w:r>
           </w:p>
         </w:tc>
@@ -1189,41 +1165,13 @@
               <w:rPr>
                 <w:sz w:val="20"/>
               </w:rPr>
-              <w:t xml:space="preserve">CSR </w:t>
-            </w:r>
-            <w:proofErr w:type="spellStart"/>
-            <w:r>
-              <w:rPr>
-                <w:sz w:val="20"/>
-              </w:rPr>
-              <w:t>Emp</w:t>
-            </w:r>
-            <w:proofErr w:type="spellEnd"/>
-            <w:r>
-              <w:rPr>
-                <w:sz w:val="20"/>
-              </w:rPr>
-              <w:t xml:space="preserve"> ID is required, </w:t>
-            </w:r>
-            <w:r>
-              <w:rPr>
-                <w:sz w:val="20"/>
-              </w:rPr>
-              <w:t xml:space="preserve">added Evaluation Date per </w:t>
-            </w:r>
-            <w:proofErr w:type="spellStart"/>
-            <w:r>
-              <w:rPr>
-                <w:sz w:val="20"/>
-              </w:rPr>
-              <w:t>eCL</w:t>
-            </w:r>
-            <w:proofErr w:type="spellEnd"/>
-            <w:r>
-              <w:rPr>
-                <w:sz w:val="20"/>
-              </w:rPr>
-              <w:t xml:space="preserve"> team review.</w:t>
+              <w:t xml:space="preserve">CSR Emp ID is required, </w:t>
+            </w:r>
+            <w:r>
+              <w:rPr>
+                <w:sz w:val="20"/>
+              </w:rPr>
+              <w:t>added Evaluation Date per eCL team review.</w:t>
             </w:r>
           </w:p>
         </w:tc>
@@ -1291,21 +1239,7 @@
               <w:rPr>
                 <w:sz w:val="20"/>
               </w:rPr>
-              <w:t xml:space="preserve">Added 2 new fields: Coacher </w:t>
-            </w:r>
-            <w:proofErr w:type="spellStart"/>
-            <w:r>
-              <w:rPr>
-                <w:sz w:val="20"/>
-              </w:rPr>
-              <w:t>Emp</w:t>
-            </w:r>
-            <w:proofErr w:type="spellEnd"/>
-            <w:r>
-              <w:rPr>
-                <w:sz w:val="20"/>
-              </w:rPr>
-              <w:t xml:space="preserve"> ID and CSR Signature  (SCR 7119)</w:t>
+              <w:t>Added 2 new fields: Coacher Emp ID and CSR Signature  (SCR 7119)</w:t>
             </w:r>
           </w:p>
         </w:tc>
@@ -1657,21 +1591,7 @@
               <w:rPr>
                 <w:sz w:val="20"/>
               </w:rPr>
-              <w:t xml:space="preserve">Updated fields for changes made when shifting from </w:t>
-            </w:r>
-            <w:proofErr w:type="spellStart"/>
-            <w:r>
-              <w:rPr>
-                <w:sz w:val="20"/>
-              </w:rPr>
-              <w:t>Verint</w:t>
-            </w:r>
-            <w:proofErr w:type="spellEnd"/>
-            <w:r>
-              <w:rPr>
-                <w:sz w:val="20"/>
-              </w:rPr>
-              <w:t xml:space="preserve"> to IQS\Lime Survey as the source system (SCR 10313) </w:t>
+              <w:t xml:space="preserve">Updated fields for changes made when shifting from Verint to IQS\Lime Survey as the source system (SCR 10313) </w:t>
             </w:r>
           </w:p>
         </w:tc>
@@ -1875,35 +1795,7 @@
               <w:rPr>
                 <w:sz w:val="20"/>
               </w:rPr>
-              <w:t xml:space="preserve">P12687 – IQS </w:t>
-            </w:r>
-            <w:proofErr w:type="spellStart"/>
-            <w:r>
-              <w:rPr>
-                <w:sz w:val="20"/>
-              </w:rPr>
-              <w:t>Verint</w:t>
-            </w:r>
-            <w:proofErr w:type="spellEnd"/>
-            <w:r>
-              <w:rPr>
-                <w:sz w:val="20"/>
-              </w:rPr>
-              <w:t xml:space="preserve"> to </w:t>
-            </w:r>
-            <w:proofErr w:type="spellStart"/>
-            <w:r>
-              <w:rPr>
-                <w:sz w:val="20"/>
-              </w:rPr>
-              <w:t>eCL</w:t>
-            </w:r>
-            <w:proofErr w:type="spellEnd"/>
-            <w:r>
-              <w:rPr>
-                <w:sz w:val="20"/>
-              </w:rPr>
-              <w:t xml:space="preserve"> feed</w:t>
+              <w:t>P12687 – IQS Verint to eCL feed</w:t>
             </w:r>
           </w:p>
           <w:p>
@@ -1935,21 +1827,7 @@
               <w:rPr>
                 <w:sz w:val="20"/>
               </w:rPr>
-              <w:t xml:space="preserve">Modified section 2 </w:t>
-            </w:r>
-            <w:proofErr w:type="spellStart"/>
-            <w:r>
-              <w:rPr>
-                <w:sz w:val="20"/>
-              </w:rPr>
-              <w:t>eCoaching</w:t>
-            </w:r>
-            <w:proofErr w:type="spellEnd"/>
-            <w:r>
-              <w:rPr>
-                <w:sz w:val="20"/>
-              </w:rPr>
-              <w:t xml:space="preserve"> Opportunity/Reinforcement Calculation</w:t>
+              <w:t>Modified section 2 eCoaching Opportunity/Reinforcement Calculation</w:t>
             </w:r>
           </w:p>
         </w:tc>
@@ -2018,21 +1896,7 @@
               <w:rPr>
                 <w:sz w:val="20"/>
               </w:rPr>
-              <w:t>P13054 – IQS/</w:t>
-            </w:r>
-            <w:proofErr w:type="spellStart"/>
-            <w:r>
-              <w:rPr>
-                <w:sz w:val="20"/>
-              </w:rPr>
-              <w:t>eCL</w:t>
-            </w:r>
-            <w:proofErr w:type="spellEnd"/>
-            <w:r>
-              <w:rPr>
-                <w:sz w:val="20"/>
-              </w:rPr>
-              <w:t xml:space="preserve"> Add Evaluation Form name to data feed</w:t>
+              <w:t>P13054 – IQS/eCL Add Evaluation Form name to data feed</w:t>
             </w:r>
           </w:p>
           <w:p>
@@ -2117,21 +1981,7 @@
               <w:rPr>
                 <w:sz w:val="20"/>
               </w:rPr>
-              <w:t>P13054 – IQS/</w:t>
-            </w:r>
-            <w:proofErr w:type="spellStart"/>
-            <w:r>
-              <w:rPr>
-                <w:sz w:val="20"/>
-              </w:rPr>
-              <w:t>eCL</w:t>
-            </w:r>
-            <w:proofErr w:type="spellEnd"/>
-            <w:r>
-              <w:rPr>
-                <w:sz w:val="20"/>
-              </w:rPr>
-              <w:t xml:space="preserve"> Add Evaluation Form name to data feed</w:t>
+              <w:t>P13054 – IQS/eCL Add Evaluation Form name to data feed</w:t>
             </w:r>
           </w:p>
           <w:p>
@@ -2148,30 +1998,8 @@
               <w:rPr>
                 <w:sz w:val="20"/>
               </w:rPr>
-              <w:t xml:space="preserve">Modified field 23 for </w:t>
-            </w:r>
-            <w:proofErr w:type="spellStart"/>
-            <w:r>
-              <w:rPr>
-                <w:sz w:val="20"/>
-              </w:rPr>
-              <w:t>eMail</w:t>
-            </w:r>
-            <w:proofErr w:type="spellEnd"/>
-            <w:r>
-              <w:rPr>
-                <w:sz w:val="20"/>
-              </w:rPr>
-              <w:t xml:space="preserve"> and Written </w:t>
-            </w:r>
-            <w:proofErr w:type="spellStart"/>
-            <w:r>
-              <w:rPr>
-                <w:sz w:val="20"/>
-              </w:rPr>
-              <w:t>Corr</w:t>
-            </w:r>
-            <w:proofErr w:type="spellEnd"/>
+              <w:t>Modified field 23 for eMail and Written Corr</w:t>
+            </w:r>
           </w:p>
         </w:tc>
         <w:tc>
@@ -2239,21 +2067,7 @@
               <w:rPr>
                 <w:sz w:val="20"/>
               </w:rPr>
-              <w:t>P13701 – IQS/</w:t>
-            </w:r>
-            <w:proofErr w:type="spellStart"/>
-            <w:r>
-              <w:rPr>
-                <w:sz w:val="20"/>
-              </w:rPr>
-              <w:t>eCL</w:t>
-            </w:r>
-            <w:proofErr w:type="spellEnd"/>
-            <w:r>
-              <w:rPr>
-                <w:sz w:val="20"/>
-              </w:rPr>
-              <w:t xml:space="preserve"> IQA Scorecards</w:t>
+              <w:t>P13701 – IQS/eCL IQA Scorecards</w:t>
             </w:r>
           </w:p>
           <w:p>
@@ -2339,21 +2153,7 @@
               <w:rPr>
                 <w:sz w:val="20"/>
               </w:rPr>
-              <w:t>P13826 – IQS/</w:t>
-            </w:r>
-            <w:proofErr w:type="spellStart"/>
-            <w:r>
-              <w:rPr>
-                <w:sz w:val="20"/>
-              </w:rPr>
-              <w:t>eCL</w:t>
-            </w:r>
-            <w:proofErr w:type="spellEnd"/>
-            <w:r>
-              <w:rPr>
-                <w:sz w:val="20"/>
-              </w:rPr>
-              <w:t xml:space="preserve"> Source Values</w:t>
+              <w:t>P13826 – IQS/eCL Source Values</w:t>
             </w:r>
           </w:p>
           <w:p>
@@ -2439,21 +2239,7 @@
               <w:rPr>
                 <w:sz w:val="20"/>
               </w:rPr>
-              <w:t xml:space="preserve">P13276 – </w:t>
-            </w:r>
-            <w:proofErr w:type="spellStart"/>
-            <w:r>
-              <w:rPr>
-                <w:sz w:val="20"/>
-              </w:rPr>
-              <w:t>eCL</w:t>
-            </w:r>
-            <w:proofErr w:type="spellEnd"/>
-            <w:r>
-              <w:rPr>
-                <w:sz w:val="20"/>
-              </w:rPr>
-              <w:t xml:space="preserve"> Change BCC to CCO</w:t>
+              <w:t>P13276 – eCL Change BCC to CCO</w:t>
             </w:r>
           </w:p>
           <w:p>
@@ -2470,21 +2256,7 @@
               <w:rPr>
                 <w:sz w:val="20"/>
               </w:rPr>
-              <w:t xml:space="preserve">Changed </w:t>
-            </w:r>
-            <w:proofErr w:type="spellStart"/>
-            <w:r>
-              <w:rPr>
-                <w:sz w:val="20"/>
-              </w:rPr>
-              <w:t>Vangent</w:t>
-            </w:r>
-            <w:proofErr w:type="spellEnd"/>
-            <w:r>
-              <w:rPr>
-                <w:sz w:val="20"/>
-              </w:rPr>
-              <w:t xml:space="preserve"> logo to GDIT </w:t>
+              <w:t xml:space="preserve">Changed Vangent logo to GDIT </w:t>
             </w:r>
           </w:p>
         </w:tc>
@@ -2553,21 +2325,7 @@
               <w:rPr>
                 <w:sz w:val="20"/>
               </w:rPr>
-              <w:t xml:space="preserve">P13276 – </w:t>
-            </w:r>
-            <w:proofErr w:type="spellStart"/>
-            <w:r>
-              <w:rPr>
-                <w:sz w:val="20"/>
-              </w:rPr>
-              <w:t>eCL</w:t>
-            </w:r>
-            <w:proofErr w:type="spellEnd"/>
-            <w:r>
-              <w:rPr>
-                <w:sz w:val="20"/>
-              </w:rPr>
-              <w:t xml:space="preserve"> Change BCC to CCO</w:t>
+              <w:t>P13276 – eCL Change BCC to CCO</w:t>
             </w:r>
           </w:p>
           <w:p>
@@ -2584,21 +2342,7 @@
               <w:rPr>
                 <w:sz w:val="20"/>
               </w:rPr>
-              <w:t xml:space="preserve">Changed </w:t>
-            </w:r>
-            <w:proofErr w:type="spellStart"/>
-            <w:r>
-              <w:rPr>
-                <w:sz w:val="20"/>
-              </w:rPr>
-              <w:t>Vangent</w:t>
-            </w:r>
-            <w:proofErr w:type="spellEnd"/>
-            <w:r>
-              <w:rPr>
-                <w:sz w:val="20"/>
-              </w:rPr>
-              <w:t xml:space="preserve"> GDIT in footer</w:t>
+              <w:t>Changed Vangent GDIT in footer</w:t>
             </w:r>
           </w:p>
         </w:tc>
@@ -2667,35 +2411,7 @@
               <w:rPr>
                 <w:sz w:val="20"/>
               </w:rPr>
-              <w:t>TFS413 – IQS/</w:t>
-            </w:r>
-            <w:proofErr w:type="spellStart"/>
-            <w:r>
-              <w:rPr>
-                <w:sz w:val="20"/>
-              </w:rPr>
-              <w:t>eCL</w:t>
-            </w:r>
-            <w:proofErr w:type="spellEnd"/>
-            <w:r>
-              <w:rPr>
-                <w:sz w:val="20"/>
-              </w:rPr>
-              <w:t xml:space="preserve"> new </w:t>
-            </w:r>
-            <w:proofErr w:type="spellStart"/>
-            <w:r>
-              <w:rPr>
-                <w:sz w:val="20"/>
-              </w:rPr>
-              <w:t>Verint</w:t>
-            </w:r>
-            <w:proofErr w:type="spellEnd"/>
-            <w:r>
-              <w:rPr>
-                <w:sz w:val="20"/>
-              </w:rPr>
-              <w:t>-GDIT Supervisor source</w:t>
+              <w:t>TFS413 – IQS/eCL new Verint-GDIT Supervisor source</w:t>
             </w:r>
           </w:p>
           <w:p>
@@ -2729,21 +2445,7 @@
               <w:rPr>
                 <w:sz w:val="20"/>
               </w:rPr>
-              <w:t xml:space="preserve">3 </w:t>
-            </w:r>
-            <w:proofErr w:type="spellStart"/>
-            <w:r>
-              <w:rPr>
-                <w:sz w:val="20"/>
-              </w:rPr>
-              <w:t>eCoaching</w:t>
-            </w:r>
-            <w:proofErr w:type="spellEnd"/>
-            <w:r>
-              <w:rPr>
-                <w:sz w:val="20"/>
-              </w:rPr>
-              <w:t xml:space="preserve"> Log Scorecard Data File - #19 Source</w:t>
+              <w:t>3 eCoaching Log Scorecard Data File - #19 Source</w:t>
             </w:r>
           </w:p>
         </w:tc>
@@ -2812,21 +2514,7 @@
               <w:rPr>
                 <w:sz w:val="20"/>
               </w:rPr>
-              <w:t>TFS283 – IQS/</w:t>
-            </w:r>
-            <w:proofErr w:type="spellStart"/>
-            <w:r>
-              <w:rPr>
-                <w:sz w:val="20"/>
-              </w:rPr>
-              <w:t>eCL</w:t>
-            </w:r>
-            <w:proofErr w:type="spellEnd"/>
-            <w:r>
-              <w:rPr>
-                <w:sz w:val="20"/>
-              </w:rPr>
-              <w:t xml:space="preserve"> Scorecard feed changes</w:t>
+              <w:t>TFS283 – IQS/eCL Scorecard feed changes</w:t>
             </w:r>
           </w:p>
           <w:p>
@@ -2930,21 +2618,7 @@
               <w:rPr>
                 <w:sz w:val="20"/>
               </w:rPr>
-              <w:t xml:space="preserve">TFS1075 – </w:t>
-            </w:r>
-            <w:proofErr w:type="spellStart"/>
-            <w:r>
-              <w:rPr>
-                <w:sz w:val="20"/>
-              </w:rPr>
-              <w:t>eCL</w:t>
-            </w:r>
-            <w:proofErr w:type="spellEnd"/>
-            <w:r>
-              <w:rPr>
-                <w:sz w:val="20"/>
-              </w:rPr>
-              <w:t xml:space="preserve"> Requirements Peer Review</w:t>
+              <w:t>TFS1075 – eCL Requirements Peer Review</w:t>
             </w:r>
           </w:p>
           <w:p>
@@ -3030,21 +2704,7 @@
               <w:rPr>
                 <w:sz w:val="20"/>
               </w:rPr>
-              <w:t xml:space="preserve">TFS3757 – </w:t>
-            </w:r>
-            <w:proofErr w:type="spellStart"/>
-            <w:r>
-              <w:rPr>
-                <w:sz w:val="20"/>
-              </w:rPr>
-              <w:t>eCL</w:t>
-            </w:r>
-            <w:proofErr w:type="spellEnd"/>
-            <w:r>
-              <w:rPr>
-                <w:sz w:val="20"/>
-              </w:rPr>
-              <w:t xml:space="preserve"> Coaching Monitor</w:t>
+              <w:t>TFS3757 – eCL Coaching Monitor</w:t>
             </w:r>
           </w:p>
           <w:p>
@@ -3142,21 +2802,7 @@
               <w:rPr>
                 <w:sz w:val="20"/>
               </w:rPr>
-              <w:t xml:space="preserve">TFS5149 – </w:t>
-            </w:r>
-            <w:proofErr w:type="spellStart"/>
-            <w:r>
-              <w:rPr>
-                <w:sz w:val="20"/>
-              </w:rPr>
-              <w:t>eCL</w:t>
-            </w:r>
-            <w:proofErr w:type="spellEnd"/>
-            <w:r>
-              <w:rPr>
-                <w:sz w:val="20"/>
-              </w:rPr>
-              <w:t xml:space="preserve"> Requirement Document Cleanup</w:t>
+              <w:t>TFS5149 – eCL Requirement Document Cleanup</w:t>
             </w:r>
           </w:p>
           <w:p>
@@ -3312,21 +2958,7 @@
               <w:rPr>
                 <w:sz w:val="20"/>
               </w:rPr>
-              <w:t xml:space="preserve">TFS7541 – </w:t>
-            </w:r>
-            <w:proofErr w:type="spellStart"/>
-            <w:r>
-              <w:rPr>
-                <w:sz w:val="20"/>
-              </w:rPr>
-              <w:t>eCL</w:t>
-            </w:r>
-            <w:proofErr w:type="spellEnd"/>
-            <w:r>
-              <w:rPr>
-                <w:sz w:val="20"/>
-              </w:rPr>
-              <w:t xml:space="preserve"> ATA evaluations from IQS</w:t>
+              <w:t>TFS7541 – eCL ATA evaluations from IQS</w:t>
             </w:r>
           </w:p>
           <w:p>
@@ -3351,6 +2983,118 @@
               </w:rPr>
               <w:t xml:space="preserve"> for ATA: 13, 21, 23</w:t>
             </w:r>
+          </w:p>
+        </w:tc>
+        <w:tc>
+          <w:tcPr>
+            <w:tcW w:w="1822" w:type="dxa"/>
+          </w:tcPr>
+          <w:p>
+            <w:pPr>
+              <w:pStyle w:val="hdr1"/>
+              <w:ind w:left="0"/>
+              <w:jc w:val="left"/>
+              <w:rPr>
+                <w:sz w:val="20"/>
+              </w:rPr>
+            </w:pPr>
+            <w:r>
+              <w:rPr>
+                <w:sz w:val="20"/>
+              </w:rPr>
+              <w:t>Doug Stearns</w:t>
+            </w:r>
+          </w:p>
+        </w:tc>
+      </w:tr>
+      <w:tr>
+        <w:trPr>
+          <w:jc w:val="center"/>
+        </w:trPr>
+        <w:tc>
+          <w:tcPr>
+            <w:tcW w:w="1440" w:type="dxa"/>
+          </w:tcPr>
+          <w:p>
+            <w:pPr>
+              <w:pStyle w:val="hdr1"/>
+              <w:ind w:left="0"/>
+              <w:jc w:val="left"/>
+              <w:rPr>
+                <w:sz w:val="20"/>
+              </w:rPr>
+            </w:pPr>
+            <w:r>
+              <w:rPr>
+                <w:sz w:val="20"/>
+              </w:rPr>
+              <w:t>09/08/2017</w:t>
+            </w:r>
+          </w:p>
+        </w:tc>
+        <w:tc>
+          <w:tcPr>
+            <w:tcW w:w="6152" w:type="dxa"/>
+          </w:tcPr>
+          <w:p>
+            <w:pPr>
+              <w:pStyle w:val="hdr1"/>
+              <w:spacing w:before="0"/>
+              <w:ind w:left="0"/>
+              <w:jc w:val="left"/>
+              <w:rPr>
+                <w:sz w:val="20"/>
+              </w:rPr>
+            </w:pPr>
+            <w:r>
+              <w:rPr>
+                <w:sz w:val="20"/>
+              </w:rPr>
+              <w:t>TFS7541 – eCL ATA evaluations from IQS</w:t>
+            </w:r>
+          </w:p>
+          <w:p>
+            <w:pPr>
+              <w:pStyle w:val="hdr1"/>
+              <w:spacing w:before="0"/>
+              <w:ind w:left="0"/>
+              <w:jc w:val="left"/>
+              <w:rPr>
+                <w:sz w:val="20"/>
+              </w:rPr>
+            </w:pPr>
+            <w:bookmarkStart w:id="1" w:name="_GoBack"/>
+            <w:r>
+              <w:rPr>
+                <w:sz w:val="20"/>
+              </w:rPr>
+              <w:t xml:space="preserve">Added clarifying notes to </w:t>
+            </w:r>
+            <w:r>
+              <w:rPr>
+                <w:sz w:val="20"/>
+              </w:rPr>
+              <w:t xml:space="preserve">the following for ATA: </w:t>
+            </w:r>
+            <w:r>
+              <w:rPr>
+                <w:sz w:val="20"/>
+              </w:rPr>
+              <w:t xml:space="preserve">4, 5, </w:t>
+            </w:r>
+            <w:r>
+              <w:rPr>
+                <w:sz w:val="20"/>
+              </w:rPr>
+              <w:t xml:space="preserve">13, </w:t>
+            </w:r>
+            <w:r>
+              <w:rPr>
+                <w:sz w:val="20"/>
+              </w:rPr>
+              <w:t>16</w:t>
+            </w:r>
+            <w:bookmarkEnd w:id="1"/>
           </w:p>
         </w:tc>
         <w:tc>
@@ -3386,8 +3130,6 @@
           <w:noProof/>
         </w:rPr>
       </w:pPr>
-      <w:bookmarkStart w:id="1" w:name="_GoBack"/>
-      <w:bookmarkEnd w:id="1"/>
       <w:r>
         <w:br w:type="page"/>
       </w:r>
@@ -3398,16 +3140,9 @@
         <w:spacing w:before="0" w:after="0"/>
       </w:pPr>
       <w:bookmarkStart w:id="2" w:name="_Toc321377922"/>
-      <w:proofErr w:type="spellStart"/>
-      <w:proofErr w:type="gramStart"/>
       <w:r>
         <w:lastRenderedPageBreak/>
-        <w:t>eCoaching</w:t>
-      </w:r>
-      <w:proofErr w:type="spellEnd"/>
-      <w:proofErr w:type="gramEnd"/>
-      <w:r>
-        <w:t xml:space="preserve"> Log Scorecard Data Files Requirements</w:t>
+        <w:t>eCoaching Log Scorecard Data Files Requirements</w:t>
       </w:r>
       <w:bookmarkEnd w:id="2"/>
     </w:p>
@@ -3454,23 +3189,7 @@
           <w:b w:val="0"/>
           <w:szCs w:val="24"/>
         </w:rPr>
-        <w:t xml:space="preserve">Data File Elements and layout format for the </w:t>
-      </w:r>
-      <w:proofErr w:type="spellStart"/>
-      <w:r>
-        <w:rPr>
-          <w:b w:val="0"/>
-          <w:szCs w:val="24"/>
-        </w:rPr>
-        <w:t>eCoaching</w:t>
-      </w:r>
-      <w:proofErr w:type="spellEnd"/>
-      <w:r>
-        <w:rPr>
-          <w:b w:val="0"/>
-          <w:szCs w:val="24"/>
-        </w:rPr>
-        <w:t xml:space="preserve"> Log </w:t>
+        <w:t xml:space="preserve">Data File Elements and layout format for the eCoaching Log </w:t>
       </w:r>
       <w:r>
         <w:rPr>
@@ -4084,17 +3803,8 @@
                 <w:sz w:val="22"/>
                 <w:szCs w:val="22"/>
               </w:rPr>
-              <w:t xml:space="preserve">33 – </w:t>
-            </w:r>
-            <w:proofErr w:type="spellStart"/>
-            <w:r>
-              <w:rPr>
-                <w:sz w:val="22"/>
-                <w:szCs w:val="22"/>
-              </w:rPr>
-              <w:t>Peckham</w:t>
-            </w:r>
-            <w:proofErr w:type="spellEnd"/>
+              <w:t>33 – Peckham</w:t>
+            </w:r>
           </w:p>
           <w:p>
             <w:pPr>
@@ -4283,23 +3993,7 @@
                 <w:sz w:val="22"/>
                 <w:szCs w:val="22"/>
               </w:rPr>
-              <w:t xml:space="preserve">CSR </w:t>
-            </w:r>
-            <w:proofErr w:type="spellStart"/>
-            <w:r>
-              <w:rPr>
-                <w:sz w:val="22"/>
-                <w:szCs w:val="22"/>
-              </w:rPr>
-              <w:t>Emp</w:t>
-            </w:r>
-            <w:proofErr w:type="spellEnd"/>
-            <w:r>
-              <w:rPr>
-                <w:sz w:val="22"/>
-                <w:szCs w:val="22"/>
-              </w:rPr>
-              <w:t xml:space="preserve"> ID</w:t>
+              <w:t>CSR Emp ID</w:t>
             </w:r>
           </w:p>
         </w:tc>
@@ -4353,6 +4047,42 @@
               </w:rPr>
               <w:t>Employee ID for the Employee</w:t>
             </w:r>
+            <w:r>
+              <w:rPr>
+                <w:sz w:val="22"/>
+                <w:szCs w:val="22"/>
+              </w:rPr>
+              <w:t xml:space="preserve"> </w:t>
+            </w:r>
+          </w:p>
+          <w:p>
+            <w:pPr>
+              <w:rPr>
+                <w:sz w:val="22"/>
+                <w:szCs w:val="22"/>
+              </w:rPr>
+            </w:pPr>
+            <w:r>
+              <w:rPr>
+                <w:sz w:val="22"/>
+                <w:szCs w:val="22"/>
+              </w:rPr>
+              <w:t xml:space="preserve">(for ATA </w:t>
+            </w:r>
+            <w:r>
+              <w:rPr>
+                <w:sz w:val="22"/>
+                <w:szCs w:val="22"/>
+              </w:rPr>
+              <w:t>Scorecards</w:t>
+            </w:r>
+            <w:r>
+              <w:rPr>
+                <w:sz w:val="22"/>
+                <w:szCs w:val="22"/>
+              </w:rPr>
+              <w:t xml:space="preserve"> this will be a quality specialist)</w:t>
+            </w:r>
           </w:p>
         </w:tc>
       </w:tr>
@@ -4406,23 +4136,7 @@
                 <w:sz w:val="22"/>
                 <w:szCs w:val="22"/>
               </w:rPr>
-              <w:t xml:space="preserve">CSR </w:t>
-            </w:r>
-            <w:proofErr w:type="spellStart"/>
-            <w:r>
-              <w:rPr>
-                <w:sz w:val="22"/>
-                <w:szCs w:val="22"/>
-              </w:rPr>
-              <w:t>Emp</w:t>
-            </w:r>
-            <w:proofErr w:type="spellEnd"/>
-            <w:r>
-              <w:rPr>
-                <w:sz w:val="22"/>
-                <w:szCs w:val="22"/>
-              </w:rPr>
-              <w:t xml:space="preserve"> ID</w:t>
+              <w:t>CSR Emp ID</w:t>
             </w:r>
           </w:p>
         </w:tc>
@@ -4476,6 +4190,49 @@
               </w:rPr>
               <w:t>Employee ID for the Employee</w:t>
             </w:r>
+            <w:r>
+              <w:rPr>
+                <w:sz w:val="22"/>
+                <w:szCs w:val="22"/>
+              </w:rPr>
+              <w:t xml:space="preserve"> </w:t>
+            </w:r>
+          </w:p>
+          <w:p>
+            <w:pPr>
+              <w:rPr>
+                <w:sz w:val="22"/>
+                <w:szCs w:val="22"/>
+              </w:rPr>
+            </w:pPr>
+            <w:r>
+              <w:rPr>
+                <w:sz w:val="22"/>
+                <w:szCs w:val="22"/>
+              </w:rPr>
+              <w:t xml:space="preserve">(for ATA </w:t>
+            </w:r>
+            <w:r>
+              <w:rPr>
+                <w:sz w:val="22"/>
+                <w:szCs w:val="22"/>
+              </w:rPr>
+              <w:t>Scorecards</w:t>
+            </w:r>
+            <w:r>
+              <w:rPr>
+                <w:sz w:val="22"/>
+                <w:szCs w:val="22"/>
+              </w:rPr>
+              <w:t xml:space="preserve"> </w:t>
+            </w:r>
+            <w:r>
+              <w:rPr>
+                <w:sz w:val="22"/>
+                <w:szCs w:val="22"/>
+              </w:rPr>
+              <w:t>this will be a quality specialist)</w:t>
+            </w:r>
           </w:p>
         </w:tc>
       </w:tr>
@@ -4530,23 +4287,7 @@
                 <w:sz w:val="22"/>
                 <w:szCs w:val="22"/>
               </w:rPr>
-              <w:t xml:space="preserve">Supervisor </w:t>
-            </w:r>
-            <w:proofErr w:type="spellStart"/>
-            <w:r>
-              <w:rPr>
-                <w:sz w:val="22"/>
-                <w:szCs w:val="22"/>
-              </w:rPr>
-              <w:t>Emp</w:t>
-            </w:r>
-            <w:proofErr w:type="spellEnd"/>
-            <w:r>
-              <w:rPr>
-                <w:sz w:val="22"/>
-                <w:szCs w:val="22"/>
-              </w:rPr>
-              <w:t xml:space="preserve"> ID</w:t>
+              <w:t>Supervisor Emp ID</w:t>
             </w:r>
           </w:p>
         </w:tc>
@@ -5110,23 +4851,7 @@
                 <w:sz w:val="22"/>
                 <w:szCs w:val="22"/>
               </w:rPr>
-              <w:t xml:space="preserve">Supervisor </w:t>
-            </w:r>
-            <w:proofErr w:type="spellStart"/>
-            <w:r>
-              <w:rPr>
-                <w:sz w:val="22"/>
-                <w:szCs w:val="22"/>
-              </w:rPr>
-              <w:t>Emp</w:t>
-            </w:r>
-            <w:proofErr w:type="spellEnd"/>
-            <w:r>
-              <w:rPr>
-                <w:sz w:val="22"/>
-                <w:szCs w:val="22"/>
-              </w:rPr>
-              <w:t xml:space="preserve"> ID</w:t>
+              <w:t>Supervisor Emp ID</w:t>
             </w:r>
           </w:p>
         </w:tc>
@@ -5689,23 +5414,7 @@
                 <w:sz w:val="22"/>
                 <w:szCs w:val="22"/>
               </w:rPr>
-              <w:t xml:space="preserve">Manager </w:t>
-            </w:r>
-            <w:proofErr w:type="spellStart"/>
-            <w:r>
-              <w:rPr>
-                <w:sz w:val="22"/>
-                <w:szCs w:val="22"/>
-              </w:rPr>
-              <w:t>Emp</w:t>
-            </w:r>
-            <w:proofErr w:type="spellEnd"/>
-            <w:r>
-              <w:rPr>
-                <w:sz w:val="22"/>
-                <w:szCs w:val="22"/>
-              </w:rPr>
-              <w:t xml:space="preserve"> ID</w:t>
+              <w:t>Manager Emp ID</w:t>
             </w:r>
           </w:p>
         </w:tc>
@@ -5812,23 +5521,7 @@
                 <w:sz w:val="22"/>
                 <w:szCs w:val="22"/>
               </w:rPr>
-              <w:t xml:space="preserve">Manager </w:t>
-            </w:r>
-            <w:proofErr w:type="spellStart"/>
-            <w:r>
-              <w:rPr>
-                <w:sz w:val="22"/>
-                <w:szCs w:val="22"/>
-              </w:rPr>
-              <w:t>Emp</w:t>
-            </w:r>
-            <w:proofErr w:type="spellEnd"/>
-            <w:r>
-              <w:rPr>
-                <w:sz w:val="22"/>
-                <w:szCs w:val="22"/>
-              </w:rPr>
-              <w:t xml:space="preserve"> ID</w:t>
+              <w:t>Manager Emp ID</w:t>
             </w:r>
           </w:p>
         </w:tc>
@@ -6013,23 +5706,7 @@
                 <w:sz w:val="22"/>
                 <w:szCs w:val="22"/>
               </w:rPr>
-              <w:t xml:space="preserve">Cannot be Null, Blank or NA for </w:t>
-            </w:r>
-            <w:proofErr w:type="spellStart"/>
-            <w:r>
-              <w:rPr>
-                <w:sz w:val="22"/>
-                <w:szCs w:val="22"/>
-              </w:rPr>
-              <w:t>PPoM</w:t>
-            </w:r>
-            <w:proofErr w:type="spellEnd"/>
-            <w:r>
-              <w:rPr>
-                <w:sz w:val="22"/>
-                <w:szCs w:val="22"/>
-              </w:rPr>
-              <w:t xml:space="preserve"> and QCM but can be blank otherwise.</w:t>
+              <w:t>Cannot be Null, Blank or NA for PPoM and QCM but can be blank otherwise.</w:t>
             </w:r>
           </w:p>
         </w:tc>
@@ -6460,7 +6137,22 @@
                 <w:sz w:val="22"/>
                 <w:szCs w:val="22"/>
               </w:rPr>
-              <w:t xml:space="preserve">A – if appealed record else each question – score – value: reason </w:t>
+              <w:t xml:space="preserve">A – if appealed record else </w:t>
+            </w:r>
+          </w:p>
+          <w:p>
+            <w:pPr>
+              <w:rPr>
+                <w:sz w:val="22"/>
+                <w:szCs w:val="22"/>
+              </w:rPr>
+            </w:pPr>
+            <w:r>
+              <w:rPr>
+                <w:sz w:val="22"/>
+                <w:szCs w:val="22"/>
+              </w:rPr>
+              <w:t xml:space="preserve">each question – score – value: reason </w:t>
             </w:r>
           </w:p>
           <w:p>
@@ -6485,6 +6177,35 @@
                 <w:szCs w:val="22"/>
               </w:rPr>
             </w:pPr>
+          </w:p>
+          <w:p>
+            <w:pPr>
+              <w:rPr>
+                <w:sz w:val="22"/>
+                <w:szCs w:val="22"/>
+              </w:rPr>
+            </w:pPr>
+            <w:r>
+              <w:rPr>
+                <w:sz w:val="22"/>
+                <w:szCs w:val="22"/>
+              </w:rPr>
+              <w:t xml:space="preserve">if ATA </w:t>
+            </w:r>
+            <w:r>
+              <w:rPr>
+                <w:sz w:val="22"/>
+                <w:szCs w:val="22"/>
+              </w:rPr>
+              <w:t>Scorecard</w:t>
+            </w:r>
+            <w:r>
+              <w:rPr>
+                <w:sz w:val="22"/>
+                <w:szCs w:val="22"/>
+              </w:rPr>
+              <w:t xml:space="preserve"> then</w:t>
+            </w:r>
           </w:p>
           <w:p>
             <w:pPr>
@@ -6925,6 +6646,35 @@
               <w:t>For IQA Scorecards, this will be 999999</w:t>
             </w:r>
           </w:p>
+          <w:p>
+            <w:pPr>
+              <w:rPr>
+                <w:sz w:val="22"/>
+                <w:szCs w:val="22"/>
+              </w:rPr>
+            </w:pPr>
+            <w:r>
+              <w:rPr>
+                <w:sz w:val="22"/>
+                <w:szCs w:val="22"/>
+              </w:rPr>
+              <w:t xml:space="preserve">For ATA </w:t>
+            </w:r>
+            <w:r>
+              <w:rPr>
+                <w:sz w:val="22"/>
+                <w:szCs w:val="22"/>
+              </w:rPr>
+              <w:t>Scorecards</w:t>
+            </w:r>
+            <w:r>
+              <w:rPr>
+                <w:sz w:val="22"/>
+                <w:szCs w:val="22"/>
+              </w:rPr>
+              <w:t xml:space="preserve">, this will be the alignment specialist </w:t>
+            </w:r>
+          </w:p>
         </w:tc>
       </w:tr>
       <w:tr>
@@ -7233,33 +6983,8 @@
                 <w:sz w:val="22"/>
                 <w:szCs w:val="22"/>
               </w:rPr>
-              <w:t xml:space="preserve">The Source of the </w:t>
-            </w:r>
-            <w:proofErr w:type="spellStart"/>
-            <w:r>
-              <w:rPr>
-                <w:sz w:val="22"/>
-                <w:szCs w:val="22"/>
-              </w:rPr>
-              <w:t>eCoaching</w:t>
-            </w:r>
-            <w:proofErr w:type="spellEnd"/>
-            <w:r>
-              <w:rPr>
-                <w:sz w:val="22"/>
-                <w:szCs w:val="22"/>
-              </w:rPr>
-              <w:t xml:space="preserve"> log </w:t>
-            </w:r>
-            <w:proofErr w:type="spellStart"/>
-            <w:r>
-              <w:rPr>
-                <w:sz w:val="22"/>
-                <w:szCs w:val="22"/>
-              </w:rPr>
-              <w:t>informaiton</w:t>
-            </w:r>
-            <w:proofErr w:type="spellEnd"/>
+              <w:t>The Source of the eCoaching log informaiton</w:t>
+            </w:r>
           </w:p>
           <w:p>
             <w:pPr>
@@ -7284,21 +7009,12 @@
                 <w:szCs w:val="22"/>
               </w:rPr>
             </w:pPr>
-            <w:proofErr w:type="spellStart"/>
-            <w:r>
-              <w:rPr>
-                <w:sz w:val="22"/>
-                <w:szCs w:val="22"/>
-              </w:rPr>
-              <w:t>Verint</w:t>
-            </w:r>
-            <w:proofErr w:type="spellEnd"/>
-            <w:r>
-              <w:rPr>
-                <w:sz w:val="22"/>
-                <w:szCs w:val="22"/>
-              </w:rPr>
-              <w:t>-GDIT</w:t>
+            <w:r>
+              <w:rPr>
+                <w:sz w:val="22"/>
+                <w:szCs w:val="22"/>
+              </w:rPr>
+              <w:t>Verint-GDIT</w:t>
             </w:r>
           </w:p>
           <w:p>
@@ -7309,21 +7025,12 @@
                 <w:szCs w:val="22"/>
               </w:rPr>
             </w:pPr>
-            <w:proofErr w:type="spellStart"/>
-            <w:r>
-              <w:rPr>
-                <w:sz w:val="22"/>
-                <w:szCs w:val="22"/>
-              </w:rPr>
-              <w:t>Verint</w:t>
-            </w:r>
-            <w:proofErr w:type="spellEnd"/>
-            <w:r>
-              <w:rPr>
-                <w:sz w:val="22"/>
-                <w:szCs w:val="22"/>
-              </w:rPr>
-              <w:t>-GDIT Supervisor</w:t>
+            <w:r>
+              <w:rPr>
+                <w:sz w:val="22"/>
+                <w:szCs w:val="22"/>
+              </w:rPr>
+              <w:t>Verint-GDIT Supervisor</w:t>
             </w:r>
           </w:p>
           <w:p>
@@ -7334,21 +7041,12 @@
                 <w:szCs w:val="22"/>
               </w:rPr>
             </w:pPr>
-            <w:proofErr w:type="spellStart"/>
-            <w:r>
-              <w:rPr>
-                <w:sz w:val="22"/>
-                <w:szCs w:val="22"/>
-              </w:rPr>
-              <w:t>Verint</w:t>
-            </w:r>
-            <w:proofErr w:type="spellEnd"/>
-            <w:r>
-              <w:rPr>
-                <w:sz w:val="22"/>
-                <w:szCs w:val="22"/>
-              </w:rPr>
-              <w:t>-TQC</w:t>
+            <w:r>
+              <w:rPr>
+                <w:sz w:val="22"/>
+                <w:szCs w:val="22"/>
+              </w:rPr>
+              <w:t>Verint-TQC</w:t>
             </w:r>
           </w:p>
         </w:tc>
@@ -7916,23 +7614,7 @@
                 <w:sz w:val="22"/>
                 <w:szCs w:val="22"/>
               </w:rPr>
-              <w:t xml:space="preserve">For records from </w:t>
-            </w:r>
-            <w:proofErr w:type="spellStart"/>
-            <w:r>
-              <w:rPr>
-                <w:sz w:val="22"/>
-                <w:szCs w:val="22"/>
-              </w:rPr>
-              <w:t>Verint</w:t>
-            </w:r>
-            <w:proofErr w:type="spellEnd"/>
-            <w:r>
-              <w:rPr>
-                <w:sz w:val="22"/>
-                <w:szCs w:val="22"/>
-              </w:rPr>
-              <w:t xml:space="preserve"> = scorecard form used</w:t>
+              <w:t>For records from Verint = scorecard form used</w:t>
             </w:r>
           </w:p>
           <w:p>
@@ -8360,7 +8042,7 @@
         </mc:Choice>
         <mc:Fallback>
           <w:pict>
-            <v:line w14:anchorId="283993B3" id="Line 39" o:spid="_x0000_s1026" style="position:absolute;z-index:251658240;visibility:visible;mso-wrap-style:square;mso-width-percent:0;mso-height-percent:0;mso-wrap-distance-left:9pt;mso-wrap-distance-top:0;mso-wrap-distance-right:9pt;mso-wrap-distance-bottom:0;mso-position-horizontal:absolute;mso-position-horizontal-relative:text;mso-position-vertical:absolute;mso-position-vertical-relative:text;mso-width-percent:0;mso-height-percent:0;mso-width-relative:page;mso-height-relative:page" from="0,1.8pt" to="475.2pt,1.8pt" o:gfxdata="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" o:allowincell="f"/>
+            <v:line w14:anchorId="2FB41F89" id="Line 39" o:spid="_x0000_s1026" style="position:absolute;z-index:251658240;visibility:visible;mso-wrap-style:square;mso-width-percent:0;mso-height-percent:0;mso-wrap-distance-left:9pt;mso-wrap-distance-top:0;mso-wrap-distance-right:9pt;mso-wrap-distance-bottom:0;mso-position-horizontal:absolute;mso-position-horizontal-relative:text;mso-position-vertical:absolute;mso-position-vertical-relative:text;mso-width-percent:0;mso-height-percent:0;mso-width-relative:page;mso-height-relative:page" from="0,1.8pt" to="475.2pt,1.8pt" o:gfxdata="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" o:allowincell="f"/>
           </w:pict>
         </mc:Fallback>
       </mc:AlternateContent>
@@ -8507,7 +8189,7 @@
         <w:noProof/>
         <w:sz w:val="18"/>
       </w:rPr>
-      <w:t>6</w:t>
+      <w:t>2</w:t>
     </w:r>
     <w:r>
       <w:rPr>
@@ -8603,7 +8285,7 @@
         </mc:Choice>
         <mc:Fallback>
           <w:pict>
-            <v:line w14:anchorId="2AE5309F" id="Line 32" o:spid="_x0000_s1026" style="position:absolute;z-index:251657216;visibility:visible;mso-wrap-style:square;mso-width-percent:0;mso-height-percent:0;mso-wrap-distance-left:9pt;mso-wrap-distance-top:0;mso-wrap-distance-right:9pt;mso-wrap-distance-bottom:0;mso-position-horizontal:absolute;mso-position-horizontal-relative:page;mso-position-vertical:absolute;mso-position-vertical-relative:page;mso-width-percent:0;mso-height-percent:0;mso-width-relative:page;mso-height-relative:page" from="1in,750.3pt" to="540pt,750.3pt" o:gfxdata="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" o:allowincell="f">
+            <v:line w14:anchorId="6FBD9043" id="Line 32" o:spid="_x0000_s1026" style="position:absolute;z-index:251657216;visibility:visible;mso-wrap-style:square;mso-width-percent:0;mso-height-percent:0;mso-wrap-distance-left:9pt;mso-wrap-distance-top:0;mso-wrap-distance-right:9pt;mso-wrap-distance-bottom:0;mso-position-horizontal:absolute;mso-position-horizontal-relative:page;mso-position-vertical:absolute;mso-position-vertical-relative:page;mso-width-percent:0;mso-height-percent:0;mso-width-relative:page;mso-height-relative:page" from="1in,750.3pt" to="540pt,750.3pt" o:gfxdata="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" o:allowincell="f">
               <w10:wrap anchorx="page" anchory="page"/>
             </v:line>
           </w:pict>
@@ -8759,7 +8441,7 @@
         </mc:Choice>
         <mc:Fallback>
           <w:pict>
-            <v:line w14:anchorId="173FCFB5" id="Line 38" o:spid="_x0000_s1026" style="position:absolute;z-index:251659264;visibility:visible;mso-wrap-style:square;mso-width-percent:0;mso-height-percent:0;mso-wrap-distance-left:9pt;mso-wrap-distance-top:0;mso-wrap-distance-right:9pt;mso-wrap-distance-bottom:0;mso-position-horizontal:absolute;mso-position-horizontal-relative:page;mso-position-vertical:absolute;mso-position-vertical-relative:page;mso-width-percent:0;mso-height-percent:0;mso-width-relative:page;mso-height-relative:page" from="1in,50.4pt" to="561.6pt,50.4pt" o:gfxdata="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" o:allowincell="f">
+            <v:line w14:anchorId="34A116F6" id="Line 38" o:spid="_x0000_s1026" style="position:absolute;z-index:251659264;visibility:visible;mso-wrap-style:square;mso-width-percent:0;mso-height-percent:0;mso-wrap-distance-left:9pt;mso-wrap-distance-top:0;mso-wrap-distance-right:9pt;mso-wrap-distance-bottom:0;mso-position-horizontal:absolute;mso-position-horizontal-relative:page;mso-position-vertical:absolute;mso-position-vertical-relative:page;mso-width-percent:0;mso-height-percent:0;mso-width-relative:page;mso-height-relative:page" from="1in,50.4pt" to="561.6pt,50.4pt" o:gfxdata="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" o:allowincell="f">
               <w10:wrap anchorx="page" anchory="page"/>
             </v:line>
           </w:pict>
@@ -8872,7 +8554,7 @@
         </mc:Choice>
         <mc:Fallback>
           <w:pict>
-            <v:line w14:anchorId="7DA064E1" id="Line 30" o:spid="_x0000_s1026" style="position:absolute;z-index:251656192;visibility:visible;mso-wrap-style:square;mso-width-percent:0;mso-height-percent:0;mso-wrap-distance-left:9pt;mso-wrap-distance-top:0;mso-wrap-distance-right:9pt;mso-wrap-distance-bottom:0;mso-position-horizontal:absolute;mso-position-horizontal-relative:page;mso-position-vertical:absolute;mso-position-vertical-relative:page;mso-width-percent:0;mso-height-percent:0;mso-width-relative:page;mso-height-relative:page" from="1in,50.4pt" to="540pt,50.4pt" o:gfxdata="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" o:allowincell="f">
+            <v:line w14:anchorId="2972A3BD" id="Line 30" o:spid="_x0000_s1026" style="position:absolute;z-index:251656192;visibility:visible;mso-wrap-style:square;mso-width-percent:0;mso-height-percent:0;mso-wrap-distance-left:9pt;mso-wrap-distance-top:0;mso-wrap-distance-right:9pt;mso-wrap-distance-bottom:0;mso-position-horizontal:absolute;mso-position-horizontal-relative:page;mso-position-vertical:absolute;mso-position-vertical-relative:page;mso-width-percent:0;mso-height-percent:0;mso-width-relative:page;mso-height-relative:page" from="1in,50.4pt" to="540pt,50.4pt" o:gfxdata="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" o:allowincell="f">
               <w10:wrap anchorx="page" anchory="page"/>
             </v:line>
           </w:pict>
@@ -10751,6 +10433,7 @@
   <w:style w:type="character" w:default="1" w:styleId="DefaultParagraphFont">
     <w:name w:val="Default Paragraph Font"/>
     <w:uiPriority w:val="1"/>
+    <w:semiHidden/>
     <w:unhideWhenUsed/>
   </w:style>
   <w:style w:type="table" w:default="1" w:styleId="TableNormal">
@@ -11710,16 +11393,12 @@
 </file>
 
 <file path=customXml/item1.xml><?xml version="1.0" encoding="utf-8"?>
-<p:properties xmlns:p="http://schemas.microsoft.com/office/2006/metadata/properties" xmlns:xsi="http://www.w3.org/2001/XMLSchema-instance" xmlns:pc="http://schemas.microsoft.com/office/infopath/2007/PartnerControls">
-  <documentManagement>
-    <Document_x0020_Description xmlns="8781c031-5bd4-48dc-9226-75e10e1f88a8">Charter</Document_x0020_Description>
-    <File_x0020_Type0 xmlns="8781c031-5bd4-48dc-9226-75e10e1f88a8">Word</File_x0020_Type0>
-    <Audience xmlns="8781c031-5bd4-48dc-9226-75e10e1f88a8">Internal Only</Audience>
-    <Primary_x0020_Owner xmlns="8781c031-5bd4-48dc-9226-75e10e1f88a8">Kimmit Renken</Primary_x0020_Owner>
-    <Revised_x0020_Date xmlns="8781c031-5bd4-48dc-9226-75e10e1f88a8">2012-03-08T06:00:00+00:00</Revised_x0020_Date>
-    <Subject_x0020_Keywords xmlns="8781c031-5bd4-48dc-9226-75e10e1f88a8" xsi:nil="true"/>
-  </documentManagement>
-</p:properties>
+<?mso-contentType ?>
+<FormTemplates xmlns="http://schemas.microsoft.com/sharepoint/v3/contenttype/forms">
+  <Display>DocumentLibraryForm</Display>
+  <Edit>DocumentLibraryForm</Edit>
+  <New>DocumentLibraryForm</New>
+</FormTemplates>
 </file>
 
 <file path=customXml/item2.xml><?xml version="1.0" encoding="utf-8"?>
@@ -11920,12 +11599,16 @@
 </file>
 
 <file path=customXml/item3.xml><?xml version="1.0" encoding="utf-8"?>
-<?mso-contentType ?>
-<FormTemplates xmlns="http://schemas.microsoft.com/sharepoint/v3/contenttype/forms">
-  <Display>DocumentLibraryForm</Display>
-  <Edit>DocumentLibraryForm</Edit>
-  <New>DocumentLibraryForm</New>
-</FormTemplates>
+<p:properties xmlns:p="http://schemas.microsoft.com/office/2006/metadata/properties" xmlns:xsi="http://www.w3.org/2001/XMLSchema-instance" xmlns:pc="http://schemas.microsoft.com/office/infopath/2007/PartnerControls">
+  <documentManagement>
+    <Document_x0020_Description xmlns="8781c031-5bd4-48dc-9226-75e10e1f88a8">Charter</Document_x0020_Description>
+    <File_x0020_Type0 xmlns="8781c031-5bd4-48dc-9226-75e10e1f88a8">Word</File_x0020_Type0>
+    <Audience xmlns="8781c031-5bd4-48dc-9226-75e10e1f88a8">Internal Only</Audience>
+    <Primary_x0020_Owner xmlns="8781c031-5bd4-48dc-9226-75e10e1f88a8">Kimmit Renken</Primary_x0020_Owner>
+    <Revised_x0020_Date xmlns="8781c031-5bd4-48dc-9226-75e10e1f88a8">2012-03-08T06:00:00+00:00</Revised_x0020_Date>
+    <Subject_x0020_Keywords xmlns="8781c031-5bd4-48dc-9226-75e10e1f88a8" xsi:nil="true"/>
+  </documentManagement>
+</p:properties>
 </file>
 
 <file path=customXml/item4.xml><?xml version="1.0" encoding="utf-8"?>
@@ -11933,11 +11616,9 @@
 </file>
 
 <file path=customXml/itemProps1.xml><?xml version="1.0" encoding="utf-8"?>
-<ds:datastoreItem xmlns:ds="http://schemas.openxmlformats.org/officeDocument/2006/customXml" ds:itemID="{FAB5EBB6-5E22-4A93-8A88-BE0203FA85CB}">
+<ds:datastoreItem xmlns:ds="http://schemas.openxmlformats.org/officeDocument/2006/customXml" ds:itemID="{A885B2DB-42DA-4318-9EB7-6D24C272F932}">
   <ds:schemaRefs>
-    <ds:schemaRef ds:uri="http://schemas.microsoft.com/office/2006/metadata/properties"/>
-    <ds:schemaRef ds:uri="http://schemas.microsoft.com/office/infopath/2007/PartnerControls"/>
-    <ds:schemaRef ds:uri="8781c031-5bd4-48dc-9226-75e10e1f88a8"/>
+    <ds:schemaRef ds:uri="http://schemas.microsoft.com/sharepoint/v3/contenttype/forms"/>
   </ds:schemaRefs>
 </ds:datastoreItem>
 </file>
@@ -11961,15 +11642,17 @@
 </file>
 
 <file path=customXml/itemProps3.xml><?xml version="1.0" encoding="utf-8"?>
-<ds:datastoreItem xmlns:ds="http://schemas.openxmlformats.org/officeDocument/2006/customXml" ds:itemID="{A885B2DB-42DA-4318-9EB7-6D24C272F932}">
+<ds:datastoreItem xmlns:ds="http://schemas.openxmlformats.org/officeDocument/2006/customXml" ds:itemID="{FAB5EBB6-5E22-4A93-8A88-BE0203FA85CB}">
   <ds:schemaRefs>
-    <ds:schemaRef ds:uri="http://schemas.microsoft.com/sharepoint/v3/contenttype/forms"/>
+    <ds:schemaRef ds:uri="http://schemas.microsoft.com/office/2006/metadata/properties"/>
+    <ds:schemaRef ds:uri="http://schemas.microsoft.com/office/infopath/2007/PartnerControls"/>
+    <ds:schemaRef ds:uri="8781c031-5bd4-48dc-9226-75e10e1f88a8"/>
   </ds:schemaRefs>
 </ds:datastoreItem>
 </file>
 
 <file path=customXml/itemProps4.xml><?xml version="1.0" encoding="utf-8"?>
-<ds:datastoreItem xmlns:ds="http://schemas.openxmlformats.org/officeDocument/2006/customXml" ds:itemID="{7EB4F7C5-0E3F-42BE-8CBA-1ACF40E1EE01}">
+<ds:datastoreItem xmlns:ds="http://schemas.openxmlformats.org/officeDocument/2006/customXml" ds:itemID="{4E0EBD7F-EC16-4FA2-A31C-45D29F5827DE}">
   <ds:schemaRefs>
     <ds:schemaRef ds:uri="http://schemas.openxmlformats.org/officeDocument/2006/bibliography"/>
   </ds:schemaRefs>

</xml_diff>

<commit_message>
tfs9075 - iqs ata for subcon calls to ecl
git-tfs-id: [https://tfs.omnicloud.local/tfs/cco%20program/]$/eCoaching_V2;C39052
</commit_message>
<xml_diff>
--- a/Requirements/CCO_eCoaching_Log_IQS_Layout.docx
+++ b/Requirements/CCO_eCoaching_Log_IQS_Layout.docx
@@ -147,6 +147,7 @@
         </w:rPr>
         <w:t xml:space="preserve"> </w:t>
       </w:r>
+      <w:proofErr w:type="spellStart"/>
       <w:r>
         <w:rPr>
           <w:rFonts w:ascii="Arial Black" w:hAnsi="Arial Black"/>
@@ -161,7 +162,16 @@
           <w:b/>
           <w:sz w:val="32"/>
         </w:rPr>
-        <w:t>Coaching Log</w:t>
+        <w:t>Coaching</w:t>
+      </w:r>
+      <w:proofErr w:type="spellEnd"/>
+      <w:r>
+        <w:rPr>
+          <w:rFonts w:ascii="Arial Black" w:hAnsi="Arial Black"/>
+          <w:b/>
+          <w:sz w:val="32"/>
+        </w:rPr>
+        <w:t xml:space="preserve"> Log</w:t>
       </w:r>
       <w:r>
         <w:rPr>
@@ -294,7 +304,7 @@
           </mc:Choice>
           <mc:Fallback>
             <w:pict>
-              <v:line w14:anchorId="352000B5" id="Line 232" o:spid="_x0000_s1026" style="position:absolute;z-index:251657728;visibility:visible;mso-wrap-style:square;mso-width-percent:0;mso-height-percent:0;mso-wrap-distance-left:9pt;mso-wrap-distance-top:0;mso-wrap-distance-right:9pt;mso-wrap-distance-bottom:0;mso-position-horizontal:absolute;mso-position-horizontal-relative:text;mso-position-vertical:absolute;mso-position-vertical-relative:text;mso-width-percent:0;mso-height-percent:0;mso-width-relative:page;mso-height-relative:page" from="367.2pt,33.3pt" to="439.25pt,33.35pt" o:gfxdata="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" o:allowincell="f">
+              <v:line w14:anchorId="132A7373" id="Line 232" o:spid="_x0000_s1026" style="position:absolute;z-index:251657728;visibility:visible;mso-wrap-style:square;mso-width-percent:0;mso-height-percent:0;mso-wrap-distance-left:9pt;mso-wrap-distance-top:0;mso-wrap-distance-right:9pt;mso-wrap-distance-bottom:0;mso-position-horizontal:absolute;mso-position-horizontal-relative:text;mso-position-vertical:absolute;mso-position-vertical-relative:text;mso-width-percent:0;mso-height-percent:0;mso-width-relative:page;mso-height-relative:page" from="367.2pt,33.3pt" to="439.25pt,33.35pt" o:gfxdata="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" o:allowincell="f">
                 <v:stroke startarrowwidth="narrow" startarrowlength="short" endarrowwidth="narrow" endarrowlength="short"/>
               </v:line>
             </w:pict>
@@ -372,7 +382,7 @@
           </mc:Choice>
           <mc:Fallback>
             <w:pict>
-              <v:line w14:anchorId="0515CD41" id="Line 230" o:spid="_x0000_s1026" style="position:absolute;z-index:251655680;visibility:visible;mso-wrap-style:square;mso-width-percent:0;mso-height-percent:0;mso-wrap-distance-left:9pt;mso-wrap-distance-top:0;mso-wrap-distance-right:9pt;mso-wrap-distance-bottom:0;mso-position-horizontal:absolute;mso-position-horizontal-relative:text;mso-position-vertical:absolute;mso-position-vertical-relative:text;mso-width-percent:0;mso-height-percent:0;mso-width-relative:page;mso-height-relative:page" from="1in,33.3pt" to="266.45pt,33.35pt" o:gfxdata="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" o:allowincell="f">
+              <v:line w14:anchorId="61FE63F9" id="Line 230" o:spid="_x0000_s1026" style="position:absolute;z-index:251655680;visibility:visible;mso-wrap-style:square;mso-width-percent:0;mso-height-percent:0;mso-wrap-distance-left:9pt;mso-wrap-distance-top:0;mso-wrap-distance-right:9pt;mso-wrap-distance-bottom:0;mso-position-horizontal:absolute;mso-position-horizontal-relative:text;mso-position-vertical:absolute;mso-position-vertical-relative:text;mso-width-percent:0;mso-height-percent:0;mso-width-relative:page;mso-height-relative:page" from="1in,33.3pt" to="266.45pt,33.35pt" o:gfxdata="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" o:allowincell="f">
                 <v:stroke startarrowwidth="narrow" startarrowlength="short" endarrowwidth="narrow" endarrowlength="short"/>
               </v:line>
             </w:pict>
@@ -608,7 +618,7 @@
           </mc:Choice>
           <mc:Fallback>
             <w:pict>
-              <v:line w14:anchorId="2B247CA4" id="Line 234" o:spid="_x0000_s1026" style="position:absolute;z-index:251659776;visibility:visible;mso-wrap-style:square;mso-width-percent:0;mso-height-percent:0;mso-wrap-distance-left:9pt;mso-wrap-distance-top:0;mso-wrap-distance-right:9pt;mso-wrap-distance-bottom:0;mso-position-horizontal:absolute;mso-position-horizontal-relative:text;mso-position-vertical:absolute;mso-position-vertical-relative:text;mso-width-percent:0;mso-height-percent:0;mso-width-relative:page;mso-height-relative:page" from="115.2pt,.6pt" to="309.6pt,.6pt" o:gfxdata="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" o:allowincell="f">
+              <v:line w14:anchorId="670EF9A2" id="Line 234" o:spid="_x0000_s1026" style="position:absolute;z-index:251659776;visibility:visible;mso-wrap-style:square;mso-width-percent:0;mso-height-percent:0;mso-wrap-distance-left:9pt;mso-wrap-distance-top:0;mso-wrap-distance-right:9pt;mso-wrap-distance-bottom:0;mso-position-horizontal:absolute;mso-position-horizontal-relative:text;mso-position-vertical:absolute;mso-position-vertical-relative:text;mso-width-percent:0;mso-height-percent:0;mso-width-relative:page;mso-height-relative:page" from="115.2pt,.6pt" to="309.6pt,.6pt" o:gfxdata="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" o:allowincell="f">
                 <v:stroke startarrowwidth="narrow" startarrowlength="short" endarrowwidth="narrow" endarrowlength="short"/>
               </v:line>
             </w:pict>
@@ -714,7 +724,7 @@
           </mc:Choice>
           <mc:Fallback>
             <w:pict>
-              <v:line w14:anchorId="0A2A373A" id="Line 233" o:spid="_x0000_s1026" style="position:absolute;z-index:251658752;visibility:visible;mso-wrap-style:square;mso-width-percent:0;mso-height-percent:0;mso-wrap-distance-left:9pt;mso-wrap-distance-top:0;mso-wrap-distance-right:9pt;mso-wrap-distance-bottom:0;mso-position-horizontal:absolute;mso-position-horizontal-relative:text;mso-position-vertical:absolute;mso-position-vertical-relative:text;mso-width-percent:0;mso-height-percent:0;mso-width-relative:page;mso-height-relative:page" from="374.4pt,34.75pt" to="446.45pt,34.8pt" o:gfxdata="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" o:allowincell="f">
+              <v:line w14:anchorId="405C7C22" id="Line 233" o:spid="_x0000_s1026" style="position:absolute;z-index:251658752;visibility:visible;mso-wrap-style:square;mso-width-percent:0;mso-height-percent:0;mso-wrap-distance-left:9pt;mso-wrap-distance-top:0;mso-wrap-distance-right:9pt;mso-wrap-distance-bottom:0;mso-position-horizontal:absolute;mso-position-horizontal-relative:text;mso-position-vertical:absolute;mso-position-vertical-relative:text;mso-width-percent:0;mso-height-percent:0;mso-width-relative:page;mso-height-relative:page" from="374.4pt,34.75pt" to="446.45pt,34.8pt" o:gfxdata="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" o:allowincell="f">
                 <v:stroke startarrowwidth="narrow" startarrowlength="short" endarrowwidth="narrow" endarrowlength="short"/>
               </v:line>
             </w:pict>
@@ -792,7 +802,7 @@
           </mc:Choice>
           <mc:Fallback>
             <w:pict>
-              <v:line w14:anchorId="4664442E" id="Line 231" o:spid="_x0000_s1026" style="position:absolute;z-index:251656704;visibility:visible;mso-wrap-style:square;mso-width-percent:0;mso-height-percent:0;mso-wrap-distance-left:9pt;mso-wrap-distance-top:0;mso-wrap-distance-right:9pt;mso-wrap-distance-bottom:0;mso-position-horizontal:absolute;mso-position-horizontal-relative:text;mso-position-vertical:absolute;mso-position-vertical-relative:text;mso-width-percent:0;mso-height-percent:0;mso-width-relative:page;mso-height-relative:page" from="1in,32.75pt" to="266.45pt,32.8pt" o:gfxdata="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" o:allowincell="f">
+              <v:line w14:anchorId="5DCF5CB3" id="Line 231" o:spid="_x0000_s1026" style="position:absolute;z-index:251656704;visibility:visible;mso-wrap-style:square;mso-width-percent:0;mso-height-percent:0;mso-wrap-distance-left:9pt;mso-wrap-distance-top:0;mso-wrap-distance-right:9pt;mso-wrap-distance-bottom:0;mso-position-horizontal:absolute;mso-position-horizontal-relative:text;mso-position-vertical:absolute;mso-position-vertical-relative:text;mso-width-percent:0;mso-height-percent:0;mso-width-relative:page;mso-height-relative:page" from="1in,32.75pt" to="266.45pt,32.8pt" o:gfxdata="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" o:allowincell="f">
                 <v:stroke startarrowwidth="narrow" startarrowlength="short" endarrowwidth="narrow" endarrowlength="short"/>
               </v:line>
             </w:pict>
@@ -1085,7 +1095,21 @@
               <w:rPr>
                 <w:sz w:val="20"/>
               </w:rPr>
-              <w:t>Clarified the record inclusion rules for the eCL feed.</w:t>
+              <w:t xml:space="preserve">Clarified the record inclusion rules for the </w:t>
+            </w:r>
+            <w:proofErr w:type="spellStart"/>
+            <w:r>
+              <w:rPr>
+                <w:sz w:val="20"/>
+              </w:rPr>
+              <w:t>eCL</w:t>
+            </w:r>
+            <w:proofErr w:type="spellEnd"/>
+            <w:r>
+              <w:rPr>
+                <w:sz w:val="20"/>
+              </w:rPr>
+              <w:t xml:space="preserve"> feed.</w:t>
             </w:r>
           </w:p>
         </w:tc>
@@ -1165,13 +1189,41 @@
               <w:rPr>
                 <w:sz w:val="20"/>
               </w:rPr>
-              <w:t xml:space="preserve">CSR Emp ID is required, </w:t>
-            </w:r>
-            <w:r>
-              <w:rPr>
-                <w:sz w:val="20"/>
-              </w:rPr>
-              <w:t>added Evaluation Date per eCL team review.</w:t>
+              <w:t xml:space="preserve">CSR </w:t>
+            </w:r>
+            <w:proofErr w:type="spellStart"/>
+            <w:r>
+              <w:rPr>
+                <w:sz w:val="20"/>
+              </w:rPr>
+              <w:t>Emp</w:t>
+            </w:r>
+            <w:proofErr w:type="spellEnd"/>
+            <w:r>
+              <w:rPr>
+                <w:sz w:val="20"/>
+              </w:rPr>
+              <w:t xml:space="preserve"> ID is required, </w:t>
+            </w:r>
+            <w:r>
+              <w:rPr>
+                <w:sz w:val="20"/>
+              </w:rPr>
+              <w:t xml:space="preserve">added Evaluation Date per </w:t>
+            </w:r>
+            <w:proofErr w:type="spellStart"/>
+            <w:r>
+              <w:rPr>
+                <w:sz w:val="20"/>
+              </w:rPr>
+              <w:t>eCL</w:t>
+            </w:r>
+            <w:proofErr w:type="spellEnd"/>
+            <w:r>
+              <w:rPr>
+                <w:sz w:val="20"/>
+              </w:rPr>
+              <w:t xml:space="preserve"> team review.</w:t>
             </w:r>
           </w:p>
         </w:tc>
@@ -1239,7 +1291,21 @@
               <w:rPr>
                 <w:sz w:val="20"/>
               </w:rPr>
-              <w:t>Added 2 new fields: Coacher Emp ID and CSR Signature  (SCR 7119)</w:t>
+              <w:t xml:space="preserve">Added 2 new fields: Coacher </w:t>
+            </w:r>
+            <w:proofErr w:type="spellStart"/>
+            <w:r>
+              <w:rPr>
+                <w:sz w:val="20"/>
+              </w:rPr>
+              <w:t>Emp</w:t>
+            </w:r>
+            <w:proofErr w:type="spellEnd"/>
+            <w:r>
+              <w:rPr>
+                <w:sz w:val="20"/>
+              </w:rPr>
+              <w:t xml:space="preserve"> ID and CSR Signature  (SCR 7119)</w:t>
             </w:r>
           </w:p>
         </w:tc>
@@ -1591,7 +1657,21 @@
               <w:rPr>
                 <w:sz w:val="20"/>
               </w:rPr>
-              <w:t xml:space="preserve">Updated fields for changes made when shifting from Verint to IQS\Lime Survey as the source system (SCR 10313) </w:t>
+              <w:t xml:space="preserve">Updated fields for changes made when shifting from </w:t>
+            </w:r>
+            <w:proofErr w:type="spellStart"/>
+            <w:r>
+              <w:rPr>
+                <w:sz w:val="20"/>
+              </w:rPr>
+              <w:t>Verint</w:t>
+            </w:r>
+            <w:proofErr w:type="spellEnd"/>
+            <w:r>
+              <w:rPr>
+                <w:sz w:val="20"/>
+              </w:rPr>
+              <w:t xml:space="preserve"> to IQS\Lime Survey as the source system (SCR 10313) </w:t>
             </w:r>
           </w:p>
         </w:tc>
@@ -1795,7 +1875,35 @@
               <w:rPr>
                 <w:sz w:val="20"/>
               </w:rPr>
-              <w:t>P12687 – IQS Verint to eCL feed</w:t>
+              <w:t xml:space="preserve">P12687 – IQS </w:t>
+            </w:r>
+            <w:proofErr w:type="spellStart"/>
+            <w:r>
+              <w:rPr>
+                <w:sz w:val="20"/>
+              </w:rPr>
+              <w:t>Verint</w:t>
+            </w:r>
+            <w:proofErr w:type="spellEnd"/>
+            <w:r>
+              <w:rPr>
+                <w:sz w:val="20"/>
+              </w:rPr>
+              <w:t xml:space="preserve"> to </w:t>
+            </w:r>
+            <w:proofErr w:type="spellStart"/>
+            <w:r>
+              <w:rPr>
+                <w:sz w:val="20"/>
+              </w:rPr>
+              <w:t>eCL</w:t>
+            </w:r>
+            <w:proofErr w:type="spellEnd"/>
+            <w:r>
+              <w:rPr>
+                <w:sz w:val="20"/>
+              </w:rPr>
+              <w:t xml:space="preserve"> feed</w:t>
             </w:r>
           </w:p>
           <w:p>
@@ -1827,7 +1935,21 @@
               <w:rPr>
                 <w:sz w:val="20"/>
               </w:rPr>
-              <w:t>Modified section 2 eCoaching Opportunity/Reinforcement Calculation</w:t>
+              <w:t xml:space="preserve">Modified section 2 </w:t>
+            </w:r>
+            <w:proofErr w:type="spellStart"/>
+            <w:r>
+              <w:rPr>
+                <w:sz w:val="20"/>
+              </w:rPr>
+              <w:t>eCoaching</w:t>
+            </w:r>
+            <w:proofErr w:type="spellEnd"/>
+            <w:r>
+              <w:rPr>
+                <w:sz w:val="20"/>
+              </w:rPr>
+              <w:t xml:space="preserve"> Opportunity/Reinforcement Calculation</w:t>
             </w:r>
           </w:p>
         </w:tc>
@@ -1896,7 +2018,21 @@
               <w:rPr>
                 <w:sz w:val="20"/>
               </w:rPr>
-              <w:t>P13054 – IQS/eCL Add Evaluation Form name to data feed</w:t>
+              <w:t>P13054 – IQS/</w:t>
+            </w:r>
+            <w:proofErr w:type="spellStart"/>
+            <w:r>
+              <w:rPr>
+                <w:sz w:val="20"/>
+              </w:rPr>
+              <w:t>eCL</w:t>
+            </w:r>
+            <w:proofErr w:type="spellEnd"/>
+            <w:r>
+              <w:rPr>
+                <w:sz w:val="20"/>
+              </w:rPr>
+              <w:t xml:space="preserve"> Add Evaluation Form name to data feed</w:t>
             </w:r>
           </w:p>
           <w:p>
@@ -1981,7 +2117,21 @@
               <w:rPr>
                 <w:sz w:val="20"/>
               </w:rPr>
-              <w:t>P13054 – IQS/eCL Add Evaluation Form name to data feed</w:t>
+              <w:t>P13054 – IQS/</w:t>
+            </w:r>
+            <w:proofErr w:type="spellStart"/>
+            <w:r>
+              <w:rPr>
+                <w:sz w:val="20"/>
+              </w:rPr>
+              <w:t>eCL</w:t>
+            </w:r>
+            <w:proofErr w:type="spellEnd"/>
+            <w:r>
+              <w:rPr>
+                <w:sz w:val="20"/>
+              </w:rPr>
+              <w:t xml:space="preserve"> Add Evaluation Form name to data feed</w:t>
             </w:r>
           </w:p>
           <w:p>
@@ -1998,8 +2148,30 @@
               <w:rPr>
                 <w:sz w:val="20"/>
               </w:rPr>
-              <w:t>Modified field 23 for eMail and Written Corr</w:t>
-            </w:r>
+              <w:t xml:space="preserve">Modified field 23 for </w:t>
+            </w:r>
+            <w:proofErr w:type="spellStart"/>
+            <w:r>
+              <w:rPr>
+                <w:sz w:val="20"/>
+              </w:rPr>
+              <w:t>eMail</w:t>
+            </w:r>
+            <w:proofErr w:type="spellEnd"/>
+            <w:r>
+              <w:rPr>
+                <w:sz w:val="20"/>
+              </w:rPr>
+              <w:t xml:space="preserve"> and Written </w:t>
+            </w:r>
+            <w:proofErr w:type="spellStart"/>
+            <w:r>
+              <w:rPr>
+                <w:sz w:val="20"/>
+              </w:rPr>
+              <w:t>Corr</w:t>
+            </w:r>
+            <w:proofErr w:type="spellEnd"/>
           </w:p>
         </w:tc>
         <w:tc>
@@ -2067,7 +2239,21 @@
               <w:rPr>
                 <w:sz w:val="20"/>
               </w:rPr>
-              <w:t>P13701 – IQS/eCL IQA Scorecards</w:t>
+              <w:t>P13701 – IQS/</w:t>
+            </w:r>
+            <w:proofErr w:type="spellStart"/>
+            <w:r>
+              <w:rPr>
+                <w:sz w:val="20"/>
+              </w:rPr>
+              <w:t>eCL</w:t>
+            </w:r>
+            <w:proofErr w:type="spellEnd"/>
+            <w:r>
+              <w:rPr>
+                <w:sz w:val="20"/>
+              </w:rPr>
+              <w:t xml:space="preserve"> IQA Scorecards</w:t>
             </w:r>
           </w:p>
           <w:p>
@@ -2153,7 +2339,21 @@
               <w:rPr>
                 <w:sz w:val="20"/>
               </w:rPr>
-              <w:t>P13826 – IQS/eCL Source Values</w:t>
+              <w:t>P13826 – IQS/</w:t>
+            </w:r>
+            <w:proofErr w:type="spellStart"/>
+            <w:r>
+              <w:rPr>
+                <w:sz w:val="20"/>
+              </w:rPr>
+              <w:t>eCL</w:t>
+            </w:r>
+            <w:proofErr w:type="spellEnd"/>
+            <w:r>
+              <w:rPr>
+                <w:sz w:val="20"/>
+              </w:rPr>
+              <w:t xml:space="preserve"> Source Values</w:t>
             </w:r>
           </w:p>
           <w:p>
@@ -2239,7 +2439,21 @@
               <w:rPr>
                 <w:sz w:val="20"/>
               </w:rPr>
-              <w:t>P13276 – eCL Change BCC to CCO</w:t>
+              <w:t xml:space="preserve">P13276 – </w:t>
+            </w:r>
+            <w:proofErr w:type="spellStart"/>
+            <w:r>
+              <w:rPr>
+                <w:sz w:val="20"/>
+              </w:rPr>
+              <w:t>eCL</w:t>
+            </w:r>
+            <w:proofErr w:type="spellEnd"/>
+            <w:r>
+              <w:rPr>
+                <w:sz w:val="20"/>
+              </w:rPr>
+              <w:t xml:space="preserve"> Change BCC to CCO</w:t>
             </w:r>
           </w:p>
           <w:p>
@@ -2256,7 +2470,21 @@
               <w:rPr>
                 <w:sz w:val="20"/>
               </w:rPr>
-              <w:t xml:space="preserve">Changed Vangent logo to GDIT </w:t>
+              <w:t xml:space="preserve">Changed </w:t>
+            </w:r>
+            <w:proofErr w:type="spellStart"/>
+            <w:r>
+              <w:rPr>
+                <w:sz w:val="20"/>
+              </w:rPr>
+              <w:t>Vangent</w:t>
+            </w:r>
+            <w:proofErr w:type="spellEnd"/>
+            <w:r>
+              <w:rPr>
+                <w:sz w:val="20"/>
+              </w:rPr>
+              <w:t xml:space="preserve"> logo to GDIT </w:t>
             </w:r>
           </w:p>
         </w:tc>
@@ -2325,7 +2553,21 @@
               <w:rPr>
                 <w:sz w:val="20"/>
               </w:rPr>
-              <w:t>P13276 – eCL Change BCC to CCO</w:t>
+              <w:t xml:space="preserve">P13276 – </w:t>
+            </w:r>
+            <w:proofErr w:type="spellStart"/>
+            <w:r>
+              <w:rPr>
+                <w:sz w:val="20"/>
+              </w:rPr>
+              <w:t>eCL</w:t>
+            </w:r>
+            <w:proofErr w:type="spellEnd"/>
+            <w:r>
+              <w:rPr>
+                <w:sz w:val="20"/>
+              </w:rPr>
+              <w:t xml:space="preserve"> Change BCC to CCO</w:t>
             </w:r>
           </w:p>
           <w:p>
@@ -2342,7 +2584,21 @@
               <w:rPr>
                 <w:sz w:val="20"/>
               </w:rPr>
-              <w:t>Changed Vangent GDIT in footer</w:t>
+              <w:t xml:space="preserve">Changed </w:t>
+            </w:r>
+            <w:proofErr w:type="spellStart"/>
+            <w:r>
+              <w:rPr>
+                <w:sz w:val="20"/>
+              </w:rPr>
+              <w:t>Vangent</w:t>
+            </w:r>
+            <w:proofErr w:type="spellEnd"/>
+            <w:r>
+              <w:rPr>
+                <w:sz w:val="20"/>
+              </w:rPr>
+              <w:t xml:space="preserve"> GDIT in footer</w:t>
             </w:r>
           </w:p>
         </w:tc>
@@ -2411,7 +2667,35 @@
               <w:rPr>
                 <w:sz w:val="20"/>
               </w:rPr>
-              <w:t>TFS413 – IQS/eCL new Verint-GDIT Supervisor source</w:t>
+              <w:t>TFS413 – IQS/</w:t>
+            </w:r>
+            <w:proofErr w:type="spellStart"/>
+            <w:r>
+              <w:rPr>
+                <w:sz w:val="20"/>
+              </w:rPr>
+              <w:t>eCL</w:t>
+            </w:r>
+            <w:proofErr w:type="spellEnd"/>
+            <w:r>
+              <w:rPr>
+                <w:sz w:val="20"/>
+              </w:rPr>
+              <w:t xml:space="preserve"> new </w:t>
+            </w:r>
+            <w:proofErr w:type="spellStart"/>
+            <w:r>
+              <w:rPr>
+                <w:sz w:val="20"/>
+              </w:rPr>
+              <w:t>Verint</w:t>
+            </w:r>
+            <w:proofErr w:type="spellEnd"/>
+            <w:r>
+              <w:rPr>
+                <w:sz w:val="20"/>
+              </w:rPr>
+              <w:t>-GDIT Supervisor source</w:t>
             </w:r>
           </w:p>
           <w:p>
@@ -2445,7 +2729,21 @@
               <w:rPr>
                 <w:sz w:val="20"/>
               </w:rPr>
-              <w:t>3 eCoaching Log Scorecard Data File - #19 Source</w:t>
+              <w:t xml:space="preserve">3 </w:t>
+            </w:r>
+            <w:proofErr w:type="spellStart"/>
+            <w:r>
+              <w:rPr>
+                <w:sz w:val="20"/>
+              </w:rPr>
+              <w:t>eCoaching</w:t>
+            </w:r>
+            <w:proofErr w:type="spellEnd"/>
+            <w:r>
+              <w:rPr>
+                <w:sz w:val="20"/>
+              </w:rPr>
+              <w:t xml:space="preserve"> Log Scorecard Data File - #19 Source</w:t>
             </w:r>
           </w:p>
         </w:tc>
@@ -2514,7 +2812,21 @@
               <w:rPr>
                 <w:sz w:val="20"/>
               </w:rPr>
-              <w:t>TFS283 – IQS/eCL Scorecard feed changes</w:t>
+              <w:t>TFS283 – IQS/</w:t>
+            </w:r>
+            <w:proofErr w:type="spellStart"/>
+            <w:r>
+              <w:rPr>
+                <w:sz w:val="20"/>
+              </w:rPr>
+              <w:t>eCL</w:t>
+            </w:r>
+            <w:proofErr w:type="spellEnd"/>
+            <w:r>
+              <w:rPr>
+                <w:sz w:val="20"/>
+              </w:rPr>
+              <w:t xml:space="preserve"> Scorecard feed changes</w:t>
             </w:r>
           </w:p>
           <w:p>
@@ -2618,7 +2930,21 @@
               <w:rPr>
                 <w:sz w:val="20"/>
               </w:rPr>
-              <w:t>TFS1075 – eCL Requirements Peer Review</w:t>
+              <w:t xml:space="preserve">TFS1075 – </w:t>
+            </w:r>
+            <w:proofErr w:type="spellStart"/>
+            <w:r>
+              <w:rPr>
+                <w:sz w:val="20"/>
+              </w:rPr>
+              <w:t>eCL</w:t>
+            </w:r>
+            <w:proofErr w:type="spellEnd"/>
+            <w:r>
+              <w:rPr>
+                <w:sz w:val="20"/>
+              </w:rPr>
+              <w:t xml:space="preserve"> Requirements Peer Review</w:t>
             </w:r>
           </w:p>
           <w:p>
@@ -2704,7 +3030,21 @@
               <w:rPr>
                 <w:sz w:val="20"/>
               </w:rPr>
-              <w:t>TFS3757 – eCL Coaching Monitor</w:t>
+              <w:t xml:space="preserve">TFS3757 – </w:t>
+            </w:r>
+            <w:proofErr w:type="spellStart"/>
+            <w:r>
+              <w:rPr>
+                <w:sz w:val="20"/>
+              </w:rPr>
+              <w:t>eCL</w:t>
+            </w:r>
+            <w:proofErr w:type="spellEnd"/>
+            <w:r>
+              <w:rPr>
+                <w:sz w:val="20"/>
+              </w:rPr>
+              <w:t xml:space="preserve"> Coaching Monitor</w:t>
             </w:r>
           </w:p>
           <w:p>
@@ -2802,7 +3142,21 @@
               <w:rPr>
                 <w:sz w:val="20"/>
               </w:rPr>
-              <w:t>TFS5149 – eCL Requirement Document Cleanup</w:t>
+              <w:t xml:space="preserve">TFS5149 – </w:t>
+            </w:r>
+            <w:proofErr w:type="spellStart"/>
+            <w:r>
+              <w:rPr>
+                <w:sz w:val="20"/>
+              </w:rPr>
+              <w:t>eCL</w:t>
+            </w:r>
+            <w:proofErr w:type="spellEnd"/>
+            <w:r>
+              <w:rPr>
+                <w:sz w:val="20"/>
+              </w:rPr>
+              <w:t xml:space="preserve"> Requirement Document Cleanup</w:t>
             </w:r>
           </w:p>
           <w:p>
@@ -2958,7 +3312,21 @@
               <w:rPr>
                 <w:sz w:val="20"/>
               </w:rPr>
-              <w:t>TFS7541 – eCL ATA evaluations from IQS</w:t>
+              <w:t xml:space="preserve">TFS7541 – </w:t>
+            </w:r>
+            <w:proofErr w:type="spellStart"/>
+            <w:r>
+              <w:rPr>
+                <w:sz w:val="20"/>
+              </w:rPr>
+              <w:t>eCL</w:t>
+            </w:r>
+            <w:proofErr w:type="spellEnd"/>
+            <w:r>
+              <w:rPr>
+                <w:sz w:val="20"/>
+              </w:rPr>
+              <w:t xml:space="preserve"> ATA evaluations from IQS</w:t>
             </w:r>
           </w:p>
           <w:p>
@@ -3050,7 +3418,21 @@
               <w:rPr>
                 <w:sz w:val="20"/>
               </w:rPr>
-              <w:t>TFS7541 – eCL ATA evaluations from IQS</w:t>
+              <w:t xml:space="preserve">TFS7541 – </w:t>
+            </w:r>
+            <w:proofErr w:type="spellStart"/>
+            <w:r>
+              <w:rPr>
+                <w:sz w:val="20"/>
+              </w:rPr>
+              <w:t>eCL</w:t>
+            </w:r>
+            <w:proofErr w:type="spellEnd"/>
+            <w:r>
+              <w:rPr>
+                <w:sz w:val="20"/>
+              </w:rPr>
+              <w:t xml:space="preserve"> ATA evaluations from IQS</w:t>
             </w:r>
           </w:p>
           <w:p>
@@ -3063,38 +3445,138 @@
                 <w:sz w:val="20"/>
               </w:rPr>
             </w:pPr>
-            <w:bookmarkStart w:id="1" w:name="_GoBack"/>
-            <w:r>
-              <w:rPr>
-                <w:sz w:val="20"/>
-              </w:rPr>
-              <w:t xml:space="preserve">Added clarifying notes to </w:t>
-            </w:r>
-            <w:r>
-              <w:rPr>
-                <w:sz w:val="20"/>
-              </w:rPr>
-              <w:t xml:space="preserve">the following for ATA: </w:t>
-            </w:r>
-            <w:r>
-              <w:rPr>
-                <w:sz w:val="20"/>
-              </w:rPr>
-              <w:t xml:space="preserve">4, 5, </w:t>
-            </w:r>
-            <w:r>
-              <w:rPr>
-                <w:sz w:val="20"/>
-              </w:rPr>
-              <w:t xml:space="preserve">13, </w:t>
-            </w:r>
-            <w:r>
-              <w:rPr>
-                <w:sz w:val="20"/>
-              </w:rPr>
-              <w:t>16</w:t>
-            </w:r>
-            <w:bookmarkEnd w:id="1"/>
+            <w:r>
+              <w:rPr>
+                <w:sz w:val="20"/>
+              </w:rPr>
+              <w:t>Added clarifying notes to the following for ATA: 4, 5, 13, 16</w:t>
+            </w:r>
+          </w:p>
+        </w:tc>
+        <w:tc>
+          <w:tcPr>
+            <w:tcW w:w="1822" w:type="dxa"/>
+          </w:tcPr>
+          <w:p>
+            <w:pPr>
+              <w:pStyle w:val="hdr1"/>
+              <w:ind w:left="0"/>
+              <w:jc w:val="left"/>
+              <w:rPr>
+                <w:sz w:val="20"/>
+              </w:rPr>
+            </w:pPr>
+            <w:r>
+              <w:rPr>
+                <w:sz w:val="20"/>
+              </w:rPr>
+              <w:t>Doug Stearns</w:t>
+            </w:r>
+          </w:p>
+        </w:tc>
+      </w:tr>
+      <w:tr>
+        <w:trPr>
+          <w:jc w:val="center"/>
+        </w:trPr>
+        <w:tc>
+          <w:tcPr>
+            <w:tcW w:w="1440" w:type="dxa"/>
+          </w:tcPr>
+          <w:p>
+            <w:pPr>
+              <w:pStyle w:val="hdr1"/>
+              <w:ind w:left="0"/>
+              <w:jc w:val="left"/>
+              <w:rPr>
+                <w:sz w:val="20"/>
+              </w:rPr>
+            </w:pPr>
+            <w:r>
+              <w:rPr>
+                <w:sz w:val="20"/>
+              </w:rPr>
+              <w:t>11/28/2017</w:t>
+            </w:r>
+          </w:p>
+        </w:tc>
+        <w:tc>
+          <w:tcPr>
+            <w:tcW w:w="6152" w:type="dxa"/>
+          </w:tcPr>
+          <w:p>
+            <w:pPr>
+              <w:pStyle w:val="hdr1"/>
+              <w:spacing w:before="0"/>
+              <w:ind w:left="0"/>
+              <w:jc w:val="left"/>
+              <w:rPr>
+                <w:sz w:val="20"/>
+              </w:rPr>
+            </w:pPr>
+            <w:r>
+              <w:rPr>
+                <w:sz w:val="20"/>
+              </w:rPr>
+              <w:t xml:space="preserve">TFS9075 – IQS ATA for </w:t>
+            </w:r>
+            <w:proofErr w:type="spellStart"/>
+            <w:r>
+              <w:rPr>
+                <w:sz w:val="20"/>
+              </w:rPr>
+              <w:t>Subcon</w:t>
+            </w:r>
+            <w:proofErr w:type="spellEnd"/>
+            <w:r>
+              <w:rPr>
+                <w:sz w:val="20"/>
+              </w:rPr>
+              <w:t xml:space="preserve"> Calls to </w:t>
+            </w:r>
+            <w:proofErr w:type="spellStart"/>
+            <w:r>
+              <w:rPr>
+                <w:sz w:val="20"/>
+              </w:rPr>
+              <w:t>eCL</w:t>
+            </w:r>
+            <w:proofErr w:type="spellEnd"/>
+          </w:p>
+          <w:p>
+            <w:pPr>
+              <w:pStyle w:val="hdr1"/>
+              <w:spacing w:before="0"/>
+              <w:ind w:left="0"/>
+              <w:jc w:val="left"/>
+              <w:rPr>
+                <w:sz w:val="20"/>
+              </w:rPr>
+            </w:pPr>
+            <w:r>
+              <w:rPr>
+                <w:sz w:val="20"/>
+              </w:rPr>
+              <w:t xml:space="preserve">Updated 13 for </w:t>
+            </w:r>
+            <w:r>
+              <w:rPr>
+                <w:sz w:val="20"/>
+              </w:rPr>
+              <w:t xml:space="preserve">format of </w:t>
+            </w:r>
+            <w:r>
+              <w:rPr>
+                <w:sz w:val="20"/>
+              </w:rPr>
+              <w:t>ATA</w:t>
+            </w:r>
+            <w:r>
+              <w:rPr>
+                <w:sz w:val="20"/>
+              </w:rPr>
+              <w:t xml:space="preserve"> Summary of Caller’s Issues</w:t>
+            </w:r>
           </w:p>
         </w:tc>
         <w:tc>
@@ -3130,6 +3612,8 @@
           <w:noProof/>
         </w:rPr>
       </w:pPr>
+      <w:bookmarkStart w:id="1" w:name="_GoBack"/>
+      <w:bookmarkEnd w:id="1"/>
       <w:r>
         <w:br w:type="page"/>
       </w:r>
@@ -3140,9 +3624,16 @@
         <w:spacing w:before="0" w:after="0"/>
       </w:pPr>
       <w:bookmarkStart w:id="2" w:name="_Toc321377922"/>
+      <w:proofErr w:type="spellStart"/>
+      <w:proofErr w:type="gramStart"/>
       <w:r>
         <w:lastRenderedPageBreak/>
-        <w:t>eCoaching Log Scorecard Data Files Requirements</w:t>
+        <w:t>eCoaching</w:t>
+      </w:r>
+      <w:proofErr w:type="spellEnd"/>
+      <w:proofErr w:type="gramEnd"/>
+      <w:r>
+        <w:t xml:space="preserve"> Log Scorecard Data Files Requirements</w:t>
       </w:r>
       <w:bookmarkEnd w:id="2"/>
     </w:p>
@@ -3189,7 +3680,23 @@
           <w:b w:val="0"/>
           <w:szCs w:val="24"/>
         </w:rPr>
-        <w:t xml:space="preserve">Data File Elements and layout format for the eCoaching Log </w:t>
+        <w:t xml:space="preserve">Data File Elements and layout format for the </w:t>
+      </w:r>
+      <w:proofErr w:type="spellStart"/>
+      <w:r>
+        <w:rPr>
+          <w:b w:val="0"/>
+          <w:szCs w:val="24"/>
+        </w:rPr>
+        <w:t>eCoaching</w:t>
+      </w:r>
+      <w:proofErr w:type="spellEnd"/>
+      <w:r>
+        <w:rPr>
+          <w:b w:val="0"/>
+          <w:szCs w:val="24"/>
+        </w:rPr>
+        <w:t xml:space="preserve"> Log </w:t>
       </w:r>
       <w:r>
         <w:rPr>
@@ -3803,8 +4310,17 @@
                 <w:sz w:val="22"/>
                 <w:szCs w:val="22"/>
               </w:rPr>
-              <w:t>33 – Peckham</w:t>
-            </w:r>
+              <w:t xml:space="preserve">33 – </w:t>
+            </w:r>
+            <w:proofErr w:type="spellStart"/>
+            <w:r>
+              <w:rPr>
+                <w:sz w:val="22"/>
+                <w:szCs w:val="22"/>
+              </w:rPr>
+              <w:t>Peckham</w:t>
+            </w:r>
+            <w:proofErr w:type="spellEnd"/>
           </w:p>
           <w:p>
             <w:pPr>
@@ -3993,7 +4509,23 @@
                 <w:sz w:val="22"/>
                 <w:szCs w:val="22"/>
               </w:rPr>
-              <w:t>CSR Emp ID</w:t>
+              <w:t xml:space="preserve">CSR </w:t>
+            </w:r>
+            <w:proofErr w:type="spellStart"/>
+            <w:r>
+              <w:rPr>
+                <w:sz w:val="22"/>
+                <w:szCs w:val="22"/>
+              </w:rPr>
+              <w:t>Emp</w:t>
+            </w:r>
+            <w:proofErr w:type="spellEnd"/>
+            <w:r>
+              <w:rPr>
+                <w:sz w:val="22"/>
+                <w:szCs w:val="22"/>
+              </w:rPr>
+              <w:t xml:space="preserve"> ID</w:t>
             </w:r>
           </w:p>
         </w:tc>
@@ -4136,7 +4668,23 @@
                 <w:sz w:val="22"/>
                 <w:szCs w:val="22"/>
               </w:rPr>
-              <w:t>CSR Emp ID</w:t>
+              <w:t xml:space="preserve">CSR </w:t>
+            </w:r>
+            <w:proofErr w:type="spellStart"/>
+            <w:r>
+              <w:rPr>
+                <w:sz w:val="22"/>
+                <w:szCs w:val="22"/>
+              </w:rPr>
+              <w:t>Emp</w:t>
+            </w:r>
+            <w:proofErr w:type="spellEnd"/>
+            <w:r>
+              <w:rPr>
+                <w:sz w:val="22"/>
+                <w:szCs w:val="22"/>
+              </w:rPr>
+              <w:t xml:space="preserve"> ID</w:t>
             </w:r>
           </w:p>
         </w:tc>
@@ -4224,14 +4772,7 @@
                 <w:sz w:val="22"/>
                 <w:szCs w:val="22"/>
               </w:rPr>
-              <w:t xml:space="preserve"> </w:t>
-            </w:r>
-            <w:r>
-              <w:rPr>
-                <w:sz w:val="22"/>
-                <w:szCs w:val="22"/>
-              </w:rPr>
-              <w:t>this will be a quality specialist)</w:t>
+              <w:t xml:space="preserve"> this will be a quality specialist)</w:t>
             </w:r>
           </w:p>
         </w:tc>
@@ -4287,7 +4828,23 @@
                 <w:sz w:val="22"/>
                 <w:szCs w:val="22"/>
               </w:rPr>
-              <w:t>Supervisor Emp ID</w:t>
+              <w:t xml:space="preserve">Supervisor </w:t>
+            </w:r>
+            <w:proofErr w:type="spellStart"/>
+            <w:r>
+              <w:rPr>
+                <w:sz w:val="22"/>
+                <w:szCs w:val="22"/>
+              </w:rPr>
+              <w:t>Emp</w:t>
+            </w:r>
+            <w:proofErr w:type="spellEnd"/>
+            <w:r>
+              <w:rPr>
+                <w:sz w:val="22"/>
+                <w:szCs w:val="22"/>
+              </w:rPr>
+              <w:t xml:space="preserve"> ID</w:t>
             </w:r>
           </w:p>
         </w:tc>
@@ -4851,7 +5408,23 @@
                 <w:sz w:val="22"/>
                 <w:szCs w:val="22"/>
               </w:rPr>
-              <w:t>Supervisor Emp ID</w:t>
+              <w:t xml:space="preserve">Supervisor </w:t>
+            </w:r>
+            <w:proofErr w:type="spellStart"/>
+            <w:r>
+              <w:rPr>
+                <w:sz w:val="22"/>
+                <w:szCs w:val="22"/>
+              </w:rPr>
+              <w:t>Emp</w:t>
+            </w:r>
+            <w:proofErr w:type="spellEnd"/>
+            <w:r>
+              <w:rPr>
+                <w:sz w:val="22"/>
+                <w:szCs w:val="22"/>
+              </w:rPr>
+              <w:t xml:space="preserve"> ID</w:t>
             </w:r>
           </w:p>
         </w:tc>
@@ -5414,7 +5987,23 @@
                 <w:sz w:val="22"/>
                 <w:szCs w:val="22"/>
               </w:rPr>
-              <w:t>Manager Emp ID</w:t>
+              <w:t xml:space="preserve">Manager </w:t>
+            </w:r>
+            <w:proofErr w:type="spellStart"/>
+            <w:r>
+              <w:rPr>
+                <w:sz w:val="22"/>
+                <w:szCs w:val="22"/>
+              </w:rPr>
+              <w:t>Emp</w:t>
+            </w:r>
+            <w:proofErr w:type="spellEnd"/>
+            <w:r>
+              <w:rPr>
+                <w:sz w:val="22"/>
+                <w:szCs w:val="22"/>
+              </w:rPr>
+              <w:t xml:space="preserve"> ID</w:t>
             </w:r>
           </w:p>
         </w:tc>
@@ -5521,7 +6110,23 @@
                 <w:sz w:val="22"/>
                 <w:szCs w:val="22"/>
               </w:rPr>
-              <w:t>Manager Emp ID</w:t>
+              <w:t xml:space="preserve">Manager </w:t>
+            </w:r>
+            <w:proofErr w:type="spellStart"/>
+            <w:r>
+              <w:rPr>
+                <w:sz w:val="22"/>
+                <w:szCs w:val="22"/>
+              </w:rPr>
+              <w:t>Emp</w:t>
+            </w:r>
+            <w:proofErr w:type="spellEnd"/>
+            <w:r>
+              <w:rPr>
+                <w:sz w:val="22"/>
+                <w:szCs w:val="22"/>
+              </w:rPr>
+              <w:t xml:space="preserve"> ID</w:t>
             </w:r>
           </w:p>
         </w:tc>
@@ -5706,7 +6311,23 @@
                 <w:sz w:val="22"/>
                 <w:szCs w:val="22"/>
               </w:rPr>
-              <w:t>Cannot be Null, Blank or NA for PPoM and QCM but can be blank otherwise.</w:t>
+              <w:t xml:space="preserve">Cannot be Null, Blank or NA for </w:t>
+            </w:r>
+            <w:proofErr w:type="spellStart"/>
+            <w:r>
+              <w:rPr>
+                <w:sz w:val="22"/>
+                <w:szCs w:val="22"/>
+              </w:rPr>
+              <w:t>PPoM</w:t>
+            </w:r>
+            <w:proofErr w:type="spellEnd"/>
+            <w:r>
+              <w:rPr>
+                <w:sz w:val="22"/>
+                <w:szCs w:val="22"/>
+              </w:rPr>
+              <w:t xml:space="preserve"> and QCM but can be blank otherwise.</w:t>
             </w:r>
           </w:p>
         </w:tc>
@@ -6049,37 +6670,24 @@
                 <w:sz w:val="22"/>
                 <w:szCs w:val="22"/>
               </w:rPr>
-              <w:t>The general format shall be:</w:t>
-            </w:r>
-          </w:p>
-          <w:p>
-            <w:pPr>
-              <w:rPr>
-                <w:sz w:val="22"/>
-                <w:szCs w:val="22"/>
-              </w:rPr>
-            </w:pPr>
-            <w:r>
-              <w:rPr>
-                <w:sz w:val="22"/>
-                <w:szCs w:val="22"/>
-              </w:rPr>
-              <w:t xml:space="preserve">Form name – channel </w:t>
-            </w:r>
-            <w:r>
-              <w:rPr>
-                <w:sz w:val="22"/>
-                <w:szCs w:val="22"/>
-              </w:rPr>
-              <w:t xml:space="preserve">or NGD Activity ID for Web Chat </w:t>
-            </w:r>
-            <w:r>
-              <w:rPr>
-                <w:sz w:val="22"/>
-                <w:szCs w:val="22"/>
-              </w:rPr>
-              <w:t>–</w:t>
-            </w:r>
+              <w:t xml:space="preserve">The general format </w:t>
+            </w:r>
+            <w:r>
+              <w:rPr>
+                <w:sz w:val="22"/>
+                <w:szCs w:val="22"/>
+              </w:rPr>
+              <w:t xml:space="preserve">for QCM and </w:t>
+            </w:r>
+            <w:proofErr w:type="spellStart"/>
+            <w:r>
+              <w:rPr>
+                <w:sz w:val="22"/>
+                <w:szCs w:val="22"/>
+              </w:rPr>
+              <w:t>PPoM</w:t>
+            </w:r>
+            <w:proofErr w:type="spellEnd"/>
             <w:r>
               <w:rPr>
                 <w:sz w:val="22"/>
@@ -6092,7 +6700,89 @@
                 <w:sz w:val="22"/>
                 <w:szCs w:val="22"/>
               </w:rPr>
-              <w:t xml:space="preserve">Contact Summary </w:t>
+              <w:t>shall be:</w:t>
+            </w:r>
+          </w:p>
+          <w:p>
+            <w:pPr>
+              <w:rPr>
+                <w:sz w:val="22"/>
+                <w:szCs w:val="22"/>
+              </w:rPr>
+            </w:pPr>
+            <w:r>
+              <w:rPr>
+                <w:i/>
+                <w:sz w:val="22"/>
+                <w:szCs w:val="22"/>
+              </w:rPr>
+              <w:t>(i</w:t>
+            </w:r>
+            <w:r>
+              <w:rPr>
+                <w:i/>
+                <w:sz w:val="22"/>
+                <w:szCs w:val="22"/>
+              </w:rPr>
+              <w:t>f Web Chat then</w:t>
+            </w:r>
+            <w:r>
+              <w:rPr>
+                <w:i/>
+                <w:sz w:val="22"/>
+                <w:szCs w:val="22"/>
+              </w:rPr>
+              <w:t>)</w:t>
+            </w:r>
+            <w:r>
+              <w:rPr>
+                <w:sz w:val="22"/>
+                <w:szCs w:val="22"/>
+              </w:rPr>
+              <w:t xml:space="preserve"> </w:t>
+            </w:r>
+            <w:r>
+              <w:rPr>
+                <w:sz w:val="22"/>
+                <w:szCs w:val="22"/>
+              </w:rPr>
+              <w:t xml:space="preserve">NGD Activity ID </w:t>
+            </w:r>
+            <w:r>
+              <w:rPr>
+                <w:sz w:val="22"/>
+                <w:szCs w:val="22"/>
+              </w:rPr>
+              <w:t xml:space="preserve">– </w:t>
+            </w:r>
+          </w:p>
+          <w:p>
+            <w:pPr>
+              <w:rPr>
+                <w:sz w:val="22"/>
+                <w:szCs w:val="22"/>
+              </w:rPr>
+            </w:pPr>
+            <w:r>
+              <w:rPr>
+                <w:sz w:val="22"/>
+                <w:szCs w:val="22"/>
+              </w:rPr>
+              <w:t xml:space="preserve">Form Name – Channel – </w:t>
+            </w:r>
+            <w:r>
+              <w:rPr>
+                <w:sz w:val="22"/>
+                <w:szCs w:val="22"/>
+              </w:rPr>
+              <w:t>C</w:t>
+            </w:r>
+            <w:r>
+              <w:rPr>
+                <w:sz w:val="22"/>
+                <w:szCs w:val="22"/>
+              </w:rPr>
+              <w:t>ontact Summary</w:t>
             </w:r>
           </w:p>
           <w:p>
@@ -6124,35 +6814,92 @@
               </w:rPr>
               <w:t>COMMENTS</w:t>
             </w:r>
-          </w:p>
-          <w:p>
-            <w:pPr>
-              <w:rPr>
-                <w:sz w:val="22"/>
-                <w:szCs w:val="22"/>
-              </w:rPr>
-            </w:pPr>
-            <w:r>
-              <w:rPr>
-                <w:sz w:val="22"/>
-                <w:szCs w:val="22"/>
-              </w:rPr>
-              <w:t xml:space="preserve">A – if appealed record else </w:t>
-            </w:r>
-          </w:p>
-          <w:p>
-            <w:pPr>
-              <w:rPr>
-                <w:sz w:val="22"/>
-                <w:szCs w:val="22"/>
-              </w:rPr>
-            </w:pPr>
-            <w:r>
-              <w:rPr>
-                <w:sz w:val="22"/>
-                <w:szCs w:val="22"/>
-              </w:rPr>
-              <w:t xml:space="preserve">each question – score – value: reason </w:t>
+            <w:r>
+              <w:rPr>
+                <w:sz w:val="22"/>
+                <w:szCs w:val="22"/>
+              </w:rPr>
+              <w:t>:</w:t>
+            </w:r>
+          </w:p>
+          <w:p>
+            <w:pPr>
+              <w:rPr>
+                <w:sz w:val="22"/>
+                <w:szCs w:val="22"/>
+              </w:rPr>
+            </w:pPr>
+            <w:r>
+              <w:rPr>
+                <w:i/>
+                <w:sz w:val="22"/>
+                <w:szCs w:val="22"/>
+              </w:rPr>
+              <w:t>(if appealed record)</w:t>
+            </w:r>
+            <w:r>
+              <w:rPr>
+                <w:sz w:val="22"/>
+                <w:szCs w:val="22"/>
+              </w:rPr>
+              <w:t xml:space="preserve"> </w:t>
+            </w:r>
+            <w:r>
+              <w:rPr>
+                <w:sz w:val="22"/>
+                <w:szCs w:val="22"/>
+              </w:rPr>
+              <w:t xml:space="preserve">A – </w:t>
+            </w:r>
+          </w:p>
+          <w:p>
+            <w:pPr>
+              <w:rPr>
+                <w:sz w:val="22"/>
+                <w:szCs w:val="22"/>
+              </w:rPr>
+            </w:pPr>
+            <w:r>
+              <w:rPr>
+                <w:sz w:val="22"/>
+                <w:szCs w:val="22"/>
+              </w:rPr>
+              <w:t>each Question – S</w:t>
+            </w:r>
+            <w:r>
+              <w:rPr>
+                <w:sz w:val="22"/>
+                <w:szCs w:val="22"/>
+              </w:rPr>
+              <w:t xml:space="preserve">core – </w:t>
+            </w:r>
+            <w:r>
+              <w:rPr>
+                <w:sz w:val="22"/>
+                <w:szCs w:val="22"/>
+              </w:rPr>
+              <w:t>V</w:t>
+            </w:r>
+            <w:r>
+              <w:rPr>
+                <w:sz w:val="22"/>
+                <w:szCs w:val="22"/>
+              </w:rPr>
+              <w:t xml:space="preserve">alue: </w:t>
+            </w:r>
+            <w:r>
+              <w:rPr>
+                <w:sz w:val="22"/>
+                <w:szCs w:val="22"/>
+              </w:rPr>
+              <w:t>R</w:t>
+            </w:r>
+            <w:r>
+              <w:rPr>
+                <w:sz w:val="22"/>
+                <w:szCs w:val="22"/>
+              </w:rPr>
+              <w:t xml:space="preserve">eason </w:t>
             </w:r>
           </w:p>
           <w:p>
@@ -6190,36 +6937,644 @@
                 <w:sz w:val="22"/>
                 <w:szCs w:val="22"/>
               </w:rPr>
-              <w:t xml:space="preserve">if ATA </w:t>
-            </w:r>
-            <w:r>
-              <w:rPr>
-                <w:sz w:val="22"/>
-                <w:szCs w:val="22"/>
-              </w:rPr>
-              <w:t>Scorecard</w:t>
-            </w:r>
-            <w:r>
-              <w:rPr>
-                <w:sz w:val="22"/>
-                <w:szCs w:val="22"/>
-              </w:rPr>
-              <w:t xml:space="preserve"> then</w:t>
-            </w:r>
-          </w:p>
-          <w:p>
-            <w:pPr>
-              <w:rPr>
-                <w:sz w:val="22"/>
-                <w:szCs w:val="22"/>
-              </w:rPr>
-            </w:pPr>
-            <w:r>
-              <w:rPr>
-                <w:sz w:val="22"/>
-                <w:szCs w:val="22"/>
-              </w:rPr>
-              <w:t>Audit category – value</w:t>
+              <w:t xml:space="preserve">The general format </w:t>
+            </w:r>
+            <w:r>
+              <w:rPr>
+                <w:sz w:val="22"/>
+                <w:szCs w:val="22"/>
+              </w:rPr>
+              <w:t xml:space="preserve">for </w:t>
+            </w:r>
+            <w:r>
+              <w:rPr>
+                <w:sz w:val="22"/>
+                <w:szCs w:val="22"/>
+              </w:rPr>
+              <w:t>ATA</w:t>
+            </w:r>
+            <w:r>
+              <w:rPr>
+                <w:sz w:val="22"/>
+                <w:szCs w:val="22"/>
+              </w:rPr>
+              <w:t xml:space="preserve"> </w:t>
+            </w:r>
+            <w:r>
+              <w:rPr>
+                <w:sz w:val="22"/>
+                <w:szCs w:val="22"/>
+              </w:rPr>
+              <w:t>shall be:</w:t>
+            </w:r>
+          </w:p>
+          <w:p>
+            <w:pPr>
+              <w:rPr>
+                <w:sz w:val="22"/>
+                <w:szCs w:val="22"/>
+              </w:rPr>
+            </w:pPr>
+            <w:r>
+              <w:rPr>
+                <w:i/>
+                <w:sz w:val="22"/>
+                <w:szCs w:val="22"/>
+              </w:rPr>
+              <w:t>(if</w:t>
+            </w:r>
+            <w:r>
+              <w:rPr>
+                <w:i/>
+                <w:sz w:val="22"/>
+                <w:szCs w:val="22"/>
+              </w:rPr>
+              <w:t xml:space="preserve"> Web Chat then</w:t>
+            </w:r>
+            <w:r>
+              <w:rPr>
+                <w:i/>
+                <w:sz w:val="22"/>
+                <w:szCs w:val="22"/>
+              </w:rPr>
+              <w:t>)</w:t>
+            </w:r>
+            <w:r>
+              <w:rPr>
+                <w:sz w:val="22"/>
+                <w:szCs w:val="22"/>
+              </w:rPr>
+              <w:t xml:space="preserve"> </w:t>
+            </w:r>
+            <w:r>
+              <w:rPr>
+                <w:sz w:val="22"/>
+                <w:szCs w:val="22"/>
+              </w:rPr>
+              <w:t xml:space="preserve">NGD Activity ID </w:t>
+            </w:r>
+            <w:r>
+              <w:rPr>
+                <w:sz w:val="22"/>
+                <w:szCs w:val="22"/>
+              </w:rPr>
+              <w:t xml:space="preserve">– </w:t>
+            </w:r>
+          </w:p>
+          <w:p>
+            <w:pPr>
+              <w:rPr>
+                <w:sz w:val="22"/>
+                <w:szCs w:val="22"/>
+              </w:rPr>
+            </w:pPr>
+            <w:r>
+              <w:rPr>
+                <w:sz w:val="22"/>
+                <w:szCs w:val="22"/>
+              </w:rPr>
+              <w:t xml:space="preserve">Form Name – Channel – </w:t>
+            </w:r>
+            <w:r>
+              <w:rPr>
+                <w:sz w:val="22"/>
+                <w:szCs w:val="22"/>
+              </w:rPr>
+              <w:t>C</w:t>
+            </w:r>
+            <w:r>
+              <w:rPr>
+                <w:sz w:val="22"/>
+                <w:szCs w:val="22"/>
+              </w:rPr>
+              <w:t>ontact Summary</w:t>
+            </w:r>
+          </w:p>
+          <w:p>
+            <w:pPr>
+              <w:rPr>
+                <w:i/>
+                <w:sz w:val="22"/>
+                <w:szCs w:val="22"/>
+              </w:rPr>
+            </w:pPr>
+            <w:r>
+              <w:rPr>
+                <w:i/>
+                <w:sz w:val="22"/>
+                <w:szCs w:val="22"/>
+              </w:rPr>
+              <w:t>(if QCM evaluation e</w:t>
+            </w:r>
+            <w:r>
+              <w:rPr>
+                <w:i/>
+                <w:sz w:val="22"/>
+                <w:szCs w:val="22"/>
+              </w:rPr>
+              <w:t>xists)</w:t>
+            </w:r>
+          </w:p>
+          <w:p>
+            <w:pPr>
+              <w:rPr>
+                <w:sz w:val="22"/>
+                <w:szCs w:val="22"/>
+              </w:rPr>
+            </w:pPr>
+            <w:proofErr w:type="spellStart"/>
+            <w:r>
+              <w:rPr>
+                <w:sz w:val="22"/>
+                <w:szCs w:val="22"/>
+              </w:rPr>
+              <w:t>Evalutaion</w:t>
+            </w:r>
+            <w:proofErr w:type="spellEnd"/>
+            <w:r>
+              <w:rPr>
+                <w:sz w:val="22"/>
+                <w:szCs w:val="22"/>
+              </w:rPr>
+              <w:t xml:space="preserve"> ID </w:t>
+            </w:r>
+          </w:p>
+          <w:p>
+            <w:pPr>
+              <w:rPr>
+                <w:sz w:val="22"/>
+                <w:szCs w:val="22"/>
+              </w:rPr>
+            </w:pPr>
+          </w:p>
+          <w:p>
+            <w:pPr>
+              <w:rPr>
+                <w:sz w:val="22"/>
+                <w:szCs w:val="22"/>
+              </w:rPr>
+            </w:pPr>
+            <w:r>
+              <w:rPr>
+                <w:sz w:val="22"/>
+                <w:szCs w:val="22"/>
+              </w:rPr>
+              <w:t>COACHING COMMENTS</w:t>
+            </w:r>
+            <w:r>
+              <w:rPr>
+                <w:sz w:val="22"/>
+                <w:szCs w:val="22"/>
+              </w:rPr>
+              <w:t>:</w:t>
+            </w:r>
+          </w:p>
+          <w:p>
+            <w:pPr>
+              <w:rPr>
+                <w:sz w:val="22"/>
+                <w:szCs w:val="22"/>
+              </w:rPr>
+            </w:pPr>
+            <w:r>
+              <w:rPr>
+                <w:i/>
+                <w:sz w:val="22"/>
+                <w:szCs w:val="22"/>
+              </w:rPr>
+              <w:t>(if appealed record)</w:t>
+            </w:r>
+            <w:r>
+              <w:rPr>
+                <w:sz w:val="22"/>
+                <w:szCs w:val="22"/>
+              </w:rPr>
+              <w:t xml:space="preserve"> </w:t>
+            </w:r>
+            <w:r>
+              <w:rPr>
+                <w:sz w:val="22"/>
+                <w:szCs w:val="22"/>
+              </w:rPr>
+              <w:t xml:space="preserve">A – </w:t>
+            </w:r>
+          </w:p>
+          <w:p>
+            <w:pPr>
+              <w:rPr>
+                <w:sz w:val="22"/>
+                <w:szCs w:val="22"/>
+              </w:rPr>
+            </w:pPr>
+            <w:r>
+              <w:rPr>
+                <w:sz w:val="22"/>
+                <w:szCs w:val="22"/>
+              </w:rPr>
+              <w:t>each Question – S</w:t>
+            </w:r>
+            <w:r>
+              <w:rPr>
+                <w:sz w:val="22"/>
+                <w:szCs w:val="22"/>
+              </w:rPr>
+              <w:t xml:space="preserve">core – </w:t>
+            </w:r>
+            <w:r>
+              <w:rPr>
+                <w:sz w:val="22"/>
+                <w:szCs w:val="22"/>
+              </w:rPr>
+              <w:t>V</w:t>
+            </w:r>
+            <w:r>
+              <w:rPr>
+                <w:sz w:val="22"/>
+                <w:szCs w:val="22"/>
+              </w:rPr>
+              <w:t xml:space="preserve">alue: </w:t>
+            </w:r>
+            <w:r>
+              <w:rPr>
+                <w:sz w:val="22"/>
+                <w:szCs w:val="22"/>
+              </w:rPr>
+              <w:t>R</w:t>
+            </w:r>
+            <w:r>
+              <w:rPr>
+                <w:sz w:val="22"/>
+                <w:szCs w:val="22"/>
+              </w:rPr>
+              <w:t xml:space="preserve">eason </w:t>
+            </w:r>
+          </w:p>
+          <w:p>
+            <w:pPr>
+              <w:rPr>
+                <w:sz w:val="22"/>
+                <w:szCs w:val="22"/>
+              </w:rPr>
+            </w:pPr>
+            <w:r>
+              <w:rPr>
+                <w:sz w:val="22"/>
+                <w:szCs w:val="22"/>
+              </w:rPr>
+              <w:t>evaluator's comments</w:t>
+            </w:r>
+          </w:p>
+          <w:p>
+            <w:pPr>
+              <w:rPr>
+                <w:sz w:val="22"/>
+                <w:szCs w:val="22"/>
+              </w:rPr>
+            </w:pPr>
+          </w:p>
+          <w:p>
+            <w:pPr>
+              <w:rPr>
+                <w:i/>
+                <w:sz w:val="22"/>
+                <w:szCs w:val="22"/>
+              </w:rPr>
+            </w:pPr>
+            <w:r>
+              <w:rPr>
+                <w:i/>
+                <w:sz w:val="22"/>
+                <w:szCs w:val="22"/>
+              </w:rPr>
+              <w:t xml:space="preserve">(if </w:t>
+            </w:r>
+            <w:proofErr w:type="spellStart"/>
+            <w:r>
+              <w:rPr>
+                <w:i/>
+                <w:sz w:val="22"/>
+                <w:szCs w:val="22"/>
+              </w:rPr>
+              <w:t>PPoM</w:t>
+            </w:r>
+            <w:proofErr w:type="spellEnd"/>
+            <w:r>
+              <w:rPr>
+                <w:i/>
+                <w:sz w:val="22"/>
+                <w:szCs w:val="22"/>
+              </w:rPr>
+              <w:t xml:space="preserve"> evaluation exists)</w:t>
+            </w:r>
+          </w:p>
+          <w:p>
+            <w:pPr>
+              <w:rPr>
+                <w:sz w:val="22"/>
+                <w:szCs w:val="22"/>
+              </w:rPr>
+            </w:pPr>
+            <w:proofErr w:type="spellStart"/>
+            <w:r>
+              <w:rPr>
+                <w:sz w:val="22"/>
+                <w:szCs w:val="22"/>
+              </w:rPr>
+              <w:t>Evalutaion</w:t>
+            </w:r>
+            <w:proofErr w:type="spellEnd"/>
+            <w:r>
+              <w:rPr>
+                <w:sz w:val="22"/>
+                <w:szCs w:val="22"/>
+              </w:rPr>
+              <w:t xml:space="preserve"> ID </w:t>
+            </w:r>
+          </w:p>
+          <w:p>
+            <w:pPr>
+              <w:rPr>
+                <w:sz w:val="22"/>
+                <w:szCs w:val="22"/>
+              </w:rPr>
+            </w:pPr>
+          </w:p>
+          <w:p>
+            <w:pPr>
+              <w:rPr>
+                <w:sz w:val="22"/>
+                <w:szCs w:val="22"/>
+              </w:rPr>
+            </w:pPr>
+            <w:r>
+              <w:rPr>
+                <w:sz w:val="22"/>
+                <w:szCs w:val="22"/>
+              </w:rPr>
+              <w:t>COACHING COMMENTS</w:t>
+            </w:r>
+            <w:r>
+              <w:rPr>
+                <w:sz w:val="22"/>
+                <w:szCs w:val="22"/>
+              </w:rPr>
+              <w:t>:</w:t>
+            </w:r>
+          </w:p>
+          <w:p>
+            <w:pPr>
+              <w:rPr>
+                <w:sz w:val="22"/>
+                <w:szCs w:val="22"/>
+              </w:rPr>
+            </w:pPr>
+            <w:r>
+              <w:rPr>
+                <w:i/>
+                <w:sz w:val="22"/>
+                <w:szCs w:val="22"/>
+              </w:rPr>
+              <w:t>(if appealed record)</w:t>
+            </w:r>
+            <w:r>
+              <w:rPr>
+                <w:sz w:val="22"/>
+                <w:szCs w:val="22"/>
+              </w:rPr>
+              <w:t xml:space="preserve"> </w:t>
+            </w:r>
+            <w:r>
+              <w:rPr>
+                <w:sz w:val="22"/>
+                <w:szCs w:val="22"/>
+              </w:rPr>
+              <w:t xml:space="preserve">A – </w:t>
+            </w:r>
+          </w:p>
+          <w:p>
+            <w:pPr>
+              <w:rPr>
+                <w:sz w:val="22"/>
+                <w:szCs w:val="22"/>
+              </w:rPr>
+            </w:pPr>
+            <w:r>
+              <w:rPr>
+                <w:sz w:val="22"/>
+                <w:szCs w:val="22"/>
+              </w:rPr>
+              <w:t>each Question – S</w:t>
+            </w:r>
+            <w:r>
+              <w:rPr>
+                <w:sz w:val="22"/>
+                <w:szCs w:val="22"/>
+              </w:rPr>
+              <w:t xml:space="preserve">core – </w:t>
+            </w:r>
+            <w:r>
+              <w:rPr>
+                <w:sz w:val="22"/>
+                <w:szCs w:val="22"/>
+              </w:rPr>
+              <w:t>V</w:t>
+            </w:r>
+            <w:r>
+              <w:rPr>
+                <w:sz w:val="22"/>
+                <w:szCs w:val="22"/>
+              </w:rPr>
+              <w:t xml:space="preserve">alue: </w:t>
+            </w:r>
+            <w:r>
+              <w:rPr>
+                <w:sz w:val="22"/>
+                <w:szCs w:val="22"/>
+              </w:rPr>
+              <w:t>R</w:t>
+            </w:r>
+            <w:r>
+              <w:rPr>
+                <w:sz w:val="22"/>
+                <w:szCs w:val="22"/>
+              </w:rPr>
+              <w:t xml:space="preserve">eason </w:t>
+            </w:r>
+          </w:p>
+          <w:p>
+            <w:pPr>
+              <w:rPr>
+                <w:sz w:val="22"/>
+                <w:szCs w:val="22"/>
+              </w:rPr>
+            </w:pPr>
+            <w:r>
+              <w:rPr>
+                <w:sz w:val="22"/>
+                <w:szCs w:val="22"/>
+              </w:rPr>
+              <w:t>evaluator's comments</w:t>
+            </w:r>
+          </w:p>
+          <w:p>
+            <w:pPr>
+              <w:rPr>
+                <w:sz w:val="22"/>
+                <w:szCs w:val="22"/>
+              </w:rPr>
+            </w:pPr>
+          </w:p>
+          <w:p>
+            <w:pPr>
+              <w:rPr>
+                <w:i/>
+                <w:sz w:val="22"/>
+                <w:szCs w:val="22"/>
+              </w:rPr>
+            </w:pPr>
+            <w:r>
+              <w:rPr>
+                <w:i/>
+                <w:sz w:val="22"/>
+                <w:szCs w:val="22"/>
+              </w:rPr>
+              <w:t>(</w:t>
+            </w:r>
+            <w:r>
+              <w:rPr>
+                <w:i/>
+                <w:sz w:val="22"/>
+                <w:szCs w:val="22"/>
+              </w:rPr>
+              <w:t>for ATA</w:t>
+            </w:r>
+            <w:r>
+              <w:rPr>
+                <w:i/>
+                <w:sz w:val="22"/>
+                <w:szCs w:val="22"/>
+              </w:rPr>
+              <w:t xml:space="preserve"> evaluation)</w:t>
+            </w:r>
+          </w:p>
+          <w:p>
+            <w:pPr>
+              <w:rPr>
+                <w:sz w:val="22"/>
+                <w:szCs w:val="22"/>
+              </w:rPr>
+            </w:pPr>
+            <w:proofErr w:type="spellStart"/>
+            <w:r>
+              <w:rPr>
+                <w:sz w:val="22"/>
+                <w:szCs w:val="22"/>
+              </w:rPr>
+              <w:t>Evalutaion</w:t>
+            </w:r>
+            <w:proofErr w:type="spellEnd"/>
+            <w:r>
+              <w:rPr>
+                <w:sz w:val="22"/>
+                <w:szCs w:val="22"/>
+              </w:rPr>
+              <w:t xml:space="preserve"> ID </w:t>
+            </w:r>
+          </w:p>
+          <w:p>
+            <w:pPr>
+              <w:rPr>
+                <w:sz w:val="22"/>
+                <w:szCs w:val="22"/>
+              </w:rPr>
+            </w:pPr>
+          </w:p>
+          <w:p>
+            <w:pPr>
+              <w:rPr>
+                <w:sz w:val="22"/>
+                <w:szCs w:val="22"/>
+              </w:rPr>
+            </w:pPr>
+            <w:r>
+              <w:rPr>
+                <w:sz w:val="22"/>
+                <w:szCs w:val="22"/>
+              </w:rPr>
+              <w:t>COACHING COMMENTS</w:t>
+            </w:r>
+            <w:r>
+              <w:rPr>
+                <w:sz w:val="22"/>
+                <w:szCs w:val="22"/>
+              </w:rPr>
+              <w:t>:</w:t>
+            </w:r>
+          </w:p>
+          <w:p>
+            <w:pPr>
+              <w:rPr>
+                <w:sz w:val="22"/>
+                <w:szCs w:val="22"/>
+              </w:rPr>
+            </w:pPr>
+            <w:r>
+              <w:rPr>
+                <w:i/>
+                <w:sz w:val="22"/>
+                <w:szCs w:val="22"/>
+              </w:rPr>
+              <w:t>(if appealed record)</w:t>
+            </w:r>
+            <w:r>
+              <w:rPr>
+                <w:sz w:val="22"/>
+                <w:szCs w:val="22"/>
+              </w:rPr>
+              <w:t xml:space="preserve"> </w:t>
+            </w:r>
+            <w:r>
+              <w:rPr>
+                <w:sz w:val="22"/>
+                <w:szCs w:val="22"/>
+              </w:rPr>
+              <w:t xml:space="preserve">A – </w:t>
+            </w:r>
+          </w:p>
+          <w:p>
+            <w:pPr>
+              <w:rPr>
+                <w:sz w:val="22"/>
+                <w:szCs w:val="22"/>
+              </w:rPr>
+            </w:pPr>
+            <w:r>
+              <w:rPr>
+                <w:sz w:val="22"/>
+                <w:szCs w:val="22"/>
+              </w:rPr>
+              <w:t xml:space="preserve">each </w:t>
+            </w:r>
+            <w:r>
+              <w:rPr>
+                <w:sz w:val="22"/>
+                <w:szCs w:val="22"/>
+              </w:rPr>
+              <w:t>Audit category</w:t>
+            </w:r>
+            <w:r>
+              <w:rPr>
+                <w:sz w:val="22"/>
+                <w:szCs w:val="22"/>
+              </w:rPr>
+              <w:t xml:space="preserve"> </w:t>
+            </w:r>
+            <w:r>
+              <w:rPr>
+                <w:sz w:val="22"/>
+                <w:szCs w:val="22"/>
+              </w:rPr>
+              <w:t>– value</w:t>
             </w:r>
           </w:p>
           <w:p>
@@ -6983,8 +8338,33 @@
                 <w:sz w:val="22"/>
                 <w:szCs w:val="22"/>
               </w:rPr>
-              <w:t>The Source of the eCoaching log informaiton</w:t>
-            </w:r>
+              <w:t xml:space="preserve">The Source of the </w:t>
+            </w:r>
+            <w:proofErr w:type="spellStart"/>
+            <w:r>
+              <w:rPr>
+                <w:sz w:val="22"/>
+                <w:szCs w:val="22"/>
+              </w:rPr>
+              <w:t>eCoaching</w:t>
+            </w:r>
+            <w:proofErr w:type="spellEnd"/>
+            <w:r>
+              <w:rPr>
+                <w:sz w:val="22"/>
+                <w:szCs w:val="22"/>
+              </w:rPr>
+              <w:t xml:space="preserve"> log </w:t>
+            </w:r>
+            <w:proofErr w:type="spellStart"/>
+            <w:r>
+              <w:rPr>
+                <w:sz w:val="22"/>
+                <w:szCs w:val="22"/>
+              </w:rPr>
+              <w:t>informaiton</w:t>
+            </w:r>
+            <w:proofErr w:type="spellEnd"/>
           </w:p>
           <w:p>
             <w:pPr>
@@ -7009,12 +8389,21 @@
                 <w:szCs w:val="22"/>
               </w:rPr>
             </w:pPr>
-            <w:r>
-              <w:rPr>
-                <w:sz w:val="22"/>
-                <w:szCs w:val="22"/>
-              </w:rPr>
-              <w:t>Verint-GDIT</w:t>
+            <w:proofErr w:type="spellStart"/>
+            <w:r>
+              <w:rPr>
+                <w:sz w:val="22"/>
+                <w:szCs w:val="22"/>
+              </w:rPr>
+              <w:t>Verint</w:t>
+            </w:r>
+            <w:proofErr w:type="spellEnd"/>
+            <w:r>
+              <w:rPr>
+                <w:sz w:val="22"/>
+                <w:szCs w:val="22"/>
+              </w:rPr>
+              <w:t>-GDIT</w:t>
             </w:r>
           </w:p>
           <w:p>
@@ -7025,12 +8414,21 @@
                 <w:szCs w:val="22"/>
               </w:rPr>
             </w:pPr>
-            <w:r>
-              <w:rPr>
-                <w:sz w:val="22"/>
-                <w:szCs w:val="22"/>
-              </w:rPr>
-              <w:t>Verint-GDIT Supervisor</w:t>
+            <w:proofErr w:type="spellStart"/>
+            <w:r>
+              <w:rPr>
+                <w:sz w:val="22"/>
+                <w:szCs w:val="22"/>
+              </w:rPr>
+              <w:t>Verint</w:t>
+            </w:r>
+            <w:proofErr w:type="spellEnd"/>
+            <w:r>
+              <w:rPr>
+                <w:sz w:val="22"/>
+                <w:szCs w:val="22"/>
+              </w:rPr>
+              <w:t>-GDIT Supervisor</w:t>
             </w:r>
           </w:p>
           <w:p>
@@ -7041,12 +8439,21 @@
                 <w:szCs w:val="22"/>
               </w:rPr>
             </w:pPr>
-            <w:r>
-              <w:rPr>
-                <w:sz w:val="22"/>
-                <w:szCs w:val="22"/>
-              </w:rPr>
-              <w:t>Verint-TQC</w:t>
+            <w:proofErr w:type="spellStart"/>
+            <w:r>
+              <w:rPr>
+                <w:sz w:val="22"/>
+                <w:szCs w:val="22"/>
+              </w:rPr>
+              <w:t>Verint</w:t>
+            </w:r>
+            <w:proofErr w:type="spellEnd"/>
+            <w:r>
+              <w:rPr>
+                <w:sz w:val="22"/>
+                <w:szCs w:val="22"/>
+              </w:rPr>
+              <w:t>-TQC</w:t>
             </w:r>
           </w:p>
         </w:tc>
@@ -7614,7 +9021,23 @@
                 <w:sz w:val="22"/>
                 <w:szCs w:val="22"/>
               </w:rPr>
-              <w:t>For records from Verint = scorecard form used</w:t>
+              <w:t xml:space="preserve">For records from </w:t>
+            </w:r>
+            <w:proofErr w:type="spellStart"/>
+            <w:r>
+              <w:rPr>
+                <w:sz w:val="22"/>
+                <w:szCs w:val="22"/>
+              </w:rPr>
+              <w:t>Verint</w:t>
+            </w:r>
+            <w:proofErr w:type="spellEnd"/>
+            <w:r>
+              <w:rPr>
+                <w:sz w:val="22"/>
+                <w:szCs w:val="22"/>
+              </w:rPr>
+              <w:t xml:space="preserve"> = scorecard form used</w:t>
             </w:r>
           </w:p>
           <w:p>
@@ -8042,7 +9465,7 @@
         </mc:Choice>
         <mc:Fallback>
           <w:pict>
-            <v:line w14:anchorId="2FB41F89" id="Line 39" o:spid="_x0000_s1026" style="position:absolute;z-index:251658240;visibility:visible;mso-wrap-style:square;mso-width-percent:0;mso-height-percent:0;mso-wrap-distance-left:9pt;mso-wrap-distance-top:0;mso-wrap-distance-right:9pt;mso-wrap-distance-bottom:0;mso-position-horizontal:absolute;mso-position-horizontal-relative:text;mso-position-vertical:absolute;mso-position-vertical-relative:text;mso-width-percent:0;mso-height-percent:0;mso-width-relative:page;mso-height-relative:page" from="0,1.8pt" to="475.2pt,1.8pt" o:gfxdata="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" o:allowincell="f"/>
+            <v:line w14:anchorId="0D629989" id="Line 39" o:spid="_x0000_s1026" style="position:absolute;z-index:251658240;visibility:visible;mso-wrap-style:square;mso-width-percent:0;mso-height-percent:0;mso-wrap-distance-left:9pt;mso-wrap-distance-top:0;mso-wrap-distance-right:9pt;mso-wrap-distance-bottom:0;mso-position-horizontal:absolute;mso-position-horizontal-relative:text;mso-position-vertical:absolute;mso-position-vertical-relative:text;mso-width-percent:0;mso-height-percent:0;mso-width-relative:page;mso-height-relative:page" from="0,1.8pt" to="475.2pt,1.8pt" o:gfxdata="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" o:allowincell="f"/>
           </w:pict>
         </mc:Fallback>
       </mc:AlternateContent>
@@ -8189,7 +9612,7 @@
         <w:noProof/>
         <w:sz w:val="18"/>
       </w:rPr>
-      <w:t>2</w:t>
+      <w:t>8</w:t>
     </w:r>
     <w:r>
       <w:rPr>
@@ -8285,7 +9708,7 @@
         </mc:Choice>
         <mc:Fallback>
           <w:pict>
-            <v:line w14:anchorId="6FBD9043" id="Line 32" o:spid="_x0000_s1026" style="position:absolute;z-index:251657216;visibility:visible;mso-wrap-style:square;mso-width-percent:0;mso-height-percent:0;mso-wrap-distance-left:9pt;mso-wrap-distance-top:0;mso-wrap-distance-right:9pt;mso-wrap-distance-bottom:0;mso-position-horizontal:absolute;mso-position-horizontal-relative:page;mso-position-vertical:absolute;mso-position-vertical-relative:page;mso-width-percent:0;mso-height-percent:0;mso-width-relative:page;mso-height-relative:page" from="1in,750.3pt" to="540pt,750.3pt" o:gfxdata="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" o:allowincell="f">
+            <v:line w14:anchorId="0BAEEE96" id="Line 32" o:spid="_x0000_s1026" style="position:absolute;z-index:251657216;visibility:visible;mso-wrap-style:square;mso-width-percent:0;mso-height-percent:0;mso-wrap-distance-left:9pt;mso-wrap-distance-top:0;mso-wrap-distance-right:9pt;mso-wrap-distance-bottom:0;mso-position-horizontal:absolute;mso-position-horizontal-relative:page;mso-position-vertical:absolute;mso-position-vertical-relative:page;mso-width-percent:0;mso-height-percent:0;mso-width-relative:page;mso-height-relative:page" from="1in,750.3pt" to="540pt,750.3pt" o:gfxdata="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" o:allowincell="f">
               <w10:wrap anchorx="page" anchory="page"/>
             </v:line>
           </w:pict>
@@ -8441,7 +9864,7 @@
         </mc:Choice>
         <mc:Fallback>
           <w:pict>
-            <v:line w14:anchorId="34A116F6" id="Line 38" o:spid="_x0000_s1026" style="position:absolute;z-index:251659264;visibility:visible;mso-wrap-style:square;mso-width-percent:0;mso-height-percent:0;mso-wrap-distance-left:9pt;mso-wrap-distance-top:0;mso-wrap-distance-right:9pt;mso-wrap-distance-bottom:0;mso-position-horizontal:absolute;mso-position-horizontal-relative:page;mso-position-vertical:absolute;mso-position-vertical-relative:page;mso-width-percent:0;mso-height-percent:0;mso-width-relative:page;mso-height-relative:page" from="1in,50.4pt" to="561.6pt,50.4pt" o:gfxdata="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" o:allowincell="f">
+            <v:line w14:anchorId="03A73F4E" id="Line 38" o:spid="_x0000_s1026" style="position:absolute;z-index:251659264;visibility:visible;mso-wrap-style:square;mso-width-percent:0;mso-height-percent:0;mso-wrap-distance-left:9pt;mso-wrap-distance-top:0;mso-wrap-distance-right:9pt;mso-wrap-distance-bottom:0;mso-position-horizontal:absolute;mso-position-horizontal-relative:page;mso-position-vertical:absolute;mso-position-vertical-relative:page;mso-width-percent:0;mso-height-percent:0;mso-width-relative:page;mso-height-relative:page" from="1in,50.4pt" to="561.6pt,50.4pt" o:gfxdata="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" o:allowincell="f">
               <w10:wrap anchorx="page" anchory="page"/>
             </v:line>
           </w:pict>
@@ -8554,7 +9977,7 @@
         </mc:Choice>
         <mc:Fallback>
           <w:pict>
-            <v:line w14:anchorId="2972A3BD" id="Line 30" o:spid="_x0000_s1026" style="position:absolute;z-index:251656192;visibility:visible;mso-wrap-style:square;mso-width-percent:0;mso-height-percent:0;mso-wrap-distance-left:9pt;mso-wrap-distance-top:0;mso-wrap-distance-right:9pt;mso-wrap-distance-bottom:0;mso-position-horizontal:absolute;mso-position-horizontal-relative:page;mso-position-vertical:absolute;mso-position-vertical-relative:page;mso-width-percent:0;mso-height-percent:0;mso-width-relative:page;mso-height-relative:page" from="1in,50.4pt" to="540pt,50.4pt" o:gfxdata="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" o:allowincell="f">
+            <v:line w14:anchorId="179183F7" id="Line 30" o:spid="_x0000_s1026" style="position:absolute;z-index:251656192;visibility:visible;mso-wrap-style:square;mso-width-percent:0;mso-height-percent:0;mso-wrap-distance-left:9pt;mso-wrap-distance-top:0;mso-wrap-distance-right:9pt;mso-wrap-distance-bottom:0;mso-position-horizontal:absolute;mso-position-horizontal-relative:page;mso-position-vertical:absolute;mso-position-vertical-relative:page;mso-width-percent:0;mso-height-percent:0;mso-width-relative:page;mso-height-relative:page" from="1in,50.4pt" to="540pt,50.4pt" o:gfxdata="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" o:allowincell="f">
               <w10:wrap anchorx="page" anchory="page"/>
             </v:line>
           </w:pict>
@@ -11393,12 +12816,16 @@
 </file>
 
 <file path=customXml/item1.xml><?xml version="1.0" encoding="utf-8"?>
-<?mso-contentType ?>
-<FormTemplates xmlns="http://schemas.microsoft.com/sharepoint/v3/contenttype/forms">
-  <Display>DocumentLibraryForm</Display>
-  <Edit>DocumentLibraryForm</Edit>
-  <New>DocumentLibraryForm</New>
-</FormTemplates>
+<p:properties xmlns:p="http://schemas.microsoft.com/office/2006/metadata/properties" xmlns:xsi="http://www.w3.org/2001/XMLSchema-instance" xmlns:pc="http://schemas.microsoft.com/office/infopath/2007/PartnerControls">
+  <documentManagement>
+    <Document_x0020_Description xmlns="8781c031-5bd4-48dc-9226-75e10e1f88a8">Charter</Document_x0020_Description>
+    <File_x0020_Type0 xmlns="8781c031-5bd4-48dc-9226-75e10e1f88a8">Word</File_x0020_Type0>
+    <Audience xmlns="8781c031-5bd4-48dc-9226-75e10e1f88a8">Internal Only</Audience>
+    <Primary_x0020_Owner xmlns="8781c031-5bd4-48dc-9226-75e10e1f88a8">Kimmit Renken</Primary_x0020_Owner>
+    <Revised_x0020_Date xmlns="8781c031-5bd4-48dc-9226-75e10e1f88a8">2012-03-08T06:00:00+00:00</Revised_x0020_Date>
+    <Subject_x0020_Keywords xmlns="8781c031-5bd4-48dc-9226-75e10e1f88a8" xsi:nil="true"/>
+  </documentManagement>
+</p:properties>
 </file>
 
 <file path=customXml/item2.xml><?xml version="1.0" encoding="utf-8"?>
@@ -11599,16 +13026,12 @@
 </file>
 
 <file path=customXml/item3.xml><?xml version="1.0" encoding="utf-8"?>
-<p:properties xmlns:p="http://schemas.microsoft.com/office/2006/metadata/properties" xmlns:xsi="http://www.w3.org/2001/XMLSchema-instance" xmlns:pc="http://schemas.microsoft.com/office/infopath/2007/PartnerControls">
-  <documentManagement>
-    <Document_x0020_Description xmlns="8781c031-5bd4-48dc-9226-75e10e1f88a8">Charter</Document_x0020_Description>
-    <File_x0020_Type0 xmlns="8781c031-5bd4-48dc-9226-75e10e1f88a8">Word</File_x0020_Type0>
-    <Audience xmlns="8781c031-5bd4-48dc-9226-75e10e1f88a8">Internal Only</Audience>
-    <Primary_x0020_Owner xmlns="8781c031-5bd4-48dc-9226-75e10e1f88a8">Kimmit Renken</Primary_x0020_Owner>
-    <Revised_x0020_Date xmlns="8781c031-5bd4-48dc-9226-75e10e1f88a8">2012-03-08T06:00:00+00:00</Revised_x0020_Date>
-    <Subject_x0020_Keywords xmlns="8781c031-5bd4-48dc-9226-75e10e1f88a8" xsi:nil="true"/>
-  </documentManagement>
-</p:properties>
+<?mso-contentType ?>
+<FormTemplates xmlns="http://schemas.microsoft.com/sharepoint/v3/contenttype/forms">
+  <Display>DocumentLibraryForm</Display>
+  <Edit>DocumentLibraryForm</Edit>
+  <New>DocumentLibraryForm</New>
+</FormTemplates>
 </file>
 
 <file path=customXml/item4.xml><?xml version="1.0" encoding="utf-8"?>
@@ -11616,9 +13039,11 @@
 </file>
 
 <file path=customXml/itemProps1.xml><?xml version="1.0" encoding="utf-8"?>
-<ds:datastoreItem xmlns:ds="http://schemas.openxmlformats.org/officeDocument/2006/customXml" ds:itemID="{A885B2DB-42DA-4318-9EB7-6D24C272F932}">
+<ds:datastoreItem xmlns:ds="http://schemas.openxmlformats.org/officeDocument/2006/customXml" ds:itemID="{FAB5EBB6-5E22-4A93-8A88-BE0203FA85CB}">
   <ds:schemaRefs>
-    <ds:schemaRef ds:uri="http://schemas.microsoft.com/sharepoint/v3/contenttype/forms"/>
+    <ds:schemaRef ds:uri="http://schemas.microsoft.com/office/2006/metadata/properties"/>
+    <ds:schemaRef ds:uri="http://schemas.microsoft.com/office/infopath/2007/PartnerControls"/>
+    <ds:schemaRef ds:uri="8781c031-5bd4-48dc-9226-75e10e1f88a8"/>
   </ds:schemaRefs>
 </ds:datastoreItem>
 </file>
@@ -11642,17 +13067,15 @@
 </file>
 
 <file path=customXml/itemProps3.xml><?xml version="1.0" encoding="utf-8"?>
-<ds:datastoreItem xmlns:ds="http://schemas.openxmlformats.org/officeDocument/2006/customXml" ds:itemID="{FAB5EBB6-5E22-4A93-8A88-BE0203FA85CB}">
+<ds:datastoreItem xmlns:ds="http://schemas.openxmlformats.org/officeDocument/2006/customXml" ds:itemID="{A885B2DB-42DA-4318-9EB7-6D24C272F932}">
   <ds:schemaRefs>
-    <ds:schemaRef ds:uri="http://schemas.microsoft.com/office/2006/metadata/properties"/>
-    <ds:schemaRef ds:uri="http://schemas.microsoft.com/office/infopath/2007/PartnerControls"/>
-    <ds:schemaRef ds:uri="8781c031-5bd4-48dc-9226-75e10e1f88a8"/>
+    <ds:schemaRef ds:uri="http://schemas.microsoft.com/sharepoint/v3/contenttype/forms"/>
   </ds:schemaRefs>
 </ds:datastoreItem>
 </file>
 
 <file path=customXml/itemProps4.xml><?xml version="1.0" encoding="utf-8"?>
-<ds:datastoreItem xmlns:ds="http://schemas.openxmlformats.org/officeDocument/2006/customXml" ds:itemID="{4E0EBD7F-EC16-4FA2-A31C-45D29F5827DE}">
+<ds:datastoreItem xmlns:ds="http://schemas.openxmlformats.org/officeDocument/2006/customXml" ds:itemID="{AAC7A636-5C6E-4983-A0F9-96511681C309}">
   <ds:schemaRefs>
     <ds:schemaRef ds:uri="http://schemas.openxmlformats.org/officeDocument/2006/bibliography"/>
   </ds:schemaRefs>

</xml_diff>

<commit_message>
tfs9204 - ecl inactive records from iqs
git-tfs-id: [https://tfs.omnicloud.local/tfs/cco%20program/]$/eCoaching_V2;C39392
</commit_message>
<xml_diff>
--- a/Requirements/CCO_eCoaching_Log_IQS_Layout.docx
+++ b/Requirements/CCO_eCoaching_Log_IQS_Layout.docx
@@ -294,7 +294,7 @@
           </mc:Choice>
           <mc:Fallback>
             <w:pict>
-              <v:line w14:anchorId="584DA8DF" id="Line 232" o:spid="_x0000_s1026" style="position:absolute;z-index:251657728;visibility:visible;mso-wrap-style:square;mso-width-percent:0;mso-height-percent:0;mso-wrap-distance-left:9pt;mso-wrap-distance-top:0;mso-wrap-distance-right:9pt;mso-wrap-distance-bottom:0;mso-position-horizontal:absolute;mso-position-horizontal-relative:text;mso-position-vertical:absolute;mso-position-vertical-relative:text;mso-width-percent:0;mso-height-percent:0;mso-width-relative:page;mso-height-relative:page" from="367.2pt,33.3pt" to="439.25pt,33.35pt" o:gfxdata="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" o:allowincell="f">
+              <v:line w14:anchorId="03C30148" id="Line 232" o:spid="_x0000_s1026" style="position:absolute;z-index:251657728;visibility:visible;mso-wrap-style:square;mso-width-percent:0;mso-height-percent:0;mso-wrap-distance-left:9pt;mso-wrap-distance-top:0;mso-wrap-distance-right:9pt;mso-wrap-distance-bottom:0;mso-position-horizontal:absolute;mso-position-horizontal-relative:text;mso-position-vertical:absolute;mso-position-vertical-relative:text;mso-width-percent:0;mso-height-percent:0;mso-width-relative:page;mso-height-relative:page" from="367.2pt,33.3pt" to="439.25pt,33.35pt" o:gfxdata="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" o:allowincell="f">
                 <v:stroke startarrowwidth="narrow" startarrowlength="short" endarrowwidth="narrow" endarrowlength="short"/>
               </v:line>
             </w:pict>
@@ -372,7 +372,7 @@
           </mc:Choice>
           <mc:Fallback>
             <w:pict>
-              <v:line w14:anchorId="57905303" id="Line 230" o:spid="_x0000_s1026" style="position:absolute;z-index:251655680;visibility:visible;mso-wrap-style:square;mso-width-percent:0;mso-height-percent:0;mso-wrap-distance-left:9pt;mso-wrap-distance-top:0;mso-wrap-distance-right:9pt;mso-wrap-distance-bottom:0;mso-position-horizontal:absolute;mso-position-horizontal-relative:text;mso-position-vertical:absolute;mso-position-vertical-relative:text;mso-width-percent:0;mso-height-percent:0;mso-width-relative:page;mso-height-relative:page" from="1in,33.3pt" to="266.45pt,33.35pt" o:gfxdata="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" o:allowincell="f">
+              <v:line w14:anchorId="51A5187A" id="Line 230" o:spid="_x0000_s1026" style="position:absolute;z-index:251655680;visibility:visible;mso-wrap-style:square;mso-width-percent:0;mso-height-percent:0;mso-wrap-distance-left:9pt;mso-wrap-distance-top:0;mso-wrap-distance-right:9pt;mso-wrap-distance-bottom:0;mso-position-horizontal:absolute;mso-position-horizontal-relative:text;mso-position-vertical:absolute;mso-position-vertical-relative:text;mso-width-percent:0;mso-height-percent:0;mso-width-relative:page;mso-height-relative:page" from="1in,33.3pt" to="266.45pt,33.35pt" o:gfxdata="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" o:allowincell="f">
                 <v:stroke startarrowwidth="narrow" startarrowlength="short" endarrowwidth="narrow" endarrowlength="short"/>
               </v:line>
             </w:pict>
@@ -608,7 +608,7 @@
           </mc:Choice>
           <mc:Fallback>
             <w:pict>
-              <v:line w14:anchorId="62B32F1F" id="Line 234" o:spid="_x0000_s1026" style="position:absolute;z-index:251659776;visibility:visible;mso-wrap-style:square;mso-width-percent:0;mso-height-percent:0;mso-wrap-distance-left:9pt;mso-wrap-distance-top:0;mso-wrap-distance-right:9pt;mso-wrap-distance-bottom:0;mso-position-horizontal:absolute;mso-position-horizontal-relative:text;mso-position-vertical:absolute;mso-position-vertical-relative:text;mso-width-percent:0;mso-height-percent:0;mso-width-relative:page;mso-height-relative:page" from="115.2pt,.6pt" to="309.6pt,.6pt" o:gfxdata="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" o:allowincell="f">
+              <v:line w14:anchorId="29A94C85" id="Line 234" o:spid="_x0000_s1026" style="position:absolute;z-index:251659776;visibility:visible;mso-wrap-style:square;mso-width-percent:0;mso-height-percent:0;mso-wrap-distance-left:9pt;mso-wrap-distance-top:0;mso-wrap-distance-right:9pt;mso-wrap-distance-bottom:0;mso-position-horizontal:absolute;mso-position-horizontal-relative:text;mso-position-vertical:absolute;mso-position-vertical-relative:text;mso-width-percent:0;mso-height-percent:0;mso-width-relative:page;mso-height-relative:page" from="115.2pt,.6pt" to="309.6pt,.6pt" o:gfxdata="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" o:allowincell="f">
                 <v:stroke startarrowwidth="narrow" startarrowlength="short" endarrowwidth="narrow" endarrowlength="short"/>
               </v:line>
             </w:pict>
@@ -714,7 +714,7 @@
           </mc:Choice>
           <mc:Fallback>
             <w:pict>
-              <v:line w14:anchorId="39B09F05" id="Line 233" o:spid="_x0000_s1026" style="position:absolute;z-index:251658752;visibility:visible;mso-wrap-style:square;mso-width-percent:0;mso-height-percent:0;mso-wrap-distance-left:9pt;mso-wrap-distance-top:0;mso-wrap-distance-right:9pt;mso-wrap-distance-bottom:0;mso-position-horizontal:absolute;mso-position-horizontal-relative:text;mso-position-vertical:absolute;mso-position-vertical-relative:text;mso-width-percent:0;mso-height-percent:0;mso-width-relative:page;mso-height-relative:page" from="374.4pt,34.75pt" to="446.45pt,34.8pt" o:gfxdata="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" o:allowincell="f">
+              <v:line w14:anchorId="10A2106F" id="Line 233" o:spid="_x0000_s1026" style="position:absolute;z-index:251658752;visibility:visible;mso-wrap-style:square;mso-width-percent:0;mso-height-percent:0;mso-wrap-distance-left:9pt;mso-wrap-distance-top:0;mso-wrap-distance-right:9pt;mso-wrap-distance-bottom:0;mso-position-horizontal:absolute;mso-position-horizontal-relative:text;mso-position-vertical:absolute;mso-position-vertical-relative:text;mso-width-percent:0;mso-height-percent:0;mso-width-relative:page;mso-height-relative:page" from="374.4pt,34.75pt" to="446.45pt,34.8pt" o:gfxdata="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" o:allowincell="f">
                 <v:stroke startarrowwidth="narrow" startarrowlength="short" endarrowwidth="narrow" endarrowlength="short"/>
               </v:line>
             </w:pict>
@@ -792,7 +792,7 @@
           </mc:Choice>
           <mc:Fallback>
             <w:pict>
-              <v:line w14:anchorId="19A64A21" id="Line 231" o:spid="_x0000_s1026" style="position:absolute;z-index:251656704;visibility:visible;mso-wrap-style:square;mso-width-percent:0;mso-height-percent:0;mso-wrap-distance-left:9pt;mso-wrap-distance-top:0;mso-wrap-distance-right:9pt;mso-wrap-distance-bottom:0;mso-position-horizontal:absolute;mso-position-horizontal-relative:text;mso-position-vertical:absolute;mso-position-vertical-relative:text;mso-width-percent:0;mso-height-percent:0;mso-width-relative:page;mso-height-relative:page" from="1in,32.75pt" to="266.45pt,32.8pt" o:gfxdata="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" o:allowincell="f">
+              <v:line w14:anchorId="7D50B7C9" id="Line 231" o:spid="_x0000_s1026" style="position:absolute;z-index:251656704;visibility:visible;mso-wrap-style:square;mso-width-percent:0;mso-height-percent:0;mso-wrap-distance-left:9pt;mso-wrap-distance-top:0;mso-wrap-distance-right:9pt;mso-wrap-distance-bottom:0;mso-position-horizontal:absolute;mso-position-horizontal-relative:text;mso-position-vertical:absolute;mso-position-vertical-relative:text;mso-width-percent:0;mso-height-percent:0;mso-width-relative:page;mso-height-relative:page" from="1in,32.75pt" to="266.45pt,32.8pt" o:gfxdata="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" o:allowincell="f">
                 <v:stroke startarrowwidth="narrow" startarrowlength="short" endarrowwidth="narrow" endarrowlength="short"/>
               </v:line>
             </w:pict>
@@ -3197,6 +3197,92 @@
           </w:p>
         </w:tc>
       </w:tr>
+      <w:tr>
+        <w:trPr>
+          <w:jc w:val="center"/>
+        </w:trPr>
+        <w:tc>
+          <w:tcPr>
+            <w:tcW w:w="1440" w:type="dxa"/>
+          </w:tcPr>
+          <w:p>
+            <w:pPr>
+              <w:pStyle w:val="hdr1"/>
+              <w:ind w:left="0"/>
+              <w:jc w:val="left"/>
+              <w:rPr>
+                <w:sz w:val="20"/>
+              </w:rPr>
+            </w:pPr>
+            <w:r>
+              <w:rPr>
+                <w:sz w:val="20"/>
+              </w:rPr>
+              <w:t>01/22/2018</w:t>
+            </w:r>
+          </w:p>
+        </w:tc>
+        <w:tc>
+          <w:tcPr>
+            <w:tcW w:w="6152" w:type="dxa"/>
+          </w:tcPr>
+          <w:p>
+            <w:pPr>
+              <w:pStyle w:val="hdr1"/>
+              <w:spacing w:before="0"/>
+              <w:ind w:left="0"/>
+              <w:jc w:val="left"/>
+              <w:rPr>
+                <w:sz w:val="20"/>
+              </w:rPr>
+            </w:pPr>
+            <w:r>
+              <w:rPr>
+                <w:sz w:val="20"/>
+              </w:rPr>
+              <w:t>TFS9204 – eCL Inactivated Records from IQS</w:t>
+            </w:r>
+          </w:p>
+          <w:p>
+            <w:pPr>
+              <w:pStyle w:val="hdr1"/>
+              <w:spacing w:before="0"/>
+              <w:ind w:left="0"/>
+              <w:jc w:val="left"/>
+              <w:rPr>
+                <w:sz w:val="20"/>
+              </w:rPr>
+            </w:pPr>
+            <w:r>
+              <w:rPr>
+                <w:sz w:val="20"/>
+              </w:rPr>
+              <w:t>Added field 25 Active Status</w:t>
+            </w:r>
+          </w:p>
+        </w:tc>
+        <w:tc>
+          <w:tcPr>
+            <w:tcW w:w="1822" w:type="dxa"/>
+          </w:tcPr>
+          <w:p>
+            <w:pPr>
+              <w:pStyle w:val="hdr1"/>
+              <w:ind w:left="0"/>
+              <w:jc w:val="left"/>
+              <w:rPr>
+                <w:sz w:val="20"/>
+              </w:rPr>
+            </w:pPr>
+            <w:r>
+              <w:rPr>
+                <w:sz w:val="20"/>
+              </w:rPr>
+              <w:t>Doug Stearns</w:t>
+            </w:r>
+          </w:p>
+        </w:tc>
+      </w:tr>
     </w:tbl>
     <w:p>
       <w:pPr>
@@ -3208,6 +3294,8 @@
           <w:noProof/>
         </w:rPr>
       </w:pPr>
+      <w:bookmarkStart w:id="1" w:name="_GoBack"/>
+      <w:bookmarkEnd w:id="1"/>
       <w:r>
         <w:br w:type="page"/>
       </w:r>
@@ -3217,12 +3305,12 @@
         <w:pStyle w:val="Heading1"/>
         <w:spacing w:before="0" w:after="0"/>
       </w:pPr>
-      <w:bookmarkStart w:id="1" w:name="_Toc321377922"/>
+      <w:bookmarkStart w:id="2" w:name="_Toc321377922"/>
       <w:r>
         <w:lastRenderedPageBreak/>
         <w:t>eCoaching Log Scorecard Data Files Requirements</w:t>
       </w:r>
-      <w:bookmarkEnd w:id="1"/>
+      <w:bookmarkEnd w:id="2"/>
     </w:p>
     <w:p>
       <w:pPr>
@@ -6677,17 +6765,7 @@
                 <w:sz w:val="22"/>
                 <w:szCs w:val="22"/>
               </w:rPr>
-              <w:t>(if appealed rec</w:t>
-            </w:r>
-            <w:bookmarkStart w:id="2" w:name="_GoBack"/>
-            <w:bookmarkEnd w:id="2"/>
-            <w:r>
-              <w:rPr>
-                <w:i/>
-                <w:sz w:val="22"/>
-                <w:szCs w:val="22"/>
-              </w:rPr>
-              <w:t>ord)</w:t>
+              <w:t>(if appealed record)</w:t>
             </w:r>
             <w:r>
               <w:rPr>
@@ -8464,7 +8542,21 @@
                 <w:sz w:val="22"/>
                 <w:szCs w:val="22"/>
               </w:rPr>
-              <w:t>Indicated where scorecard form was a coaching monitor or not</w:t>
+              <w:t>Indicate</w:t>
+            </w:r>
+            <w:r>
+              <w:rPr>
+                <w:sz w:val="22"/>
+                <w:szCs w:val="22"/>
+              </w:rPr>
+              <w:t>s</w:t>
+            </w:r>
+            <w:r>
+              <w:rPr>
+                <w:sz w:val="22"/>
+                <w:szCs w:val="22"/>
+              </w:rPr>
+              <w:t xml:space="preserve"> where scorecard form was a coaching monitor or not</w:t>
             </w:r>
           </w:p>
           <w:p>
@@ -8533,6 +8625,174 @@
                 <w:szCs w:val="22"/>
               </w:rPr>
               <w:t xml:space="preserve">NA = Not applicable </w:t>
+            </w:r>
+          </w:p>
+        </w:tc>
+      </w:tr>
+      <w:tr>
+        <w:trPr>
+          <w:tblHeader/>
+        </w:trPr>
+        <w:tc>
+          <w:tcPr>
+            <w:tcW w:w="1253" w:type="dxa"/>
+            <w:tcBorders>
+              <w:top w:val="single" w:sz="4" w:space="0" w:color="auto"/>
+              <w:left w:val="single" w:sz="4" w:space="0" w:color="auto"/>
+              <w:bottom w:val="single" w:sz="4" w:space="0" w:color="auto"/>
+              <w:right w:val="single" w:sz="4" w:space="0" w:color="auto"/>
+            </w:tcBorders>
+          </w:tcPr>
+          <w:p>
+            <w:pPr>
+              <w:pStyle w:val="TableText"/>
+              <w:numPr>
+                <w:ilvl w:val="0"/>
+                <w:numId w:val="4"/>
+              </w:numPr>
+              <w:rPr>
+                <w:b w:val="0"/>
+                <w:szCs w:val="22"/>
+              </w:rPr>
+            </w:pPr>
+          </w:p>
+        </w:tc>
+        <w:tc>
+          <w:tcPr>
+            <w:tcW w:w="2250" w:type="dxa"/>
+            <w:tcBorders>
+              <w:top w:val="single" w:sz="4" w:space="0" w:color="auto"/>
+              <w:left w:val="single" w:sz="4" w:space="0" w:color="auto"/>
+              <w:bottom w:val="single" w:sz="4" w:space="0" w:color="auto"/>
+              <w:right w:val="single" w:sz="4" w:space="0" w:color="auto"/>
+            </w:tcBorders>
+          </w:tcPr>
+          <w:p>
+            <w:pPr>
+              <w:pStyle w:val="NormalWeb"/>
+              <w:rPr>
+                <w:sz w:val="22"/>
+                <w:szCs w:val="22"/>
+              </w:rPr>
+            </w:pPr>
+            <w:r>
+              <w:rPr>
+                <w:sz w:val="22"/>
+                <w:szCs w:val="22"/>
+              </w:rPr>
+              <w:t>Active Status</w:t>
+            </w:r>
+          </w:p>
+        </w:tc>
+        <w:tc>
+          <w:tcPr>
+            <w:tcW w:w="1800" w:type="dxa"/>
+            <w:tcBorders>
+              <w:top w:val="single" w:sz="4" w:space="0" w:color="auto"/>
+              <w:left w:val="single" w:sz="4" w:space="0" w:color="auto"/>
+              <w:bottom w:val="single" w:sz="4" w:space="0" w:color="auto"/>
+              <w:right w:val="single" w:sz="4" w:space="0" w:color="auto"/>
+            </w:tcBorders>
+          </w:tcPr>
+          <w:p>
+            <w:pPr>
+              <w:rPr>
+                <w:sz w:val="22"/>
+                <w:szCs w:val="22"/>
+              </w:rPr>
+            </w:pPr>
+            <w:r>
+              <w:rPr>
+                <w:sz w:val="22"/>
+                <w:szCs w:val="22"/>
+              </w:rPr>
+              <w:t>10</w:t>
+            </w:r>
+            <w:r>
+              <w:rPr>
+                <w:sz w:val="22"/>
+                <w:szCs w:val="22"/>
+              </w:rPr>
+              <w:t xml:space="preserve"> bytes, Alpha/Numeric</w:t>
+            </w:r>
+          </w:p>
+        </w:tc>
+        <w:tc>
+          <w:tcPr>
+            <w:tcW w:w="4510" w:type="dxa"/>
+            <w:tcBorders>
+              <w:top w:val="single" w:sz="4" w:space="0" w:color="auto"/>
+              <w:left w:val="single" w:sz="4" w:space="0" w:color="auto"/>
+              <w:bottom w:val="single" w:sz="4" w:space="0" w:color="auto"/>
+              <w:right w:val="single" w:sz="4" w:space="0" w:color="auto"/>
+            </w:tcBorders>
+          </w:tcPr>
+          <w:p>
+            <w:pPr>
+              <w:rPr>
+                <w:sz w:val="22"/>
+                <w:szCs w:val="22"/>
+              </w:rPr>
+            </w:pPr>
+            <w:r>
+              <w:rPr>
+                <w:sz w:val="22"/>
+                <w:szCs w:val="22"/>
+              </w:rPr>
+              <w:t>The active status of the record.</w:t>
+            </w:r>
+          </w:p>
+          <w:p>
+            <w:pPr>
+              <w:rPr>
+                <w:sz w:val="22"/>
+                <w:szCs w:val="22"/>
+              </w:rPr>
+            </w:pPr>
+          </w:p>
+          <w:p>
+            <w:pPr>
+              <w:rPr>
+                <w:sz w:val="22"/>
+                <w:szCs w:val="22"/>
+              </w:rPr>
+            </w:pPr>
+            <w:r>
+              <w:rPr>
+                <w:sz w:val="22"/>
+                <w:szCs w:val="22"/>
+              </w:rPr>
+              <w:t xml:space="preserve">Values are: </w:t>
+            </w:r>
+          </w:p>
+          <w:p>
+            <w:pPr>
+              <w:rPr>
+                <w:sz w:val="22"/>
+                <w:szCs w:val="22"/>
+              </w:rPr>
+            </w:pPr>
+            <w:r>
+              <w:rPr>
+                <w:sz w:val="22"/>
+                <w:szCs w:val="22"/>
+              </w:rPr>
+              <w:t>Active</w:t>
+            </w:r>
+          </w:p>
+          <w:p>
+            <w:pPr>
+              <w:rPr>
+                <w:sz w:val="22"/>
+                <w:szCs w:val="22"/>
+              </w:rPr>
+            </w:pPr>
+            <w:r>
+              <w:rPr>
+                <w:sz w:val="22"/>
+                <w:szCs w:val="22"/>
+              </w:rPr>
+              <w:t>Inactive</w:t>
             </w:r>
           </w:p>
         </w:tc>
@@ -8718,7 +8978,7 @@
         </mc:Choice>
         <mc:Fallback>
           <w:pict>
-            <v:line w14:anchorId="2CE801C7" id="Line 39" o:spid="_x0000_s1026" style="position:absolute;z-index:251658240;visibility:visible;mso-wrap-style:square;mso-width-percent:0;mso-height-percent:0;mso-wrap-distance-left:9pt;mso-wrap-distance-top:0;mso-wrap-distance-right:9pt;mso-wrap-distance-bottom:0;mso-position-horizontal:absolute;mso-position-horizontal-relative:text;mso-position-vertical:absolute;mso-position-vertical-relative:text;mso-width-percent:0;mso-height-percent:0;mso-width-relative:page;mso-height-relative:page" from="0,1.8pt" to="475.2pt,1.8pt" o:gfxdata="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" o:allowincell="f"/>
+            <v:line w14:anchorId="4E11F04B" id="Line 39" o:spid="_x0000_s1026" style="position:absolute;z-index:251658240;visibility:visible;mso-wrap-style:square;mso-width-percent:0;mso-height-percent:0;mso-wrap-distance-left:9pt;mso-wrap-distance-top:0;mso-wrap-distance-right:9pt;mso-wrap-distance-bottom:0;mso-position-horizontal:absolute;mso-position-horizontal-relative:text;mso-position-vertical:absolute;mso-position-vertical-relative:text;mso-width-percent:0;mso-height-percent:0;mso-width-relative:page;mso-height-relative:page" from="0,1.8pt" to="475.2pt,1.8pt" o:gfxdata="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" o:allowincell="f"/>
           </w:pict>
         </mc:Fallback>
       </mc:AlternateContent>
@@ -8865,7 +9125,7 @@
         <w:noProof/>
         <w:sz w:val="18"/>
       </w:rPr>
-      <w:t>5</w:t>
+      <w:t>2</w:t>
     </w:r>
     <w:r>
       <w:rPr>
@@ -8961,7 +9221,7 @@
         </mc:Choice>
         <mc:Fallback>
           <w:pict>
-            <v:line w14:anchorId="0C70E248" id="Line 32" o:spid="_x0000_s1026" style="position:absolute;z-index:251657216;visibility:visible;mso-wrap-style:square;mso-width-percent:0;mso-height-percent:0;mso-wrap-distance-left:9pt;mso-wrap-distance-top:0;mso-wrap-distance-right:9pt;mso-wrap-distance-bottom:0;mso-position-horizontal:absolute;mso-position-horizontal-relative:page;mso-position-vertical:absolute;mso-position-vertical-relative:page;mso-width-percent:0;mso-height-percent:0;mso-width-relative:page;mso-height-relative:page" from="1in,750.3pt" to="540pt,750.3pt" o:gfxdata="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" o:allowincell="f">
+            <v:line w14:anchorId="4152690C" id="Line 32" o:spid="_x0000_s1026" style="position:absolute;z-index:251657216;visibility:visible;mso-wrap-style:square;mso-width-percent:0;mso-height-percent:0;mso-wrap-distance-left:9pt;mso-wrap-distance-top:0;mso-wrap-distance-right:9pt;mso-wrap-distance-bottom:0;mso-position-horizontal:absolute;mso-position-horizontal-relative:page;mso-position-vertical:absolute;mso-position-vertical-relative:page;mso-width-percent:0;mso-height-percent:0;mso-width-relative:page;mso-height-relative:page" from="1in,750.3pt" to="540pt,750.3pt" o:gfxdata="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" o:allowincell="f">
               <w10:wrap anchorx="page" anchory="page"/>
             </v:line>
           </w:pict>
@@ -9117,7 +9377,7 @@
         </mc:Choice>
         <mc:Fallback>
           <w:pict>
-            <v:line w14:anchorId="6689CA2B" id="Line 38" o:spid="_x0000_s1026" style="position:absolute;z-index:251659264;visibility:visible;mso-wrap-style:square;mso-width-percent:0;mso-height-percent:0;mso-wrap-distance-left:9pt;mso-wrap-distance-top:0;mso-wrap-distance-right:9pt;mso-wrap-distance-bottom:0;mso-position-horizontal:absolute;mso-position-horizontal-relative:page;mso-position-vertical:absolute;mso-position-vertical-relative:page;mso-width-percent:0;mso-height-percent:0;mso-width-relative:page;mso-height-relative:page" from="1in,50.4pt" to="561.6pt,50.4pt" o:gfxdata="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" o:allowincell="f">
+            <v:line w14:anchorId="5D66797A" id="Line 38" o:spid="_x0000_s1026" style="position:absolute;z-index:251659264;visibility:visible;mso-wrap-style:square;mso-width-percent:0;mso-height-percent:0;mso-wrap-distance-left:9pt;mso-wrap-distance-top:0;mso-wrap-distance-right:9pt;mso-wrap-distance-bottom:0;mso-position-horizontal:absolute;mso-position-horizontal-relative:page;mso-position-vertical:absolute;mso-position-vertical-relative:page;mso-width-percent:0;mso-height-percent:0;mso-width-relative:page;mso-height-relative:page" from="1in,50.4pt" to="561.6pt,50.4pt" o:gfxdata="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" o:allowincell="f">
               <w10:wrap anchorx="page" anchory="page"/>
             </v:line>
           </w:pict>
@@ -9230,7 +9490,7 @@
         </mc:Choice>
         <mc:Fallback>
           <w:pict>
-            <v:line w14:anchorId="42E4612F" id="Line 30" o:spid="_x0000_s1026" style="position:absolute;z-index:251656192;visibility:visible;mso-wrap-style:square;mso-width-percent:0;mso-height-percent:0;mso-wrap-distance-left:9pt;mso-wrap-distance-top:0;mso-wrap-distance-right:9pt;mso-wrap-distance-bottom:0;mso-position-horizontal:absolute;mso-position-horizontal-relative:page;mso-position-vertical:absolute;mso-position-vertical-relative:page;mso-width-percent:0;mso-height-percent:0;mso-width-relative:page;mso-height-relative:page" from="1in,50.4pt" to="540pt,50.4pt" o:gfxdata="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" o:allowincell="f">
+            <v:line w14:anchorId="2E4A292B" id="Line 30" o:spid="_x0000_s1026" style="position:absolute;z-index:251656192;visibility:visible;mso-wrap-style:square;mso-width-percent:0;mso-height-percent:0;mso-wrap-distance-left:9pt;mso-wrap-distance-top:0;mso-wrap-distance-right:9pt;mso-wrap-distance-bottom:0;mso-position-horizontal:absolute;mso-position-horizontal-relative:page;mso-position-vertical:absolute;mso-position-vertical-relative:page;mso-width-percent:0;mso-height-percent:0;mso-width-relative:page;mso-height-relative:page" from="1in,50.4pt" to="540pt,50.4pt" o:gfxdata="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" o:allowincell="f">
               <w10:wrap anchorx="page" anchory="page"/>
             </v:line>
           </w:pict>
@@ -12069,6 +12329,28 @@
 </file>
 
 <file path=customXml/item1.xml><?xml version="1.0" encoding="utf-8"?>
+<?mso-contentType ?>
+<FormTemplates xmlns="http://schemas.microsoft.com/sharepoint/v3/contenttype/forms">
+  <Display>DocumentLibraryForm</Display>
+  <Edit>DocumentLibraryForm</Edit>
+  <New>DocumentLibraryForm</New>
+</FormTemplates>
+</file>
+
+<file path=customXml/item2.xml><?xml version="1.0" encoding="utf-8"?>
+<p:properties xmlns:p="http://schemas.microsoft.com/office/2006/metadata/properties" xmlns:xsi="http://www.w3.org/2001/XMLSchema-instance" xmlns:pc="http://schemas.microsoft.com/office/infopath/2007/PartnerControls">
+  <documentManagement>
+    <Document_x0020_Description xmlns="8781c031-5bd4-48dc-9226-75e10e1f88a8">Charter</Document_x0020_Description>
+    <File_x0020_Type0 xmlns="8781c031-5bd4-48dc-9226-75e10e1f88a8">Word</File_x0020_Type0>
+    <Audience xmlns="8781c031-5bd4-48dc-9226-75e10e1f88a8">Internal Only</Audience>
+    <Primary_x0020_Owner xmlns="8781c031-5bd4-48dc-9226-75e10e1f88a8">Kimmit Renken</Primary_x0020_Owner>
+    <Revised_x0020_Date xmlns="8781c031-5bd4-48dc-9226-75e10e1f88a8">2012-03-08T06:00:00+00:00</Revised_x0020_Date>
+    <Subject_x0020_Keywords xmlns="8781c031-5bd4-48dc-9226-75e10e1f88a8" xsi:nil="true"/>
+  </documentManagement>
+</p:properties>
+</file>
+
+<file path=customXml/item3.xml><?xml version="1.0" encoding="utf-8"?>
 <ct:contentTypeSchema xmlns:ct="http://schemas.microsoft.com/office/2006/metadata/contentType" xmlns:ma="http://schemas.microsoft.com/office/2006/metadata/properties/metaAttributes" ct:_="" ma:_="" ma:contentTypeName="Document" ma:contentTypeID="0x010100E4C8757FE85365478221A7D1B64AB740" ma:contentTypeVersion="7" ma:contentTypeDescription="Create a new document." ma:contentTypeScope="" ma:versionID="6864faea769890394fdaf9dd8f5b3d9b">
   <xsd:schema xmlns:xsd="http://www.w3.org/2001/XMLSchema" xmlns:xs="http://www.w3.org/2001/XMLSchema" xmlns:p="http://schemas.microsoft.com/office/2006/metadata/properties" xmlns:ns2="8781c031-5bd4-48dc-9226-75e10e1f88a8" targetNamespace="http://schemas.microsoft.com/office/2006/metadata/properties" ma:root="true" ma:fieldsID="23e124e351e2048883b4cbd45c912eb7" ns2:_="">
     <xsd:import namespace="8781c031-5bd4-48dc-9226-75e10e1f88a8"/>
@@ -12265,33 +12547,29 @@
 </ct:contentTypeSchema>
 </file>
 
-<file path=customXml/item2.xml><?xml version="1.0" encoding="utf-8"?>
-<p:properties xmlns:p="http://schemas.microsoft.com/office/2006/metadata/properties" xmlns:xsi="http://www.w3.org/2001/XMLSchema-instance" xmlns:pc="http://schemas.microsoft.com/office/infopath/2007/PartnerControls">
-  <documentManagement>
-    <Document_x0020_Description xmlns="8781c031-5bd4-48dc-9226-75e10e1f88a8">Charter</Document_x0020_Description>
-    <File_x0020_Type0 xmlns="8781c031-5bd4-48dc-9226-75e10e1f88a8">Word</File_x0020_Type0>
-    <Audience xmlns="8781c031-5bd4-48dc-9226-75e10e1f88a8">Internal Only</Audience>
-    <Primary_x0020_Owner xmlns="8781c031-5bd4-48dc-9226-75e10e1f88a8">Kimmit Renken</Primary_x0020_Owner>
-    <Revised_x0020_Date xmlns="8781c031-5bd4-48dc-9226-75e10e1f88a8">2012-03-08T06:00:00+00:00</Revised_x0020_Date>
-    <Subject_x0020_Keywords xmlns="8781c031-5bd4-48dc-9226-75e10e1f88a8" xsi:nil="true"/>
-  </documentManagement>
-</p:properties>
-</file>
-
-<file path=customXml/item3.xml><?xml version="1.0" encoding="utf-8"?>
-<?mso-contentType ?>
-<FormTemplates xmlns="http://schemas.microsoft.com/sharepoint/v3/contenttype/forms">
-  <Display>DocumentLibraryForm</Display>
-  <Edit>DocumentLibraryForm</Edit>
-  <New>DocumentLibraryForm</New>
-</FormTemplates>
-</file>
-
 <file path=customXml/item4.xml><?xml version="1.0" encoding="utf-8"?>
 <b:Sources xmlns:b="http://schemas.openxmlformats.org/officeDocument/2006/bibliography" xmlns="http://schemas.openxmlformats.org/officeDocument/2006/bibliography" SelectedStyle="\APA.XSL" StyleName="APA"/>
 </file>
 
 <file path=customXml/itemProps1.xml><?xml version="1.0" encoding="utf-8"?>
+<ds:datastoreItem xmlns:ds="http://schemas.openxmlformats.org/officeDocument/2006/customXml" ds:itemID="{A885B2DB-42DA-4318-9EB7-6D24C272F932}">
+  <ds:schemaRefs>
+    <ds:schemaRef ds:uri="http://schemas.microsoft.com/sharepoint/v3/contenttype/forms"/>
+  </ds:schemaRefs>
+</ds:datastoreItem>
+</file>
+
+<file path=customXml/itemProps2.xml><?xml version="1.0" encoding="utf-8"?>
+<ds:datastoreItem xmlns:ds="http://schemas.openxmlformats.org/officeDocument/2006/customXml" ds:itemID="{FAB5EBB6-5E22-4A93-8A88-BE0203FA85CB}">
+  <ds:schemaRefs>
+    <ds:schemaRef ds:uri="http://schemas.microsoft.com/office/2006/metadata/properties"/>
+    <ds:schemaRef ds:uri="http://schemas.microsoft.com/office/infopath/2007/PartnerControls"/>
+    <ds:schemaRef ds:uri="8781c031-5bd4-48dc-9226-75e10e1f88a8"/>
+  </ds:schemaRefs>
+</ds:datastoreItem>
+</file>
+
+<file path=customXml/itemProps3.xml><?xml version="1.0" encoding="utf-8"?>
 <ds:datastoreItem xmlns:ds="http://schemas.openxmlformats.org/officeDocument/2006/customXml" ds:itemID="{78D23501-E6B0-4030-91F8-86A30F19EF5E}">
   <ds:schemaRefs>
     <ds:schemaRef ds:uri="http://schemas.microsoft.com/office/2006/metadata/contentType"/>
@@ -12309,26 +12587,8 @@
 </ds:datastoreItem>
 </file>
 
-<file path=customXml/itemProps2.xml><?xml version="1.0" encoding="utf-8"?>
-<ds:datastoreItem xmlns:ds="http://schemas.openxmlformats.org/officeDocument/2006/customXml" ds:itemID="{FAB5EBB6-5E22-4A93-8A88-BE0203FA85CB}">
-  <ds:schemaRefs>
-    <ds:schemaRef ds:uri="http://schemas.microsoft.com/office/2006/metadata/properties"/>
-    <ds:schemaRef ds:uri="http://schemas.microsoft.com/office/infopath/2007/PartnerControls"/>
-    <ds:schemaRef ds:uri="8781c031-5bd4-48dc-9226-75e10e1f88a8"/>
-  </ds:schemaRefs>
-</ds:datastoreItem>
-</file>
-
-<file path=customXml/itemProps3.xml><?xml version="1.0" encoding="utf-8"?>
-<ds:datastoreItem xmlns:ds="http://schemas.openxmlformats.org/officeDocument/2006/customXml" ds:itemID="{A885B2DB-42DA-4318-9EB7-6D24C272F932}">
-  <ds:schemaRefs>
-    <ds:schemaRef ds:uri="http://schemas.microsoft.com/sharepoint/v3/contenttype/forms"/>
-  </ds:schemaRefs>
-</ds:datastoreItem>
-</file>
-
 <file path=customXml/itemProps4.xml><?xml version="1.0" encoding="utf-8"?>
-<ds:datastoreItem xmlns:ds="http://schemas.openxmlformats.org/officeDocument/2006/customXml" ds:itemID="{A1B4C7AE-0A4C-4F68-A154-6AA3C79C1E0E}">
+<ds:datastoreItem xmlns:ds="http://schemas.openxmlformats.org/officeDocument/2006/customXml" ds:itemID="{885C30C6-7953-43C6-884A-2F8537E3093F}">
   <ds:schemaRefs>
     <ds:schemaRef ds:uri="http://schemas.openxmlformats.org/officeDocument/2006/bibliography"/>
   </ds:schemaRefs>

</xml_diff>

<commit_message>
tfs13332 - ecl quality now - checking in with latest known updates
git-tfs-id: [https://tfs.omnicloud.local/tfs/cco%20program/]$/eCoaching_V2;C41804
</commit_message>
<xml_diff>
--- a/Requirements/CCO_eCoaching_Log_IQS_Layout.docx
+++ b/Requirements/CCO_eCoaching_Log_IQS_Layout.docx
@@ -7,9 +7,7 @@
         <w:pStyle w:val="Title1"/>
       </w:pPr>
       <w:bookmarkStart w:id="0" w:name="_Ref29370327"/>
-      <w:bookmarkStart w:id="1" w:name="_GoBack"/>
       <w:bookmarkEnd w:id="0"/>
-      <w:bookmarkEnd w:id="1"/>
       <w:r>
         <w:t>__________________________</w:t>
       </w:r>
@@ -296,7 +294,7 @@
           </mc:Choice>
           <mc:Fallback>
             <w:pict>
-              <v:line w14:anchorId="324C71C2" id="Line 232" o:spid="_x0000_s1026" style="position:absolute;z-index:251657728;visibility:visible;mso-wrap-style:square;mso-width-percent:0;mso-height-percent:0;mso-wrap-distance-left:9pt;mso-wrap-distance-top:0;mso-wrap-distance-right:9pt;mso-wrap-distance-bottom:0;mso-position-horizontal:absolute;mso-position-horizontal-relative:text;mso-position-vertical:absolute;mso-position-vertical-relative:text;mso-width-percent:0;mso-height-percent:0;mso-width-relative:page;mso-height-relative:page" from="367.2pt,33.3pt" to="439.25pt,33.35pt" o:gfxdata="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" o:allowincell="f">
+              <v:line w14:anchorId="1ABEB601" id="Line 232" o:spid="_x0000_s1026" style="position:absolute;z-index:251657728;visibility:visible;mso-wrap-style:square;mso-width-percent:0;mso-height-percent:0;mso-wrap-distance-left:9pt;mso-wrap-distance-top:0;mso-wrap-distance-right:9pt;mso-wrap-distance-bottom:0;mso-position-horizontal:absolute;mso-position-horizontal-relative:text;mso-position-vertical:absolute;mso-position-vertical-relative:text;mso-width-percent:0;mso-height-percent:0;mso-width-relative:page;mso-height-relative:page" from="367.2pt,33.3pt" to="439.25pt,33.35pt" o:gfxdata="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" o:allowincell="f">
                 <v:stroke startarrowwidth="narrow" startarrowlength="short" endarrowwidth="narrow" endarrowlength="short"/>
               </v:line>
             </w:pict>
@@ -374,7 +372,7 @@
           </mc:Choice>
           <mc:Fallback>
             <w:pict>
-              <v:line w14:anchorId="1378C9AA" id="Line 230" o:spid="_x0000_s1026" style="position:absolute;z-index:251655680;visibility:visible;mso-wrap-style:square;mso-width-percent:0;mso-height-percent:0;mso-wrap-distance-left:9pt;mso-wrap-distance-top:0;mso-wrap-distance-right:9pt;mso-wrap-distance-bottom:0;mso-position-horizontal:absolute;mso-position-horizontal-relative:text;mso-position-vertical:absolute;mso-position-vertical-relative:text;mso-width-percent:0;mso-height-percent:0;mso-width-relative:page;mso-height-relative:page" from="1in,33.3pt" to="266.45pt,33.35pt" o:gfxdata="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" o:allowincell="f">
+              <v:line w14:anchorId="0AAD1F40" id="Line 230" o:spid="_x0000_s1026" style="position:absolute;z-index:251655680;visibility:visible;mso-wrap-style:square;mso-width-percent:0;mso-height-percent:0;mso-wrap-distance-left:9pt;mso-wrap-distance-top:0;mso-wrap-distance-right:9pt;mso-wrap-distance-bottom:0;mso-position-horizontal:absolute;mso-position-horizontal-relative:text;mso-position-vertical:absolute;mso-position-vertical-relative:text;mso-width-percent:0;mso-height-percent:0;mso-width-relative:page;mso-height-relative:page" from="1in,33.3pt" to="266.45pt,33.35pt" o:gfxdata="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" o:allowincell="f">
                 <v:stroke startarrowwidth="narrow" startarrowlength="short" endarrowwidth="narrow" endarrowlength="short"/>
               </v:line>
             </w:pict>
@@ -610,7 +608,7 @@
           </mc:Choice>
           <mc:Fallback>
             <w:pict>
-              <v:line w14:anchorId="615E356A" id="Line 234" o:spid="_x0000_s1026" style="position:absolute;z-index:251659776;visibility:visible;mso-wrap-style:square;mso-width-percent:0;mso-height-percent:0;mso-wrap-distance-left:9pt;mso-wrap-distance-top:0;mso-wrap-distance-right:9pt;mso-wrap-distance-bottom:0;mso-position-horizontal:absolute;mso-position-horizontal-relative:text;mso-position-vertical:absolute;mso-position-vertical-relative:text;mso-width-percent:0;mso-height-percent:0;mso-width-relative:page;mso-height-relative:page" from="115.2pt,.6pt" to="309.6pt,.6pt" o:gfxdata="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" o:allowincell="f">
+              <v:line w14:anchorId="425095C9" id="Line 234" o:spid="_x0000_s1026" style="position:absolute;z-index:251659776;visibility:visible;mso-wrap-style:square;mso-width-percent:0;mso-height-percent:0;mso-wrap-distance-left:9pt;mso-wrap-distance-top:0;mso-wrap-distance-right:9pt;mso-wrap-distance-bottom:0;mso-position-horizontal:absolute;mso-position-horizontal-relative:text;mso-position-vertical:absolute;mso-position-vertical-relative:text;mso-width-percent:0;mso-height-percent:0;mso-width-relative:page;mso-height-relative:page" from="115.2pt,.6pt" to="309.6pt,.6pt" o:gfxdata="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" o:allowincell="f">
                 <v:stroke startarrowwidth="narrow" startarrowlength="short" endarrowwidth="narrow" endarrowlength="short"/>
               </v:line>
             </w:pict>
@@ -716,7 +714,7 @@
           </mc:Choice>
           <mc:Fallback>
             <w:pict>
-              <v:line w14:anchorId="1F3BBEBB" id="Line 233" o:spid="_x0000_s1026" style="position:absolute;z-index:251658752;visibility:visible;mso-wrap-style:square;mso-width-percent:0;mso-height-percent:0;mso-wrap-distance-left:9pt;mso-wrap-distance-top:0;mso-wrap-distance-right:9pt;mso-wrap-distance-bottom:0;mso-position-horizontal:absolute;mso-position-horizontal-relative:text;mso-position-vertical:absolute;mso-position-vertical-relative:text;mso-width-percent:0;mso-height-percent:0;mso-width-relative:page;mso-height-relative:page" from="374.4pt,34.75pt" to="446.45pt,34.8pt" o:gfxdata="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" o:allowincell="f">
+              <v:line w14:anchorId="32F04361" id="Line 233" o:spid="_x0000_s1026" style="position:absolute;z-index:251658752;visibility:visible;mso-wrap-style:square;mso-width-percent:0;mso-height-percent:0;mso-wrap-distance-left:9pt;mso-wrap-distance-top:0;mso-wrap-distance-right:9pt;mso-wrap-distance-bottom:0;mso-position-horizontal:absolute;mso-position-horizontal-relative:text;mso-position-vertical:absolute;mso-position-vertical-relative:text;mso-width-percent:0;mso-height-percent:0;mso-width-relative:page;mso-height-relative:page" from="374.4pt,34.75pt" to="446.45pt,34.8pt" o:gfxdata="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" o:allowincell="f">
                 <v:stroke startarrowwidth="narrow" startarrowlength="short" endarrowwidth="narrow" endarrowlength="short"/>
               </v:line>
             </w:pict>
@@ -794,7 +792,7 @@
           </mc:Choice>
           <mc:Fallback>
             <w:pict>
-              <v:line w14:anchorId="2A8EE84F" id="Line 231" o:spid="_x0000_s1026" style="position:absolute;z-index:251656704;visibility:visible;mso-wrap-style:square;mso-width-percent:0;mso-height-percent:0;mso-wrap-distance-left:9pt;mso-wrap-distance-top:0;mso-wrap-distance-right:9pt;mso-wrap-distance-bottom:0;mso-position-horizontal:absolute;mso-position-horizontal-relative:text;mso-position-vertical:absolute;mso-position-vertical-relative:text;mso-width-percent:0;mso-height-percent:0;mso-width-relative:page;mso-height-relative:page" from="1in,32.75pt" to="266.45pt,32.8pt" o:gfxdata="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" o:allowincell="f">
+              <v:line w14:anchorId="16CFF25D" id="Line 231" o:spid="_x0000_s1026" style="position:absolute;z-index:251656704;visibility:visible;mso-wrap-style:square;mso-width-percent:0;mso-height-percent:0;mso-wrap-distance-left:9pt;mso-wrap-distance-top:0;mso-wrap-distance-right:9pt;mso-wrap-distance-bottom:0;mso-position-horizontal:absolute;mso-position-horizontal-relative:text;mso-position-vertical:absolute;mso-position-vertical-relative:text;mso-width-percent:0;mso-height-percent:0;mso-width-relative:page;mso-height-relative:page" from="1in,32.75pt" to="266.45pt,32.8pt" o:gfxdata="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" o:allowincell="f">
                 <v:stroke startarrowwidth="narrow" startarrowlength="short" endarrowwidth="narrow" endarrowlength="short"/>
               </v:line>
             </w:pict>
@@ -3391,12 +3389,12 @@
         <w:pStyle w:val="Heading1"/>
         <w:spacing w:before="0" w:after="0"/>
       </w:pPr>
-      <w:bookmarkStart w:id="2" w:name="_Toc321377922"/>
+      <w:bookmarkStart w:id="1" w:name="_Toc321377922"/>
       <w:r>
         <w:lastRenderedPageBreak/>
         <w:t>eCoaching Log Scorecard Data Files Requirements</w:t>
       </w:r>
-      <w:bookmarkEnd w:id="2"/>
+      <w:bookmarkEnd w:id="1"/>
     </w:p>
     <w:p>
       <w:pPr>
@@ -9731,7 +9729,16 @@
                 <w:sz w:val="22"/>
                 <w:szCs w:val="22"/>
               </w:rPr>
-              <w:t>33 – Coralville (Iowa City)</w:t>
+              <w:t>33 – Co</w:t>
+            </w:r>
+            <w:bookmarkStart w:id="2" w:name="_GoBack"/>
+            <w:bookmarkEnd w:id="2"/>
+            <w:r>
+              <w:rPr>
+                <w:sz w:val="22"/>
+                <w:szCs w:val="22"/>
+              </w:rPr>
+              <w:t>ralville (Iowa City)</w:t>
             </w:r>
           </w:p>
           <w:p>
@@ -11788,21 +11795,6 @@
                 <w:sz w:val="22"/>
                 <w:szCs w:val="22"/>
               </w:rPr>
-              <w:t>For IQA Scorecards, the letters IQA will be somewhere in the field</w:t>
-            </w:r>
-          </w:p>
-          <w:p>
-            <w:pPr>
-              <w:rPr>
-                <w:sz w:val="22"/>
-                <w:szCs w:val="22"/>
-              </w:rPr>
-            </w:pPr>
-            <w:r>
-              <w:rPr>
-                <w:sz w:val="22"/>
-                <w:szCs w:val="22"/>
-              </w:rPr>
               <w:t xml:space="preserve">For </w:t>
             </w:r>
             <w:r>
@@ -11832,6 +11824,184 @@
                 <w:szCs w:val="22"/>
               </w:rPr>
               <w:t xml:space="preserve"> will be somewhere in the field</w:t>
+            </w:r>
+          </w:p>
+        </w:tc>
+      </w:tr>
+      <w:tr>
+        <w:trPr>
+          <w:tblHeader/>
+        </w:trPr>
+        <w:tc>
+          <w:tcPr>
+            <w:tcW w:w="1253" w:type="dxa"/>
+            <w:tcBorders>
+              <w:top w:val="single" w:sz="4" w:space="0" w:color="auto"/>
+              <w:left w:val="single" w:sz="4" w:space="0" w:color="auto"/>
+              <w:bottom w:val="single" w:sz="4" w:space="0" w:color="auto"/>
+              <w:right w:val="single" w:sz="4" w:space="0" w:color="auto"/>
+            </w:tcBorders>
+          </w:tcPr>
+          <w:p>
+            <w:pPr>
+              <w:pStyle w:val="TableText"/>
+              <w:numPr>
+                <w:ilvl w:val="0"/>
+                <w:numId w:val="13"/>
+              </w:numPr>
+              <w:rPr>
+                <w:b w:val="0"/>
+                <w:szCs w:val="22"/>
+              </w:rPr>
+            </w:pPr>
+          </w:p>
+        </w:tc>
+        <w:tc>
+          <w:tcPr>
+            <w:tcW w:w="2437" w:type="dxa"/>
+            <w:tcBorders>
+              <w:top w:val="single" w:sz="4" w:space="0" w:color="auto"/>
+              <w:left w:val="single" w:sz="4" w:space="0" w:color="auto"/>
+              <w:bottom w:val="single" w:sz="4" w:space="0" w:color="auto"/>
+              <w:right w:val="single" w:sz="4" w:space="0" w:color="auto"/>
+            </w:tcBorders>
+          </w:tcPr>
+          <w:p>
+            <w:pPr>
+              <w:pStyle w:val="NormalWeb"/>
+            </w:pPr>
+            <w:r>
+              <w:rPr>
+                <w:sz w:val="22"/>
+                <w:szCs w:val="22"/>
+              </w:rPr>
+              <w:t>Coaching Monitor</w:t>
+            </w:r>
+          </w:p>
+        </w:tc>
+        <w:tc>
+          <w:tcPr>
+            <w:tcW w:w="1710" w:type="dxa"/>
+            <w:tcBorders>
+              <w:top w:val="single" w:sz="4" w:space="0" w:color="auto"/>
+              <w:left w:val="single" w:sz="4" w:space="0" w:color="auto"/>
+              <w:bottom w:val="single" w:sz="4" w:space="0" w:color="auto"/>
+              <w:right w:val="single" w:sz="4" w:space="0" w:color="auto"/>
+            </w:tcBorders>
+          </w:tcPr>
+          <w:p>
+            <w:pPr>
+              <w:rPr>
+                <w:sz w:val="22"/>
+                <w:szCs w:val="22"/>
+              </w:rPr>
+            </w:pPr>
+            <w:r>
+              <w:rPr>
+                <w:sz w:val="22"/>
+                <w:szCs w:val="22"/>
+              </w:rPr>
+              <w:t>3 bytes, Alpha/Numeric</w:t>
+            </w:r>
+          </w:p>
+        </w:tc>
+        <w:tc>
+          <w:tcPr>
+            <w:tcW w:w="4510" w:type="dxa"/>
+            <w:tcBorders>
+              <w:top w:val="single" w:sz="4" w:space="0" w:color="auto"/>
+              <w:left w:val="single" w:sz="4" w:space="0" w:color="auto"/>
+              <w:bottom w:val="single" w:sz="4" w:space="0" w:color="auto"/>
+              <w:right w:val="single" w:sz="4" w:space="0" w:color="auto"/>
+            </w:tcBorders>
+          </w:tcPr>
+          <w:p>
+            <w:pPr>
+              <w:rPr>
+                <w:sz w:val="22"/>
+                <w:szCs w:val="22"/>
+              </w:rPr>
+            </w:pPr>
+            <w:r>
+              <w:rPr>
+                <w:sz w:val="22"/>
+                <w:szCs w:val="22"/>
+              </w:rPr>
+              <w:t>Indicate</w:t>
+            </w:r>
+            <w:r>
+              <w:rPr>
+                <w:sz w:val="22"/>
+                <w:szCs w:val="22"/>
+              </w:rPr>
+              <w:t>s</w:t>
+            </w:r>
+            <w:r>
+              <w:rPr>
+                <w:sz w:val="22"/>
+                <w:szCs w:val="22"/>
+              </w:rPr>
+              <w:t xml:space="preserve"> where scorecard form was a coaching monitor or not</w:t>
+            </w:r>
+          </w:p>
+          <w:p>
+            <w:pPr>
+              <w:rPr>
+                <w:sz w:val="22"/>
+                <w:szCs w:val="22"/>
+              </w:rPr>
+            </w:pPr>
+            <w:r>
+              <w:rPr>
+                <w:sz w:val="22"/>
+                <w:szCs w:val="22"/>
+              </w:rPr>
+              <w:t>Values are:</w:t>
+            </w:r>
+          </w:p>
+          <w:p>
+            <w:pPr>
+              <w:rPr>
+                <w:sz w:val="22"/>
+                <w:szCs w:val="22"/>
+              </w:rPr>
+            </w:pPr>
+            <w:r>
+              <w:rPr>
+                <w:sz w:val="22"/>
+                <w:szCs w:val="22"/>
+              </w:rPr>
+              <w:t>Yes = Coaching Monitor</w:t>
+            </w:r>
+          </w:p>
+          <w:p>
+            <w:pPr>
+              <w:rPr>
+                <w:sz w:val="22"/>
+                <w:szCs w:val="22"/>
+              </w:rPr>
+            </w:pPr>
+            <w:r>
+              <w:rPr>
+                <w:sz w:val="22"/>
+                <w:szCs w:val="22"/>
+              </w:rPr>
+              <w:t>No = Not a coaching Monitor</w:t>
+            </w:r>
+          </w:p>
+          <w:p>
+            <w:pPr>
+              <w:rPr>
+                <w:sz w:val="22"/>
+                <w:szCs w:val="22"/>
+              </w:rPr>
+            </w:pPr>
+            <w:r>
+              <w:rPr>
+                <w:sz w:val="22"/>
+                <w:szCs w:val="22"/>
+              </w:rPr>
+              <w:t xml:space="preserve">NA = Not applicable </w:t>
             </w:r>
           </w:p>
         </w:tc>
@@ -14611,7 +14781,7 @@
         </mc:Choice>
         <mc:Fallback>
           <w:pict>
-            <v:line w14:anchorId="1CED9498" id="Line 39" o:spid="_x0000_s1026" style="position:absolute;z-index:251658240;visibility:visible;mso-wrap-style:square;mso-width-percent:0;mso-height-percent:0;mso-wrap-distance-left:9pt;mso-wrap-distance-top:0;mso-wrap-distance-right:9pt;mso-wrap-distance-bottom:0;mso-position-horizontal:absolute;mso-position-horizontal-relative:text;mso-position-vertical:absolute;mso-position-vertical-relative:text;mso-width-percent:0;mso-height-percent:0;mso-width-relative:page;mso-height-relative:page" from="0,1.8pt" to="475.2pt,1.8pt" o:gfxdata="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" o:allowincell="f"/>
+            <v:line w14:anchorId="7A10FD50" id="Line 39" o:spid="_x0000_s1026" style="position:absolute;z-index:251658240;visibility:visible;mso-wrap-style:square;mso-width-percent:0;mso-height-percent:0;mso-wrap-distance-left:9pt;mso-wrap-distance-top:0;mso-wrap-distance-right:9pt;mso-wrap-distance-bottom:0;mso-position-horizontal:absolute;mso-position-horizontal-relative:text;mso-position-vertical:absolute;mso-position-vertical-relative:text;mso-width-percent:0;mso-height-percent:0;mso-width-relative:page;mso-height-relative:page" from="0,1.8pt" to="475.2pt,1.8pt" o:gfxdata="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" o:allowincell="f"/>
           </w:pict>
         </mc:Fallback>
       </mc:AlternateContent>
@@ -14758,7 +14928,7 @@
         <w:noProof/>
         <w:sz w:val="18"/>
       </w:rPr>
-      <w:t>1</w:t>
+      <w:t>8</w:t>
     </w:r>
     <w:r>
       <w:rPr>
@@ -14854,7 +15024,7 @@
         </mc:Choice>
         <mc:Fallback>
           <w:pict>
-            <v:line w14:anchorId="7E3C1187" id="Line 32" o:spid="_x0000_s1026" style="position:absolute;z-index:251657216;visibility:visible;mso-wrap-style:square;mso-width-percent:0;mso-height-percent:0;mso-wrap-distance-left:9pt;mso-wrap-distance-top:0;mso-wrap-distance-right:9pt;mso-wrap-distance-bottom:0;mso-position-horizontal:absolute;mso-position-horizontal-relative:page;mso-position-vertical:absolute;mso-position-vertical-relative:page;mso-width-percent:0;mso-height-percent:0;mso-width-relative:page;mso-height-relative:page" from="1in,750.3pt" to="540pt,750.3pt" o:gfxdata="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" o:allowincell="f">
+            <v:line w14:anchorId="38B4A99E" id="Line 32" o:spid="_x0000_s1026" style="position:absolute;z-index:251657216;visibility:visible;mso-wrap-style:square;mso-width-percent:0;mso-height-percent:0;mso-wrap-distance-left:9pt;mso-wrap-distance-top:0;mso-wrap-distance-right:9pt;mso-wrap-distance-bottom:0;mso-position-horizontal:absolute;mso-position-horizontal-relative:page;mso-position-vertical:absolute;mso-position-vertical-relative:page;mso-width-percent:0;mso-height-percent:0;mso-width-relative:page;mso-height-relative:page" from="1in,750.3pt" to="540pt,750.3pt" o:gfxdata="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" o:allowincell="f">
               <w10:wrap anchorx="page" anchory="page"/>
             </v:line>
           </w:pict>
@@ -15010,7 +15180,7 @@
         </mc:Choice>
         <mc:Fallback>
           <w:pict>
-            <v:line w14:anchorId="0406D531" id="Line 38" o:spid="_x0000_s1026" style="position:absolute;z-index:251659264;visibility:visible;mso-wrap-style:square;mso-width-percent:0;mso-height-percent:0;mso-wrap-distance-left:9pt;mso-wrap-distance-top:0;mso-wrap-distance-right:9pt;mso-wrap-distance-bottom:0;mso-position-horizontal:absolute;mso-position-horizontal-relative:page;mso-position-vertical:absolute;mso-position-vertical-relative:page;mso-width-percent:0;mso-height-percent:0;mso-width-relative:page;mso-height-relative:page" from="1in,50.4pt" to="561.6pt,50.4pt" o:gfxdata="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" o:allowincell="f">
+            <v:line w14:anchorId="41EC266C" id="Line 38" o:spid="_x0000_s1026" style="position:absolute;z-index:251659264;visibility:visible;mso-wrap-style:square;mso-width-percent:0;mso-height-percent:0;mso-wrap-distance-left:9pt;mso-wrap-distance-top:0;mso-wrap-distance-right:9pt;mso-wrap-distance-bottom:0;mso-position-horizontal:absolute;mso-position-horizontal-relative:page;mso-position-vertical:absolute;mso-position-vertical-relative:page;mso-width-percent:0;mso-height-percent:0;mso-width-relative:page;mso-height-relative:page" from="1in,50.4pt" to="561.6pt,50.4pt" o:gfxdata="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" o:allowincell="f">
               <w10:wrap anchorx="page" anchory="page"/>
             </v:line>
           </w:pict>
@@ -15123,7 +15293,7 @@
         </mc:Choice>
         <mc:Fallback>
           <w:pict>
-            <v:line w14:anchorId="7776D20C" id="Line 30" o:spid="_x0000_s1026" style="position:absolute;z-index:251656192;visibility:visible;mso-wrap-style:square;mso-width-percent:0;mso-height-percent:0;mso-wrap-distance-left:9pt;mso-wrap-distance-top:0;mso-wrap-distance-right:9pt;mso-wrap-distance-bottom:0;mso-position-horizontal:absolute;mso-position-horizontal-relative:page;mso-position-vertical:absolute;mso-position-vertical-relative:page;mso-width-percent:0;mso-height-percent:0;mso-width-relative:page;mso-height-relative:page" from="1in,50.4pt" to="540pt,50.4pt" o:gfxdata="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" o:allowincell="f">
+            <v:line w14:anchorId="01384A3E" id="Line 30" o:spid="_x0000_s1026" style="position:absolute;z-index:251656192;visibility:visible;mso-wrap-style:square;mso-width-percent:0;mso-height-percent:0;mso-wrap-distance-left:9pt;mso-wrap-distance-top:0;mso-wrap-distance-right:9pt;mso-wrap-distance-bottom:0;mso-position-horizontal:absolute;mso-position-horizontal-relative:page;mso-position-vertical:absolute;mso-position-vertical-relative:page;mso-width-percent:0;mso-height-percent:0;mso-width-relative:page;mso-height-relative:page" from="1in,50.4pt" to="540pt,50.4pt" o:gfxdata="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" o:allowincell="f">
               <w10:wrap anchorx="page" anchory="page"/>
             </v:line>
           </w:pict>
@@ -18146,6 +18316,28 @@
 </file>
 
 <file path=customXml/item1.xml><?xml version="1.0" encoding="utf-8"?>
+<p:properties xmlns:p="http://schemas.microsoft.com/office/2006/metadata/properties" xmlns:xsi="http://www.w3.org/2001/XMLSchema-instance" xmlns:pc="http://schemas.microsoft.com/office/infopath/2007/PartnerControls">
+  <documentManagement>
+    <Document_x0020_Description xmlns="8781c031-5bd4-48dc-9226-75e10e1f88a8">Charter</Document_x0020_Description>
+    <File_x0020_Type0 xmlns="8781c031-5bd4-48dc-9226-75e10e1f88a8">Word</File_x0020_Type0>
+    <Audience xmlns="8781c031-5bd4-48dc-9226-75e10e1f88a8">Internal Only</Audience>
+    <Primary_x0020_Owner xmlns="8781c031-5bd4-48dc-9226-75e10e1f88a8">Kimmit Renken</Primary_x0020_Owner>
+    <Revised_x0020_Date xmlns="8781c031-5bd4-48dc-9226-75e10e1f88a8">2012-03-08T06:00:00+00:00</Revised_x0020_Date>
+    <Subject_x0020_Keywords xmlns="8781c031-5bd4-48dc-9226-75e10e1f88a8" xsi:nil="true"/>
+  </documentManagement>
+</p:properties>
+</file>
+
+<file path=customXml/item2.xml><?xml version="1.0" encoding="utf-8"?>
+<?mso-contentType ?>
+<FormTemplates xmlns="http://schemas.microsoft.com/sharepoint/v3/contenttype/forms">
+  <Display>DocumentLibraryForm</Display>
+  <Edit>DocumentLibraryForm</Edit>
+  <New>DocumentLibraryForm</New>
+</FormTemplates>
+</file>
+
+<file path=customXml/item3.xml><?xml version="1.0" encoding="utf-8"?>
 <ct:contentTypeSchema xmlns:ct="http://schemas.microsoft.com/office/2006/metadata/contentType" xmlns:ma="http://schemas.microsoft.com/office/2006/metadata/properties/metaAttributes" ct:_="" ma:_="" ma:contentTypeName="Document" ma:contentTypeID="0x010100E4C8757FE85365478221A7D1B64AB740" ma:contentTypeVersion="7" ma:contentTypeDescription="Create a new document." ma:contentTypeScope="" ma:versionID="6864faea769890394fdaf9dd8f5b3d9b">
   <xsd:schema xmlns:xsd="http://www.w3.org/2001/XMLSchema" xmlns:xs="http://www.w3.org/2001/XMLSchema" xmlns:p="http://schemas.microsoft.com/office/2006/metadata/properties" xmlns:ns2="8781c031-5bd4-48dc-9226-75e10e1f88a8" targetNamespace="http://schemas.microsoft.com/office/2006/metadata/properties" ma:root="true" ma:fieldsID="23e124e351e2048883b4cbd45c912eb7" ns2:_="">
     <xsd:import namespace="8781c031-5bd4-48dc-9226-75e10e1f88a8"/>
@@ -18342,33 +18534,29 @@
 </ct:contentTypeSchema>
 </file>
 
-<file path=customXml/item2.xml><?xml version="1.0" encoding="utf-8"?>
-<?mso-contentType ?>
-<FormTemplates xmlns="http://schemas.microsoft.com/sharepoint/v3/contenttype/forms">
-  <Display>DocumentLibraryForm</Display>
-  <Edit>DocumentLibraryForm</Edit>
-  <New>DocumentLibraryForm</New>
-</FormTemplates>
-</file>
-
-<file path=customXml/item3.xml><?xml version="1.0" encoding="utf-8"?>
-<p:properties xmlns:p="http://schemas.microsoft.com/office/2006/metadata/properties" xmlns:xsi="http://www.w3.org/2001/XMLSchema-instance" xmlns:pc="http://schemas.microsoft.com/office/infopath/2007/PartnerControls">
-  <documentManagement>
-    <Document_x0020_Description xmlns="8781c031-5bd4-48dc-9226-75e10e1f88a8">Charter</Document_x0020_Description>
-    <File_x0020_Type0 xmlns="8781c031-5bd4-48dc-9226-75e10e1f88a8">Word</File_x0020_Type0>
-    <Audience xmlns="8781c031-5bd4-48dc-9226-75e10e1f88a8">Internal Only</Audience>
-    <Primary_x0020_Owner xmlns="8781c031-5bd4-48dc-9226-75e10e1f88a8">Kimmit Renken</Primary_x0020_Owner>
-    <Revised_x0020_Date xmlns="8781c031-5bd4-48dc-9226-75e10e1f88a8">2012-03-08T06:00:00+00:00</Revised_x0020_Date>
-    <Subject_x0020_Keywords xmlns="8781c031-5bd4-48dc-9226-75e10e1f88a8" xsi:nil="true"/>
-  </documentManagement>
-</p:properties>
-</file>
-
 <file path=customXml/item4.xml><?xml version="1.0" encoding="utf-8"?>
 <b:Sources xmlns:b="http://schemas.openxmlformats.org/officeDocument/2006/bibliography" xmlns="http://schemas.openxmlformats.org/officeDocument/2006/bibliography" SelectedStyle="\APA.XSL" StyleName="APA"/>
 </file>
 
 <file path=customXml/itemProps1.xml><?xml version="1.0" encoding="utf-8"?>
+<ds:datastoreItem xmlns:ds="http://schemas.openxmlformats.org/officeDocument/2006/customXml" ds:itemID="{FAB5EBB6-5E22-4A93-8A88-BE0203FA85CB}">
+  <ds:schemaRefs>
+    <ds:schemaRef ds:uri="http://schemas.microsoft.com/office/2006/metadata/properties"/>
+    <ds:schemaRef ds:uri="http://schemas.microsoft.com/office/infopath/2007/PartnerControls"/>
+    <ds:schemaRef ds:uri="8781c031-5bd4-48dc-9226-75e10e1f88a8"/>
+  </ds:schemaRefs>
+</ds:datastoreItem>
+</file>
+
+<file path=customXml/itemProps2.xml><?xml version="1.0" encoding="utf-8"?>
+<ds:datastoreItem xmlns:ds="http://schemas.openxmlformats.org/officeDocument/2006/customXml" ds:itemID="{A885B2DB-42DA-4318-9EB7-6D24C272F932}">
+  <ds:schemaRefs>
+    <ds:schemaRef ds:uri="http://schemas.microsoft.com/sharepoint/v3/contenttype/forms"/>
+  </ds:schemaRefs>
+</ds:datastoreItem>
+</file>
+
+<file path=customXml/itemProps3.xml><?xml version="1.0" encoding="utf-8"?>
 <ds:datastoreItem xmlns:ds="http://schemas.openxmlformats.org/officeDocument/2006/customXml" ds:itemID="{78D23501-E6B0-4030-91F8-86A30F19EF5E}">
   <ds:schemaRefs>
     <ds:schemaRef ds:uri="http://schemas.microsoft.com/office/2006/metadata/contentType"/>
@@ -18386,26 +18574,8 @@
 </ds:datastoreItem>
 </file>
 
-<file path=customXml/itemProps2.xml><?xml version="1.0" encoding="utf-8"?>
-<ds:datastoreItem xmlns:ds="http://schemas.openxmlformats.org/officeDocument/2006/customXml" ds:itemID="{A885B2DB-42DA-4318-9EB7-6D24C272F932}">
-  <ds:schemaRefs>
-    <ds:schemaRef ds:uri="http://schemas.microsoft.com/sharepoint/v3/contenttype/forms"/>
-  </ds:schemaRefs>
-</ds:datastoreItem>
-</file>
-
-<file path=customXml/itemProps3.xml><?xml version="1.0" encoding="utf-8"?>
-<ds:datastoreItem xmlns:ds="http://schemas.openxmlformats.org/officeDocument/2006/customXml" ds:itemID="{FAB5EBB6-5E22-4A93-8A88-BE0203FA85CB}">
-  <ds:schemaRefs>
-    <ds:schemaRef ds:uri="http://schemas.microsoft.com/office/2006/metadata/properties"/>
-    <ds:schemaRef ds:uri="http://schemas.microsoft.com/office/infopath/2007/PartnerControls"/>
-    <ds:schemaRef ds:uri="8781c031-5bd4-48dc-9226-75e10e1f88a8"/>
-  </ds:schemaRefs>
-</ds:datastoreItem>
-</file>
-
 <file path=customXml/itemProps4.xml><?xml version="1.0" encoding="utf-8"?>
-<ds:datastoreItem xmlns:ds="http://schemas.openxmlformats.org/officeDocument/2006/customXml" ds:itemID="{AAA75685-6B66-40AB-954F-94F1B4DFDDD9}">
+<ds:datastoreItem xmlns:ds="http://schemas.openxmlformats.org/officeDocument/2006/customXml" ds:itemID="{A39728D0-DDE8-4328-8C66-FD722B451266}">
   <ds:schemaRefs>
     <ds:schemaRef ds:uri="http://schemas.openxmlformats.org/officeDocument/2006/bibliography"/>
   </ds:schemaRefs>

</xml_diff>

<commit_message>
tfs13332 - ecl quality now - updates through today
git-tfs-id: [https://tfs.omnicloud.local/tfs/cco%20program/]$/eCoaching_V2;C41858
</commit_message>
<xml_diff>
--- a/Requirements/CCO_eCoaching_Log_IQS_Layout.docx
+++ b/Requirements/CCO_eCoaching_Log_IQS_Layout.docx
@@ -294,7 +294,7 @@
           </mc:Choice>
           <mc:Fallback>
             <w:pict>
-              <v:line w14:anchorId="1ABEB601" id="Line 232" o:spid="_x0000_s1026" style="position:absolute;z-index:251657728;visibility:visible;mso-wrap-style:square;mso-width-percent:0;mso-height-percent:0;mso-wrap-distance-left:9pt;mso-wrap-distance-top:0;mso-wrap-distance-right:9pt;mso-wrap-distance-bottom:0;mso-position-horizontal:absolute;mso-position-horizontal-relative:text;mso-position-vertical:absolute;mso-position-vertical-relative:text;mso-width-percent:0;mso-height-percent:0;mso-width-relative:page;mso-height-relative:page" from="367.2pt,33.3pt" to="439.25pt,33.35pt" o:gfxdata="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" o:allowincell="f">
+              <v:line w14:anchorId="2ECF2F49" id="Line 232" o:spid="_x0000_s1026" style="position:absolute;z-index:251657728;visibility:visible;mso-wrap-style:square;mso-width-percent:0;mso-height-percent:0;mso-wrap-distance-left:9pt;mso-wrap-distance-top:0;mso-wrap-distance-right:9pt;mso-wrap-distance-bottom:0;mso-position-horizontal:absolute;mso-position-horizontal-relative:text;mso-position-vertical:absolute;mso-position-vertical-relative:text;mso-width-percent:0;mso-height-percent:0;mso-width-relative:page;mso-height-relative:page" from="367.2pt,33.3pt" to="439.25pt,33.35pt" o:gfxdata="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" o:allowincell="f">
                 <v:stroke startarrowwidth="narrow" startarrowlength="short" endarrowwidth="narrow" endarrowlength="short"/>
               </v:line>
             </w:pict>
@@ -372,7 +372,7 @@
           </mc:Choice>
           <mc:Fallback>
             <w:pict>
-              <v:line w14:anchorId="0AAD1F40" id="Line 230" o:spid="_x0000_s1026" style="position:absolute;z-index:251655680;visibility:visible;mso-wrap-style:square;mso-width-percent:0;mso-height-percent:0;mso-wrap-distance-left:9pt;mso-wrap-distance-top:0;mso-wrap-distance-right:9pt;mso-wrap-distance-bottom:0;mso-position-horizontal:absolute;mso-position-horizontal-relative:text;mso-position-vertical:absolute;mso-position-vertical-relative:text;mso-width-percent:0;mso-height-percent:0;mso-width-relative:page;mso-height-relative:page" from="1in,33.3pt" to="266.45pt,33.35pt" o:gfxdata="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" o:allowincell="f">
+              <v:line w14:anchorId="4BE0F2EE" id="Line 230" o:spid="_x0000_s1026" style="position:absolute;z-index:251655680;visibility:visible;mso-wrap-style:square;mso-width-percent:0;mso-height-percent:0;mso-wrap-distance-left:9pt;mso-wrap-distance-top:0;mso-wrap-distance-right:9pt;mso-wrap-distance-bottom:0;mso-position-horizontal:absolute;mso-position-horizontal-relative:text;mso-position-vertical:absolute;mso-position-vertical-relative:text;mso-width-percent:0;mso-height-percent:0;mso-width-relative:page;mso-height-relative:page" from="1in,33.3pt" to="266.45pt,33.35pt" o:gfxdata="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" o:allowincell="f">
                 <v:stroke startarrowwidth="narrow" startarrowlength="short" endarrowwidth="narrow" endarrowlength="short"/>
               </v:line>
             </w:pict>
@@ -608,7 +608,7 @@
           </mc:Choice>
           <mc:Fallback>
             <w:pict>
-              <v:line w14:anchorId="425095C9" id="Line 234" o:spid="_x0000_s1026" style="position:absolute;z-index:251659776;visibility:visible;mso-wrap-style:square;mso-width-percent:0;mso-height-percent:0;mso-wrap-distance-left:9pt;mso-wrap-distance-top:0;mso-wrap-distance-right:9pt;mso-wrap-distance-bottom:0;mso-position-horizontal:absolute;mso-position-horizontal-relative:text;mso-position-vertical:absolute;mso-position-vertical-relative:text;mso-width-percent:0;mso-height-percent:0;mso-width-relative:page;mso-height-relative:page" from="115.2pt,.6pt" to="309.6pt,.6pt" o:gfxdata="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" o:allowincell="f">
+              <v:line w14:anchorId="77BB49D1" id="Line 234" o:spid="_x0000_s1026" style="position:absolute;z-index:251659776;visibility:visible;mso-wrap-style:square;mso-width-percent:0;mso-height-percent:0;mso-wrap-distance-left:9pt;mso-wrap-distance-top:0;mso-wrap-distance-right:9pt;mso-wrap-distance-bottom:0;mso-position-horizontal:absolute;mso-position-horizontal-relative:text;mso-position-vertical:absolute;mso-position-vertical-relative:text;mso-width-percent:0;mso-height-percent:0;mso-width-relative:page;mso-height-relative:page" from="115.2pt,.6pt" to="309.6pt,.6pt" o:gfxdata="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" o:allowincell="f">
                 <v:stroke startarrowwidth="narrow" startarrowlength="short" endarrowwidth="narrow" endarrowlength="short"/>
               </v:line>
             </w:pict>
@@ -714,7 +714,7 @@
           </mc:Choice>
           <mc:Fallback>
             <w:pict>
-              <v:line w14:anchorId="32F04361" id="Line 233" o:spid="_x0000_s1026" style="position:absolute;z-index:251658752;visibility:visible;mso-wrap-style:square;mso-width-percent:0;mso-height-percent:0;mso-wrap-distance-left:9pt;mso-wrap-distance-top:0;mso-wrap-distance-right:9pt;mso-wrap-distance-bottom:0;mso-position-horizontal:absolute;mso-position-horizontal-relative:text;mso-position-vertical:absolute;mso-position-vertical-relative:text;mso-width-percent:0;mso-height-percent:0;mso-width-relative:page;mso-height-relative:page" from="374.4pt,34.75pt" to="446.45pt,34.8pt" o:gfxdata="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" o:allowincell="f">
+              <v:line w14:anchorId="15CEECAA" id="Line 233" o:spid="_x0000_s1026" style="position:absolute;z-index:251658752;visibility:visible;mso-wrap-style:square;mso-width-percent:0;mso-height-percent:0;mso-wrap-distance-left:9pt;mso-wrap-distance-top:0;mso-wrap-distance-right:9pt;mso-wrap-distance-bottom:0;mso-position-horizontal:absolute;mso-position-horizontal-relative:text;mso-position-vertical:absolute;mso-position-vertical-relative:text;mso-width-percent:0;mso-height-percent:0;mso-width-relative:page;mso-height-relative:page" from="374.4pt,34.75pt" to="446.45pt,34.8pt" o:gfxdata="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" o:allowincell="f">
                 <v:stroke startarrowwidth="narrow" startarrowlength="short" endarrowwidth="narrow" endarrowlength="short"/>
               </v:line>
             </w:pict>
@@ -792,7 +792,7 @@
           </mc:Choice>
           <mc:Fallback>
             <w:pict>
-              <v:line w14:anchorId="16CFF25D" id="Line 231" o:spid="_x0000_s1026" style="position:absolute;z-index:251656704;visibility:visible;mso-wrap-style:square;mso-width-percent:0;mso-height-percent:0;mso-wrap-distance-left:9pt;mso-wrap-distance-top:0;mso-wrap-distance-right:9pt;mso-wrap-distance-bottom:0;mso-position-horizontal:absolute;mso-position-horizontal-relative:text;mso-position-vertical:absolute;mso-position-vertical-relative:text;mso-width-percent:0;mso-height-percent:0;mso-width-relative:page;mso-height-relative:page" from="1in,32.75pt" to="266.45pt,32.8pt" o:gfxdata="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" o:allowincell="f">
+              <v:line w14:anchorId="6FAD5BD5" id="Line 231" o:spid="_x0000_s1026" style="position:absolute;z-index:251656704;visibility:visible;mso-wrap-style:square;mso-width-percent:0;mso-height-percent:0;mso-wrap-distance-left:9pt;mso-wrap-distance-top:0;mso-wrap-distance-right:9pt;mso-wrap-distance-bottom:0;mso-position-horizontal:absolute;mso-position-horizontal-relative:text;mso-position-vertical:absolute;mso-position-vertical-relative:text;mso-width-percent:0;mso-height-percent:0;mso-width-relative:page;mso-height-relative:page" from="1in,32.75pt" to="266.45pt,32.8pt" o:gfxdata="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" o:allowincell="f">
                 <v:stroke startarrowwidth="narrow" startarrowlength="short" endarrowwidth="narrow" endarrowlength="short"/>
               </v:line>
             </w:pict>
@@ -3344,6 +3344,92 @@
                 <w:sz w:val="20"/>
               </w:rPr>
               <w:t>Added section 1.2</w:t>
+            </w:r>
+          </w:p>
+        </w:tc>
+        <w:tc>
+          <w:tcPr>
+            <w:tcW w:w="1822" w:type="dxa"/>
+          </w:tcPr>
+          <w:p>
+            <w:pPr>
+              <w:pStyle w:val="hdr1"/>
+              <w:ind w:left="0"/>
+              <w:jc w:val="left"/>
+              <w:rPr>
+                <w:sz w:val="20"/>
+              </w:rPr>
+            </w:pPr>
+            <w:r>
+              <w:rPr>
+                <w:sz w:val="20"/>
+              </w:rPr>
+              <w:t>Doug Stearns</w:t>
+            </w:r>
+          </w:p>
+        </w:tc>
+      </w:tr>
+      <w:tr>
+        <w:trPr>
+          <w:jc w:val="center"/>
+        </w:trPr>
+        <w:tc>
+          <w:tcPr>
+            <w:tcW w:w="1440" w:type="dxa"/>
+          </w:tcPr>
+          <w:p>
+            <w:pPr>
+              <w:pStyle w:val="hdr1"/>
+              <w:ind w:left="0"/>
+              <w:jc w:val="left"/>
+              <w:rPr>
+                <w:sz w:val="20"/>
+              </w:rPr>
+            </w:pPr>
+            <w:r>
+              <w:rPr>
+                <w:sz w:val="20"/>
+              </w:rPr>
+              <w:t>02/28/2019</w:t>
+            </w:r>
+          </w:p>
+        </w:tc>
+        <w:tc>
+          <w:tcPr>
+            <w:tcW w:w="6152" w:type="dxa"/>
+          </w:tcPr>
+          <w:p>
+            <w:pPr>
+              <w:pStyle w:val="hdr1"/>
+              <w:spacing w:before="0"/>
+              <w:ind w:left="0"/>
+              <w:jc w:val="left"/>
+              <w:rPr>
+                <w:sz w:val="20"/>
+              </w:rPr>
+            </w:pPr>
+            <w:r>
+              <w:rPr>
+                <w:sz w:val="20"/>
+              </w:rPr>
+              <w:t>TFS13332 – eCL Quality Now</w:t>
+            </w:r>
+          </w:p>
+          <w:p>
+            <w:pPr>
+              <w:pStyle w:val="hdr1"/>
+              <w:spacing w:before="0"/>
+              <w:ind w:left="0"/>
+              <w:jc w:val="left"/>
+              <w:rPr>
+                <w:sz w:val="20"/>
+              </w:rPr>
+            </w:pPr>
+            <w:r>
+              <w:rPr>
+                <w:sz w:val="20"/>
+              </w:rPr>
+              <w:t>Updated from developers discussions</w:t>
             </w:r>
           </w:p>
         </w:tc>
@@ -9022,7 +9108,10 @@
         <w:t>contain column headings.</w:t>
       </w:r>
     </w:p>
-    <w:p/>
+    <w:p>
+      <w:bookmarkStart w:id="2" w:name="_GoBack"/>
+      <w:bookmarkEnd w:id="2"/>
+    </w:p>
     <w:tbl>
       <w:tblPr>
         <w:tblW w:w="9910" w:type="dxa"/>
@@ -9729,16 +9818,7 @@
                 <w:sz w:val="22"/>
                 <w:szCs w:val="22"/>
               </w:rPr>
-              <w:t>33 – Co</w:t>
-            </w:r>
-            <w:bookmarkStart w:id="2" w:name="_GoBack"/>
-            <w:bookmarkEnd w:id="2"/>
-            <w:r>
-              <w:rPr>
-                <w:sz w:val="22"/>
-                <w:szCs w:val="22"/>
-              </w:rPr>
-              <w:t>ralville (Iowa City)</w:t>
+              <w:t>33 – Coralville (Iowa City)</w:t>
             </w:r>
           </w:p>
           <w:p>
@@ -10458,7 +10538,21 @@
                 <w:sz w:val="22"/>
                 <w:szCs w:val="22"/>
               </w:rPr>
-              <w:t>100 bytes, Alpha/Numeric</w:t>
+              <w:t>20</w:t>
+            </w:r>
+            <w:r>
+              <w:rPr>
+                <w:sz w:val="22"/>
+                <w:szCs w:val="22"/>
+              </w:rPr>
+              <w:t>00</w:t>
+            </w:r>
+            <w:r>
+              <w:rPr>
+                <w:sz w:val="22"/>
+                <w:szCs w:val="22"/>
+              </w:rPr>
+              <w:t xml:space="preserve"> bytes, Alpha/Numeric</w:t>
             </w:r>
           </w:p>
         </w:tc>
@@ -10485,6 +10579,13 @@
                 <w:szCs w:val="22"/>
               </w:rPr>
               <w:t>The Contact Summary from the input file</w:t>
+            </w:r>
+            <w:r>
+              <w:rPr>
+                <w:sz w:val="22"/>
+                <w:szCs w:val="22"/>
+              </w:rPr>
+              <w:t xml:space="preserve"> </w:t>
             </w:r>
           </w:p>
         </w:tc>
@@ -11405,7 +11506,14 @@
                 <w:sz w:val="22"/>
                 <w:szCs w:val="22"/>
               </w:rPr>
-              <w:t>6150 bytes, Alpha/Numeric Non-alphanumeric characters are removed.</w:t>
+              <w:t>2400</w:t>
+            </w:r>
+            <w:r>
+              <w:rPr>
+                <w:sz w:val="22"/>
+                <w:szCs w:val="22"/>
+              </w:rPr>
+              <w:t xml:space="preserve"> bytes, Alpha/Numeric Non-alphanumeric characters are removed.</w:t>
             </w:r>
           </w:p>
         </w:tc>
@@ -12074,6 +12182,20 @@
                 <w:szCs w:val="22"/>
               </w:rPr>
             </w:pPr>
+            <w:r>
+              <w:rPr>
+                <w:sz w:val="22"/>
+                <w:szCs w:val="22"/>
+              </w:rPr>
+              <w:t xml:space="preserve">20 </w:t>
+            </w:r>
+            <w:r>
+              <w:rPr>
+                <w:sz w:val="22"/>
+                <w:szCs w:val="22"/>
+              </w:rPr>
+              <w:t>bytes, Alpha/Numeric</w:t>
+            </w:r>
           </w:p>
         </w:tc>
         <w:tc>
@@ -12206,7 +12328,21 @@
                 <w:sz w:val="22"/>
                 <w:szCs w:val="22"/>
               </w:rPr>
-              <w:t>50 bytes, Alpha/Numeric</w:t>
+              <w:t>200</w:t>
+            </w:r>
+            <w:r>
+              <w:rPr>
+                <w:sz w:val="22"/>
+                <w:szCs w:val="22"/>
+              </w:rPr>
+              <w:t xml:space="preserve"> </w:t>
+            </w:r>
+            <w:r>
+              <w:rPr>
+                <w:sz w:val="22"/>
+                <w:szCs w:val="22"/>
+              </w:rPr>
+              <w:t>bytes, Alpha/Numeric</w:t>
             </w:r>
           </w:p>
         </w:tc>
@@ -12310,7 +12446,14 @@
                 <w:sz w:val="22"/>
                 <w:szCs w:val="22"/>
               </w:rPr>
-              <w:t>50 bytes, Alpha/Numeric</w:t>
+              <w:t>2000</w:t>
+            </w:r>
+            <w:r>
+              <w:rPr>
+                <w:sz w:val="22"/>
+                <w:szCs w:val="22"/>
+              </w:rPr>
+              <w:t xml:space="preserve"> bytes, Alpha/Numeric</w:t>
             </w:r>
           </w:p>
         </w:tc>
@@ -12410,7 +12553,14 @@
                 <w:sz w:val="22"/>
                 <w:szCs w:val="22"/>
               </w:rPr>
-              <w:t>50 bytes, Alpha/Numeric</w:t>
+              <w:t xml:space="preserve">20 </w:t>
+            </w:r>
+            <w:r>
+              <w:rPr>
+                <w:sz w:val="22"/>
+                <w:szCs w:val="22"/>
+              </w:rPr>
+              <w:t>bytes, Alpha/Numeric</w:t>
             </w:r>
           </w:p>
         </w:tc>
@@ -12540,7 +12690,14 @@
                 <w:sz w:val="22"/>
                 <w:szCs w:val="22"/>
               </w:rPr>
-              <w:t>50 bytes, Alpha/Numeric</w:t>
+              <w:t xml:space="preserve">200 </w:t>
+            </w:r>
+            <w:r>
+              <w:rPr>
+                <w:sz w:val="22"/>
+                <w:szCs w:val="22"/>
+              </w:rPr>
+              <w:t>bytes, Alpha/Numeric</w:t>
             </w:r>
           </w:p>
         </w:tc>
@@ -12640,7 +12797,14 @@
                 <w:sz w:val="22"/>
                 <w:szCs w:val="22"/>
               </w:rPr>
-              <w:t>50 bytes, Alpha/Numeric</w:t>
+              <w:t xml:space="preserve">2000 </w:t>
+            </w:r>
+            <w:r>
+              <w:rPr>
+                <w:sz w:val="22"/>
+                <w:szCs w:val="22"/>
+              </w:rPr>
+              <w:t>bytes, Alpha/Numeric</w:t>
             </w:r>
           </w:p>
         </w:tc>
@@ -12740,7 +12904,14 @@
                 <w:sz w:val="22"/>
                 <w:szCs w:val="22"/>
               </w:rPr>
-              <w:t>50 bytes, Alpha/Numeric</w:t>
+              <w:t xml:space="preserve">20 </w:t>
+            </w:r>
+            <w:r>
+              <w:rPr>
+                <w:sz w:val="22"/>
+                <w:szCs w:val="22"/>
+              </w:rPr>
+              <w:t>bytes, Alpha/Numeric</w:t>
             </w:r>
           </w:p>
         </w:tc>
@@ -12870,7 +13041,14 @@
                 <w:sz w:val="22"/>
                 <w:szCs w:val="22"/>
               </w:rPr>
-              <w:t>50 bytes, Alpha/Numeric</w:t>
+              <w:t xml:space="preserve">200 </w:t>
+            </w:r>
+            <w:r>
+              <w:rPr>
+                <w:sz w:val="22"/>
+                <w:szCs w:val="22"/>
+              </w:rPr>
+              <w:t>bytes, Alpha/Numeric</w:t>
             </w:r>
           </w:p>
         </w:tc>
@@ -12970,7 +13148,14 @@
                 <w:sz w:val="22"/>
                 <w:szCs w:val="22"/>
               </w:rPr>
-              <w:t>50 bytes, Alpha/Numeric</w:t>
+              <w:t xml:space="preserve">2000 </w:t>
+            </w:r>
+            <w:r>
+              <w:rPr>
+                <w:sz w:val="22"/>
+                <w:szCs w:val="22"/>
+              </w:rPr>
+              <w:t>bytes, Alpha/Numeric</w:t>
             </w:r>
           </w:p>
         </w:tc>
@@ -13260,7 +13445,21 @@
                 <w:sz w:val="22"/>
                 <w:szCs w:val="22"/>
               </w:rPr>
-              <w:t>50 bytes, Alpha/Numeric</w:t>
+              <w:t>2000</w:t>
+            </w:r>
+            <w:r>
+              <w:rPr>
+                <w:sz w:val="22"/>
+                <w:szCs w:val="22"/>
+              </w:rPr>
+              <w:t xml:space="preserve"> </w:t>
+            </w:r>
+            <w:r>
+              <w:rPr>
+                <w:sz w:val="22"/>
+                <w:szCs w:val="22"/>
+              </w:rPr>
+              <w:t>bytes, Alpha/Numeric</w:t>
             </w:r>
           </w:p>
         </w:tc>
@@ -13550,7 +13749,14 @@
                 <w:sz w:val="22"/>
                 <w:szCs w:val="22"/>
               </w:rPr>
-              <w:t>50 bytes, Alpha/Numeric</w:t>
+              <w:t xml:space="preserve">2000 </w:t>
+            </w:r>
+            <w:r>
+              <w:rPr>
+                <w:sz w:val="22"/>
+                <w:szCs w:val="22"/>
+              </w:rPr>
+              <w:t>bytes, Alpha/Numeric</w:t>
             </w:r>
           </w:p>
         </w:tc>
@@ -13840,7 +14046,14 @@
                 <w:sz w:val="22"/>
                 <w:szCs w:val="22"/>
               </w:rPr>
-              <w:t>50 bytes, Alpha/Numeric</w:t>
+              <w:t xml:space="preserve">2000 </w:t>
+            </w:r>
+            <w:r>
+              <w:rPr>
+                <w:sz w:val="22"/>
+                <w:szCs w:val="22"/>
+              </w:rPr>
+              <w:t>bytes, Alpha/Numeric</w:t>
             </w:r>
           </w:p>
         </w:tc>
@@ -14130,7 +14343,14 @@
                 <w:sz w:val="22"/>
                 <w:szCs w:val="22"/>
               </w:rPr>
-              <w:t>50 bytes, Alpha/Numeric</w:t>
+              <w:t xml:space="preserve">2000 </w:t>
+            </w:r>
+            <w:r>
+              <w:rPr>
+                <w:sz w:val="22"/>
+                <w:szCs w:val="22"/>
+              </w:rPr>
+              <w:t>bytes, Alpha/Numeric</w:t>
             </w:r>
           </w:p>
         </w:tc>
@@ -14230,7 +14450,21 @@
                 <w:sz w:val="22"/>
                 <w:szCs w:val="22"/>
               </w:rPr>
-              <w:t>50 bytes, Alpha/Numeric</w:t>
+              <w:t>1</w:t>
+            </w:r>
+            <w:r>
+              <w:rPr>
+                <w:sz w:val="22"/>
+                <w:szCs w:val="22"/>
+              </w:rPr>
+              <w:t xml:space="preserve"> </w:t>
+            </w:r>
+            <w:r>
+              <w:rPr>
+                <w:sz w:val="22"/>
+                <w:szCs w:val="22"/>
+              </w:rPr>
+              <w:t>byte, Numeric</w:t>
             </w:r>
           </w:p>
         </w:tc>
@@ -14345,7 +14579,14 @@
                 <w:sz w:val="22"/>
                 <w:szCs w:val="22"/>
               </w:rPr>
-              <w:t>50 bytes, Alpha/Numeric</w:t>
+              <w:t xml:space="preserve">2000 </w:t>
+            </w:r>
+            <w:r>
+              <w:rPr>
+                <w:sz w:val="22"/>
+                <w:szCs w:val="22"/>
+              </w:rPr>
+              <w:t>bytes, Alpha/Numeric</w:t>
             </w:r>
           </w:p>
         </w:tc>
@@ -14445,7 +14686,14 @@
                 <w:sz w:val="22"/>
                 <w:szCs w:val="22"/>
               </w:rPr>
-              <w:t>50 bytes, Alpha/Numeric</w:t>
+              <w:t xml:space="preserve">1 </w:t>
+            </w:r>
+            <w:r>
+              <w:rPr>
+                <w:sz w:val="22"/>
+                <w:szCs w:val="22"/>
+              </w:rPr>
+              <w:t>byte, Numeric</w:t>
             </w:r>
           </w:p>
         </w:tc>
@@ -14560,7 +14808,14 @@
                 <w:sz w:val="22"/>
                 <w:szCs w:val="22"/>
               </w:rPr>
-              <w:t>50 bytes, Alpha/Numeric</w:t>
+              <w:t xml:space="preserve">2000 </w:t>
+            </w:r>
+            <w:r>
+              <w:rPr>
+                <w:sz w:val="22"/>
+                <w:szCs w:val="22"/>
+              </w:rPr>
+              <w:t>bytes, Alpha/Numeric</w:t>
             </w:r>
           </w:p>
         </w:tc>
@@ -14781,7 +15036,7 @@
         </mc:Choice>
         <mc:Fallback>
           <w:pict>
-            <v:line w14:anchorId="7A10FD50" id="Line 39" o:spid="_x0000_s1026" style="position:absolute;z-index:251658240;visibility:visible;mso-wrap-style:square;mso-width-percent:0;mso-height-percent:0;mso-wrap-distance-left:9pt;mso-wrap-distance-top:0;mso-wrap-distance-right:9pt;mso-wrap-distance-bottom:0;mso-position-horizontal:absolute;mso-position-horizontal-relative:text;mso-position-vertical:absolute;mso-position-vertical-relative:text;mso-width-percent:0;mso-height-percent:0;mso-width-relative:page;mso-height-relative:page" from="0,1.8pt" to="475.2pt,1.8pt" o:gfxdata="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" o:allowincell="f"/>
+            <v:line w14:anchorId="0A9889F4" id="Line 39" o:spid="_x0000_s1026" style="position:absolute;z-index:251658240;visibility:visible;mso-wrap-style:square;mso-width-percent:0;mso-height-percent:0;mso-wrap-distance-left:9pt;mso-wrap-distance-top:0;mso-wrap-distance-right:9pt;mso-wrap-distance-bottom:0;mso-position-horizontal:absolute;mso-position-horizontal-relative:text;mso-position-vertical:absolute;mso-position-vertical-relative:text;mso-width-percent:0;mso-height-percent:0;mso-width-relative:page;mso-height-relative:page" from="0,1.8pt" to="475.2pt,1.8pt" o:gfxdata="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" o:allowincell="f"/>
           </w:pict>
         </mc:Fallback>
       </mc:AlternateContent>
@@ -14801,14 +15056,7 @@
         <w:b/>
         <w:sz w:val="18"/>
       </w:rPr>
-      <w:t xml:space="preserve">GDIT, INC. </w:t>
-    </w:r>
-    <w:r>
-      <w:rPr>
-        <w:b/>
-        <w:sz w:val="18"/>
-      </w:rPr>
-      <w:t>CONFIDENTIAL</w:t>
+      <w:t>GDIT, INC. CONFIDENTIAL</w:t>
     </w:r>
     <w:r>
       <w:rPr>
@@ -14846,37 +15094,7 @@
       <w:rPr>
         <w:sz w:val="18"/>
       </w:rPr>
-      <w:t>Version 1.</w:t>
-    </w:r>
-    <w:r>
-      <w:rPr>
-        <w:sz w:val="18"/>
-      </w:rPr>
-      <w:t>9</w:t>
-    </w:r>
-    <w:r>
-      <w:rPr>
-        <w:sz w:val="18"/>
-      </w:rPr>
-      <w:t xml:space="preserve"> Updated </w:t>
-    </w:r>
-    <w:r>
-      <w:rPr>
-        <w:sz w:val="18"/>
-      </w:rPr>
-      <w:t>Ju</w:t>
-    </w:r>
-    <w:r>
-      <w:rPr>
-        <w:sz w:val="18"/>
-      </w:rPr>
-      <w:t>ly 9</w:t>
-    </w:r>
-    <w:r>
-      <w:rPr>
-        <w:sz w:val="18"/>
-      </w:rPr>
-      <w:t>, 2012</w:t>
+      <w:t>Version 1.9 Updated July 9, 2012</w:t>
     </w:r>
   </w:p>
   <w:p>
@@ -14928,7 +15146,7 @@
         <w:noProof/>
         <w:sz w:val="18"/>
       </w:rPr>
-      <w:t>8</w:t>
+      <w:t>9</w:t>
     </w:r>
     <w:r>
       <w:rPr>
@@ -15024,7 +15242,7 @@
         </mc:Choice>
         <mc:Fallback>
           <w:pict>
-            <v:line w14:anchorId="38B4A99E" id="Line 32" o:spid="_x0000_s1026" style="position:absolute;z-index:251657216;visibility:visible;mso-wrap-style:square;mso-width-percent:0;mso-height-percent:0;mso-wrap-distance-left:9pt;mso-wrap-distance-top:0;mso-wrap-distance-right:9pt;mso-wrap-distance-bottom:0;mso-position-horizontal:absolute;mso-position-horizontal-relative:page;mso-position-vertical:absolute;mso-position-vertical-relative:page;mso-width-percent:0;mso-height-percent:0;mso-width-relative:page;mso-height-relative:page" from="1in,750.3pt" to="540pt,750.3pt" o:gfxdata="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" o:allowincell="f">
+            <v:line w14:anchorId="5D33FBF0" id="Line 32" o:spid="_x0000_s1026" style="position:absolute;z-index:251657216;visibility:visible;mso-wrap-style:square;mso-width-percent:0;mso-height-percent:0;mso-wrap-distance-left:9pt;mso-wrap-distance-top:0;mso-wrap-distance-right:9pt;mso-wrap-distance-bottom:0;mso-position-horizontal:absolute;mso-position-horizontal-relative:page;mso-position-vertical:absolute;mso-position-vertical-relative:page;mso-width-percent:0;mso-height-percent:0;mso-width-relative:page;mso-height-relative:page" from="1in,750.3pt" to="540pt,750.3pt" o:gfxdata="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" o:allowincell="f">
               <w10:wrap anchorx="page" anchory="page"/>
             </v:line>
           </w:pict>
@@ -15180,7 +15398,7 @@
         </mc:Choice>
         <mc:Fallback>
           <w:pict>
-            <v:line w14:anchorId="41EC266C" id="Line 38" o:spid="_x0000_s1026" style="position:absolute;z-index:251659264;visibility:visible;mso-wrap-style:square;mso-width-percent:0;mso-height-percent:0;mso-wrap-distance-left:9pt;mso-wrap-distance-top:0;mso-wrap-distance-right:9pt;mso-wrap-distance-bottom:0;mso-position-horizontal:absolute;mso-position-horizontal-relative:page;mso-position-vertical:absolute;mso-position-vertical-relative:page;mso-width-percent:0;mso-height-percent:0;mso-width-relative:page;mso-height-relative:page" from="1in,50.4pt" to="561.6pt,50.4pt" o:gfxdata="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" o:allowincell="f">
+            <v:line w14:anchorId="41098445" id="Line 38" o:spid="_x0000_s1026" style="position:absolute;z-index:251659264;visibility:visible;mso-wrap-style:square;mso-width-percent:0;mso-height-percent:0;mso-wrap-distance-left:9pt;mso-wrap-distance-top:0;mso-wrap-distance-right:9pt;mso-wrap-distance-bottom:0;mso-position-horizontal:absolute;mso-position-horizontal-relative:page;mso-position-vertical:absolute;mso-position-vertical-relative:page;mso-width-percent:0;mso-height-percent:0;mso-width-relative:page;mso-height-relative:page" from="1in,50.4pt" to="561.6pt,50.4pt" o:gfxdata="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" o:allowincell="f">
               <w10:wrap anchorx="page" anchory="page"/>
             </v:line>
           </w:pict>
@@ -15293,7 +15511,7 @@
         </mc:Choice>
         <mc:Fallback>
           <w:pict>
-            <v:line w14:anchorId="01384A3E" id="Line 30" o:spid="_x0000_s1026" style="position:absolute;z-index:251656192;visibility:visible;mso-wrap-style:square;mso-width-percent:0;mso-height-percent:0;mso-wrap-distance-left:9pt;mso-wrap-distance-top:0;mso-wrap-distance-right:9pt;mso-wrap-distance-bottom:0;mso-position-horizontal:absolute;mso-position-horizontal-relative:page;mso-position-vertical:absolute;mso-position-vertical-relative:page;mso-width-percent:0;mso-height-percent:0;mso-width-relative:page;mso-height-relative:page" from="1in,50.4pt" to="540pt,50.4pt" o:gfxdata="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" o:allowincell="f">
+            <v:line w14:anchorId="685248FE" id="Line 30" o:spid="_x0000_s1026" style="position:absolute;z-index:251656192;visibility:visible;mso-wrap-style:square;mso-width-percent:0;mso-height-percent:0;mso-wrap-distance-left:9pt;mso-wrap-distance-top:0;mso-wrap-distance-right:9pt;mso-wrap-distance-bottom:0;mso-position-horizontal:absolute;mso-position-horizontal-relative:page;mso-position-vertical:absolute;mso-position-vertical-relative:page;mso-width-percent:0;mso-height-percent:0;mso-width-relative:page;mso-height-relative:page" from="1in,50.4pt" to="540pt,50.4pt" o:gfxdata="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" o:allowincell="f">
               <w10:wrap anchorx="page" anchory="page"/>
             </v:line>
           </w:pict>
@@ -18316,19 +18534,6 @@
 </file>
 
 <file path=customXml/item1.xml><?xml version="1.0" encoding="utf-8"?>
-<p:properties xmlns:p="http://schemas.microsoft.com/office/2006/metadata/properties" xmlns:xsi="http://www.w3.org/2001/XMLSchema-instance" xmlns:pc="http://schemas.microsoft.com/office/infopath/2007/PartnerControls">
-  <documentManagement>
-    <Document_x0020_Description xmlns="8781c031-5bd4-48dc-9226-75e10e1f88a8">Charter</Document_x0020_Description>
-    <File_x0020_Type0 xmlns="8781c031-5bd4-48dc-9226-75e10e1f88a8">Word</File_x0020_Type0>
-    <Audience xmlns="8781c031-5bd4-48dc-9226-75e10e1f88a8">Internal Only</Audience>
-    <Primary_x0020_Owner xmlns="8781c031-5bd4-48dc-9226-75e10e1f88a8">Kimmit Renken</Primary_x0020_Owner>
-    <Revised_x0020_Date xmlns="8781c031-5bd4-48dc-9226-75e10e1f88a8">2012-03-08T06:00:00+00:00</Revised_x0020_Date>
-    <Subject_x0020_Keywords xmlns="8781c031-5bd4-48dc-9226-75e10e1f88a8" xsi:nil="true"/>
-  </documentManagement>
-</p:properties>
-</file>
-
-<file path=customXml/item2.xml><?xml version="1.0" encoding="utf-8"?>
 <?mso-contentType ?>
 <FormTemplates xmlns="http://schemas.microsoft.com/sharepoint/v3/contenttype/forms">
   <Display>DocumentLibraryForm</Display>
@@ -18337,7 +18542,7 @@
 </FormTemplates>
 </file>
 
-<file path=customXml/item3.xml><?xml version="1.0" encoding="utf-8"?>
+<file path=customXml/item2.xml><?xml version="1.0" encoding="utf-8"?>
 <ct:contentTypeSchema xmlns:ct="http://schemas.microsoft.com/office/2006/metadata/contentType" xmlns:ma="http://schemas.microsoft.com/office/2006/metadata/properties/metaAttributes" ct:_="" ma:_="" ma:contentTypeName="Document" ma:contentTypeID="0x010100E4C8757FE85365478221A7D1B64AB740" ma:contentTypeVersion="7" ma:contentTypeDescription="Create a new document." ma:contentTypeScope="" ma:versionID="6864faea769890394fdaf9dd8f5b3d9b">
   <xsd:schema xmlns:xsd="http://www.w3.org/2001/XMLSchema" xmlns:xs="http://www.w3.org/2001/XMLSchema" xmlns:p="http://schemas.microsoft.com/office/2006/metadata/properties" xmlns:ns2="8781c031-5bd4-48dc-9226-75e10e1f88a8" targetNamespace="http://schemas.microsoft.com/office/2006/metadata/properties" ma:root="true" ma:fieldsID="23e124e351e2048883b4cbd45c912eb7" ns2:_="">
     <xsd:import namespace="8781c031-5bd4-48dc-9226-75e10e1f88a8"/>
@@ -18534,21 +18739,24 @@
 </ct:contentTypeSchema>
 </file>
 
+<file path=customXml/item3.xml><?xml version="1.0" encoding="utf-8"?>
+<p:properties xmlns:p="http://schemas.microsoft.com/office/2006/metadata/properties" xmlns:xsi="http://www.w3.org/2001/XMLSchema-instance" xmlns:pc="http://schemas.microsoft.com/office/infopath/2007/PartnerControls">
+  <documentManagement>
+    <Document_x0020_Description xmlns="8781c031-5bd4-48dc-9226-75e10e1f88a8">Charter</Document_x0020_Description>
+    <File_x0020_Type0 xmlns="8781c031-5bd4-48dc-9226-75e10e1f88a8">Word</File_x0020_Type0>
+    <Audience xmlns="8781c031-5bd4-48dc-9226-75e10e1f88a8">Internal Only</Audience>
+    <Primary_x0020_Owner xmlns="8781c031-5bd4-48dc-9226-75e10e1f88a8">Kimmit Renken</Primary_x0020_Owner>
+    <Revised_x0020_Date xmlns="8781c031-5bd4-48dc-9226-75e10e1f88a8">2012-03-08T06:00:00+00:00</Revised_x0020_Date>
+    <Subject_x0020_Keywords xmlns="8781c031-5bd4-48dc-9226-75e10e1f88a8" xsi:nil="true"/>
+  </documentManagement>
+</p:properties>
+</file>
+
 <file path=customXml/item4.xml><?xml version="1.0" encoding="utf-8"?>
 <b:Sources xmlns:b="http://schemas.openxmlformats.org/officeDocument/2006/bibliography" xmlns="http://schemas.openxmlformats.org/officeDocument/2006/bibliography" SelectedStyle="\APA.XSL" StyleName="APA"/>
 </file>
 
 <file path=customXml/itemProps1.xml><?xml version="1.0" encoding="utf-8"?>
-<ds:datastoreItem xmlns:ds="http://schemas.openxmlformats.org/officeDocument/2006/customXml" ds:itemID="{FAB5EBB6-5E22-4A93-8A88-BE0203FA85CB}">
-  <ds:schemaRefs>
-    <ds:schemaRef ds:uri="http://schemas.microsoft.com/office/2006/metadata/properties"/>
-    <ds:schemaRef ds:uri="http://schemas.microsoft.com/office/infopath/2007/PartnerControls"/>
-    <ds:schemaRef ds:uri="8781c031-5bd4-48dc-9226-75e10e1f88a8"/>
-  </ds:schemaRefs>
-</ds:datastoreItem>
-</file>
-
-<file path=customXml/itemProps2.xml><?xml version="1.0" encoding="utf-8"?>
 <ds:datastoreItem xmlns:ds="http://schemas.openxmlformats.org/officeDocument/2006/customXml" ds:itemID="{A885B2DB-42DA-4318-9EB7-6D24C272F932}">
   <ds:schemaRefs>
     <ds:schemaRef ds:uri="http://schemas.microsoft.com/sharepoint/v3/contenttype/forms"/>
@@ -18556,7 +18764,7 @@
 </ds:datastoreItem>
 </file>
 
-<file path=customXml/itemProps3.xml><?xml version="1.0" encoding="utf-8"?>
+<file path=customXml/itemProps2.xml><?xml version="1.0" encoding="utf-8"?>
 <ds:datastoreItem xmlns:ds="http://schemas.openxmlformats.org/officeDocument/2006/customXml" ds:itemID="{78D23501-E6B0-4030-91F8-86A30F19EF5E}">
   <ds:schemaRefs>
     <ds:schemaRef ds:uri="http://schemas.microsoft.com/office/2006/metadata/contentType"/>
@@ -18574,8 +18782,18 @@
 </ds:datastoreItem>
 </file>
 
+<file path=customXml/itemProps3.xml><?xml version="1.0" encoding="utf-8"?>
+<ds:datastoreItem xmlns:ds="http://schemas.openxmlformats.org/officeDocument/2006/customXml" ds:itemID="{FAB5EBB6-5E22-4A93-8A88-BE0203FA85CB}">
+  <ds:schemaRefs>
+    <ds:schemaRef ds:uri="http://schemas.microsoft.com/office/2006/metadata/properties"/>
+    <ds:schemaRef ds:uri="http://schemas.microsoft.com/office/infopath/2007/PartnerControls"/>
+    <ds:schemaRef ds:uri="8781c031-5bd4-48dc-9226-75e10e1f88a8"/>
+  </ds:schemaRefs>
+</ds:datastoreItem>
+</file>
+
 <file path=customXml/itemProps4.xml><?xml version="1.0" encoding="utf-8"?>
-<ds:datastoreItem xmlns:ds="http://schemas.openxmlformats.org/officeDocument/2006/customXml" ds:itemID="{A39728D0-DDE8-4328-8C66-FD722B451266}">
+<ds:datastoreItem xmlns:ds="http://schemas.openxmlformats.org/officeDocument/2006/customXml" ds:itemID="{50CB55A4-075C-45D9-B75B-0323419B8D5C}">
   <ds:schemaRefs>
     <ds:schemaRef ds:uri="http://schemas.openxmlformats.org/officeDocument/2006/bibliography"/>
   </ds:schemaRefs>

</xml_diff>

<commit_message>
tfs15450 - ecl brownsville integration
git-tfs-id: [https://tfs.omnicloud.local/tfs/cco%20program/]$/eCoaching_V2;C43463
</commit_message>
<xml_diff>
--- a/Requirements/CCO_eCoaching_Log_IQS_Layout.docx
+++ b/Requirements/CCO_eCoaching_Log_IQS_Layout.docx
@@ -1,6 +1,6 @@
 
 <file path=word/document.xml><?xml version="1.0" encoding="utf-8"?>
-<w:document xmlns:wpc="http://schemas.microsoft.com/office/word/2010/wordprocessingCanvas" xmlns:cx="http://schemas.microsoft.com/office/drawing/2014/chartex" xmlns:cx1="http://schemas.microsoft.com/office/drawing/2015/9/8/chartex" xmlns:mc="http://schemas.openxmlformats.org/markup-compatibility/2006" xmlns:o="urn:schemas-microsoft-com:office:office" xmlns:r="http://schemas.openxmlformats.org/officeDocument/2006/relationships" xmlns:m="http://schemas.openxmlformats.org/officeDocument/2006/math" xmlns:v="urn:schemas-microsoft-com:vml" xmlns:wp14="http://schemas.microsoft.com/office/word/2010/wordprocessingDrawing" xmlns:wp="http://schemas.openxmlformats.org/drawingml/2006/wordprocessingDrawing" xmlns:w10="urn:schemas-microsoft-com:office:word" xmlns:w="http://schemas.openxmlformats.org/wordprocessingml/2006/main" xmlns:w14="http://schemas.microsoft.com/office/word/2010/wordml" xmlns:w15="http://schemas.microsoft.com/office/word/2012/wordml" xmlns:w16se="http://schemas.microsoft.com/office/word/2015/wordml/symex" xmlns:wpg="http://schemas.microsoft.com/office/word/2010/wordprocessingGroup" xmlns:wpi="http://schemas.microsoft.com/office/word/2010/wordprocessingInk" xmlns:wne="http://schemas.microsoft.com/office/word/2006/wordml" xmlns:wps="http://schemas.microsoft.com/office/word/2010/wordprocessingShape" mc:Ignorable="w14 w15 w16se wp14">
+<w:document xmlns:wpc="http://schemas.microsoft.com/office/word/2010/wordprocessingCanvas" xmlns:mc="http://schemas.openxmlformats.org/markup-compatibility/2006" xmlns:o="urn:schemas-microsoft-com:office:office" xmlns:r="http://schemas.openxmlformats.org/officeDocument/2006/relationships" xmlns:m="http://schemas.openxmlformats.org/officeDocument/2006/math" xmlns:v="urn:schemas-microsoft-com:vml" xmlns:wp14="http://schemas.microsoft.com/office/word/2010/wordprocessingDrawing" xmlns:wp="http://schemas.openxmlformats.org/drawingml/2006/wordprocessingDrawing" xmlns:w10="urn:schemas-microsoft-com:office:word" xmlns:w="http://schemas.openxmlformats.org/wordprocessingml/2006/main" xmlns:w14="http://schemas.microsoft.com/office/word/2010/wordml" xmlns:w15="http://schemas.microsoft.com/office/word/2012/wordml" xmlns:wpg="http://schemas.microsoft.com/office/word/2010/wordprocessingGroup" xmlns:wpi="http://schemas.microsoft.com/office/word/2010/wordprocessingInk" xmlns:wne="http://schemas.microsoft.com/office/word/2006/wordml" xmlns:wps="http://schemas.microsoft.com/office/word/2010/wordprocessingShape" mc:Ignorable="w14 w15 wp14">
   <w:body>
     <w:p>
       <w:pPr>
@@ -147,6 +147,7 @@
         </w:rPr>
         <w:t xml:space="preserve"> </w:t>
       </w:r>
+      <w:proofErr w:type="spellStart"/>
       <w:r>
         <w:rPr>
           <w:rFonts w:ascii="Arial Black" w:hAnsi="Arial Black"/>
@@ -161,7 +162,16 @@
           <w:b/>
           <w:sz w:val="32"/>
         </w:rPr>
-        <w:t>Coaching Log</w:t>
+        <w:t>Coaching</w:t>
+      </w:r>
+      <w:proofErr w:type="spellEnd"/>
+      <w:r>
+        <w:rPr>
+          <w:rFonts w:ascii="Arial Black" w:hAnsi="Arial Black"/>
+          <w:b/>
+          <w:sz w:val="32"/>
+        </w:rPr>
+        <w:t xml:space="preserve"> Log</w:t>
       </w:r>
       <w:r>
         <w:rPr>
@@ -294,7 +304,7 @@
           </mc:Choice>
           <mc:Fallback>
             <w:pict>
-              <v:line w14:anchorId="0F219362" id="Line 232" o:spid="_x0000_s1026" style="position:absolute;z-index:251657728;visibility:visible;mso-wrap-style:square;mso-width-percent:0;mso-height-percent:0;mso-wrap-distance-left:9pt;mso-wrap-distance-top:0;mso-wrap-distance-right:9pt;mso-wrap-distance-bottom:0;mso-position-horizontal:absolute;mso-position-horizontal-relative:text;mso-position-vertical:absolute;mso-position-vertical-relative:text;mso-width-percent:0;mso-height-percent:0;mso-width-relative:page;mso-height-relative:page" from="367.2pt,33.3pt" to="439.25pt,33.35pt" o:gfxdata="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" o:allowincell="f">
+              <v:line w14:anchorId="4146006F" id="Line 232" o:spid="_x0000_s1026" style="position:absolute;z-index:251657728;visibility:visible;mso-wrap-style:square;mso-width-percent:0;mso-height-percent:0;mso-wrap-distance-left:9pt;mso-wrap-distance-top:0;mso-wrap-distance-right:9pt;mso-wrap-distance-bottom:0;mso-position-horizontal:absolute;mso-position-horizontal-relative:text;mso-position-vertical:absolute;mso-position-vertical-relative:text;mso-width-percent:0;mso-height-percent:0;mso-width-relative:page;mso-height-relative:page" from="367.2pt,33.3pt" to="439.25pt,33.35pt" o:gfxdata="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" o:allowincell="f">
                 <v:stroke startarrowwidth="narrow" startarrowlength="short" endarrowwidth="narrow" endarrowlength="short"/>
               </v:line>
             </w:pict>
@@ -372,7 +382,7 @@
           </mc:Choice>
           <mc:Fallback>
             <w:pict>
-              <v:line w14:anchorId="0B6D869B" id="Line 230" o:spid="_x0000_s1026" style="position:absolute;z-index:251655680;visibility:visible;mso-wrap-style:square;mso-width-percent:0;mso-height-percent:0;mso-wrap-distance-left:9pt;mso-wrap-distance-top:0;mso-wrap-distance-right:9pt;mso-wrap-distance-bottom:0;mso-position-horizontal:absolute;mso-position-horizontal-relative:text;mso-position-vertical:absolute;mso-position-vertical-relative:text;mso-width-percent:0;mso-height-percent:0;mso-width-relative:page;mso-height-relative:page" from="1in,33.3pt" to="266.45pt,33.35pt" o:gfxdata="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" o:allowincell="f">
+              <v:line w14:anchorId="282F78D4" id="Line 230" o:spid="_x0000_s1026" style="position:absolute;z-index:251655680;visibility:visible;mso-wrap-style:square;mso-width-percent:0;mso-height-percent:0;mso-wrap-distance-left:9pt;mso-wrap-distance-top:0;mso-wrap-distance-right:9pt;mso-wrap-distance-bottom:0;mso-position-horizontal:absolute;mso-position-horizontal-relative:text;mso-position-vertical:absolute;mso-position-vertical-relative:text;mso-width-percent:0;mso-height-percent:0;mso-width-relative:page;mso-height-relative:page" from="1in,33.3pt" to="266.45pt,33.35pt" o:gfxdata="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" o:allowincell="f">
                 <v:stroke startarrowwidth="narrow" startarrowlength="short" endarrowwidth="narrow" endarrowlength="short"/>
               </v:line>
             </w:pict>
@@ -608,7 +618,7 @@
           </mc:Choice>
           <mc:Fallback>
             <w:pict>
-              <v:line w14:anchorId="79EBB4A7" id="Line 234" o:spid="_x0000_s1026" style="position:absolute;z-index:251659776;visibility:visible;mso-wrap-style:square;mso-width-percent:0;mso-height-percent:0;mso-wrap-distance-left:9pt;mso-wrap-distance-top:0;mso-wrap-distance-right:9pt;mso-wrap-distance-bottom:0;mso-position-horizontal:absolute;mso-position-horizontal-relative:text;mso-position-vertical:absolute;mso-position-vertical-relative:text;mso-width-percent:0;mso-height-percent:0;mso-width-relative:page;mso-height-relative:page" from="115.2pt,.6pt" to="309.6pt,.6pt" o:gfxdata="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" o:allowincell="f">
+              <v:line w14:anchorId="097F3E01" id="Line 234" o:spid="_x0000_s1026" style="position:absolute;z-index:251659776;visibility:visible;mso-wrap-style:square;mso-width-percent:0;mso-height-percent:0;mso-wrap-distance-left:9pt;mso-wrap-distance-top:0;mso-wrap-distance-right:9pt;mso-wrap-distance-bottom:0;mso-position-horizontal:absolute;mso-position-horizontal-relative:text;mso-position-vertical:absolute;mso-position-vertical-relative:text;mso-width-percent:0;mso-height-percent:0;mso-width-relative:page;mso-height-relative:page" from="115.2pt,.6pt" to="309.6pt,.6pt" o:gfxdata="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" o:allowincell="f">
                 <v:stroke startarrowwidth="narrow" startarrowlength="short" endarrowwidth="narrow" endarrowlength="short"/>
               </v:line>
             </w:pict>
@@ -714,7 +724,7 @@
           </mc:Choice>
           <mc:Fallback>
             <w:pict>
-              <v:line w14:anchorId="1BD5D057" id="Line 233" o:spid="_x0000_s1026" style="position:absolute;z-index:251658752;visibility:visible;mso-wrap-style:square;mso-width-percent:0;mso-height-percent:0;mso-wrap-distance-left:9pt;mso-wrap-distance-top:0;mso-wrap-distance-right:9pt;mso-wrap-distance-bottom:0;mso-position-horizontal:absolute;mso-position-horizontal-relative:text;mso-position-vertical:absolute;mso-position-vertical-relative:text;mso-width-percent:0;mso-height-percent:0;mso-width-relative:page;mso-height-relative:page" from="374.4pt,34.75pt" to="446.45pt,34.8pt" o:gfxdata="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" o:allowincell="f">
+              <v:line w14:anchorId="43333ADD" id="Line 233" o:spid="_x0000_s1026" style="position:absolute;z-index:251658752;visibility:visible;mso-wrap-style:square;mso-width-percent:0;mso-height-percent:0;mso-wrap-distance-left:9pt;mso-wrap-distance-top:0;mso-wrap-distance-right:9pt;mso-wrap-distance-bottom:0;mso-position-horizontal:absolute;mso-position-horizontal-relative:text;mso-position-vertical:absolute;mso-position-vertical-relative:text;mso-width-percent:0;mso-height-percent:0;mso-width-relative:page;mso-height-relative:page" from="374.4pt,34.75pt" to="446.45pt,34.8pt" o:gfxdata="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" o:allowincell="f">
                 <v:stroke startarrowwidth="narrow" startarrowlength="short" endarrowwidth="narrow" endarrowlength="short"/>
               </v:line>
             </w:pict>
@@ -792,7 +802,7 @@
           </mc:Choice>
           <mc:Fallback>
             <w:pict>
-              <v:line w14:anchorId="267E904C" id="Line 231" o:spid="_x0000_s1026" style="position:absolute;z-index:251656704;visibility:visible;mso-wrap-style:square;mso-width-percent:0;mso-height-percent:0;mso-wrap-distance-left:9pt;mso-wrap-distance-top:0;mso-wrap-distance-right:9pt;mso-wrap-distance-bottom:0;mso-position-horizontal:absolute;mso-position-horizontal-relative:text;mso-position-vertical:absolute;mso-position-vertical-relative:text;mso-width-percent:0;mso-height-percent:0;mso-width-relative:page;mso-height-relative:page" from="1in,32.75pt" to="266.45pt,32.8pt" o:gfxdata="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" o:allowincell="f">
+              <v:line w14:anchorId="2E6C5EC7" id="Line 231" o:spid="_x0000_s1026" style="position:absolute;z-index:251656704;visibility:visible;mso-wrap-style:square;mso-width-percent:0;mso-height-percent:0;mso-wrap-distance-left:9pt;mso-wrap-distance-top:0;mso-wrap-distance-right:9pt;mso-wrap-distance-bottom:0;mso-position-horizontal:absolute;mso-position-horizontal-relative:text;mso-position-vertical:absolute;mso-position-vertical-relative:text;mso-width-percent:0;mso-height-percent:0;mso-width-relative:page;mso-height-relative:page" from="1in,32.75pt" to="266.45pt,32.8pt" o:gfxdata="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" o:allowincell="f">
                 <v:stroke startarrowwidth="narrow" startarrowlength="short" endarrowwidth="narrow" endarrowlength="short"/>
               </v:line>
             </w:pict>
@@ -1085,7 +1095,21 @@
               <w:rPr>
                 <w:sz w:val="20"/>
               </w:rPr>
-              <w:t>Clarified the record inclusion rules for the eCL feed.</w:t>
+              <w:t xml:space="preserve">Clarified the record inclusion rules for the </w:t>
+            </w:r>
+            <w:proofErr w:type="spellStart"/>
+            <w:r>
+              <w:rPr>
+                <w:sz w:val="20"/>
+              </w:rPr>
+              <w:t>eCL</w:t>
+            </w:r>
+            <w:proofErr w:type="spellEnd"/>
+            <w:r>
+              <w:rPr>
+                <w:sz w:val="20"/>
+              </w:rPr>
+              <w:t xml:space="preserve"> feed.</w:t>
             </w:r>
           </w:p>
         </w:tc>
@@ -1165,13 +1189,41 @@
               <w:rPr>
                 <w:sz w:val="20"/>
               </w:rPr>
-              <w:t xml:space="preserve">CSR Emp ID is required, </w:t>
-            </w:r>
-            <w:r>
-              <w:rPr>
-                <w:sz w:val="20"/>
-              </w:rPr>
-              <w:t>added Evaluation Date per eCL team review.</w:t>
+              <w:t xml:space="preserve">CSR </w:t>
+            </w:r>
+            <w:proofErr w:type="spellStart"/>
+            <w:r>
+              <w:rPr>
+                <w:sz w:val="20"/>
+              </w:rPr>
+              <w:t>Emp</w:t>
+            </w:r>
+            <w:proofErr w:type="spellEnd"/>
+            <w:r>
+              <w:rPr>
+                <w:sz w:val="20"/>
+              </w:rPr>
+              <w:t xml:space="preserve"> ID is required, </w:t>
+            </w:r>
+            <w:r>
+              <w:rPr>
+                <w:sz w:val="20"/>
+              </w:rPr>
+              <w:t xml:space="preserve">added Evaluation Date per </w:t>
+            </w:r>
+            <w:proofErr w:type="spellStart"/>
+            <w:r>
+              <w:rPr>
+                <w:sz w:val="20"/>
+              </w:rPr>
+              <w:t>eCL</w:t>
+            </w:r>
+            <w:proofErr w:type="spellEnd"/>
+            <w:r>
+              <w:rPr>
+                <w:sz w:val="20"/>
+              </w:rPr>
+              <w:t xml:space="preserve"> team review.</w:t>
             </w:r>
           </w:p>
         </w:tc>
@@ -1239,7 +1291,21 @@
               <w:rPr>
                 <w:sz w:val="20"/>
               </w:rPr>
-              <w:t>Added 2 new fields: Coacher Emp ID and CSR Signature  (SCR 7119)</w:t>
+              <w:t xml:space="preserve">Added 2 new fields: Coacher </w:t>
+            </w:r>
+            <w:proofErr w:type="spellStart"/>
+            <w:r>
+              <w:rPr>
+                <w:sz w:val="20"/>
+              </w:rPr>
+              <w:t>Emp</w:t>
+            </w:r>
+            <w:proofErr w:type="spellEnd"/>
+            <w:r>
+              <w:rPr>
+                <w:sz w:val="20"/>
+              </w:rPr>
+              <w:t xml:space="preserve"> ID and CSR Signature  (SCR 7119)</w:t>
             </w:r>
           </w:p>
         </w:tc>
@@ -1591,7 +1657,21 @@
               <w:rPr>
                 <w:sz w:val="20"/>
               </w:rPr>
-              <w:t xml:space="preserve">Updated fields for changes made when shifting from Verint to IQS\Lime Survey as the source system (SCR 10313) </w:t>
+              <w:t xml:space="preserve">Updated fields for changes made when shifting from </w:t>
+            </w:r>
+            <w:proofErr w:type="spellStart"/>
+            <w:r>
+              <w:rPr>
+                <w:sz w:val="20"/>
+              </w:rPr>
+              <w:t>Verint</w:t>
+            </w:r>
+            <w:proofErr w:type="spellEnd"/>
+            <w:r>
+              <w:rPr>
+                <w:sz w:val="20"/>
+              </w:rPr>
+              <w:t xml:space="preserve"> to IQS\Lime Survey as the source system (SCR 10313) </w:t>
             </w:r>
           </w:p>
         </w:tc>
@@ -1795,7 +1875,35 @@
               <w:rPr>
                 <w:sz w:val="20"/>
               </w:rPr>
-              <w:t>P12687 – IQS Verint to eCL feed</w:t>
+              <w:t xml:space="preserve">P12687 – IQS </w:t>
+            </w:r>
+            <w:proofErr w:type="spellStart"/>
+            <w:r>
+              <w:rPr>
+                <w:sz w:val="20"/>
+              </w:rPr>
+              <w:t>Verint</w:t>
+            </w:r>
+            <w:proofErr w:type="spellEnd"/>
+            <w:r>
+              <w:rPr>
+                <w:sz w:val="20"/>
+              </w:rPr>
+              <w:t xml:space="preserve"> to </w:t>
+            </w:r>
+            <w:proofErr w:type="spellStart"/>
+            <w:r>
+              <w:rPr>
+                <w:sz w:val="20"/>
+              </w:rPr>
+              <w:t>eCL</w:t>
+            </w:r>
+            <w:proofErr w:type="spellEnd"/>
+            <w:r>
+              <w:rPr>
+                <w:sz w:val="20"/>
+              </w:rPr>
+              <w:t xml:space="preserve"> feed</w:t>
             </w:r>
           </w:p>
           <w:p>
@@ -1827,7 +1935,21 @@
               <w:rPr>
                 <w:sz w:val="20"/>
               </w:rPr>
-              <w:t>Modified section 2 eCoaching Opportunity/Reinforcement Calculation</w:t>
+              <w:t xml:space="preserve">Modified section 2 </w:t>
+            </w:r>
+            <w:proofErr w:type="spellStart"/>
+            <w:r>
+              <w:rPr>
+                <w:sz w:val="20"/>
+              </w:rPr>
+              <w:t>eCoaching</w:t>
+            </w:r>
+            <w:proofErr w:type="spellEnd"/>
+            <w:r>
+              <w:rPr>
+                <w:sz w:val="20"/>
+              </w:rPr>
+              <w:t xml:space="preserve"> Opportunity/Reinforcement Calculation</w:t>
             </w:r>
           </w:p>
         </w:tc>
@@ -1896,7 +2018,21 @@
               <w:rPr>
                 <w:sz w:val="20"/>
               </w:rPr>
-              <w:t>P13054 – IQS/eCL Add Evaluation Form name to data feed</w:t>
+              <w:t>P13054 – IQS/</w:t>
+            </w:r>
+            <w:proofErr w:type="spellStart"/>
+            <w:r>
+              <w:rPr>
+                <w:sz w:val="20"/>
+              </w:rPr>
+              <w:t>eCL</w:t>
+            </w:r>
+            <w:proofErr w:type="spellEnd"/>
+            <w:r>
+              <w:rPr>
+                <w:sz w:val="20"/>
+              </w:rPr>
+              <w:t xml:space="preserve"> Add Evaluation Form name to data feed</w:t>
             </w:r>
           </w:p>
           <w:p>
@@ -1981,7 +2117,21 @@
               <w:rPr>
                 <w:sz w:val="20"/>
               </w:rPr>
-              <w:t>P13054 – IQS/eCL Add Evaluation Form name to data feed</w:t>
+              <w:t>P13054 – IQS/</w:t>
+            </w:r>
+            <w:proofErr w:type="spellStart"/>
+            <w:r>
+              <w:rPr>
+                <w:sz w:val="20"/>
+              </w:rPr>
+              <w:t>eCL</w:t>
+            </w:r>
+            <w:proofErr w:type="spellEnd"/>
+            <w:r>
+              <w:rPr>
+                <w:sz w:val="20"/>
+              </w:rPr>
+              <w:t xml:space="preserve"> Add Evaluation Form name to data feed</w:t>
             </w:r>
           </w:p>
           <w:p>
@@ -1998,8 +2148,30 @@
               <w:rPr>
                 <w:sz w:val="20"/>
               </w:rPr>
-              <w:t>Modified field 23 for eMail and Written Corr</w:t>
-            </w:r>
+              <w:t xml:space="preserve">Modified field 23 for </w:t>
+            </w:r>
+            <w:proofErr w:type="spellStart"/>
+            <w:r>
+              <w:rPr>
+                <w:sz w:val="20"/>
+              </w:rPr>
+              <w:t>eMail</w:t>
+            </w:r>
+            <w:proofErr w:type="spellEnd"/>
+            <w:r>
+              <w:rPr>
+                <w:sz w:val="20"/>
+              </w:rPr>
+              <w:t xml:space="preserve"> and Written </w:t>
+            </w:r>
+            <w:proofErr w:type="spellStart"/>
+            <w:r>
+              <w:rPr>
+                <w:sz w:val="20"/>
+              </w:rPr>
+              <w:t>Corr</w:t>
+            </w:r>
+            <w:proofErr w:type="spellEnd"/>
           </w:p>
         </w:tc>
         <w:tc>
@@ -2067,7 +2239,21 @@
               <w:rPr>
                 <w:sz w:val="20"/>
               </w:rPr>
-              <w:t>P13701 – IQS/eCL IQA Scorecards</w:t>
+              <w:t>P13701 – IQS/</w:t>
+            </w:r>
+            <w:proofErr w:type="spellStart"/>
+            <w:r>
+              <w:rPr>
+                <w:sz w:val="20"/>
+              </w:rPr>
+              <w:t>eCL</w:t>
+            </w:r>
+            <w:proofErr w:type="spellEnd"/>
+            <w:r>
+              <w:rPr>
+                <w:sz w:val="20"/>
+              </w:rPr>
+              <w:t xml:space="preserve"> IQA Scorecards</w:t>
             </w:r>
           </w:p>
           <w:p>
@@ -2153,7 +2339,21 @@
               <w:rPr>
                 <w:sz w:val="20"/>
               </w:rPr>
-              <w:t>P13826 – IQS/eCL Source Values</w:t>
+              <w:t>P13826 – IQS/</w:t>
+            </w:r>
+            <w:proofErr w:type="spellStart"/>
+            <w:r>
+              <w:rPr>
+                <w:sz w:val="20"/>
+              </w:rPr>
+              <w:t>eCL</w:t>
+            </w:r>
+            <w:proofErr w:type="spellEnd"/>
+            <w:r>
+              <w:rPr>
+                <w:sz w:val="20"/>
+              </w:rPr>
+              <w:t xml:space="preserve"> Source Values</w:t>
             </w:r>
           </w:p>
           <w:p>
@@ -2239,7 +2439,21 @@
               <w:rPr>
                 <w:sz w:val="20"/>
               </w:rPr>
-              <w:t>P13276 – eCL Change BCC to CCO</w:t>
+              <w:t xml:space="preserve">P13276 – </w:t>
+            </w:r>
+            <w:proofErr w:type="spellStart"/>
+            <w:r>
+              <w:rPr>
+                <w:sz w:val="20"/>
+              </w:rPr>
+              <w:t>eCL</w:t>
+            </w:r>
+            <w:proofErr w:type="spellEnd"/>
+            <w:r>
+              <w:rPr>
+                <w:sz w:val="20"/>
+              </w:rPr>
+              <w:t xml:space="preserve"> Change BCC to CCO</w:t>
             </w:r>
           </w:p>
           <w:p>
@@ -2256,7 +2470,21 @@
               <w:rPr>
                 <w:sz w:val="20"/>
               </w:rPr>
-              <w:t xml:space="preserve">Changed Vangent logo to GDIT </w:t>
+              <w:t xml:space="preserve">Changed </w:t>
+            </w:r>
+            <w:proofErr w:type="spellStart"/>
+            <w:r>
+              <w:rPr>
+                <w:sz w:val="20"/>
+              </w:rPr>
+              <w:t>Vangent</w:t>
+            </w:r>
+            <w:proofErr w:type="spellEnd"/>
+            <w:r>
+              <w:rPr>
+                <w:sz w:val="20"/>
+              </w:rPr>
+              <w:t xml:space="preserve"> logo to GDIT </w:t>
             </w:r>
           </w:p>
         </w:tc>
@@ -2325,7 +2553,21 @@
               <w:rPr>
                 <w:sz w:val="20"/>
               </w:rPr>
-              <w:t>P13276 – eCL Change BCC to CCO</w:t>
+              <w:t xml:space="preserve">P13276 – </w:t>
+            </w:r>
+            <w:proofErr w:type="spellStart"/>
+            <w:r>
+              <w:rPr>
+                <w:sz w:val="20"/>
+              </w:rPr>
+              <w:t>eCL</w:t>
+            </w:r>
+            <w:proofErr w:type="spellEnd"/>
+            <w:r>
+              <w:rPr>
+                <w:sz w:val="20"/>
+              </w:rPr>
+              <w:t xml:space="preserve"> Change BCC to CCO</w:t>
             </w:r>
           </w:p>
           <w:p>
@@ -2342,7 +2584,21 @@
               <w:rPr>
                 <w:sz w:val="20"/>
               </w:rPr>
-              <w:t>Changed Vangent GDIT in footer</w:t>
+              <w:t xml:space="preserve">Changed </w:t>
+            </w:r>
+            <w:proofErr w:type="spellStart"/>
+            <w:r>
+              <w:rPr>
+                <w:sz w:val="20"/>
+              </w:rPr>
+              <w:t>Vangent</w:t>
+            </w:r>
+            <w:proofErr w:type="spellEnd"/>
+            <w:r>
+              <w:rPr>
+                <w:sz w:val="20"/>
+              </w:rPr>
+              <w:t xml:space="preserve"> GDIT in footer</w:t>
             </w:r>
           </w:p>
         </w:tc>
@@ -2411,7 +2667,35 @@
               <w:rPr>
                 <w:sz w:val="20"/>
               </w:rPr>
-              <w:t>TFS413 – IQS/eCL new Verint-GDIT Supervisor source</w:t>
+              <w:t>TFS413 – IQS/</w:t>
+            </w:r>
+            <w:proofErr w:type="spellStart"/>
+            <w:r>
+              <w:rPr>
+                <w:sz w:val="20"/>
+              </w:rPr>
+              <w:t>eCL</w:t>
+            </w:r>
+            <w:proofErr w:type="spellEnd"/>
+            <w:r>
+              <w:rPr>
+                <w:sz w:val="20"/>
+              </w:rPr>
+              <w:t xml:space="preserve"> new </w:t>
+            </w:r>
+            <w:proofErr w:type="spellStart"/>
+            <w:r>
+              <w:rPr>
+                <w:sz w:val="20"/>
+              </w:rPr>
+              <w:t>Verint</w:t>
+            </w:r>
+            <w:proofErr w:type="spellEnd"/>
+            <w:r>
+              <w:rPr>
+                <w:sz w:val="20"/>
+              </w:rPr>
+              <w:t>-GDIT Supervisor source</w:t>
             </w:r>
           </w:p>
           <w:p>
@@ -2445,7 +2729,21 @@
               <w:rPr>
                 <w:sz w:val="20"/>
               </w:rPr>
-              <w:t>3 eCoaching Log Scorecard Data File - #19 Source</w:t>
+              <w:t xml:space="preserve">3 </w:t>
+            </w:r>
+            <w:proofErr w:type="spellStart"/>
+            <w:r>
+              <w:rPr>
+                <w:sz w:val="20"/>
+              </w:rPr>
+              <w:t>eCoaching</w:t>
+            </w:r>
+            <w:proofErr w:type="spellEnd"/>
+            <w:r>
+              <w:rPr>
+                <w:sz w:val="20"/>
+              </w:rPr>
+              <w:t xml:space="preserve"> Log Scorecard Data File - #19 Source</w:t>
             </w:r>
           </w:p>
         </w:tc>
@@ -2514,7 +2812,21 @@
               <w:rPr>
                 <w:sz w:val="20"/>
               </w:rPr>
-              <w:t>TFS283 – IQS/eCL Scorecard feed changes</w:t>
+              <w:t>TFS283 – IQS/</w:t>
+            </w:r>
+            <w:proofErr w:type="spellStart"/>
+            <w:r>
+              <w:rPr>
+                <w:sz w:val="20"/>
+              </w:rPr>
+              <w:t>eCL</w:t>
+            </w:r>
+            <w:proofErr w:type="spellEnd"/>
+            <w:r>
+              <w:rPr>
+                <w:sz w:val="20"/>
+              </w:rPr>
+              <w:t xml:space="preserve"> Scorecard feed changes</w:t>
             </w:r>
           </w:p>
           <w:p>
@@ -2618,7 +2930,21 @@
               <w:rPr>
                 <w:sz w:val="20"/>
               </w:rPr>
-              <w:t>TFS1075 – eCL Requirements Peer Review</w:t>
+              <w:t xml:space="preserve">TFS1075 – </w:t>
+            </w:r>
+            <w:proofErr w:type="spellStart"/>
+            <w:r>
+              <w:rPr>
+                <w:sz w:val="20"/>
+              </w:rPr>
+              <w:t>eCL</w:t>
+            </w:r>
+            <w:proofErr w:type="spellEnd"/>
+            <w:r>
+              <w:rPr>
+                <w:sz w:val="20"/>
+              </w:rPr>
+              <w:t xml:space="preserve"> Requirements Peer Review</w:t>
             </w:r>
           </w:p>
           <w:p>
@@ -2704,7 +3030,21 @@
               <w:rPr>
                 <w:sz w:val="20"/>
               </w:rPr>
-              <w:t>TFS3757 – eCL Coaching Monitor</w:t>
+              <w:t xml:space="preserve">TFS3757 – </w:t>
+            </w:r>
+            <w:proofErr w:type="spellStart"/>
+            <w:r>
+              <w:rPr>
+                <w:sz w:val="20"/>
+              </w:rPr>
+              <w:t>eCL</w:t>
+            </w:r>
+            <w:proofErr w:type="spellEnd"/>
+            <w:r>
+              <w:rPr>
+                <w:sz w:val="20"/>
+              </w:rPr>
+              <w:t xml:space="preserve"> Coaching Monitor</w:t>
             </w:r>
           </w:p>
           <w:p>
@@ -2802,7 +3142,21 @@
               <w:rPr>
                 <w:sz w:val="20"/>
               </w:rPr>
-              <w:t>TFS5149 – eCL Requirement Document Cleanup</w:t>
+              <w:t xml:space="preserve">TFS5149 – </w:t>
+            </w:r>
+            <w:proofErr w:type="spellStart"/>
+            <w:r>
+              <w:rPr>
+                <w:sz w:val="20"/>
+              </w:rPr>
+              <w:t>eCL</w:t>
+            </w:r>
+            <w:proofErr w:type="spellEnd"/>
+            <w:r>
+              <w:rPr>
+                <w:sz w:val="20"/>
+              </w:rPr>
+              <w:t xml:space="preserve"> Requirement Document Cleanup</w:t>
             </w:r>
           </w:p>
           <w:p>
@@ -2958,7 +3312,21 @@
               <w:rPr>
                 <w:sz w:val="20"/>
               </w:rPr>
-              <w:t>TFS7541 – eCL ATA evaluations from IQS</w:t>
+              <w:t xml:space="preserve">TFS7541 – </w:t>
+            </w:r>
+            <w:proofErr w:type="spellStart"/>
+            <w:r>
+              <w:rPr>
+                <w:sz w:val="20"/>
+              </w:rPr>
+              <w:t>eCL</w:t>
+            </w:r>
+            <w:proofErr w:type="spellEnd"/>
+            <w:r>
+              <w:rPr>
+                <w:sz w:val="20"/>
+              </w:rPr>
+              <w:t xml:space="preserve"> ATA evaluations from IQS</w:t>
             </w:r>
           </w:p>
           <w:p>
@@ -3050,7 +3418,21 @@
               <w:rPr>
                 <w:sz w:val="20"/>
               </w:rPr>
-              <w:t>TFS7541 – eCL ATA evaluations from IQS</w:t>
+              <w:t xml:space="preserve">TFS7541 – </w:t>
+            </w:r>
+            <w:proofErr w:type="spellStart"/>
+            <w:r>
+              <w:rPr>
+                <w:sz w:val="20"/>
+              </w:rPr>
+              <w:t>eCL</w:t>
+            </w:r>
+            <w:proofErr w:type="spellEnd"/>
+            <w:r>
+              <w:rPr>
+                <w:sz w:val="20"/>
+              </w:rPr>
+              <w:t xml:space="preserve"> ATA evaluations from IQS</w:t>
             </w:r>
           </w:p>
           <w:p>
@@ -3136,8 +3518,30 @@
               <w:rPr>
                 <w:sz w:val="20"/>
               </w:rPr>
-              <w:t>TFS9075 – IQS ATA for Subcon Calls to eCL</w:t>
-            </w:r>
+              <w:t xml:space="preserve">TFS9075 – IQS ATA for </w:t>
+            </w:r>
+            <w:proofErr w:type="spellStart"/>
+            <w:r>
+              <w:rPr>
+                <w:sz w:val="20"/>
+              </w:rPr>
+              <w:t>Subcon</w:t>
+            </w:r>
+            <w:proofErr w:type="spellEnd"/>
+            <w:r>
+              <w:rPr>
+                <w:sz w:val="20"/>
+              </w:rPr>
+              <w:t xml:space="preserve"> Calls to </w:t>
+            </w:r>
+            <w:proofErr w:type="spellStart"/>
+            <w:r>
+              <w:rPr>
+                <w:sz w:val="20"/>
+              </w:rPr>
+              <w:t>eCL</w:t>
+            </w:r>
+            <w:proofErr w:type="spellEnd"/>
           </w:p>
           <w:p>
             <w:pPr>
@@ -3240,7 +3644,21 @@
               <w:rPr>
                 <w:sz w:val="20"/>
               </w:rPr>
-              <w:t>TFS9204 – eCL Inactivated Records from IQS</w:t>
+              <w:t xml:space="preserve">TFS9204 – </w:t>
+            </w:r>
+            <w:proofErr w:type="spellStart"/>
+            <w:r>
+              <w:rPr>
+                <w:sz w:val="20"/>
+              </w:rPr>
+              <w:t>eCL</w:t>
+            </w:r>
+            <w:proofErr w:type="spellEnd"/>
+            <w:r>
+              <w:rPr>
+                <w:sz w:val="20"/>
+              </w:rPr>
+              <w:t xml:space="preserve"> Inactivated Records from IQS</w:t>
             </w:r>
           </w:p>
           <w:p>
@@ -3326,7 +3744,21 @@
               <w:rPr>
                 <w:sz w:val="20"/>
               </w:rPr>
-              <w:t>TFS13332 – eCL Quality Now</w:t>
+              <w:t xml:space="preserve">TFS13332 – </w:t>
+            </w:r>
+            <w:proofErr w:type="spellStart"/>
+            <w:r>
+              <w:rPr>
+                <w:sz w:val="20"/>
+              </w:rPr>
+              <w:t>eCL</w:t>
+            </w:r>
+            <w:proofErr w:type="spellEnd"/>
+            <w:r>
+              <w:rPr>
+                <w:sz w:val="20"/>
+              </w:rPr>
+              <w:t xml:space="preserve"> Quality Now</w:t>
             </w:r>
           </w:p>
           <w:p>
@@ -3412,7 +3844,21 @@
               <w:rPr>
                 <w:sz w:val="20"/>
               </w:rPr>
-              <w:t>TFS13332 – eCL Quality Now</w:t>
+              <w:t xml:space="preserve">TFS13332 – </w:t>
+            </w:r>
+            <w:proofErr w:type="spellStart"/>
+            <w:r>
+              <w:rPr>
+                <w:sz w:val="20"/>
+              </w:rPr>
+              <w:t>eCL</w:t>
+            </w:r>
+            <w:proofErr w:type="spellEnd"/>
+            <w:r>
+              <w:rPr>
+                <w:sz w:val="20"/>
+              </w:rPr>
+              <w:t xml:space="preserve"> Quality Now</w:t>
             </w:r>
           </w:p>
           <w:p>
@@ -3517,6 +3963,76 @@
                 <w:sz w:val="20"/>
               </w:rPr>
               <w:t>Brian Coughlin</w:t>
+            </w:r>
+          </w:p>
+        </w:tc>
+      </w:tr>
+      <w:tr>
+        <w:trPr>
+          <w:jc w:val="center"/>
+        </w:trPr>
+        <w:tc>
+          <w:tcPr>
+            <w:tcW w:w="1440" w:type="dxa"/>
+          </w:tcPr>
+          <w:p>
+            <w:pPr>
+              <w:pStyle w:val="hdr1"/>
+              <w:ind w:left="0"/>
+              <w:jc w:val="left"/>
+              <w:rPr>
+                <w:sz w:val="20"/>
+              </w:rPr>
+            </w:pPr>
+            <w:r>
+              <w:rPr>
+                <w:sz w:val="20"/>
+              </w:rPr>
+              <w:t>09/17/2019</w:t>
+            </w:r>
+          </w:p>
+        </w:tc>
+        <w:tc>
+          <w:tcPr>
+            <w:tcW w:w="6152" w:type="dxa"/>
+          </w:tcPr>
+          <w:p>
+            <w:r>
+              <w:t xml:space="preserve">TFS15450  - </w:t>
+            </w:r>
+            <w:proofErr w:type="spellStart"/>
+            <w:r>
+              <w:t>eCL</w:t>
+            </w:r>
+            <w:proofErr w:type="spellEnd"/>
+            <w:r>
+              <w:t xml:space="preserve"> Brownsville Integration</w:t>
+            </w:r>
+          </w:p>
+          <w:p>
+            <w:r>
+              <w:t>Updated 1.1 #3 Evaluation Site ID and 1.2 #4 Evaluation Site ID</w:t>
+            </w:r>
+          </w:p>
+        </w:tc>
+        <w:tc>
+          <w:tcPr>
+            <w:tcW w:w="1822" w:type="dxa"/>
+          </w:tcPr>
+          <w:p>
+            <w:pPr>
+              <w:pStyle w:val="hdr1"/>
+              <w:ind w:left="0"/>
+              <w:jc w:val="left"/>
+              <w:rPr>
+                <w:sz w:val="20"/>
+              </w:rPr>
+            </w:pPr>
+            <w:r>
+              <w:rPr>
+                <w:sz w:val="20"/>
+              </w:rPr>
+              <w:t>Doug Stearns</w:t>
             </w:r>
           </w:p>
         </w:tc>
@@ -3542,9 +4058,16 @@
         <w:spacing w:before="0" w:after="0"/>
       </w:pPr>
       <w:bookmarkStart w:id="1" w:name="_Toc321377922"/>
+      <w:proofErr w:type="spellStart"/>
+      <w:proofErr w:type="gramStart"/>
       <w:r>
         <w:lastRenderedPageBreak/>
-        <w:t>eCoaching Log Scorecard Data Files Requirements</w:t>
+        <w:t>eCoaching</w:t>
+      </w:r>
+      <w:proofErr w:type="spellEnd"/>
+      <w:proofErr w:type="gramEnd"/>
+      <w:r>
+        <w:t xml:space="preserve"> Log Scorecard Data Files Requirements</w:t>
       </w:r>
       <w:bookmarkEnd w:id="1"/>
     </w:p>
@@ -3591,7 +4114,23 @@
           <w:b w:val="0"/>
           <w:szCs w:val="24"/>
         </w:rPr>
-        <w:t xml:space="preserve">Data File Elements and layout format for the eCoaching Log </w:t>
+        <w:t xml:space="preserve">Data File Elements and layout format for the </w:t>
+      </w:r>
+      <w:proofErr w:type="spellStart"/>
+      <w:r>
+        <w:rPr>
+          <w:b w:val="0"/>
+          <w:szCs w:val="24"/>
+        </w:rPr>
+        <w:t>eCoaching</w:t>
+      </w:r>
+      <w:proofErr w:type="spellEnd"/>
+      <w:r>
+        <w:rPr>
+          <w:b w:val="0"/>
+          <w:szCs w:val="24"/>
+        </w:rPr>
+        <w:t xml:space="preserve"> Log </w:t>
       </w:r>
       <w:r>
         <w:rPr>
@@ -4173,7 +4712,7 @@
                 <w:sz w:val="22"/>
                 <w:szCs w:val="22"/>
               </w:rPr>
-              <w:t xml:space="preserve">85 </w:t>
+              <w:t xml:space="preserve">35 </w:t>
             </w:r>
             <w:r>
               <w:rPr>
@@ -4187,22 +4726,37 @@
                 <w:sz w:val="22"/>
                 <w:szCs w:val="22"/>
               </w:rPr>
-              <w:t xml:space="preserve"> Corbin</w:t>
-            </w:r>
-          </w:p>
-          <w:p>
-            <w:pPr>
-              <w:rPr>
-                <w:sz w:val="22"/>
-                <w:szCs w:val="22"/>
-              </w:rPr>
-            </w:pPr>
-            <w:r>
-              <w:rPr>
-                <w:sz w:val="22"/>
-                <w:szCs w:val="22"/>
-              </w:rPr>
-              <w:t xml:space="preserve">35 </w:t>
+              <w:t xml:space="preserve"> Phoenix</w:t>
+            </w:r>
+          </w:p>
+          <w:p>
+            <w:pPr>
+              <w:rPr>
+                <w:sz w:val="22"/>
+                <w:szCs w:val="22"/>
+              </w:rPr>
+            </w:pPr>
+            <w:r>
+              <w:rPr>
+                <w:sz w:val="22"/>
+                <w:szCs w:val="22"/>
+              </w:rPr>
+              <w:t>278 – Tampa</w:t>
+            </w:r>
+          </w:p>
+          <w:p>
+            <w:pPr>
+              <w:rPr>
+                <w:sz w:val="22"/>
+                <w:szCs w:val="22"/>
+              </w:rPr>
+            </w:pPr>
+            <w:r>
+              <w:rPr>
+                <w:sz w:val="22"/>
+                <w:szCs w:val="22"/>
+              </w:rPr>
+              <w:t xml:space="preserve">32 </w:t>
             </w:r>
             <w:r>
               <w:rPr>
@@ -4216,37 +4770,112 @@
                 <w:sz w:val="22"/>
                 <w:szCs w:val="22"/>
               </w:rPr>
-              <w:t xml:space="preserve"> Phoenix</w:t>
-            </w:r>
-          </w:p>
-          <w:p>
-            <w:pPr>
-              <w:rPr>
-                <w:sz w:val="22"/>
-                <w:szCs w:val="22"/>
-              </w:rPr>
-            </w:pPr>
-            <w:r>
-              <w:rPr>
-                <w:sz w:val="22"/>
-                <w:szCs w:val="22"/>
-              </w:rPr>
-              <w:t>278 – Tampa</w:t>
-            </w:r>
-          </w:p>
-          <w:p>
-            <w:pPr>
-              <w:rPr>
-                <w:sz w:val="22"/>
-                <w:szCs w:val="22"/>
-              </w:rPr>
-            </w:pPr>
-            <w:r>
-              <w:rPr>
-                <w:sz w:val="22"/>
-                <w:szCs w:val="22"/>
-              </w:rPr>
-              <w:t xml:space="preserve">32 </w:t>
+              <w:t xml:space="preserve"> Lawrence</w:t>
+            </w:r>
+          </w:p>
+          <w:p>
+            <w:pPr>
+              <w:rPr>
+                <w:sz w:val="22"/>
+                <w:szCs w:val="22"/>
+              </w:rPr>
+            </w:pPr>
+            <w:r>
+              <w:rPr>
+                <w:sz w:val="22"/>
+                <w:szCs w:val="22"/>
+              </w:rPr>
+              <w:t>279 – London</w:t>
+            </w:r>
+          </w:p>
+          <w:p>
+            <w:pPr>
+              <w:rPr>
+                <w:sz w:val="22"/>
+                <w:szCs w:val="22"/>
+              </w:rPr>
+            </w:pPr>
+            <w:r>
+              <w:rPr>
+                <w:sz w:val="22"/>
+                <w:szCs w:val="22"/>
+              </w:rPr>
+              <w:t>280 – Bogalusa</w:t>
+            </w:r>
+          </w:p>
+          <w:p>
+            <w:pPr>
+              <w:rPr>
+                <w:sz w:val="22"/>
+                <w:szCs w:val="22"/>
+              </w:rPr>
+            </w:pPr>
+            <w:r>
+              <w:rPr>
+                <w:sz w:val="22"/>
+                <w:szCs w:val="22"/>
+              </w:rPr>
+              <w:t>281 – Hattiesburg</w:t>
+            </w:r>
+          </w:p>
+          <w:p>
+            <w:pPr>
+              <w:rPr>
+                <w:sz w:val="22"/>
+                <w:szCs w:val="22"/>
+              </w:rPr>
+            </w:pPr>
+            <w:r>
+              <w:rPr>
+                <w:sz w:val="22"/>
+                <w:szCs w:val="22"/>
+              </w:rPr>
+              <w:t>284 – Lynn Haven</w:t>
+            </w:r>
+          </w:p>
+          <w:p>
+            <w:pPr>
+              <w:rPr>
+                <w:sz w:val="22"/>
+                <w:szCs w:val="22"/>
+              </w:rPr>
+            </w:pPr>
+            <w:r>
+              <w:rPr>
+                <w:sz w:val="22"/>
+                <w:szCs w:val="22"/>
+              </w:rPr>
+              <w:t>285 – Sandy</w:t>
+            </w:r>
+          </w:p>
+          <w:p>
+            <w:pPr>
+              <w:rPr>
+                <w:sz w:val="22"/>
+                <w:szCs w:val="22"/>
+              </w:rPr>
+            </w:pPr>
+            <w:r>
+              <w:rPr>
+                <w:sz w:val="22"/>
+                <w:szCs w:val="22"/>
+              </w:rPr>
+              <w:t>291 – Winchester</w:t>
+            </w:r>
+          </w:p>
+          <w:p>
+            <w:pPr>
+              <w:rPr>
+                <w:sz w:val="22"/>
+                <w:szCs w:val="22"/>
+              </w:rPr>
+            </w:pPr>
+            <w:r>
+              <w:rPr>
+                <w:sz w:val="22"/>
+                <w:szCs w:val="22"/>
+              </w:rPr>
+              <w:t xml:space="preserve">288 </w:t>
             </w:r>
             <w:r>
               <w:rPr>
@@ -4260,157 +4889,14 @@
                 <w:sz w:val="22"/>
                 <w:szCs w:val="22"/>
               </w:rPr>
-              <w:t xml:space="preserve"> Lawrence</w:t>
-            </w:r>
-          </w:p>
-          <w:p>
-            <w:pPr>
-              <w:rPr>
-                <w:sz w:val="22"/>
-                <w:szCs w:val="22"/>
-              </w:rPr>
-            </w:pPr>
-            <w:r>
-              <w:rPr>
-                <w:sz w:val="22"/>
-                <w:szCs w:val="22"/>
-              </w:rPr>
-              <w:t>33 – Peckham</w:t>
-            </w:r>
-          </w:p>
-          <w:p>
-            <w:pPr>
-              <w:rPr>
-                <w:sz w:val="22"/>
-                <w:szCs w:val="22"/>
-              </w:rPr>
-            </w:pPr>
-            <w:r>
-              <w:rPr>
-                <w:sz w:val="22"/>
-                <w:szCs w:val="22"/>
-              </w:rPr>
-              <w:t>279 – London</w:t>
-            </w:r>
-          </w:p>
-          <w:p>
-            <w:pPr>
-              <w:rPr>
-                <w:sz w:val="22"/>
-                <w:szCs w:val="22"/>
-              </w:rPr>
-            </w:pPr>
-            <w:r>
-              <w:rPr>
-                <w:sz w:val="22"/>
-                <w:szCs w:val="22"/>
-              </w:rPr>
-              <w:t>280 – Bogalusa</w:t>
-            </w:r>
-          </w:p>
-          <w:p>
-            <w:pPr>
-              <w:rPr>
-                <w:sz w:val="22"/>
-                <w:szCs w:val="22"/>
-              </w:rPr>
-            </w:pPr>
-            <w:r>
-              <w:rPr>
-                <w:sz w:val="22"/>
-                <w:szCs w:val="22"/>
-              </w:rPr>
-              <w:t>281 – Hattiesburg</w:t>
-            </w:r>
-          </w:p>
-          <w:p>
-            <w:pPr>
-              <w:rPr>
-                <w:sz w:val="22"/>
-                <w:szCs w:val="22"/>
-              </w:rPr>
-            </w:pPr>
-            <w:r>
-              <w:rPr>
-                <w:sz w:val="22"/>
-                <w:szCs w:val="22"/>
-              </w:rPr>
-              <w:t>282 – Houston</w:t>
-            </w:r>
-          </w:p>
-          <w:p>
-            <w:pPr>
-              <w:rPr>
-                <w:sz w:val="22"/>
-                <w:szCs w:val="22"/>
-              </w:rPr>
-            </w:pPr>
-            <w:r>
-              <w:rPr>
-                <w:sz w:val="22"/>
-                <w:szCs w:val="22"/>
-              </w:rPr>
-              <w:t>283 – Las Cruces</w:t>
-            </w:r>
-          </w:p>
-          <w:p>
-            <w:pPr>
-              <w:rPr>
-                <w:sz w:val="22"/>
-                <w:szCs w:val="22"/>
-              </w:rPr>
-            </w:pPr>
-            <w:r>
-              <w:rPr>
-                <w:sz w:val="22"/>
-                <w:szCs w:val="22"/>
-              </w:rPr>
-              <w:t>284 – Lynn Haven</w:t>
-            </w:r>
-          </w:p>
-          <w:p>
-            <w:pPr>
-              <w:rPr>
-                <w:sz w:val="22"/>
-                <w:szCs w:val="22"/>
-              </w:rPr>
-            </w:pPr>
-            <w:r>
-              <w:rPr>
-                <w:sz w:val="22"/>
-                <w:szCs w:val="22"/>
-              </w:rPr>
-              <w:t>285 – Sandy</w:t>
-            </w:r>
-          </w:p>
-          <w:p>
-            <w:pPr>
-              <w:rPr>
-                <w:sz w:val="22"/>
-                <w:szCs w:val="22"/>
-              </w:rPr>
-            </w:pPr>
-            <w:r>
-              <w:rPr>
-                <w:sz w:val="22"/>
-                <w:szCs w:val="22"/>
-              </w:rPr>
-              <w:t>290 – Waco</w:t>
-            </w:r>
-          </w:p>
-          <w:p>
-            <w:pPr>
-              <w:rPr>
-                <w:sz w:val="22"/>
-                <w:szCs w:val="22"/>
-              </w:rPr>
-            </w:pPr>
-            <w:r>
-              <w:rPr>
-                <w:sz w:val="22"/>
-                <w:szCs w:val="22"/>
-              </w:rPr>
-              <w:t>291 – Winchester</w:t>
+              <w:t xml:space="preserve"> B</w:t>
+            </w:r>
+            <w:r>
+              <w:rPr>
+                <w:sz w:val="22"/>
+                <w:szCs w:val="22"/>
+              </w:rPr>
+              <w:t xml:space="preserve">rownsville </w:t>
             </w:r>
           </w:p>
         </w:tc>
@@ -4465,7 +4951,23 @@
                 <w:sz w:val="22"/>
                 <w:szCs w:val="22"/>
               </w:rPr>
-              <w:t>CSR Emp ID</w:t>
+              <w:t xml:space="preserve">CSR </w:t>
+            </w:r>
+            <w:proofErr w:type="spellStart"/>
+            <w:r>
+              <w:rPr>
+                <w:sz w:val="22"/>
+                <w:szCs w:val="22"/>
+              </w:rPr>
+              <w:t>Emp</w:t>
+            </w:r>
+            <w:proofErr w:type="spellEnd"/>
+            <w:r>
+              <w:rPr>
+                <w:sz w:val="22"/>
+                <w:szCs w:val="22"/>
+              </w:rPr>
+              <w:t xml:space="preserve"> ID</w:t>
             </w:r>
           </w:p>
         </w:tc>
@@ -4622,7 +5124,23 @@
                 <w:sz w:val="22"/>
                 <w:szCs w:val="22"/>
               </w:rPr>
-              <w:t>CSR Emp ID</w:t>
+              <w:t xml:space="preserve">CSR </w:t>
+            </w:r>
+            <w:proofErr w:type="spellStart"/>
+            <w:r>
+              <w:rPr>
+                <w:sz w:val="22"/>
+                <w:szCs w:val="22"/>
+              </w:rPr>
+              <w:t>Emp</w:t>
+            </w:r>
+            <w:proofErr w:type="spellEnd"/>
+            <w:r>
+              <w:rPr>
+                <w:sz w:val="22"/>
+                <w:szCs w:val="22"/>
+              </w:rPr>
+              <w:t xml:space="preserve"> ID</w:t>
             </w:r>
           </w:p>
         </w:tc>
@@ -4780,7 +5298,23 @@
                 <w:sz w:val="22"/>
                 <w:szCs w:val="22"/>
               </w:rPr>
-              <w:t>Supervisor Emp ID</w:t>
+              <w:t xml:space="preserve">Supervisor </w:t>
+            </w:r>
+            <w:proofErr w:type="spellStart"/>
+            <w:r>
+              <w:rPr>
+                <w:sz w:val="22"/>
+                <w:szCs w:val="22"/>
+              </w:rPr>
+              <w:t>Emp</w:t>
+            </w:r>
+            <w:proofErr w:type="spellEnd"/>
+            <w:r>
+              <w:rPr>
+                <w:sz w:val="22"/>
+                <w:szCs w:val="22"/>
+              </w:rPr>
+              <w:t xml:space="preserve"> ID</w:t>
             </w:r>
           </w:p>
         </w:tc>
@@ -5344,7 +5878,23 @@
                 <w:sz w:val="22"/>
                 <w:szCs w:val="22"/>
               </w:rPr>
-              <w:t>Supervisor Emp ID</w:t>
+              <w:t xml:space="preserve">Supervisor </w:t>
+            </w:r>
+            <w:proofErr w:type="spellStart"/>
+            <w:r>
+              <w:rPr>
+                <w:sz w:val="22"/>
+                <w:szCs w:val="22"/>
+              </w:rPr>
+              <w:t>Emp</w:t>
+            </w:r>
+            <w:proofErr w:type="spellEnd"/>
+            <w:r>
+              <w:rPr>
+                <w:sz w:val="22"/>
+                <w:szCs w:val="22"/>
+              </w:rPr>
+              <w:t xml:space="preserve"> ID</w:t>
             </w:r>
           </w:p>
         </w:tc>
@@ -5907,7 +6457,23 @@
                 <w:sz w:val="22"/>
                 <w:szCs w:val="22"/>
               </w:rPr>
-              <w:t>Manager Emp ID</w:t>
+              <w:t xml:space="preserve">Manager </w:t>
+            </w:r>
+            <w:proofErr w:type="spellStart"/>
+            <w:r>
+              <w:rPr>
+                <w:sz w:val="22"/>
+                <w:szCs w:val="22"/>
+              </w:rPr>
+              <w:t>Emp</w:t>
+            </w:r>
+            <w:proofErr w:type="spellEnd"/>
+            <w:r>
+              <w:rPr>
+                <w:sz w:val="22"/>
+                <w:szCs w:val="22"/>
+              </w:rPr>
+              <w:t xml:space="preserve"> ID</w:t>
             </w:r>
           </w:p>
         </w:tc>
@@ -6014,7 +6580,23 @@
                 <w:sz w:val="22"/>
                 <w:szCs w:val="22"/>
               </w:rPr>
-              <w:t>Manager Emp ID</w:t>
+              <w:t xml:space="preserve">Manager </w:t>
+            </w:r>
+            <w:proofErr w:type="spellStart"/>
+            <w:r>
+              <w:rPr>
+                <w:sz w:val="22"/>
+                <w:szCs w:val="22"/>
+              </w:rPr>
+              <w:t>Emp</w:t>
+            </w:r>
+            <w:proofErr w:type="spellEnd"/>
+            <w:r>
+              <w:rPr>
+                <w:sz w:val="22"/>
+                <w:szCs w:val="22"/>
+              </w:rPr>
+              <w:t xml:space="preserve"> ID</w:t>
             </w:r>
           </w:p>
         </w:tc>
@@ -6199,7 +6781,23 @@
                 <w:sz w:val="22"/>
                 <w:szCs w:val="22"/>
               </w:rPr>
-              <w:t>Cannot be Null, Blank or NA for PPoM and QCM but can be blank otherwise.</w:t>
+              <w:t xml:space="preserve">Cannot be Null, Blank or NA for </w:t>
+            </w:r>
+            <w:proofErr w:type="spellStart"/>
+            <w:r>
+              <w:rPr>
+                <w:sz w:val="22"/>
+                <w:szCs w:val="22"/>
+              </w:rPr>
+              <w:t>PPoM</w:t>
+            </w:r>
+            <w:proofErr w:type="spellEnd"/>
+            <w:r>
+              <w:rPr>
+                <w:sz w:val="22"/>
+                <w:szCs w:val="22"/>
+              </w:rPr>
+              <w:t xml:space="preserve"> and QCM but can be blank otherwise.</w:t>
             </w:r>
           </w:p>
         </w:tc>
@@ -6549,7 +7147,23 @@
                 <w:sz w:val="22"/>
                 <w:szCs w:val="22"/>
               </w:rPr>
-              <w:t xml:space="preserve">for QCM and PPoM </w:t>
+              <w:t xml:space="preserve">for QCM and </w:t>
+            </w:r>
+            <w:proofErr w:type="spellStart"/>
+            <w:r>
+              <w:rPr>
+                <w:sz w:val="22"/>
+                <w:szCs w:val="22"/>
+              </w:rPr>
+              <w:t>PPoM</w:t>
+            </w:r>
+            <w:proofErr w:type="spellEnd"/>
+            <w:r>
+              <w:rPr>
+                <w:sz w:val="22"/>
+                <w:szCs w:val="22"/>
+              </w:rPr>
+              <w:t xml:space="preserve"> </w:t>
             </w:r>
             <w:r>
               <w:rPr>
@@ -6985,13 +7599,23 @@
               </w:rPr>
               <w:t xml:space="preserve">related </w:t>
             </w:r>
+            <w:proofErr w:type="spellStart"/>
             <w:r>
               <w:rPr>
                 <w:i/>
                 <w:sz w:val="22"/>
                 <w:szCs w:val="22"/>
               </w:rPr>
-              <w:t>PPoM evaluation exists)</w:t>
+              <w:t>PPoM</w:t>
+            </w:r>
+            <w:proofErr w:type="spellEnd"/>
+            <w:r>
+              <w:rPr>
+                <w:i/>
+                <w:sz w:val="22"/>
+                <w:szCs w:val="22"/>
+              </w:rPr>
+              <w:t xml:space="preserve"> evaluation exists)</w:t>
             </w:r>
           </w:p>
           <w:p>
@@ -8001,8 +8625,33 @@
                 <w:sz w:val="22"/>
                 <w:szCs w:val="22"/>
               </w:rPr>
-              <w:t>The Source of the eCoaching log informaiton</w:t>
-            </w:r>
+              <w:t xml:space="preserve">The Source of the </w:t>
+            </w:r>
+            <w:proofErr w:type="spellStart"/>
+            <w:r>
+              <w:rPr>
+                <w:sz w:val="22"/>
+                <w:szCs w:val="22"/>
+              </w:rPr>
+              <w:t>eCoaching</w:t>
+            </w:r>
+            <w:proofErr w:type="spellEnd"/>
+            <w:r>
+              <w:rPr>
+                <w:sz w:val="22"/>
+                <w:szCs w:val="22"/>
+              </w:rPr>
+              <w:t xml:space="preserve"> log </w:t>
+            </w:r>
+            <w:proofErr w:type="spellStart"/>
+            <w:r>
+              <w:rPr>
+                <w:sz w:val="22"/>
+                <w:szCs w:val="22"/>
+              </w:rPr>
+              <w:t>informaiton</w:t>
+            </w:r>
+            <w:proofErr w:type="spellEnd"/>
           </w:p>
           <w:p>
             <w:pPr>
@@ -8027,12 +8676,21 @@
                 <w:szCs w:val="22"/>
               </w:rPr>
             </w:pPr>
-            <w:r>
-              <w:rPr>
-                <w:sz w:val="22"/>
-                <w:szCs w:val="22"/>
-              </w:rPr>
-              <w:t>Verint-</w:t>
+            <w:proofErr w:type="spellStart"/>
+            <w:r>
+              <w:rPr>
+                <w:sz w:val="22"/>
+                <w:szCs w:val="22"/>
+              </w:rPr>
+              <w:t>Verint</w:t>
+            </w:r>
+            <w:proofErr w:type="spellEnd"/>
+            <w:r>
+              <w:rPr>
+                <w:sz w:val="22"/>
+                <w:szCs w:val="22"/>
+              </w:rPr>
+              <w:t>-</w:t>
             </w:r>
             <w:r>
               <w:rPr>
@@ -8050,12 +8708,21 @@
                 <w:szCs w:val="22"/>
               </w:rPr>
             </w:pPr>
-            <w:r>
-              <w:rPr>
-                <w:sz w:val="22"/>
-                <w:szCs w:val="22"/>
-              </w:rPr>
-              <w:t>Verint-</w:t>
+            <w:proofErr w:type="spellStart"/>
+            <w:r>
+              <w:rPr>
+                <w:sz w:val="22"/>
+                <w:szCs w:val="22"/>
+              </w:rPr>
+              <w:t>Verint</w:t>
+            </w:r>
+            <w:proofErr w:type="spellEnd"/>
+            <w:r>
+              <w:rPr>
+                <w:sz w:val="22"/>
+                <w:szCs w:val="22"/>
+              </w:rPr>
+              <w:t>-</w:t>
             </w:r>
             <w:r>
               <w:rPr>
@@ -8080,12 +8747,21 @@
                 <w:szCs w:val="22"/>
               </w:rPr>
             </w:pPr>
-            <w:r>
-              <w:rPr>
-                <w:sz w:val="22"/>
-                <w:szCs w:val="22"/>
-              </w:rPr>
-              <w:t>Verint-TQC</w:t>
+            <w:proofErr w:type="spellStart"/>
+            <w:r>
+              <w:rPr>
+                <w:sz w:val="22"/>
+                <w:szCs w:val="22"/>
+              </w:rPr>
+              <w:t>Verint</w:t>
+            </w:r>
+            <w:proofErr w:type="spellEnd"/>
+            <w:r>
+              <w:rPr>
+                <w:sz w:val="22"/>
+                <w:szCs w:val="22"/>
+              </w:rPr>
+              <w:t>-TQC</w:t>
             </w:r>
           </w:p>
         </w:tc>
@@ -8653,7 +9329,23 @@
                 <w:sz w:val="22"/>
                 <w:szCs w:val="22"/>
               </w:rPr>
-              <w:t>For records from Verint = scorecard form used</w:t>
+              <w:t xml:space="preserve">For records from </w:t>
+            </w:r>
+            <w:proofErr w:type="spellStart"/>
+            <w:r>
+              <w:rPr>
+                <w:sz w:val="22"/>
+                <w:szCs w:val="22"/>
+              </w:rPr>
+              <w:t>Verint</w:t>
+            </w:r>
+            <w:proofErr w:type="spellEnd"/>
+            <w:r>
+              <w:rPr>
+                <w:sz w:val="22"/>
+                <w:szCs w:val="22"/>
+              </w:rPr>
+              <w:t xml:space="preserve"> = scorecard form used</w:t>
             </w:r>
           </w:p>
           <w:p>
@@ -9150,7 +9842,23 @@
           <w:b w:val="0"/>
           <w:szCs w:val="24"/>
         </w:rPr>
-        <w:t xml:space="preserve">Data File Elements and layout format for the eCoaching Log </w:t>
+        <w:t xml:space="preserve">Data File Elements and layout format for the </w:t>
+      </w:r>
+      <w:proofErr w:type="spellStart"/>
+      <w:r>
+        <w:rPr>
+          <w:b w:val="0"/>
+          <w:szCs w:val="24"/>
+        </w:rPr>
+        <w:t>eCoaching</w:t>
+      </w:r>
+      <w:proofErr w:type="spellEnd"/>
+      <w:r>
+        <w:rPr>
+          <w:b w:val="0"/>
+          <w:szCs w:val="24"/>
+        </w:rPr>
+        <w:t xml:space="preserve"> Log </w:t>
       </w:r>
       <w:r>
         <w:rPr>
@@ -9614,7 +10322,23 @@
                 <w:sz w:val="22"/>
                 <w:szCs w:val="22"/>
               </w:rPr>
-              <w:t>CSR Emp ID</w:t>
+              <w:t xml:space="preserve">CSR </w:t>
+            </w:r>
+            <w:proofErr w:type="spellStart"/>
+            <w:r>
+              <w:rPr>
+                <w:sz w:val="22"/>
+                <w:szCs w:val="22"/>
+              </w:rPr>
+              <w:t>Emp</w:t>
+            </w:r>
+            <w:proofErr w:type="spellEnd"/>
+            <w:r>
+              <w:rPr>
+                <w:sz w:val="22"/>
+                <w:szCs w:val="22"/>
+              </w:rPr>
+              <w:t xml:space="preserve"> ID</w:t>
             </w:r>
           </w:p>
         </w:tc>
@@ -9896,7 +10620,7 @@
                 <w:sz w:val="22"/>
                 <w:szCs w:val="22"/>
               </w:rPr>
-              <w:t xml:space="preserve">85 </w:t>
+              <w:t xml:space="preserve">35 </w:t>
             </w:r>
             <w:r>
               <w:rPr>
@@ -9910,22 +10634,37 @@
                 <w:sz w:val="22"/>
                 <w:szCs w:val="22"/>
               </w:rPr>
-              <w:t xml:space="preserve"> Corbin</w:t>
-            </w:r>
-          </w:p>
-          <w:p>
-            <w:pPr>
-              <w:rPr>
-                <w:sz w:val="22"/>
-                <w:szCs w:val="22"/>
-              </w:rPr>
-            </w:pPr>
-            <w:r>
-              <w:rPr>
-                <w:sz w:val="22"/>
-                <w:szCs w:val="22"/>
-              </w:rPr>
-              <w:t xml:space="preserve">35 </w:t>
+              <w:t xml:space="preserve"> Phoenix</w:t>
+            </w:r>
+          </w:p>
+          <w:p>
+            <w:pPr>
+              <w:rPr>
+                <w:sz w:val="22"/>
+                <w:szCs w:val="22"/>
+              </w:rPr>
+            </w:pPr>
+            <w:r>
+              <w:rPr>
+                <w:sz w:val="22"/>
+                <w:szCs w:val="22"/>
+              </w:rPr>
+              <w:t>278 – Tampa</w:t>
+            </w:r>
+          </w:p>
+          <w:p>
+            <w:pPr>
+              <w:rPr>
+                <w:sz w:val="22"/>
+                <w:szCs w:val="22"/>
+              </w:rPr>
+            </w:pPr>
+            <w:r>
+              <w:rPr>
+                <w:sz w:val="22"/>
+                <w:szCs w:val="22"/>
+              </w:rPr>
+              <w:t xml:space="preserve">32 </w:t>
             </w:r>
             <w:r>
               <w:rPr>
@@ -9939,50 +10678,6 @@
                 <w:sz w:val="22"/>
                 <w:szCs w:val="22"/>
               </w:rPr>
-              <w:t xml:space="preserve"> Phoenix</w:t>
-            </w:r>
-          </w:p>
-          <w:p>
-            <w:pPr>
-              <w:rPr>
-                <w:sz w:val="22"/>
-                <w:szCs w:val="22"/>
-              </w:rPr>
-            </w:pPr>
-            <w:r>
-              <w:rPr>
-                <w:sz w:val="22"/>
-                <w:szCs w:val="22"/>
-              </w:rPr>
-              <w:t>278 – Tampa</w:t>
-            </w:r>
-          </w:p>
-          <w:p>
-            <w:pPr>
-              <w:rPr>
-                <w:sz w:val="22"/>
-                <w:szCs w:val="22"/>
-              </w:rPr>
-            </w:pPr>
-            <w:r>
-              <w:rPr>
-                <w:sz w:val="22"/>
-                <w:szCs w:val="22"/>
-              </w:rPr>
-              <w:t xml:space="preserve">32 </w:t>
-            </w:r>
-            <w:r>
-              <w:rPr>
-                <w:sz w:val="22"/>
-                <w:szCs w:val="22"/>
-              </w:rPr>
-              <w:t>–</w:t>
-            </w:r>
-            <w:r>
-              <w:rPr>
-                <w:sz w:val="22"/>
-                <w:szCs w:val="22"/>
-              </w:rPr>
               <w:t xml:space="preserve"> Lawrence</w:t>
             </w:r>
           </w:p>
@@ -9998,21 +10693,6 @@
                 <w:sz w:val="22"/>
                 <w:szCs w:val="22"/>
               </w:rPr>
-              <w:t>33 – Peckham</w:t>
-            </w:r>
-          </w:p>
-          <w:p>
-            <w:pPr>
-              <w:rPr>
-                <w:sz w:val="22"/>
-                <w:szCs w:val="22"/>
-              </w:rPr>
-            </w:pPr>
-            <w:r>
-              <w:rPr>
-                <w:sz w:val="22"/>
-                <w:szCs w:val="22"/>
-              </w:rPr>
               <w:t>279 – London</w:t>
             </w:r>
           </w:p>
@@ -10058,37 +10738,16 @@
                 <w:sz w:val="22"/>
                 <w:szCs w:val="22"/>
               </w:rPr>
-              <w:t>282 – Houston</w:t>
-            </w:r>
-          </w:p>
-          <w:p>
-            <w:pPr>
-              <w:rPr>
-                <w:sz w:val="22"/>
-                <w:szCs w:val="22"/>
-              </w:rPr>
-            </w:pPr>
-            <w:r>
-              <w:rPr>
-                <w:sz w:val="22"/>
-                <w:szCs w:val="22"/>
-              </w:rPr>
-              <w:t>283 – Las Cruces</w:t>
-            </w:r>
-          </w:p>
-          <w:p>
-            <w:pPr>
-              <w:rPr>
-                <w:sz w:val="22"/>
-                <w:szCs w:val="22"/>
-              </w:rPr>
-            </w:pPr>
-            <w:r>
-              <w:rPr>
-                <w:sz w:val="22"/>
-                <w:szCs w:val="22"/>
-              </w:rPr>
-              <w:t>284 – Lynn Haven</w:t>
+              <w:t>284 – Lynn</w:t>
+            </w:r>
+            <w:bookmarkStart w:id="2" w:name="_GoBack"/>
+            <w:bookmarkEnd w:id="2"/>
+            <w:r>
+              <w:rPr>
+                <w:sz w:val="22"/>
+                <w:szCs w:val="22"/>
+              </w:rPr>
+              <w:t xml:space="preserve"> Haven</w:t>
             </w:r>
           </w:p>
           <w:p>
@@ -10118,22 +10777,22 @@
                 <w:sz w:val="22"/>
                 <w:szCs w:val="22"/>
               </w:rPr>
-              <w:t>290 – Waco</w:t>
-            </w:r>
-          </w:p>
-          <w:p>
-            <w:pPr>
-              <w:rPr>
-                <w:sz w:val="22"/>
-                <w:szCs w:val="22"/>
-              </w:rPr>
-            </w:pPr>
-            <w:r>
-              <w:rPr>
-                <w:sz w:val="22"/>
-                <w:szCs w:val="22"/>
-              </w:rPr>
               <w:t>291 – Winchester</w:t>
+            </w:r>
+          </w:p>
+          <w:p>
+            <w:pPr>
+              <w:rPr>
+                <w:sz w:val="22"/>
+                <w:szCs w:val="22"/>
+              </w:rPr>
+            </w:pPr>
+            <w:r>
+              <w:rPr>
+                <w:sz w:val="22"/>
+                <w:szCs w:val="22"/>
+              </w:rPr>
+              <w:t>288 – Brownsville</w:t>
             </w:r>
           </w:p>
         </w:tc>
@@ -10188,7 +10847,23 @@
                 <w:sz w:val="22"/>
                 <w:szCs w:val="22"/>
               </w:rPr>
-              <w:t>Supervisor Emp ID</w:t>
+              <w:t xml:space="preserve">Supervisor </w:t>
+            </w:r>
+            <w:proofErr w:type="spellStart"/>
+            <w:r>
+              <w:rPr>
+                <w:sz w:val="22"/>
+                <w:szCs w:val="22"/>
+              </w:rPr>
+              <w:t>Emp</w:t>
+            </w:r>
+            <w:proofErr w:type="spellEnd"/>
+            <w:r>
+              <w:rPr>
+                <w:sz w:val="22"/>
+                <w:szCs w:val="22"/>
+              </w:rPr>
+              <w:t xml:space="preserve"> ID</w:t>
             </w:r>
           </w:p>
         </w:tc>
@@ -10295,7 +10970,23 @@
                 <w:sz w:val="22"/>
                 <w:szCs w:val="22"/>
               </w:rPr>
-              <w:t>Manager Emp ID</w:t>
+              <w:t xml:space="preserve">Manager </w:t>
+            </w:r>
+            <w:proofErr w:type="spellStart"/>
+            <w:r>
+              <w:rPr>
+                <w:sz w:val="22"/>
+                <w:szCs w:val="22"/>
+              </w:rPr>
+              <w:t>Emp</w:t>
+            </w:r>
+            <w:proofErr w:type="spellEnd"/>
+            <w:r>
+              <w:rPr>
+                <w:sz w:val="22"/>
+                <w:szCs w:val="22"/>
+              </w:rPr>
+              <w:t xml:space="preserve"> ID</w:t>
             </w:r>
           </w:p>
         </w:tc>
@@ -10454,8 +11145,33 @@
                 <w:sz w:val="22"/>
                 <w:szCs w:val="22"/>
               </w:rPr>
-              <w:t>The Source of the eCoaching log informaiton</w:t>
-            </w:r>
+              <w:t xml:space="preserve">The Source of the </w:t>
+            </w:r>
+            <w:proofErr w:type="spellStart"/>
+            <w:r>
+              <w:rPr>
+                <w:sz w:val="22"/>
+                <w:szCs w:val="22"/>
+              </w:rPr>
+              <w:t>eCoaching</w:t>
+            </w:r>
+            <w:proofErr w:type="spellEnd"/>
+            <w:r>
+              <w:rPr>
+                <w:sz w:val="22"/>
+                <w:szCs w:val="22"/>
+              </w:rPr>
+              <w:t xml:space="preserve"> log </w:t>
+            </w:r>
+            <w:proofErr w:type="spellStart"/>
+            <w:r>
+              <w:rPr>
+                <w:sz w:val="22"/>
+                <w:szCs w:val="22"/>
+              </w:rPr>
+              <w:t>informaiton</w:t>
+            </w:r>
+            <w:proofErr w:type="spellEnd"/>
           </w:p>
           <w:p>
             <w:pPr>
@@ -10479,12 +11195,21 @@
                 <w:szCs w:val="22"/>
               </w:rPr>
             </w:pPr>
-            <w:r>
-              <w:rPr>
-                <w:sz w:val="22"/>
-                <w:szCs w:val="22"/>
-              </w:rPr>
-              <w:t>Verint-</w:t>
+            <w:proofErr w:type="spellStart"/>
+            <w:r>
+              <w:rPr>
+                <w:sz w:val="22"/>
+                <w:szCs w:val="22"/>
+              </w:rPr>
+              <w:t>Verint</w:t>
+            </w:r>
+            <w:proofErr w:type="spellEnd"/>
+            <w:r>
+              <w:rPr>
+                <w:sz w:val="22"/>
+                <w:szCs w:val="22"/>
+              </w:rPr>
+              <w:t>-</w:t>
             </w:r>
             <w:r>
               <w:rPr>
@@ -10501,12 +11226,21 @@
                 <w:szCs w:val="22"/>
               </w:rPr>
             </w:pPr>
-            <w:r>
-              <w:rPr>
-                <w:sz w:val="22"/>
-                <w:szCs w:val="22"/>
-              </w:rPr>
-              <w:t>Verint-</w:t>
+            <w:proofErr w:type="spellStart"/>
+            <w:r>
+              <w:rPr>
+                <w:sz w:val="22"/>
+                <w:szCs w:val="22"/>
+              </w:rPr>
+              <w:t>Verint</w:t>
+            </w:r>
+            <w:proofErr w:type="spellEnd"/>
+            <w:r>
+              <w:rPr>
+                <w:sz w:val="22"/>
+                <w:szCs w:val="22"/>
+              </w:rPr>
+              <w:t>-</w:t>
             </w:r>
             <w:r>
               <w:rPr>
@@ -11317,7 +12051,23 @@
                 <w:sz w:val="22"/>
                 <w:szCs w:val="22"/>
               </w:rPr>
-              <w:t>Cannot be Null, Blank or NA for PPoM and QCM but can be blank otherwise.</w:t>
+              <w:t xml:space="preserve">Cannot be Null, Blank or NA for </w:t>
+            </w:r>
+            <w:proofErr w:type="spellStart"/>
+            <w:r>
+              <w:rPr>
+                <w:sz w:val="22"/>
+                <w:szCs w:val="22"/>
+              </w:rPr>
+              <w:t>PPoM</w:t>
+            </w:r>
+            <w:proofErr w:type="spellEnd"/>
+            <w:r>
+              <w:rPr>
+                <w:sz w:val="22"/>
+                <w:szCs w:val="22"/>
+              </w:rPr>
+              <w:t xml:space="preserve"> and QCM but can be blank otherwise.</w:t>
             </w:r>
           </w:p>
         </w:tc>
@@ -11943,7 +12693,23 @@
                 <w:sz w:val="22"/>
                 <w:szCs w:val="22"/>
               </w:rPr>
-              <w:t>For records from Verint = scorecard form used</w:t>
+              <w:t xml:space="preserve">For records from </w:t>
+            </w:r>
+            <w:proofErr w:type="spellStart"/>
+            <w:r>
+              <w:rPr>
+                <w:sz w:val="22"/>
+                <w:szCs w:val="22"/>
+              </w:rPr>
+              <w:t>Verint</w:t>
+            </w:r>
+            <w:proofErr w:type="spellEnd"/>
+            <w:r>
+              <w:rPr>
+                <w:sz w:val="22"/>
+                <w:szCs w:val="22"/>
+              </w:rPr>
+              <w:t xml:space="preserve"> = scorecard form used</w:t>
             </w:r>
           </w:p>
           <w:p>
@@ -12223,9 +12989,11 @@
                 <w:szCs w:val="22"/>
               </w:rPr>
             </w:pPr>
+            <w:proofErr w:type="spellStart"/>
             <w:r>
               <w:t>Business_Process</w:t>
             </w:r>
+            <w:proofErr w:type="spellEnd"/>
           </w:p>
         </w:tc>
         <w:tc>
@@ -12364,9 +13132,11 @@
                 <w:szCs w:val="22"/>
               </w:rPr>
             </w:pPr>
+            <w:proofErr w:type="spellStart"/>
             <w:r>
               <w:t>Business_Process_Reason</w:t>
             </w:r>
+            <w:proofErr w:type="spellEnd"/>
           </w:p>
         </w:tc>
         <w:tc>
@@ -12482,9 +13252,11 @@
                 <w:szCs w:val="22"/>
               </w:rPr>
             </w:pPr>
+            <w:proofErr w:type="spellStart"/>
             <w:r>
               <w:t>Business_Process_Comment</w:t>
             </w:r>
+            <w:proofErr w:type="spellEnd"/>
           </w:p>
         </w:tc>
         <w:tc>
@@ -12589,9 +13361,11 @@
             <w:pPr>
               <w:pStyle w:val="NormalWeb"/>
             </w:pPr>
+            <w:proofErr w:type="spellStart"/>
             <w:r>
               <w:t>Info_Accuracy</w:t>
             </w:r>
+            <w:proofErr w:type="spellEnd"/>
           </w:p>
         </w:tc>
         <w:tc>
@@ -12726,9 +13500,11 @@
             <w:pPr>
               <w:pStyle w:val="NormalWeb"/>
             </w:pPr>
+            <w:proofErr w:type="spellStart"/>
             <w:r>
               <w:t>Info_Accuracy_Reason</w:t>
             </w:r>
+            <w:proofErr w:type="spellEnd"/>
           </w:p>
         </w:tc>
         <w:tc>
@@ -12833,9 +13609,11 @@
             <w:pPr>
               <w:pStyle w:val="NormalWeb"/>
             </w:pPr>
+            <w:proofErr w:type="spellStart"/>
             <w:r>
               <w:t>Info_Accuracy_Comment</w:t>
             </w:r>
+            <w:proofErr w:type="spellEnd"/>
           </w:p>
         </w:tc>
         <w:tc>
@@ -12940,9 +13718,11 @@
             <w:pPr>
               <w:pStyle w:val="NormalWeb"/>
             </w:pPr>
+            <w:proofErr w:type="spellStart"/>
             <w:r>
               <w:t>Privacy_Disclaimers</w:t>
             </w:r>
+            <w:proofErr w:type="spellEnd"/>
           </w:p>
         </w:tc>
         <w:tc>
@@ -13000,7 +13780,23 @@
                 <w:sz w:val="22"/>
                 <w:szCs w:val="22"/>
               </w:rPr>
-              <w:t>Rating for abiding by all regulator requirements during each interaction.  Values are:</w:t>
+              <w:t xml:space="preserve">Rating for abiding by all </w:t>
+            </w:r>
+            <w:proofErr w:type="spellStart"/>
+            <w:r>
+              <w:rPr>
+                <w:sz w:val="22"/>
+                <w:szCs w:val="22"/>
+              </w:rPr>
+              <w:t>regulator</w:t>
+            </w:r>
+            <w:proofErr w:type="spellEnd"/>
+            <w:r>
+              <w:rPr>
+                <w:sz w:val="22"/>
+                <w:szCs w:val="22"/>
+              </w:rPr>
+              <w:t xml:space="preserve"> requirements during each interaction.  Values are:</w:t>
             </w:r>
           </w:p>
           <w:p>
@@ -13077,9 +13873,11 @@
             <w:pPr>
               <w:pStyle w:val="NormalWeb"/>
             </w:pPr>
+            <w:proofErr w:type="spellStart"/>
             <w:r>
               <w:t>Privacy_Disclaimers_Reason</w:t>
             </w:r>
+            <w:proofErr w:type="spellEnd"/>
           </w:p>
         </w:tc>
         <w:tc>
@@ -13184,9 +13982,11 @@
             <w:pPr>
               <w:pStyle w:val="NormalWeb"/>
             </w:pPr>
+            <w:proofErr w:type="spellStart"/>
             <w:r>
               <w:t>Privacy_Disclaimers_Comment</w:t>
             </w:r>
+            <w:proofErr w:type="spellEnd"/>
           </w:p>
         </w:tc>
         <w:tc>
@@ -13291,9 +14091,11 @@
             <w:pPr>
               <w:pStyle w:val="NormalWeb"/>
             </w:pPr>
+            <w:proofErr w:type="spellStart"/>
             <w:r>
               <w:t>Issue_Resoluton</w:t>
             </w:r>
+            <w:proofErr w:type="spellEnd"/>
           </w:p>
         </w:tc>
         <w:tc>
@@ -13481,9 +14283,11 @@
             <w:pPr>
               <w:pStyle w:val="NormalWeb"/>
             </w:pPr>
+            <w:proofErr w:type="spellStart"/>
             <w:r>
               <w:t>Issue_Resoluton_Comment</w:t>
             </w:r>
+            <w:proofErr w:type="spellEnd"/>
           </w:p>
         </w:tc>
         <w:tc>
@@ -13595,9 +14399,11 @@
             <w:pPr>
               <w:pStyle w:val="NormalWeb"/>
             </w:pPr>
+            <w:proofErr w:type="spellStart"/>
             <w:r>
               <w:t>Call_Efficiency</w:t>
             </w:r>
+            <w:proofErr w:type="spellEnd"/>
           </w:p>
         </w:tc>
         <w:tc>
@@ -13785,9 +14591,11 @@
             <w:pPr>
               <w:pStyle w:val="NormalWeb"/>
             </w:pPr>
+            <w:proofErr w:type="spellStart"/>
             <w:r>
               <w:t>Call_Efficiency_Comment</w:t>
             </w:r>
+            <w:proofErr w:type="spellEnd"/>
           </w:p>
         </w:tc>
         <w:tc>
@@ -13892,9 +14700,11 @@
             <w:pPr>
               <w:pStyle w:val="NormalWeb"/>
             </w:pPr>
+            <w:proofErr w:type="spellStart"/>
             <w:r>
               <w:t>Active_Listening</w:t>
             </w:r>
+            <w:proofErr w:type="spellEnd"/>
           </w:p>
         </w:tc>
         <w:tc>
@@ -13945,7 +14755,23 @@
                 <w:sz w:val="22"/>
                 <w:szCs w:val="22"/>
               </w:rPr>
-              <w:t>Rating for demonstrating an understanding of the customers needs.  Values are:</w:t>
+              <w:t xml:space="preserve">Rating for demonstrating an understanding of the </w:t>
+            </w:r>
+            <w:proofErr w:type="spellStart"/>
+            <w:r>
+              <w:rPr>
+                <w:sz w:val="22"/>
+                <w:szCs w:val="22"/>
+              </w:rPr>
+              <w:t>customers</w:t>
+            </w:r>
+            <w:proofErr w:type="spellEnd"/>
+            <w:r>
+              <w:rPr>
+                <w:sz w:val="22"/>
+                <w:szCs w:val="22"/>
+              </w:rPr>
+              <w:t xml:space="preserve"> needs.  Values are:</w:t>
             </w:r>
           </w:p>
           <w:p>
@@ -14082,9 +14908,11 @@
             <w:pPr>
               <w:pStyle w:val="NormalWeb"/>
             </w:pPr>
+            <w:proofErr w:type="spellStart"/>
             <w:r>
               <w:t>Active_Listening_Comment</w:t>
             </w:r>
+            <w:proofErr w:type="spellEnd"/>
           </w:p>
         </w:tc>
         <w:tc>
@@ -14189,9 +15017,11 @@
             <w:pPr>
               <w:pStyle w:val="NormalWeb"/>
             </w:pPr>
+            <w:proofErr w:type="spellStart"/>
             <w:r>
               <w:t>Personality_Flexing</w:t>
             </w:r>
+            <w:proofErr w:type="spellEnd"/>
           </w:p>
         </w:tc>
         <w:tc>
@@ -14379,9 +15209,11 @@
             <w:pPr>
               <w:pStyle w:val="NormalWeb"/>
             </w:pPr>
+            <w:proofErr w:type="spellStart"/>
             <w:r>
               <w:t>Personality_Flexing_Comment</w:t>
             </w:r>
+            <w:proofErr w:type="spellEnd"/>
           </w:p>
         </w:tc>
         <w:tc>
@@ -14486,9 +15318,11 @@
             <w:pPr>
               <w:pStyle w:val="NormalWeb"/>
             </w:pPr>
+            <w:proofErr w:type="spellStart"/>
             <w:r>
               <w:t>Customer_Temp_Start_Descriptor</w:t>
             </w:r>
+            <w:proofErr w:type="spellEnd"/>
           </w:p>
         </w:tc>
         <w:tc>
@@ -14586,9 +15420,11 @@
             <w:pPr>
               <w:pStyle w:val="NormalWeb"/>
             </w:pPr>
+            <w:proofErr w:type="spellStart"/>
             <w:r>
               <w:t>Customer_Temp_Start_Comment</w:t>
             </w:r>
+            <w:proofErr w:type="spellEnd"/>
           </w:p>
         </w:tc>
         <w:tc>
@@ -14693,9 +15529,11 @@
             <w:pPr>
               <w:pStyle w:val="NormalWeb"/>
             </w:pPr>
+            <w:proofErr w:type="spellStart"/>
             <w:r>
               <w:t>Customer_Temp_End_Descriptor</w:t>
             </w:r>
+            <w:proofErr w:type="spellEnd"/>
           </w:p>
         </w:tc>
         <w:tc>
@@ -14793,9 +15631,11 @@
             <w:pPr>
               <w:pStyle w:val="NormalWeb"/>
             </w:pPr>
+            <w:proofErr w:type="spellStart"/>
             <w:r>
               <w:t>Customer_Temp_End_Comment</w:t>
             </w:r>
+            <w:proofErr w:type="spellEnd"/>
           </w:p>
         </w:tc>
         <w:tc>
@@ -14853,16 +15693,7 @@
                 <w:sz w:val="22"/>
                 <w:szCs w:val="22"/>
               </w:rPr>
-              <w:t>Comments e</w:t>
-            </w:r>
-            <w:bookmarkStart w:id="2" w:name="_GoBack"/>
-            <w:bookmarkEnd w:id="2"/>
-            <w:r>
-              <w:rPr>
-                <w:sz w:val="22"/>
-                <w:szCs w:val="22"/>
-              </w:rPr>
-              <w:t>ntered by evaluator</w:t>
+              <w:t>Comments entered by evaluator</w:t>
             </w:r>
           </w:p>
         </w:tc>
@@ -14904,7 +15735,7 @@
 </file>
 
 <file path=word/endnotes.xml><?xml version="1.0" encoding="utf-8"?>
-<w:endnotes xmlns:wpc="http://schemas.microsoft.com/office/word/2010/wordprocessingCanvas" xmlns:cx="http://schemas.microsoft.com/office/drawing/2014/chartex" xmlns:cx1="http://schemas.microsoft.com/office/drawing/2015/9/8/chartex" xmlns:mc="http://schemas.openxmlformats.org/markup-compatibility/2006" xmlns:o="urn:schemas-microsoft-com:office:office" xmlns:r="http://schemas.openxmlformats.org/officeDocument/2006/relationships" xmlns:m="http://schemas.openxmlformats.org/officeDocument/2006/math" xmlns:v="urn:schemas-microsoft-com:vml" xmlns:wp14="http://schemas.microsoft.com/office/word/2010/wordprocessingDrawing" xmlns:wp="http://schemas.openxmlformats.org/drawingml/2006/wordprocessingDrawing" xmlns:w10="urn:schemas-microsoft-com:office:word" xmlns:w="http://schemas.openxmlformats.org/wordprocessingml/2006/main" xmlns:w14="http://schemas.microsoft.com/office/word/2010/wordml" xmlns:w15="http://schemas.microsoft.com/office/word/2012/wordml" xmlns:w16se="http://schemas.microsoft.com/office/word/2015/wordml/symex" xmlns:wpg="http://schemas.microsoft.com/office/word/2010/wordprocessingGroup" xmlns:wpi="http://schemas.microsoft.com/office/word/2010/wordprocessingInk" xmlns:wne="http://schemas.microsoft.com/office/word/2006/wordml" xmlns:wps="http://schemas.microsoft.com/office/word/2010/wordprocessingShape" mc:Ignorable="w14 w15 w16se wp14">
+<w:endnotes xmlns:wpc="http://schemas.microsoft.com/office/word/2010/wordprocessingCanvas" xmlns:mc="http://schemas.openxmlformats.org/markup-compatibility/2006" xmlns:o="urn:schemas-microsoft-com:office:office" xmlns:r="http://schemas.openxmlformats.org/officeDocument/2006/relationships" xmlns:m="http://schemas.openxmlformats.org/officeDocument/2006/math" xmlns:v="urn:schemas-microsoft-com:vml" xmlns:wp14="http://schemas.microsoft.com/office/word/2010/wordprocessingDrawing" xmlns:wp="http://schemas.openxmlformats.org/drawingml/2006/wordprocessingDrawing" xmlns:w10="urn:schemas-microsoft-com:office:word" xmlns:w="http://schemas.openxmlformats.org/wordprocessingml/2006/main" xmlns:w14="http://schemas.microsoft.com/office/word/2010/wordml" xmlns:w15="http://schemas.microsoft.com/office/word/2012/wordml" xmlns:wpg="http://schemas.microsoft.com/office/word/2010/wordprocessingGroup" xmlns:wpi="http://schemas.microsoft.com/office/word/2010/wordprocessingInk" xmlns:wne="http://schemas.microsoft.com/office/word/2006/wordml" xmlns:wps="http://schemas.microsoft.com/office/word/2010/wordprocessingShape" mc:Ignorable="w14 w15 wp14">
   <w:endnote w:type="separator" w:id="-1">
     <w:p>
       <w:r>
@@ -14923,7 +15754,7 @@
 </file>
 
 <file path=word/footer1.xml><?xml version="1.0" encoding="utf-8"?>
-<w:ftr xmlns:wpc="http://schemas.microsoft.com/office/word/2010/wordprocessingCanvas" xmlns:cx="http://schemas.microsoft.com/office/drawing/2014/chartex" xmlns:cx1="http://schemas.microsoft.com/office/drawing/2015/9/8/chartex" xmlns:mc="http://schemas.openxmlformats.org/markup-compatibility/2006" xmlns:o="urn:schemas-microsoft-com:office:office" xmlns:r="http://schemas.openxmlformats.org/officeDocument/2006/relationships" xmlns:m="http://schemas.openxmlformats.org/officeDocument/2006/math" xmlns:v="urn:schemas-microsoft-com:vml" xmlns:wp14="http://schemas.microsoft.com/office/word/2010/wordprocessingDrawing" xmlns:wp="http://schemas.openxmlformats.org/drawingml/2006/wordprocessingDrawing" xmlns:w10="urn:schemas-microsoft-com:office:word" xmlns:w="http://schemas.openxmlformats.org/wordprocessingml/2006/main" xmlns:w14="http://schemas.microsoft.com/office/word/2010/wordml" xmlns:w15="http://schemas.microsoft.com/office/word/2012/wordml" xmlns:w16se="http://schemas.microsoft.com/office/word/2015/wordml/symex" xmlns:wpg="http://schemas.microsoft.com/office/word/2010/wordprocessingGroup" xmlns:wpi="http://schemas.microsoft.com/office/word/2010/wordprocessingInk" xmlns:wne="http://schemas.microsoft.com/office/word/2006/wordml" xmlns:wps="http://schemas.microsoft.com/office/word/2010/wordprocessingShape" mc:Ignorable="w14 w15 w16se wp14">
+<w:ftr xmlns:wpc="http://schemas.microsoft.com/office/word/2010/wordprocessingCanvas" xmlns:mc="http://schemas.openxmlformats.org/markup-compatibility/2006" xmlns:o="urn:schemas-microsoft-com:office:office" xmlns:r="http://schemas.openxmlformats.org/officeDocument/2006/relationships" xmlns:m="http://schemas.openxmlformats.org/officeDocument/2006/math" xmlns:v="urn:schemas-microsoft-com:vml" xmlns:wp14="http://schemas.microsoft.com/office/word/2010/wordprocessingDrawing" xmlns:wp="http://schemas.openxmlformats.org/drawingml/2006/wordprocessingDrawing" xmlns:w10="urn:schemas-microsoft-com:office:word" xmlns:w="http://schemas.openxmlformats.org/wordprocessingml/2006/main" xmlns:w14="http://schemas.microsoft.com/office/word/2010/wordml" xmlns:w15="http://schemas.microsoft.com/office/word/2012/wordml" xmlns:wpg="http://schemas.microsoft.com/office/word/2010/wordprocessingGroup" xmlns:wpi="http://schemas.microsoft.com/office/word/2010/wordprocessingInk" xmlns:wne="http://schemas.microsoft.com/office/word/2006/wordml" xmlns:wps="http://schemas.microsoft.com/office/word/2010/wordprocessingShape" mc:Ignorable="w14 w15 wp14">
   <w:p>
     <w:pPr>
       <w:pStyle w:val="Footer"/>
@@ -14961,7 +15792,7 @@
 </file>
 
 <file path=word/footer2.xml><?xml version="1.0" encoding="utf-8"?>
-<w:ftr xmlns:wpc="http://schemas.microsoft.com/office/word/2010/wordprocessingCanvas" xmlns:cx="http://schemas.microsoft.com/office/drawing/2014/chartex" xmlns:cx1="http://schemas.microsoft.com/office/drawing/2015/9/8/chartex" xmlns:mc="http://schemas.openxmlformats.org/markup-compatibility/2006" xmlns:o="urn:schemas-microsoft-com:office:office" xmlns:r="http://schemas.openxmlformats.org/officeDocument/2006/relationships" xmlns:m="http://schemas.openxmlformats.org/officeDocument/2006/math" xmlns:v="urn:schemas-microsoft-com:vml" xmlns:wp14="http://schemas.microsoft.com/office/word/2010/wordprocessingDrawing" xmlns:wp="http://schemas.openxmlformats.org/drawingml/2006/wordprocessingDrawing" xmlns:w10="urn:schemas-microsoft-com:office:word" xmlns:w="http://schemas.openxmlformats.org/wordprocessingml/2006/main" xmlns:w14="http://schemas.microsoft.com/office/word/2010/wordml" xmlns:w15="http://schemas.microsoft.com/office/word/2012/wordml" xmlns:w16se="http://schemas.microsoft.com/office/word/2015/wordml/symex" xmlns:wpg="http://schemas.microsoft.com/office/word/2010/wordprocessingGroup" xmlns:wpi="http://schemas.microsoft.com/office/word/2010/wordprocessingInk" xmlns:wne="http://schemas.microsoft.com/office/word/2006/wordml" xmlns:wps="http://schemas.microsoft.com/office/word/2010/wordprocessingShape" mc:Ignorable="w14 w15 w16se wp14">
+<w:ftr xmlns:wpc="http://schemas.microsoft.com/office/word/2010/wordprocessingCanvas" xmlns:mc="http://schemas.openxmlformats.org/markup-compatibility/2006" xmlns:o="urn:schemas-microsoft-com:office:office" xmlns:r="http://schemas.openxmlformats.org/officeDocument/2006/relationships" xmlns:m="http://schemas.openxmlformats.org/officeDocument/2006/math" xmlns:v="urn:schemas-microsoft-com:vml" xmlns:wp14="http://schemas.microsoft.com/office/word/2010/wordprocessingDrawing" xmlns:wp="http://schemas.openxmlformats.org/drawingml/2006/wordprocessingDrawing" xmlns:w10="urn:schemas-microsoft-com:office:word" xmlns:w="http://schemas.openxmlformats.org/wordprocessingml/2006/main" xmlns:w14="http://schemas.microsoft.com/office/word/2010/wordml" xmlns:w15="http://schemas.microsoft.com/office/word/2012/wordml" xmlns:wpg="http://schemas.microsoft.com/office/word/2010/wordprocessingGroup" xmlns:wpi="http://schemas.microsoft.com/office/word/2010/wordprocessingInk" xmlns:wne="http://schemas.microsoft.com/office/word/2006/wordml" xmlns:wps="http://schemas.microsoft.com/office/word/2010/wordprocessingShape" mc:Ignorable="w14 w15 wp14">
   <w:p>
     <w:pPr>
       <w:rPr>
@@ -15039,7 +15870,7 @@
         </mc:Choice>
         <mc:Fallback>
           <w:pict>
-            <v:line w14:anchorId="23D34127" id="Line 39" o:spid="_x0000_s1026" style="position:absolute;z-index:251658240;visibility:visible;mso-wrap-style:square;mso-width-percent:0;mso-height-percent:0;mso-wrap-distance-left:9pt;mso-wrap-distance-top:0;mso-wrap-distance-right:9pt;mso-wrap-distance-bottom:0;mso-position-horizontal:absolute;mso-position-horizontal-relative:text;mso-position-vertical:absolute;mso-position-vertical-relative:text;mso-width-percent:0;mso-height-percent:0;mso-width-relative:page;mso-height-relative:page" from="0,1.8pt" to="475.2pt,1.8pt" o:gfxdata="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" o:allowincell="f"/>
+            <v:line w14:anchorId="72C10BD1" id="Line 39" o:spid="_x0000_s1026" style="position:absolute;z-index:251658240;visibility:visible;mso-wrap-style:square;mso-width-percent:0;mso-height-percent:0;mso-wrap-distance-left:9pt;mso-wrap-distance-top:0;mso-wrap-distance-right:9pt;mso-wrap-distance-bottom:0;mso-position-horizontal:absolute;mso-position-horizontal-relative:text;mso-position-vertical:absolute;mso-position-vertical-relative:text;mso-width-percent:0;mso-height-percent:0;mso-width-relative:page;mso-height-relative:page" from="0,1.8pt" to="475.2pt,1.8pt" o:gfxdata="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" o:allowincell="f"/>
           </w:pict>
         </mc:Fallback>
       </mc:AlternateContent>
@@ -15149,7 +15980,7 @@
         <w:noProof/>
         <w:sz w:val="18"/>
       </w:rPr>
-      <w:t>12</w:t>
+      <w:t>11</w:t>
     </w:r>
     <w:r>
       <w:rPr>
@@ -15163,7 +15994,7 @@
 </file>
 
 <file path=word/footer3.xml><?xml version="1.0" encoding="utf-8"?>
-<w:ftr xmlns:wpc="http://schemas.microsoft.com/office/word/2010/wordprocessingCanvas" xmlns:cx="http://schemas.microsoft.com/office/drawing/2014/chartex" xmlns:cx1="http://schemas.microsoft.com/office/drawing/2015/9/8/chartex" xmlns:mc="http://schemas.openxmlformats.org/markup-compatibility/2006" xmlns:o="urn:schemas-microsoft-com:office:office" xmlns:r="http://schemas.openxmlformats.org/officeDocument/2006/relationships" xmlns:m="http://schemas.openxmlformats.org/officeDocument/2006/math" xmlns:v="urn:schemas-microsoft-com:vml" xmlns:wp14="http://schemas.microsoft.com/office/word/2010/wordprocessingDrawing" xmlns:wp="http://schemas.openxmlformats.org/drawingml/2006/wordprocessingDrawing" xmlns:w10="urn:schemas-microsoft-com:office:word" xmlns:w="http://schemas.openxmlformats.org/wordprocessingml/2006/main" xmlns:w14="http://schemas.microsoft.com/office/word/2010/wordml" xmlns:w15="http://schemas.microsoft.com/office/word/2012/wordml" xmlns:w16se="http://schemas.microsoft.com/office/word/2015/wordml/symex" xmlns:wpg="http://schemas.microsoft.com/office/word/2010/wordprocessingGroup" xmlns:wpi="http://schemas.microsoft.com/office/word/2010/wordprocessingInk" xmlns:wne="http://schemas.microsoft.com/office/word/2006/wordml" xmlns:wps="http://schemas.microsoft.com/office/word/2010/wordprocessingShape" mc:Ignorable="w14 w15 w16se wp14">
+<w:ftr xmlns:wpc="http://schemas.microsoft.com/office/word/2010/wordprocessingCanvas" xmlns:mc="http://schemas.openxmlformats.org/markup-compatibility/2006" xmlns:o="urn:schemas-microsoft-com:office:office" xmlns:r="http://schemas.openxmlformats.org/officeDocument/2006/relationships" xmlns:m="http://schemas.openxmlformats.org/officeDocument/2006/math" xmlns:v="urn:schemas-microsoft-com:vml" xmlns:wp14="http://schemas.microsoft.com/office/word/2010/wordprocessingDrawing" xmlns:wp="http://schemas.openxmlformats.org/drawingml/2006/wordprocessingDrawing" xmlns:w10="urn:schemas-microsoft-com:office:word" xmlns:w="http://schemas.openxmlformats.org/wordprocessingml/2006/main" xmlns:w14="http://schemas.microsoft.com/office/word/2010/wordml" xmlns:w15="http://schemas.microsoft.com/office/word/2012/wordml" xmlns:wpg="http://schemas.microsoft.com/office/word/2010/wordprocessingGroup" xmlns:wpi="http://schemas.microsoft.com/office/word/2010/wordprocessingInk" xmlns:wne="http://schemas.microsoft.com/office/word/2006/wordml" xmlns:wps="http://schemas.microsoft.com/office/word/2010/wordprocessingShape" mc:Ignorable="w14 w15 wp14">
   <w:p>
     <w:pPr>
       <w:pStyle w:val="Footer"/>
@@ -15245,7 +16076,7 @@
         </mc:Choice>
         <mc:Fallback>
           <w:pict>
-            <v:line w14:anchorId="1CE66EBC" id="Line 32" o:spid="_x0000_s1026" style="position:absolute;z-index:251657216;visibility:visible;mso-wrap-style:square;mso-width-percent:0;mso-height-percent:0;mso-wrap-distance-left:9pt;mso-wrap-distance-top:0;mso-wrap-distance-right:9pt;mso-wrap-distance-bottom:0;mso-position-horizontal:absolute;mso-position-horizontal-relative:page;mso-position-vertical:absolute;mso-position-vertical-relative:page;mso-width-percent:0;mso-height-percent:0;mso-width-relative:page;mso-height-relative:page" from="1in,750.3pt" to="540pt,750.3pt" o:gfxdata="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" o:allowincell="f">
+            <v:line w14:anchorId="69F05832" id="Line 32" o:spid="_x0000_s1026" style="position:absolute;z-index:251657216;visibility:visible;mso-wrap-style:square;mso-width-percent:0;mso-height-percent:0;mso-wrap-distance-left:9pt;mso-wrap-distance-top:0;mso-wrap-distance-right:9pt;mso-wrap-distance-bottom:0;mso-position-horizontal:absolute;mso-position-horizontal-relative:page;mso-position-vertical:absolute;mso-position-vertical-relative:page;mso-width-percent:0;mso-height-percent:0;mso-width-relative:page;mso-height-relative:page" from="1in,750.3pt" to="540pt,750.3pt" o:gfxdata="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" o:allowincell="f">
               <w10:wrap anchorx="page" anchory="page"/>
             </v:line>
           </w:pict>
@@ -15300,7 +16131,7 @@
 </file>
 
 <file path=word/footnotes.xml><?xml version="1.0" encoding="utf-8"?>
-<w:footnotes xmlns:wpc="http://schemas.microsoft.com/office/word/2010/wordprocessingCanvas" xmlns:cx="http://schemas.microsoft.com/office/drawing/2014/chartex" xmlns:cx1="http://schemas.microsoft.com/office/drawing/2015/9/8/chartex" xmlns:mc="http://schemas.openxmlformats.org/markup-compatibility/2006" xmlns:o="urn:schemas-microsoft-com:office:office" xmlns:r="http://schemas.openxmlformats.org/officeDocument/2006/relationships" xmlns:m="http://schemas.openxmlformats.org/officeDocument/2006/math" xmlns:v="urn:schemas-microsoft-com:vml" xmlns:wp14="http://schemas.microsoft.com/office/word/2010/wordprocessingDrawing" xmlns:wp="http://schemas.openxmlformats.org/drawingml/2006/wordprocessingDrawing" xmlns:w10="urn:schemas-microsoft-com:office:word" xmlns:w="http://schemas.openxmlformats.org/wordprocessingml/2006/main" xmlns:w14="http://schemas.microsoft.com/office/word/2010/wordml" xmlns:w15="http://schemas.microsoft.com/office/word/2012/wordml" xmlns:w16se="http://schemas.microsoft.com/office/word/2015/wordml/symex" xmlns:wpg="http://schemas.microsoft.com/office/word/2010/wordprocessingGroup" xmlns:wpi="http://schemas.microsoft.com/office/word/2010/wordprocessingInk" xmlns:wne="http://schemas.microsoft.com/office/word/2006/wordml" xmlns:wps="http://schemas.microsoft.com/office/word/2010/wordprocessingShape" mc:Ignorable="w14 w15 w16se wp14">
+<w:footnotes xmlns:wpc="http://schemas.microsoft.com/office/word/2010/wordprocessingCanvas" xmlns:mc="http://schemas.openxmlformats.org/markup-compatibility/2006" xmlns:o="urn:schemas-microsoft-com:office:office" xmlns:r="http://schemas.openxmlformats.org/officeDocument/2006/relationships" xmlns:m="http://schemas.openxmlformats.org/officeDocument/2006/math" xmlns:v="urn:schemas-microsoft-com:vml" xmlns:wp14="http://schemas.microsoft.com/office/word/2010/wordprocessingDrawing" xmlns:wp="http://schemas.openxmlformats.org/drawingml/2006/wordprocessingDrawing" xmlns:w10="urn:schemas-microsoft-com:office:word" xmlns:w="http://schemas.openxmlformats.org/wordprocessingml/2006/main" xmlns:w14="http://schemas.microsoft.com/office/word/2010/wordml" xmlns:w15="http://schemas.microsoft.com/office/word/2012/wordml" xmlns:wpg="http://schemas.microsoft.com/office/word/2010/wordprocessingGroup" xmlns:wpi="http://schemas.microsoft.com/office/word/2010/wordprocessingInk" xmlns:wne="http://schemas.microsoft.com/office/word/2006/wordml" xmlns:wps="http://schemas.microsoft.com/office/word/2010/wordprocessingShape" mc:Ignorable="w14 w15 wp14">
   <w:footnote w:type="separator" w:id="-1">
     <w:p>
       <w:r>
@@ -15319,7 +16150,7 @@
 </file>
 
 <file path=word/header1.xml><?xml version="1.0" encoding="utf-8"?>
-<w:hdr xmlns:wpc="http://schemas.microsoft.com/office/word/2010/wordprocessingCanvas" xmlns:cx="http://schemas.microsoft.com/office/drawing/2014/chartex" xmlns:cx1="http://schemas.microsoft.com/office/drawing/2015/9/8/chartex" xmlns:mc="http://schemas.openxmlformats.org/markup-compatibility/2006" xmlns:o="urn:schemas-microsoft-com:office:office" xmlns:r="http://schemas.openxmlformats.org/officeDocument/2006/relationships" xmlns:m="http://schemas.openxmlformats.org/officeDocument/2006/math" xmlns:v="urn:schemas-microsoft-com:vml" xmlns:wp14="http://schemas.microsoft.com/office/word/2010/wordprocessingDrawing" xmlns:wp="http://schemas.openxmlformats.org/drawingml/2006/wordprocessingDrawing" xmlns:w10="urn:schemas-microsoft-com:office:word" xmlns:w="http://schemas.openxmlformats.org/wordprocessingml/2006/main" xmlns:w14="http://schemas.microsoft.com/office/word/2010/wordml" xmlns:w15="http://schemas.microsoft.com/office/word/2012/wordml" xmlns:w16se="http://schemas.microsoft.com/office/word/2015/wordml/symex" xmlns:wpg="http://schemas.microsoft.com/office/word/2010/wordprocessingGroup" xmlns:wpi="http://schemas.microsoft.com/office/word/2010/wordprocessingInk" xmlns:wne="http://schemas.microsoft.com/office/word/2006/wordml" xmlns:wps="http://schemas.microsoft.com/office/word/2010/wordprocessingShape" mc:Ignorable="w14 w15 w16se wp14">
+<w:hdr xmlns:wpc="http://schemas.microsoft.com/office/word/2010/wordprocessingCanvas" xmlns:mc="http://schemas.openxmlformats.org/markup-compatibility/2006" xmlns:o="urn:schemas-microsoft-com:office:office" xmlns:r="http://schemas.openxmlformats.org/officeDocument/2006/relationships" xmlns:m="http://schemas.openxmlformats.org/officeDocument/2006/math" xmlns:v="urn:schemas-microsoft-com:vml" xmlns:wp14="http://schemas.microsoft.com/office/word/2010/wordprocessingDrawing" xmlns:wp="http://schemas.openxmlformats.org/drawingml/2006/wordprocessingDrawing" xmlns:w10="urn:schemas-microsoft-com:office:word" xmlns:w="http://schemas.openxmlformats.org/wordprocessingml/2006/main" xmlns:w14="http://schemas.microsoft.com/office/word/2010/wordml" xmlns:w15="http://schemas.microsoft.com/office/word/2012/wordml" xmlns:wpg="http://schemas.microsoft.com/office/word/2010/wordprocessingGroup" xmlns:wpi="http://schemas.microsoft.com/office/word/2010/wordprocessingInk" xmlns:wne="http://schemas.microsoft.com/office/word/2006/wordml" xmlns:wps="http://schemas.microsoft.com/office/word/2010/wordprocessingShape" mc:Ignorable="w14 w15 wp14">
   <w:p>
     <w:pPr>
       <w:pStyle w:val="Header"/>
@@ -15401,7 +16232,7 @@
         </mc:Choice>
         <mc:Fallback>
           <w:pict>
-            <v:line w14:anchorId="6755BC61" id="Line 38" o:spid="_x0000_s1026" style="position:absolute;z-index:251659264;visibility:visible;mso-wrap-style:square;mso-width-percent:0;mso-height-percent:0;mso-wrap-distance-left:9pt;mso-wrap-distance-top:0;mso-wrap-distance-right:9pt;mso-wrap-distance-bottom:0;mso-position-horizontal:absolute;mso-position-horizontal-relative:page;mso-position-vertical:absolute;mso-position-vertical-relative:page;mso-width-percent:0;mso-height-percent:0;mso-width-relative:page;mso-height-relative:page" from="1in,50.4pt" to="561.6pt,50.4pt" o:gfxdata="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" o:allowincell="f">
+            <v:line w14:anchorId="310B5F25" id="Line 38" o:spid="_x0000_s1026" style="position:absolute;z-index:251659264;visibility:visible;mso-wrap-style:square;mso-width-percent:0;mso-height-percent:0;mso-wrap-distance-left:9pt;mso-wrap-distance-top:0;mso-wrap-distance-right:9pt;mso-wrap-distance-bottom:0;mso-position-horizontal:absolute;mso-position-horizontal-relative:page;mso-position-vertical:absolute;mso-position-vertical-relative:page;mso-width-percent:0;mso-height-percent:0;mso-width-relative:page;mso-height-relative:page" from="1in,50.4pt" to="561.6pt,50.4pt" o:gfxdata="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" o:allowincell="f">
               <w10:wrap anchorx="page" anchory="page"/>
             </v:line>
           </w:pict>
@@ -15438,7 +16269,7 @@
 </file>
 
 <file path=word/header2.xml><?xml version="1.0" encoding="utf-8"?>
-<w:hdr xmlns:wpc="http://schemas.microsoft.com/office/word/2010/wordprocessingCanvas" xmlns:cx="http://schemas.microsoft.com/office/drawing/2014/chartex" xmlns:cx1="http://schemas.microsoft.com/office/drawing/2015/9/8/chartex" xmlns:mc="http://schemas.openxmlformats.org/markup-compatibility/2006" xmlns:o="urn:schemas-microsoft-com:office:office" xmlns:r="http://schemas.openxmlformats.org/officeDocument/2006/relationships" xmlns:m="http://schemas.openxmlformats.org/officeDocument/2006/math" xmlns:v="urn:schemas-microsoft-com:vml" xmlns:wp14="http://schemas.microsoft.com/office/word/2010/wordprocessingDrawing" xmlns:wp="http://schemas.openxmlformats.org/drawingml/2006/wordprocessingDrawing" xmlns:w10="urn:schemas-microsoft-com:office:word" xmlns:w="http://schemas.openxmlformats.org/wordprocessingml/2006/main" xmlns:w14="http://schemas.microsoft.com/office/word/2010/wordml" xmlns:w15="http://schemas.microsoft.com/office/word/2012/wordml" xmlns:w16se="http://schemas.microsoft.com/office/word/2015/wordml/symex" xmlns:wpg="http://schemas.microsoft.com/office/word/2010/wordprocessingGroup" xmlns:wpi="http://schemas.microsoft.com/office/word/2010/wordprocessingInk" xmlns:wne="http://schemas.microsoft.com/office/word/2006/wordml" xmlns:wps="http://schemas.microsoft.com/office/word/2010/wordprocessingShape" mc:Ignorable="w14 w15 w16se wp14">
+<w:hdr xmlns:wpc="http://schemas.microsoft.com/office/word/2010/wordprocessingCanvas" xmlns:mc="http://schemas.openxmlformats.org/markup-compatibility/2006" xmlns:o="urn:schemas-microsoft-com:office:office" xmlns:r="http://schemas.openxmlformats.org/officeDocument/2006/relationships" xmlns:m="http://schemas.openxmlformats.org/officeDocument/2006/math" xmlns:v="urn:schemas-microsoft-com:vml" xmlns:wp14="http://schemas.microsoft.com/office/word/2010/wordprocessingDrawing" xmlns:wp="http://schemas.openxmlformats.org/drawingml/2006/wordprocessingDrawing" xmlns:w10="urn:schemas-microsoft-com:office:word" xmlns:w="http://schemas.openxmlformats.org/wordprocessingml/2006/main" xmlns:w14="http://schemas.microsoft.com/office/word/2010/wordml" xmlns:w15="http://schemas.microsoft.com/office/word/2012/wordml" xmlns:wpg="http://schemas.microsoft.com/office/word/2010/wordprocessingGroup" xmlns:wpi="http://schemas.microsoft.com/office/word/2010/wordprocessingInk" xmlns:wne="http://schemas.microsoft.com/office/word/2006/wordml" xmlns:wps="http://schemas.microsoft.com/office/word/2010/wordprocessingShape" mc:Ignorable="w14 w15 wp14">
   <w:p>
     <w:pPr>
       <w:pStyle w:val="Header"/>
@@ -15514,7 +16345,7 @@
         </mc:Choice>
         <mc:Fallback>
           <w:pict>
-            <v:line w14:anchorId="3DF50854" id="Line 30" o:spid="_x0000_s1026" style="position:absolute;z-index:251656192;visibility:visible;mso-wrap-style:square;mso-width-percent:0;mso-height-percent:0;mso-wrap-distance-left:9pt;mso-wrap-distance-top:0;mso-wrap-distance-right:9pt;mso-wrap-distance-bottom:0;mso-position-horizontal:absolute;mso-position-horizontal-relative:page;mso-position-vertical:absolute;mso-position-vertical-relative:page;mso-width-percent:0;mso-height-percent:0;mso-width-relative:page;mso-height-relative:page" from="1in,50.4pt" to="540pt,50.4pt" o:gfxdata="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" o:allowincell="f">
+            <v:line w14:anchorId="318201ED" id="Line 30" o:spid="_x0000_s1026" style="position:absolute;z-index:251656192;visibility:visible;mso-wrap-style:square;mso-width-percent:0;mso-height-percent:0;mso-wrap-distance-left:9pt;mso-wrap-distance-top:0;mso-wrap-distance-right:9pt;mso-wrap-distance-bottom:0;mso-position-horizontal:absolute;mso-position-horizontal-relative:page;mso-position-vertical:absolute;mso-position-vertical-relative:page;mso-width-percent:0;mso-height-percent:0;mso-width-relative:page;mso-height-relative:page" from="1in,50.4pt" to="540pt,50.4pt" o:gfxdata="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" o:allowincell="f">
               <w10:wrap anchorx="page" anchory="page"/>
             </v:line>
           </w:pict>
@@ -15533,7 +16364,7 @@
 </file>
 
 <file path=word/numbering.xml><?xml version="1.0" encoding="utf-8"?>
-<w:numbering xmlns:wpc="http://schemas.microsoft.com/office/word/2010/wordprocessingCanvas" xmlns:cx="http://schemas.microsoft.com/office/drawing/2014/chartex" xmlns:cx1="http://schemas.microsoft.com/office/drawing/2015/9/8/chartex" xmlns:mc="http://schemas.openxmlformats.org/markup-compatibility/2006" xmlns:o="urn:schemas-microsoft-com:office:office" xmlns:r="http://schemas.openxmlformats.org/officeDocument/2006/relationships" xmlns:m="http://schemas.openxmlformats.org/officeDocument/2006/math" xmlns:v="urn:schemas-microsoft-com:vml" xmlns:wp14="http://schemas.microsoft.com/office/word/2010/wordprocessingDrawing" xmlns:wp="http://schemas.openxmlformats.org/drawingml/2006/wordprocessingDrawing" xmlns:w10="urn:schemas-microsoft-com:office:word" xmlns:w="http://schemas.openxmlformats.org/wordprocessingml/2006/main" xmlns:w14="http://schemas.microsoft.com/office/word/2010/wordml" xmlns:w15="http://schemas.microsoft.com/office/word/2012/wordml" xmlns:w16se="http://schemas.microsoft.com/office/word/2015/wordml/symex" xmlns:wpg="http://schemas.microsoft.com/office/word/2010/wordprocessingGroup" xmlns:wpi="http://schemas.microsoft.com/office/word/2010/wordprocessingInk" xmlns:wne="http://schemas.microsoft.com/office/word/2006/wordml" xmlns:wps="http://schemas.microsoft.com/office/word/2010/wordprocessingShape" mc:Ignorable="w14 w15 w16se wp14">
+<w:numbering xmlns:wpc="http://schemas.microsoft.com/office/word/2010/wordprocessingCanvas" xmlns:mc="http://schemas.openxmlformats.org/markup-compatibility/2006" xmlns:o="urn:schemas-microsoft-com:office:office" xmlns:r="http://schemas.openxmlformats.org/officeDocument/2006/relationships" xmlns:m="http://schemas.openxmlformats.org/officeDocument/2006/math" xmlns:v="urn:schemas-microsoft-com:vml" xmlns:wp14="http://schemas.microsoft.com/office/word/2010/wordprocessingDrawing" xmlns:wp="http://schemas.openxmlformats.org/drawingml/2006/wordprocessingDrawing" xmlns:w10="urn:schemas-microsoft-com:office:word" xmlns:w="http://schemas.openxmlformats.org/wordprocessingml/2006/main" xmlns:w14="http://schemas.microsoft.com/office/word/2010/wordml" xmlns:w15="http://schemas.microsoft.com/office/word/2012/wordml" xmlns:wpg="http://schemas.microsoft.com/office/word/2010/wordprocessingGroup" xmlns:wpi="http://schemas.microsoft.com/office/word/2010/wordprocessingInk" xmlns:wne="http://schemas.microsoft.com/office/word/2006/wordml" xmlns:wps="http://schemas.microsoft.com/office/word/2010/wordprocessingShape" mc:Ignorable="w14 w15 wp14">
   <w:abstractNum w:abstractNumId="0" w15:restartNumberingAfterBreak="0">
     <w:nsid w:val="000155C1"/>
     <w:multiLevelType w:val="hybridMultilevel"/>
@@ -17198,7 +18029,7 @@
 </file>
 
 <file path=word/styles.xml><?xml version="1.0" encoding="utf-8"?>
-<w:styles xmlns:mc="http://schemas.openxmlformats.org/markup-compatibility/2006" xmlns:r="http://schemas.openxmlformats.org/officeDocument/2006/relationships" xmlns:w="http://schemas.openxmlformats.org/wordprocessingml/2006/main" xmlns:w14="http://schemas.microsoft.com/office/word/2010/wordml" xmlns:w15="http://schemas.microsoft.com/office/word/2012/wordml" xmlns:w16se="http://schemas.microsoft.com/office/word/2015/wordml/symex" mc:Ignorable="w14 w15 w16se">
+<w:styles xmlns:mc="http://schemas.openxmlformats.org/markup-compatibility/2006" xmlns:r="http://schemas.openxmlformats.org/officeDocument/2006/relationships" xmlns:w="http://schemas.openxmlformats.org/wordprocessingml/2006/main" xmlns:w14="http://schemas.microsoft.com/office/word/2010/wordml" xmlns:w15="http://schemas.microsoft.com/office/word/2012/wordml" mc:Ignorable="w14 w15">
   <w:docDefaults>
     <w:rPrDefault>
       <w:rPr>
@@ -17761,7 +18592,6 @@
   <w:style w:type="character" w:default="1" w:styleId="DefaultParagraphFont">
     <w:name w:val="Default Paragraph Font"/>
     <w:uiPriority w:val="1"/>
-    <w:semiHidden/>
     <w:unhideWhenUsed/>
   </w:style>
   <w:style w:type="table" w:default="1" w:styleId="TableNormal">
@@ -18803,15 +19633,6 @@
 </file>
 
 <file path=customXml/item1.xml><?xml version="1.0" encoding="utf-8"?>
-<?mso-contentType ?>
-<FormTemplates xmlns="http://schemas.microsoft.com/sharepoint/v3/contenttype/forms">
-  <Display>DocumentLibraryForm</Display>
-  <Edit>DocumentLibraryForm</Edit>
-  <New>DocumentLibraryForm</New>
-</FormTemplates>
-</file>
-
-<file path=customXml/item2.xml><?xml version="1.0" encoding="utf-8"?>
 <ct:contentTypeSchema xmlns:ct="http://schemas.microsoft.com/office/2006/metadata/contentType" xmlns:ma="http://schemas.microsoft.com/office/2006/metadata/properties/metaAttributes" ct:_="" ma:_="" ma:contentTypeName="Document" ma:contentTypeID="0x010100E4C8757FE85365478221A7D1B64AB740" ma:contentTypeVersion="7" ma:contentTypeDescription="Create a new document." ma:contentTypeScope="" ma:versionID="6864faea769890394fdaf9dd8f5b3d9b">
   <xsd:schema xmlns:xsd="http://www.w3.org/2001/XMLSchema" xmlns:xs="http://www.w3.org/2001/XMLSchema" xmlns:p="http://schemas.microsoft.com/office/2006/metadata/properties" xmlns:ns2="8781c031-5bd4-48dc-9226-75e10e1f88a8" targetNamespace="http://schemas.microsoft.com/office/2006/metadata/properties" ma:root="true" ma:fieldsID="23e124e351e2048883b4cbd45c912eb7" ns2:_="">
     <xsd:import namespace="8781c031-5bd4-48dc-9226-75e10e1f88a8"/>
@@ -19008,6 +19829,15 @@
 </ct:contentTypeSchema>
 </file>
 
+<file path=customXml/item2.xml><?xml version="1.0" encoding="utf-8"?>
+<?mso-contentType ?>
+<FormTemplates xmlns="http://schemas.microsoft.com/sharepoint/v3/contenttype/forms">
+  <Display>DocumentLibraryForm</Display>
+  <Edit>DocumentLibraryForm</Edit>
+  <New>DocumentLibraryForm</New>
+</FormTemplates>
+</file>
+
 <file path=customXml/item3.xml><?xml version="1.0" encoding="utf-8"?>
 <p:properties xmlns:p="http://schemas.microsoft.com/office/2006/metadata/properties" xmlns:xsi="http://www.w3.org/2001/XMLSchema-instance" xmlns:pc="http://schemas.microsoft.com/office/infopath/2007/PartnerControls">
   <documentManagement>
@@ -19026,14 +19856,6 @@
 </file>
 
 <file path=customXml/itemProps1.xml><?xml version="1.0" encoding="utf-8"?>
-<ds:datastoreItem xmlns:ds="http://schemas.openxmlformats.org/officeDocument/2006/customXml" ds:itemID="{A885B2DB-42DA-4318-9EB7-6D24C272F932}">
-  <ds:schemaRefs>
-    <ds:schemaRef ds:uri="http://schemas.microsoft.com/sharepoint/v3/contenttype/forms"/>
-  </ds:schemaRefs>
-</ds:datastoreItem>
-</file>
-
-<file path=customXml/itemProps2.xml><?xml version="1.0" encoding="utf-8"?>
 <ds:datastoreItem xmlns:ds="http://schemas.openxmlformats.org/officeDocument/2006/customXml" ds:itemID="{78D23501-E6B0-4030-91F8-86A30F19EF5E}">
   <ds:schemaRefs>
     <ds:schemaRef ds:uri="http://schemas.microsoft.com/office/2006/metadata/contentType"/>
@@ -19051,6 +19873,14 @@
 </ds:datastoreItem>
 </file>
 
+<file path=customXml/itemProps2.xml><?xml version="1.0" encoding="utf-8"?>
+<ds:datastoreItem xmlns:ds="http://schemas.openxmlformats.org/officeDocument/2006/customXml" ds:itemID="{A885B2DB-42DA-4318-9EB7-6D24C272F932}">
+  <ds:schemaRefs>
+    <ds:schemaRef ds:uri="http://schemas.microsoft.com/sharepoint/v3/contenttype/forms"/>
+  </ds:schemaRefs>
+</ds:datastoreItem>
+</file>
+
 <file path=customXml/itemProps3.xml><?xml version="1.0" encoding="utf-8"?>
 <ds:datastoreItem xmlns:ds="http://schemas.openxmlformats.org/officeDocument/2006/customXml" ds:itemID="{FAB5EBB6-5E22-4A93-8A88-BE0203FA85CB}">
   <ds:schemaRefs>
@@ -19062,7 +19892,7 @@
 </file>
 
 <file path=customXml/itemProps4.xml><?xml version="1.0" encoding="utf-8"?>
-<ds:datastoreItem xmlns:ds="http://schemas.openxmlformats.org/officeDocument/2006/customXml" ds:itemID="{25F2D975-DA23-4D8B-89FF-E7AD0D3037F0}">
+<ds:datastoreItem xmlns:ds="http://schemas.openxmlformats.org/officeDocument/2006/customXml" ds:itemID="{F7C3746B-8C56-43C7-996E-9D7E558BBC8F}">
   <ds:schemaRefs>
     <ds:schemaRef ds:uri="http://schemas.openxmlformats.org/officeDocument/2006/bibliography"/>
   </ds:schemaRefs>

</xml_diff>

<commit_message>
tfs157823 - ecl generic feed fs updates
git-tfs-id: [https://tfs.omnicloud.local/tfs/cco%20program/]$/eCoaching_V2;C43705
</commit_message>
<xml_diff>
--- a/Requirements/CCO_eCoaching_Log_IQS_Layout.docx
+++ b/Requirements/CCO_eCoaching_Log_IQS_Layout.docx
@@ -147,7 +147,6 @@
         </w:rPr>
         <w:t xml:space="preserve"> </w:t>
       </w:r>
-      <w:proofErr w:type="spellStart"/>
       <w:r>
         <w:rPr>
           <w:rFonts w:ascii="Arial Black" w:hAnsi="Arial Black"/>
@@ -162,16 +161,7 @@
           <w:b/>
           <w:sz w:val="32"/>
         </w:rPr>
-        <w:t>Coaching</w:t>
-      </w:r>
-      <w:proofErr w:type="spellEnd"/>
-      <w:r>
-        <w:rPr>
-          <w:rFonts w:ascii="Arial Black" w:hAnsi="Arial Black"/>
-          <w:b/>
-          <w:sz w:val="32"/>
-        </w:rPr>
-        <w:t xml:space="preserve"> Log</w:t>
+        <w:t>Coaching Log</w:t>
       </w:r>
       <w:r>
         <w:rPr>
@@ -304,7 +294,7 @@
           </mc:Choice>
           <mc:Fallback>
             <w:pict>
-              <v:line w14:anchorId="4146006F" id="Line 232" o:spid="_x0000_s1026" style="position:absolute;z-index:251657728;visibility:visible;mso-wrap-style:square;mso-width-percent:0;mso-height-percent:0;mso-wrap-distance-left:9pt;mso-wrap-distance-top:0;mso-wrap-distance-right:9pt;mso-wrap-distance-bottom:0;mso-position-horizontal:absolute;mso-position-horizontal-relative:text;mso-position-vertical:absolute;mso-position-vertical-relative:text;mso-width-percent:0;mso-height-percent:0;mso-width-relative:page;mso-height-relative:page" from="367.2pt,33.3pt" to="439.25pt,33.35pt" o:gfxdata="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" o:allowincell="f">
+              <v:line w14:anchorId="3501A6FB" id="Line 232" o:spid="_x0000_s1026" style="position:absolute;z-index:251657728;visibility:visible;mso-wrap-style:square;mso-width-percent:0;mso-height-percent:0;mso-wrap-distance-left:9pt;mso-wrap-distance-top:0;mso-wrap-distance-right:9pt;mso-wrap-distance-bottom:0;mso-position-horizontal:absolute;mso-position-horizontal-relative:text;mso-position-vertical:absolute;mso-position-vertical-relative:text;mso-width-percent:0;mso-height-percent:0;mso-width-relative:page;mso-height-relative:page" from="367.2pt,33.3pt" to="439.25pt,33.35pt" o:gfxdata="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" o:allowincell="f">
                 <v:stroke startarrowwidth="narrow" startarrowlength="short" endarrowwidth="narrow" endarrowlength="short"/>
               </v:line>
             </w:pict>
@@ -382,7 +372,7 @@
           </mc:Choice>
           <mc:Fallback>
             <w:pict>
-              <v:line w14:anchorId="282F78D4" id="Line 230" o:spid="_x0000_s1026" style="position:absolute;z-index:251655680;visibility:visible;mso-wrap-style:square;mso-width-percent:0;mso-height-percent:0;mso-wrap-distance-left:9pt;mso-wrap-distance-top:0;mso-wrap-distance-right:9pt;mso-wrap-distance-bottom:0;mso-position-horizontal:absolute;mso-position-horizontal-relative:text;mso-position-vertical:absolute;mso-position-vertical-relative:text;mso-width-percent:0;mso-height-percent:0;mso-width-relative:page;mso-height-relative:page" from="1in,33.3pt" to="266.45pt,33.35pt" o:gfxdata="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" o:allowincell="f">
+              <v:line w14:anchorId="2F894F7F" id="Line 230" o:spid="_x0000_s1026" style="position:absolute;z-index:251655680;visibility:visible;mso-wrap-style:square;mso-width-percent:0;mso-height-percent:0;mso-wrap-distance-left:9pt;mso-wrap-distance-top:0;mso-wrap-distance-right:9pt;mso-wrap-distance-bottom:0;mso-position-horizontal:absolute;mso-position-horizontal-relative:text;mso-position-vertical:absolute;mso-position-vertical-relative:text;mso-width-percent:0;mso-height-percent:0;mso-width-relative:page;mso-height-relative:page" from="1in,33.3pt" to="266.45pt,33.35pt" o:gfxdata="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" o:allowincell="f">
                 <v:stroke startarrowwidth="narrow" startarrowlength="short" endarrowwidth="narrow" endarrowlength="short"/>
               </v:line>
             </w:pict>
@@ -618,7 +608,7 @@
           </mc:Choice>
           <mc:Fallback>
             <w:pict>
-              <v:line w14:anchorId="097F3E01" id="Line 234" o:spid="_x0000_s1026" style="position:absolute;z-index:251659776;visibility:visible;mso-wrap-style:square;mso-width-percent:0;mso-height-percent:0;mso-wrap-distance-left:9pt;mso-wrap-distance-top:0;mso-wrap-distance-right:9pt;mso-wrap-distance-bottom:0;mso-position-horizontal:absolute;mso-position-horizontal-relative:text;mso-position-vertical:absolute;mso-position-vertical-relative:text;mso-width-percent:0;mso-height-percent:0;mso-width-relative:page;mso-height-relative:page" from="115.2pt,.6pt" to="309.6pt,.6pt" o:gfxdata="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" o:allowincell="f">
+              <v:line w14:anchorId="5FFFE86F" id="Line 234" o:spid="_x0000_s1026" style="position:absolute;z-index:251659776;visibility:visible;mso-wrap-style:square;mso-width-percent:0;mso-height-percent:0;mso-wrap-distance-left:9pt;mso-wrap-distance-top:0;mso-wrap-distance-right:9pt;mso-wrap-distance-bottom:0;mso-position-horizontal:absolute;mso-position-horizontal-relative:text;mso-position-vertical:absolute;mso-position-vertical-relative:text;mso-width-percent:0;mso-height-percent:0;mso-width-relative:page;mso-height-relative:page" from="115.2pt,.6pt" to="309.6pt,.6pt" o:gfxdata="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" o:allowincell="f">
                 <v:stroke startarrowwidth="narrow" startarrowlength="short" endarrowwidth="narrow" endarrowlength="short"/>
               </v:line>
             </w:pict>
@@ -724,7 +714,7 @@
           </mc:Choice>
           <mc:Fallback>
             <w:pict>
-              <v:line w14:anchorId="43333ADD" id="Line 233" o:spid="_x0000_s1026" style="position:absolute;z-index:251658752;visibility:visible;mso-wrap-style:square;mso-width-percent:0;mso-height-percent:0;mso-wrap-distance-left:9pt;mso-wrap-distance-top:0;mso-wrap-distance-right:9pt;mso-wrap-distance-bottom:0;mso-position-horizontal:absolute;mso-position-horizontal-relative:text;mso-position-vertical:absolute;mso-position-vertical-relative:text;mso-width-percent:0;mso-height-percent:0;mso-width-relative:page;mso-height-relative:page" from="374.4pt,34.75pt" to="446.45pt,34.8pt" o:gfxdata="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" o:allowincell="f">
+              <v:line w14:anchorId="1E0AF435" id="Line 233" o:spid="_x0000_s1026" style="position:absolute;z-index:251658752;visibility:visible;mso-wrap-style:square;mso-width-percent:0;mso-height-percent:0;mso-wrap-distance-left:9pt;mso-wrap-distance-top:0;mso-wrap-distance-right:9pt;mso-wrap-distance-bottom:0;mso-position-horizontal:absolute;mso-position-horizontal-relative:text;mso-position-vertical:absolute;mso-position-vertical-relative:text;mso-width-percent:0;mso-height-percent:0;mso-width-relative:page;mso-height-relative:page" from="374.4pt,34.75pt" to="446.45pt,34.8pt" o:gfxdata="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" o:allowincell="f">
                 <v:stroke startarrowwidth="narrow" startarrowlength="short" endarrowwidth="narrow" endarrowlength="short"/>
               </v:line>
             </w:pict>
@@ -802,7 +792,7 @@
           </mc:Choice>
           <mc:Fallback>
             <w:pict>
-              <v:line w14:anchorId="2E6C5EC7" id="Line 231" o:spid="_x0000_s1026" style="position:absolute;z-index:251656704;visibility:visible;mso-wrap-style:square;mso-width-percent:0;mso-height-percent:0;mso-wrap-distance-left:9pt;mso-wrap-distance-top:0;mso-wrap-distance-right:9pt;mso-wrap-distance-bottom:0;mso-position-horizontal:absolute;mso-position-horizontal-relative:text;mso-position-vertical:absolute;mso-position-vertical-relative:text;mso-width-percent:0;mso-height-percent:0;mso-width-relative:page;mso-height-relative:page" from="1in,32.75pt" to="266.45pt,32.8pt" o:gfxdata="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" o:allowincell="f">
+              <v:line w14:anchorId="5C8BE717" id="Line 231" o:spid="_x0000_s1026" style="position:absolute;z-index:251656704;visibility:visible;mso-wrap-style:square;mso-width-percent:0;mso-height-percent:0;mso-wrap-distance-left:9pt;mso-wrap-distance-top:0;mso-wrap-distance-right:9pt;mso-wrap-distance-bottom:0;mso-position-horizontal:absolute;mso-position-horizontal-relative:text;mso-position-vertical:absolute;mso-position-vertical-relative:text;mso-width-percent:0;mso-height-percent:0;mso-width-relative:page;mso-height-relative:page" from="1in,32.75pt" to="266.45pt,32.8pt" o:gfxdata="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" o:allowincell="f">
                 <v:stroke startarrowwidth="narrow" startarrowlength="short" endarrowwidth="narrow" endarrowlength="short"/>
               </v:line>
             </w:pict>
@@ -1095,21 +1085,7 @@
               <w:rPr>
                 <w:sz w:val="20"/>
               </w:rPr>
-              <w:t xml:space="preserve">Clarified the record inclusion rules for the </w:t>
-            </w:r>
-            <w:proofErr w:type="spellStart"/>
-            <w:r>
-              <w:rPr>
-                <w:sz w:val="20"/>
-              </w:rPr>
-              <w:t>eCL</w:t>
-            </w:r>
-            <w:proofErr w:type="spellEnd"/>
-            <w:r>
-              <w:rPr>
-                <w:sz w:val="20"/>
-              </w:rPr>
-              <w:t xml:space="preserve"> feed.</w:t>
+              <w:t>Clarified the record inclusion rules for the eCL feed.</w:t>
             </w:r>
           </w:p>
         </w:tc>
@@ -1189,41 +1165,13 @@
               <w:rPr>
                 <w:sz w:val="20"/>
               </w:rPr>
-              <w:t xml:space="preserve">CSR </w:t>
-            </w:r>
-            <w:proofErr w:type="spellStart"/>
-            <w:r>
-              <w:rPr>
-                <w:sz w:val="20"/>
-              </w:rPr>
-              <w:t>Emp</w:t>
-            </w:r>
-            <w:proofErr w:type="spellEnd"/>
-            <w:r>
-              <w:rPr>
-                <w:sz w:val="20"/>
-              </w:rPr>
-              <w:t xml:space="preserve"> ID is required, </w:t>
-            </w:r>
-            <w:r>
-              <w:rPr>
-                <w:sz w:val="20"/>
-              </w:rPr>
-              <w:t xml:space="preserve">added Evaluation Date per </w:t>
-            </w:r>
-            <w:proofErr w:type="spellStart"/>
-            <w:r>
-              <w:rPr>
-                <w:sz w:val="20"/>
-              </w:rPr>
-              <w:t>eCL</w:t>
-            </w:r>
-            <w:proofErr w:type="spellEnd"/>
-            <w:r>
-              <w:rPr>
-                <w:sz w:val="20"/>
-              </w:rPr>
-              <w:t xml:space="preserve"> team review.</w:t>
+              <w:t xml:space="preserve">CSR Emp ID is required, </w:t>
+            </w:r>
+            <w:r>
+              <w:rPr>
+                <w:sz w:val="20"/>
+              </w:rPr>
+              <w:t>added Evaluation Date per eCL team review.</w:t>
             </w:r>
           </w:p>
         </w:tc>
@@ -1291,21 +1239,7 @@
               <w:rPr>
                 <w:sz w:val="20"/>
               </w:rPr>
-              <w:t xml:space="preserve">Added 2 new fields: Coacher </w:t>
-            </w:r>
-            <w:proofErr w:type="spellStart"/>
-            <w:r>
-              <w:rPr>
-                <w:sz w:val="20"/>
-              </w:rPr>
-              <w:t>Emp</w:t>
-            </w:r>
-            <w:proofErr w:type="spellEnd"/>
-            <w:r>
-              <w:rPr>
-                <w:sz w:val="20"/>
-              </w:rPr>
-              <w:t xml:space="preserve"> ID and CSR Signature  (SCR 7119)</w:t>
+              <w:t>Added 2 new fields: Coacher Emp ID and CSR Signature  (SCR 7119)</w:t>
             </w:r>
           </w:p>
         </w:tc>
@@ -1657,21 +1591,7 @@
               <w:rPr>
                 <w:sz w:val="20"/>
               </w:rPr>
-              <w:t xml:space="preserve">Updated fields for changes made when shifting from </w:t>
-            </w:r>
-            <w:proofErr w:type="spellStart"/>
-            <w:r>
-              <w:rPr>
-                <w:sz w:val="20"/>
-              </w:rPr>
-              <w:t>Verint</w:t>
-            </w:r>
-            <w:proofErr w:type="spellEnd"/>
-            <w:r>
-              <w:rPr>
-                <w:sz w:val="20"/>
-              </w:rPr>
-              <w:t xml:space="preserve"> to IQS\Lime Survey as the source system (SCR 10313) </w:t>
+              <w:t xml:space="preserve">Updated fields for changes made when shifting from Verint to IQS\Lime Survey as the source system (SCR 10313) </w:t>
             </w:r>
           </w:p>
         </w:tc>
@@ -1875,35 +1795,7 @@
               <w:rPr>
                 <w:sz w:val="20"/>
               </w:rPr>
-              <w:t xml:space="preserve">P12687 – IQS </w:t>
-            </w:r>
-            <w:proofErr w:type="spellStart"/>
-            <w:r>
-              <w:rPr>
-                <w:sz w:val="20"/>
-              </w:rPr>
-              <w:t>Verint</w:t>
-            </w:r>
-            <w:proofErr w:type="spellEnd"/>
-            <w:r>
-              <w:rPr>
-                <w:sz w:val="20"/>
-              </w:rPr>
-              <w:t xml:space="preserve"> to </w:t>
-            </w:r>
-            <w:proofErr w:type="spellStart"/>
-            <w:r>
-              <w:rPr>
-                <w:sz w:val="20"/>
-              </w:rPr>
-              <w:t>eCL</w:t>
-            </w:r>
-            <w:proofErr w:type="spellEnd"/>
-            <w:r>
-              <w:rPr>
-                <w:sz w:val="20"/>
-              </w:rPr>
-              <w:t xml:space="preserve"> feed</w:t>
+              <w:t>P12687 – IQS Verint to eCL feed</w:t>
             </w:r>
           </w:p>
           <w:p>
@@ -1935,21 +1827,7 @@
               <w:rPr>
                 <w:sz w:val="20"/>
               </w:rPr>
-              <w:t xml:space="preserve">Modified section 2 </w:t>
-            </w:r>
-            <w:proofErr w:type="spellStart"/>
-            <w:r>
-              <w:rPr>
-                <w:sz w:val="20"/>
-              </w:rPr>
-              <w:t>eCoaching</w:t>
-            </w:r>
-            <w:proofErr w:type="spellEnd"/>
-            <w:r>
-              <w:rPr>
-                <w:sz w:val="20"/>
-              </w:rPr>
-              <w:t xml:space="preserve"> Opportunity/Reinforcement Calculation</w:t>
+              <w:t>Modified section 2 eCoaching Opportunity/Reinforcement Calculation</w:t>
             </w:r>
           </w:p>
         </w:tc>
@@ -2018,21 +1896,7 @@
               <w:rPr>
                 <w:sz w:val="20"/>
               </w:rPr>
-              <w:t>P13054 – IQS/</w:t>
-            </w:r>
-            <w:proofErr w:type="spellStart"/>
-            <w:r>
-              <w:rPr>
-                <w:sz w:val="20"/>
-              </w:rPr>
-              <w:t>eCL</w:t>
-            </w:r>
-            <w:proofErr w:type="spellEnd"/>
-            <w:r>
-              <w:rPr>
-                <w:sz w:val="20"/>
-              </w:rPr>
-              <w:t xml:space="preserve"> Add Evaluation Form name to data feed</w:t>
+              <w:t>P13054 – IQS/eCL Add Evaluation Form name to data feed</w:t>
             </w:r>
           </w:p>
           <w:p>
@@ -2117,21 +1981,7 @@
               <w:rPr>
                 <w:sz w:val="20"/>
               </w:rPr>
-              <w:t>P13054 – IQS/</w:t>
-            </w:r>
-            <w:proofErr w:type="spellStart"/>
-            <w:r>
-              <w:rPr>
-                <w:sz w:val="20"/>
-              </w:rPr>
-              <w:t>eCL</w:t>
-            </w:r>
-            <w:proofErr w:type="spellEnd"/>
-            <w:r>
-              <w:rPr>
-                <w:sz w:val="20"/>
-              </w:rPr>
-              <w:t xml:space="preserve"> Add Evaluation Form name to data feed</w:t>
+              <w:t>P13054 – IQS/eCL Add Evaluation Form name to data feed</w:t>
             </w:r>
           </w:p>
           <w:p>
@@ -2148,30 +1998,8 @@
               <w:rPr>
                 <w:sz w:val="20"/>
               </w:rPr>
-              <w:t xml:space="preserve">Modified field 23 for </w:t>
-            </w:r>
-            <w:proofErr w:type="spellStart"/>
-            <w:r>
-              <w:rPr>
-                <w:sz w:val="20"/>
-              </w:rPr>
-              <w:t>eMail</w:t>
-            </w:r>
-            <w:proofErr w:type="spellEnd"/>
-            <w:r>
-              <w:rPr>
-                <w:sz w:val="20"/>
-              </w:rPr>
-              <w:t xml:space="preserve"> and Written </w:t>
-            </w:r>
-            <w:proofErr w:type="spellStart"/>
-            <w:r>
-              <w:rPr>
-                <w:sz w:val="20"/>
-              </w:rPr>
-              <w:t>Corr</w:t>
-            </w:r>
-            <w:proofErr w:type="spellEnd"/>
+              <w:t>Modified field 23 for eMail and Written Corr</w:t>
+            </w:r>
           </w:p>
         </w:tc>
         <w:tc>
@@ -2239,21 +2067,7 @@
               <w:rPr>
                 <w:sz w:val="20"/>
               </w:rPr>
-              <w:t>P13701 – IQS/</w:t>
-            </w:r>
-            <w:proofErr w:type="spellStart"/>
-            <w:r>
-              <w:rPr>
-                <w:sz w:val="20"/>
-              </w:rPr>
-              <w:t>eCL</w:t>
-            </w:r>
-            <w:proofErr w:type="spellEnd"/>
-            <w:r>
-              <w:rPr>
-                <w:sz w:val="20"/>
-              </w:rPr>
-              <w:t xml:space="preserve"> IQA Scorecards</w:t>
+              <w:t>P13701 – IQS/eCL IQA Scorecards</w:t>
             </w:r>
           </w:p>
           <w:p>
@@ -2339,21 +2153,7 @@
               <w:rPr>
                 <w:sz w:val="20"/>
               </w:rPr>
-              <w:t>P13826 – IQS/</w:t>
-            </w:r>
-            <w:proofErr w:type="spellStart"/>
-            <w:r>
-              <w:rPr>
-                <w:sz w:val="20"/>
-              </w:rPr>
-              <w:t>eCL</w:t>
-            </w:r>
-            <w:proofErr w:type="spellEnd"/>
-            <w:r>
-              <w:rPr>
-                <w:sz w:val="20"/>
-              </w:rPr>
-              <w:t xml:space="preserve"> Source Values</w:t>
+              <w:t>P13826 – IQS/eCL Source Values</w:t>
             </w:r>
           </w:p>
           <w:p>
@@ -2439,21 +2239,7 @@
               <w:rPr>
                 <w:sz w:val="20"/>
               </w:rPr>
-              <w:t xml:space="preserve">P13276 – </w:t>
-            </w:r>
-            <w:proofErr w:type="spellStart"/>
-            <w:r>
-              <w:rPr>
-                <w:sz w:val="20"/>
-              </w:rPr>
-              <w:t>eCL</w:t>
-            </w:r>
-            <w:proofErr w:type="spellEnd"/>
-            <w:r>
-              <w:rPr>
-                <w:sz w:val="20"/>
-              </w:rPr>
-              <w:t xml:space="preserve"> Change BCC to CCO</w:t>
+              <w:t>P13276 – eCL Change BCC to CCO</w:t>
             </w:r>
           </w:p>
           <w:p>
@@ -2470,21 +2256,7 @@
               <w:rPr>
                 <w:sz w:val="20"/>
               </w:rPr>
-              <w:t xml:space="preserve">Changed </w:t>
-            </w:r>
-            <w:proofErr w:type="spellStart"/>
-            <w:r>
-              <w:rPr>
-                <w:sz w:val="20"/>
-              </w:rPr>
-              <w:t>Vangent</w:t>
-            </w:r>
-            <w:proofErr w:type="spellEnd"/>
-            <w:r>
-              <w:rPr>
-                <w:sz w:val="20"/>
-              </w:rPr>
-              <w:t xml:space="preserve"> logo to GDIT </w:t>
+              <w:t xml:space="preserve">Changed Vangent logo to GDIT </w:t>
             </w:r>
           </w:p>
         </w:tc>
@@ -2553,21 +2325,7 @@
               <w:rPr>
                 <w:sz w:val="20"/>
               </w:rPr>
-              <w:t xml:space="preserve">P13276 – </w:t>
-            </w:r>
-            <w:proofErr w:type="spellStart"/>
-            <w:r>
-              <w:rPr>
-                <w:sz w:val="20"/>
-              </w:rPr>
-              <w:t>eCL</w:t>
-            </w:r>
-            <w:proofErr w:type="spellEnd"/>
-            <w:r>
-              <w:rPr>
-                <w:sz w:val="20"/>
-              </w:rPr>
-              <w:t xml:space="preserve"> Change BCC to CCO</w:t>
+              <w:t>P13276 – eCL Change BCC to CCO</w:t>
             </w:r>
           </w:p>
           <w:p>
@@ -2584,21 +2342,7 @@
               <w:rPr>
                 <w:sz w:val="20"/>
               </w:rPr>
-              <w:t xml:space="preserve">Changed </w:t>
-            </w:r>
-            <w:proofErr w:type="spellStart"/>
-            <w:r>
-              <w:rPr>
-                <w:sz w:val="20"/>
-              </w:rPr>
-              <w:t>Vangent</w:t>
-            </w:r>
-            <w:proofErr w:type="spellEnd"/>
-            <w:r>
-              <w:rPr>
-                <w:sz w:val="20"/>
-              </w:rPr>
-              <w:t xml:space="preserve"> GDIT in footer</w:t>
+              <w:t>Changed Vangent GDIT in footer</w:t>
             </w:r>
           </w:p>
         </w:tc>
@@ -2667,35 +2411,7 @@
               <w:rPr>
                 <w:sz w:val="20"/>
               </w:rPr>
-              <w:t>TFS413 – IQS/</w:t>
-            </w:r>
-            <w:proofErr w:type="spellStart"/>
-            <w:r>
-              <w:rPr>
-                <w:sz w:val="20"/>
-              </w:rPr>
-              <w:t>eCL</w:t>
-            </w:r>
-            <w:proofErr w:type="spellEnd"/>
-            <w:r>
-              <w:rPr>
-                <w:sz w:val="20"/>
-              </w:rPr>
-              <w:t xml:space="preserve"> new </w:t>
-            </w:r>
-            <w:proofErr w:type="spellStart"/>
-            <w:r>
-              <w:rPr>
-                <w:sz w:val="20"/>
-              </w:rPr>
-              <w:t>Verint</w:t>
-            </w:r>
-            <w:proofErr w:type="spellEnd"/>
-            <w:r>
-              <w:rPr>
-                <w:sz w:val="20"/>
-              </w:rPr>
-              <w:t>-GDIT Supervisor source</w:t>
+              <w:t>TFS413 – IQS/eCL new Verint-GDIT Supervisor source</w:t>
             </w:r>
           </w:p>
           <w:p>
@@ -2729,21 +2445,7 @@
               <w:rPr>
                 <w:sz w:val="20"/>
               </w:rPr>
-              <w:t xml:space="preserve">3 </w:t>
-            </w:r>
-            <w:proofErr w:type="spellStart"/>
-            <w:r>
-              <w:rPr>
-                <w:sz w:val="20"/>
-              </w:rPr>
-              <w:t>eCoaching</w:t>
-            </w:r>
-            <w:proofErr w:type="spellEnd"/>
-            <w:r>
-              <w:rPr>
-                <w:sz w:val="20"/>
-              </w:rPr>
-              <w:t xml:space="preserve"> Log Scorecard Data File - #19 Source</w:t>
+              <w:t>3 eCoaching Log Scorecard Data File - #19 Source</w:t>
             </w:r>
           </w:p>
         </w:tc>
@@ -2812,21 +2514,7 @@
               <w:rPr>
                 <w:sz w:val="20"/>
               </w:rPr>
-              <w:t>TFS283 – IQS/</w:t>
-            </w:r>
-            <w:proofErr w:type="spellStart"/>
-            <w:r>
-              <w:rPr>
-                <w:sz w:val="20"/>
-              </w:rPr>
-              <w:t>eCL</w:t>
-            </w:r>
-            <w:proofErr w:type="spellEnd"/>
-            <w:r>
-              <w:rPr>
-                <w:sz w:val="20"/>
-              </w:rPr>
-              <w:t xml:space="preserve"> Scorecard feed changes</w:t>
+              <w:t>TFS283 – IQS/eCL Scorecard feed changes</w:t>
             </w:r>
           </w:p>
           <w:p>
@@ -2930,21 +2618,7 @@
               <w:rPr>
                 <w:sz w:val="20"/>
               </w:rPr>
-              <w:t xml:space="preserve">TFS1075 – </w:t>
-            </w:r>
-            <w:proofErr w:type="spellStart"/>
-            <w:r>
-              <w:rPr>
-                <w:sz w:val="20"/>
-              </w:rPr>
-              <w:t>eCL</w:t>
-            </w:r>
-            <w:proofErr w:type="spellEnd"/>
-            <w:r>
-              <w:rPr>
-                <w:sz w:val="20"/>
-              </w:rPr>
-              <w:t xml:space="preserve"> Requirements Peer Review</w:t>
+              <w:t>TFS1075 – eCL Requirements Peer Review</w:t>
             </w:r>
           </w:p>
           <w:p>
@@ -3030,21 +2704,7 @@
               <w:rPr>
                 <w:sz w:val="20"/>
               </w:rPr>
-              <w:t xml:space="preserve">TFS3757 – </w:t>
-            </w:r>
-            <w:proofErr w:type="spellStart"/>
-            <w:r>
-              <w:rPr>
-                <w:sz w:val="20"/>
-              </w:rPr>
-              <w:t>eCL</w:t>
-            </w:r>
-            <w:proofErr w:type="spellEnd"/>
-            <w:r>
-              <w:rPr>
-                <w:sz w:val="20"/>
-              </w:rPr>
-              <w:t xml:space="preserve"> Coaching Monitor</w:t>
+              <w:t>TFS3757 – eCL Coaching Monitor</w:t>
             </w:r>
           </w:p>
           <w:p>
@@ -3142,21 +2802,7 @@
               <w:rPr>
                 <w:sz w:val="20"/>
               </w:rPr>
-              <w:t xml:space="preserve">TFS5149 – </w:t>
-            </w:r>
-            <w:proofErr w:type="spellStart"/>
-            <w:r>
-              <w:rPr>
-                <w:sz w:val="20"/>
-              </w:rPr>
-              <w:t>eCL</w:t>
-            </w:r>
-            <w:proofErr w:type="spellEnd"/>
-            <w:r>
-              <w:rPr>
-                <w:sz w:val="20"/>
-              </w:rPr>
-              <w:t xml:space="preserve"> Requirement Document Cleanup</w:t>
+              <w:t>TFS5149 – eCL Requirement Document Cleanup</w:t>
             </w:r>
           </w:p>
           <w:p>
@@ -3312,21 +2958,7 @@
               <w:rPr>
                 <w:sz w:val="20"/>
               </w:rPr>
-              <w:t xml:space="preserve">TFS7541 – </w:t>
-            </w:r>
-            <w:proofErr w:type="spellStart"/>
-            <w:r>
-              <w:rPr>
-                <w:sz w:val="20"/>
-              </w:rPr>
-              <w:t>eCL</w:t>
-            </w:r>
-            <w:proofErr w:type="spellEnd"/>
-            <w:r>
-              <w:rPr>
-                <w:sz w:val="20"/>
-              </w:rPr>
-              <w:t xml:space="preserve"> ATA evaluations from IQS</w:t>
+              <w:t>TFS7541 – eCL ATA evaluations from IQS</w:t>
             </w:r>
           </w:p>
           <w:p>
@@ -3418,21 +3050,7 @@
               <w:rPr>
                 <w:sz w:val="20"/>
               </w:rPr>
-              <w:t xml:space="preserve">TFS7541 – </w:t>
-            </w:r>
-            <w:proofErr w:type="spellStart"/>
-            <w:r>
-              <w:rPr>
-                <w:sz w:val="20"/>
-              </w:rPr>
-              <w:t>eCL</w:t>
-            </w:r>
-            <w:proofErr w:type="spellEnd"/>
-            <w:r>
-              <w:rPr>
-                <w:sz w:val="20"/>
-              </w:rPr>
-              <w:t xml:space="preserve"> ATA evaluations from IQS</w:t>
+              <w:t>TFS7541 – eCL ATA evaluations from IQS</w:t>
             </w:r>
           </w:p>
           <w:p>
@@ -3518,30 +3136,8 @@
               <w:rPr>
                 <w:sz w:val="20"/>
               </w:rPr>
-              <w:t xml:space="preserve">TFS9075 – IQS ATA for </w:t>
-            </w:r>
-            <w:proofErr w:type="spellStart"/>
-            <w:r>
-              <w:rPr>
-                <w:sz w:val="20"/>
-              </w:rPr>
-              <w:t>Subcon</w:t>
-            </w:r>
-            <w:proofErr w:type="spellEnd"/>
-            <w:r>
-              <w:rPr>
-                <w:sz w:val="20"/>
-              </w:rPr>
-              <w:t xml:space="preserve"> Calls to </w:t>
-            </w:r>
-            <w:proofErr w:type="spellStart"/>
-            <w:r>
-              <w:rPr>
-                <w:sz w:val="20"/>
-              </w:rPr>
-              <w:t>eCL</w:t>
-            </w:r>
-            <w:proofErr w:type="spellEnd"/>
+              <w:t>TFS9075 – IQS ATA for Subcon Calls to eCL</w:t>
+            </w:r>
           </w:p>
           <w:p>
             <w:pPr>
@@ -3644,21 +3240,7 @@
               <w:rPr>
                 <w:sz w:val="20"/>
               </w:rPr>
-              <w:t xml:space="preserve">TFS9204 – </w:t>
-            </w:r>
-            <w:proofErr w:type="spellStart"/>
-            <w:r>
-              <w:rPr>
-                <w:sz w:val="20"/>
-              </w:rPr>
-              <w:t>eCL</w:t>
-            </w:r>
-            <w:proofErr w:type="spellEnd"/>
-            <w:r>
-              <w:rPr>
-                <w:sz w:val="20"/>
-              </w:rPr>
-              <w:t xml:space="preserve"> Inactivated Records from IQS</w:t>
+              <w:t>TFS9204 – eCL Inactivated Records from IQS</w:t>
             </w:r>
           </w:p>
           <w:p>
@@ -3744,21 +3326,7 @@
               <w:rPr>
                 <w:sz w:val="20"/>
               </w:rPr>
-              <w:t xml:space="preserve">TFS13332 – </w:t>
-            </w:r>
-            <w:proofErr w:type="spellStart"/>
-            <w:r>
-              <w:rPr>
-                <w:sz w:val="20"/>
-              </w:rPr>
-              <w:t>eCL</w:t>
-            </w:r>
-            <w:proofErr w:type="spellEnd"/>
-            <w:r>
-              <w:rPr>
-                <w:sz w:val="20"/>
-              </w:rPr>
-              <w:t xml:space="preserve"> Quality Now</w:t>
+              <w:t>TFS13332 – eCL Quality Now</w:t>
             </w:r>
           </w:p>
           <w:p>
@@ -3844,21 +3412,7 @@
               <w:rPr>
                 <w:sz w:val="20"/>
               </w:rPr>
-              <w:t xml:space="preserve">TFS13332 – </w:t>
-            </w:r>
-            <w:proofErr w:type="spellStart"/>
-            <w:r>
-              <w:rPr>
-                <w:sz w:val="20"/>
-              </w:rPr>
-              <w:t>eCL</w:t>
-            </w:r>
-            <w:proofErr w:type="spellEnd"/>
-            <w:r>
-              <w:rPr>
-                <w:sz w:val="20"/>
-              </w:rPr>
-              <w:t xml:space="preserve"> Quality Now</w:t>
+              <w:t>TFS13332 – eCL Quality Now</w:t>
             </w:r>
           </w:p>
           <w:p>
@@ -3998,20 +3552,74 @@
           </w:tcPr>
           <w:p>
             <w:r>
-              <w:t xml:space="preserve">TFS15450  - </w:t>
-            </w:r>
-            <w:proofErr w:type="spellStart"/>
-            <w:r>
-              <w:t>eCL</w:t>
-            </w:r>
-            <w:proofErr w:type="spellEnd"/>
-            <w:r>
-              <w:t xml:space="preserve"> Brownsville Integration</w:t>
+              <w:t>TFS15450  - eCL Brownsville Integration</w:t>
             </w:r>
           </w:p>
           <w:p>
             <w:r>
               <w:t>Updated 1.1 #3 Evaluation Site ID and 1.2 #4 Evaluation Site ID</w:t>
+            </w:r>
+          </w:p>
+        </w:tc>
+        <w:tc>
+          <w:tcPr>
+            <w:tcW w:w="1822" w:type="dxa"/>
+          </w:tcPr>
+          <w:p>
+            <w:pPr>
+              <w:pStyle w:val="hdr1"/>
+              <w:ind w:left="0"/>
+              <w:jc w:val="left"/>
+              <w:rPr>
+                <w:sz w:val="20"/>
+              </w:rPr>
+            </w:pPr>
+            <w:r>
+              <w:rPr>
+                <w:sz w:val="20"/>
+              </w:rPr>
+              <w:t>Doug Stearns</w:t>
+            </w:r>
+          </w:p>
+        </w:tc>
+      </w:tr>
+      <w:tr>
+        <w:trPr>
+          <w:jc w:val="center"/>
+        </w:trPr>
+        <w:tc>
+          <w:tcPr>
+            <w:tcW w:w="1440" w:type="dxa"/>
+          </w:tcPr>
+          <w:p>
+            <w:pPr>
+              <w:pStyle w:val="hdr1"/>
+              <w:ind w:left="0"/>
+              <w:jc w:val="left"/>
+              <w:rPr>
+                <w:sz w:val="20"/>
+              </w:rPr>
+            </w:pPr>
+            <w:r>
+              <w:rPr>
+                <w:sz w:val="20"/>
+              </w:rPr>
+              <w:t>10/11/2019</w:t>
+            </w:r>
+          </w:p>
+        </w:tc>
+        <w:tc>
+          <w:tcPr>
+            <w:tcW w:w="6152" w:type="dxa"/>
+          </w:tcPr>
+          <w:p>
+            <w:r>
+              <w:t>TFS1515782 – eCL Generic Feed FS Updates</w:t>
+            </w:r>
+          </w:p>
+          <w:p>
+            <w:r>
+              <w:t xml:space="preserve">Updated 1.1 #19 Source for QCM logs are Verint-GDIT, Verint-GDIT Supervisor </w:t>
             </w:r>
           </w:p>
         </w:tc>
@@ -4048,6 +3656,8 @@
           <w:noProof/>
         </w:rPr>
       </w:pPr>
+      <w:bookmarkStart w:id="1" w:name="_GoBack"/>
+      <w:bookmarkEnd w:id="1"/>
       <w:r>
         <w:br w:type="page"/>
       </w:r>
@@ -4057,19 +3667,12 @@
         <w:pStyle w:val="Heading1"/>
         <w:spacing w:before="0" w:after="0"/>
       </w:pPr>
-      <w:bookmarkStart w:id="1" w:name="_Toc321377922"/>
-      <w:proofErr w:type="spellStart"/>
-      <w:proofErr w:type="gramStart"/>
+      <w:bookmarkStart w:id="2" w:name="_Toc321377922"/>
       <w:r>
         <w:lastRenderedPageBreak/>
-        <w:t>eCoaching</w:t>
+        <w:t>eCoaching Log Scorecard Data Files Requirements</w:t>
       </w:r>
-      <w:proofErr w:type="spellEnd"/>
-      <w:proofErr w:type="gramEnd"/>
-      <w:r>
-        <w:t xml:space="preserve"> Log Scorecard Data Files Requirements</w:t>
-      </w:r>
-      <w:bookmarkEnd w:id="1"/>
+      <w:bookmarkEnd w:id="2"/>
     </w:p>
     <w:p>
       <w:pPr>
@@ -4114,23 +3717,7 @@
           <w:b w:val="0"/>
           <w:szCs w:val="24"/>
         </w:rPr>
-        <w:t xml:space="preserve">Data File Elements and layout format for the </w:t>
-      </w:r>
-      <w:proofErr w:type="spellStart"/>
-      <w:r>
-        <w:rPr>
-          <w:b w:val="0"/>
-          <w:szCs w:val="24"/>
-        </w:rPr>
-        <w:t>eCoaching</w:t>
-      </w:r>
-      <w:proofErr w:type="spellEnd"/>
-      <w:r>
-        <w:rPr>
-          <w:b w:val="0"/>
-          <w:szCs w:val="24"/>
-        </w:rPr>
-        <w:t xml:space="preserve"> Log </w:t>
+        <w:t xml:space="preserve">Data File Elements and layout format for the eCoaching Log </w:t>
       </w:r>
       <w:r>
         <w:rPr>
@@ -4875,28 +4462,7 @@
                 <w:sz w:val="22"/>
                 <w:szCs w:val="22"/>
               </w:rPr>
-              <w:t xml:space="preserve">288 </w:t>
-            </w:r>
-            <w:r>
-              <w:rPr>
-                <w:sz w:val="22"/>
-                <w:szCs w:val="22"/>
-              </w:rPr>
-              <w:t>–</w:t>
-            </w:r>
-            <w:r>
-              <w:rPr>
-                <w:sz w:val="22"/>
-                <w:szCs w:val="22"/>
-              </w:rPr>
-              <w:t xml:space="preserve"> B</w:t>
-            </w:r>
-            <w:r>
-              <w:rPr>
-                <w:sz w:val="22"/>
-                <w:szCs w:val="22"/>
-              </w:rPr>
-              <w:t xml:space="preserve">rownsville </w:t>
+              <w:t xml:space="preserve">288 – Brownsville </w:t>
             </w:r>
           </w:p>
         </w:tc>
@@ -4951,23 +4517,7 @@
                 <w:sz w:val="22"/>
                 <w:szCs w:val="22"/>
               </w:rPr>
-              <w:t xml:space="preserve">CSR </w:t>
-            </w:r>
-            <w:proofErr w:type="spellStart"/>
-            <w:r>
-              <w:rPr>
-                <w:sz w:val="22"/>
-                <w:szCs w:val="22"/>
-              </w:rPr>
-              <w:t>Emp</w:t>
-            </w:r>
-            <w:proofErr w:type="spellEnd"/>
-            <w:r>
-              <w:rPr>
-                <w:sz w:val="22"/>
-                <w:szCs w:val="22"/>
-              </w:rPr>
-              <w:t xml:space="preserve"> ID</w:t>
+              <w:t>CSR Emp ID</w:t>
             </w:r>
           </w:p>
         </w:tc>
@@ -5124,23 +4674,7 @@
                 <w:sz w:val="22"/>
                 <w:szCs w:val="22"/>
               </w:rPr>
-              <w:t xml:space="preserve">CSR </w:t>
-            </w:r>
-            <w:proofErr w:type="spellStart"/>
-            <w:r>
-              <w:rPr>
-                <w:sz w:val="22"/>
-                <w:szCs w:val="22"/>
-              </w:rPr>
-              <w:t>Emp</w:t>
-            </w:r>
-            <w:proofErr w:type="spellEnd"/>
-            <w:r>
-              <w:rPr>
-                <w:sz w:val="22"/>
-                <w:szCs w:val="22"/>
-              </w:rPr>
-              <w:t xml:space="preserve"> ID</w:t>
+              <w:t>CSR Emp ID</w:t>
             </w:r>
           </w:p>
         </w:tc>
@@ -5298,23 +4832,7 @@
                 <w:sz w:val="22"/>
                 <w:szCs w:val="22"/>
               </w:rPr>
-              <w:t xml:space="preserve">Supervisor </w:t>
-            </w:r>
-            <w:proofErr w:type="spellStart"/>
-            <w:r>
-              <w:rPr>
-                <w:sz w:val="22"/>
-                <w:szCs w:val="22"/>
-              </w:rPr>
-              <w:t>Emp</w:t>
-            </w:r>
-            <w:proofErr w:type="spellEnd"/>
-            <w:r>
-              <w:rPr>
-                <w:sz w:val="22"/>
-                <w:szCs w:val="22"/>
-              </w:rPr>
-              <w:t xml:space="preserve"> ID</w:t>
+              <w:t>Supervisor Emp ID</w:t>
             </w:r>
           </w:p>
         </w:tc>
@@ -5878,23 +5396,7 @@
                 <w:sz w:val="22"/>
                 <w:szCs w:val="22"/>
               </w:rPr>
-              <w:t xml:space="preserve">Supervisor </w:t>
-            </w:r>
-            <w:proofErr w:type="spellStart"/>
-            <w:r>
-              <w:rPr>
-                <w:sz w:val="22"/>
-                <w:szCs w:val="22"/>
-              </w:rPr>
-              <w:t>Emp</w:t>
-            </w:r>
-            <w:proofErr w:type="spellEnd"/>
-            <w:r>
-              <w:rPr>
-                <w:sz w:val="22"/>
-                <w:szCs w:val="22"/>
-              </w:rPr>
-              <w:t xml:space="preserve"> ID</w:t>
+              <w:t>Supervisor Emp ID</w:t>
             </w:r>
           </w:p>
         </w:tc>
@@ -6457,23 +5959,7 @@
                 <w:sz w:val="22"/>
                 <w:szCs w:val="22"/>
               </w:rPr>
-              <w:t xml:space="preserve">Manager </w:t>
-            </w:r>
-            <w:proofErr w:type="spellStart"/>
-            <w:r>
-              <w:rPr>
-                <w:sz w:val="22"/>
-                <w:szCs w:val="22"/>
-              </w:rPr>
-              <w:t>Emp</w:t>
-            </w:r>
-            <w:proofErr w:type="spellEnd"/>
-            <w:r>
-              <w:rPr>
-                <w:sz w:val="22"/>
-                <w:szCs w:val="22"/>
-              </w:rPr>
-              <w:t xml:space="preserve"> ID</w:t>
+              <w:t>Manager Emp ID</w:t>
             </w:r>
           </w:p>
         </w:tc>
@@ -6580,23 +6066,7 @@
                 <w:sz w:val="22"/>
                 <w:szCs w:val="22"/>
               </w:rPr>
-              <w:t xml:space="preserve">Manager </w:t>
-            </w:r>
-            <w:proofErr w:type="spellStart"/>
-            <w:r>
-              <w:rPr>
-                <w:sz w:val="22"/>
-                <w:szCs w:val="22"/>
-              </w:rPr>
-              <w:t>Emp</w:t>
-            </w:r>
-            <w:proofErr w:type="spellEnd"/>
-            <w:r>
-              <w:rPr>
-                <w:sz w:val="22"/>
-                <w:szCs w:val="22"/>
-              </w:rPr>
-              <w:t xml:space="preserve"> ID</w:t>
+              <w:t>Manager Emp ID</w:t>
             </w:r>
           </w:p>
         </w:tc>
@@ -6781,23 +6251,7 @@
                 <w:sz w:val="22"/>
                 <w:szCs w:val="22"/>
               </w:rPr>
-              <w:t xml:space="preserve">Cannot be Null, Blank or NA for </w:t>
-            </w:r>
-            <w:proofErr w:type="spellStart"/>
-            <w:r>
-              <w:rPr>
-                <w:sz w:val="22"/>
-                <w:szCs w:val="22"/>
-              </w:rPr>
-              <w:t>PPoM</w:t>
-            </w:r>
-            <w:proofErr w:type="spellEnd"/>
-            <w:r>
-              <w:rPr>
-                <w:sz w:val="22"/>
-                <w:szCs w:val="22"/>
-              </w:rPr>
-              <w:t xml:space="preserve"> and QCM but can be blank otherwise.</w:t>
+              <w:t>Cannot be Null, Blank or NA for PPoM and QCM but can be blank otherwise.</w:t>
             </w:r>
           </w:p>
         </w:tc>
@@ -7147,17 +6601,97 @@
                 <w:sz w:val="22"/>
                 <w:szCs w:val="22"/>
               </w:rPr>
-              <w:t xml:space="preserve">for QCM and </w:t>
-            </w:r>
-            <w:proofErr w:type="spellStart"/>
-            <w:r>
-              <w:rPr>
-                <w:sz w:val="22"/>
-                <w:szCs w:val="22"/>
-              </w:rPr>
-              <w:t>PPoM</w:t>
-            </w:r>
-            <w:proofErr w:type="spellEnd"/>
+              <w:t xml:space="preserve">for QCM and PPoM </w:t>
+            </w:r>
+            <w:r>
+              <w:rPr>
+                <w:sz w:val="22"/>
+                <w:szCs w:val="22"/>
+              </w:rPr>
+              <w:t>shall be:</w:t>
+            </w:r>
+          </w:p>
+          <w:p>
+            <w:pPr>
+              <w:rPr>
+                <w:sz w:val="22"/>
+                <w:szCs w:val="22"/>
+              </w:rPr>
+            </w:pPr>
+            <w:r>
+              <w:rPr>
+                <w:sz w:val="22"/>
+                <w:szCs w:val="22"/>
+              </w:rPr>
+              <w:t xml:space="preserve">Form Name – Channel – </w:t>
+            </w:r>
+            <w:r>
+              <w:rPr>
+                <w:sz w:val="22"/>
+                <w:szCs w:val="22"/>
+              </w:rPr>
+              <w:t>C</w:t>
+            </w:r>
+            <w:r>
+              <w:rPr>
+                <w:sz w:val="22"/>
+                <w:szCs w:val="22"/>
+              </w:rPr>
+              <w:t>ontact Summary</w:t>
+            </w:r>
+          </w:p>
+          <w:p>
+            <w:pPr>
+              <w:rPr>
+                <w:sz w:val="22"/>
+                <w:szCs w:val="22"/>
+              </w:rPr>
+            </w:pPr>
+          </w:p>
+          <w:p>
+            <w:pPr>
+              <w:rPr>
+                <w:sz w:val="22"/>
+                <w:szCs w:val="22"/>
+              </w:rPr>
+            </w:pPr>
+            <w:r>
+              <w:rPr>
+                <w:sz w:val="22"/>
+                <w:szCs w:val="22"/>
+              </w:rPr>
+              <w:t xml:space="preserve">COACHING </w:t>
+            </w:r>
+            <w:r>
+              <w:rPr>
+                <w:sz w:val="22"/>
+                <w:szCs w:val="22"/>
+              </w:rPr>
+              <w:t>COMMENTS</w:t>
+            </w:r>
+            <w:r>
+              <w:rPr>
+                <w:sz w:val="22"/>
+                <w:szCs w:val="22"/>
+              </w:rPr>
+              <w:t>:</w:t>
+            </w:r>
+          </w:p>
+          <w:p>
+            <w:pPr>
+              <w:rPr>
+                <w:sz w:val="22"/>
+                <w:szCs w:val="22"/>
+              </w:rPr>
+            </w:pPr>
+            <w:r>
+              <w:rPr>
+                <w:i/>
+                <w:sz w:val="22"/>
+                <w:szCs w:val="22"/>
+              </w:rPr>
+              <w:t>(if appealed record)</w:t>
+            </w:r>
             <w:r>
               <w:rPr>
                 <w:sz w:val="22"/>
@@ -7170,6 +6704,108 @@
                 <w:sz w:val="22"/>
                 <w:szCs w:val="22"/>
               </w:rPr>
+              <w:t xml:space="preserve">A – </w:t>
+            </w:r>
+          </w:p>
+          <w:p>
+            <w:pPr>
+              <w:rPr>
+                <w:sz w:val="22"/>
+                <w:szCs w:val="22"/>
+              </w:rPr>
+            </w:pPr>
+            <w:r>
+              <w:rPr>
+                <w:sz w:val="22"/>
+                <w:szCs w:val="22"/>
+              </w:rPr>
+              <w:t>each Question – S</w:t>
+            </w:r>
+            <w:r>
+              <w:rPr>
+                <w:sz w:val="22"/>
+                <w:szCs w:val="22"/>
+              </w:rPr>
+              <w:t xml:space="preserve">core – </w:t>
+            </w:r>
+            <w:r>
+              <w:rPr>
+                <w:sz w:val="22"/>
+                <w:szCs w:val="22"/>
+              </w:rPr>
+              <w:t>V</w:t>
+            </w:r>
+            <w:r>
+              <w:rPr>
+                <w:sz w:val="22"/>
+                <w:szCs w:val="22"/>
+              </w:rPr>
+              <w:t xml:space="preserve">alue: </w:t>
+            </w:r>
+            <w:r>
+              <w:rPr>
+                <w:sz w:val="22"/>
+                <w:szCs w:val="22"/>
+              </w:rPr>
+              <w:t>R</w:t>
+            </w:r>
+            <w:r>
+              <w:rPr>
+                <w:sz w:val="22"/>
+                <w:szCs w:val="22"/>
+              </w:rPr>
+              <w:t xml:space="preserve">eason </w:t>
+            </w:r>
+          </w:p>
+          <w:p>
+            <w:pPr>
+              <w:rPr>
+                <w:sz w:val="22"/>
+                <w:szCs w:val="22"/>
+              </w:rPr>
+            </w:pPr>
+            <w:r>
+              <w:rPr>
+                <w:sz w:val="22"/>
+                <w:szCs w:val="22"/>
+              </w:rPr>
+              <w:t>evaluator's comments</w:t>
+            </w:r>
+          </w:p>
+          <w:p>
+            <w:pPr>
+              <w:rPr>
+                <w:sz w:val="22"/>
+                <w:szCs w:val="22"/>
+              </w:rPr>
+            </w:pPr>
+          </w:p>
+          <w:p>
+            <w:pPr>
+              <w:rPr>
+                <w:sz w:val="22"/>
+                <w:szCs w:val="22"/>
+              </w:rPr>
+            </w:pPr>
+            <w:r>
+              <w:rPr>
+                <w:sz w:val="22"/>
+                <w:szCs w:val="22"/>
+              </w:rPr>
+              <w:t xml:space="preserve">The general format </w:t>
+            </w:r>
+            <w:r>
+              <w:rPr>
+                <w:sz w:val="22"/>
+                <w:szCs w:val="22"/>
+              </w:rPr>
+              <w:t xml:space="preserve">for ATA </w:t>
+            </w:r>
+            <w:r>
+              <w:rPr>
+                <w:sz w:val="22"/>
+                <w:szCs w:val="22"/>
+              </w:rPr>
               <w:t>shall be:</w:t>
             </w:r>
           </w:p>
@@ -7205,31 +6841,66 @@
           <w:p>
             <w:pPr>
               <w:rPr>
-                <w:sz w:val="22"/>
-                <w:szCs w:val="22"/>
-              </w:rPr>
-            </w:pPr>
-          </w:p>
-          <w:p>
-            <w:pPr>
-              <w:rPr>
-                <w:sz w:val="22"/>
-                <w:szCs w:val="22"/>
-              </w:rPr>
-            </w:pPr>
-            <w:r>
-              <w:rPr>
-                <w:sz w:val="22"/>
-                <w:szCs w:val="22"/>
-              </w:rPr>
-              <w:t xml:space="preserve">COACHING </w:t>
-            </w:r>
-            <w:r>
-              <w:rPr>
-                <w:sz w:val="22"/>
-                <w:szCs w:val="22"/>
-              </w:rPr>
-              <w:t>COMMENTS</w:t>
+                <w:i/>
+                <w:sz w:val="22"/>
+                <w:szCs w:val="22"/>
+              </w:rPr>
+            </w:pPr>
+          </w:p>
+          <w:p>
+            <w:pPr>
+              <w:rPr>
+                <w:i/>
+                <w:sz w:val="22"/>
+                <w:szCs w:val="22"/>
+              </w:rPr>
+            </w:pPr>
+            <w:r>
+              <w:rPr>
+                <w:i/>
+                <w:sz w:val="22"/>
+                <w:szCs w:val="22"/>
+              </w:rPr>
+              <w:t xml:space="preserve">(if </w:t>
+            </w:r>
+            <w:r>
+              <w:rPr>
+                <w:i/>
+                <w:sz w:val="22"/>
+                <w:szCs w:val="22"/>
+              </w:rPr>
+              <w:t xml:space="preserve">related </w:t>
+            </w:r>
+            <w:r>
+              <w:rPr>
+                <w:i/>
+                <w:sz w:val="22"/>
+                <w:szCs w:val="22"/>
+              </w:rPr>
+              <w:t>QCM evaluation e</w:t>
+            </w:r>
+            <w:r>
+              <w:rPr>
+                <w:i/>
+                <w:sz w:val="22"/>
+                <w:szCs w:val="22"/>
+              </w:rPr>
+              <w:t>xists)</w:t>
+            </w:r>
+          </w:p>
+          <w:p>
+            <w:pPr>
+              <w:rPr>
+                <w:sz w:val="22"/>
+                <w:szCs w:val="22"/>
+              </w:rPr>
+            </w:pPr>
+            <w:r>
+              <w:rPr>
+                <w:sz w:val="22"/>
+                <w:szCs w:val="22"/>
+              </w:rPr>
+              <w:t>COACHING COMMENTS</w:t>
             </w:r>
             <w:r>
               <w:rPr>
@@ -7345,85 +7016,26 @@
           <w:p>
             <w:pPr>
               <w:rPr>
-                <w:sz w:val="22"/>
-                <w:szCs w:val="22"/>
-              </w:rPr>
-            </w:pPr>
-            <w:r>
-              <w:rPr>
-                <w:sz w:val="22"/>
-                <w:szCs w:val="22"/>
-              </w:rPr>
-              <w:t xml:space="preserve">The general format </w:t>
-            </w:r>
-            <w:r>
-              <w:rPr>
-                <w:sz w:val="22"/>
-                <w:szCs w:val="22"/>
-              </w:rPr>
-              <w:t xml:space="preserve">for ATA </w:t>
-            </w:r>
-            <w:r>
-              <w:rPr>
-                <w:sz w:val="22"/>
-                <w:szCs w:val="22"/>
-              </w:rPr>
-              <w:t>shall be:</w:t>
-            </w:r>
-          </w:p>
-          <w:p>
-            <w:pPr>
-              <w:rPr>
-                <w:sz w:val="22"/>
-                <w:szCs w:val="22"/>
-              </w:rPr>
-            </w:pPr>
-            <w:r>
-              <w:rPr>
-                <w:sz w:val="22"/>
-                <w:szCs w:val="22"/>
-              </w:rPr>
-              <w:t xml:space="preserve">Form Name – Channel – </w:t>
-            </w:r>
-            <w:r>
-              <w:rPr>
-                <w:sz w:val="22"/>
-                <w:szCs w:val="22"/>
-              </w:rPr>
-              <w:t>C</w:t>
-            </w:r>
-            <w:r>
-              <w:rPr>
-                <w:sz w:val="22"/>
-                <w:szCs w:val="22"/>
-              </w:rPr>
-              <w:t>ontact Summary</w:t>
-            </w:r>
-          </w:p>
-          <w:p>
-            <w:pPr>
-              <w:rPr>
                 <w:i/>
                 <w:sz w:val="22"/>
                 <w:szCs w:val="22"/>
               </w:rPr>
             </w:pPr>
-          </w:p>
-          <w:p>
-            <w:pPr>
+            <w:r>
               <w:rPr>
                 <w:i/>
                 <w:sz w:val="22"/>
                 <w:szCs w:val="22"/>
               </w:rPr>
-            </w:pPr>
+              <w:t xml:space="preserve">(if </w:t>
+            </w:r>
             <w:r>
               <w:rPr>
                 <w:i/>
                 <w:sz w:val="22"/>
                 <w:szCs w:val="22"/>
               </w:rPr>
-              <w:t xml:space="preserve">(if </w:t>
+              <w:t xml:space="preserve">related </w:t>
             </w:r>
             <w:r>
               <w:rPr>
@@ -7431,191 +7043,7 @@
                 <w:sz w:val="22"/>
                 <w:szCs w:val="22"/>
               </w:rPr>
-              <w:t xml:space="preserve">related </w:t>
-            </w:r>
-            <w:r>
-              <w:rPr>
-                <w:i/>
-                <w:sz w:val="22"/>
-                <w:szCs w:val="22"/>
-              </w:rPr>
-              <w:t>QCM evaluation e</w:t>
-            </w:r>
-            <w:r>
-              <w:rPr>
-                <w:i/>
-                <w:sz w:val="22"/>
-                <w:szCs w:val="22"/>
-              </w:rPr>
-              <w:t>xists)</w:t>
-            </w:r>
-          </w:p>
-          <w:p>
-            <w:pPr>
-              <w:rPr>
-                <w:sz w:val="22"/>
-                <w:szCs w:val="22"/>
-              </w:rPr>
-            </w:pPr>
-            <w:r>
-              <w:rPr>
-                <w:sz w:val="22"/>
-                <w:szCs w:val="22"/>
-              </w:rPr>
-              <w:t>COACHING COMMENTS</w:t>
-            </w:r>
-            <w:r>
-              <w:rPr>
-                <w:sz w:val="22"/>
-                <w:szCs w:val="22"/>
-              </w:rPr>
-              <w:t>:</w:t>
-            </w:r>
-          </w:p>
-          <w:p>
-            <w:pPr>
-              <w:rPr>
-                <w:sz w:val="22"/>
-                <w:szCs w:val="22"/>
-              </w:rPr>
-            </w:pPr>
-            <w:r>
-              <w:rPr>
-                <w:i/>
-                <w:sz w:val="22"/>
-                <w:szCs w:val="22"/>
-              </w:rPr>
-              <w:t>(if appealed record)</w:t>
-            </w:r>
-            <w:r>
-              <w:rPr>
-                <w:sz w:val="22"/>
-                <w:szCs w:val="22"/>
-              </w:rPr>
-              <w:t xml:space="preserve"> </w:t>
-            </w:r>
-            <w:r>
-              <w:rPr>
-                <w:sz w:val="22"/>
-                <w:szCs w:val="22"/>
-              </w:rPr>
-              <w:t xml:space="preserve">A – </w:t>
-            </w:r>
-          </w:p>
-          <w:p>
-            <w:pPr>
-              <w:rPr>
-                <w:sz w:val="22"/>
-                <w:szCs w:val="22"/>
-              </w:rPr>
-            </w:pPr>
-            <w:r>
-              <w:rPr>
-                <w:sz w:val="22"/>
-                <w:szCs w:val="22"/>
-              </w:rPr>
-              <w:t>each Question – S</w:t>
-            </w:r>
-            <w:r>
-              <w:rPr>
-                <w:sz w:val="22"/>
-                <w:szCs w:val="22"/>
-              </w:rPr>
-              <w:t xml:space="preserve">core – </w:t>
-            </w:r>
-            <w:r>
-              <w:rPr>
-                <w:sz w:val="22"/>
-                <w:szCs w:val="22"/>
-              </w:rPr>
-              <w:t>V</w:t>
-            </w:r>
-            <w:r>
-              <w:rPr>
-                <w:sz w:val="22"/>
-                <w:szCs w:val="22"/>
-              </w:rPr>
-              <w:t xml:space="preserve">alue: </w:t>
-            </w:r>
-            <w:r>
-              <w:rPr>
-                <w:sz w:val="22"/>
-                <w:szCs w:val="22"/>
-              </w:rPr>
-              <w:t>R</w:t>
-            </w:r>
-            <w:r>
-              <w:rPr>
-                <w:sz w:val="22"/>
-                <w:szCs w:val="22"/>
-              </w:rPr>
-              <w:t xml:space="preserve">eason </w:t>
-            </w:r>
-          </w:p>
-          <w:p>
-            <w:pPr>
-              <w:rPr>
-                <w:sz w:val="22"/>
-                <w:szCs w:val="22"/>
-              </w:rPr>
-            </w:pPr>
-            <w:r>
-              <w:rPr>
-                <w:sz w:val="22"/>
-                <w:szCs w:val="22"/>
-              </w:rPr>
-              <w:t>evaluator's comments</w:t>
-            </w:r>
-          </w:p>
-          <w:p>
-            <w:pPr>
-              <w:rPr>
-                <w:sz w:val="22"/>
-                <w:szCs w:val="22"/>
-              </w:rPr>
-            </w:pPr>
-          </w:p>
-          <w:p>
-            <w:pPr>
-              <w:rPr>
-                <w:i/>
-                <w:sz w:val="22"/>
-                <w:szCs w:val="22"/>
-              </w:rPr>
-            </w:pPr>
-            <w:r>
-              <w:rPr>
-                <w:i/>
-                <w:sz w:val="22"/>
-                <w:szCs w:val="22"/>
-              </w:rPr>
-              <w:t xml:space="preserve">(if </w:t>
-            </w:r>
-            <w:r>
-              <w:rPr>
-                <w:i/>
-                <w:sz w:val="22"/>
-                <w:szCs w:val="22"/>
-              </w:rPr>
-              <w:t xml:space="preserve">related </w:t>
-            </w:r>
-            <w:proofErr w:type="spellStart"/>
-            <w:r>
-              <w:rPr>
-                <w:i/>
-                <w:sz w:val="22"/>
-                <w:szCs w:val="22"/>
-              </w:rPr>
-              <w:t>PPoM</w:t>
-            </w:r>
-            <w:proofErr w:type="spellEnd"/>
-            <w:r>
-              <w:rPr>
-                <w:i/>
-                <w:sz w:val="22"/>
-                <w:szCs w:val="22"/>
-              </w:rPr>
-              <w:t xml:space="preserve"> evaluation exists)</w:t>
+              <w:t>PPoM evaluation exists)</w:t>
             </w:r>
           </w:p>
           <w:p>
@@ -8625,33 +8053,8 @@
                 <w:sz w:val="22"/>
                 <w:szCs w:val="22"/>
               </w:rPr>
-              <w:t xml:space="preserve">The Source of the </w:t>
-            </w:r>
-            <w:proofErr w:type="spellStart"/>
-            <w:r>
-              <w:rPr>
-                <w:sz w:val="22"/>
-                <w:szCs w:val="22"/>
-              </w:rPr>
-              <w:t>eCoaching</w:t>
-            </w:r>
-            <w:proofErr w:type="spellEnd"/>
-            <w:r>
-              <w:rPr>
-                <w:sz w:val="22"/>
-                <w:szCs w:val="22"/>
-              </w:rPr>
-              <w:t xml:space="preserve"> log </w:t>
-            </w:r>
-            <w:proofErr w:type="spellStart"/>
-            <w:r>
-              <w:rPr>
-                <w:sz w:val="22"/>
-                <w:szCs w:val="22"/>
-              </w:rPr>
-              <w:t>informaiton</w:t>
-            </w:r>
-            <w:proofErr w:type="spellEnd"/>
+              <w:t>The Source of the eCoaching log informaiton</w:t>
+            </w:r>
           </w:p>
           <w:p>
             <w:pPr>
@@ -8676,28 +8079,19 @@
                 <w:szCs w:val="22"/>
               </w:rPr>
             </w:pPr>
-            <w:proofErr w:type="spellStart"/>
-            <w:r>
-              <w:rPr>
-                <w:sz w:val="22"/>
-                <w:szCs w:val="22"/>
-              </w:rPr>
-              <w:t>Verint</w:t>
-            </w:r>
-            <w:proofErr w:type="spellEnd"/>
-            <w:r>
-              <w:rPr>
-                <w:sz w:val="22"/>
-                <w:szCs w:val="22"/>
-              </w:rPr>
-              <w:t>-</w:t>
-            </w:r>
-            <w:r>
-              <w:rPr>
-                <w:sz w:val="22"/>
-                <w:szCs w:val="22"/>
-              </w:rPr>
-              <w:t>CCO</w:t>
+            <w:r>
+              <w:rPr>
+                <w:sz w:val="22"/>
+                <w:szCs w:val="22"/>
+              </w:rPr>
+              <w:t>Verint-</w:t>
+            </w:r>
+            <w:r>
+              <w:rPr>
+                <w:sz w:val="22"/>
+                <w:szCs w:val="22"/>
+              </w:rPr>
+              <w:t>GDIT</w:t>
             </w:r>
           </w:p>
           <w:p>
@@ -8708,28 +8102,19 @@
                 <w:szCs w:val="22"/>
               </w:rPr>
             </w:pPr>
-            <w:proofErr w:type="spellStart"/>
-            <w:r>
-              <w:rPr>
-                <w:sz w:val="22"/>
-                <w:szCs w:val="22"/>
-              </w:rPr>
-              <w:t>Verint</w:t>
-            </w:r>
-            <w:proofErr w:type="spellEnd"/>
-            <w:r>
-              <w:rPr>
-                <w:sz w:val="22"/>
-                <w:szCs w:val="22"/>
-              </w:rPr>
-              <w:t>-</w:t>
-            </w:r>
-            <w:r>
-              <w:rPr>
-                <w:sz w:val="22"/>
-                <w:szCs w:val="22"/>
-              </w:rPr>
-              <w:t>CCO</w:t>
+            <w:r>
+              <w:rPr>
+                <w:sz w:val="22"/>
+                <w:szCs w:val="22"/>
+              </w:rPr>
+              <w:t>Verint-</w:t>
+            </w:r>
+            <w:r>
+              <w:rPr>
+                <w:sz w:val="22"/>
+                <w:szCs w:val="22"/>
+              </w:rPr>
+              <w:t>GDIT</w:t>
             </w:r>
             <w:r>
               <w:rPr>
@@ -8747,21 +8132,12 @@
                 <w:szCs w:val="22"/>
               </w:rPr>
             </w:pPr>
-            <w:proofErr w:type="spellStart"/>
-            <w:r>
-              <w:rPr>
-                <w:sz w:val="22"/>
-                <w:szCs w:val="22"/>
-              </w:rPr>
-              <w:t>Verint</w:t>
-            </w:r>
-            <w:proofErr w:type="spellEnd"/>
-            <w:r>
-              <w:rPr>
-                <w:sz w:val="22"/>
-                <w:szCs w:val="22"/>
-              </w:rPr>
-              <w:t>-TQC</w:t>
+            <w:r>
+              <w:rPr>
+                <w:sz w:val="22"/>
+                <w:szCs w:val="22"/>
+              </w:rPr>
+              <w:t>Verint-TQC</w:t>
             </w:r>
           </w:p>
         </w:tc>
@@ -9329,23 +8705,7 @@
                 <w:sz w:val="22"/>
                 <w:szCs w:val="22"/>
               </w:rPr>
-              <w:t xml:space="preserve">For records from </w:t>
-            </w:r>
-            <w:proofErr w:type="spellStart"/>
-            <w:r>
-              <w:rPr>
-                <w:sz w:val="22"/>
-                <w:szCs w:val="22"/>
-              </w:rPr>
-              <w:t>Verint</w:t>
-            </w:r>
-            <w:proofErr w:type="spellEnd"/>
-            <w:r>
-              <w:rPr>
-                <w:sz w:val="22"/>
-                <w:szCs w:val="22"/>
-              </w:rPr>
-              <w:t xml:space="preserve"> = scorecard form used</w:t>
+              <w:t>For records from Verint = scorecard form used</w:t>
             </w:r>
           </w:p>
           <w:p>
@@ -9842,23 +9202,7 @@
           <w:b w:val="0"/>
           <w:szCs w:val="24"/>
         </w:rPr>
-        <w:t xml:space="preserve">Data File Elements and layout format for the </w:t>
-      </w:r>
-      <w:proofErr w:type="spellStart"/>
-      <w:r>
-        <w:rPr>
-          <w:b w:val="0"/>
-          <w:szCs w:val="24"/>
-        </w:rPr>
-        <w:t>eCoaching</w:t>
-      </w:r>
-      <w:proofErr w:type="spellEnd"/>
-      <w:r>
-        <w:rPr>
-          <w:b w:val="0"/>
-          <w:szCs w:val="24"/>
-        </w:rPr>
-        <w:t xml:space="preserve"> Log </w:t>
+        <w:t xml:space="preserve">Data File Elements and layout format for the eCoaching Log </w:t>
       </w:r>
       <w:r>
         <w:rPr>
@@ -10322,23 +9666,7 @@
                 <w:sz w:val="22"/>
                 <w:szCs w:val="22"/>
               </w:rPr>
-              <w:t xml:space="preserve">CSR </w:t>
-            </w:r>
-            <w:proofErr w:type="spellStart"/>
-            <w:r>
-              <w:rPr>
-                <w:sz w:val="22"/>
-                <w:szCs w:val="22"/>
-              </w:rPr>
-              <w:t>Emp</w:t>
-            </w:r>
-            <w:proofErr w:type="spellEnd"/>
-            <w:r>
-              <w:rPr>
-                <w:sz w:val="22"/>
-                <w:szCs w:val="22"/>
-              </w:rPr>
-              <w:t xml:space="preserve"> ID</w:t>
+              <w:t>CSR Emp ID</w:t>
             </w:r>
           </w:p>
         </w:tc>
@@ -10738,16 +10066,7 @@
                 <w:sz w:val="22"/>
                 <w:szCs w:val="22"/>
               </w:rPr>
-              <w:t>284 – Lynn</w:t>
-            </w:r>
-            <w:bookmarkStart w:id="2" w:name="_GoBack"/>
-            <w:bookmarkEnd w:id="2"/>
-            <w:r>
-              <w:rPr>
-                <w:sz w:val="22"/>
-                <w:szCs w:val="22"/>
-              </w:rPr>
-              <w:t xml:space="preserve"> Haven</w:t>
+              <w:t>284 – Lynn Haven</w:t>
             </w:r>
           </w:p>
           <w:p>
@@ -10847,23 +10166,7 @@
                 <w:sz w:val="22"/>
                 <w:szCs w:val="22"/>
               </w:rPr>
-              <w:t xml:space="preserve">Supervisor </w:t>
-            </w:r>
-            <w:proofErr w:type="spellStart"/>
-            <w:r>
-              <w:rPr>
-                <w:sz w:val="22"/>
-                <w:szCs w:val="22"/>
-              </w:rPr>
-              <w:t>Emp</w:t>
-            </w:r>
-            <w:proofErr w:type="spellEnd"/>
-            <w:r>
-              <w:rPr>
-                <w:sz w:val="22"/>
-                <w:szCs w:val="22"/>
-              </w:rPr>
-              <w:t xml:space="preserve"> ID</w:t>
+              <w:t>Supervisor Emp ID</w:t>
             </w:r>
           </w:p>
         </w:tc>
@@ -10970,23 +10273,7 @@
                 <w:sz w:val="22"/>
                 <w:szCs w:val="22"/>
               </w:rPr>
-              <w:t xml:space="preserve">Manager </w:t>
-            </w:r>
-            <w:proofErr w:type="spellStart"/>
-            <w:r>
-              <w:rPr>
-                <w:sz w:val="22"/>
-                <w:szCs w:val="22"/>
-              </w:rPr>
-              <w:t>Emp</w:t>
-            </w:r>
-            <w:proofErr w:type="spellEnd"/>
-            <w:r>
-              <w:rPr>
-                <w:sz w:val="22"/>
-                <w:szCs w:val="22"/>
-              </w:rPr>
-              <w:t xml:space="preserve"> ID</w:t>
+              <w:t>Manager Emp ID</w:t>
             </w:r>
           </w:p>
         </w:tc>
@@ -11145,33 +10432,8 @@
                 <w:sz w:val="22"/>
                 <w:szCs w:val="22"/>
               </w:rPr>
-              <w:t xml:space="preserve">The Source of the </w:t>
-            </w:r>
-            <w:proofErr w:type="spellStart"/>
-            <w:r>
-              <w:rPr>
-                <w:sz w:val="22"/>
-                <w:szCs w:val="22"/>
-              </w:rPr>
-              <w:t>eCoaching</w:t>
-            </w:r>
-            <w:proofErr w:type="spellEnd"/>
-            <w:r>
-              <w:rPr>
-                <w:sz w:val="22"/>
-                <w:szCs w:val="22"/>
-              </w:rPr>
-              <w:t xml:space="preserve"> log </w:t>
-            </w:r>
-            <w:proofErr w:type="spellStart"/>
-            <w:r>
-              <w:rPr>
-                <w:sz w:val="22"/>
-                <w:szCs w:val="22"/>
-              </w:rPr>
-              <w:t>informaiton</w:t>
-            </w:r>
-            <w:proofErr w:type="spellEnd"/>
+              <w:t>The Source of the eCoaching log informaiton</w:t>
+            </w:r>
           </w:p>
           <w:p>
             <w:pPr>
@@ -11195,21 +10457,12 @@
                 <w:szCs w:val="22"/>
               </w:rPr>
             </w:pPr>
-            <w:proofErr w:type="spellStart"/>
-            <w:r>
-              <w:rPr>
-                <w:sz w:val="22"/>
-                <w:szCs w:val="22"/>
-              </w:rPr>
-              <w:t>Verint</w:t>
-            </w:r>
-            <w:proofErr w:type="spellEnd"/>
-            <w:r>
-              <w:rPr>
-                <w:sz w:val="22"/>
-                <w:szCs w:val="22"/>
-              </w:rPr>
-              <w:t>-</w:t>
+            <w:r>
+              <w:rPr>
+                <w:sz w:val="22"/>
+                <w:szCs w:val="22"/>
+              </w:rPr>
+              <w:t>Verint-</w:t>
             </w:r>
             <w:r>
               <w:rPr>
@@ -11226,21 +10479,12 @@
                 <w:szCs w:val="22"/>
               </w:rPr>
             </w:pPr>
-            <w:proofErr w:type="spellStart"/>
-            <w:r>
-              <w:rPr>
-                <w:sz w:val="22"/>
-                <w:szCs w:val="22"/>
-              </w:rPr>
-              <w:t>Verint</w:t>
-            </w:r>
-            <w:proofErr w:type="spellEnd"/>
-            <w:r>
-              <w:rPr>
-                <w:sz w:val="22"/>
-                <w:szCs w:val="22"/>
-              </w:rPr>
-              <w:t>-</w:t>
+            <w:r>
+              <w:rPr>
+                <w:sz w:val="22"/>
+                <w:szCs w:val="22"/>
+              </w:rPr>
+              <w:t>Verint-</w:t>
             </w:r>
             <w:r>
               <w:rPr>
@@ -12051,23 +11295,7 @@
                 <w:sz w:val="22"/>
                 <w:szCs w:val="22"/>
               </w:rPr>
-              <w:t xml:space="preserve">Cannot be Null, Blank or NA for </w:t>
-            </w:r>
-            <w:proofErr w:type="spellStart"/>
-            <w:r>
-              <w:rPr>
-                <w:sz w:val="22"/>
-                <w:szCs w:val="22"/>
-              </w:rPr>
-              <w:t>PPoM</w:t>
-            </w:r>
-            <w:proofErr w:type="spellEnd"/>
-            <w:r>
-              <w:rPr>
-                <w:sz w:val="22"/>
-                <w:szCs w:val="22"/>
-              </w:rPr>
-              <w:t xml:space="preserve"> and QCM but can be blank otherwise.</w:t>
+              <w:t>Cannot be Null, Blank or NA for PPoM and QCM but can be blank otherwise.</w:t>
             </w:r>
           </w:p>
         </w:tc>
@@ -12693,23 +11921,7 @@
                 <w:sz w:val="22"/>
                 <w:szCs w:val="22"/>
               </w:rPr>
-              <w:t xml:space="preserve">For records from </w:t>
-            </w:r>
-            <w:proofErr w:type="spellStart"/>
-            <w:r>
-              <w:rPr>
-                <w:sz w:val="22"/>
-                <w:szCs w:val="22"/>
-              </w:rPr>
-              <w:t>Verint</w:t>
-            </w:r>
-            <w:proofErr w:type="spellEnd"/>
-            <w:r>
-              <w:rPr>
-                <w:sz w:val="22"/>
-                <w:szCs w:val="22"/>
-              </w:rPr>
-              <w:t xml:space="preserve"> = scorecard form used</w:t>
+              <w:t>For records from Verint = scorecard form used</w:t>
             </w:r>
           </w:p>
           <w:p>
@@ -12989,11 +12201,9 @@
                 <w:szCs w:val="22"/>
               </w:rPr>
             </w:pPr>
-            <w:proofErr w:type="spellStart"/>
             <w:r>
               <w:t>Business_Process</w:t>
             </w:r>
-            <w:proofErr w:type="spellEnd"/>
           </w:p>
         </w:tc>
         <w:tc>
@@ -13132,11 +12342,9 @@
                 <w:szCs w:val="22"/>
               </w:rPr>
             </w:pPr>
-            <w:proofErr w:type="spellStart"/>
             <w:r>
               <w:t>Business_Process_Reason</w:t>
             </w:r>
-            <w:proofErr w:type="spellEnd"/>
           </w:p>
         </w:tc>
         <w:tc>
@@ -13252,11 +12460,9 @@
                 <w:szCs w:val="22"/>
               </w:rPr>
             </w:pPr>
-            <w:proofErr w:type="spellStart"/>
             <w:r>
               <w:t>Business_Process_Comment</w:t>
             </w:r>
-            <w:proofErr w:type="spellEnd"/>
           </w:p>
         </w:tc>
         <w:tc>
@@ -13361,11 +12567,9 @@
             <w:pPr>
               <w:pStyle w:val="NormalWeb"/>
             </w:pPr>
-            <w:proofErr w:type="spellStart"/>
             <w:r>
               <w:t>Info_Accuracy</w:t>
             </w:r>
-            <w:proofErr w:type="spellEnd"/>
           </w:p>
         </w:tc>
         <w:tc>
@@ -13500,11 +12704,9 @@
             <w:pPr>
               <w:pStyle w:val="NormalWeb"/>
             </w:pPr>
-            <w:proofErr w:type="spellStart"/>
             <w:r>
               <w:t>Info_Accuracy_Reason</w:t>
             </w:r>
-            <w:proofErr w:type="spellEnd"/>
           </w:p>
         </w:tc>
         <w:tc>
@@ -13609,11 +12811,9 @@
             <w:pPr>
               <w:pStyle w:val="NormalWeb"/>
             </w:pPr>
-            <w:proofErr w:type="spellStart"/>
             <w:r>
               <w:t>Info_Accuracy_Comment</w:t>
             </w:r>
-            <w:proofErr w:type="spellEnd"/>
           </w:p>
         </w:tc>
         <w:tc>
@@ -13718,11 +12918,9 @@
             <w:pPr>
               <w:pStyle w:val="NormalWeb"/>
             </w:pPr>
-            <w:proofErr w:type="spellStart"/>
             <w:r>
               <w:t>Privacy_Disclaimers</w:t>
             </w:r>
-            <w:proofErr w:type="spellEnd"/>
           </w:p>
         </w:tc>
         <w:tc>
@@ -13780,23 +12978,7 @@
                 <w:sz w:val="22"/>
                 <w:szCs w:val="22"/>
               </w:rPr>
-              <w:t xml:space="preserve">Rating for abiding by all </w:t>
-            </w:r>
-            <w:proofErr w:type="spellStart"/>
-            <w:r>
-              <w:rPr>
-                <w:sz w:val="22"/>
-                <w:szCs w:val="22"/>
-              </w:rPr>
-              <w:t>regulator</w:t>
-            </w:r>
-            <w:proofErr w:type="spellEnd"/>
-            <w:r>
-              <w:rPr>
-                <w:sz w:val="22"/>
-                <w:szCs w:val="22"/>
-              </w:rPr>
-              <w:t xml:space="preserve"> requirements during each interaction.  Values are:</w:t>
+              <w:t>Rating for abiding by all regulator requirements during each interaction.  Values are:</w:t>
             </w:r>
           </w:p>
           <w:p>
@@ -13873,11 +13055,9 @@
             <w:pPr>
               <w:pStyle w:val="NormalWeb"/>
             </w:pPr>
-            <w:proofErr w:type="spellStart"/>
             <w:r>
               <w:t>Privacy_Disclaimers_Reason</w:t>
             </w:r>
-            <w:proofErr w:type="spellEnd"/>
           </w:p>
         </w:tc>
         <w:tc>
@@ -13982,11 +13162,9 @@
             <w:pPr>
               <w:pStyle w:val="NormalWeb"/>
             </w:pPr>
-            <w:proofErr w:type="spellStart"/>
             <w:r>
               <w:t>Privacy_Disclaimers_Comment</w:t>
             </w:r>
-            <w:proofErr w:type="spellEnd"/>
           </w:p>
         </w:tc>
         <w:tc>
@@ -14091,11 +13269,9 @@
             <w:pPr>
               <w:pStyle w:val="NormalWeb"/>
             </w:pPr>
-            <w:proofErr w:type="spellStart"/>
             <w:r>
               <w:t>Issue_Resoluton</w:t>
             </w:r>
-            <w:proofErr w:type="spellEnd"/>
           </w:p>
         </w:tc>
         <w:tc>
@@ -14283,11 +13459,9 @@
             <w:pPr>
               <w:pStyle w:val="NormalWeb"/>
             </w:pPr>
-            <w:proofErr w:type="spellStart"/>
             <w:r>
               <w:t>Issue_Resoluton_Comment</w:t>
             </w:r>
-            <w:proofErr w:type="spellEnd"/>
           </w:p>
         </w:tc>
         <w:tc>
@@ -14399,11 +13573,9 @@
             <w:pPr>
               <w:pStyle w:val="NormalWeb"/>
             </w:pPr>
-            <w:proofErr w:type="spellStart"/>
             <w:r>
               <w:t>Call_Efficiency</w:t>
             </w:r>
-            <w:proofErr w:type="spellEnd"/>
           </w:p>
         </w:tc>
         <w:tc>
@@ -14591,11 +13763,9 @@
             <w:pPr>
               <w:pStyle w:val="NormalWeb"/>
             </w:pPr>
-            <w:proofErr w:type="spellStart"/>
             <w:r>
               <w:t>Call_Efficiency_Comment</w:t>
             </w:r>
-            <w:proofErr w:type="spellEnd"/>
           </w:p>
         </w:tc>
         <w:tc>
@@ -14700,11 +13870,9 @@
             <w:pPr>
               <w:pStyle w:val="NormalWeb"/>
             </w:pPr>
-            <w:proofErr w:type="spellStart"/>
             <w:r>
               <w:t>Active_Listening</w:t>
             </w:r>
-            <w:proofErr w:type="spellEnd"/>
           </w:p>
         </w:tc>
         <w:tc>
@@ -14755,23 +13923,7 @@
                 <w:sz w:val="22"/>
                 <w:szCs w:val="22"/>
               </w:rPr>
-              <w:t xml:space="preserve">Rating for demonstrating an understanding of the </w:t>
-            </w:r>
-            <w:proofErr w:type="spellStart"/>
-            <w:r>
-              <w:rPr>
-                <w:sz w:val="22"/>
-                <w:szCs w:val="22"/>
-              </w:rPr>
-              <w:t>customers</w:t>
-            </w:r>
-            <w:proofErr w:type="spellEnd"/>
-            <w:r>
-              <w:rPr>
-                <w:sz w:val="22"/>
-                <w:szCs w:val="22"/>
-              </w:rPr>
-              <w:t xml:space="preserve"> needs.  Values are:</w:t>
+              <w:t>Rating for demonstrating an understanding of the customers needs.  Values are:</w:t>
             </w:r>
           </w:p>
           <w:p>
@@ -14908,11 +14060,9 @@
             <w:pPr>
               <w:pStyle w:val="NormalWeb"/>
             </w:pPr>
-            <w:proofErr w:type="spellStart"/>
             <w:r>
               <w:t>Active_Listening_Comment</w:t>
             </w:r>
-            <w:proofErr w:type="spellEnd"/>
           </w:p>
         </w:tc>
         <w:tc>
@@ -15017,11 +14167,9 @@
             <w:pPr>
               <w:pStyle w:val="NormalWeb"/>
             </w:pPr>
-            <w:proofErr w:type="spellStart"/>
             <w:r>
               <w:t>Personality_Flexing</w:t>
             </w:r>
-            <w:proofErr w:type="spellEnd"/>
           </w:p>
         </w:tc>
         <w:tc>
@@ -15209,11 +14357,9 @@
             <w:pPr>
               <w:pStyle w:val="NormalWeb"/>
             </w:pPr>
-            <w:proofErr w:type="spellStart"/>
             <w:r>
               <w:t>Personality_Flexing_Comment</w:t>
             </w:r>
-            <w:proofErr w:type="spellEnd"/>
           </w:p>
         </w:tc>
         <w:tc>
@@ -15318,11 +14464,9 @@
             <w:pPr>
               <w:pStyle w:val="NormalWeb"/>
             </w:pPr>
-            <w:proofErr w:type="spellStart"/>
             <w:r>
               <w:t>Customer_Temp_Start_Descriptor</w:t>
             </w:r>
-            <w:proofErr w:type="spellEnd"/>
           </w:p>
         </w:tc>
         <w:tc>
@@ -15420,11 +14564,9 @@
             <w:pPr>
               <w:pStyle w:val="NormalWeb"/>
             </w:pPr>
-            <w:proofErr w:type="spellStart"/>
             <w:r>
               <w:t>Customer_Temp_Start_Comment</w:t>
             </w:r>
-            <w:proofErr w:type="spellEnd"/>
           </w:p>
         </w:tc>
         <w:tc>
@@ -15529,11 +14671,9 @@
             <w:pPr>
               <w:pStyle w:val="NormalWeb"/>
             </w:pPr>
-            <w:proofErr w:type="spellStart"/>
             <w:r>
               <w:t>Customer_Temp_End_Descriptor</w:t>
             </w:r>
-            <w:proofErr w:type="spellEnd"/>
           </w:p>
         </w:tc>
         <w:tc>
@@ -15631,11 +14771,9 @@
             <w:pPr>
               <w:pStyle w:val="NormalWeb"/>
             </w:pPr>
-            <w:proofErr w:type="spellStart"/>
             <w:r>
               <w:t>Customer_Temp_End_Comment</w:t>
             </w:r>
-            <w:proofErr w:type="spellEnd"/>
           </w:p>
         </w:tc>
         <w:tc>
@@ -15870,7 +15008,7 @@
         </mc:Choice>
         <mc:Fallback>
           <w:pict>
-            <v:line w14:anchorId="72C10BD1" id="Line 39" o:spid="_x0000_s1026" style="position:absolute;z-index:251658240;visibility:visible;mso-wrap-style:square;mso-width-percent:0;mso-height-percent:0;mso-wrap-distance-left:9pt;mso-wrap-distance-top:0;mso-wrap-distance-right:9pt;mso-wrap-distance-bottom:0;mso-position-horizontal:absolute;mso-position-horizontal-relative:text;mso-position-vertical:absolute;mso-position-vertical-relative:text;mso-width-percent:0;mso-height-percent:0;mso-width-relative:page;mso-height-relative:page" from="0,1.8pt" to="475.2pt,1.8pt" o:gfxdata="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" o:allowincell="f"/>
+            <v:line w14:anchorId="33CFC384" id="Line 39" o:spid="_x0000_s1026" style="position:absolute;z-index:251658240;visibility:visible;mso-wrap-style:square;mso-width-percent:0;mso-height-percent:0;mso-wrap-distance-left:9pt;mso-wrap-distance-top:0;mso-wrap-distance-right:9pt;mso-wrap-distance-bottom:0;mso-position-horizontal:absolute;mso-position-horizontal-relative:text;mso-position-vertical:absolute;mso-position-vertical-relative:text;mso-width-percent:0;mso-height-percent:0;mso-width-relative:page;mso-height-relative:page" from="0,1.8pt" to="475.2pt,1.8pt" o:gfxdata="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" o:allowincell="f"/>
           </w:pict>
         </mc:Fallback>
       </mc:AlternateContent>
@@ -15980,7 +15118,7 @@
         <w:noProof/>
         <w:sz w:val="18"/>
       </w:rPr>
-      <w:t>11</w:t>
+      <w:t>3</w:t>
     </w:r>
     <w:r>
       <w:rPr>
@@ -16076,7 +15214,7 @@
         </mc:Choice>
         <mc:Fallback>
           <w:pict>
-            <v:line w14:anchorId="69F05832" id="Line 32" o:spid="_x0000_s1026" style="position:absolute;z-index:251657216;visibility:visible;mso-wrap-style:square;mso-width-percent:0;mso-height-percent:0;mso-wrap-distance-left:9pt;mso-wrap-distance-top:0;mso-wrap-distance-right:9pt;mso-wrap-distance-bottom:0;mso-position-horizontal:absolute;mso-position-horizontal-relative:page;mso-position-vertical:absolute;mso-position-vertical-relative:page;mso-width-percent:0;mso-height-percent:0;mso-width-relative:page;mso-height-relative:page" from="1in,750.3pt" to="540pt,750.3pt" o:gfxdata="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" o:allowincell="f">
+            <v:line w14:anchorId="1B3A50A5" id="Line 32" o:spid="_x0000_s1026" style="position:absolute;z-index:251657216;visibility:visible;mso-wrap-style:square;mso-width-percent:0;mso-height-percent:0;mso-wrap-distance-left:9pt;mso-wrap-distance-top:0;mso-wrap-distance-right:9pt;mso-wrap-distance-bottom:0;mso-position-horizontal:absolute;mso-position-horizontal-relative:page;mso-position-vertical:absolute;mso-position-vertical-relative:page;mso-width-percent:0;mso-height-percent:0;mso-width-relative:page;mso-height-relative:page" from="1in,750.3pt" to="540pt,750.3pt" o:gfxdata="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" o:allowincell="f">
               <w10:wrap anchorx="page" anchory="page"/>
             </v:line>
           </w:pict>
@@ -16232,7 +15370,7 @@
         </mc:Choice>
         <mc:Fallback>
           <w:pict>
-            <v:line w14:anchorId="310B5F25" id="Line 38" o:spid="_x0000_s1026" style="position:absolute;z-index:251659264;visibility:visible;mso-wrap-style:square;mso-width-percent:0;mso-height-percent:0;mso-wrap-distance-left:9pt;mso-wrap-distance-top:0;mso-wrap-distance-right:9pt;mso-wrap-distance-bottom:0;mso-position-horizontal:absolute;mso-position-horizontal-relative:page;mso-position-vertical:absolute;mso-position-vertical-relative:page;mso-width-percent:0;mso-height-percent:0;mso-width-relative:page;mso-height-relative:page" from="1in,50.4pt" to="561.6pt,50.4pt" o:gfxdata="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" o:allowincell="f">
+            <v:line w14:anchorId="2DF4C0D3" id="Line 38" o:spid="_x0000_s1026" style="position:absolute;z-index:251659264;visibility:visible;mso-wrap-style:square;mso-width-percent:0;mso-height-percent:0;mso-wrap-distance-left:9pt;mso-wrap-distance-top:0;mso-wrap-distance-right:9pt;mso-wrap-distance-bottom:0;mso-position-horizontal:absolute;mso-position-horizontal-relative:page;mso-position-vertical:absolute;mso-position-vertical-relative:page;mso-width-percent:0;mso-height-percent:0;mso-width-relative:page;mso-height-relative:page" from="1in,50.4pt" to="561.6pt,50.4pt" o:gfxdata="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" o:allowincell="f">
               <w10:wrap anchorx="page" anchory="page"/>
             </v:line>
           </w:pict>
@@ -16345,7 +15483,7 @@
         </mc:Choice>
         <mc:Fallback>
           <w:pict>
-            <v:line w14:anchorId="318201ED" id="Line 30" o:spid="_x0000_s1026" style="position:absolute;z-index:251656192;visibility:visible;mso-wrap-style:square;mso-width-percent:0;mso-height-percent:0;mso-wrap-distance-left:9pt;mso-wrap-distance-top:0;mso-wrap-distance-right:9pt;mso-wrap-distance-bottom:0;mso-position-horizontal:absolute;mso-position-horizontal-relative:page;mso-position-vertical:absolute;mso-position-vertical-relative:page;mso-width-percent:0;mso-height-percent:0;mso-width-relative:page;mso-height-relative:page" from="1in,50.4pt" to="540pt,50.4pt" o:gfxdata="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" o:allowincell="f">
+            <v:line w14:anchorId="4E3B6C04" id="Line 30" o:spid="_x0000_s1026" style="position:absolute;z-index:251656192;visibility:visible;mso-wrap-style:square;mso-width-percent:0;mso-height-percent:0;mso-wrap-distance-left:9pt;mso-wrap-distance-top:0;mso-wrap-distance-right:9pt;mso-wrap-distance-bottom:0;mso-position-horizontal:absolute;mso-position-horizontal-relative:page;mso-position-vertical:absolute;mso-position-vertical-relative:page;mso-width-percent:0;mso-height-percent:0;mso-width-relative:page;mso-height-relative:page" from="1in,50.4pt" to="540pt,50.4pt" o:gfxdata="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" o:allowincell="f">
               <w10:wrap anchorx="page" anchory="page"/>
             </v:line>
           </w:pict>
@@ -18592,6 +17730,7 @@
   <w:style w:type="character" w:default="1" w:styleId="DefaultParagraphFont">
     <w:name w:val="Default Paragraph Font"/>
     <w:uiPriority w:val="1"/>
+    <w:semiHidden/>
     <w:unhideWhenUsed/>
   </w:style>
   <w:style w:type="table" w:default="1" w:styleId="TableNormal">
@@ -19633,6 +18772,28 @@
 </file>
 
 <file path=customXml/item1.xml><?xml version="1.0" encoding="utf-8"?>
+<p:properties xmlns:p="http://schemas.microsoft.com/office/2006/metadata/properties" xmlns:xsi="http://www.w3.org/2001/XMLSchema-instance" xmlns:pc="http://schemas.microsoft.com/office/infopath/2007/PartnerControls">
+  <documentManagement>
+    <Document_x0020_Description xmlns="8781c031-5bd4-48dc-9226-75e10e1f88a8">Charter</Document_x0020_Description>
+    <File_x0020_Type0 xmlns="8781c031-5bd4-48dc-9226-75e10e1f88a8">Word</File_x0020_Type0>
+    <Audience xmlns="8781c031-5bd4-48dc-9226-75e10e1f88a8">Internal Only</Audience>
+    <Primary_x0020_Owner xmlns="8781c031-5bd4-48dc-9226-75e10e1f88a8">Kimmit Renken</Primary_x0020_Owner>
+    <Revised_x0020_Date xmlns="8781c031-5bd4-48dc-9226-75e10e1f88a8">2012-03-08T06:00:00+00:00</Revised_x0020_Date>
+    <Subject_x0020_Keywords xmlns="8781c031-5bd4-48dc-9226-75e10e1f88a8" xsi:nil="true"/>
+  </documentManagement>
+</p:properties>
+</file>
+
+<file path=customXml/item2.xml><?xml version="1.0" encoding="utf-8"?>
+<?mso-contentType ?>
+<FormTemplates xmlns="http://schemas.microsoft.com/sharepoint/v3/contenttype/forms">
+  <Display>DocumentLibraryForm</Display>
+  <Edit>DocumentLibraryForm</Edit>
+  <New>DocumentLibraryForm</New>
+</FormTemplates>
+</file>
+
+<file path=customXml/item3.xml><?xml version="1.0" encoding="utf-8"?>
 <ct:contentTypeSchema xmlns:ct="http://schemas.microsoft.com/office/2006/metadata/contentType" xmlns:ma="http://schemas.microsoft.com/office/2006/metadata/properties/metaAttributes" ct:_="" ma:_="" ma:contentTypeName="Document" ma:contentTypeID="0x010100E4C8757FE85365478221A7D1B64AB740" ma:contentTypeVersion="7" ma:contentTypeDescription="Create a new document." ma:contentTypeScope="" ma:versionID="6864faea769890394fdaf9dd8f5b3d9b">
   <xsd:schema xmlns:xsd="http://www.w3.org/2001/XMLSchema" xmlns:xs="http://www.w3.org/2001/XMLSchema" xmlns:p="http://schemas.microsoft.com/office/2006/metadata/properties" xmlns:ns2="8781c031-5bd4-48dc-9226-75e10e1f88a8" targetNamespace="http://schemas.microsoft.com/office/2006/metadata/properties" ma:root="true" ma:fieldsID="23e124e351e2048883b4cbd45c912eb7" ns2:_="">
     <xsd:import namespace="8781c031-5bd4-48dc-9226-75e10e1f88a8"/>
@@ -19829,33 +18990,29 @@
 </ct:contentTypeSchema>
 </file>
 
-<file path=customXml/item2.xml><?xml version="1.0" encoding="utf-8"?>
-<?mso-contentType ?>
-<FormTemplates xmlns="http://schemas.microsoft.com/sharepoint/v3/contenttype/forms">
-  <Display>DocumentLibraryForm</Display>
-  <Edit>DocumentLibraryForm</Edit>
-  <New>DocumentLibraryForm</New>
-</FormTemplates>
-</file>
-
-<file path=customXml/item3.xml><?xml version="1.0" encoding="utf-8"?>
-<p:properties xmlns:p="http://schemas.microsoft.com/office/2006/metadata/properties" xmlns:xsi="http://www.w3.org/2001/XMLSchema-instance" xmlns:pc="http://schemas.microsoft.com/office/infopath/2007/PartnerControls">
-  <documentManagement>
-    <Document_x0020_Description xmlns="8781c031-5bd4-48dc-9226-75e10e1f88a8">Charter</Document_x0020_Description>
-    <File_x0020_Type0 xmlns="8781c031-5bd4-48dc-9226-75e10e1f88a8">Word</File_x0020_Type0>
-    <Audience xmlns="8781c031-5bd4-48dc-9226-75e10e1f88a8">Internal Only</Audience>
-    <Primary_x0020_Owner xmlns="8781c031-5bd4-48dc-9226-75e10e1f88a8">Kimmit Renken</Primary_x0020_Owner>
-    <Revised_x0020_Date xmlns="8781c031-5bd4-48dc-9226-75e10e1f88a8">2012-03-08T06:00:00+00:00</Revised_x0020_Date>
-    <Subject_x0020_Keywords xmlns="8781c031-5bd4-48dc-9226-75e10e1f88a8" xsi:nil="true"/>
-  </documentManagement>
-</p:properties>
-</file>
-
 <file path=customXml/item4.xml><?xml version="1.0" encoding="utf-8"?>
 <b:Sources xmlns:b="http://schemas.openxmlformats.org/officeDocument/2006/bibliography" xmlns="http://schemas.openxmlformats.org/officeDocument/2006/bibliography" SelectedStyle="\APA.XSL" StyleName="APA"/>
 </file>
 
 <file path=customXml/itemProps1.xml><?xml version="1.0" encoding="utf-8"?>
+<ds:datastoreItem xmlns:ds="http://schemas.openxmlformats.org/officeDocument/2006/customXml" ds:itemID="{FAB5EBB6-5E22-4A93-8A88-BE0203FA85CB}">
+  <ds:schemaRefs>
+    <ds:schemaRef ds:uri="http://schemas.microsoft.com/office/2006/metadata/properties"/>
+    <ds:schemaRef ds:uri="http://schemas.microsoft.com/office/infopath/2007/PartnerControls"/>
+    <ds:schemaRef ds:uri="8781c031-5bd4-48dc-9226-75e10e1f88a8"/>
+  </ds:schemaRefs>
+</ds:datastoreItem>
+</file>
+
+<file path=customXml/itemProps2.xml><?xml version="1.0" encoding="utf-8"?>
+<ds:datastoreItem xmlns:ds="http://schemas.openxmlformats.org/officeDocument/2006/customXml" ds:itemID="{A885B2DB-42DA-4318-9EB7-6D24C272F932}">
+  <ds:schemaRefs>
+    <ds:schemaRef ds:uri="http://schemas.microsoft.com/sharepoint/v3/contenttype/forms"/>
+  </ds:schemaRefs>
+</ds:datastoreItem>
+</file>
+
+<file path=customXml/itemProps3.xml><?xml version="1.0" encoding="utf-8"?>
 <ds:datastoreItem xmlns:ds="http://schemas.openxmlformats.org/officeDocument/2006/customXml" ds:itemID="{78D23501-E6B0-4030-91F8-86A30F19EF5E}">
   <ds:schemaRefs>
     <ds:schemaRef ds:uri="http://schemas.microsoft.com/office/2006/metadata/contentType"/>
@@ -19873,26 +19030,8 @@
 </ds:datastoreItem>
 </file>
 
-<file path=customXml/itemProps2.xml><?xml version="1.0" encoding="utf-8"?>
-<ds:datastoreItem xmlns:ds="http://schemas.openxmlformats.org/officeDocument/2006/customXml" ds:itemID="{A885B2DB-42DA-4318-9EB7-6D24C272F932}">
-  <ds:schemaRefs>
-    <ds:schemaRef ds:uri="http://schemas.microsoft.com/sharepoint/v3/contenttype/forms"/>
-  </ds:schemaRefs>
-</ds:datastoreItem>
-</file>
-
-<file path=customXml/itemProps3.xml><?xml version="1.0" encoding="utf-8"?>
-<ds:datastoreItem xmlns:ds="http://schemas.openxmlformats.org/officeDocument/2006/customXml" ds:itemID="{FAB5EBB6-5E22-4A93-8A88-BE0203FA85CB}">
-  <ds:schemaRefs>
-    <ds:schemaRef ds:uri="http://schemas.microsoft.com/office/2006/metadata/properties"/>
-    <ds:schemaRef ds:uri="http://schemas.microsoft.com/office/infopath/2007/PartnerControls"/>
-    <ds:schemaRef ds:uri="8781c031-5bd4-48dc-9226-75e10e1f88a8"/>
-  </ds:schemaRefs>
-</ds:datastoreItem>
-</file>
-
 <file path=customXml/itemProps4.xml><?xml version="1.0" encoding="utf-8"?>
-<ds:datastoreItem xmlns:ds="http://schemas.openxmlformats.org/officeDocument/2006/customXml" ds:itemID="{F7C3746B-8C56-43C7-996E-9D7E558BBC8F}">
+<ds:datastoreItem xmlns:ds="http://schemas.openxmlformats.org/officeDocument/2006/customXml" ds:itemID="{C7E7BFFC-C665-42BD-A8FB-A66EEC21A044}">
   <ds:schemaRefs>
     <ds:schemaRef ds:uri="http://schemas.openxmlformats.org/officeDocument/2006/bibliography"/>
   </ds:schemaRefs>

</xml_diff>

<commit_message>
tfs21276 - ecl alt channel quality now logs
git-tfs-id: [https://tfs.omnicloud.local/tfs/cco%20program/]$/eCoaching_V2;C49452
</commit_message>
<xml_diff>
--- a/Requirements/CCO_eCoaching_Log_IQS_Layout.docx
+++ b/Requirements/CCO_eCoaching_Log_IQS_Layout.docx
@@ -1,6 +1,6 @@
 
 <file path=word/document.xml><?xml version="1.0" encoding="utf-8"?>
-<w:document xmlns:wpc="http://schemas.microsoft.com/office/word/2010/wordprocessingCanvas" xmlns:cx="http://schemas.microsoft.com/office/drawing/2014/chartex" xmlns:cx1="http://schemas.microsoft.com/office/drawing/2015/9/8/chartex" xmlns:cx2="http://schemas.microsoft.com/office/drawing/2015/10/21/chartex" xmlns:cx3="http://schemas.microsoft.com/office/drawing/2016/5/9/chartex" xmlns:cx4="http://schemas.microsoft.com/office/drawing/2016/5/10/chartex" xmlns:cx5="http://schemas.microsoft.com/office/drawing/2016/5/11/chartex" xmlns:cx6="http://schemas.microsoft.com/office/drawing/2016/5/12/chartex" xmlns:cx7="http://schemas.microsoft.com/office/drawing/2016/5/13/chartex" xmlns:cx8="http://schemas.microsoft.com/office/drawing/2016/5/14/chartex" xmlns:mc="http://schemas.openxmlformats.org/markup-compatibility/2006" xmlns:aink="http://schemas.microsoft.com/office/drawing/2016/ink" xmlns:am3d="http://schemas.microsoft.com/office/drawing/2017/model3d" xmlns:o="urn:schemas-microsoft-com:office:office" xmlns:r="http://schemas.openxmlformats.org/officeDocument/2006/relationships" xmlns:m="http://schemas.openxmlformats.org/officeDocument/2006/math" xmlns:v="urn:schemas-microsoft-com:vml" xmlns:wp14="http://schemas.microsoft.com/office/word/2010/wordprocessingDrawing" xmlns:wp="http://schemas.openxmlformats.org/drawingml/2006/wordprocessingDrawing" xmlns:w10="urn:schemas-microsoft-com:office:word" xmlns:w="http://schemas.openxmlformats.org/wordprocessingml/2006/main" xmlns:w14="http://schemas.microsoft.com/office/word/2010/wordml" xmlns:w15="http://schemas.microsoft.com/office/word/2012/wordml" xmlns:w16cex="http://schemas.microsoft.com/office/word/2018/wordml/cex" xmlns:w16cid="http://schemas.microsoft.com/office/word/2016/wordml/cid" xmlns:w16="http://schemas.microsoft.com/office/word/2018/wordml" xmlns:w16se="http://schemas.microsoft.com/office/word/2015/wordml/symex" xmlns:wpg="http://schemas.microsoft.com/office/word/2010/wordprocessingGroup" xmlns:wpi="http://schemas.microsoft.com/office/word/2010/wordprocessingInk" xmlns:wne="http://schemas.microsoft.com/office/word/2006/wordml" xmlns:wps="http://schemas.microsoft.com/office/word/2010/wordprocessingShape" mc:Ignorable="w14 w15 w16se w16cid w16 w16cex wp14">
+<w:document xmlns:wpc="http://schemas.microsoft.com/office/word/2010/wordprocessingCanvas" xmlns:cx="http://schemas.microsoft.com/office/drawing/2014/chartex" xmlns:cx1="http://schemas.microsoft.com/office/drawing/2015/9/8/chartex" xmlns:cx2="http://schemas.microsoft.com/office/drawing/2015/10/21/chartex" xmlns:cx3="http://schemas.microsoft.com/office/drawing/2016/5/9/chartex" xmlns:cx4="http://schemas.microsoft.com/office/drawing/2016/5/10/chartex" xmlns:cx5="http://schemas.microsoft.com/office/drawing/2016/5/11/chartex" xmlns:cx6="http://schemas.microsoft.com/office/drawing/2016/5/12/chartex" xmlns:cx7="http://schemas.microsoft.com/office/drawing/2016/5/13/chartex" xmlns:cx8="http://schemas.microsoft.com/office/drawing/2016/5/14/chartex" xmlns:mc="http://schemas.openxmlformats.org/markup-compatibility/2006" xmlns:aink="http://schemas.microsoft.com/office/drawing/2016/ink" xmlns:am3d="http://schemas.microsoft.com/office/drawing/2017/model3d" xmlns:o="urn:schemas-microsoft-com:office:office" xmlns:r="http://schemas.openxmlformats.org/officeDocument/2006/relationships" xmlns:m="http://schemas.openxmlformats.org/officeDocument/2006/math" xmlns:v="urn:schemas-microsoft-com:vml" xmlns:wp14="http://schemas.microsoft.com/office/word/2010/wordprocessingDrawing" xmlns:wp="http://schemas.openxmlformats.org/drawingml/2006/wordprocessingDrawing" xmlns:w10="urn:schemas-microsoft-com:office:word" xmlns:w="http://schemas.openxmlformats.org/wordprocessingml/2006/main" xmlns:w14="http://schemas.microsoft.com/office/word/2010/wordml" xmlns:w15="http://schemas.microsoft.com/office/word/2012/wordml" xmlns:w16cid="http://schemas.microsoft.com/office/word/2016/wordml/cid" xmlns:w16se="http://schemas.microsoft.com/office/word/2015/wordml/symex" xmlns:wpg="http://schemas.microsoft.com/office/word/2010/wordprocessingGroup" xmlns:wpi="http://schemas.microsoft.com/office/word/2010/wordprocessingInk" xmlns:wne="http://schemas.microsoft.com/office/word/2006/wordml" xmlns:wps="http://schemas.microsoft.com/office/word/2010/wordprocessingShape" mc:Ignorable="w14 w15 w16se w16cid wp14">
   <w:body>
     <w:p>
       <w:pPr>
@@ -279,7 +279,7 @@
           </mc:Choice>
           <mc:Fallback>
             <w:pict>
-              <v:line w14:anchorId="706BFFFD" id="Line 232" o:spid="_x0000_s1026" style="position:absolute;z-index:251657728;visibility:visible;mso-wrap-style:square;mso-width-percent:0;mso-height-percent:0;mso-wrap-distance-left:9pt;mso-wrap-distance-top:0;mso-wrap-distance-right:9pt;mso-wrap-distance-bottom:0;mso-position-horizontal:absolute;mso-position-horizontal-relative:text;mso-position-vertical:absolute;mso-position-vertical-relative:text;mso-width-percent:0;mso-height-percent:0;mso-width-relative:page;mso-height-relative:page" from="367.2pt,33.3pt" to="439.25pt,33.35pt" o:gfxdata="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" o:allowincell="f">
+              <v:line w14:anchorId="211E8164" id="Line 232" o:spid="_x0000_s1026" style="position:absolute;z-index:251657728;visibility:visible;mso-wrap-style:square;mso-width-percent:0;mso-height-percent:0;mso-wrap-distance-left:9pt;mso-wrap-distance-top:0;mso-wrap-distance-right:9pt;mso-wrap-distance-bottom:0;mso-position-horizontal:absolute;mso-position-horizontal-relative:text;mso-position-vertical:absolute;mso-position-vertical-relative:text;mso-width-percent:0;mso-height-percent:0;mso-width-relative:page;mso-height-relative:page" from="367.2pt,33.3pt" to="439.25pt,33.35pt" o:gfxdata="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" o:allowincell="f">
                 <v:stroke startarrowwidth="narrow" startarrowlength="short" endarrowwidth="narrow" endarrowlength="short"/>
               </v:line>
             </w:pict>
@@ -357,7 +357,7 @@
           </mc:Choice>
           <mc:Fallback>
             <w:pict>
-              <v:line w14:anchorId="7ACD2E07" id="Line 230" o:spid="_x0000_s1026" style="position:absolute;z-index:251655680;visibility:visible;mso-wrap-style:square;mso-width-percent:0;mso-height-percent:0;mso-wrap-distance-left:9pt;mso-wrap-distance-top:0;mso-wrap-distance-right:9pt;mso-wrap-distance-bottom:0;mso-position-horizontal:absolute;mso-position-horizontal-relative:text;mso-position-vertical:absolute;mso-position-vertical-relative:text;mso-width-percent:0;mso-height-percent:0;mso-width-relative:page;mso-height-relative:page" from="1in,33.3pt" to="266.45pt,33.35pt" o:gfxdata="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" o:allowincell="f">
+              <v:line w14:anchorId="4CF3CD35" id="Line 230" o:spid="_x0000_s1026" style="position:absolute;z-index:251655680;visibility:visible;mso-wrap-style:square;mso-width-percent:0;mso-height-percent:0;mso-wrap-distance-left:9pt;mso-wrap-distance-top:0;mso-wrap-distance-right:9pt;mso-wrap-distance-bottom:0;mso-position-horizontal:absolute;mso-position-horizontal-relative:text;mso-position-vertical:absolute;mso-position-vertical-relative:text;mso-width-percent:0;mso-height-percent:0;mso-width-relative:page;mso-height-relative:page" from="1in,33.3pt" to="266.45pt,33.35pt" o:gfxdata="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" o:allowincell="f">
                 <v:stroke startarrowwidth="narrow" startarrowlength="short" endarrowwidth="narrow" endarrowlength="short"/>
               </v:line>
             </w:pict>
@@ -615,7 +615,7 @@
           </mc:Choice>
           <mc:Fallback>
             <w:pict>
-              <v:line w14:anchorId="40ABA1DB" id="Line 234" o:spid="_x0000_s1026" style="position:absolute;z-index:251659776;visibility:visible;mso-wrap-style:square;mso-width-percent:0;mso-height-percent:0;mso-wrap-distance-left:9pt;mso-wrap-distance-top:0;mso-wrap-distance-right:9pt;mso-wrap-distance-bottom:0;mso-position-horizontal:absolute;mso-position-horizontal-relative:text;mso-position-vertical:absolute;mso-position-vertical-relative:text;mso-width-percent:0;mso-height-percent:0;mso-width-relative:page;mso-height-relative:page" from="115.2pt,.6pt" to="309.6pt,.6pt" o:gfxdata="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" o:allowincell="f">
+              <v:line w14:anchorId="34C6F126" id="Line 234" o:spid="_x0000_s1026" style="position:absolute;z-index:251659776;visibility:visible;mso-wrap-style:square;mso-width-percent:0;mso-height-percent:0;mso-wrap-distance-left:9pt;mso-wrap-distance-top:0;mso-wrap-distance-right:9pt;mso-wrap-distance-bottom:0;mso-position-horizontal:absolute;mso-position-horizontal-relative:text;mso-position-vertical:absolute;mso-position-vertical-relative:text;mso-width-percent:0;mso-height-percent:0;mso-width-relative:page;mso-height-relative:page" from="115.2pt,.6pt" to="309.6pt,.6pt" o:gfxdata="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" o:allowincell="f">
                 <v:stroke startarrowwidth="narrow" startarrowlength="short" endarrowwidth="narrow" endarrowlength="short"/>
               </v:line>
             </w:pict>
@@ -721,7 +721,7 @@
           </mc:Choice>
           <mc:Fallback>
             <w:pict>
-              <v:line w14:anchorId="79EA191E" id="Line 233" o:spid="_x0000_s1026" style="position:absolute;z-index:251658752;visibility:visible;mso-wrap-style:square;mso-width-percent:0;mso-height-percent:0;mso-wrap-distance-left:9pt;mso-wrap-distance-top:0;mso-wrap-distance-right:9pt;mso-wrap-distance-bottom:0;mso-position-horizontal:absolute;mso-position-horizontal-relative:text;mso-position-vertical:absolute;mso-position-vertical-relative:text;mso-width-percent:0;mso-height-percent:0;mso-width-relative:page;mso-height-relative:page" from="374.4pt,34.75pt" to="446.45pt,34.8pt" o:gfxdata="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" o:allowincell="f">
+              <v:line w14:anchorId="38524F25" id="Line 233" o:spid="_x0000_s1026" style="position:absolute;z-index:251658752;visibility:visible;mso-wrap-style:square;mso-width-percent:0;mso-height-percent:0;mso-wrap-distance-left:9pt;mso-wrap-distance-top:0;mso-wrap-distance-right:9pt;mso-wrap-distance-bottom:0;mso-position-horizontal:absolute;mso-position-horizontal-relative:text;mso-position-vertical:absolute;mso-position-vertical-relative:text;mso-width-percent:0;mso-height-percent:0;mso-width-relative:page;mso-height-relative:page" from="374.4pt,34.75pt" to="446.45pt,34.8pt" o:gfxdata="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" o:allowincell="f">
                 <v:stroke startarrowwidth="narrow" startarrowlength="short" endarrowwidth="narrow" endarrowlength="short"/>
               </v:line>
             </w:pict>
@@ -799,7 +799,7 @@
           </mc:Choice>
           <mc:Fallback>
             <w:pict>
-              <v:line w14:anchorId="174EF52F" id="Line 231" o:spid="_x0000_s1026" style="position:absolute;z-index:251656704;visibility:visible;mso-wrap-style:square;mso-width-percent:0;mso-height-percent:0;mso-wrap-distance-left:9pt;mso-wrap-distance-top:0;mso-wrap-distance-right:9pt;mso-wrap-distance-bottom:0;mso-position-horizontal:absolute;mso-position-horizontal-relative:text;mso-position-vertical:absolute;mso-position-vertical-relative:text;mso-width-percent:0;mso-height-percent:0;mso-width-relative:page;mso-height-relative:page" from="1in,32.75pt" to="266.45pt,32.8pt" o:gfxdata="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" o:allowincell="f">
+              <v:line w14:anchorId="2447DA8F" id="Line 231" o:spid="_x0000_s1026" style="position:absolute;z-index:251656704;visibility:visible;mso-wrap-style:square;mso-width-percent:0;mso-height-percent:0;mso-wrap-distance-left:9pt;mso-wrap-distance-top:0;mso-wrap-distance-right:9pt;mso-wrap-distance-bottom:0;mso-position-horizontal:absolute;mso-position-horizontal-relative:text;mso-position-vertical:absolute;mso-position-vertical-relative:text;mso-width-percent:0;mso-height-percent:0;mso-width-relative:page;mso-height-relative:page" from="1in,32.75pt" to="266.45pt,32.8pt" o:gfxdata="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" o:allowincell="f">
                 <v:stroke startarrowwidth="narrow" startarrowlength="short" endarrowwidth="narrow" endarrowlength="short"/>
               </v:line>
             </w:pict>
@@ -3311,21 +3311,7 @@
               <w:rPr>
                 <w:sz w:val="20"/>
               </w:rPr>
-              <w:t>Changed size to n/</w:t>
-            </w:r>
-            <w:proofErr w:type="gramStart"/>
-            <w:r>
-              <w:rPr>
-                <w:sz w:val="20"/>
-              </w:rPr>
-              <w:t>a for</w:t>
-            </w:r>
-            <w:proofErr w:type="gramEnd"/>
-            <w:r>
-              <w:rPr>
-                <w:sz w:val="20"/>
-              </w:rPr>
-              <w:t xml:space="preserve"> blank fields</w:t>
+              <w:t>Changed size to n/a for blank fields</w:t>
             </w:r>
           </w:p>
         </w:tc>
@@ -4256,6 +4242,81 @@
             </w:r>
             <w:r>
               <w:t xml:space="preserve"> </w:t>
+            </w:r>
+          </w:p>
+        </w:tc>
+        <w:tc>
+          <w:tcPr>
+            <w:tcW w:w="1822" w:type="dxa"/>
+          </w:tcPr>
+          <w:p>
+            <w:pPr>
+              <w:pStyle w:val="hdr1"/>
+              <w:ind w:left="0"/>
+              <w:jc w:val="left"/>
+              <w:rPr>
+                <w:sz w:val="20"/>
+              </w:rPr>
+            </w:pPr>
+            <w:r>
+              <w:rPr>
+                <w:sz w:val="20"/>
+              </w:rPr>
+              <w:t>Doug Stearns</w:t>
+            </w:r>
+          </w:p>
+        </w:tc>
+      </w:tr>
+      <w:tr>
+        <w:trPr>
+          <w:jc w:val="center"/>
+        </w:trPr>
+        <w:tc>
+          <w:tcPr>
+            <w:tcW w:w="1440" w:type="dxa"/>
+          </w:tcPr>
+          <w:p>
+            <w:pPr>
+              <w:pStyle w:val="hdr1"/>
+              <w:ind w:left="0"/>
+              <w:jc w:val="left"/>
+              <w:rPr>
+                <w:sz w:val="20"/>
+              </w:rPr>
+            </w:pPr>
+            <w:r>
+              <w:rPr>
+                <w:sz w:val="20"/>
+              </w:rPr>
+              <w:t>05/20/2021</w:t>
+            </w:r>
+          </w:p>
+        </w:tc>
+        <w:tc>
+          <w:tcPr>
+            <w:tcW w:w="6152" w:type="dxa"/>
+          </w:tcPr>
+          <w:p>
+            <w:r>
+              <w:t xml:space="preserve">TFS21462 – </w:t>
+            </w:r>
+            <w:proofErr w:type="spellStart"/>
+            <w:r>
+              <w:t>eCL</w:t>
+            </w:r>
+            <w:proofErr w:type="spellEnd"/>
+            <w:r>
+              <w:t xml:space="preserve"> Alt Channel Quality Now logs</w:t>
+            </w:r>
+            <w:r>
+              <w:br/>
+              <w:t xml:space="preserve">Updated </w:t>
+            </w:r>
+            <w:r>
+              <w:t>1.2 #1, #19 through #</w:t>
+            </w:r>
+            <w:r>
+              <w:t>43</w:t>
             </w:r>
           </w:p>
         </w:tc>
@@ -4292,6 +4353,8 @@
           <w:noProof/>
         </w:rPr>
       </w:pPr>
+      <w:bookmarkStart w:id="1" w:name="_GoBack"/>
+      <w:bookmarkEnd w:id="1"/>
       <w:r>
         <w:br w:type="page"/>
       </w:r>
@@ -4301,7 +4364,7 @@
         <w:pStyle w:val="Heading1"/>
         <w:spacing w:before="0" w:after="0"/>
       </w:pPr>
-      <w:bookmarkStart w:id="1" w:name="_Toc321377922"/>
+      <w:bookmarkStart w:id="2" w:name="_Toc321377922"/>
       <w:proofErr w:type="spellStart"/>
       <w:r>
         <w:lastRenderedPageBreak/>
@@ -4311,7 +4374,7 @@
       <w:r>
         <w:t xml:space="preserve"> Log Scorecard Data Files Requirements</w:t>
       </w:r>
-      <w:bookmarkEnd w:id="1"/>
+      <w:bookmarkEnd w:id="2"/>
     </w:p>
     <w:p>
       <w:pPr>
@@ -10309,6 +10372,97 @@
               </w:rPr>
               <w:t xml:space="preserve">The Quality Now batch id assigned </w:t>
             </w:r>
+            <w:r>
+              <w:rPr>
+                <w:sz w:val="22"/>
+                <w:szCs w:val="22"/>
+              </w:rPr>
+              <w:br/>
+              <w:t>Prefixes include</w:t>
+            </w:r>
+            <w:r>
+              <w:rPr>
+                <w:sz w:val="22"/>
+                <w:szCs w:val="22"/>
+              </w:rPr>
+              <w:br/>
+              <w:t>QN – Phone</w:t>
+            </w:r>
+          </w:p>
+          <w:p>
+            <w:pPr>
+              <w:rPr>
+                <w:sz w:val="22"/>
+                <w:szCs w:val="22"/>
+              </w:rPr>
+            </w:pPr>
+            <w:r>
+              <w:rPr>
+                <w:sz w:val="22"/>
+                <w:szCs w:val="22"/>
+              </w:rPr>
+              <w:t>QA – ARC</w:t>
+            </w:r>
+          </w:p>
+          <w:p>
+            <w:pPr>
+              <w:rPr>
+                <w:sz w:val="22"/>
+                <w:szCs w:val="22"/>
+              </w:rPr>
+            </w:pPr>
+            <w:r>
+              <w:rPr>
+                <w:sz w:val="22"/>
+                <w:szCs w:val="22"/>
+              </w:rPr>
+              <w:t>QI – ISG CSR Consult</w:t>
+            </w:r>
+          </w:p>
+          <w:p>
+            <w:pPr>
+              <w:rPr>
+                <w:sz w:val="22"/>
+                <w:szCs w:val="22"/>
+              </w:rPr>
+            </w:pPr>
+            <w:r>
+              <w:rPr>
+                <w:sz w:val="22"/>
+                <w:szCs w:val="22"/>
+              </w:rPr>
+              <w:t>QT – Web Chat</w:t>
+            </w:r>
+          </w:p>
+          <w:p>
+            <w:pPr>
+              <w:rPr>
+                <w:sz w:val="22"/>
+                <w:szCs w:val="22"/>
+              </w:rPr>
+            </w:pPr>
+            <w:r>
+              <w:rPr>
+                <w:sz w:val="22"/>
+                <w:szCs w:val="22"/>
+              </w:rPr>
+              <w:t xml:space="preserve">QW – Written Correspondence </w:t>
+            </w:r>
+          </w:p>
+          <w:p>
+            <w:pPr>
+              <w:rPr>
+                <w:sz w:val="22"/>
+                <w:szCs w:val="22"/>
+              </w:rPr>
+            </w:pPr>
+            <w:r>
+              <w:rPr>
+                <w:sz w:val="22"/>
+                <w:szCs w:val="22"/>
+              </w:rPr>
+              <w:t>QC – ISG Phone work</w:t>
+            </w:r>
           </w:p>
         </w:tc>
       </w:tr>
@@ -13251,6 +13405,29 @@
               <w:t>Non-compliant</w:t>
             </w:r>
           </w:p>
+          <w:p>
+            <w:pPr>
+              <w:rPr>
+                <w:sz w:val="22"/>
+                <w:szCs w:val="22"/>
+              </w:rPr>
+            </w:pPr>
+          </w:p>
+          <w:p>
+            <w:pPr>
+              <w:rPr>
+                <w:sz w:val="22"/>
+                <w:szCs w:val="22"/>
+              </w:rPr>
+            </w:pPr>
+            <w:r>
+              <w:rPr>
+                <w:sz w:val="22"/>
+                <w:szCs w:val="22"/>
+              </w:rPr>
+              <w:t>Applies for all channels</w:t>
+            </w:r>
+          </w:p>
         </w:tc>
       </w:tr>
       <w:tr>
@@ -13371,6 +13548,29 @@
               <w:t xml:space="preserve">Reason for non-compliance </w:t>
             </w:r>
           </w:p>
+          <w:p>
+            <w:pPr>
+              <w:rPr>
+                <w:sz w:val="22"/>
+                <w:szCs w:val="22"/>
+              </w:rPr>
+            </w:pPr>
+          </w:p>
+          <w:p>
+            <w:pPr>
+              <w:rPr>
+                <w:sz w:val="22"/>
+                <w:szCs w:val="22"/>
+              </w:rPr>
+            </w:pPr>
+            <w:r>
+              <w:rPr>
+                <w:sz w:val="22"/>
+                <w:szCs w:val="22"/>
+              </w:rPr>
+              <w:t>Applies for all channels</w:t>
+            </w:r>
+          </w:p>
         </w:tc>
       </w:tr>
       <w:tr>
@@ -13484,6 +13684,29 @@
               <w:t>Comments entered by evaluator</w:t>
             </w:r>
           </w:p>
+          <w:p>
+            <w:pPr>
+              <w:rPr>
+                <w:sz w:val="22"/>
+                <w:szCs w:val="22"/>
+              </w:rPr>
+            </w:pPr>
+          </w:p>
+          <w:p>
+            <w:pPr>
+              <w:rPr>
+                <w:sz w:val="22"/>
+                <w:szCs w:val="22"/>
+              </w:rPr>
+            </w:pPr>
+            <w:r>
+              <w:rPr>
+                <w:sz w:val="22"/>
+                <w:szCs w:val="22"/>
+              </w:rPr>
+              <w:t>Applies for all channels</w:t>
+            </w:r>
+          </w:p>
         </w:tc>
       </w:tr>
       <w:tr>
@@ -13623,6 +13846,29 @@
               <w:t>Non-compliant</w:t>
             </w:r>
           </w:p>
+          <w:p>
+            <w:pPr>
+              <w:rPr>
+                <w:sz w:val="22"/>
+                <w:szCs w:val="22"/>
+              </w:rPr>
+            </w:pPr>
+          </w:p>
+          <w:p>
+            <w:pPr>
+              <w:rPr>
+                <w:sz w:val="22"/>
+                <w:szCs w:val="22"/>
+              </w:rPr>
+            </w:pPr>
+            <w:r>
+              <w:rPr>
+                <w:sz w:val="22"/>
+                <w:szCs w:val="22"/>
+              </w:rPr>
+              <w:t>Applies for all channels</w:t>
+            </w:r>
+          </w:p>
         </w:tc>
       </w:tr>
       <w:tr>
@@ -13732,6 +13978,29 @@
               <w:t>Reason for non-compliance</w:t>
             </w:r>
           </w:p>
+          <w:p>
+            <w:pPr>
+              <w:rPr>
+                <w:sz w:val="22"/>
+                <w:szCs w:val="22"/>
+              </w:rPr>
+            </w:pPr>
+          </w:p>
+          <w:p>
+            <w:pPr>
+              <w:rPr>
+                <w:sz w:val="22"/>
+                <w:szCs w:val="22"/>
+              </w:rPr>
+            </w:pPr>
+            <w:r>
+              <w:rPr>
+                <w:sz w:val="22"/>
+                <w:szCs w:val="22"/>
+              </w:rPr>
+              <w:t>Applies for all channels</w:t>
+            </w:r>
+          </w:p>
         </w:tc>
       </w:tr>
       <w:tr>
@@ -13841,6 +14110,29 @@
               <w:t>Comments entered by evaluator</w:t>
             </w:r>
           </w:p>
+          <w:p>
+            <w:pPr>
+              <w:rPr>
+                <w:sz w:val="22"/>
+                <w:szCs w:val="22"/>
+              </w:rPr>
+            </w:pPr>
+          </w:p>
+          <w:p>
+            <w:pPr>
+              <w:rPr>
+                <w:sz w:val="22"/>
+                <w:szCs w:val="22"/>
+              </w:rPr>
+            </w:pPr>
+            <w:r>
+              <w:rPr>
+                <w:sz w:val="22"/>
+                <w:szCs w:val="22"/>
+              </w:rPr>
+              <w:t>Applies for all channels</w:t>
+            </w:r>
+          </w:p>
         </w:tc>
       </w:tr>
       <w:tr>
@@ -13996,6 +14288,29 @@
               <w:t>Non-compliant</w:t>
             </w:r>
           </w:p>
+          <w:p>
+            <w:pPr>
+              <w:rPr>
+                <w:sz w:val="22"/>
+                <w:szCs w:val="22"/>
+              </w:rPr>
+            </w:pPr>
+          </w:p>
+          <w:p>
+            <w:pPr>
+              <w:rPr>
+                <w:sz w:val="22"/>
+                <w:szCs w:val="22"/>
+              </w:rPr>
+            </w:pPr>
+            <w:r>
+              <w:rPr>
+                <w:sz w:val="22"/>
+                <w:szCs w:val="22"/>
+              </w:rPr>
+              <w:t>Applies for all channels</w:t>
+            </w:r>
+          </w:p>
         </w:tc>
       </w:tr>
       <w:tr>
@@ -14105,6 +14420,29 @@
               <w:t>Reason for non-compliance</w:t>
             </w:r>
           </w:p>
+          <w:p>
+            <w:pPr>
+              <w:rPr>
+                <w:sz w:val="22"/>
+                <w:szCs w:val="22"/>
+              </w:rPr>
+            </w:pPr>
+          </w:p>
+          <w:p>
+            <w:pPr>
+              <w:rPr>
+                <w:sz w:val="22"/>
+                <w:szCs w:val="22"/>
+              </w:rPr>
+            </w:pPr>
+            <w:r>
+              <w:rPr>
+                <w:sz w:val="22"/>
+                <w:szCs w:val="22"/>
+              </w:rPr>
+              <w:t>Applies for all channels</w:t>
+            </w:r>
+          </w:p>
         </w:tc>
       </w:tr>
       <w:tr>
@@ -14214,6 +14552,29 @@
               <w:t>Comments entered by evaluator</w:t>
             </w:r>
           </w:p>
+          <w:p>
+            <w:pPr>
+              <w:rPr>
+                <w:sz w:val="22"/>
+                <w:szCs w:val="22"/>
+              </w:rPr>
+            </w:pPr>
+          </w:p>
+          <w:p>
+            <w:pPr>
+              <w:rPr>
+                <w:sz w:val="22"/>
+                <w:szCs w:val="22"/>
+              </w:rPr>
+            </w:pPr>
+            <w:r>
+              <w:rPr>
+                <w:sz w:val="22"/>
+                <w:szCs w:val="22"/>
+              </w:rPr>
+              <w:t>Applies for all channels</w:t>
+            </w:r>
+          </w:p>
         </w:tc>
       </w:tr>
       <w:tr>
@@ -14406,6 +14767,45 @@
               <w:t>Customer Service Escalation</w:t>
             </w:r>
           </w:p>
+          <w:p>
+            <w:pPr>
+              <w:rPr>
+                <w:sz w:val="22"/>
+                <w:szCs w:val="22"/>
+              </w:rPr>
+            </w:pPr>
+          </w:p>
+          <w:p>
+            <w:pPr>
+              <w:rPr>
+                <w:sz w:val="22"/>
+                <w:szCs w:val="22"/>
+              </w:rPr>
+            </w:pPr>
+            <w:r>
+              <w:rPr>
+                <w:sz w:val="22"/>
+                <w:szCs w:val="22"/>
+              </w:rPr>
+              <w:t xml:space="preserve">For all channels except Written </w:t>
+            </w:r>
+            <w:proofErr w:type="spellStart"/>
+            <w:r>
+              <w:rPr>
+                <w:sz w:val="22"/>
+                <w:szCs w:val="22"/>
+              </w:rPr>
+              <w:t>Corr</w:t>
+            </w:r>
+            <w:proofErr w:type="spellEnd"/>
+            <w:r>
+              <w:rPr>
+                <w:sz w:val="22"/>
+                <w:szCs w:val="22"/>
+              </w:rPr>
+              <w:t xml:space="preserve"> which represents Business Correspondence </w:t>
+            </w:r>
+          </w:p>
         </w:tc>
       </w:tr>
       <w:tr>
@@ -14522,6 +14922,45 @@
               <w:t>Comments entered by evaluator</w:t>
             </w:r>
           </w:p>
+          <w:p>
+            <w:pPr>
+              <w:rPr>
+                <w:sz w:val="22"/>
+                <w:szCs w:val="22"/>
+              </w:rPr>
+            </w:pPr>
+          </w:p>
+          <w:p>
+            <w:pPr>
+              <w:rPr>
+                <w:sz w:val="22"/>
+                <w:szCs w:val="22"/>
+              </w:rPr>
+            </w:pPr>
+            <w:r>
+              <w:rPr>
+                <w:sz w:val="22"/>
+                <w:szCs w:val="22"/>
+              </w:rPr>
+              <w:t xml:space="preserve">For all channels except Written </w:t>
+            </w:r>
+            <w:proofErr w:type="spellStart"/>
+            <w:r>
+              <w:rPr>
+                <w:sz w:val="22"/>
+                <w:szCs w:val="22"/>
+              </w:rPr>
+              <w:t>Corr</w:t>
+            </w:r>
+            <w:proofErr w:type="spellEnd"/>
+            <w:r>
+              <w:rPr>
+                <w:sz w:val="22"/>
+                <w:szCs w:val="22"/>
+              </w:rPr>
+              <w:t xml:space="preserve"> which represents Business Correspondence Comment</w:t>
+            </w:r>
+          </w:p>
         </w:tc>
       </w:tr>
       <w:tr>
@@ -14714,6 +15153,53 @@
               <w:t>Customer Service Escalation</w:t>
             </w:r>
           </w:p>
+          <w:p>
+            <w:pPr>
+              <w:rPr>
+                <w:sz w:val="22"/>
+                <w:szCs w:val="22"/>
+              </w:rPr>
+            </w:pPr>
+          </w:p>
+          <w:p>
+            <w:pPr>
+              <w:rPr>
+                <w:sz w:val="22"/>
+                <w:szCs w:val="22"/>
+              </w:rPr>
+            </w:pPr>
+            <w:r>
+              <w:rPr>
+                <w:sz w:val="22"/>
+                <w:szCs w:val="22"/>
+              </w:rPr>
+              <w:t xml:space="preserve">For all channels except Web Chat which represents Chat Efficiency </w:t>
+            </w:r>
+          </w:p>
+          <w:p>
+            <w:pPr>
+              <w:rPr>
+                <w:sz w:val="22"/>
+                <w:szCs w:val="22"/>
+              </w:rPr>
+            </w:pPr>
+            <w:r>
+              <w:rPr>
+                <w:sz w:val="22"/>
+                <w:szCs w:val="22"/>
+              </w:rPr>
+              <w:t xml:space="preserve">Not applicable for Written </w:t>
+            </w:r>
+            <w:proofErr w:type="spellStart"/>
+            <w:r>
+              <w:rPr>
+                <w:sz w:val="22"/>
+                <w:szCs w:val="22"/>
+              </w:rPr>
+              <w:t>Corr</w:t>
+            </w:r>
+            <w:proofErr w:type="spellEnd"/>
+          </w:p>
         </w:tc>
       </w:tr>
       <w:tr>
@@ -14823,6 +15309,53 @@
               <w:t>Comments entered by evaluator</w:t>
             </w:r>
           </w:p>
+          <w:p>
+            <w:pPr>
+              <w:rPr>
+                <w:sz w:val="22"/>
+                <w:szCs w:val="22"/>
+              </w:rPr>
+            </w:pPr>
+          </w:p>
+          <w:p>
+            <w:pPr>
+              <w:rPr>
+                <w:sz w:val="22"/>
+                <w:szCs w:val="22"/>
+              </w:rPr>
+            </w:pPr>
+            <w:r>
+              <w:rPr>
+                <w:sz w:val="22"/>
+                <w:szCs w:val="22"/>
+              </w:rPr>
+              <w:t>For all channels except Web Chat which represents Chat Efficiency Comment</w:t>
+            </w:r>
+          </w:p>
+          <w:p>
+            <w:pPr>
+              <w:rPr>
+                <w:sz w:val="22"/>
+                <w:szCs w:val="22"/>
+              </w:rPr>
+            </w:pPr>
+            <w:r>
+              <w:rPr>
+                <w:sz w:val="22"/>
+                <w:szCs w:val="22"/>
+              </w:rPr>
+              <w:t xml:space="preserve">Not applicable for Written </w:t>
+            </w:r>
+            <w:proofErr w:type="spellStart"/>
+            <w:r>
+              <w:rPr>
+                <w:sz w:val="22"/>
+                <w:szCs w:val="22"/>
+              </w:rPr>
+              <w:t>Corr</w:t>
+            </w:r>
+            <w:proofErr w:type="spellEnd"/>
+          </w:p>
         </w:tc>
       </w:tr>
       <w:tr>
@@ -15031,6 +15564,53 @@
               <w:t>Customer Service Escalation</w:t>
             </w:r>
           </w:p>
+          <w:p>
+            <w:pPr>
+              <w:rPr>
+                <w:sz w:val="22"/>
+                <w:szCs w:val="22"/>
+              </w:rPr>
+            </w:pPr>
+          </w:p>
+          <w:p>
+            <w:pPr>
+              <w:rPr>
+                <w:sz w:val="22"/>
+                <w:szCs w:val="22"/>
+              </w:rPr>
+            </w:pPr>
+            <w:r>
+              <w:rPr>
+                <w:sz w:val="22"/>
+                <w:szCs w:val="22"/>
+              </w:rPr>
+              <w:t xml:space="preserve">For all channels except Web Chat which represents Issue Diagnosis </w:t>
+            </w:r>
+          </w:p>
+          <w:p>
+            <w:pPr>
+              <w:rPr>
+                <w:sz w:val="22"/>
+                <w:szCs w:val="22"/>
+              </w:rPr>
+            </w:pPr>
+            <w:r>
+              <w:rPr>
+                <w:sz w:val="22"/>
+                <w:szCs w:val="22"/>
+              </w:rPr>
+              <w:t xml:space="preserve">Not applicable for Written </w:t>
+            </w:r>
+            <w:proofErr w:type="spellStart"/>
+            <w:r>
+              <w:rPr>
+                <w:sz w:val="22"/>
+                <w:szCs w:val="22"/>
+              </w:rPr>
+              <w:t>Corr</w:t>
+            </w:r>
+            <w:proofErr w:type="spellEnd"/>
+          </w:p>
         </w:tc>
       </w:tr>
       <w:tr>
@@ -15140,6 +15720,53 @@
               <w:t>Comments entered by evaluator</w:t>
             </w:r>
           </w:p>
+          <w:p>
+            <w:pPr>
+              <w:rPr>
+                <w:sz w:val="22"/>
+                <w:szCs w:val="22"/>
+              </w:rPr>
+            </w:pPr>
+          </w:p>
+          <w:p>
+            <w:pPr>
+              <w:rPr>
+                <w:sz w:val="22"/>
+                <w:szCs w:val="22"/>
+              </w:rPr>
+            </w:pPr>
+            <w:r>
+              <w:rPr>
+                <w:sz w:val="22"/>
+                <w:szCs w:val="22"/>
+              </w:rPr>
+              <w:t>For all channels except Web Chat which represents Issue Diagnosis Comment</w:t>
+            </w:r>
+          </w:p>
+          <w:p>
+            <w:pPr>
+              <w:rPr>
+                <w:sz w:val="22"/>
+                <w:szCs w:val="22"/>
+              </w:rPr>
+            </w:pPr>
+            <w:r>
+              <w:rPr>
+                <w:sz w:val="22"/>
+                <w:szCs w:val="22"/>
+              </w:rPr>
+              <w:t xml:space="preserve">Not applicable for Written </w:t>
+            </w:r>
+            <w:proofErr w:type="spellStart"/>
+            <w:r>
+              <w:rPr>
+                <w:sz w:val="22"/>
+                <w:szCs w:val="22"/>
+              </w:rPr>
+              <w:t>Corr</w:t>
+            </w:r>
+            <w:proofErr w:type="spellEnd"/>
+          </w:p>
         </w:tc>
       </w:tr>
       <w:tr>
@@ -15332,6 +15959,53 @@
               <w:t>Customer Service Escalation</w:t>
             </w:r>
           </w:p>
+          <w:p>
+            <w:pPr>
+              <w:rPr>
+                <w:sz w:val="22"/>
+                <w:szCs w:val="22"/>
+              </w:rPr>
+            </w:pPr>
+          </w:p>
+          <w:p>
+            <w:pPr>
+              <w:rPr>
+                <w:sz w:val="22"/>
+                <w:szCs w:val="22"/>
+              </w:rPr>
+            </w:pPr>
+            <w:r>
+              <w:rPr>
+                <w:sz w:val="22"/>
+                <w:szCs w:val="22"/>
+              </w:rPr>
+              <w:t xml:space="preserve">For all channels except Web Chat which represents Professional Communication </w:t>
+            </w:r>
+          </w:p>
+          <w:p>
+            <w:pPr>
+              <w:rPr>
+                <w:sz w:val="22"/>
+                <w:szCs w:val="22"/>
+              </w:rPr>
+            </w:pPr>
+            <w:r>
+              <w:rPr>
+                <w:sz w:val="22"/>
+                <w:szCs w:val="22"/>
+              </w:rPr>
+              <w:t xml:space="preserve">Not applicable for Written </w:t>
+            </w:r>
+            <w:proofErr w:type="spellStart"/>
+            <w:r>
+              <w:rPr>
+                <w:sz w:val="22"/>
+                <w:szCs w:val="22"/>
+              </w:rPr>
+              <w:t>Corr</w:t>
+            </w:r>
+            <w:proofErr w:type="spellEnd"/>
+          </w:p>
         </w:tc>
       </w:tr>
       <w:tr>
@@ -15441,6 +16115,53 @@
               <w:t>Comments entered by evaluator</w:t>
             </w:r>
           </w:p>
+          <w:p>
+            <w:pPr>
+              <w:rPr>
+                <w:sz w:val="22"/>
+                <w:szCs w:val="22"/>
+              </w:rPr>
+            </w:pPr>
+          </w:p>
+          <w:p>
+            <w:pPr>
+              <w:rPr>
+                <w:sz w:val="22"/>
+                <w:szCs w:val="22"/>
+              </w:rPr>
+            </w:pPr>
+            <w:r>
+              <w:rPr>
+                <w:sz w:val="22"/>
+                <w:szCs w:val="22"/>
+              </w:rPr>
+              <w:t>For all channels except Web Chat which represents Professional Communication Comment</w:t>
+            </w:r>
+          </w:p>
+          <w:p>
+            <w:pPr>
+              <w:rPr>
+                <w:sz w:val="22"/>
+                <w:szCs w:val="22"/>
+              </w:rPr>
+            </w:pPr>
+            <w:r>
+              <w:rPr>
+                <w:sz w:val="22"/>
+                <w:szCs w:val="22"/>
+              </w:rPr>
+              <w:t xml:space="preserve">Not applicable for Written </w:t>
+            </w:r>
+            <w:proofErr w:type="spellStart"/>
+            <w:r>
+              <w:rPr>
+                <w:sz w:val="22"/>
+                <w:szCs w:val="22"/>
+              </w:rPr>
+              <w:t>Corr</w:t>
+            </w:r>
+            <w:proofErr w:type="spellEnd"/>
+          </w:p>
         </w:tc>
       </w:tr>
       <w:tr>
@@ -15540,7 +16261,60 @@
                 <w:sz w:val="22"/>
                 <w:szCs w:val="22"/>
               </w:rPr>
-              <w:t>Values are 1- Exuberant, 2 - Happy, 3 - Neutral, 4 - Frustrated, 5 - Furious</w:t>
+              <w:t xml:space="preserve">Values are 1- Exuberant, 2 - Happy, 3 - Neutral, 4 - Frustrated, 5 </w:t>
+            </w:r>
+            <w:r>
+              <w:rPr>
+                <w:sz w:val="22"/>
+                <w:szCs w:val="22"/>
+              </w:rPr>
+              <w:t>–</w:t>
+            </w:r>
+            <w:r>
+              <w:rPr>
+                <w:sz w:val="22"/>
+                <w:szCs w:val="22"/>
+              </w:rPr>
+              <w:t xml:space="preserve"> Furious</w:t>
+            </w:r>
+          </w:p>
+          <w:p>
+            <w:pPr>
+              <w:rPr>
+                <w:sz w:val="22"/>
+                <w:szCs w:val="22"/>
+              </w:rPr>
+            </w:pPr>
+          </w:p>
+          <w:p>
+            <w:pPr>
+              <w:rPr>
+                <w:sz w:val="22"/>
+                <w:szCs w:val="22"/>
+              </w:rPr>
+            </w:pPr>
+            <w:r>
+              <w:rPr>
+                <w:sz w:val="22"/>
+                <w:szCs w:val="22"/>
+              </w:rPr>
+              <w:t xml:space="preserve">For all channels except Written </w:t>
+            </w:r>
+            <w:proofErr w:type="spellStart"/>
+            <w:r>
+              <w:rPr>
+                <w:sz w:val="22"/>
+                <w:szCs w:val="22"/>
+              </w:rPr>
+              <w:t>Corr</w:t>
+            </w:r>
+            <w:proofErr w:type="spellEnd"/>
+            <w:r>
+              <w:rPr>
+                <w:sz w:val="22"/>
+                <w:szCs w:val="22"/>
+              </w:rPr>
+              <w:t xml:space="preserve"> which is not applicable </w:t>
             </w:r>
           </w:p>
         </w:tc>
@@ -15652,6 +16426,45 @@
               <w:t>Comments entered by evaluator</w:t>
             </w:r>
           </w:p>
+          <w:p>
+            <w:pPr>
+              <w:rPr>
+                <w:sz w:val="22"/>
+                <w:szCs w:val="22"/>
+              </w:rPr>
+            </w:pPr>
+          </w:p>
+          <w:p>
+            <w:pPr>
+              <w:rPr>
+                <w:sz w:val="22"/>
+                <w:szCs w:val="22"/>
+              </w:rPr>
+            </w:pPr>
+            <w:r>
+              <w:rPr>
+                <w:sz w:val="22"/>
+                <w:szCs w:val="22"/>
+              </w:rPr>
+              <w:t xml:space="preserve">For all channels except Written </w:t>
+            </w:r>
+            <w:proofErr w:type="spellStart"/>
+            <w:r>
+              <w:rPr>
+                <w:sz w:val="22"/>
+                <w:szCs w:val="22"/>
+              </w:rPr>
+              <w:t>Corr</w:t>
+            </w:r>
+            <w:proofErr w:type="spellEnd"/>
+            <w:r>
+              <w:rPr>
+                <w:sz w:val="22"/>
+                <w:szCs w:val="22"/>
+              </w:rPr>
+              <w:t xml:space="preserve"> which is not applicable</w:t>
+            </w:r>
+          </w:p>
         </w:tc>
       </w:tr>
       <w:tr>
@@ -15751,7 +16564,60 @@
                 <w:sz w:val="22"/>
                 <w:szCs w:val="22"/>
               </w:rPr>
-              <w:t>Values are 1- Exuberant, 2 - Happy, 3 - Neutral, 4 - Frustrated, 5 - Furious</w:t>
+              <w:t xml:space="preserve">Values are 1- Exuberant, 2 - Happy, 3 - Neutral, 4 - Frustrated, 5 </w:t>
+            </w:r>
+            <w:r>
+              <w:rPr>
+                <w:sz w:val="22"/>
+                <w:szCs w:val="22"/>
+              </w:rPr>
+              <w:t>–</w:t>
+            </w:r>
+            <w:r>
+              <w:rPr>
+                <w:sz w:val="22"/>
+                <w:szCs w:val="22"/>
+              </w:rPr>
+              <w:t xml:space="preserve"> Furious</w:t>
+            </w:r>
+          </w:p>
+          <w:p>
+            <w:pPr>
+              <w:rPr>
+                <w:sz w:val="22"/>
+                <w:szCs w:val="22"/>
+              </w:rPr>
+            </w:pPr>
+          </w:p>
+          <w:p>
+            <w:pPr>
+              <w:rPr>
+                <w:sz w:val="22"/>
+                <w:szCs w:val="22"/>
+              </w:rPr>
+            </w:pPr>
+            <w:r>
+              <w:rPr>
+                <w:sz w:val="22"/>
+                <w:szCs w:val="22"/>
+              </w:rPr>
+              <w:t xml:space="preserve">For all channels except Written </w:t>
+            </w:r>
+            <w:proofErr w:type="spellStart"/>
+            <w:r>
+              <w:rPr>
+                <w:sz w:val="22"/>
+                <w:szCs w:val="22"/>
+              </w:rPr>
+              <w:t>Corr</w:t>
+            </w:r>
+            <w:proofErr w:type="spellEnd"/>
+            <w:r>
+              <w:rPr>
+                <w:sz w:val="22"/>
+                <w:szCs w:val="22"/>
+              </w:rPr>
+              <w:t xml:space="preserve"> which is not applicable</w:t>
             </w:r>
           </w:p>
         </w:tc>
@@ -15861,6 +16727,623 @@
                 <w:szCs w:val="22"/>
               </w:rPr>
               <w:t>Comments entered by evaluator</w:t>
+            </w:r>
+          </w:p>
+          <w:p>
+            <w:pPr>
+              <w:rPr>
+                <w:sz w:val="22"/>
+                <w:szCs w:val="22"/>
+              </w:rPr>
+            </w:pPr>
+          </w:p>
+          <w:p>
+            <w:pPr>
+              <w:rPr>
+                <w:sz w:val="22"/>
+                <w:szCs w:val="22"/>
+              </w:rPr>
+            </w:pPr>
+            <w:r>
+              <w:rPr>
+                <w:sz w:val="22"/>
+                <w:szCs w:val="22"/>
+              </w:rPr>
+              <w:t xml:space="preserve">For all channels except Written </w:t>
+            </w:r>
+            <w:proofErr w:type="spellStart"/>
+            <w:r>
+              <w:rPr>
+                <w:sz w:val="22"/>
+                <w:szCs w:val="22"/>
+              </w:rPr>
+              <w:t>Corr</w:t>
+            </w:r>
+            <w:proofErr w:type="spellEnd"/>
+            <w:r>
+              <w:rPr>
+                <w:sz w:val="22"/>
+                <w:szCs w:val="22"/>
+              </w:rPr>
+              <w:t xml:space="preserve"> which is not applicable</w:t>
+            </w:r>
+          </w:p>
+        </w:tc>
+      </w:tr>
+      <w:tr>
+        <w:trPr>
+          <w:tblHeader/>
+        </w:trPr>
+        <w:tc>
+          <w:tcPr>
+            <w:tcW w:w="1253" w:type="dxa"/>
+            <w:tcBorders>
+              <w:top w:val="single" w:sz="4" w:space="0" w:color="auto"/>
+              <w:left w:val="single" w:sz="4" w:space="0" w:color="auto"/>
+              <w:bottom w:val="single" w:sz="4" w:space="0" w:color="auto"/>
+              <w:right w:val="single" w:sz="4" w:space="0" w:color="auto"/>
+            </w:tcBorders>
+          </w:tcPr>
+          <w:p>
+            <w:pPr>
+              <w:pStyle w:val="TableText"/>
+              <w:numPr>
+                <w:ilvl w:val="0"/>
+                <w:numId w:val="13"/>
+              </w:numPr>
+              <w:rPr>
+                <w:b w:val="0"/>
+                <w:szCs w:val="22"/>
+              </w:rPr>
+            </w:pPr>
+          </w:p>
+        </w:tc>
+        <w:tc>
+          <w:tcPr>
+            <w:tcW w:w="2437" w:type="dxa"/>
+            <w:tcBorders>
+              <w:top w:val="single" w:sz="4" w:space="0" w:color="auto"/>
+              <w:left w:val="single" w:sz="4" w:space="0" w:color="auto"/>
+              <w:bottom w:val="single" w:sz="4" w:space="0" w:color="auto"/>
+              <w:right w:val="single" w:sz="4" w:space="0" w:color="auto"/>
+            </w:tcBorders>
+          </w:tcPr>
+          <w:p>
+            <w:pPr>
+              <w:pStyle w:val="NormalWeb"/>
+            </w:pPr>
+            <w:r>
+              <w:t>Channel</w:t>
+            </w:r>
+          </w:p>
+        </w:tc>
+        <w:tc>
+          <w:tcPr>
+            <w:tcW w:w="1710" w:type="dxa"/>
+            <w:tcBorders>
+              <w:top w:val="single" w:sz="4" w:space="0" w:color="auto"/>
+              <w:left w:val="single" w:sz="4" w:space="0" w:color="auto"/>
+              <w:bottom w:val="single" w:sz="4" w:space="0" w:color="auto"/>
+              <w:right w:val="single" w:sz="4" w:space="0" w:color="auto"/>
+            </w:tcBorders>
+          </w:tcPr>
+          <w:p>
+            <w:pPr>
+              <w:rPr>
+                <w:sz w:val="22"/>
+                <w:szCs w:val="22"/>
+              </w:rPr>
+            </w:pPr>
+            <w:r>
+              <w:rPr>
+                <w:sz w:val="22"/>
+                <w:szCs w:val="22"/>
+              </w:rPr>
+              <w:t>30 bytes, Alpha/Numeric</w:t>
+            </w:r>
+          </w:p>
+        </w:tc>
+        <w:tc>
+          <w:tcPr>
+            <w:tcW w:w="4510" w:type="dxa"/>
+            <w:tcBorders>
+              <w:top w:val="single" w:sz="4" w:space="0" w:color="auto"/>
+              <w:left w:val="single" w:sz="4" w:space="0" w:color="auto"/>
+              <w:bottom w:val="single" w:sz="4" w:space="0" w:color="auto"/>
+              <w:right w:val="single" w:sz="4" w:space="0" w:color="auto"/>
+            </w:tcBorders>
+          </w:tcPr>
+          <w:p>
+            <w:pPr>
+              <w:rPr>
+                <w:sz w:val="22"/>
+                <w:szCs w:val="22"/>
+              </w:rPr>
+            </w:pPr>
+            <w:r>
+              <w:rPr>
+                <w:sz w:val="22"/>
+                <w:szCs w:val="22"/>
+              </w:rPr>
+              <w:t xml:space="preserve">Channel associated with the evaluation </w:t>
+            </w:r>
+          </w:p>
+          <w:p>
+            <w:pPr>
+              <w:rPr>
+                <w:sz w:val="22"/>
+                <w:szCs w:val="22"/>
+              </w:rPr>
+            </w:pPr>
+            <w:r>
+              <w:rPr>
+                <w:sz w:val="22"/>
+                <w:szCs w:val="22"/>
+              </w:rPr>
+              <w:t>Values include:</w:t>
+            </w:r>
+          </w:p>
+          <w:p>
+            <w:pPr>
+              <w:rPr>
+                <w:sz w:val="22"/>
+                <w:szCs w:val="22"/>
+              </w:rPr>
+            </w:pPr>
+            <w:r>
+              <w:rPr>
+                <w:sz w:val="22"/>
+                <w:szCs w:val="22"/>
+              </w:rPr>
+              <w:t>ARC</w:t>
+            </w:r>
+          </w:p>
+          <w:p>
+            <w:pPr>
+              <w:rPr>
+                <w:sz w:val="22"/>
+                <w:szCs w:val="22"/>
+              </w:rPr>
+            </w:pPr>
+            <w:r>
+              <w:rPr>
+                <w:sz w:val="22"/>
+                <w:szCs w:val="22"/>
+              </w:rPr>
+              <w:t>ISG CSR Consult</w:t>
+            </w:r>
+          </w:p>
+          <w:p>
+            <w:pPr>
+              <w:rPr>
+                <w:sz w:val="22"/>
+                <w:szCs w:val="22"/>
+              </w:rPr>
+            </w:pPr>
+            <w:r>
+              <w:rPr>
+                <w:sz w:val="22"/>
+                <w:szCs w:val="22"/>
+              </w:rPr>
+              <w:t>Phone</w:t>
+            </w:r>
+          </w:p>
+          <w:p>
+            <w:pPr>
+              <w:rPr>
+                <w:sz w:val="22"/>
+                <w:szCs w:val="22"/>
+              </w:rPr>
+            </w:pPr>
+            <w:r>
+              <w:rPr>
+                <w:sz w:val="22"/>
+                <w:szCs w:val="22"/>
+              </w:rPr>
+              <w:t>Web Chat</w:t>
+            </w:r>
+          </w:p>
+          <w:p>
+            <w:pPr>
+              <w:rPr>
+                <w:sz w:val="22"/>
+                <w:szCs w:val="22"/>
+              </w:rPr>
+            </w:pPr>
+            <w:r>
+              <w:rPr>
+                <w:sz w:val="22"/>
+                <w:szCs w:val="22"/>
+              </w:rPr>
+              <w:t>Written Correspondence</w:t>
+            </w:r>
+          </w:p>
+        </w:tc>
+      </w:tr>
+      <w:tr>
+        <w:trPr>
+          <w:tblHeader/>
+        </w:trPr>
+        <w:tc>
+          <w:tcPr>
+            <w:tcW w:w="1253" w:type="dxa"/>
+            <w:tcBorders>
+              <w:top w:val="single" w:sz="4" w:space="0" w:color="auto"/>
+              <w:left w:val="single" w:sz="4" w:space="0" w:color="auto"/>
+              <w:bottom w:val="single" w:sz="4" w:space="0" w:color="auto"/>
+              <w:right w:val="single" w:sz="4" w:space="0" w:color="auto"/>
+            </w:tcBorders>
+          </w:tcPr>
+          <w:p>
+            <w:pPr>
+              <w:pStyle w:val="TableText"/>
+              <w:numPr>
+                <w:ilvl w:val="0"/>
+                <w:numId w:val="13"/>
+              </w:numPr>
+              <w:rPr>
+                <w:b w:val="0"/>
+                <w:szCs w:val="22"/>
+              </w:rPr>
+            </w:pPr>
+          </w:p>
+        </w:tc>
+        <w:tc>
+          <w:tcPr>
+            <w:tcW w:w="2437" w:type="dxa"/>
+            <w:tcBorders>
+              <w:top w:val="single" w:sz="4" w:space="0" w:color="auto"/>
+              <w:left w:val="single" w:sz="4" w:space="0" w:color="auto"/>
+              <w:bottom w:val="single" w:sz="4" w:space="0" w:color="auto"/>
+              <w:right w:val="single" w:sz="4" w:space="0" w:color="auto"/>
+            </w:tcBorders>
+          </w:tcPr>
+          <w:p>
+            <w:pPr>
+              <w:pStyle w:val="NormalWeb"/>
+            </w:pPr>
+            <w:r>
+              <w:t>NGD Activity ID</w:t>
+            </w:r>
+          </w:p>
+        </w:tc>
+        <w:tc>
+          <w:tcPr>
+            <w:tcW w:w="1710" w:type="dxa"/>
+            <w:tcBorders>
+              <w:top w:val="single" w:sz="4" w:space="0" w:color="auto"/>
+              <w:left w:val="single" w:sz="4" w:space="0" w:color="auto"/>
+              <w:bottom w:val="single" w:sz="4" w:space="0" w:color="auto"/>
+              <w:right w:val="single" w:sz="4" w:space="0" w:color="auto"/>
+            </w:tcBorders>
+          </w:tcPr>
+          <w:p>
+            <w:pPr>
+              <w:rPr>
+                <w:sz w:val="22"/>
+                <w:szCs w:val="22"/>
+              </w:rPr>
+            </w:pPr>
+            <w:r>
+              <w:rPr>
+                <w:sz w:val="22"/>
+                <w:szCs w:val="22"/>
+              </w:rPr>
+              <w:t>26 bytes, Alpha/Numeric</w:t>
+            </w:r>
+          </w:p>
+        </w:tc>
+        <w:tc>
+          <w:tcPr>
+            <w:tcW w:w="4510" w:type="dxa"/>
+            <w:tcBorders>
+              <w:top w:val="single" w:sz="4" w:space="0" w:color="auto"/>
+              <w:left w:val="single" w:sz="4" w:space="0" w:color="auto"/>
+              <w:bottom w:val="single" w:sz="4" w:space="0" w:color="auto"/>
+              <w:right w:val="single" w:sz="4" w:space="0" w:color="auto"/>
+            </w:tcBorders>
+          </w:tcPr>
+          <w:p>
+            <w:pPr>
+              <w:rPr>
+                <w:sz w:val="22"/>
+                <w:szCs w:val="22"/>
+              </w:rPr>
+            </w:pPr>
+            <w:r>
+              <w:rPr>
+                <w:sz w:val="22"/>
+                <w:szCs w:val="22"/>
+              </w:rPr>
+              <w:t xml:space="preserve">NGD Activity ID </w:t>
+            </w:r>
+            <w:proofErr w:type="spellStart"/>
+            <w:r>
+              <w:rPr>
+                <w:sz w:val="22"/>
+                <w:szCs w:val="22"/>
+              </w:rPr>
+              <w:t>assoiciated</w:t>
+            </w:r>
+            <w:proofErr w:type="spellEnd"/>
+            <w:r>
+              <w:rPr>
+                <w:sz w:val="22"/>
+                <w:szCs w:val="22"/>
+              </w:rPr>
+              <w:t xml:space="preserve"> with the evaluation</w:t>
+            </w:r>
+          </w:p>
+          <w:p>
+            <w:pPr>
+              <w:rPr>
+                <w:sz w:val="22"/>
+                <w:szCs w:val="22"/>
+              </w:rPr>
+            </w:pPr>
+            <w:r>
+              <w:rPr>
+                <w:sz w:val="22"/>
+                <w:szCs w:val="22"/>
+              </w:rPr>
+              <w:t xml:space="preserve">Populated when channel is Web Chat, Written </w:t>
+            </w:r>
+            <w:proofErr w:type="spellStart"/>
+            <w:r>
+              <w:rPr>
+                <w:sz w:val="22"/>
+                <w:szCs w:val="22"/>
+              </w:rPr>
+              <w:t>Corr</w:t>
+            </w:r>
+            <w:proofErr w:type="spellEnd"/>
+            <w:r>
+              <w:rPr>
+                <w:sz w:val="22"/>
+                <w:szCs w:val="22"/>
+              </w:rPr>
+              <w:t xml:space="preserve"> </w:t>
+            </w:r>
+          </w:p>
+        </w:tc>
+      </w:tr>
+      <w:tr>
+        <w:trPr>
+          <w:tblHeader/>
+        </w:trPr>
+        <w:tc>
+          <w:tcPr>
+            <w:tcW w:w="1253" w:type="dxa"/>
+            <w:tcBorders>
+              <w:top w:val="single" w:sz="4" w:space="0" w:color="auto"/>
+              <w:left w:val="single" w:sz="4" w:space="0" w:color="auto"/>
+              <w:bottom w:val="single" w:sz="4" w:space="0" w:color="auto"/>
+              <w:right w:val="single" w:sz="4" w:space="0" w:color="auto"/>
+            </w:tcBorders>
+          </w:tcPr>
+          <w:p>
+            <w:pPr>
+              <w:pStyle w:val="TableText"/>
+              <w:numPr>
+                <w:ilvl w:val="0"/>
+                <w:numId w:val="13"/>
+              </w:numPr>
+              <w:rPr>
+                <w:b w:val="0"/>
+                <w:szCs w:val="22"/>
+              </w:rPr>
+            </w:pPr>
+          </w:p>
+        </w:tc>
+        <w:tc>
+          <w:tcPr>
+            <w:tcW w:w="2437" w:type="dxa"/>
+            <w:tcBorders>
+              <w:top w:val="single" w:sz="4" w:space="0" w:color="auto"/>
+              <w:left w:val="single" w:sz="4" w:space="0" w:color="auto"/>
+              <w:bottom w:val="single" w:sz="4" w:space="0" w:color="auto"/>
+              <w:right w:val="single" w:sz="4" w:space="0" w:color="auto"/>
+            </w:tcBorders>
+          </w:tcPr>
+          <w:p>
+            <w:pPr>
+              <w:pStyle w:val="NormalWeb"/>
+            </w:pPr>
+            <w:r>
+              <w:t>DCN</w:t>
+            </w:r>
+          </w:p>
+        </w:tc>
+        <w:tc>
+          <w:tcPr>
+            <w:tcW w:w="1710" w:type="dxa"/>
+            <w:tcBorders>
+              <w:top w:val="single" w:sz="4" w:space="0" w:color="auto"/>
+              <w:left w:val="single" w:sz="4" w:space="0" w:color="auto"/>
+              <w:bottom w:val="single" w:sz="4" w:space="0" w:color="auto"/>
+              <w:right w:val="single" w:sz="4" w:space="0" w:color="auto"/>
+            </w:tcBorders>
+          </w:tcPr>
+          <w:p>
+            <w:pPr>
+              <w:rPr>
+                <w:sz w:val="22"/>
+                <w:szCs w:val="22"/>
+              </w:rPr>
+            </w:pPr>
+            <w:r>
+              <w:rPr>
+                <w:sz w:val="22"/>
+                <w:szCs w:val="22"/>
+              </w:rPr>
+              <w:t>14 bytes, Alpha/Numeric</w:t>
+            </w:r>
+          </w:p>
+        </w:tc>
+        <w:tc>
+          <w:tcPr>
+            <w:tcW w:w="4510" w:type="dxa"/>
+            <w:tcBorders>
+              <w:top w:val="single" w:sz="4" w:space="0" w:color="auto"/>
+              <w:left w:val="single" w:sz="4" w:space="0" w:color="auto"/>
+              <w:bottom w:val="single" w:sz="4" w:space="0" w:color="auto"/>
+              <w:right w:val="single" w:sz="4" w:space="0" w:color="auto"/>
+            </w:tcBorders>
+          </w:tcPr>
+          <w:p>
+            <w:pPr>
+              <w:rPr>
+                <w:sz w:val="22"/>
+                <w:szCs w:val="22"/>
+              </w:rPr>
+            </w:pPr>
+            <w:r>
+              <w:rPr>
+                <w:sz w:val="22"/>
+                <w:szCs w:val="22"/>
+              </w:rPr>
+              <w:t xml:space="preserve">Document Control Number associated with the evaluation </w:t>
+            </w:r>
+          </w:p>
+          <w:p>
+            <w:pPr>
+              <w:rPr>
+                <w:sz w:val="22"/>
+                <w:szCs w:val="22"/>
+              </w:rPr>
+            </w:pPr>
+            <w:r>
+              <w:rPr>
+                <w:sz w:val="22"/>
+                <w:szCs w:val="22"/>
+              </w:rPr>
+              <w:t xml:space="preserve">Populated when channel is Written </w:t>
+            </w:r>
+            <w:proofErr w:type="spellStart"/>
+            <w:r>
+              <w:rPr>
+                <w:sz w:val="22"/>
+                <w:szCs w:val="22"/>
+              </w:rPr>
+              <w:t>Corr</w:t>
+            </w:r>
+            <w:proofErr w:type="spellEnd"/>
+          </w:p>
+        </w:tc>
+      </w:tr>
+      <w:tr>
+        <w:trPr>
+          <w:tblHeader/>
+        </w:trPr>
+        <w:tc>
+          <w:tcPr>
+            <w:tcW w:w="1253" w:type="dxa"/>
+            <w:tcBorders>
+              <w:top w:val="single" w:sz="4" w:space="0" w:color="auto"/>
+              <w:left w:val="single" w:sz="4" w:space="0" w:color="auto"/>
+              <w:bottom w:val="single" w:sz="4" w:space="0" w:color="auto"/>
+              <w:right w:val="single" w:sz="4" w:space="0" w:color="auto"/>
+            </w:tcBorders>
+          </w:tcPr>
+          <w:p>
+            <w:pPr>
+              <w:pStyle w:val="TableText"/>
+              <w:numPr>
+                <w:ilvl w:val="0"/>
+                <w:numId w:val="13"/>
+              </w:numPr>
+              <w:rPr>
+                <w:b w:val="0"/>
+                <w:szCs w:val="22"/>
+              </w:rPr>
+            </w:pPr>
+          </w:p>
+        </w:tc>
+        <w:tc>
+          <w:tcPr>
+            <w:tcW w:w="2437" w:type="dxa"/>
+            <w:tcBorders>
+              <w:top w:val="single" w:sz="4" w:space="0" w:color="auto"/>
+              <w:left w:val="single" w:sz="4" w:space="0" w:color="auto"/>
+              <w:bottom w:val="single" w:sz="4" w:space="0" w:color="auto"/>
+              <w:right w:val="single" w:sz="4" w:space="0" w:color="auto"/>
+            </w:tcBorders>
+          </w:tcPr>
+          <w:p>
+            <w:pPr>
+              <w:pStyle w:val="NormalWeb"/>
+            </w:pPr>
+            <w:proofErr w:type="spellStart"/>
+            <w:r>
+              <w:t>Case_Number</w:t>
+            </w:r>
+            <w:proofErr w:type="spellEnd"/>
+          </w:p>
+        </w:tc>
+        <w:tc>
+          <w:tcPr>
+            <w:tcW w:w="1710" w:type="dxa"/>
+            <w:tcBorders>
+              <w:top w:val="single" w:sz="4" w:space="0" w:color="auto"/>
+              <w:left w:val="single" w:sz="4" w:space="0" w:color="auto"/>
+              <w:bottom w:val="single" w:sz="4" w:space="0" w:color="auto"/>
+              <w:right w:val="single" w:sz="4" w:space="0" w:color="auto"/>
+            </w:tcBorders>
+          </w:tcPr>
+          <w:p>
+            <w:pPr>
+              <w:rPr>
+                <w:sz w:val="22"/>
+                <w:szCs w:val="22"/>
+              </w:rPr>
+            </w:pPr>
+            <w:r>
+              <w:rPr>
+                <w:sz w:val="22"/>
+                <w:szCs w:val="22"/>
+              </w:rPr>
+              <w:t>10 bytes, Alpha/Numeric</w:t>
+            </w:r>
+          </w:p>
+        </w:tc>
+        <w:tc>
+          <w:tcPr>
+            <w:tcW w:w="4510" w:type="dxa"/>
+            <w:tcBorders>
+              <w:top w:val="single" w:sz="4" w:space="0" w:color="auto"/>
+              <w:left w:val="single" w:sz="4" w:space="0" w:color="auto"/>
+              <w:bottom w:val="single" w:sz="4" w:space="0" w:color="auto"/>
+              <w:right w:val="single" w:sz="4" w:space="0" w:color="auto"/>
+            </w:tcBorders>
+          </w:tcPr>
+          <w:p>
+            <w:pPr>
+              <w:rPr>
+                <w:sz w:val="22"/>
+                <w:szCs w:val="22"/>
+              </w:rPr>
+            </w:pPr>
+            <w:r>
+              <w:rPr>
+                <w:sz w:val="22"/>
+                <w:szCs w:val="22"/>
+              </w:rPr>
+              <w:t xml:space="preserve">Case Number associated with the evaluation </w:t>
+            </w:r>
+          </w:p>
+          <w:p>
+            <w:pPr>
+              <w:rPr>
+                <w:sz w:val="22"/>
+                <w:szCs w:val="22"/>
+              </w:rPr>
+            </w:pPr>
+            <w:r>
+              <w:rPr>
+                <w:sz w:val="22"/>
+                <w:szCs w:val="22"/>
+              </w:rPr>
+              <w:t>Populated when channel is Web Chat</w:t>
             </w:r>
           </w:p>
         </w:tc>
@@ -15902,7 +17385,7 @@
 </file>
 
 <file path=word/endnotes.xml><?xml version="1.0" encoding="utf-8"?>
-<w:endnotes xmlns:wpc="http://schemas.microsoft.com/office/word/2010/wordprocessingCanvas" xmlns:cx="http://schemas.microsoft.com/office/drawing/2014/chartex" xmlns:cx1="http://schemas.microsoft.com/office/drawing/2015/9/8/chartex" xmlns:cx2="http://schemas.microsoft.com/office/drawing/2015/10/21/chartex" xmlns:cx3="http://schemas.microsoft.com/office/drawing/2016/5/9/chartex" xmlns:cx4="http://schemas.microsoft.com/office/drawing/2016/5/10/chartex" xmlns:cx5="http://schemas.microsoft.com/office/drawing/2016/5/11/chartex" xmlns:cx6="http://schemas.microsoft.com/office/drawing/2016/5/12/chartex" xmlns:cx7="http://schemas.microsoft.com/office/drawing/2016/5/13/chartex" xmlns:cx8="http://schemas.microsoft.com/office/drawing/2016/5/14/chartex" xmlns:mc="http://schemas.openxmlformats.org/markup-compatibility/2006" xmlns:aink="http://schemas.microsoft.com/office/drawing/2016/ink" xmlns:am3d="http://schemas.microsoft.com/office/drawing/2017/model3d" xmlns:o="urn:schemas-microsoft-com:office:office" xmlns:r="http://schemas.openxmlformats.org/officeDocument/2006/relationships" xmlns:m="http://schemas.openxmlformats.org/officeDocument/2006/math" xmlns:v="urn:schemas-microsoft-com:vml" xmlns:wp14="http://schemas.microsoft.com/office/word/2010/wordprocessingDrawing" xmlns:wp="http://schemas.openxmlformats.org/drawingml/2006/wordprocessingDrawing" xmlns:w10="urn:schemas-microsoft-com:office:word" xmlns:w="http://schemas.openxmlformats.org/wordprocessingml/2006/main" xmlns:w14="http://schemas.microsoft.com/office/word/2010/wordml" xmlns:w15="http://schemas.microsoft.com/office/word/2012/wordml" xmlns:w16cex="http://schemas.microsoft.com/office/word/2018/wordml/cex" xmlns:w16cid="http://schemas.microsoft.com/office/word/2016/wordml/cid" xmlns:w16="http://schemas.microsoft.com/office/word/2018/wordml" xmlns:w16se="http://schemas.microsoft.com/office/word/2015/wordml/symex" xmlns:wpg="http://schemas.microsoft.com/office/word/2010/wordprocessingGroup" xmlns:wpi="http://schemas.microsoft.com/office/word/2010/wordprocessingInk" xmlns:wne="http://schemas.microsoft.com/office/word/2006/wordml" xmlns:wps="http://schemas.microsoft.com/office/word/2010/wordprocessingShape" mc:Ignorable="w14 w15 w16se w16cid w16 w16cex wp14">
+<w:endnotes xmlns:wpc="http://schemas.microsoft.com/office/word/2010/wordprocessingCanvas" xmlns:cx="http://schemas.microsoft.com/office/drawing/2014/chartex" xmlns:cx1="http://schemas.microsoft.com/office/drawing/2015/9/8/chartex" xmlns:cx2="http://schemas.microsoft.com/office/drawing/2015/10/21/chartex" xmlns:cx3="http://schemas.microsoft.com/office/drawing/2016/5/9/chartex" xmlns:cx4="http://schemas.microsoft.com/office/drawing/2016/5/10/chartex" xmlns:cx5="http://schemas.microsoft.com/office/drawing/2016/5/11/chartex" xmlns:cx6="http://schemas.microsoft.com/office/drawing/2016/5/12/chartex" xmlns:cx7="http://schemas.microsoft.com/office/drawing/2016/5/13/chartex" xmlns:cx8="http://schemas.microsoft.com/office/drawing/2016/5/14/chartex" xmlns:mc="http://schemas.openxmlformats.org/markup-compatibility/2006" xmlns:aink="http://schemas.microsoft.com/office/drawing/2016/ink" xmlns:am3d="http://schemas.microsoft.com/office/drawing/2017/model3d" xmlns:o="urn:schemas-microsoft-com:office:office" xmlns:r="http://schemas.openxmlformats.org/officeDocument/2006/relationships" xmlns:m="http://schemas.openxmlformats.org/officeDocument/2006/math" xmlns:v="urn:schemas-microsoft-com:vml" xmlns:wp14="http://schemas.microsoft.com/office/word/2010/wordprocessingDrawing" xmlns:wp="http://schemas.openxmlformats.org/drawingml/2006/wordprocessingDrawing" xmlns:w10="urn:schemas-microsoft-com:office:word" xmlns:w="http://schemas.openxmlformats.org/wordprocessingml/2006/main" xmlns:w14="http://schemas.microsoft.com/office/word/2010/wordml" xmlns:w15="http://schemas.microsoft.com/office/word/2012/wordml" xmlns:w16cid="http://schemas.microsoft.com/office/word/2016/wordml/cid" xmlns:w16se="http://schemas.microsoft.com/office/word/2015/wordml/symex" xmlns:wpg="http://schemas.microsoft.com/office/word/2010/wordprocessingGroup" xmlns:wpi="http://schemas.microsoft.com/office/word/2010/wordprocessingInk" xmlns:wne="http://schemas.microsoft.com/office/word/2006/wordml" xmlns:wps="http://schemas.microsoft.com/office/word/2010/wordprocessingShape" mc:Ignorable="w14 w15 w16se w16cid wp14">
   <w:endnote w:type="separator" w:id="-1">
     <w:p>
       <w:r>
@@ -15921,7 +17404,7 @@
 </file>
 
 <file path=word/footer1.xml><?xml version="1.0" encoding="utf-8"?>
-<w:ftr xmlns:wpc="http://schemas.microsoft.com/office/word/2010/wordprocessingCanvas" xmlns:cx="http://schemas.microsoft.com/office/drawing/2014/chartex" xmlns:cx1="http://schemas.microsoft.com/office/drawing/2015/9/8/chartex" xmlns:cx2="http://schemas.microsoft.com/office/drawing/2015/10/21/chartex" xmlns:cx3="http://schemas.microsoft.com/office/drawing/2016/5/9/chartex" xmlns:cx4="http://schemas.microsoft.com/office/drawing/2016/5/10/chartex" xmlns:cx5="http://schemas.microsoft.com/office/drawing/2016/5/11/chartex" xmlns:cx6="http://schemas.microsoft.com/office/drawing/2016/5/12/chartex" xmlns:cx7="http://schemas.microsoft.com/office/drawing/2016/5/13/chartex" xmlns:cx8="http://schemas.microsoft.com/office/drawing/2016/5/14/chartex" xmlns:mc="http://schemas.openxmlformats.org/markup-compatibility/2006" xmlns:aink="http://schemas.microsoft.com/office/drawing/2016/ink" xmlns:am3d="http://schemas.microsoft.com/office/drawing/2017/model3d" xmlns:o="urn:schemas-microsoft-com:office:office" xmlns:r="http://schemas.openxmlformats.org/officeDocument/2006/relationships" xmlns:m="http://schemas.openxmlformats.org/officeDocument/2006/math" xmlns:v="urn:schemas-microsoft-com:vml" xmlns:wp14="http://schemas.microsoft.com/office/word/2010/wordprocessingDrawing" xmlns:wp="http://schemas.openxmlformats.org/drawingml/2006/wordprocessingDrawing" xmlns:w10="urn:schemas-microsoft-com:office:word" xmlns:w="http://schemas.openxmlformats.org/wordprocessingml/2006/main" xmlns:w14="http://schemas.microsoft.com/office/word/2010/wordml" xmlns:w15="http://schemas.microsoft.com/office/word/2012/wordml" xmlns:w16cex="http://schemas.microsoft.com/office/word/2018/wordml/cex" xmlns:w16cid="http://schemas.microsoft.com/office/word/2016/wordml/cid" xmlns:w16="http://schemas.microsoft.com/office/word/2018/wordml" xmlns:w16se="http://schemas.microsoft.com/office/word/2015/wordml/symex" xmlns:wpg="http://schemas.microsoft.com/office/word/2010/wordprocessingGroup" xmlns:wpi="http://schemas.microsoft.com/office/word/2010/wordprocessingInk" xmlns:wne="http://schemas.microsoft.com/office/word/2006/wordml" xmlns:wps="http://schemas.microsoft.com/office/word/2010/wordprocessingShape" mc:Ignorable="w14 w15 w16se w16cid w16 w16cex wp14">
+<w:ftr xmlns:wpc="http://schemas.microsoft.com/office/word/2010/wordprocessingCanvas" xmlns:cx="http://schemas.microsoft.com/office/drawing/2014/chartex" xmlns:cx1="http://schemas.microsoft.com/office/drawing/2015/9/8/chartex" xmlns:cx2="http://schemas.microsoft.com/office/drawing/2015/10/21/chartex" xmlns:cx3="http://schemas.microsoft.com/office/drawing/2016/5/9/chartex" xmlns:cx4="http://schemas.microsoft.com/office/drawing/2016/5/10/chartex" xmlns:cx5="http://schemas.microsoft.com/office/drawing/2016/5/11/chartex" xmlns:cx6="http://schemas.microsoft.com/office/drawing/2016/5/12/chartex" xmlns:cx7="http://schemas.microsoft.com/office/drawing/2016/5/13/chartex" xmlns:cx8="http://schemas.microsoft.com/office/drawing/2016/5/14/chartex" xmlns:mc="http://schemas.openxmlformats.org/markup-compatibility/2006" xmlns:aink="http://schemas.microsoft.com/office/drawing/2016/ink" xmlns:am3d="http://schemas.microsoft.com/office/drawing/2017/model3d" xmlns:o="urn:schemas-microsoft-com:office:office" xmlns:r="http://schemas.openxmlformats.org/officeDocument/2006/relationships" xmlns:m="http://schemas.openxmlformats.org/officeDocument/2006/math" xmlns:v="urn:schemas-microsoft-com:vml" xmlns:wp14="http://schemas.microsoft.com/office/word/2010/wordprocessingDrawing" xmlns:wp="http://schemas.openxmlformats.org/drawingml/2006/wordprocessingDrawing" xmlns:w10="urn:schemas-microsoft-com:office:word" xmlns:w="http://schemas.openxmlformats.org/wordprocessingml/2006/main" xmlns:w14="http://schemas.microsoft.com/office/word/2010/wordml" xmlns:w15="http://schemas.microsoft.com/office/word/2012/wordml" xmlns:w16cid="http://schemas.microsoft.com/office/word/2016/wordml/cid" xmlns:w16se="http://schemas.microsoft.com/office/word/2015/wordml/symex" xmlns:wpg="http://schemas.microsoft.com/office/word/2010/wordprocessingGroup" xmlns:wpi="http://schemas.microsoft.com/office/word/2010/wordprocessingInk" xmlns:wne="http://schemas.microsoft.com/office/word/2006/wordml" xmlns:wps="http://schemas.microsoft.com/office/word/2010/wordprocessingShape" mc:Ignorable="w14 w15 w16se w16cid wp14">
   <w:p>
     <w:pPr>
       <w:pStyle w:val="Footer"/>
@@ -15959,7 +17442,7 @@
 </file>
 
 <file path=word/footer2.xml><?xml version="1.0" encoding="utf-8"?>
-<w:ftr xmlns:wpc="http://schemas.microsoft.com/office/word/2010/wordprocessingCanvas" xmlns:cx="http://schemas.microsoft.com/office/drawing/2014/chartex" xmlns:cx1="http://schemas.microsoft.com/office/drawing/2015/9/8/chartex" xmlns:cx2="http://schemas.microsoft.com/office/drawing/2015/10/21/chartex" xmlns:cx3="http://schemas.microsoft.com/office/drawing/2016/5/9/chartex" xmlns:cx4="http://schemas.microsoft.com/office/drawing/2016/5/10/chartex" xmlns:cx5="http://schemas.microsoft.com/office/drawing/2016/5/11/chartex" xmlns:cx6="http://schemas.microsoft.com/office/drawing/2016/5/12/chartex" xmlns:cx7="http://schemas.microsoft.com/office/drawing/2016/5/13/chartex" xmlns:cx8="http://schemas.microsoft.com/office/drawing/2016/5/14/chartex" xmlns:mc="http://schemas.openxmlformats.org/markup-compatibility/2006" xmlns:aink="http://schemas.microsoft.com/office/drawing/2016/ink" xmlns:am3d="http://schemas.microsoft.com/office/drawing/2017/model3d" xmlns:o="urn:schemas-microsoft-com:office:office" xmlns:r="http://schemas.openxmlformats.org/officeDocument/2006/relationships" xmlns:m="http://schemas.openxmlformats.org/officeDocument/2006/math" xmlns:v="urn:schemas-microsoft-com:vml" xmlns:wp14="http://schemas.microsoft.com/office/word/2010/wordprocessingDrawing" xmlns:wp="http://schemas.openxmlformats.org/drawingml/2006/wordprocessingDrawing" xmlns:w10="urn:schemas-microsoft-com:office:word" xmlns:w="http://schemas.openxmlformats.org/wordprocessingml/2006/main" xmlns:w14="http://schemas.microsoft.com/office/word/2010/wordml" xmlns:w15="http://schemas.microsoft.com/office/word/2012/wordml" xmlns:w16cex="http://schemas.microsoft.com/office/word/2018/wordml/cex" xmlns:w16cid="http://schemas.microsoft.com/office/word/2016/wordml/cid" xmlns:w16="http://schemas.microsoft.com/office/word/2018/wordml" xmlns:w16se="http://schemas.microsoft.com/office/word/2015/wordml/symex" xmlns:wpg="http://schemas.microsoft.com/office/word/2010/wordprocessingGroup" xmlns:wpi="http://schemas.microsoft.com/office/word/2010/wordprocessingInk" xmlns:wne="http://schemas.microsoft.com/office/word/2006/wordml" xmlns:wps="http://schemas.microsoft.com/office/word/2010/wordprocessingShape" mc:Ignorable="w14 w15 w16se w16cid w16 w16cex wp14">
+<w:ftr xmlns:wpc="http://schemas.microsoft.com/office/word/2010/wordprocessingCanvas" xmlns:cx="http://schemas.microsoft.com/office/drawing/2014/chartex" xmlns:cx1="http://schemas.microsoft.com/office/drawing/2015/9/8/chartex" xmlns:cx2="http://schemas.microsoft.com/office/drawing/2015/10/21/chartex" xmlns:cx3="http://schemas.microsoft.com/office/drawing/2016/5/9/chartex" xmlns:cx4="http://schemas.microsoft.com/office/drawing/2016/5/10/chartex" xmlns:cx5="http://schemas.microsoft.com/office/drawing/2016/5/11/chartex" xmlns:cx6="http://schemas.microsoft.com/office/drawing/2016/5/12/chartex" xmlns:cx7="http://schemas.microsoft.com/office/drawing/2016/5/13/chartex" xmlns:cx8="http://schemas.microsoft.com/office/drawing/2016/5/14/chartex" xmlns:mc="http://schemas.openxmlformats.org/markup-compatibility/2006" xmlns:aink="http://schemas.microsoft.com/office/drawing/2016/ink" xmlns:am3d="http://schemas.microsoft.com/office/drawing/2017/model3d" xmlns:o="urn:schemas-microsoft-com:office:office" xmlns:r="http://schemas.openxmlformats.org/officeDocument/2006/relationships" xmlns:m="http://schemas.openxmlformats.org/officeDocument/2006/math" xmlns:v="urn:schemas-microsoft-com:vml" xmlns:wp14="http://schemas.microsoft.com/office/word/2010/wordprocessingDrawing" xmlns:wp="http://schemas.openxmlformats.org/drawingml/2006/wordprocessingDrawing" xmlns:w10="urn:schemas-microsoft-com:office:word" xmlns:w="http://schemas.openxmlformats.org/wordprocessingml/2006/main" xmlns:w14="http://schemas.microsoft.com/office/word/2010/wordml" xmlns:w15="http://schemas.microsoft.com/office/word/2012/wordml" xmlns:w16cid="http://schemas.microsoft.com/office/word/2016/wordml/cid" xmlns:w16se="http://schemas.microsoft.com/office/word/2015/wordml/symex" xmlns:wpg="http://schemas.microsoft.com/office/word/2010/wordprocessingGroup" xmlns:wpi="http://schemas.microsoft.com/office/word/2010/wordprocessingInk" xmlns:wne="http://schemas.microsoft.com/office/word/2006/wordml" xmlns:wps="http://schemas.microsoft.com/office/word/2010/wordprocessingShape" mc:Ignorable="w14 w15 w16se w16cid wp14">
   <w:p>
     <w:pPr>
       <w:rPr>
@@ -16037,7 +17520,7 @@
         </mc:Choice>
         <mc:Fallback>
           <w:pict>
-            <v:line w14:anchorId="3DB0FAE2" id="Line 39" o:spid="_x0000_s1026" style="position:absolute;z-index:251658240;visibility:visible;mso-wrap-style:square;mso-width-percent:0;mso-height-percent:0;mso-wrap-distance-left:9pt;mso-wrap-distance-top:0;mso-wrap-distance-right:9pt;mso-wrap-distance-bottom:0;mso-position-horizontal:absolute;mso-position-horizontal-relative:text;mso-position-vertical:absolute;mso-position-vertical-relative:text;mso-width-percent:0;mso-height-percent:0;mso-width-relative:page;mso-height-relative:page" from="0,1.8pt" to="475.2pt,1.8pt" o:gfxdata="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" o:allowincell="f"/>
+            <v:line w14:anchorId="67A3F6D9" id="Line 39" o:spid="_x0000_s1026" style="position:absolute;z-index:251658240;visibility:visible;mso-wrap-style:square;mso-width-percent:0;mso-height-percent:0;mso-wrap-distance-left:9pt;mso-wrap-distance-top:0;mso-wrap-distance-right:9pt;mso-wrap-distance-bottom:0;mso-position-horizontal:absolute;mso-position-horizontal-relative:text;mso-position-vertical:absolute;mso-position-vertical-relative:text;mso-width-percent:0;mso-height-percent:0;mso-width-relative:page;mso-height-relative:page" from="0,1.8pt" to="475.2pt,1.8pt" o:gfxdata="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" o:allowincell="f"/>
           </w:pict>
         </mc:Fallback>
       </mc:AlternateContent>
@@ -16161,7 +17644,7 @@
 </file>
 
 <file path=word/footer3.xml><?xml version="1.0" encoding="utf-8"?>
-<w:ftr xmlns:wpc="http://schemas.microsoft.com/office/word/2010/wordprocessingCanvas" xmlns:cx="http://schemas.microsoft.com/office/drawing/2014/chartex" xmlns:cx1="http://schemas.microsoft.com/office/drawing/2015/9/8/chartex" xmlns:cx2="http://schemas.microsoft.com/office/drawing/2015/10/21/chartex" xmlns:cx3="http://schemas.microsoft.com/office/drawing/2016/5/9/chartex" xmlns:cx4="http://schemas.microsoft.com/office/drawing/2016/5/10/chartex" xmlns:cx5="http://schemas.microsoft.com/office/drawing/2016/5/11/chartex" xmlns:cx6="http://schemas.microsoft.com/office/drawing/2016/5/12/chartex" xmlns:cx7="http://schemas.microsoft.com/office/drawing/2016/5/13/chartex" xmlns:cx8="http://schemas.microsoft.com/office/drawing/2016/5/14/chartex" xmlns:mc="http://schemas.openxmlformats.org/markup-compatibility/2006" xmlns:aink="http://schemas.microsoft.com/office/drawing/2016/ink" xmlns:am3d="http://schemas.microsoft.com/office/drawing/2017/model3d" xmlns:o="urn:schemas-microsoft-com:office:office" xmlns:r="http://schemas.openxmlformats.org/officeDocument/2006/relationships" xmlns:m="http://schemas.openxmlformats.org/officeDocument/2006/math" xmlns:v="urn:schemas-microsoft-com:vml" xmlns:wp14="http://schemas.microsoft.com/office/word/2010/wordprocessingDrawing" xmlns:wp="http://schemas.openxmlformats.org/drawingml/2006/wordprocessingDrawing" xmlns:w10="urn:schemas-microsoft-com:office:word" xmlns:w="http://schemas.openxmlformats.org/wordprocessingml/2006/main" xmlns:w14="http://schemas.microsoft.com/office/word/2010/wordml" xmlns:w15="http://schemas.microsoft.com/office/word/2012/wordml" xmlns:w16cex="http://schemas.microsoft.com/office/word/2018/wordml/cex" xmlns:w16cid="http://schemas.microsoft.com/office/word/2016/wordml/cid" xmlns:w16="http://schemas.microsoft.com/office/word/2018/wordml" xmlns:w16se="http://schemas.microsoft.com/office/word/2015/wordml/symex" xmlns:wpg="http://schemas.microsoft.com/office/word/2010/wordprocessingGroup" xmlns:wpi="http://schemas.microsoft.com/office/word/2010/wordprocessingInk" xmlns:wne="http://schemas.microsoft.com/office/word/2006/wordml" xmlns:wps="http://schemas.microsoft.com/office/word/2010/wordprocessingShape" mc:Ignorable="w14 w15 w16se w16cid w16 w16cex wp14">
+<w:ftr xmlns:wpc="http://schemas.microsoft.com/office/word/2010/wordprocessingCanvas" xmlns:cx="http://schemas.microsoft.com/office/drawing/2014/chartex" xmlns:cx1="http://schemas.microsoft.com/office/drawing/2015/9/8/chartex" xmlns:cx2="http://schemas.microsoft.com/office/drawing/2015/10/21/chartex" xmlns:cx3="http://schemas.microsoft.com/office/drawing/2016/5/9/chartex" xmlns:cx4="http://schemas.microsoft.com/office/drawing/2016/5/10/chartex" xmlns:cx5="http://schemas.microsoft.com/office/drawing/2016/5/11/chartex" xmlns:cx6="http://schemas.microsoft.com/office/drawing/2016/5/12/chartex" xmlns:cx7="http://schemas.microsoft.com/office/drawing/2016/5/13/chartex" xmlns:cx8="http://schemas.microsoft.com/office/drawing/2016/5/14/chartex" xmlns:mc="http://schemas.openxmlformats.org/markup-compatibility/2006" xmlns:aink="http://schemas.microsoft.com/office/drawing/2016/ink" xmlns:am3d="http://schemas.microsoft.com/office/drawing/2017/model3d" xmlns:o="urn:schemas-microsoft-com:office:office" xmlns:r="http://schemas.openxmlformats.org/officeDocument/2006/relationships" xmlns:m="http://schemas.openxmlformats.org/officeDocument/2006/math" xmlns:v="urn:schemas-microsoft-com:vml" xmlns:wp14="http://schemas.microsoft.com/office/word/2010/wordprocessingDrawing" xmlns:wp="http://schemas.openxmlformats.org/drawingml/2006/wordprocessingDrawing" xmlns:w10="urn:schemas-microsoft-com:office:word" xmlns:w="http://schemas.openxmlformats.org/wordprocessingml/2006/main" xmlns:w14="http://schemas.microsoft.com/office/word/2010/wordml" xmlns:w15="http://schemas.microsoft.com/office/word/2012/wordml" xmlns:w16cid="http://schemas.microsoft.com/office/word/2016/wordml/cid" xmlns:w16se="http://schemas.microsoft.com/office/word/2015/wordml/symex" xmlns:wpg="http://schemas.microsoft.com/office/word/2010/wordprocessingGroup" xmlns:wpi="http://schemas.microsoft.com/office/word/2010/wordprocessingInk" xmlns:wne="http://schemas.microsoft.com/office/word/2006/wordml" xmlns:wps="http://schemas.microsoft.com/office/word/2010/wordprocessingShape" mc:Ignorable="w14 w15 w16se w16cid wp14">
   <w:p>
     <w:pPr>
       <w:pStyle w:val="Footer"/>
@@ -16243,7 +17726,7 @@
         </mc:Choice>
         <mc:Fallback>
           <w:pict>
-            <v:line w14:anchorId="3F4976E0" id="Line 32" o:spid="_x0000_s1026" style="position:absolute;z-index:251657216;visibility:visible;mso-wrap-style:square;mso-width-percent:0;mso-height-percent:0;mso-wrap-distance-left:9pt;mso-wrap-distance-top:0;mso-wrap-distance-right:9pt;mso-wrap-distance-bottom:0;mso-position-horizontal:absolute;mso-position-horizontal-relative:page;mso-position-vertical:absolute;mso-position-vertical-relative:page;mso-width-percent:0;mso-height-percent:0;mso-width-relative:page;mso-height-relative:page" from="1in,750.3pt" to="540pt,750.3pt" o:gfxdata="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" o:allowincell="f">
+            <v:line w14:anchorId="7F914CAA" id="Line 32" o:spid="_x0000_s1026" style="position:absolute;z-index:251657216;visibility:visible;mso-wrap-style:square;mso-width-percent:0;mso-height-percent:0;mso-wrap-distance-left:9pt;mso-wrap-distance-top:0;mso-wrap-distance-right:9pt;mso-wrap-distance-bottom:0;mso-position-horizontal:absolute;mso-position-horizontal-relative:page;mso-position-vertical:absolute;mso-position-vertical-relative:page;mso-width-percent:0;mso-height-percent:0;mso-width-relative:page;mso-height-relative:page" from="1in,750.3pt" to="540pt,750.3pt" o:gfxdata="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" o:allowincell="f">
               <w10:wrap anchorx="page" anchory="page"/>
             </v:line>
           </w:pict>
@@ -16298,7 +17781,7 @@
 </file>
 
 <file path=word/footnotes.xml><?xml version="1.0" encoding="utf-8"?>
-<w:footnotes xmlns:wpc="http://schemas.microsoft.com/office/word/2010/wordprocessingCanvas" xmlns:cx="http://schemas.microsoft.com/office/drawing/2014/chartex" xmlns:cx1="http://schemas.microsoft.com/office/drawing/2015/9/8/chartex" xmlns:cx2="http://schemas.microsoft.com/office/drawing/2015/10/21/chartex" xmlns:cx3="http://schemas.microsoft.com/office/drawing/2016/5/9/chartex" xmlns:cx4="http://schemas.microsoft.com/office/drawing/2016/5/10/chartex" xmlns:cx5="http://schemas.microsoft.com/office/drawing/2016/5/11/chartex" xmlns:cx6="http://schemas.microsoft.com/office/drawing/2016/5/12/chartex" xmlns:cx7="http://schemas.microsoft.com/office/drawing/2016/5/13/chartex" xmlns:cx8="http://schemas.microsoft.com/office/drawing/2016/5/14/chartex" xmlns:mc="http://schemas.openxmlformats.org/markup-compatibility/2006" xmlns:aink="http://schemas.microsoft.com/office/drawing/2016/ink" xmlns:am3d="http://schemas.microsoft.com/office/drawing/2017/model3d" xmlns:o="urn:schemas-microsoft-com:office:office" xmlns:r="http://schemas.openxmlformats.org/officeDocument/2006/relationships" xmlns:m="http://schemas.openxmlformats.org/officeDocument/2006/math" xmlns:v="urn:schemas-microsoft-com:vml" xmlns:wp14="http://schemas.microsoft.com/office/word/2010/wordprocessingDrawing" xmlns:wp="http://schemas.openxmlformats.org/drawingml/2006/wordprocessingDrawing" xmlns:w10="urn:schemas-microsoft-com:office:word" xmlns:w="http://schemas.openxmlformats.org/wordprocessingml/2006/main" xmlns:w14="http://schemas.microsoft.com/office/word/2010/wordml" xmlns:w15="http://schemas.microsoft.com/office/word/2012/wordml" xmlns:w16cex="http://schemas.microsoft.com/office/word/2018/wordml/cex" xmlns:w16cid="http://schemas.microsoft.com/office/word/2016/wordml/cid" xmlns:w16="http://schemas.microsoft.com/office/word/2018/wordml" xmlns:w16se="http://schemas.microsoft.com/office/word/2015/wordml/symex" xmlns:wpg="http://schemas.microsoft.com/office/word/2010/wordprocessingGroup" xmlns:wpi="http://schemas.microsoft.com/office/word/2010/wordprocessingInk" xmlns:wne="http://schemas.microsoft.com/office/word/2006/wordml" xmlns:wps="http://schemas.microsoft.com/office/word/2010/wordprocessingShape" mc:Ignorable="w14 w15 w16se w16cid w16 w16cex wp14">
+<w:footnotes xmlns:wpc="http://schemas.microsoft.com/office/word/2010/wordprocessingCanvas" xmlns:cx="http://schemas.microsoft.com/office/drawing/2014/chartex" xmlns:cx1="http://schemas.microsoft.com/office/drawing/2015/9/8/chartex" xmlns:cx2="http://schemas.microsoft.com/office/drawing/2015/10/21/chartex" xmlns:cx3="http://schemas.microsoft.com/office/drawing/2016/5/9/chartex" xmlns:cx4="http://schemas.microsoft.com/office/drawing/2016/5/10/chartex" xmlns:cx5="http://schemas.microsoft.com/office/drawing/2016/5/11/chartex" xmlns:cx6="http://schemas.microsoft.com/office/drawing/2016/5/12/chartex" xmlns:cx7="http://schemas.microsoft.com/office/drawing/2016/5/13/chartex" xmlns:cx8="http://schemas.microsoft.com/office/drawing/2016/5/14/chartex" xmlns:mc="http://schemas.openxmlformats.org/markup-compatibility/2006" xmlns:aink="http://schemas.microsoft.com/office/drawing/2016/ink" xmlns:am3d="http://schemas.microsoft.com/office/drawing/2017/model3d" xmlns:o="urn:schemas-microsoft-com:office:office" xmlns:r="http://schemas.openxmlformats.org/officeDocument/2006/relationships" xmlns:m="http://schemas.openxmlformats.org/officeDocument/2006/math" xmlns:v="urn:schemas-microsoft-com:vml" xmlns:wp14="http://schemas.microsoft.com/office/word/2010/wordprocessingDrawing" xmlns:wp="http://schemas.openxmlformats.org/drawingml/2006/wordprocessingDrawing" xmlns:w10="urn:schemas-microsoft-com:office:word" xmlns:w="http://schemas.openxmlformats.org/wordprocessingml/2006/main" xmlns:w14="http://schemas.microsoft.com/office/word/2010/wordml" xmlns:w15="http://schemas.microsoft.com/office/word/2012/wordml" xmlns:w16cid="http://schemas.microsoft.com/office/word/2016/wordml/cid" xmlns:w16se="http://schemas.microsoft.com/office/word/2015/wordml/symex" xmlns:wpg="http://schemas.microsoft.com/office/word/2010/wordprocessingGroup" xmlns:wpi="http://schemas.microsoft.com/office/word/2010/wordprocessingInk" xmlns:wne="http://schemas.microsoft.com/office/word/2006/wordml" xmlns:wps="http://schemas.microsoft.com/office/word/2010/wordprocessingShape" mc:Ignorable="w14 w15 w16se w16cid wp14">
   <w:footnote w:type="separator" w:id="-1">
     <w:p>
       <w:r>
@@ -16317,7 +17800,7 @@
 </file>
 
 <file path=word/header1.xml><?xml version="1.0" encoding="utf-8"?>
-<w:hdr xmlns:wpc="http://schemas.microsoft.com/office/word/2010/wordprocessingCanvas" xmlns:cx="http://schemas.microsoft.com/office/drawing/2014/chartex" xmlns:cx1="http://schemas.microsoft.com/office/drawing/2015/9/8/chartex" xmlns:cx2="http://schemas.microsoft.com/office/drawing/2015/10/21/chartex" xmlns:cx3="http://schemas.microsoft.com/office/drawing/2016/5/9/chartex" xmlns:cx4="http://schemas.microsoft.com/office/drawing/2016/5/10/chartex" xmlns:cx5="http://schemas.microsoft.com/office/drawing/2016/5/11/chartex" xmlns:cx6="http://schemas.microsoft.com/office/drawing/2016/5/12/chartex" xmlns:cx7="http://schemas.microsoft.com/office/drawing/2016/5/13/chartex" xmlns:cx8="http://schemas.microsoft.com/office/drawing/2016/5/14/chartex" xmlns:mc="http://schemas.openxmlformats.org/markup-compatibility/2006" xmlns:aink="http://schemas.microsoft.com/office/drawing/2016/ink" xmlns:am3d="http://schemas.microsoft.com/office/drawing/2017/model3d" xmlns:o="urn:schemas-microsoft-com:office:office" xmlns:r="http://schemas.openxmlformats.org/officeDocument/2006/relationships" xmlns:m="http://schemas.openxmlformats.org/officeDocument/2006/math" xmlns:v="urn:schemas-microsoft-com:vml" xmlns:wp14="http://schemas.microsoft.com/office/word/2010/wordprocessingDrawing" xmlns:wp="http://schemas.openxmlformats.org/drawingml/2006/wordprocessingDrawing" xmlns:w10="urn:schemas-microsoft-com:office:word" xmlns:w="http://schemas.openxmlformats.org/wordprocessingml/2006/main" xmlns:w14="http://schemas.microsoft.com/office/word/2010/wordml" xmlns:w15="http://schemas.microsoft.com/office/word/2012/wordml" xmlns:w16cex="http://schemas.microsoft.com/office/word/2018/wordml/cex" xmlns:w16cid="http://schemas.microsoft.com/office/word/2016/wordml/cid" xmlns:w16="http://schemas.microsoft.com/office/word/2018/wordml" xmlns:w16se="http://schemas.microsoft.com/office/word/2015/wordml/symex" xmlns:wpg="http://schemas.microsoft.com/office/word/2010/wordprocessingGroup" xmlns:wpi="http://schemas.microsoft.com/office/word/2010/wordprocessingInk" xmlns:wne="http://schemas.microsoft.com/office/word/2006/wordml" xmlns:wps="http://schemas.microsoft.com/office/word/2010/wordprocessingShape" mc:Ignorable="w14 w15 w16se w16cid w16 w16cex wp14">
+<w:hdr xmlns:wpc="http://schemas.microsoft.com/office/word/2010/wordprocessingCanvas" xmlns:cx="http://schemas.microsoft.com/office/drawing/2014/chartex" xmlns:cx1="http://schemas.microsoft.com/office/drawing/2015/9/8/chartex" xmlns:cx2="http://schemas.microsoft.com/office/drawing/2015/10/21/chartex" xmlns:cx3="http://schemas.microsoft.com/office/drawing/2016/5/9/chartex" xmlns:cx4="http://schemas.microsoft.com/office/drawing/2016/5/10/chartex" xmlns:cx5="http://schemas.microsoft.com/office/drawing/2016/5/11/chartex" xmlns:cx6="http://schemas.microsoft.com/office/drawing/2016/5/12/chartex" xmlns:cx7="http://schemas.microsoft.com/office/drawing/2016/5/13/chartex" xmlns:cx8="http://schemas.microsoft.com/office/drawing/2016/5/14/chartex" xmlns:mc="http://schemas.openxmlformats.org/markup-compatibility/2006" xmlns:aink="http://schemas.microsoft.com/office/drawing/2016/ink" xmlns:am3d="http://schemas.microsoft.com/office/drawing/2017/model3d" xmlns:o="urn:schemas-microsoft-com:office:office" xmlns:r="http://schemas.openxmlformats.org/officeDocument/2006/relationships" xmlns:m="http://schemas.openxmlformats.org/officeDocument/2006/math" xmlns:v="urn:schemas-microsoft-com:vml" xmlns:wp14="http://schemas.microsoft.com/office/word/2010/wordprocessingDrawing" xmlns:wp="http://schemas.openxmlformats.org/drawingml/2006/wordprocessingDrawing" xmlns:w10="urn:schemas-microsoft-com:office:word" xmlns:w="http://schemas.openxmlformats.org/wordprocessingml/2006/main" xmlns:w14="http://schemas.microsoft.com/office/word/2010/wordml" xmlns:w15="http://schemas.microsoft.com/office/word/2012/wordml" xmlns:w16cid="http://schemas.microsoft.com/office/word/2016/wordml/cid" xmlns:w16se="http://schemas.microsoft.com/office/word/2015/wordml/symex" xmlns:wpg="http://schemas.microsoft.com/office/word/2010/wordprocessingGroup" xmlns:wpi="http://schemas.microsoft.com/office/word/2010/wordprocessingInk" xmlns:wne="http://schemas.microsoft.com/office/word/2006/wordml" xmlns:wps="http://schemas.microsoft.com/office/word/2010/wordprocessingShape" mc:Ignorable="w14 w15 w16se w16cid wp14">
   <w:p>
     <w:pPr>
       <w:pStyle w:val="Header"/>
@@ -16399,7 +17882,7 @@
         </mc:Choice>
         <mc:Fallback>
           <w:pict>
-            <v:line w14:anchorId="4E3DD1B4" id="Line 38" o:spid="_x0000_s1026" style="position:absolute;z-index:251659264;visibility:visible;mso-wrap-style:square;mso-width-percent:0;mso-height-percent:0;mso-wrap-distance-left:9pt;mso-wrap-distance-top:0;mso-wrap-distance-right:9pt;mso-wrap-distance-bottom:0;mso-position-horizontal:absolute;mso-position-horizontal-relative:page;mso-position-vertical:absolute;mso-position-vertical-relative:page;mso-width-percent:0;mso-height-percent:0;mso-width-relative:page;mso-height-relative:page" from="1in,50.4pt" to="561.6pt,50.4pt" o:gfxdata="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" o:allowincell="f">
+            <v:line w14:anchorId="06309576" id="Line 38" o:spid="_x0000_s1026" style="position:absolute;z-index:251659264;visibility:visible;mso-wrap-style:square;mso-width-percent:0;mso-height-percent:0;mso-wrap-distance-left:9pt;mso-wrap-distance-top:0;mso-wrap-distance-right:9pt;mso-wrap-distance-bottom:0;mso-position-horizontal:absolute;mso-position-horizontal-relative:page;mso-position-vertical:absolute;mso-position-vertical-relative:page;mso-width-percent:0;mso-height-percent:0;mso-width-relative:page;mso-height-relative:page" from="1in,50.4pt" to="561.6pt,50.4pt" o:gfxdata="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" o:allowincell="f">
               <w10:wrap anchorx="page" anchory="page"/>
             </v:line>
           </w:pict>
@@ -16436,7 +17919,7 @@
 </file>
 
 <file path=word/header2.xml><?xml version="1.0" encoding="utf-8"?>
-<w:hdr xmlns:wpc="http://schemas.microsoft.com/office/word/2010/wordprocessingCanvas" xmlns:cx="http://schemas.microsoft.com/office/drawing/2014/chartex" xmlns:cx1="http://schemas.microsoft.com/office/drawing/2015/9/8/chartex" xmlns:cx2="http://schemas.microsoft.com/office/drawing/2015/10/21/chartex" xmlns:cx3="http://schemas.microsoft.com/office/drawing/2016/5/9/chartex" xmlns:cx4="http://schemas.microsoft.com/office/drawing/2016/5/10/chartex" xmlns:cx5="http://schemas.microsoft.com/office/drawing/2016/5/11/chartex" xmlns:cx6="http://schemas.microsoft.com/office/drawing/2016/5/12/chartex" xmlns:cx7="http://schemas.microsoft.com/office/drawing/2016/5/13/chartex" xmlns:cx8="http://schemas.microsoft.com/office/drawing/2016/5/14/chartex" xmlns:mc="http://schemas.openxmlformats.org/markup-compatibility/2006" xmlns:aink="http://schemas.microsoft.com/office/drawing/2016/ink" xmlns:am3d="http://schemas.microsoft.com/office/drawing/2017/model3d" xmlns:o="urn:schemas-microsoft-com:office:office" xmlns:r="http://schemas.openxmlformats.org/officeDocument/2006/relationships" xmlns:m="http://schemas.openxmlformats.org/officeDocument/2006/math" xmlns:v="urn:schemas-microsoft-com:vml" xmlns:wp14="http://schemas.microsoft.com/office/word/2010/wordprocessingDrawing" xmlns:wp="http://schemas.openxmlformats.org/drawingml/2006/wordprocessingDrawing" xmlns:w10="urn:schemas-microsoft-com:office:word" xmlns:w="http://schemas.openxmlformats.org/wordprocessingml/2006/main" xmlns:w14="http://schemas.microsoft.com/office/word/2010/wordml" xmlns:w15="http://schemas.microsoft.com/office/word/2012/wordml" xmlns:w16cex="http://schemas.microsoft.com/office/word/2018/wordml/cex" xmlns:w16cid="http://schemas.microsoft.com/office/word/2016/wordml/cid" xmlns:w16="http://schemas.microsoft.com/office/word/2018/wordml" xmlns:w16se="http://schemas.microsoft.com/office/word/2015/wordml/symex" xmlns:wpg="http://schemas.microsoft.com/office/word/2010/wordprocessingGroup" xmlns:wpi="http://schemas.microsoft.com/office/word/2010/wordprocessingInk" xmlns:wne="http://schemas.microsoft.com/office/word/2006/wordml" xmlns:wps="http://schemas.microsoft.com/office/word/2010/wordprocessingShape" mc:Ignorable="w14 w15 w16se w16cid w16 w16cex wp14">
+<w:hdr xmlns:wpc="http://schemas.microsoft.com/office/word/2010/wordprocessingCanvas" xmlns:cx="http://schemas.microsoft.com/office/drawing/2014/chartex" xmlns:cx1="http://schemas.microsoft.com/office/drawing/2015/9/8/chartex" xmlns:cx2="http://schemas.microsoft.com/office/drawing/2015/10/21/chartex" xmlns:cx3="http://schemas.microsoft.com/office/drawing/2016/5/9/chartex" xmlns:cx4="http://schemas.microsoft.com/office/drawing/2016/5/10/chartex" xmlns:cx5="http://schemas.microsoft.com/office/drawing/2016/5/11/chartex" xmlns:cx6="http://schemas.microsoft.com/office/drawing/2016/5/12/chartex" xmlns:cx7="http://schemas.microsoft.com/office/drawing/2016/5/13/chartex" xmlns:cx8="http://schemas.microsoft.com/office/drawing/2016/5/14/chartex" xmlns:mc="http://schemas.openxmlformats.org/markup-compatibility/2006" xmlns:aink="http://schemas.microsoft.com/office/drawing/2016/ink" xmlns:am3d="http://schemas.microsoft.com/office/drawing/2017/model3d" xmlns:o="urn:schemas-microsoft-com:office:office" xmlns:r="http://schemas.openxmlformats.org/officeDocument/2006/relationships" xmlns:m="http://schemas.openxmlformats.org/officeDocument/2006/math" xmlns:v="urn:schemas-microsoft-com:vml" xmlns:wp14="http://schemas.microsoft.com/office/word/2010/wordprocessingDrawing" xmlns:wp="http://schemas.openxmlformats.org/drawingml/2006/wordprocessingDrawing" xmlns:w10="urn:schemas-microsoft-com:office:word" xmlns:w="http://schemas.openxmlformats.org/wordprocessingml/2006/main" xmlns:w14="http://schemas.microsoft.com/office/word/2010/wordml" xmlns:w15="http://schemas.microsoft.com/office/word/2012/wordml" xmlns:w16cid="http://schemas.microsoft.com/office/word/2016/wordml/cid" xmlns:w16se="http://schemas.microsoft.com/office/word/2015/wordml/symex" xmlns:wpg="http://schemas.microsoft.com/office/word/2010/wordprocessingGroup" xmlns:wpi="http://schemas.microsoft.com/office/word/2010/wordprocessingInk" xmlns:wne="http://schemas.microsoft.com/office/word/2006/wordml" xmlns:wps="http://schemas.microsoft.com/office/word/2010/wordprocessingShape" mc:Ignorable="w14 w15 w16se w16cid wp14">
   <w:p>
     <w:pPr>
       <w:pStyle w:val="Header"/>
@@ -16512,7 +17995,7 @@
         </mc:Choice>
         <mc:Fallback>
           <w:pict>
-            <v:line w14:anchorId="187DEF3A" id="Line 30" o:spid="_x0000_s1026" style="position:absolute;z-index:251656192;visibility:visible;mso-wrap-style:square;mso-width-percent:0;mso-height-percent:0;mso-wrap-distance-left:9pt;mso-wrap-distance-top:0;mso-wrap-distance-right:9pt;mso-wrap-distance-bottom:0;mso-position-horizontal:absolute;mso-position-horizontal-relative:page;mso-position-vertical:absolute;mso-position-vertical-relative:page;mso-width-percent:0;mso-height-percent:0;mso-width-relative:page;mso-height-relative:page" from="1in,50.4pt" to="540pt,50.4pt" o:gfxdata="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" o:allowincell="f">
+            <v:line w14:anchorId="4D5B513E" id="Line 30" o:spid="_x0000_s1026" style="position:absolute;z-index:251656192;visibility:visible;mso-wrap-style:square;mso-width-percent:0;mso-height-percent:0;mso-wrap-distance-left:9pt;mso-wrap-distance-top:0;mso-wrap-distance-right:9pt;mso-wrap-distance-bottom:0;mso-position-horizontal:absolute;mso-position-horizontal-relative:page;mso-position-vertical:absolute;mso-position-vertical-relative:page;mso-width-percent:0;mso-height-percent:0;mso-width-relative:page;mso-height-relative:page" from="1in,50.4pt" to="540pt,50.4pt" o:gfxdata="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" o:allowincell="f">
               <w10:wrap anchorx="page" anchory="page"/>
             </v:line>
           </w:pict>
@@ -16531,7 +18014,7 @@
 </file>
 
 <file path=word/numbering.xml><?xml version="1.0" encoding="utf-8"?>
-<w:numbering xmlns:wpc="http://schemas.microsoft.com/office/word/2010/wordprocessingCanvas" xmlns:cx="http://schemas.microsoft.com/office/drawing/2014/chartex" xmlns:cx1="http://schemas.microsoft.com/office/drawing/2015/9/8/chartex" xmlns:cx2="http://schemas.microsoft.com/office/drawing/2015/10/21/chartex" xmlns:cx3="http://schemas.microsoft.com/office/drawing/2016/5/9/chartex" xmlns:cx4="http://schemas.microsoft.com/office/drawing/2016/5/10/chartex" xmlns:cx5="http://schemas.microsoft.com/office/drawing/2016/5/11/chartex" xmlns:cx6="http://schemas.microsoft.com/office/drawing/2016/5/12/chartex" xmlns:cx7="http://schemas.microsoft.com/office/drawing/2016/5/13/chartex" xmlns:cx8="http://schemas.microsoft.com/office/drawing/2016/5/14/chartex" xmlns:mc="http://schemas.openxmlformats.org/markup-compatibility/2006" xmlns:aink="http://schemas.microsoft.com/office/drawing/2016/ink" xmlns:am3d="http://schemas.microsoft.com/office/drawing/2017/model3d" xmlns:o="urn:schemas-microsoft-com:office:office" xmlns:r="http://schemas.openxmlformats.org/officeDocument/2006/relationships" xmlns:m="http://schemas.openxmlformats.org/officeDocument/2006/math" xmlns:v="urn:schemas-microsoft-com:vml" xmlns:wp14="http://schemas.microsoft.com/office/word/2010/wordprocessingDrawing" xmlns:wp="http://schemas.openxmlformats.org/drawingml/2006/wordprocessingDrawing" xmlns:w10="urn:schemas-microsoft-com:office:word" xmlns:w="http://schemas.openxmlformats.org/wordprocessingml/2006/main" xmlns:w14="http://schemas.microsoft.com/office/word/2010/wordml" xmlns:w15="http://schemas.microsoft.com/office/word/2012/wordml" xmlns:w16cex="http://schemas.microsoft.com/office/word/2018/wordml/cex" xmlns:w16cid="http://schemas.microsoft.com/office/word/2016/wordml/cid" xmlns:w16="http://schemas.microsoft.com/office/word/2018/wordml" xmlns:w16se="http://schemas.microsoft.com/office/word/2015/wordml/symex" xmlns:wpg="http://schemas.microsoft.com/office/word/2010/wordprocessingGroup" xmlns:wpi="http://schemas.microsoft.com/office/word/2010/wordprocessingInk" xmlns:wne="http://schemas.microsoft.com/office/word/2006/wordml" xmlns:wps="http://schemas.microsoft.com/office/word/2010/wordprocessingShape" mc:Ignorable="w14 w15 w16se w16cid w16 w16cex wp14">
+<w:numbering xmlns:wpc="http://schemas.microsoft.com/office/word/2010/wordprocessingCanvas" xmlns:cx="http://schemas.microsoft.com/office/drawing/2014/chartex" xmlns:cx1="http://schemas.microsoft.com/office/drawing/2015/9/8/chartex" xmlns:cx2="http://schemas.microsoft.com/office/drawing/2015/10/21/chartex" xmlns:cx3="http://schemas.microsoft.com/office/drawing/2016/5/9/chartex" xmlns:cx4="http://schemas.microsoft.com/office/drawing/2016/5/10/chartex" xmlns:cx5="http://schemas.microsoft.com/office/drawing/2016/5/11/chartex" xmlns:cx6="http://schemas.microsoft.com/office/drawing/2016/5/12/chartex" xmlns:cx7="http://schemas.microsoft.com/office/drawing/2016/5/13/chartex" xmlns:cx8="http://schemas.microsoft.com/office/drawing/2016/5/14/chartex" xmlns:mc="http://schemas.openxmlformats.org/markup-compatibility/2006" xmlns:aink="http://schemas.microsoft.com/office/drawing/2016/ink" xmlns:am3d="http://schemas.microsoft.com/office/drawing/2017/model3d" xmlns:o="urn:schemas-microsoft-com:office:office" xmlns:r="http://schemas.openxmlformats.org/officeDocument/2006/relationships" xmlns:m="http://schemas.openxmlformats.org/officeDocument/2006/math" xmlns:v="urn:schemas-microsoft-com:vml" xmlns:wp14="http://schemas.microsoft.com/office/word/2010/wordprocessingDrawing" xmlns:wp="http://schemas.openxmlformats.org/drawingml/2006/wordprocessingDrawing" xmlns:w10="urn:schemas-microsoft-com:office:word" xmlns:w="http://schemas.openxmlformats.org/wordprocessingml/2006/main" xmlns:w14="http://schemas.microsoft.com/office/word/2010/wordml" xmlns:w15="http://schemas.microsoft.com/office/word/2012/wordml" xmlns:w16cid="http://schemas.microsoft.com/office/word/2016/wordml/cid" xmlns:w16se="http://schemas.microsoft.com/office/word/2015/wordml/symex" xmlns:wpg="http://schemas.microsoft.com/office/word/2010/wordprocessingGroup" xmlns:wpi="http://schemas.microsoft.com/office/word/2010/wordprocessingInk" xmlns:wne="http://schemas.microsoft.com/office/word/2006/wordml" xmlns:wps="http://schemas.microsoft.com/office/word/2010/wordprocessingShape" mc:Ignorable="w14 w15 w16se w16cid wp14">
   <w:abstractNum w:abstractNumId="0" w15:restartNumberingAfterBreak="0">
     <w:nsid w:val="000155C1"/>
     <w:multiLevelType w:val="hybridMultilevel"/>
@@ -18196,7 +19679,7 @@
 </file>
 
 <file path=word/styles.xml><?xml version="1.0" encoding="utf-8"?>
-<w:styles xmlns:mc="http://schemas.openxmlformats.org/markup-compatibility/2006" xmlns:r="http://schemas.openxmlformats.org/officeDocument/2006/relationships" xmlns:w="http://schemas.openxmlformats.org/wordprocessingml/2006/main" xmlns:w14="http://schemas.microsoft.com/office/word/2010/wordml" xmlns:w15="http://schemas.microsoft.com/office/word/2012/wordml" xmlns:w16cex="http://schemas.microsoft.com/office/word/2018/wordml/cex" xmlns:w16cid="http://schemas.microsoft.com/office/word/2016/wordml/cid" xmlns:w16="http://schemas.microsoft.com/office/word/2018/wordml" xmlns:w16se="http://schemas.microsoft.com/office/word/2015/wordml/symex" mc:Ignorable="w14 w15 w16se w16cid w16 w16cex">
+<w:styles xmlns:mc="http://schemas.openxmlformats.org/markup-compatibility/2006" xmlns:r="http://schemas.openxmlformats.org/officeDocument/2006/relationships" xmlns:w="http://schemas.openxmlformats.org/wordprocessingml/2006/main" xmlns:w14="http://schemas.microsoft.com/office/word/2010/wordml" xmlns:w15="http://schemas.microsoft.com/office/word/2012/wordml" xmlns:w16cid="http://schemas.microsoft.com/office/word/2016/wordml/cid" xmlns:w16se="http://schemas.microsoft.com/office/word/2015/wordml/symex" mc:Ignorable="w14 w15 w16se w16cid">
   <w:docDefaults>
     <w:rPrDefault>
       <w:rPr>
@@ -18206,7 +19689,7 @@
     </w:rPrDefault>
     <w:pPrDefault/>
   </w:docDefaults>
-  <w:latentStyles w:defLockedState="0" w:defUIPriority="0" w:defSemiHidden="0" w:defUnhideWhenUsed="0" w:defQFormat="0" w:count="376">
+  <w:latentStyles w:defLockedState="0" w:defUIPriority="0" w:defSemiHidden="0" w:defUnhideWhenUsed="0" w:defQFormat="0" w:count="377">
     <w:lsdException w:name="Normal" w:qFormat="1"/>
     <w:lsdException w:name="heading 1" w:qFormat="1"/>
     <w:lsdException w:name="heading 2" w:qFormat="1"/>
@@ -18576,6 +20059,7 @@
     <w:lsdException w:name="Hashtag" w:semiHidden="1" w:uiPriority="99" w:unhideWhenUsed="1"/>
     <w:lsdException w:name="Unresolved Mention" w:semiHidden="1" w:uiPriority="99" w:unhideWhenUsed="1"/>
     <w:lsdException w:name="Smart Link" w:semiHidden="1" w:uiPriority="99" w:unhideWhenUsed="1"/>
+    <w:lsdException w:name="Smart Link Error" w:semiHidden="1" w:uiPriority="99" w:unhideWhenUsed="1"/>
   </w:latentStyles>
   <w:style w:type="paragraph" w:default="1" w:styleId="Normal">
     <w:name w:val="Normal"/>
@@ -19806,6 +21290,15 @@
 </file>
 
 <file path=customXml/item1.xml><?xml version="1.0" encoding="utf-8"?>
+<?mso-contentType ?>
+<FormTemplates xmlns="http://schemas.microsoft.com/sharepoint/v3/contenttype/forms">
+  <Display>DocumentLibraryForm</Display>
+  <Edit>DocumentLibraryForm</Edit>
+  <New>DocumentLibraryForm</New>
+</FormTemplates>
+</file>
+
+<file path=customXml/item2.xml><?xml version="1.0" encoding="utf-8"?>
 <ct:contentTypeSchema xmlns:ct="http://schemas.microsoft.com/office/2006/metadata/contentType" xmlns:ma="http://schemas.microsoft.com/office/2006/metadata/properties/metaAttributes" ct:_="" ma:_="" ma:contentTypeName="Document" ma:contentTypeID="0x010100E4C8757FE85365478221A7D1B64AB740" ma:contentTypeVersion="7" ma:contentTypeDescription="Create a new document." ma:contentTypeScope="" ma:versionID="6864faea769890394fdaf9dd8f5b3d9b">
   <xsd:schema xmlns:xsd="http://www.w3.org/2001/XMLSchema" xmlns:xs="http://www.w3.org/2001/XMLSchema" xmlns:p="http://schemas.microsoft.com/office/2006/metadata/properties" xmlns:ns2="8781c031-5bd4-48dc-9226-75e10e1f88a8" targetNamespace="http://schemas.microsoft.com/office/2006/metadata/properties" ma:root="true" ma:fieldsID="23e124e351e2048883b4cbd45c912eb7" ns2:_="">
     <xsd:import namespace="8781c031-5bd4-48dc-9226-75e10e1f88a8"/>
@@ -20002,10 +21495,6 @@
 </ct:contentTypeSchema>
 </file>
 
-<file path=customXml/item2.xml><?xml version="1.0" encoding="utf-8"?>
-<b:Sources xmlns:b="http://schemas.openxmlformats.org/officeDocument/2006/bibliography" xmlns="http://schemas.openxmlformats.org/officeDocument/2006/bibliography" SelectedStyle="\APA.XSL" StyleName="APA"/>
-</file>
-
 <file path=customXml/item3.xml><?xml version="1.0" encoding="utf-8"?>
 <p:properties xmlns:p="http://schemas.microsoft.com/office/2006/metadata/properties" xmlns:xsi="http://www.w3.org/2001/XMLSchema-instance" xmlns:pc="http://schemas.microsoft.com/office/infopath/2007/PartnerControls">
   <documentManagement>
@@ -20020,15 +21509,18 @@
 </file>
 
 <file path=customXml/item4.xml><?xml version="1.0" encoding="utf-8"?>
-<?mso-contentType ?>
-<FormTemplates xmlns="http://schemas.microsoft.com/sharepoint/v3/contenttype/forms">
-  <Display>DocumentLibraryForm</Display>
-  <Edit>DocumentLibraryForm</Edit>
-  <New>DocumentLibraryForm</New>
-</FormTemplates>
+<b:Sources xmlns:b="http://schemas.openxmlformats.org/officeDocument/2006/bibliography" xmlns="http://schemas.openxmlformats.org/officeDocument/2006/bibliography" SelectedStyle="\APA.XSL" StyleName="APA"/>
 </file>
 
 <file path=customXml/itemProps1.xml><?xml version="1.0" encoding="utf-8"?>
+<ds:datastoreItem xmlns:ds="http://schemas.openxmlformats.org/officeDocument/2006/customXml" ds:itemID="{A885B2DB-42DA-4318-9EB7-6D24C272F932}">
+  <ds:schemaRefs>
+    <ds:schemaRef ds:uri="http://schemas.microsoft.com/sharepoint/v3/contenttype/forms"/>
+  </ds:schemaRefs>
+</ds:datastoreItem>
+</file>
+
+<file path=customXml/itemProps2.xml><?xml version="1.0" encoding="utf-8"?>
 <ds:datastoreItem xmlns:ds="http://schemas.openxmlformats.org/officeDocument/2006/customXml" ds:itemID="{78D23501-E6B0-4030-91F8-86A30F19EF5E}">
   <ds:schemaRefs>
     <ds:schemaRef ds:uri="http://schemas.microsoft.com/office/2006/metadata/contentType"/>
@@ -20046,14 +21538,6 @@
 </ds:datastoreItem>
 </file>
 
-<file path=customXml/itemProps2.xml><?xml version="1.0" encoding="utf-8"?>
-<ds:datastoreItem xmlns:ds="http://schemas.openxmlformats.org/officeDocument/2006/customXml" ds:itemID="{C7E7BFFC-C665-42BD-A8FB-A66EEC21A044}">
-  <ds:schemaRefs>
-    <ds:schemaRef ds:uri="http://schemas.openxmlformats.org/officeDocument/2006/bibliography"/>
-  </ds:schemaRefs>
-</ds:datastoreItem>
-</file>
-
 <file path=customXml/itemProps3.xml><?xml version="1.0" encoding="utf-8"?>
 <ds:datastoreItem xmlns:ds="http://schemas.openxmlformats.org/officeDocument/2006/customXml" ds:itemID="{FAB5EBB6-5E22-4A93-8A88-BE0203FA85CB}">
   <ds:schemaRefs>
@@ -20065,9 +21549,9 @@
 </file>
 
 <file path=customXml/itemProps4.xml><?xml version="1.0" encoding="utf-8"?>
-<ds:datastoreItem xmlns:ds="http://schemas.openxmlformats.org/officeDocument/2006/customXml" ds:itemID="{A885B2DB-42DA-4318-9EB7-6D24C272F932}">
+<ds:datastoreItem xmlns:ds="http://schemas.openxmlformats.org/officeDocument/2006/customXml" ds:itemID="{277E1D2C-667C-4673-875C-F2D70D238803}">
   <ds:schemaRefs>
-    <ds:schemaRef ds:uri="http://schemas.microsoft.com/sharepoint/v3/contenttype/forms"/>
+    <ds:schemaRef ds:uri="http://schemas.openxmlformats.org/officeDocument/2006/bibliography"/>
   </ds:schemaRefs>
 </ds:datastoreItem>
 </file>
</xml_diff>

<commit_message>
tfs21276 - ecl alt channel quality now
git-tfs-id: [https://tfs.omnicloud.local/tfs/cco%20program/]$/eCoaching_V2;C49532
</commit_message>
<xml_diff>
--- a/Requirements/CCO_eCoaching_Log_IQS_Layout.docx
+++ b/Requirements/CCO_eCoaching_Log_IQS_Layout.docx
@@ -279,7 +279,7 @@
           </mc:Choice>
           <mc:Fallback>
             <w:pict>
-              <v:line w14:anchorId="211E8164" id="Line 232" o:spid="_x0000_s1026" style="position:absolute;z-index:251657728;visibility:visible;mso-wrap-style:square;mso-width-percent:0;mso-height-percent:0;mso-wrap-distance-left:9pt;mso-wrap-distance-top:0;mso-wrap-distance-right:9pt;mso-wrap-distance-bottom:0;mso-position-horizontal:absolute;mso-position-horizontal-relative:text;mso-position-vertical:absolute;mso-position-vertical-relative:text;mso-width-percent:0;mso-height-percent:0;mso-width-relative:page;mso-height-relative:page" from="367.2pt,33.3pt" to="439.25pt,33.35pt" o:gfxdata="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" o:allowincell="f">
+              <v:line w14:anchorId="1E8B3A4F" id="Line 232" o:spid="_x0000_s1026" style="position:absolute;z-index:251657728;visibility:visible;mso-wrap-style:square;mso-width-percent:0;mso-height-percent:0;mso-wrap-distance-left:9pt;mso-wrap-distance-top:0;mso-wrap-distance-right:9pt;mso-wrap-distance-bottom:0;mso-position-horizontal:absolute;mso-position-horizontal-relative:text;mso-position-vertical:absolute;mso-position-vertical-relative:text;mso-width-percent:0;mso-height-percent:0;mso-width-relative:page;mso-height-relative:page" from="367.2pt,33.3pt" to="439.25pt,33.35pt" o:gfxdata="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" o:allowincell="f">
                 <v:stroke startarrowwidth="narrow" startarrowlength="short" endarrowwidth="narrow" endarrowlength="short"/>
               </v:line>
             </w:pict>
@@ -357,7 +357,7 @@
           </mc:Choice>
           <mc:Fallback>
             <w:pict>
-              <v:line w14:anchorId="4CF3CD35" id="Line 230" o:spid="_x0000_s1026" style="position:absolute;z-index:251655680;visibility:visible;mso-wrap-style:square;mso-width-percent:0;mso-height-percent:0;mso-wrap-distance-left:9pt;mso-wrap-distance-top:0;mso-wrap-distance-right:9pt;mso-wrap-distance-bottom:0;mso-position-horizontal:absolute;mso-position-horizontal-relative:text;mso-position-vertical:absolute;mso-position-vertical-relative:text;mso-width-percent:0;mso-height-percent:0;mso-width-relative:page;mso-height-relative:page" from="1in,33.3pt" to="266.45pt,33.35pt" o:gfxdata="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" o:allowincell="f">
+              <v:line w14:anchorId="2E35F7F7" id="Line 230" o:spid="_x0000_s1026" style="position:absolute;z-index:251655680;visibility:visible;mso-wrap-style:square;mso-width-percent:0;mso-height-percent:0;mso-wrap-distance-left:9pt;mso-wrap-distance-top:0;mso-wrap-distance-right:9pt;mso-wrap-distance-bottom:0;mso-position-horizontal:absolute;mso-position-horizontal-relative:text;mso-position-vertical:absolute;mso-position-vertical-relative:text;mso-width-percent:0;mso-height-percent:0;mso-width-relative:page;mso-height-relative:page" from="1in,33.3pt" to="266.45pt,33.35pt" o:gfxdata="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" o:allowincell="f">
                 <v:stroke startarrowwidth="narrow" startarrowlength="short" endarrowwidth="narrow" endarrowlength="short"/>
               </v:line>
             </w:pict>
@@ -615,7 +615,7 @@
           </mc:Choice>
           <mc:Fallback>
             <w:pict>
-              <v:line w14:anchorId="34C6F126" id="Line 234" o:spid="_x0000_s1026" style="position:absolute;z-index:251659776;visibility:visible;mso-wrap-style:square;mso-width-percent:0;mso-height-percent:0;mso-wrap-distance-left:9pt;mso-wrap-distance-top:0;mso-wrap-distance-right:9pt;mso-wrap-distance-bottom:0;mso-position-horizontal:absolute;mso-position-horizontal-relative:text;mso-position-vertical:absolute;mso-position-vertical-relative:text;mso-width-percent:0;mso-height-percent:0;mso-width-relative:page;mso-height-relative:page" from="115.2pt,.6pt" to="309.6pt,.6pt" o:gfxdata="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" o:allowincell="f">
+              <v:line w14:anchorId="581774E5" id="Line 234" o:spid="_x0000_s1026" style="position:absolute;z-index:251659776;visibility:visible;mso-wrap-style:square;mso-width-percent:0;mso-height-percent:0;mso-wrap-distance-left:9pt;mso-wrap-distance-top:0;mso-wrap-distance-right:9pt;mso-wrap-distance-bottom:0;mso-position-horizontal:absolute;mso-position-horizontal-relative:text;mso-position-vertical:absolute;mso-position-vertical-relative:text;mso-width-percent:0;mso-height-percent:0;mso-width-relative:page;mso-height-relative:page" from="115.2pt,.6pt" to="309.6pt,.6pt" o:gfxdata="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" o:allowincell="f">
                 <v:stroke startarrowwidth="narrow" startarrowlength="short" endarrowwidth="narrow" endarrowlength="short"/>
               </v:line>
             </w:pict>
@@ -721,7 +721,7 @@
           </mc:Choice>
           <mc:Fallback>
             <w:pict>
-              <v:line w14:anchorId="38524F25" id="Line 233" o:spid="_x0000_s1026" style="position:absolute;z-index:251658752;visibility:visible;mso-wrap-style:square;mso-width-percent:0;mso-height-percent:0;mso-wrap-distance-left:9pt;mso-wrap-distance-top:0;mso-wrap-distance-right:9pt;mso-wrap-distance-bottom:0;mso-position-horizontal:absolute;mso-position-horizontal-relative:text;mso-position-vertical:absolute;mso-position-vertical-relative:text;mso-width-percent:0;mso-height-percent:0;mso-width-relative:page;mso-height-relative:page" from="374.4pt,34.75pt" to="446.45pt,34.8pt" o:gfxdata="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" o:allowincell="f">
+              <v:line w14:anchorId="6D530863" id="Line 233" o:spid="_x0000_s1026" style="position:absolute;z-index:251658752;visibility:visible;mso-wrap-style:square;mso-width-percent:0;mso-height-percent:0;mso-wrap-distance-left:9pt;mso-wrap-distance-top:0;mso-wrap-distance-right:9pt;mso-wrap-distance-bottom:0;mso-position-horizontal:absolute;mso-position-horizontal-relative:text;mso-position-vertical:absolute;mso-position-vertical-relative:text;mso-width-percent:0;mso-height-percent:0;mso-width-relative:page;mso-height-relative:page" from="374.4pt,34.75pt" to="446.45pt,34.8pt" o:gfxdata="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" o:allowincell="f">
                 <v:stroke startarrowwidth="narrow" startarrowlength="short" endarrowwidth="narrow" endarrowlength="short"/>
               </v:line>
             </w:pict>
@@ -799,7 +799,7 @@
           </mc:Choice>
           <mc:Fallback>
             <w:pict>
-              <v:line w14:anchorId="2447DA8F" id="Line 231" o:spid="_x0000_s1026" style="position:absolute;z-index:251656704;visibility:visible;mso-wrap-style:square;mso-width-percent:0;mso-height-percent:0;mso-wrap-distance-left:9pt;mso-wrap-distance-top:0;mso-wrap-distance-right:9pt;mso-wrap-distance-bottom:0;mso-position-horizontal:absolute;mso-position-horizontal-relative:text;mso-position-vertical:absolute;mso-position-vertical-relative:text;mso-width-percent:0;mso-height-percent:0;mso-width-relative:page;mso-height-relative:page" from="1in,32.75pt" to="266.45pt,32.8pt" o:gfxdata="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" o:allowincell="f">
+              <v:line w14:anchorId="59FEBDA2" id="Line 231" o:spid="_x0000_s1026" style="position:absolute;z-index:251656704;visibility:visible;mso-wrap-style:square;mso-width-percent:0;mso-height-percent:0;mso-wrap-distance-left:9pt;mso-wrap-distance-top:0;mso-wrap-distance-right:9pt;mso-wrap-distance-bottom:0;mso-position-horizontal:absolute;mso-position-horizontal-relative:text;mso-position-vertical:absolute;mso-position-vertical-relative:text;mso-width-percent:0;mso-height-percent:0;mso-width-relative:page;mso-height-relative:page" from="1in,32.75pt" to="266.45pt,32.8pt" o:gfxdata="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" o:allowincell="f">
                 <v:stroke startarrowwidth="narrow" startarrowlength="short" endarrowwidth="narrow" endarrowlength="short"/>
               </v:line>
             </w:pict>
@@ -4342,6 +4342,75 @@
           </w:p>
         </w:tc>
       </w:tr>
+      <w:tr>
+        <w:trPr>
+          <w:jc w:val="center"/>
+        </w:trPr>
+        <w:tc>
+          <w:tcPr>
+            <w:tcW w:w="1440" w:type="dxa"/>
+          </w:tcPr>
+          <w:p>
+            <w:pPr>
+              <w:pStyle w:val="hdr1"/>
+              <w:ind w:left="0"/>
+              <w:jc w:val="left"/>
+              <w:rPr>
+                <w:sz w:val="20"/>
+              </w:rPr>
+            </w:pPr>
+            <w:r>
+              <w:rPr>
+                <w:sz w:val="20"/>
+              </w:rPr>
+              <w:t>05/25/2021</w:t>
+            </w:r>
+          </w:p>
+        </w:tc>
+        <w:tc>
+          <w:tcPr>
+            <w:tcW w:w="6152" w:type="dxa"/>
+          </w:tcPr>
+          <w:p>
+            <w:r>
+              <w:t xml:space="preserve">TFS21462 – </w:t>
+            </w:r>
+            <w:proofErr w:type="spellStart"/>
+            <w:r>
+              <w:t>eCL</w:t>
+            </w:r>
+            <w:proofErr w:type="spellEnd"/>
+            <w:r>
+              <w:t xml:space="preserve"> Alt Channel Quality Now logs</w:t>
+            </w:r>
+            <w:r>
+              <w:br/>
+              <w:t>Updated 1.2 #15 and added #16</w:t>
+            </w:r>
+          </w:p>
+        </w:tc>
+        <w:tc>
+          <w:tcPr>
+            <w:tcW w:w="1822" w:type="dxa"/>
+          </w:tcPr>
+          <w:p>
+            <w:pPr>
+              <w:pStyle w:val="hdr1"/>
+              <w:ind w:left="0"/>
+              <w:jc w:val="left"/>
+              <w:rPr>
+                <w:sz w:val="20"/>
+              </w:rPr>
+            </w:pPr>
+            <w:r>
+              <w:rPr>
+                <w:sz w:val="20"/>
+              </w:rPr>
+              <w:t>Doug Stearns</w:t>
+            </w:r>
+          </w:p>
+        </w:tc>
+      </w:tr>
     </w:tbl>
     <w:p>
       <w:pPr>
@@ -4353,8 +4422,6 @@
           <w:noProof/>
         </w:rPr>
       </w:pPr>
-      <w:bookmarkStart w:id="1" w:name="_GoBack"/>
-      <w:bookmarkEnd w:id="1"/>
       <w:r>
         <w:br w:type="page"/>
       </w:r>
@@ -4364,7 +4431,7 @@
         <w:pStyle w:val="Heading1"/>
         <w:spacing w:before="0" w:after="0"/>
       </w:pPr>
-      <w:bookmarkStart w:id="2" w:name="_Toc321377922"/>
+      <w:bookmarkStart w:id="1" w:name="_Toc321377922"/>
       <w:proofErr w:type="spellStart"/>
       <w:r>
         <w:lastRenderedPageBreak/>
@@ -4374,7 +4441,7 @@
       <w:r>
         <w:t xml:space="preserve"> Log Scorecard Data Files Requirements</w:t>
       </w:r>
-      <w:bookmarkEnd w:id="2"/>
+      <w:bookmarkEnd w:id="1"/>
     </w:p>
     <w:p>
       <w:pPr>
@@ -12614,7 +12681,7 @@
                 <w:sz w:val="22"/>
                 <w:szCs w:val="22"/>
               </w:rPr>
-              <w:t>Summary of Caller's Issues</w:t>
+              <w:t>Reason for Contact</w:t>
             </w:r>
           </w:p>
         </w:tc>
@@ -12640,14 +12707,14 @@
                 <w:sz w:val="22"/>
                 <w:szCs w:val="22"/>
               </w:rPr>
-              <w:t>2400</w:t>
-            </w:r>
-            <w:r>
-              <w:rPr>
-                <w:sz w:val="22"/>
-                <w:szCs w:val="22"/>
-              </w:rPr>
-              <w:t xml:space="preserve"> bytes, Alpha/Numeric Non-alphanumeric characters are removed.</w:t>
+              <w:t>100</w:t>
+            </w:r>
+            <w:r>
+              <w:rPr>
+                <w:sz w:val="22"/>
+                <w:szCs w:val="22"/>
+              </w:rPr>
+              <w:t xml:space="preserve"> bytes, Alpha/Numeric </w:t>
             </w:r>
           </w:p>
         </w:tc>
@@ -12673,89 +12740,16 @@
                 <w:sz w:val="22"/>
                 <w:szCs w:val="22"/>
               </w:rPr>
-              <w:t xml:space="preserve">Text containing the </w:t>
-            </w:r>
-            <w:r>
-              <w:rPr>
-                <w:sz w:val="22"/>
-                <w:szCs w:val="22"/>
-              </w:rPr>
-              <w:t>information from the evaluation</w:t>
-            </w:r>
-            <w:r>
-              <w:rPr>
-                <w:sz w:val="22"/>
-                <w:szCs w:val="22"/>
-              </w:rPr>
-              <w:t xml:space="preserve">.  </w:t>
-            </w:r>
-          </w:p>
-          <w:p>
-            <w:pPr>
-              <w:rPr>
-                <w:sz w:val="22"/>
-                <w:szCs w:val="22"/>
-              </w:rPr>
-            </w:pPr>
-          </w:p>
-          <w:p>
-            <w:pPr>
-              <w:rPr>
-                <w:sz w:val="22"/>
-                <w:szCs w:val="22"/>
-              </w:rPr>
-            </w:pPr>
-            <w:r>
-              <w:rPr>
-                <w:sz w:val="22"/>
-                <w:szCs w:val="22"/>
-              </w:rPr>
-              <w:t xml:space="preserve">The general format </w:t>
-            </w:r>
-            <w:r>
-              <w:rPr>
-                <w:sz w:val="22"/>
-                <w:szCs w:val="22"/>
-              </w:rPr>
-              <w:t xml:space="preserve">for Quality Now </w:t>
-            </w:r>
-            <w:r>
-              <w:rPr>
-                <w:sz w:val="22"/>
-                <w:szCs w:val="22"/>
-              </w:rPr>
-              <w:t>shall be:</w:t>
-            </w:r>
-          </w:p>
-          <w:p>
-            <w:pPr>
-              <w:rPr>
-                <w:sz w:val="22"/>
-                <w:szCs w:val="22"/>
-              </w:rPr>
-            </w:pPr>
-            <w:r>
-              <w:rPr>
-                <w:sz w:val="22"/>
-                <w:szCs w:val="22"/>
-              </w:rPr>
-              <w:t>Channel – Reason for Contact</w:t>
-            </w:r>
-          </w:p>
-          <w:p>
-            <w:pPr>
-              <w:rPr>
-                <w:sz w:val="22"/>
-                <w:szCs w:val="22"/>
-              </w:rPr>
-            </w:pPr>
-            <w:r>
-              <w:rPr>
-                <w:sz w:val="22"/>
-                <w:szCs w:val="22"/>
-              </w:rPr>
-              <w:t xml:space="preserve">Reason for Contact Comments </w:t>
-            </w:r>
+              <w:t xml:space="preserve">Reason for Contact selected for the evaluation </w:t>
+            </w:r>
+          </w:p>
+          <w:p>
+            <w:pPr>
+              <w:rPr>
+                <w:sz w:val="22"/>
+                <w:szCs w:val="22"/>
+              </w:rPr>
+            </w:pPr>
           </w:p>
         </w:tc>
       </w:tr>
@@ -12800,17 +12794,18 @@
           <w:p>
             <w:pPr>
               <w:pStyle w:val="NormalWeb"/>
-              <w:rPr>
-                <w:sz w:val="22"/>
-                <w:szCs w:val="22"/>
-              </w:rPr>
-            </w:pPr>
-            <w:r>
-              <w:rPr>
-                <w:sz w:val="22"/>
-                <w:szCs w:val="22"/>
-              </w:rPr>
-              <w:t>Program</w:t>
+              <w:spacing w:before="0" w:beforeAutospacing="0"/>
+              <w:rPr>
+                <w:sz w:val="22"/>
+                <w:szCs w:val="22"/>
+              </w:rPr>
+            </w:pPr>
+            <w:r>
+              <w:rPr>
+                <w:sz w:val="22"/>
+                <w:szCs w:val="22"/>
+              </w:rPr>
+              <w:t>Reason for Contact Comment</w:t>
             </w:r>
           </w:p>
         </w:tc>
@@ -12836,7 +12831,16 @@
                 <w:sz w:val="22"/>
                 <w:szCs w:val="22"/>
               </w:rPr>
-              <w:t>3 bytes, Alpha/Numeric</w:t>
+              <w:t>1024</w:t>
+            </w:r>
+            <w:bookmarkStart w:id="2" w:name="_GoBack"/>
+            <w:bookmarkEnd w:id="2"/>
+            <w:r>
+              <w:rPr>
+                <w:sz w:val="22"/>
+                <w:szCs w:val="22"/>
+              </w:rPr>
+              <w:t xml:space="preserve"> bytes, Alpha/Numeric </w:t>
             </w:r>
           </w:p>
         </w:tc>
@@ -12862,7 +12866,7 @@
                 <w:sz w:val="22"/>
                 <w:szCs w:val="22"/>
               </w:rPr>
-              <w:t xml:space="preserve">Identifies where the items </w:t>
+              <w:t xml:space="preserve">Reason for Contact Comments </w:t>
             </w:r>
             <w:proofErr w:type="gramStart"/>
             <w:r>
@@ -12870,7 +12874,7 @@
                 <w:sz w:val="22"/>
                 <w:szCs w:val="22"/>
               </w:rPr>
-              <w:t>is</w:t>
+              <w:t>entered  by</w:t>
             </w:r>
             <w:proofErr w:type="gramEnd"/>
             <w:r>
@@ -12878,51 +12882,7 @@
                 <w:sz w:val="22"/>
                 <w:szCs w:val="22"/>
               </w:rPr>
-              <w:t xml:space="preserve"> Marketplace or Medicare.</w:t>
-            </w:r>
-            <w:r>
-              <w:rPr>
-                <w:sz w:val="22"/>
-                <w:szCs w:val="22"/>
-              </w:rPr>
-              <w:t xml:space="preserve">  </w:t>
-            </w:r>
-            <w:r>
-              <w:rPr>
-                <w:sz w:val="22"/>
-                <w:szCs w:val="22"/>
-              </w:rPr>
-              <w:t>Values are:</w:t>
-            </w:r>
-          </w:p>
-          <w:p>
-            <w:pPr>
-              <w:rPr>
-                <w:sz w:val="22"/>
-                <w:szCs w:val="22"/>
-              </w:rPr>
-            </w:pPr>
-            <w:r>
-              <w:rPr>
-                <w:sz w:val="22"/>
-                <w:szCs w:val="22"/>
-              </w:rPr>
-              <w:t>Yes = Marketplace</w:t>
-            </w:r>
-          </w:p>
-          <w:p>
-            <w:pPr>
-              <w:rPr>
-                <w:sz w:val="22"/>
-                <w:szCs w:val="22"/>
-              </w:rPr>
-            </w:pPr>
-            <w:r>
-              <w:rPr>
-                <w:sz w:val="22"/>
-                <w:szCs w:val="22"/>
-              </w:rPr>
-              <w:t>No = Medicare</w:t>
+              <w:t xml:space="preserve"> evaluator</w:t>
             </w:r>
           </w:p>
         </w:tc>
@@ -12978,7 +12938,7 @@
                 <w:sz w:val="22"/>
                 <w:szCs w:val="22"/>
               </w:rPr>
-              <w:t>Evaluation Form</w:t>
+              <w:t>Program</w:t>
             </w:r>
           </w:p>
         </w:tc>
@@ -13004,7 +12964,7 @@
                 <w:sz w:val="22"/>
                 <w:szCs w:val="22"/>
               </w:rPr>
-              <w:t>50 bytes, Alpha/Numeric</w:t>
+              <w:t>3 bytes, Alpha/Numeric</w:t>
             </w:r>
           </w:p>
         </w:tc>
@@ -13030,58 +12990,67 @@
                 <w:sz w:val="22"/>
                 <w:szCs w:val="22"/>
               </w:rPr>
-              <w:t>For records from Verint = scorecard form used</w:t>
-            </w:r>
-          </w:p>
-          <w:p>
-            <w:pPr>
-              <w:rPr>
-                <w:sz w:val="22"/>
-                <w:szCs w:val="22"/>
-              </w:rPr>
-            </w:pPr>
-          </w:p>
-          <w:p>
-            <w:pPr>
-              <w:rPr>
-                <w:sz w:val="22"/>
-                <w:szCs w:val="22"/>
-              </w:rPr>
-            </w:pPr>
-            <w:r>
-              <w:rPr>
-                <w:sz w:val="22"/>
-                <w:szCs w:val="22"/>
-              </w:rPr>
-              <w:t xml:space="preserve">For </w:t>
-            </w:r>
-            <w:r>
-              <w:rPr>
-                <w:sz w:val="22"/>
-                <w:szCs w:val="22"/>
-              </w:rPr>
-              <w:t>ATA</w:t>
-            </w:r>
-            <w:r>
-              <w:rPr>
-                <w:sz w:val="22"/>
-                <w:szCs w:val="22"/>
-              </w:rPr>
-              <w:t xml:space="preserve"> Scorecards, the letters </w:t>
-            </w:r>
-            <w:r>
-              <w:rPr>
-                <w:sz w:val="22"/>
-                <w:szCs w:val="22"/>
-              </w:rPr>
-              <w:t>ATA</w:t>
-            </w:r>
-            <w:r>
-              <w:rPr>
-                <w:sz w:val="22"/>
-                <w:szCs w:val="22"/>
-              </w:rPr>
-              <w:t xml:space="preserve"> will be somewhere in the field</w:t>
+              <w:t xml:space="preserve">Identifies where the items </w:t>
+            </w:r>
+            <w:proofErr w:type="gramStart"/>
+            <w:r>
+              <w:rPr>
+                <w:sz w:val="22"/>
+                <w:szCs w:val="22"/>
+              </w:rPr>
+              <w:t>is</w:t>
+            </w:r>
+            <w:proofErr w:type="gramEnd"/>
+            <w:r>
+              <w:rPr>
+                <w:sz w:val="22"/>
+                <w:szCs w:val="22"/>
+              </w:rPr>
+              <w:t xml:space="preserve"> Marketplace or Medicare.</w:t>
+            </w:r>
+            <w:r>
+              <w:rPr>
+                <w:sz w:val="22"/>
+                <w:szCs w:val="22"/>
+              </w:rPr>
+              <w:t xml:space="preserve">  </w:t>
+            </w:r>
+            <w:r>
+              <w:rPr>
+                <w:sz w:val="22"/>
+                <w:szCs w:val="22"/>
+              </w:rPr>
+              <w:t>Values are:</w:t>
+            </w:r>
+          </w:p>
+          <w:p>
+            <w:pPr>
+              <w:rPr>
+                <w:sz w:val="22"/>
+                <w:szCs w:val="22"/>
+              </w:rPr>
+            </w:pPr>
+            <w:r>
+              <w:rPr>
+                <w:sz w:val="22"/>
+                <w:szCs w:val="22"/>
+              </w:rPr>
+              <w:t>Yes = Marketplace</w:t>
+            </w:r>
+          </w:p>
+          <w:p>
+            <w:pPr>
+              <w:rPr>
+                <w:sz w:val="22"/>
+                <w:szCs w:val="22"/>
+              </w:rPr>
+            </w:pPr>
+            <w:r>
+              <w:rPr>
+                <w:sz w:val="22"/>
+                <w:szCs w:val="22"/>
+              </w:rPr>
+              <w:t>No = Medicare</w:t>
             </w:r>
           </w:p>
         </w:tc>
@@ -13127,13 +13096,17 @@
           <w:p>
             <w:pPr>
               <w:pStyle w:val="NormalWeb"/>
-            </w:pPr>
-            <w:r>
-              <w:rPr>
-                <w:sz w:val="22"/>
-                <w:szCs w:val="22"/>
-              </w:rPr>
-              <w:t>Coaching Monitor</w:t>
+              <w:rPr>
+                <w:sz w:val="22"/>
+                <w:szCs w:val="22"/>
+              </w:rPr>
+            </w:pPr>
+            <w:r>
+              <w:rPr>
+                <w:sz w:val="22"/>
+                <w:szCs w:val="22"/>
+              </w:rPr>
+              <w:t>Evaluation Form</w:t>
             </w:r>
           </w:p>
         </w:tc>
@@ -13159,7 +13132,7 @@
                 <w:sz w:val="22"/>
                 <w:szCs w:val="22"/>
               </w:rPr>
-              <w:t>3 bytes, Alpha/Numeric</w:t>
+              <w:t>50 bytes, Alpha/Numeric</w:t>
             </w:r>
           </w:p>
         </w:tc>
@@ -13185,81 +13158,58 @@
                 <w:sz w:val="22"/>
                 <w:szCs w:val="22"/>
               </w:rPr>
-              <w:t>Indicate</w:t>
-            </w:r>
-            <w:r>
-              <w:rPr>
-                <w:sz w:val="22"/>
-                <w:szCs w:val="22"/>
-              </w:rPr>
-              <w:t>s</w:t>
-            </w:r>
-            <w:r>
-              <w:rPr>
-                <w:sz w:val="22"/>
-                <w:szCs w:val="22"/>
-              </w:rPr>
-              <w:t xml:space="preserve"> where scorecard form was a coaching monitor or not</w:t>
-            </w:r>
-          </w:p>
-          <w:p>
-            <w:pPr>
-              <w:rPr>
-                <w:sz w:val="22"/>
-                <w:szCs w:val="22"/>
-              </w:rPr>
-            </w:pPr>
-            <w:r>
-              <w:rPr>
-                <w:sz w:val="22"/>
-                <w:szCs w:val="22"/>
-              </w:rPr>
-              <w:t>Values are:</w:t>
-            </w:r>
-          </w:p>
-          <w:p>
-            <w:pPr>
-              <w:rPr>
-                <w:sz w:val="22"/>
-                <w:szCs w:val="22"/>
-              </w:rPr>
-            </w:pPr>
-            <w:r>
-              <w:rPr>
-                <w:sz w:val="22"/>
-                <w:szCs w:val="22"/>
-              </w:rPr>
-              <w:t>Yes = Coaching Monitor</w:t>
-            </w:r>
-          </w:p>
-          <w:p>
-            <w:pPr>
-              <w:rPr>
-                <w:sz w:val="22"/>
-                <w:szCs w:val="22"/>
-              </w:rPr>
-            </w:pPr>
-            <w:r>
-              <w:rPr>
-                <w:sz w:val="22"/>
-                <w:szCs w:val="22"/>
-              </w:rPr>
-              <w:t>No = Not a coaching Monitor</w:t>
-            </w:r>
-          </w:p>
-          <w:p>
-            <w:pPr>
-              <w:rPr>
-                <w:sz w:val="22"/>
-                <w:szCs w:val="22"/>
-              </w:rPr>
-            </w:pPr>
-            <w:r>
-              <w:rPr>
-                <w:sz w:val="22"/>
-                <w:szCs w:val="22"/>
-              </w:rPr>
-              <w:t xml:space="preserve">NA = Not applicable </w:t>
+              <w:t>For records from Verint = scorecard form used</w:t>
+            </w:r>
+          </w:p>
+          <w:p>
+            <w:pPr>
+              <w:rPr>
+                <w:sz w:val="22"/>
+                <w:szCs w:val="22"/>
+              </w:rPr>
+            </w:pPr>
+          </w:p>
+          <w:p>
+            <w:pPr>
+              <w:rPr>
+                <w:sz w:val="22"/>
+                <w:szCs w:val="22"/>
+              </w:rPr>
+            </w:pPr>
+            <w:r>
+              <w:rPr>
+                <w:sz w:val="22"/>
+                <w:szCs w:val="22"/>
+              </w:rPr>
+              <w:t xml:space="preserve">For </w:t>
+            </w:r>
+            <w:r>
+              <w:rPr>
+                <w:sz w:val="22"/>
+                <w:szCs w:val="22"/>
+              </w:rPr>
+              <w:t>ATA</w:t>
+            </w:r>
+            <w:r>
+              <w:rPr>
+                <w:sz w:val="22"/>
+                <w:szCs w:val="22"/>
+              </w:rPr>
+              <w:t xml:space="preserve"> Scorecards, the letters </w:t>
+            </w:r>
+            <w:r>
+              <w:rPr>
+                <w:sz w:val="22"/>
+                <w:szCs w:val="22"/>
+              </w:rPr>
+              <w:t>ATA</w:t>
+            </w:r>
+            <w:r>
+              <w:rPr>
+                <w:sz w:val="22"/>
+                <w:szCs w:val="22"/>
+              </w:rPr>
+              <w:t xml:space="preserve"> will be somewhere in the field</w:t>
             </w:r>
           </w:p>
         </w:tc>
@@ -13305,16 +13255,14 @@
           <w:p>
             <w:pPr>
               <w:pStyle w:val="NormalWeb"/>
-              <w:rPr>
-                <w:sz w:val="22"/>
-                <w:szCs w:val="22"/>
-              </w:rPr>
-            </w:pPr>
-            <w:proofErr w:type="spellStart"/>
-            <w:r>
-              <w:t>Business_Process</w:t>
-            </w:r>
-            <w:proofErr w:type="spellEnd"/>
+            </w:pPr>
+            <w:r>
+              <w:rPr>
+                <w:sz w:val="22"/>
+                <w:szCs w:val="22"/>
+              </w:rPr>
+              <w:t>Coaching Monitor</w:t>
+            </w:r>
           </w:p>
         </w:tc>
         <w:tc>
@@ -13339,14 +13287,7 @@
                 <w:sz w:val="22"/>
                 <w:szCs w:val="22"/>
               </w:rPr>
-              <w:t xml:space="preserve">20 </w:t>
-            </w:r>
-            <w:r>
-              <w:rPr>
-                <w:sz w:val="22"/>
-                <w:szCs w:val="22"/>
-              </w:rPr>
-              <w:t>bytes, Alpha/Numeric</w:t>
+              <w:t>3 bytes, Alpha/Numeric</w:t>
             </w:r>
           </w:p>
         </w:tc>
@@ -13372,60 +13313,81 @@
                 <w:sz w:val="22"/>
                 <w:szCs w:val="22"/>
               </w:rPr>
-              <w:t>Rating on following established business process.  Values are:</w:t>
-            </w:r>
-          </w:p>
-          <w:p>
-            <w:pPr>
-              <w:rPr>
-                <w:sz w:val="22"/>
-                <w:szCs w:val="22"/>
-              </w:rPr>
-            </w:pPr>
-            <w:r>
-              <w:rPr>
-                <w:sz w:val="22"/>
-                <w:szCs w:val="22"/>
-              </w:rPr>
-              <w:t>Complaint</w:t>
-            </w:r>
-          </w:p>
-          <w:p>
-            <w:pPr>
-              <w:rPr>
-                <w:sz w:val="22"/>
-                <w:szCs w:val="22"/>
-              </w:rPr>
-            </w:pPr>
-            <w:r>
-              <w:rPr>
-                <w:sz w:val="22"/>
-                <w:szCs w:val="22"/>
-              </w:rPr>
-              <w:t>Non-compliant</w:t>
-            </w:r>
-          </w:p>
-          <w:p>
-            <w:pPr>
-              <w:rPr>
-                <w:sz w:val="22"/>
-                <w:szCs w:val="22"/>
-              </w:rPr>
-            </w:pPr>
-          </w:p>
-          <w:p>
-            <w:pPr>
-              <w:rPr>
-                <w:sz w:val="22"/>
-                <w:szCs w:val="22"/>
-              </w:rPr>
-            </w:pPr>
-            <w:r>
-              <w:rPr>
-                <w:sz w:val="22"/>
-                <w:szCs w:val="22"/>
-              </w:rPr>
-              <w:t>Applies for all channels</w:t>
+              <w:t>Indicate</w:t>
+            </w:r>
+            <w:r>
+              <w:rPr>
+                <w:sz w:val="22"/>
+                <w:szCs w:val="22"/>
+              </w:rPr>
+              <w:t>s</w:t>
+            </w:r>
+            <w:r>
+              <w:rPr>
+                <w:sz w:val="22"/>
+                <w:szCs w:val="22"/>
+              </w:rPr>
+              <w:t xml:space="preserve"> where scorecard form was a coaching monitor or not</w:t>
+            </w:r>
+          </w:p>
+          <w:p>
+            <w:pPr>
+              <w:rPr>
+                <w:sz w:val="22"/>
+                <w:szCs w:val="22"/>
+              </w:rPr>
+            </w:pPr>
+            <w:r>
+              <w:rPr>
+                <w:sz w:val="22"/>
+                <w:szCs w:val="22"/>
+              </w:rPr>
+              <w:t>Values are:</w:t>
+            </w:r>
+          </w:p>
+          <w:p>
+            <w:pPr>
+              <w:rPr>
+                <w:sz w:val="22"/>
+                <w:szCs w:val="22"/>
+              </w:rPr>
+            </w:pPr>
+            <w:r>
+              <w:rPr>
+                <w:sz w:val="22"/>
+                <w:szCs w:val="22"/>
+              </w:rPr>
+              <w:t>Yes = Coaching Monitor</w:t>
+            </w:r>
+          </w:p>
+          <w:p>
+            <w:pPr>
+              <w:rPr>
+                <w:sz w:val="22"/>
+                <w:szCs w:val="22"/>
+              </w:rPr>
+            </w:pPr>
+            <w:r>
+              <w:rPr>
+                <w:sz w:val="22"/>
+                <w:szCs w:val="22"/>
+              </w:rPr>
+              <w:t>No = Not a coaching Monitor</w:t>
+            </w:r>
+          </w:p>
+          <w:p>
+            <w:pPr>
+              <w:rPr>
+                <w:sz w:val="22"/>
+                <w:szCs w:val="22"/>
+              </w:rPr>
+            </w:pPr>
+            <w:r>
+              <w:rPr>
+                <w:sz w:val="22"/>
+                <w:szCs w:val="22"/>
+              </w:rPr>
+              <w:t xml:space="preserve">NA = Not applicable </w:t>
             </w:r>
           </w:p>
         </w:tc>
@@ -13478,7 +13440,7 @@
             </w:pPr>
             <w:proofErr w:type="spellStart"/>
             <w:r>
-              <w:t>Business_Process_Reason</w:t>
+              <w:t>Business_Process</w:t>
             </w:r>
             <w:proofErr w:type="spellEnd"/>
           </w:p>
@@ -13505,14 +13467,7 @@
                 <w:sz w:val="22"/>
                 <w:szCs w:val="22"/>
               </w:rPr>
-              <w:t>200</w:t>
-            </w:r>
-            <w:r>
-              <w:rPr>
-                <w:sz w:val="22"/>
-                <w:szCs w:val="22"/>
-              </w:rPr>
-              <w:t xml:space="preserve"> </w:t>
+              <w:t xml:space="preserve">20 </w:t>
             </w:r>
             <w:r>
               <w:rPr>
@@ -13545,7 +13500,37 @@
                 <w:sz w:val="22"/>
                 <w:szCs w:val="22"/>
               </w:rPr>
-              <w:t xml:space="preserve">Reason for non-compliance </w:t>
+              <w:t>Rating on following established business process.  Values are:</w:t>
+            </w:r>
+          </w:p>
+          <w:p>
+            <w:pPr>
+              <w:rPr>
+                <w:sz w:val="22"/>
+                <w:szCs w:val="22"/>
+              </w:rPr>
+            </w:pPr>
+            <w:r>
+              <w:rPr>
+                <w:sz w:val="22"/>
+                <w:szCs w:val="22"/>
+              </w:rPr>
+              <w:t>Complaint</w:t>
+            </w:r>
+          </w:p>
+          <w:p>
+            <w:pPr>
+              <w:rPr>
+                <w:sz w:val="22"/>
+                <w:szCs w:val="22"/>
+              </w:rPr>
+            </w:pPr>
+            <w:r>
+              <w:rPr>
+                <w:sz w:val="22"/>
+                <w:szCs w:val="22"/>
+              </w:rPr>
+              <w:t>Non-compliant</w:t>
             </w:r>
           </w:p>
           <w:p>
@@ -13621,7 +13606,7 @@
             </w:pPr>
             <w:proofErr w:type="spellStart"/>
             <w:r>
-              <w:t>Business_Process_Comment</w:t>
+              <w:t>Business_Process_Reason</w:t>
             </w:r>
             <w:proofErr w:type="spellEnd"/>
           </w:p>
@@ -13648,14 +13633,14 @@
                 <w:sz w:val="22"/>
                 <w:szCs w:val="22"/>
               </w:rPr>
-              <w:t>2000</w:t>
-            </w:r>
-            <w:r>
-              <w:rPr>
-                <w:sz w:val="22"/>
-                <w:szCs w:val="22"/>
-              </w:rPr>
-              <w:t xml:space="preserve"> bytes, Alpha/Numeric</w:t>
+              <w:t xml:space="preserve">200 </w:t>
+            </w:r>
+            <w:r>
+              <w:rPr>
+                <w:sz w:val="22"/>
+                <w:szCs w:val="22"/>
+              </w:rPr>
+              <w:t>bytes, Alpha/Numeric</w:t>
             </w:r>
           </w:p>
         </w:tc>
@@ -13681,7 +13666,7 @@
                 <w:sz w:val="22"/>
                 <w:szCs w:val="22"/>
               </w:rPr>
-              <w:t>Comments entered by evaluator</w:t>
+              <w:t xml:space="preserve">Reason for non-compliance </w:t>
             </w:r>
           </w:p>
           <w:p>
@@ -13750,10 +13735,14 @@
           <w:p>
             <w:pPr>
               <w:pStyle w:val="NormalWeb"/>
+              <w:rPr>
+                <w:sz w:val="22"/>
+                <w:szCs w:val="22"/>
+              </w:rPr>
             </w:pPr>
             <w:proofErr w:type="spellStart"/>
             <w:r>
-              <w:t>Info_Accuracy</w:t>
+              <w:t>Business_Process_Comment</w:t>
             </w:r>
             <w:proofErr w:type="spellEnd"/>
           </w:p>
@@ -13780,14 +13769,14 @@
                 <w:sz w:val="22"/>
                 <w:szCs w:val="22"/>
               </w:rPr>
-              <w:t xml:space="preserve">20 </w:t>
-            </w:r>
-            <w:r>
-              <w:rPr>
-                <w:sz w:val="22"/>
-                <w:szCs w:val="22"/>
-              </w:rPr>
-              <w:t>bytes, Alpha/Numeric</w:t>
+              <w:t>2000</w:t>
+            </w:r>
+            <w:r>
+              <w:rPr>
+                <w:sz w:val="22"/>
+                <w:szCs w:val="22"/>
+              </w:rPr>
+              <w:t xml:space="preserve"> bytes, Alpha/Numeric</w:t>
             </w:r>
           </w:p>
         </w:tc>
@@ -13813,37 +13802,7 @@
                 <w:sz w:val="22"/>
                 <w:szCs w:val="22"/>
               </w:rPr>
-              <w:t>Rating on offering correct information to customers.  Values are:</w:t>
-            </w:r>
-          </w:p>
-          <w:p>
-            <w:pPr>
-              <w:rPr>
-                <w:sz w:val="22"/>
-                <w:szCs w:val="22"/>
-              </w:rPr>
-            </w:pPr>
-            <w:r>
-              <w:rPr>
-                <w:sz w:val="22"/>
-                <w:szCs w:val="22"/>
-              </w:rPr>
-              <w:t>Complaint</w:t>
-            </w:r>
-          </w:p>
-          <w:p>
-            <w:pPr>
-              <w:rPr>
-                <w:sz w:val="22"/>
-                <w:szCs w:val="22"/>
-              </w:rPr>
-            </w:pPr>
-            <w:r>
-              <w:rPr>
-                <w:sz w:val="22"/>
-                <w:szCs w:val="22"/>
-              </w:rPr>
-              <w:t>Non-compliant</w:t>
+              <w:t>Comments entered by evaluator</w:t>
             </w:r>
           </w:p>
           <w:p>
@@ -13915,7 +13874,7 @@
             </w:pPr>
             <w:proofErr w:type="spellStart"/>
             <w:r>
-              <w:t>Info_Accuracy_Reason</w:t>
+              <w:t>Info_Accuracy</w:t>
             </w:r>
             <w:proofErr w:type="spellEnd"/>
           </w:p>
@@ -13942,7 +13901,7 @@
                 <w:sz w:val="22"/>
                 <w:szCs w:val="22"/>
               </w:rPr>
-              <w:t xml:space="preserve">200 </w:t>
+              <w:t xml:space="preserve">20 </w:t>
             </w:r>
             <w:r>
               <w:rPr>
@@ -13975,7 +13934,37 @@
                 <w:sz w:val="22"/>
                 <w:szCs w:val="22"/>
               </w:rPr>
-              <w:t>Reason for non-compliance</w:t>
+              <w:t>Rating on offering correct information to customers.  Values are:</w:t>
+            </w:r>
+          </w:p>
+          <w:p>
+            <w:pPr>
+              <w:rPr>
+                <w:sz w:val="22"/>
+                <w:szCs w:val="22"/>
+              </w:rPr>
+            </w:pPr>
+            <w:r>
+              <w:rPr>
+                <w:sz w:val="22"/>
+                <w:szCs w:val="22"/>
+              </w:rPr>
+              <w:t>Complaint</w:t>
+            </w:r>
+          </w:p>
+          <w:p>
+            <w:pPr>
+              <w:rPr>
+                <w:sz w:val="22"/>
+                <w:szCs w:val="22"/>
+              </w:rPr>
+            </w:pPr>
+            <w:r>
+              <w:rPr>
+                <w:sz w:val="22"/>
+                <w:szCs w:val="22"/>
+              </w:rPr>
+              <w:t>Non-compliant</w:t>
             </w:r>
           </w:p>
           <w:p>
@@ -14047,7 +14036,7 @@
             </w:pPr>
             <w:proofErr w:type="spellStart"/>
             <w:r>
-              <w:t>Info_Accuracy_Comment</w:t>
+              <w:t>Info_Accuracy_Reason</w:t>
             </w:r>
             <w:proofErr w:type="spellEnd"/>
           </w:p>
@@ -14074,7 +14063,7 @@
                 <w:sz w:val="22"/>
                 <w:szCs w:val="22"/>
               </w:rPr>
-              <w:t xml:space="preserve">2000 </w:t>
+              <w:t xml:space="preserve">200 </w:t>
             </w:r>
             <w:r>
               <w:rPr>
@@ -14107,7 +14096,7 @@
                 <w:sz w:val="22"/>
                 <w:szCs w:val="22"/>
               </w:rPr>
-              <w:t>Comments entered by evaluator</w:t>
+              <w:t>Reason for non-compliance</w:t>
             </w:r>
           </w:p>
           <w:p>
@@ -14179,7 +14168,7 @@
             </w:pPr>
             <w:proofErr w:type="spellStart"/>
             <w:r>
-              <w:t>Privacy_Disclaimers</w:t>
+              <w:t>Info_Accuracy_Comment</w:t>
             </w:r>
             <w:proofErr w:type="spellEnd"/>
           </w:p>
@@ -14206,7 +14195,7 @@
                 <w:sz w:val="22"/>
                 <w:szCs w:val="22"/>
               </w:rPr>
-              <w:t xml:space="preserve">20 </w:t>
+              <w:t xml:space="preserve">2000 </w:t>
             </w:r>
             <w:r>
               <w:rPr>
@@ -14239,53 +14228,7 @@
                 <w:sz w:val="22"/>
                 <w:szCs w:val="22"/>
               </w:rPr>
-              <w:t xml:space="preserve">Rating for abiding by all </w:t>
-            </w:r>
-            <w:proofErr w:type="spellStart"/>
-            <w:r>
-              <w:rPr>
-                <w:sz w:val="22"/>
-                <w:szCs w:val="22"/>
-              </w:rPr>
-              <w:t>regulator</w:t>
-            </w:r>
-            <w:proofErr w:type="spellEnd"/>
-            <w:r>
-              <w:rPr>
-                <w:sz w:val="22"/>
-                <w:szCs w:val="22"/>
-              </w:rPr>
-              <w:t xml:space="preserve"> requirements during each interaction.  Values are:</w:t>
-            </w:r>
-          </w:p>
-          <w:p>
-            <w:pPr>
-              <w:rPr>
-                <w:sz w:val="22"/>
-                <w:szCs w:val="22"/>
-              </w:rPr>
-            </w:pPr>
-            <w:r>
-              <w:rPr>
-                <w:sz w:val="22"/>
-                <w:szCs w:val="22"/>
-              </w:rPr>
-              <w:t>Complaint</w:t>
-            </w:r>
-          </w:p>
-          <w:p>
-            <w:pPr>
-              <w:rPr>
-                <w:sz w:val="22"/>
-                <w:szCs w:val="22"/>
-              </w:rPr>
-            </w:pPr>
-            <w:r>
-              <w:rPr>
-                <w:sz w:val="22"/>
-                <w:szCs w:val="22"/>
-              </w:rPr>
-              <w:t>Non-compliant</w:t>
+              <w:t>Comments entered by evaluator</w:t>
             </w:r>
           </w:p>
           <w:p>
@@ -14357,7 +14300,7 @@
             </w:pPr>
             <w:proofErr w:type="spellStart"/>
             <w:r>
-              <w:t>Privacy_Disclaimers_Reason</w:t>
+              <w:t>Privacy_Disclaimers</w:t>
             </w:r>
             <w:proofErr w:type="spellEnd"/>
           </w:p>
@@ -14384,7 +14327,7 @@
                 <w:sz w:val="22"/>
                 <w:szCs w:val="22"/>
               </w:rPr>
-              <w:t xml:space="preserve">200 </w:t>
+              <w:t xml:space="preserve">20 </w:t>
             </w:r>
             <w:r>
               <w:rPr>
@@ -14417,7 +14360,53 @@
                 <w:sz w:val="22"/>
                 <w:szCs w:val="22"/>
               </w:rPr>
-              <w:t>Reason for non-compliance</w:t>
+              <w:t xml:space="preserve">Rating for abiding by all </w:t>
+            </w:r>
+            <w:proofErr w:type="spellStart"/>
+            <w:r>
+              <w:rPr>
+                <w:sz w:val="22"/>
+                <w:szCs w:val="22"/>
+              </w:rPr>
+              <w:t>regulator</w:t>
+            </w:r>
+            <w:proofErr w:type="spellEnd"/>
+            <w:r>
+              <w:rPr>
+                <w:sz w:val="22"/>
+                <w:szCs w:val="22"/>
+              </w:rPr>
+              <w:t xml:space="preserve"> requirements during each interaction.  Values are:</w:t>
+            </w:r>
+          </w:p>
+          <w:p>
+            <w:pPr>
+              <w:rPr>
+                <w:sz w:val="22"/>
+                <w:szCs w:val="22"/>
+              </w:rPr>
+            </w:pPr>
+            <w:r>
+              <w:rPr>
+                <w:sz w:val="22"/>
+                <w:szCs w:val="22"/>
+              </w:rPr>
+              <w:t>Complaint</w:t>
+            </w:r>
+          </w:p>
+          <w:p>
+            <w:pPr>
+              <w:rPr>
+                <w:sz w:val="22"/>
+                <w:szCs w:val="22"/>
+              </w:rPr>
+            </w:pPr>
+            <w:r>
+              <w:rPr>
+                <w:sz w:val="22"/>
+                <w:szCs w:val="22"/>
+              </w:rPr>
+              <w:t>Non-compliant</w:t>
             </w:r>
           </w:p>
           <w:p>
@@ -14489,7 +14478,7 @@
             </w:pPr>
             <w:proofErr w:type="spellStart"/>
             <w:r>
-              <w:t>Privacy_Disclaimers_Comment</w:t>
+              <w:t>Privacy_Disclaimers_Reason</w:t>
             </w:r>
             <w:proofErr w:type="spellEnd"/>
           </w:p>
@@ -14516,7 +14505,7 @@
                 <w:sz w:val="22"/>
                 <w:szCs w:val="22"/>
               </w:rPr>
-              <w:t xml:space="preserve">2000 </w:t>
+              <w:t xml:space="preserve">200 </w:t>
             </w:r>
             <w:r>
               <w:rPr>
@@ -14549,7 +14538,7 @@
                 <w:sz w:val="22"/>
                 <w:szCs w:val="22"/>
               </w:rPr>
-              <w:t>Comments entered by evaluator</w:t>
+              <w:t>Reason for non-compliance</w:t>
             </w:r>
           </w:p>
           <w:p>
@@ -14621,7 +14610,7 @@
             </w:pPr>
             <w:proofErr w:type="spellStart"/>
             <w:r>
-              <w:t>Issue_Resoluton</w:t>
+              <w:t>Privacy_Disclaimers_Comment</w:t>
             </w:r>
             <w:proofErr w:type="spellEnd"/>
           </w:p>
@@ -14648,7 +14637,14 @@
                 <w:sz w:val="22"/>
                 <w:szCs w:val="22"/>
               </w:rPr>
-              <w:t>50 bytes, Alpha/Numeric</w:t>
+              <w:t xml:space="preserve">2000 </w:t>
+            </w:r>
+            <w:r>
+              <w:rPr>
+                <w:sz w:val="22"/>
+                <w:szCs w:val="22"/>
+              </w:rPr>
+              <w:t>bytes, Alpha/Numeric</w:t>
             </w:r>
           </w:p>
         </w:tc>
@@ -14674,136 +14670,30 @@
                 <w:sz w:val="22"/>
                 <w:szCs w:val="22"/>
               </w:rPr>
-              <w:t>Rating for applying tools to provide complete information.  Values are:</w:t>
-            </w:r>
-          </w:p>
-          <w:p>
-            <w:pPr>
-              <w:rPr>
-                <w:sz w:val="22"/>
-                <w:szCs w:val="22"/>
-              </w:rPr>
-            </w:pPr>
-            <w:r>
-              <w:rPr>
-                <w:sz w:val="22"/>
-                <w:szCs w:val="22"/>
-              </w:rPr>
-              <w:t>Novice</w:t>
-            </w:r>
-          </w:p>
-          <w:p>
-            <w:pPr>
-              <w:rPr>
-                <w:sz w:val="22"/>
-                <w:szCs w:val="22"/>
-              </w:rPr>
-            </w:pPr>
-            <w:r>
-              <w:rPr>
-                <w:sz w:val="22"/>
-                <w:szCs w:val="22"/>
-              </w:rPr>
-              <w:t>Emerging</w:t>
-            </w:r>
-          </w:p>
-          <w:p>
-            <w:pPr>
-              <w:rPr>
-                <w:sz w:val="22"/>
-                <w:szCs w:val="22"/>
-              </w:rPr>
-            </w:pPr>
-            <w:r>
-              <w:rPr>
-                <w:sz w:val="22"/>
-                <w:szCs w:val="22"/>
-              </w:rPr>
-              <w:t>Effective</w:t>
-            </w:r>
-          </w:p>
-          <w:p>
-            <w:pPr>
-              <w:rPr>
-                <w:sz w:val="22"/>
-                <w:szCs w:val="22"/>
-              </w:rPr>
-            </w:pPr>
-            <w:r>
-              <w:rPr>
-                <w:sz w:val="22"/>
-                <w:szCs w:val="22"/>
-              </w:rPr>
-              <w:t>Advanced</w:t>
-            </w:r>
-          </w:p>
-          <w:p>
-            <w:pPr>
-              <w:rPr>
-                <w:sz w:val="22"/>
-                <w:szCs w:val="22"/>
-              </w:rPr>
-            </w:pPr>
-            <w:r>
-              <w:rPr>
-                <w:sz w:val="22"/>
-                <w:szCs w:val="22"/>
-              </w:rPr>
-              <w:t>Expert</w:t>
-            </w:r>
-          </w:p>
-          <w:p>
-            <w:pPr>
-              <w:rPr>
-                <w:sz w:val="22"/>
-                <w:szCs w:val="22"/>
-              </w:rPr>
-            </w:pPr>
-            <w:r>
-              <w:rPr>
-                <w:sz w:val="22"/>
-                <w:szCs w:val="22"/>
-              </w:rPr>
-              <w:t>Customer Service Escalation</w:t>
-            </w:r>
-          </w:p>
-          <w:p>
-            <w:pPr>
-              <w:rPr>
-                <w:sz w:val="22"/>
-                <w:szCs w:val="22"/>
-              </w:rPr>
-            </w:pPr>
-          </w:p>
-          <w:p>
-            <w:pPr>
-              <w:rPr>
-                <w:sz w:val="22"/>
-                <w:szCs w:val="22"/>
-              </w:rPr>
-            </w:pPr>
-            <w:r>
-              <w:rPr>
-                <w:sz w:val="22"/>
-                <w:szCs w:val="22"/>
-              </w:rPr>
-              <w:t xml:space="preserve">For all channels except Written </w:t>
-            </w:r>
-            <w:proofErr w:type="spellStart"/>
-            <w:r>
-              <w:rPr>
-                <w:sz w:val="22"/>
-                <w:szCs w:val="22"/>
-              </w:rPr>
-              <w:t>Corr</w:t>
-            </w:r>
-            <w:proofErr w:type="spellEnd"/>
-            <w:r>
-              <w:rPr>
-                <w:sz w:val="22"/>
-                <w:szCs w:val="22"/>
-              </w:rPr>
-              <w:t xml:space="preserve"> which represents Business Correspondence </w:t>
+              <w:t>Comments entered by evaluator</w:t>
+            </w:r>
+          </w:p>
+          <w:p>
+            <w:pPr>
+              <w:rPr>
+                <w:sz w:val="22"/>
+                <w:szCs w:val="22"/>
+              </w:rPr>
+            </w:pPr>
+          </w:p>
+          <w:p>
+            <w:pPr>
+              <w:rPr>
+                <w:sz w:val="22"/>
+                <w:szCs w:val="22"/>
+              </w:rPr>
+            </w:pPr>
+            <w:r>
+              <w:rPr>
+                <w:sz w:val="22"/>
+                <w:szCs w:val="22"/>
+              </w:rPr>
+              <w:t>Applies for all channels</w:t>
             </w:r>
           </w:p>
         </w:tc>
@@ -14852,7 +14742,7 @@
             </w:pPr>
             <w:proofErr w:type="spellStart"/>
             <w:r>
-              <w:t>Issue_Resoluton_Comment</w:t>
+              <w:t>Issue_Resoluton</w:t>
             </w:r>
             <w:proofErr w:type="spellEnd"/>
           </w:p>
@@ -14879,21 +14769,7 @@
                 <w:sz w:val="22"/>
                 <w:szCs w:val="22"/>
               </w:rPr>
-              <w:t>2000</w:t>
-            </w:r>
-            <w:r>
-              <w:rPr>
-                <w:sz w:val="22"/>
-                <w:szCs w:val="22"/>
-              </w:rPr>
-              <w:t xml:space="preserve"> </w:t>
-            </w:r>
-            <w:r>
-              <w:rPr>
-                <w:sz w:val="22"/>
-                <w:szCs w:val="22"/>
-              </w:rPr>
-              <w:t>bytes, Alpha/Numeric</w:t>
+              <w:t>50 bytes, Alpha/Numeric</w:t>
             </w:r>
           </w:p>
         </w:tc>
@@ -14919,7 +14795,97 @@
                 <w:sz w:val="22"/>
                 <w:szCs w:val="22"/>
               </w:rPr>
-              <w:t>Comments entered by evaluator</w:t>
+              <w:t>Rating for applying tools to provide complete information.  Values are:</w:t>
+            </w:r>
+          </w:p>
+          <w:p>
+            <w:pPr>
+              <w:rPr>
+                <w:sz w:val="22"/>
+                <w:szCs w:val="22"/>
+              </w:rPr>
+            </w:pPr>
+            <w:r>
+              <w:rPr>
+                <w:sz w:val="22"/>
+                <w:szCs w:val="22"/>
+              </w:rPr>
+              <w:t>Novice</w:t>
+            </w:r>
+          </w:p>
+          <w:p>
+            <w:pPr>
+              <w:rPr>
+                <w:sz w:val="22"/>
+                <w:szCs w:val="22"/>
+              </w:rPr>
+            </w:pPr>
+            <w:r>
+              <w:rPr>
+                <w:sz w:val="22"/>
+                <w:szCs w:val="22"/>
+              </w:rPr>
+              <w:t>Emerging</w:t>
+            </w:r>
+          </w:p>
+          <w:p>
+            <w:pPr>
+              <w:rPr>
+                <w:sz w:val="22"/>
+                <w:szCs w:val="22"/>
+              </w:rPr>
+            </w:pPr>
+            <w:r>
+              <w:rPr>
+                <w:sz w:val="22"/>
+                <w:szCs w:val="22"/>
+              </w:rPr>
+              <w:t>Effective</w:t>
+            </w:r>
+          </w:p>
+          <w:p>
+            <w:pPr>
+              <w:rPr>
+                <w:sz w:val="22"/>
+                <w:szCs w:val="22"/>
+              </w:rPr>
+            </w:pPr>
+            <w:r>
+              <w:rPr>
+                <w:sz w:val="22"/>
+                <w:szCs w:val="22"/>
+              </w:rPr>
+              <w:t>Advanced</w:t>
+            </w:r>
+          </w:p>
+          <w:p>
+            <w:pPr>
+              <w:rPr>
+                <w:sz w:val="22"/>
+                <w:szCs w:val="22"/>
+              </w:rPr>
+            </w:pPr>
+            <w:r>
+              <w:rPr>
+                <w:sz w:val="22"/>
+                <w:szCs w:val="22"/>
+              </w:rPr>
+              <w:t>Expert</w:t>
+            </w:r>
+          </w:p>
+          <w:p>
+            <w:pPr>
+              <w:rPr>
+                <w:sz w:val="22"/>
+                <w:szCs w:val="22"/>
+              </w:rPr>
+            </w:pPr>
+            <w:r>
+              <w:rPr>
+                <w:sz w:val="22"/>
+                <w:szCs w:val="22"/>
+              </w:rPr>
+              <w:t>Customer Service Escalation</w:t>
             </w:r>
           </w:p>
           <w:p>
@@ -14958,7 +14924,7 @@
                 <w:sz w:val="22"/>
                 <w:szCs w:val="22"/>
               </w:rPr>
-              <w:t xml:space="preserve"> which represents Business Correspondence Comment</w:t>
+              <w:t xml:space="preserve"> which represents Business Correspondence </w:t>
             </w:r>
           </w:p>
         </w:tc>
@@ -15007,7 +14973,7 @@
             </w:pPr>
             <w:proofErr w:type="spellStart"/>
             <w:r>
-              <w:t>Call_Efficiency</w:t>
+              <w:t>Issue_Resoluton_Comment</w:t>
             </w:r>
             <w:proofErr w:type="spellEnd"/>
           </w:p>
@@ -15034,7 +15000,14 @@
                 <w:sz w:val="22"/>
                 <w:szCs w:val="22"/>
               </w:rPr>
-              <w:t>50 bytes, Alpha/Numeric</w:t>
+              <w:t xml:space="preserve">2000 </w:t>
+            </w:r>
+            <w:r>
+              <w:rPr>
+                <w:sz w:val="22"/>
+                <w:szCs w:val="22"/>
+              </w:rPr>
+              <w:t>bytes, Alpha/Numeric</w:t>
             </w:r>
           </w:p>
         </w:tc>
@@ -15060,135 +15033,30 @@
                 <w:sz w:val="22"/>
                 <w:szCs w:val="22"/>
               </w:rPr>
-              <w:t>Rating for controlling the call and handling the customer’s issues.  Values are:</w:t>
-            </w:r>
-          </w:p>
-          <w:p>
-            <w:pPr>
-              <w:rPr>
-                <w:sz w:val="22"/>
-                <w:szCs w:val="22"/>
-              </w:rPr>
-            </w:pPr>
-            <w:r>
-              <w:rPr>
-                <w:sz w:val="22"/>
-                <w:szCs w:val="22"/>
-              </w:rPr>
-              <w:t>Novice</w:t>
-            </w:r>
-          </w:p>
-          <w:p>
-            <w:pPr>
-              <w:rPr>
-                <w:sz w:val="22"/>
-                <w:szCs w:val="22"/>
-              </w:rPr>
-            </w:pPr>
-            <w:r>
-              <w:rPr>
-                <w:sz w:val="22"/>
-                <w:szCs w:val="22"/>
-              </w:rPr>
-              <w:t>Emerging</w:t>
-            </w:r>
-          </w:p>
-          <w:p>
-            <w:pPr>
-              <w:rPr>
-                <w:sz w:val="22"/>
-                <w:szCs w:val="22"/>
-              </w:rPr>
-            </w:pPr>
-            <w:r>
-              <w:rPr>
-                <w:sz w:val="22"/>
-                <w:szCs w:val="22"/>
-              </w:rPr>
-              <w:t>Effective</w:t>
-            </w:r>
-          </w:p>
-          <w:p>
-            <w:pPr>
-              <w:rPr>
-                <w:sz w:val="22"/>
-                <w:szCs w:val="22"/>
-              </w:rPr>
-            </w:pPr>
-            <w:r>
-              <w:rPr>
-                <w:sz w:val="22"/>
-                <w:szCs w:val="22"/>
-              </w:rPr>
-              <w:t>Advanced</w:t>
-            </w:r>
-          </w:p>
-          <w:p>
-            <w:pPr>
-              <w:rPr>
-                <w:sz w:val="22"/>
-                <w:szCs w:val="22"/>
-              </w:rPr>
-            </w:pPr>
-            <w:r>
-              <w:rPr>
-                <w:sz w:val="22"/>
-                <w:szCs w:val="22"/>
-              </w:rPr>
-              <w:t>Expert</w:t>
-            </w:r>
-          </w:p>
-          <w:p>
-            <w:pPr>
-              <w:rPr>
-                <w:sz w:val="22"/>
-                <w:szCs w:val="22"/>
-              </w:rPr>
-            </w:pPr>
-            <w:r>
-              <w:rPr>
-                <w:sz w:val="22"/>
-                <w:szCs w:val="22"/>
-              </w:rPr>
-              <w:t>Customer Service Escalation</w:t>
-            </w:r>
-          </w:p>
-          <w:p>
-            <w:pPr>
-              <w:rPr>
-                <w:sz w:val="22"/>
-                <w:szCs w:val="22"/>
-              </w:rPr>
-            </w:pPr>
-          </w:p>
-          <w:p>
-            <w:pPr>
-              <w:rPr>
-                <w:sz w:val="22"/>
-                <w:szCs w:val="22"/>
-              </w:rPr>
-            </w:pPr>
-            <w:r>
-              <w:rPr>
-                <w:sz w:val="22"/>
-                <w:szCs w:val="22"/>
-              </w:rPr>
-              <w:t xml:space="preserve">For all channels except Web Chat which represents Chat Efficiency </w:t>
-            </w:r>
-          </w:p>
-          <w:p>
-            <w:pPr>
-              <w:rPr>
-                <w:sz w:val="22"/>
-                <w:szCs w:val="22"/>
-              </w:rPr>
-            </w:pPr>
-            <w:r>
-              <w:rPr>
-                <w:sz w:val="22"/>
-                <w:szCs w:val="22"/>
-              </w:rPr>
-              <w:t xml:space="preserve">Not applicable for Written </w:t>
+              <w:t>Comments entered by evaluator</w:t>
+            </w:r>
+          </w:p>
+          <w:p>
+            <w:pPr>
+              <w:rPr>
+                <w:sz w:val="22"/>
+                <w:szCs w:val="22"/>
+              </w:rPr>
+            </w:pPr>
+          </w:p>
+          <w:p>
+            <w:pPr>
+              <w:rPr>
+                <w:sz w:val="22"/>
+                <w:szCs w:val="22"/>
+              </w:rPr>
+            </w:pPr>
+            <w:r>
+              <w:rPr>
+                <w:sz w:val="22"/>
+                <w:szCs w:val="22"/>
+              </w:rPr>
+              <w:t xml:space="preserve">For all channels except Written </w:t>
             </w:r>
             <w:proofErr w:type="spellStart"/>
             <w:r>
@@ -15199,6 +15067,13 @@
               <w:t>Corr</w:t>
             </w:r>
             <w:proofErr w:type="spellEnd"/>
+            <w:r>
+              <w:rPr>
+                <w:sz w:val="22"/>
+                <w:szCs w:val="22"/>
+              </w:rPr>
+              <w:t xml:space="preserve"> which represents Business Correspondence Comment</w:t>
+            </w:r>
           </w:p>
         </w:tc>
       </w:tr>
@@ -15246,7 +15121,7 @@
             </w:pPr>
             <w:proofErr w:type="spellStart"/>
             <w:r>
-              <w:t>Call_Efficiency_Comment</w:t>
+              <w:t>Call_Efficiency</w:t>
             </w:r>
             <w:proofErr w:type="spellEnd"/>
           </w:p>
@@ -15273,14 +15148,7 @@
                 <w:sz w:val="22"/>
                 <w:szCs w:val="22"/>
               </w:rPr>
-              <w:t xml:space="preserve">2000 </w:t>
-            </w:r>
-            <w:r>
-              <w:rPr>
-                <w:sz w:val="22"/>
-                <w:szCs w:val="22"/>
-              </w:rPr>
-              <w:t>bytes, Alpha/Numeric</w:t>
+              <w:t>50 bytes, Alpha/Numeric</w:t>
             </w:r>
           </w:p>
         </w:tc>
@@ -15306,30 +15174,120 @@
                 <w:sz w:val="22"/>
                 <w:szCs w:val="22"/>
               </w:rPr>
-              <w:t>Comments entered by evaluator</w:t>
-            </w:r>
-          </w:p>
-          <w:p>
-            <w:pPr>
-              <w:rPr>
-                <w:sz w:val="22"/>
-                <w:szCs w:val="22"/>
-              </w:rPr>
-            </w:pPr>
-          </w:p>
-          <w:p>
-            <w:pPr>
-              <w:rPr>
-                <w:sz w:val="22"/>
-                <w:szCs w:val="22"/>
-              </w:rPr>
-            </w:pPr>
-            <w:r>
-              <w:rPr>
-                <w:sz w:val="22"/>
-                <w:szCs w:val="22"/>
-              </w:rPr>
-              <w:t>For all channels except Web Chat which represents Chat Efficiency Comment</w:t>
+              <w:t>Rating for controlling the call and handling the customer’s issues.  Values are:</w:t>
+            </w:r>
+          </w:p>
+          <w:p>
+            <w:pPr>
+              <w:rPr>
+                <w:sz w:val="22"/>
+                <w:szCs w:val="22"/>
+              </w:rPr>
+            </w:pPr>
+            <w:r>
+              <w:rPr>
+                <w:sz w:val="22"/>
+                <w:szCs w:val="22"/>
+              </w:rPr>
+              <w:t>Novice</w:t>
+            </w:r>
+          </w:p>
+          <w:p>
+            <w:pPr>
+              <w:rPr>
+                <w:sz w:val="22"/>
+                <w:szCs w:val="22"/>
+              </w:rPr>
+            </w:pPr>
+            <w:r>
+              <w:rPr>
+                <w:sz w:val="22"/>
+                <w:szCs w:val="22"/>
+              </w:rPr>
+              <w:t>Emerging</w:t>
+            </w:r>
+          </w:p>
+          <w:p>
+            <w:pPr>
+              <w:rPr>
+                <w:sz w:val="22"/>
+                <w:szCs w:val="22"/>
+              </w:rPr>
+            </w:pPr>
+            <w:r>
+              <w:rPr>
+                <w:sz w:val="22"/>
+                <w:szCs w:val="22"/>
+              </w:rPr>
+              <w:t>Effective</w:t>
+            </w:r>
+          </w:p>
+          <w:p>
+            <w:pPr>
+              <w:rPr>
+                <w:sz w:val="22"/>
+                <w:szCs w:val="22"/>
+              </w:rPr>
+            </w:pPr>
+            <w:r>
+              <w:rPr>
+                <w:sz w:val="22"/>
+                <w:szCs w:val="22"/>
+              </w:rPr>
+              <w:t>Advanced</w:t>
+            </w:r>
+          </w:p>
+          <w:p>
+            <w:pPr>
+              <w:rPr>
+                <w:sz w:val="22"/>
+                <w:szCs w:val="22"/>
+              </w:rPr>
+            </w:pPr>
+            <w:r>
+              <w:rPr>
+                <w:sz w:val="22"/>
+                <w:szCs w:val="22"/>
+              </w:rPr>
+              <w:t>Expert</w:t>
+            </w:r>
+          </w:p>
+          <w:p>
+            <w:pPr>
+              <w:rPr>
+                <w:sz w:val="22"/>
+                <w:szCs w:val="22"/>
+              </w:rPr>
+            </w:pPr>
+            <w:r>
+              <w:rPr>
+                <w:sz w:val="22"/>
+                <w:szCs w:val="22"/>
+              </w:rPr>
+              <w:t>Customer Service Escalation</w:t>
+            </w:r>
+          </w:p>
+          <w:p>
+            <w:pPr>
+              <w:rPr>
+                <w:sz w:val="22"/>
+                <w:szCs w:val="22"/>
+              </w:rPr>
+            </w:pPr>
+          </w:p>
+          <w:p>
+            <w:pPr>
+              <w:rPr>
+                <w:sz w:val="22"/>
+                <w:szCs w:val="22"/>
+              </w:rPr>
+            </w:pPr>
+            <w:r>
+              <w:rPr>
+                <w:sz w:val="22"/>
+                <w:szCs w:val="22"/>
+              </w:rPr>
+              <w:t xml:space="preserve">For all channels except Web Chat which represents Chat Efficiency </w:t>
             </w:r>
           </w:p>
           <w:p>
@@ -15402,7 +15360,7 @@
             </w:pPr>
             <w:proofErr w:type="spellStart"/>
             <w:r>
-              <w:t>Active_Listening</w:t>
+              <w:t>Call_Efficiency_Comment</w:t>
             </w:r>
             <w:proofErr w:type="spellEnd"/>
           </w:p>
@@ -15429,7 +15387,14 @@
                 <w:sz w:val="22"/>
                 <w:szCs w:val="22"/>
               </w:rPr>
-              <w:t>50 bytes, Alpha/Numeric</w:t>
+              <w:t xml:space="preserve">2000 </w:t>
+            </w:r>
+            <w:r>
+              <w:rPr>
+                <w:sz w:val="22"/>
+                <w:szCs w:val="22"/>
+              </w:rPr>
+              <w:t>bytes, Alpha/Numeric</w:t>
             </w:r>
           </w:p>
         </w:tc>
@@ -15455,136 +15420,30 @@
                 <w:sz w:val="22"/>
                 <w:szCs w:val="22"/>
               </w:rPr>
-              <w:t xml:space="preserve">Rating for demonstrating an understanding of the </w:t>
-            </w:r>
-            <w:proofErr w:type="spellStart"/>
-            <w:r>
-              <w:rPr>
-                <w:sz w:val="22"/>
-                <w:szCs w:val="22"/>
-              </w:rPr>
-              <w:t>customers</w:t>
-            </w:r>
-            <w:proofErr w:type="spellEnd"/>
-            <w:r>
-              <w:rPr>
-                <w:sz w:val="22"/>
-                <w:szCs w:val="22"/>
-              </w:rPr>
-              <w:t xml:space="preserve"> needs.  Values are:</w:t>
-            </w:r>
-          </w:p>
-          <w:p>
-            <w:pPr>
-              <w:rPr>
-                <w:sz w:val="22"/>
-                <w:szCs w:val="22"/>
-              </w:rPr>
-            </w:pPr>
-            <w:r>
-              <w:rPr>
-                <w:sz w:val="22"/>
-                <w:szCs w:val="22"/>
-              </w:rPr>
-              <w:t>Novice</w:t>
-            </w:r>
-          </w:p>
-          <w:p>
-            <w:pPr>
-              <w:rPr>
-                <w:sz w:val="22"/>
-                <w:szCs w:val="22"/>
-              </w:rPr>
-            </w:pPr>
-            <w:r>
-              <w:rPr>
-                <w:sz w:val="22"/>
-                <w:szCs w:val="22"/>
-              </w:rPr>
-              <w:t>Emerging</w:t>
-            </w:r>
-          </w:p>
-          <w:p>
-            <w:pPr>
-              <w:rPr>
-                <w:sz w:val="22"/>
-                <w:szCs w:val="22"/>
-              </w:rPr>
-            </w:pPr>
-            <w:r>
-              <w:rPr>
-                <w:sz w:val="22"/>
-                <w:szCs w:val="22"/>
-              </w:rPr>
-              <w:t>Effective</w:t>
-            </w:r>
-          </w:p>
-          <w:p>
-            <w:pPr>
-              <w:rPr>
-                <w:sz w:val="22"/>
-                <w:szCs w:val="22"/>
-              </w:rPr>
-            </w:pPr>
-            <w:r>
-              <w:rPr>
-                <w:sz w:val="22"/>
-                <w:szCs w:val="22"/>
-              </w:rPr>
-              <w:t>Advanced</w:t>
-            </w:r>
-          </w:p>
-          <w:p>
-            <w:pPr>
-              <w:rPr>
-                <w:sz w:val="22"/>
-                <w:szCs w:val="22"/>
-              </w:rPr>
-            </w:pPr>
-            <w:r>
-              <w:rPr>
-                <w:sz w:val="22"/>
-                <w:szCs w:val="22"/>
-              </w:rPr>
-              <w:t>Expert</w:t>
-            </w:r>
-          </w:p>
-          <w:p>
-            <w:pPr>
-              <w:rPr>
-                <w:sz w:val="22"/>
-                <w:szCs w:val="22"/>
-              </w:rPr>
-            </w:pPr>
-            <w:r>
-              <w:rPr>
-                <w:sz w:val="22"/>
-                <w:szCs w:val="22"/>
-              </w:rPr>
-              <w:t>Customer Service Escalation</w:t>
-            </w:r>
-          </w:p>
-          <w:p>
-            <w:pPr>
-              <w:rPr>
-                <w:sz w:val="22"/>
-                <w:szCs w:val="22"/>
-              </w:rPr>
-            </w:pPr>
-          </w:p>
-          <w:p>
-            <w:pPr>
-              <w:rPr>
-                <w:sz w:val="22"/>
-                <w:szCs w:val="22"/>
-              </w:rPr>
-            </w:pPr>
-            <w:r>
-              <w:rPr>
-                <w:sz w:val="22"/>
-                <w:szCs w:val="22"/>
-              </w:rPr>
-              <w:t xml:space="preserve">For all channels except Web Chat which represents Issue Diagnosis </w:t>
+              <w:t>Comments entered by evaluator</w:t>
+            </w:r>
+          </w:p>
+          <w:p>
+            <w:pPr>
+              <w:rPr>
+                <w:sz w:val="22"/>
+                <w:szCs w:val="22"/>
+              </w:rPr>
+            </w:pPr>
+          </w:p>
+          <w:p>
+            <w:pPr>
+              <w:rPr>
+                <w:sz w:val="22"/>
+                <w:szCs w:val="22"/>
+              </w:rPr>
+            </w:pPr>
+            <w:r>
+              <w:rPr>
+                <w:sz w:val="22"/>
+                <w:szCs w:val="22"/>
+              </w:rPr>
+              <w:t>For all channels except Web Chat which represents Chat Efficiency Comment</w:t>
             </w:r>
           </w:p>
           <w:p>
@@ -15657,7 +15516,7 @@
             </w:pPr>
             <w:proofErr w:type="spellStart"/>
             <w:r>
-              <w:t>Active_Listening_Comment</w:t>
+              <w:t>Active_Listening</w:t>
             </w:r>
             <w:proofErr w:type="spellEnd"/>
           </w:p>
@@ -15684,14 +15543,7 @@
                 <w:sz w:val="22"/>
                 <w:szCs w:val="22"/>
               </w:rPr>
-              <w:t xml:space="preserve">2000 </w:t>
-            </w:r>
-            <w:r>
-              <w:rPr>
-                <w:sz w:val="22"/>
-                <w:szCs w:val="22"/>
-              </w:rPr>
-              <w:t>bytes, Alpha/Numeric</w:t>
+              <w:t>50 bytes, Alpha/Numeric</w:t>
             </w:r>
           </w:p>
         </w:tc>
@@ -15717,30 +15569,136 @@
                 <w:sz w:val="22"/>
                 <w:szCs w:val="22"/>
               </w:rPr>
-              <w:t>Comments entered by evaluator</w:t>
-            </w:r>
-          </w:p>
-          <w:p>
-            <w:pPr>
-              <w:rPr>
-                <w:sz w:val="22"/>
-                <w:szCs w:val="22"/>
-              </w:rPr>
-            </w:pPr>
-          </w:p>
-          <w:p>
-            <w:pPr>
-              <w:rPr>
-                <w:sz w:val="22"/>
-                <w:szCs w:val="22"/>
-              </w:rPr>
-            </w:pPr>
-            <w:r>
-              <w:rPr>
-                <w:sz w:val="22"/>
-                <w:szCs w:val="22"/>
-              </w:rPr>
-              <w:t>For all channels except Web Chat which represents Issue Diagnosis Comment</w:t>
+              <w:t xml:space="preserve">Rating for demonstrating an understanding of the </w:t>
+            </w:r>
+            <w:proofErr w:type="spellStart"/>
+            <w:r>
+              <w:rPr>
+                <w:sz w:val="22"/>
+                <w:szCs w:val="22"/>
+              </w:rPr>
+              <w:t>customers</w:t>
+            </w:r>
+            <w:proofErr w:type="spellEnd"/>
+            <w:r>
+              <w:rPr>
+                <w:sz w:val="22"/>
+                <w:szCs w:val="22"/>
+              </w:rPr>
+              <w:t xml:space="preserve"> needs.  Values are:</w:t>
+            </w:r>
+          </w:p>
+          <w:p>
+            <w:pPr>
+              <w:rPr>
+                <w:sz w:val="22"/>
+                <w:szCs w:val="22"/>
+              </w:rPr>
+            </w:pPr>
+            <w:r>
+              <w:rPr>
+                <w:sz w:val="22"/>
+                <w:szCs w:val="22"/>
+              </w:rPr>
+              <w:t>Novice</w:t>
+            </w:r>
+          </w:p>
+          <w:p>
+            <w:pPr>
+              <w:rPr>
+                <w:sz w:val="22"/>
+                <w:szCs w:val="22"/>
+              </w:rPr>
+            </w:pPr>
+            <w:r>
+              <w:rPr>
+                <w:sz w:val="22"/>
+                <w:szCs w:val="22"/>
+              </w:rPr>
+              <w:t>Emerging</w:t>
+            </w:r>
+          </w:p>
+          <w:p>
+            <w:pPr>
+              <w:rPr>
+                <w:sz w:val="22"/>
+                <w:szCs w:val="22"/>
+              </w:rPr>
+            </w:pPr>
+            <w:r>
+              <w:rPr>
+                <w:sz w:val="22"/>
+                <w:szCs w:val="22"/>
+              </w:rPr>
+              <w:t>Effective</w:t>
+            </w:r>
+          </w:p>
+          <w:p>
+            <w:pPr>
+              <w:rPr>
+                <w:sz w:val="22"/>
+                <w:szCs w:val="22"/>
+              </w:rPr>
+            </w:pPr>
+            <w:r>
+              <w:rPr>
+                <w:sz w:val="22"/>
+                <w:szCs w:val="22"/>
+              </w:rPr>
+              <w:t>Advanced</w:t>
+            </w:r>
+          </w:p>
+          <w:p>
+            <w:pPr>
+              <w:rPr>
+                <w:sz w:val="22"/>
+                <w:szCs w:val="22"/>
+              </w:rPr>
+            </w:pPr>
+            <w:r>
+              <w:rPr>
+                <w:sz w:val="22"/>
+                <w:szCs w:val="22"/>
+              </w:rPr>
+              <w:t>Expert</w:t>
+            </w:r>
+          </w:p>
+          <w:p>
+            <w:pPr>
+              <w:rPr>
+                <w:sz w:val="22"/>
+                <w:szCs w:val="22"/>
+              </w:rPr>
+            </w:pPr>
+            <w:r>
+              <w:rPr>
+                <w:sz w:val="22"/>
+                <w:szCs w:val="22"/>
+              </w:rPr>
+              <w:t>Customer Service Escalation</w:t>
+            </w:r>
+          </w:p>
+          <w:p>
+            <w:pPr>
+              <w:rPr>
+                <w:sz w:val="22"/>
+                <w:szCs w:val="22"/>
+              </w:rPr>
+            </w:pPr>
+          </w:p>
+          <w:p>
+            <w:pPr>
+              <w:rPr>
+                <w:sz w:val="22"/>
+                <w:szCs w:val="22"/>
+              </w:rPr>
+            </w:pPr>
+            <w:r>
+              <w:rPr>
+                <w:sz w:val="22"/>
+                <w:szCs w:val="22"/>
+              </w:rPr>
+              <w:t xml:space="preserve">For all channels except Web Chat which represents Issue Diagnosis </w:t>
             </w:r>
           </w:p>
           <w:p>
@@ -15813,7 +15771,7 @@
             </w:pPr>
             <w:proofErr w:type="spellStart"/>
             <w:r>
-              <w:t>Personality_Flexing</w:t>
+              <w:t>Active_Listening_Comment</w:t>
             </w:r>
             <w:proofErr w:type="spellEnd"/>
           </w:p>
@@ -15840,7 +15798,14 @@
                 <w:sz w:val="22"/>
                 <w:szCs w:val="22"/>
               </w:rPr>
-              <w:t>50 bytes, Alpha/Numeric</w:t>
+              <w:t xml:space="preserve">2000 </w:t>
+            </w:r>
+            <w:r>
+              <w:rPr>
+                <w:sz w:val="22"/>
+                <w:szCs w:val="22"/>
+              </w:rPr>
+              <w:t>bytes, Alpha/Numeric</w:t>
             </w:r>
           </w:p>
         </w:tc>
@@ -15866,120 +15831,30 @@
                 <w:sz w:val="22"/>
                 <w:szCs w:val="22"/>
               </w:rPr>
-              <w:t>Rating for being aware of our and our customers’ personalities and circumstance.  Values are:</w:t>
-            </w:r>
-          </w:p>
-          <w:p>
-            <w:pPr>
-              <w:rPr>
-                <w:sz w:val="22"/>
-                <w:szCs w:val="22"/>
-              </w:rPr>
-            </w:pPr>
-            <w:r>
-              <w:rPr>
-                <w:sz w:val="22"/>
-                <w:szCs w:val="22"/>
-              </w:rPr>
-              <w:t>Novice</w:t>
-            </w:r>
-          </w:p>
-          <w:p>
-            <w:pPr>
-              <w:rPr>
-                <w:sz w:val="22"/>
-                <w:szCs w:val="22"/>
-              </w:rPr>
-            </w:pPr>
-            <w:r>
-              <w:rPr>
-                <w:sz w:val="22"/>
-                <w:szCs w:val="22"/>
-              </w:rPr>
-              <w:t>Emerging</w:t>
-            </w:r>
-          </w:p>
-          <w:p>
-            <w:pPr>
-              <w:rPr>
-                <w:sz w:val="22"/>
-                <w:szCs w:val="22"/>
-              </w:rPr>
-            </w:pPr>
-            <w:r>
-              <w:rPr>
-                <w:sz w:val="22"/>
-                <w:szCs w:val="22"/>
-              </w:rPr>
-              <w:t>Effective</w:t>
-            </w:r>
-          </w:p>
-          <w:p>
-            <w:pPr>
-              <w:rPr>
-                <w:sz w:val="22"/>
-                <w:szCs w:val="22"/>
-              </w:rPr>
-            </w:pPr>
-            <w:r>
-              <w:rPr>
-                <w:sz w:val="22"/>
-                <w:szCs w:val="22"/>
-              </w:rPr>
-              <w:t>Advanced</w:t>
-            </w:r>
-          </w:p>
-          <w:p>
-            <w:pPr>
-              <w:rPr>
-                <w:sz w:val="22"/>
-                <w:szCs w:val="22"/>
-              </w:rPr>
-            </w:pPr>
-            <w:r>
-              <w:rPr>
-                <w:sz w:val="22"/>
-                <w:szCs w:val="22"/>
-              </w:rPr>
-              <w:t>Expert</w:t>
-            </w:r>
-          </w:p>
-          <w:p>
-            <w:pPr>
-              <w:rPr>
-                <w:sz w:val="22"/>
-                <w:szCs w:val="22"/>
-              </w:rPr>
-            </w:pPr>
-            <w:r>
-              <w:rPr>
-                <w:sz w:val="22"/>
-                <w:szCs w:val="22"/>
-              </w:rPr>
-              <w:t>Customer Service Escalation</w:t>
-            </w:r>
-          </w:p>
-          <w:p>
-            <w:pPr>
-              <w:rPr>
-                <w:sz w:val="22"/>
-                <w:szCs w:val="22"/>
-              </w:rPr>
-            </w:pPr>
-          </w:p>
-          <w:p>
-            <w:pPr>
-              <w:rPr>
-                <w:sz w:val="22"/>
-                <w:szCs w:val="22"/>
-              </w:rPr>
-            </w:pPr>
-            <w:r>
-              <w:rPr>
-                <w:sz w:val="22"/>
-                <w:szCs w:val="22"/>
-              </w:rPr>
-              <w:t xml:space="preserve">For all channels except Web Chat which represents Professional Communication </w:t>
+              <w:t>Comments entered by evaluator</w:t>
+            </w:r>
+          </w:p>
+          <w:p>
+            <w:pPr>
+              <w:rPr>
+                <w:sz w:val="22"/>
+                <w:szCs w:val="22"/>
+              </w:rPr>
+            </w:pPr>
+          </w:p>
+          <w:p>
+            <w:pPr>
+              <w:rPr>
+                <w:sz w:val="22"/>
+                <w:szCs w:val="22"/>
+              </w:rPr>
+            </w:pPr>
+            <w:r>
+              <w:rPr>
+                <w:sz w:val="22"/>
+                <w:szCs w:val="22"/>
+              </w:rPr>
+              <w:t>For all channels except Web Chat which represents Issue Diagnosis Comment</w:t>
             </w:r>
           </w:p>
           <w:p>
@@ -16052,7 +15927,7 @@
             </w:pPr>
             <w:proofErr w:type="spellStart"/>
             <w:r>
-              <w:t>Personality_Flexing_Comment</w:t>
+              <w:t>Personality_Flexing</w:t>
             </w:r>
             <w:proofErr w:type="spellEnd"/>
           </w:p>
@@ -16079,14 +15954,7 @@
                 <w:sz w:val="22"/>
                 <w:szCs w:val="22"/>
               </w:rPr>
-              <w:t xml:space="preserve">2000 </w:t>
-            </w:r>
-            <w:r>
-              <w:rPr>
-                <w:sz w:val="22"/>
-                <w:szCs w:val="22"/>
-              </w:rPr>
-              <w:t>bytes, Alpha/Numeric</w:t>
+              <w:t>50 bytes, Alpha/Numeric</w:t>
             </w:r>
           </w:p>
         </w:tc>
@@ -16112,30 +15980,120 @@
                 <w:sz w:val="22"/>
                 <w:szCs w:val="22"/>
               </w:rPr>
-              <w:t>Comments entered by evaluator</w:t>
-            </w:r>
-          </w:p>
-          <w:p>
-            <w:pPr>
-              <w:rPr>
-                <w:sz w:val="22"/>
-                <w:szCs w:val="22"/>
-              </w:rPr>
-            </w:pPr>
-          </w:p>
-          <w:p>
-            <w:pPr>
-              <w:rPr>
-                <w:sz w:val="22"/>
-                <w:szCs w:val="22"/>
-              </w:rPr>
-            </w:pPr>
-            <w:r>
-              <w:rPr>
-                <w:sz w:val="22"/>
-                <w:szCs w:val="22"/>
-              </w:rPr>
-              <w:t>For all channels except Web Chat which represents Professional Communication Comment</w:t>
+              <w:t>Rating for being aware of our and our customers’ personalities and circumstance.  Values are:</w:t>
+            </w:r>
+          </w:p>
+          <w:p>
+            <w:pPr>
+              <w:rPr>
+                <w:sz w:val="22"/>
+                <w:szCs w:val="22"/>
+              </w:rPr>
+            </w:pPr>
+            <w:r>
+              <w:rPr>
+                <w:sz w:val="22"/>
+                <w:szCs w:val="22"/>
+              </w:rPr>
+              <w:t>Novice</w:t>
+            </w:r>
+          </w:p>
+          <w:p>
+            <w:pPr>
+              <w:rPr>
+                <w:sz w:val="22"/>
+                <w:szCs w:val="22"/>
+              </w:rPr>
+            </w:pPr>
+            <w:r>
+              <w:rPr>
+                <w:sz w:val="22"/>
+                <w:szCs w:val="22"/>
+              </w:rPr>
+              <w:t>Emerging</w:t>
+            </w:r>
+          </w:p>
+          <w:p>
+            <w:pPr>
+              <w:rPr>
+                <w:sz w:val="22"/>
+                <w:szCs w:val="22"/>
+              </w:rPr>
+            </w:pPr>
+            <w:r>
+              <w:rPr>
+                <w:sz w:val="22"/>
+                <w:szCs w:val="22"/>
+              </w:rPr>
+              <w:t>Effective</w:t>
+            </w:r>
+          </w:p>
+          <w:p>
+            <w:pPr>
+              <w:rPr>
+                <w:sz w:val="22"/>
+                <w:szCs w:val="22"/>
+              </w:rPr>
+            </w:pPr>
+            <w:r>
+              <w:rPr>
+                <w:sz w:val="22"/>
+                <w:szCs w:val="22"/>
+              </w:rPr>
+              <w:t>Advanced</w:t>
+            </w:r>
+          </w:p>
+          <w:p>
+            <w:pPr>
+              <w:rPr>
+                <w:sz w:val="22"/>
+                <w:szCs w:val="22"/>
+              </w:rPr>
+            </w:pPr>
+            <w:r>
+              <w:rPr>
+                <w:sz w:val="22"/>
+                <w:szCs w:val="22"/>
+              </w:rPr>
+              <w:t>Expert</w:t>
+            </w:r>
+          </w:p>
+          <w:p>
+            <w:pPr>
+              <w:rPr>
+                <w:sz w:val="22"/>
+                <w:szCs w:val="22"/>
+              </w:rPr>
+            </w:pPr>
+            <w:r>
+              <w:rPr>
+                <w:sz w:val="22"/>
+                <w:szCs w:val="22"/>
+              </w:rPr>
+              <w:t>Customer Service Escalation</w:t>
+            </w:r>
+          </w:p>
+          <w:p>
+            <w:pPr>
+              <w:rPr>
+                <w:sz w:val="22"/>
+                <w:szCs w:val="22"/>
+              </w:rPr>
+            </w:pPr>
+          </w:p>
+          <w:p>
+            <w:pPr>
+              <w:rPr>
+                <w:sz w:val="22"/>
+                <w:szCs w:val="22"/>
+              </w:rPr>
+            </w:pPr>
+            <w:r>
+              <w:rPr>
+                <w:sz w:val="22"/>
+                <w:szCs w:val="22"/>
+              </w:rPr>
+              <w:t xml:space="preserve">For all channels except Web Chat which represents Professional Communication </w:t>
             </w:r>
           </w:p>
           <w:p>
@@ -16208,7 +16166,7 @@
             </w:pPr>
             <w:proofErr w:type="spellStart"/>
             <w:r>
-              <w:t>Customer_Temp_Start_Descriptor</w:t>
+              <w:t>Personality_Flexing_Comment</w:t>
             </w:r>
             <w:proofErr w:type="spellEnd"/>
           </w:p>
@@ -16235,7 +16193,14 @@
                 <w:sz w:val="22"/>
                 <w:szCs w:val="22"/>
               </w:rPr>
-              <w:t>15 bytes Alpha/Numeric</w:t>
+              <w:t xml:space="preserve">2000 </w:t>
+            </w:r>
+            <w:r>
+              <w:rPr>
+                <w:sz w:val="22"/>
+                <w:szCs w:val="22"/>
+              </w:rPr>
+              <w:t>bytes, Alpha/Numeric</w:t>
             </w:r>
           </w:p>
         </w:tc>
@@ -16261,44 +16226,45 @@
                 <w:sz w:val="22"/>
                 <w:szCs w:val="22"/>
               </w:rPr>
-              <w:t xml:space="preserve">Values are 1- Exuberant, 2 - Happy, 3 - Neutral, 4 - Frustrated, 5 </w:t>
-            </w:r>
-            <w:r>
-              <w:rPr>
-                <w:sz w:val="22"/>
-                <w:szCs w:val="22"/>
-              </w:rPr>
-              <w:t>–</w:t>
-            </w:r>
-            <w:r>
-              <w:rPr>
-                <w:sz w:val="22"/>
-                <w:szCs w:val="22"/>
-              </w:rPr>
-              <w:t xml:space="preserve"> Furious</w:t>
-            </w:r>
-          </w:p>
-          <w:p>
-            <w:pPr>
-              <w:rPr>
-                <w:sz w:val="22"/>
-                <w:szCs w:val="22"/>
-              </w:rPr>
-            </w:pPr>
-          </w:p>
-          <w:p>
-            <w:pPr>
-              <w:rPr>
-                <w:sz w:val="22"/>
-                <w:szCs w:val="22"/>
-              </w:rPr>
-            </w:pPr>
-            <w:r>
-              <w:rPr>
-                <w:sz w:val="22"/>
-                <w:szCs w:val="22"/>
-              </w:rPr>
-              <w:t xml:space="preserve">For all channels except Written </w:t>
+              <w:t>Comments entered by evaluator</w:t>
+            </w:r>
+          </w:p>
+          <w:p>
+            <w:pPr>
+              <w:rPr>
+                <w:sz w:val="22"/>
+                <w:szCs w:val="22"/>
+              </w:rPr>
+            </w:pPr>
+          </w:p>
+          <w:p>
+            <w:pPr>
+              <w:rPr>
+                <w:sz w:val="22"/>
+                <w:szCs w:val="22"/>
+              </w:rPr>
+            </w:pPr>
+            <w:r>
+              <w:rPr>
+                <w:sz w:val="22"/>
+                <w:szCs w:val="22"/>
+              </w:rPr>
+              <w:t>For all channels except Web Chat which represents Professional Communication Comment</w:t>
+            </w:r>
+          </w:p>
+          <w:p>
+            <w:pPr>
+              <w:rPr>
+                <w:sz w:val="22"/>
+                <w:szCs w:val="22"/>
+              </w:rPr>
+            </w:pPr>
+            <w:r>
+              <w:rPr>
+                <w:sz w:val="22"/>
+                <w:szCs w:val="22"/>
+              </w:rPr>
+              <w:t xml:space="preserve">Not applicable for Written </w:t>
             </w:r>
             <w:proofErr w:type="spellStart"/>
             <w:r>
@@ -16309,13 +16275,6 @@
               <w:t>Corr</w:t>
             </w:r>
             <w:proofErr w:type="spellEnd"/>
-            <w:r>
-              <w:rPr>
-                <w:sz w:val="22"/>
-                <w:szCs w:val="22"/>
-              </w:rPr>
-              <w:t xml:space="preserve"> which is not applicable </w:t>
-            </w:r>
           </w:p>
         </w:tc>
       </w:tr>
@@ -16363,7 +16322,7 @@
             </w:pPr>
             <w:proofErr w:type="spellStart"/>
             <w:r>
-              <w:t>Customer_Temp_Start_Comment</w:t>
+              <w:t>Customer_Temp_Start_Descriptor</w:t>
             </w:r>
             <w:proofErr w:type="spellEnd"/>
           </w:p>
@@ -16390,14 +16349,7 @@
                 <w:sz w:val="22"/>
                 <w:szCs w:val="22"/>
               </w:rPr>
-              <w:t xml:space="preserve">2000 </w:t>
-            </w:r>
-            <w:r>
-              <w:rPr>
-                <w:sz w:val="22"/>
-                <w:szCs w:val="22"/>
-              </w:rPr>
-              <w:t>bytes, Alpha/Numeric</w:t>
+              <w:t>15 bytes Alpha/Numeric</w:t>
             </w:r>
           </w:p>
         </w:tc>
@@ -16423,7 +16375,7 @@
                 <w:sz w:val="22"/>
                 <w:szCs w:val="22"/>
               </w:rPr>
-              <w:t>Comments entered by evaluator</w:t>
+              <w:t>Values are 1- Exuberant, 2 - Happy, 3 - Neutral, 4 - Frustrated, 5 – Furious</w:t>
             </w:r>
           </w:p>
           <w:p>
@@ -16462,7 +16414,7 @@
                 <w:sz w:val="22"/>
                 <w:szCs w:val="22"/>
               </w:rPr>
-              <w:t xml:space="preserve"> which is not applicable</w:t>
+              <w:t xml:space="preserve"> which is not applicable </w:t>
             </w:r>
           </w:p>
         </w:tc>
@@ -16511,6 +16463,154 @@
             </w:pPr>
             <w:proofErr w:type="spellStart"/>
             <w:r>
+              <w:t>Customer_Temp_Start_Comment</w:t>
+            </w:r>
+            <w:proofErr w:type="spellEnd"/>
+          </w:p>
+        </w:tc>
+        <w:tc>
+          <w:tcPr>
+            <w:tcW w:w="1710" w:type="dxa"/>
+            <w:tcBorders>
+              <w:top w:val="single" w:sz="4" w:space="0" w:color="auto"/>
+              <w:left w:val="single" w:sz="4" w:space="0" w:color="auto"/>
+              <w:bottom w:val="single" w:sz="4" w:space="0" w:color="auto"/>
+              <w:right w:val="single" w:sz="4" w:space="0" w:color="auto"/>
+            </w:tcBorders>
+          </w:tcPr>
+          <w:p>
+            <w:pPr>
+              <w:rPr>
+                <w:sz w:val="22"/>
+                <w:szCs w:val="22"/>
+              </w:rPr>
+            </w:pPr>
+            <w:r>
+              <w:rPr>
+                <w:sz w:val="22"/>
+                <w:szCs w:val="22"/>
+              </w:rPr>
+              <w:t xml:space="preserve">2000 </w:t>
+            </w:r>
+            <w:r>
+              <w:rPr>
+                <w:sz w:val="22"/>
+                <w:szCs w:val="22"/>
+              </w:rPr>
+              <w:t>bytes, Alpha/Numeric</w:t>
+            </w:r>
+          </w:p>
+        </w:tc>
+        <w:tc>
+          <w:tcPr>
+            <w:tcW w:w="4510" w:type="dxa"/>
+            <w:tcBorders>
+              <w:top w:val="single" w:sz="4" w:space="0" w:color="auto"/>
+              <w:left w:val="single" w:sz="4" w:space="0" w:color="auto"/>
+              <w:bottom w:val="single" w:sz="4" w:space="0" w:color="auto"/>
+              <w:right w:val="single" w:sz="4" w:space="0" w:color="auto"/>
+            </w:tcBorders>
+          </w:tcPr>
+          <w:p>
+            <w:pPr>
+              <w:rPr>
+                <w:sz w:val="22"/>
+                <w:szCs w:val="22"/>
+              </w:rPr>
+            </w:pPr>
+            <w:r>
+              <w:rPr>
+                <w:sz w:val="22"/>
+                <w:szCs w:val="22"/>
+              </w:rPr>
+              <w:t>Comments entered by evaluator</w:t>
+            </w:r>
+          </w:p>
+          <w:p>
+            <w:pPr>
+              <w:rPr>
+                <w:sz w:val="22"/>
+                <w:szCs w:val="22"/>
+              </w:rPr>
+            </w:pPr>
+          </w:p>
+          <w:p>
+            <w:pPr>
+              <w:rPr>
+                <w:sz w:val="22"/>
+                <w:szCs w:val="22"/>
+              </w:rPr>
+            </w:pPr>
+            <w:r>
+              <w:rPr>
+                <w:sz w:val="22"/>
+                <w:szCs w:val="22"/>
+              </w:rPr>
+              <w:t xml:space="preserve">For all channels except Written </w:t>
+            </w:r>
+            <w:proofErr w:type="spellStart"/>
+            <w:r>
+              <w:rPr>
+                <w:sz w:val="22"/>
+                <w:szCs w:val="22"/>
+              </w:rPr>
+              <w:t>Corr</w:t>
+            </w:r>
+            <w:proofErr w:type="spellEnd"/>
+            <w:r>
+              <w:rPr>
+                <w:sz w:val="22"/>
+                <w:szCs w:val="22"/>
+              </w:rPr>
+              <w:t xml:space="preserve"> which is not applicable</w:t>
+            </w:r>
+          </w:p>
+        </w:tc>
+      </w:tr>
+      <w:tr>
+        <w:trPr>
+          <w:tblHeader/>
+        </w:trPr>
+        <w:tc>
+          <w:tcPr>
+            <w:tcW w:w="1253" w:type="dxa"/>
+            <w:tcBorders>
+              <w:top w:val="single" w:sz="4" w:space="0" w:color="auto"/>
+              <w:left w:val="single" w:sz="4" w:space="0" w:color="auto"/>
+              <w:bottom w:val="single" w:sz="4" w:space="0" w:color="auto"/>
+              <w:right w:val="single" w:sz="4" w:space="0" w:color="auto"/>
+            </w:tcBorders>
+          </w:tcPr>
+          <w:p>
+            <w:pPr>
+              <w:pStyle w:val="TableText"/>
+              <w:numPr>
+                <w:ilvl w:val="0"/>
+                <w:numId w:val="13"/>
+              </w:numPr>
+              <w:rPr>
+                <w:b w:val="0"/>
+                <w:szCs w:val="22"/>
+              </w:rPr>
+            </w:pPr>
+          </w:p>
+        </w:tc>
+        <w:tc>
+          <w:tcPr>
+            <w:tcW w:w="2437" w:type="dxa"/>
+            <w:tcBorders>
+              <w:top w:val="single" w:sz="4" w:space="0" w:color="auto"/>
+              <w:left w:val="single" w:sz="4" w:space="0" w:color="auto"/>
+              <w:bottom w:val="single" w:sz="4" w:space="0" w:color="auto"/>
+              <w:right w:val="single" w:sz="4" w:space="0" w:color="auto"/>
+            </w:tcBorders>
+          </w:tcPr>
+          <w:p>
+            <w:pPr>
+              <w:pStyle w:val="NormalWeb"/>
+            </w:pPr>
+            <w:proofErr w:type="spellStart"/>
+            <w:r>
               <w:t>Customer_Temp_End_Descriptor</w:t>
             </w:r>
             <w:proofErr w:type="spellEnd"/>
@@ -16564,21 +16664,7 @@
                 <w:sz w:val="22"/>
                 <w:szCs w:val="22"/>
               </w:rPr>
-              <w:t xml:space="preserve">Values are 1- Exuberant, 2 - Happy, 3 - Neutral, 4 - Frustrated, 5 </w:t>
-            </w:r>
-            <w:r>
-              <w:rPr>
-                <w:sz w:val="22"/>
-                <w:szCs w:val="22"/>
-              </w:rPr>
-              <w:t>–</w:t>
-            </w:r>
-            <w:r>
-              <w:rPr>
-                <w:sz w:val="22"/>
-                <w:szCs w:val="22"/>
-              </w:rPr>
-              <w:t xml:space="preserve"> Furious</w:t>
+              <w:t>Values are 1- Exuberant, 2 - Happy, 3 - Neutral, 4 - Frustrated, 5 – Furious</w:t>
             </w:r>
           </w:p>
           <w:p>
@@ -17520,7 +17606,7 @@
         </mc:Choice>
         <mc:Fallback>
           <w:pict>
-            <v:line w14:anchorId="67A3F6D9" id="Line 39" o:spid="_x0000_s1026" style="position:absolute;z-index:251658240;visibility:visible;mso-wrap-style:square;mso-width-percent:0;mso-height-percent:0;mso-wrap-distance-left:9pt;mso-wrap-distance-top:0;mso-wrap-distance-right:9pt;mso-wrap-distance-bottom:0;mso-position-horizontal:absolute;mso-position-horizontal-relative:text;mso-position-vertical:absolute;mso-position-vertical-relative:text;mso-width-percent:0;mso-height-percent:0;mso-width-relative:page;mso-height-relative:page" from="0,1.8pt" to="475.2pt,1.8pt" o:gfxdata="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" o:allowincell="f"/>
+            <v:line w14:anchorId="5F793086" id="Line 39" o:spid="_x0000_s1026" style="position:absolute;z-index:251658240;visibility:visible;mso-wrap-style:square;mso-width-percent:0;mso-height-percent:0;mso-wrap-distance-left:9pt;mso-wrap-distance-top:0;mso-wrap-distance-right:9pt;mso-wrap-distance-bottom:0;mso-position-horizontal:absolute;mso-position-horizontal-relative:text;mso-position-vertical:absolute;mso-position-vertical-relative:text;mso-width-percent:0;mso-height-percent:0;mso-width-relative:page;mso-height-relative:page" from="0,1.8pt" to="475.2pt,1.8pt" o:gfxdata="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" o:allowincell="f"/>
           </w:pict>
         </mc:Fallback>
       </mc:AlternateContent>
@@ -17726,7 +17812,7 @@
         </mc:Choice>
         <mc:Fallback>
           <w:pict>
-            <v:line w14:anchorId="7F914CAA" id="Line 32" o:spid="_x0000_s1026" style="position:absolute;z-index:251657216;visibility:visible;mso-wrap-style:square;mso-width-percent:0;mso-height-percent:0;mso-wrap-distance-left:9pt;mso-wrap-distance-top:0;mso-wrap-distance-right:9pt;mso-wrap-distance-bottom:0;mso-position-horizontal:absolute;mso-position-horizontal-relative:page;mso-position-vertical:absolute;mso-position-vertical-relative:page;mso-width-percent:0;mso-height-percent:0;mso-width-relative:page;mso-height-relative:page" from="1in,750.3pt" to="540pt,750.3pt" o:gfxdata="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" o:allowincell="f">
+            <v:line w14:anchorId="286A64B8" id="Line 32" o:spid="_x0000_s1026" style="position:absolute;z-index:251657216;visibility:visible;mso-wrap-style:square;mso-width-percent:0;mso-height-percent:0;mso-wrap-distance-left:9pt;mso-wrap-distance-top:0;mso-wrap-distance-right:9pt;mso-wrap-distance-bottom:0;mso-position-horizontal:absolute;mso-position-horizontal-relative:page;mso-position-vertical:absolute;mso-position-vertical-relative:page;mso-width-percent:0;mso-height-percent:0;mso-width-relative:page;mso-height-relative:page" from="1in,750.3pt" to="540pt,750.3pt" o:gfxdata="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" o:allowincell="f">
               <w10:wrap anchorx="page" anchory="page"/>
             </v:line>
           </w:pict>
@@ -17882,7 +17968,7 @@
         </mc:Choice>
         <mc:Fallback>
           <w:pict>
-            <v:line w14:anchorId="06309576" id="Line 38" o:spid="_x0000_s1026" style="position:absolute;z-index:251659264;visibility:visible;mso-wrap-style:square;mso-width-percent:0;mso-height-percent:0;mso-wrap-distance-left:9pt;mso-wrap-distance-top:0;mso-wrap-distance-right:9pt;mso-wrap-distance-bottom:0;mso-position-horizontal:absolute;mso-position-horizontal-relative:page;mso-position-vertical:absolute;mso-position-vertical-relative:page;mso-width-percent:0;mso-height-percent:0;mso-width-relative:page;mso-height-relative:page" from="1in,50.4pt" to="561.6pt,50.4pt" o:gfxdata="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" o:allowincell="f">
+            <v:line w14:anchorId="5CB34124" id="Line 38" o:spid="_x0000_s1026" style="position:absolute;z-index:251659264;visibility:visible;mso-wrap-style:square;mso-width-percent:0;mso-height-percent:0;mso-wrap-distance-left:9pt;mso-wrap-distance-top:0;mso-wrap-distance-right:9pt;mso-wrap-distance-bottom:0;mso-position-horizontal:absolute;mso-position-horizontal-relative:page;mso-position-vertical:absolute;mso-position-vertical-relative:page;mso-width-percent:0;mso-height-percent:0;mso-width-relative:page;mso-height-relative:page" from="1in,50.4pt" to="561.6pt,50.4pt" o:gfxdata="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" o:allowincell="f">
               <w10:wrap anchorx="page" anchory="page"/>
             </v:line>
           </w:pict>
@@ -17995,7 +18081,7 @@
         </mc:Choice>
         <mc:Fallback>
           <w:pict>
-            <v:line w14:anchorId="4D5B513E" id="Line 30" o:spid="_x0000_s1026" style="position:absolute;z-index:251656192;visibility:visible;mso-wrap-style:square;mso-width-percent:0;mso-height-percent:0;mso-wrap-distance-left:9pt;mso-wrap-distance-top:0;mso-wrap-distance-right:9pt;mso-wrap-distance-bottom:0;mso-position-horizontal:absolute;mso-position-horizontal-relative:page;mso-position-vertical:absolute;mso-position-vertical-relative:page;mso-width-percent:0;mso-height-percent:0;mso-width-relative:page;mso-height-relative:page" from="1in,50.4pt" to="540pt,50.4pt" o:gfxdata="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" o:allowincell="f">
+            <v:line w14:anchorId="2A8CB531" id="Line 30" o:spid="_x0000_s1026" style="position:absolute;z-index:251656192;visibility:visible;mso-wrap-style:square;mso-width-percent:0;mso-height-percent:0;mso-wrap-distance-left:9pt;mso-wrap-distance-top:0;mso-wrap-distance-right:9pt;mso-wrap-distance-bottom:0;mso-position-horizontal:absolute;mso-position-horizontal-relative:page;mso-position-vertical:absolute;mso-position-vertical-relative:page;mso-width-percent:0;mso-height-percent:0;mso-width-relative:page;mso-height-relative:page" from="1in,50.4pt" to="540pt,50.4pt" o:gfxdata="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" o:allowincell="f">
               <w10:wrap anchorx="page" anchory="page"/>
             </v:line>
           </w:pict>
@@ -21549,7 +21635,7 @@
 </file>
 
 <file path=customXml/itemProps4.xml><?xml version="1.0" encoding="utf-8"?>
-<ds:datastoreItem xmlns:ds="http://schemas.openxmlformats.org/officeDocument/2006/customXml" ds:itemID="{277E1D2C-667C-4673-875C-F2D70D238803}">
+<ds:datastoreItem xmlns:ds="http://schemas.openxmlformats.org/officeDocument/2006/customXml" ds:itemID="{E22AC28A-3EA4-4DEA-ABF3-F482E48328B0}">
   <ds:schemaRefs>
     <ds:schemaRef ds:uri="http://schemas.openxmlformats.org/officeDocument/2006/bibliography"/>
   </ds:schemaRefs>

</xml_diff>

<commit_message>
CR24631-eCL-Removal of Sandy from eCoaching log
git-tfs-id: [https://tfs.omnicloud.local/tfs/cco%20program/]$/eCoaching_V2;C51469
</commit_message>
<xml_diff>
--- a/Requirements/CCO_eCoaching_Log_IQS_Layout.docx
+++ b/Requirements/CCO_eCoaching_Log_IQS_Layout.docx
@@ -1,6 +1,6 @@
 
 <file path=word/document.xml><?xml version="1.0" encoding="utf-8"?>
-<w:document xmlns:wpc="http://schemas.microsoft.com/office/word/2010/wordprocessingCanvas" xmlns:cx="http://schemas.microsoft.com/office/drawing/2014/chartex" xmlns:cx1="http://schemas.microsoft.com/office/drawing/2015/9/8/chartex" xmlns:cx2="http://schemas.microsoft.com/office/drawing/2015/10/21/chartex" xmlns:cx3="http://schemas.microsoft.com/office/drawing/2016/5/9/chartex" xmlns:cx4="http://schemas.microsoft.com/office/drawing/2016/5/10/chartex" xmlns:cx5="http://schemas.microsoft.com/office/drawing/2016/5/11/chartex" xmlns:cx6="http://schemas.microsoft.com/office/drawing/2016/5/12/chartex" xmlns:cx7="http://schemas.microsoft.com/office/drawing/2016/5/13/chartex" xmlns:cx8="http://schemas.microsoft.com/office/drawing/2016/5/14/chartex" xmlns:mc="http://schemas.openxmlformats.org/markup-compatibility/2006" xmlns:aink="http://schemas.microsoft.com/office/drawing/2016/ink" xmlns:am3d="http://schemas.microsoft.com/office/drawing/2017/model3d" xmlns:o="urn:schemas-microsoft-com:office:office" xmlns:r="http://schemas.openxmlformats.org/officeDocument/2006/relationships" xmlns:m="http://schemas.openxmlformats.org/officeDocument/2006/math" xmlns:v="urn:schemas-microsoft-com:vml" xmlns:wp14="http://schemas.microsoft.com/office/word/2010/wordprocessingDrawing" xmlns:wp="http://schemas.openxmlformats.org/drawingml/2006/wordprocessingDrawing" xmlns:w10="urn:schemas-microsoft-com:office:word" xmlns:w="http://schemas.openxmlformats.org/wordprocessingml/2006/main" xmlns:w14="http://schemas.microsoft.com/office/word/2010/wordml" xmlns:w15="http://schemas.microsoft.com/office/word/2012/wordml" xmlns:w16cid="http://schemas.microsoft.com/office/word/2016/wordml/cid" xmlns:w16se="http://schemas.microsoft.com/office/word/2015/wordml/symex" xmlns:wpg="http://schemas.microsoft.com/office/word/2010/wordprocessingGroup" xmlns:wpi="http://schemas.microsoft.com/office/word/2010/wordprocessingInk" xmlns:wne="http://schemas.microsoft.com/office/word/2006/wordml" xmlns:wps="http://schemas.microsoft.com/office/word/2010/wordprocessingShape" mc:Ignorable="w14 w15 w16se w16cid wp14">
+<w:document xmlns:wpc="http://schemas.microsoft.com/office/word/2010/wordprocessingCanvas" xmlns:cx="http://schemas.microsoft.com/office/drawing/2014/chartex" xmlns:cx1="http://schemas.microsoft.com/office/drawing/2015/9/8/chartex" xmlns:cx2="http://schemas.microsoft.com/office/drawing/2015/10/21/chartex" xmlns:cx3="http://schemas.microsoft.com/office/drawing/2016/5/9/chartex" xmlns:cx4="http://schemas.microsoft.com/office/drawing/2016/5/10/chartex" xmlns:cx5="http://schemas.microsoft.com/office/drawing/2016/5/11/chartex" xmlns:cx6="http://schemas.microsoft.com/office/drawing/2016/5/12/chartex" xmlns:cx7="http://schemas.microsoft.com/office/drawing/2016/5/13/chartex" xmlns:cx8="http://schemas.microsoft.com/office/drawing/2016/5/14/chartex" xmlns:mc="http://schemas.openxmlformats.org/markup-compatibility/2006" xmlns:aink="http://schemas.microsoft.com/office/drawing/2016/ink" xmlns:am3d="http://schemas.microsoft.com/office/drawing/2017/model3d" xmlns:o="urn:schemas-microsoft-com:office:office" xmlns:r="http://schemas.openxmlformats.org/officeDocument/2006/relationships" xmlns:m="http://schemas.openxmlformats.org/officeDocument/2006/math" xmlns:v="urn:schemas-microsoft-com:vml" xmlns:wp14="http://schemas.microsoft.com/office/word/2010/wordprocessingDrawing" xmlns:wp="http://schemas.openxmlformats.org/drawingml/2006/wordprocessingDrawing" xmlns:w10="urn:schemas-microsoft-com:office:word" xmlns:w="http://schemas.openxmlformats.org/wordprocessingml/2006/main" xmlns:w14="http://schemas.microsoft.com/office/word/2010/wordml" xmlns:w15="http://schemas.microsoft.com/office/word/2012/wordml" xmlns:w16cex="http://schemas.microsoft.com/office/word/2018/wordml/cex" xmlns:w16cid="http://schemas.microsoft.com/office/word/2016/wordml/cid" xmlns:w16="http://schemas.microsoft.com/office/word/2018/wordml" xmlns:w16sdtdh="http://schemas.microsoft.com/office/word/2020/wordml/sdtdatahash" xmlns:w16se="http://schemas.microsoft.com/office/word/2015/wordml/symex" xmlns:wpg="http://schemas.microsoft.com/office/word/2010/wordprocessingGroup" xmlns:wpi="http://schemas.microsoft.com/office/word/2010/wordprocessingInk" xmlns:wne="http://schemas.microsoft.com/office/word/2006/wordml" xmlns:wps="http://schemas.microsoft.com/office/word/2010/wordprocessingShape" mc:Ignorable="w14 w15 w16se w16cid w16 w16cex w16sdtdh wp14">
   <w:body>
     <w:p>
       <w:pPr>
@@ -279,7 +279,7 @@
           </mc:Choice>
           <mc:Fallback>
             <w:pict>
-              <v:line w14:anchorId="1E8B3A4F" id="Line 232" o:spid="_x0000_s1026" style="position:absolute;z-index:251657728;visibility:visible;mso-wrap-style:square;mso-width-percent:0;mso-height-percent:0;mso-wrap-distance-left:9pt;mso-wrap-distance-top:0;mso-wrap-distance-right:9pt;mso-wrap-distance-bottom:0;mso-position-horizontal:absolute;mso-position-horizontal-relative:text;mso-position-vertical:absolute;mso-position-vertical-relative:text;mso-width-percent:0;mso-height-percent:0;mso-width-relative:page;mso-height-relative:page" from="367.2pt,33.3pt" to="439.25pt,33.35pt" o:gfxdata="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" o:allowincell="f">
+              <v:line w14:anchorId="253F6BC6" id="Line 232" o:spid="_x0000_s1026" style="position:absolute;z-index:251657728;visibility:visible;mso-wrap-style:square;mso-width-percent:0;mso-height-percent:0;mso-wrap-distance-left:9pt;mso-wrap-distance-top:0;mso-wrap-distance-right:9pt;mso-wrap-distance-bottom:0;mso-position-horizontal:absolute;mso-position-horizontal-relative:text;mso-position-vertical:absolute;mso-position-vertical-relative:text;mso-width-percent:0;mso-height-percent:0;mso-width-relative:page;mso-height-relative:page" from="367.2pt,33.3pt" to="439.25pt,33.35pt" o:gfxdata="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" o:allowincell="f">
                 <v:stroke startarrowwidth="narrow" startarrowlength="short" endarrowwidth="narrow" endarrowlength="short"/>
               </v:line>
             </w:pict>
@@ -357,7 +357,7 @@
           </mc:Choice>
           <mc:Fallback>
             <w:pict>
-              <v:line w14:anchorId="2E35F7F7" id="Line 230" o:spid="_x0000_s1026" style="position:absolute;z-index:251655680;visibility:visible;mso-wrap-style:square;mso-width-percent:0;mso-height-percent:0;mso-wrap-distance-left:9pt;mso-wrap-distance-top:0;mso-wrap-distance-right:9pt;mso-wrap-distance-bottom:0;mso-position-horizontal:absolute;mso-position-horizontal-relative:text;mso-position-vertical:absolute;mso-position-vertical-relative:text;mso-width-percent:0;mso-height-percent:0;mso-width-relative:page;mso-height-relative:page" from="1in,33.3pt" to="266.45pt,33.35pt" o:gfxdata="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" o:allowincell="f">
+              <v:line w14:anchorId="19BB46D3" id="Line 230" o:spid="_x0000_s1026" style="position:absolute;z-index:251655680;visibility:visible;mso-wrap-style:square;mso-width-percent:0;mso-height-percent:0;mso-wrap-distance-left:9pt;mso-wrap-distance-top:0;mso-wrap-distance-right:9pt;mso-wrap-distance-bottom:0;mso-position-horizontal:absolute;mso-position-horizontal-relative:text;mso-position-vertical:absolute;mso-position-vertical-relative:text;mso-width-percent:0;mso-height-percent:0;mso-width-relative:page;mso-height-relative:page" from="1in,33.3pt" to="266.45pt,33.35pt" o:gfxdata="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" o:allowincell="f">
                 <v:stroke startarrowwidth="narrow" startarrowlength="short" endarrowwidth="narrow" endarrowlength="short"/>
               </v:line>
             </w:pict>
@@ -615,7 +615,7 @@
           </mc:Choice>
           <mc:Fallback>
             <w:pict>
-              <v:line w14:anchorId="581774E5" id="Line 234" o:spid="_x0000_s1026" style="position:absolute;z-index:251659776;visibility:visible;mso-wrap-style:square;mso-width-percent:0;mso-height-percent:0;mso-wrap-distance-left:9pt;mso-wrap-distance-top:0;mso-wrap-distance-right:9pt;mso-wrap-distance-bottom:0;mso-position-horizontal:absolute;mso-position-horizontal-relative:text;mso-position-vertical:absolute;mso-position-vertical-relative:text;mso-width-percent:0;mso-height-percent:0;mso-width-relative:page;mso-height-relative:page" from="115.2pt,.6pt" to="309.6pt,.6pt" o:gfxdata="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" o:allowincell="f">
+              <v:line w14:anchorId="29470C30" id="Line 234" o:spid="_x0000_s1026" style="position:absolute;z-index:251659776;visibility:visible;mso-wrap-style:square;mso-width-percent:0;mso-height-percent:0;mso-wrap-distance-left:9pt;mso-wrap-distance-top:0;mso-wrap-distance-right:9pt;mso-wrap-distance-bottom:0;mso-position-horizontal:absolute;mso-position-horizontal-relative:text;mso-position-vertical:absolute;mso-position-vertical-relative:text;mso-width-percent:0;mso-height-percent:0;mso-width-relative:page;mso-height-relative:page" from="115.2pt,.6pt" to="309.6pt,.6pt" o:gfxdata="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" o:allowincell="f">
                 <v:stroke startarrowwidth="narrow" startarrowlength="short" endarrowwidth="narrow" endarrowlength="short"/>
               </v:line>
             </w:pict>
@@ -721,7 +721,7 @@
           </mc:Choice>
           <mc:Fallback>
             <w:pict>
-              <v:line w14:anchorId="6D530863" id="Line 233" o:spid="_x0000_s1026" style="position:absolute;z-index:251658752;visibility:visible;mso-wrap-style:square;mso-width-percent:0;mso-height-percent:0;mso-wrap-distance-left:9pt;mso-wrap-distance-top:0;mso-wrap-distance-right:9pt;mso-wrap-distance-bottom:0;mso-position-horizontal:absolute;mso-position-horizontal-relative:text;mso-position-vertical:absolute;mso-position-vertical-relative:text;mso-width-percent:0;mso-height-percent:0;mso-width-relative:page;mso-height-relative:page" from="374.4pt,34.75pt" to="446.45pt,34.8pt" o:gfxdata="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" o:allowincell="f">
+              <v:line w14:anchorId="09708788" id="Line 233" o:spid="_x0000_s1026" style="position:absolute;z-index:251658752;visibility:visible;mso-wrap-style:square;mso-width-percent:0;mso-height-percent:0;mso-wrap-distance-left:9pt;mso-wrap-distance-top:0;mso-wrap-distance-right:9pt;mso-wrap-distance-bottom:0;mso-position-horizontal:absolute;mso-position-horizontal-relative:text;mso-position-vertical:absolute;mso-position-vertical-relative:text;mso-width-percent:0;mso-height-percent:0;mso-width-relative:page;mso-height-relative:page" from="374.4pt,34.75pt" to="446.45pt,34.8pt" o:gfxdata="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" o:allowincell="f">
                 <v:stroke startarrowwidth="narrow" startarrowlength="short" endarrowwidth="narrow" endarrowlength="short"/>
               </v:line>
             </w:pict>
@@ -799,7 +799,7 @@
           </mc:Choice>
           <mc:Fallback>
             <w:pict>
-              <v:line w14:anchorId="59FEBDA2" id="Line 231" o:spid="_x0000_s1026" style="position:absolute;z-index:251656704;visibility:visible;mso-wrap-style:square;mso-width-percent:0;mso-height-percent:0;mso-wrap-distance-left:9pt;mso-wrap-distance-top:0;mso-wrap-distance-right:9pt;mso-wrap-distance-bottom:0;mso-position-horizontal:absolute;mso-position-horizontal-relative:text;mso-position-vertical:absolute;mso-position-vertical-relative:text;mso-width-percent:0;mso-height-percent:0;mso-width-relative:page;mso-height-relative:page" from="1in,32.75pt" to="266.45pt,32.8pt" o:gfxdata="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" o:allowincell="f">
+              <v:line w14:anchorId="62FE0CD9" id="Line 231" o:spid="_x0000_s1026" style="position:absolute;z-index:251656704;visibility:visible;mso-wrap-style:square;mso-width-percent:0;mso-height-percent:0;mso-wrap-distance-left:9pt;mso-wrap-distance-top:0;mso-wrap-distance-right:9pt;mso-wrap-distance-bottom:0;mso-position-horizontal:absolute;mso-position-horizontal-relative:text;mso-position-vertical:absolute;mso-position-vertical-relative:text;mso-width-percent:0;mso-height-percent:0;mso-width-relative:page;mso-height-relative:page" from="1in,32.75pt" to="266.45pt,32.8pt" o:gfxdata="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" o:allowincell="f">
                 <v:stroke startarrowwidth="narrow" startarrowlength="short" endarrowwidth="narrow" endarrowlength="short"/>
               </v:line>
             </w:pict>
@@ -4232,13 +4232,8 @@
             </w:r>
           </w:p>
           <w:p>
-            <w:proofErr w:type="gramStart"/>
-            <w:r>
-              <w:t>note:</w:t>
-            </w:r>
-            <w:proofErr w:type="gramEnd"/>
-            <w:r>
-              <w:t xml:space="preserve"> remaining references are for specific values related to coaching logs</w:t>
+            <w:r>
+              <w:t>note: remaining references are for specific values related to coaching logs</w:t>
             </w:r>
             <w:r>
               <w:t xml:space="preserve"> </w:t>
@@ -4407,6 +4402,134 @@
                 <w:sz w:val="20"/>
               </w:rPr>
               <w:t>Doug Stearns</w:t>
+            </w:r>
+          </w:p>
+        </w:tc>
+      </w:tr>
+      <w:tr>
+        <w:trPr>
+          <w:jc w:val="center"/>
+        </w:trPr>
+        <w:tc>
+          <w:tcPr>
+            <w:tcW w:w="1440" w:type="dxa"/>
+          </w:tcPr>
+          <w:p>
+            <w:pPr>
+              <w:pStyle w:val="hdr1"/>
+              <w:ind w:left="0"/>
+              <w:jc w:val="left"/>
+              <w:rPr>
+                <w:sz w:val="20"/>
+              </w:rPr>
+            </w:pPr>
+            <w:r>
+              <w:rPr>
+                <w:sz w:val="20"/>
+              </w:rPr>
+              <w:t>05/</w:t>
+            </w:r>
+            <w:r>
+              <w:rPr>
+                <w:sz w:val="20"/>
+              </w:rPr>
+              <w:t>12</w:t>
+            </w:r>
+            <w:r>
+              <w:rPr>
+                <w:sz w:val="20"/>
+              </w:rPr>
+              <w:t>/202</w:t>
+            </w:r>
+            <w:r>
+              <w:rPr>
+                <w:sz w:val="20"/>
+              </w:rPr>
+              <w:t>2</w:t>
+            </w:r>
+          </w:p>
+        </w:tc>
+        <w:tc>
+          <w:tcPr>
+            <w:tcW w:w="6152" w:type="dxa"/>
+          </w:tcPr>
+          <w:p>
+            <w:r>
+              <w:t>TFS2</w:t>
+            </w:r>
+            <w:r>
+              <w:t>4631</w:t>
+            </w:r>
+            <w:r>
+              <w:t xml:space="preserve"> – </w:t>
+            </w:r>
+            <w:proofErr w:type="spellStart"/>
+            <w:r>
+              <w:t>eCL</w:t>
+            </w:r>
+            <w:proofErr w:type="spellEnd"/>
+            <w:r>
+              <w:t xml:space="preserve"> </w:t>
+            </w:r>
+            <w:r>
+              <w:t xml:space="preserve">Removal of Sandy from </w:t>
+            </w:r>
+            <w:proofErr w:type="spellStart"/>
+            <w:r>
+              <w:t>eCoaching</w:t>
+            </w:r>
+            <w:proofErr w:type="spellEnd"/>
+            <w:r>
+              <w:t xml:space="preserve"> log</w:t>
+            </w:r>
+            <w:r>
+              <w:br/>
+              <w:t>Updated 1.</w:t>
+            </w:r>
+            <w:r>
+              <w:t>1</w:t>
+            </w:r>
+            <w:r>
+              <w:t xml:space="preserve"> #</w:t>
+            </w:r>
+            <w:r>
+              <w:t>3</w:t>
+            </w:r>
+            <w:r>
+              <w:t xml:space="preserve"> and 1.</w:t>
+            </w:r>
+            <w:r>
+              <w:t>2</w:t>
+            </w:r>
+            <w:r>
+              <w:t xml:space="preserve"> #</w:t>
+            </w:r>
+            <w:r>
+              <w:t>4</w:t>
+            </w:r>
+            <w:r>
+              <w:t xml:space="preserve"> by removing Evaluation Site Id #285-Sandy</w:t>
+            </w:r>
+          </w:p>
+        </w:tc>
+        <w:tc>
+          <w:tcPr>
+            <w:tcW w:w="1822" w:type="dxa"/>
+          </w:tcPr>
+          <w:p>
+            <w:pPr>
+              <w:pStyle w:val="hdr1"/>
+              <w:ind w:left="0"/>
+              <w:jc w:val="left"/>
+              <w:rPr>
+                <w:sz w:val="20"/>
+              </w:rPr>
+            </w:pPr>
+            <w:r>
+              <w:rPr>
+                <w:sz w:val="20"/>
+              </w:rPr>
+              <w:t>Jackie Miller</w:t>
             </w:r>
           </w:p>
         </w:tc>
@@ -5249,21 +5372,6 @@
                 <w:sz w:val="22"/>
                 <w:szCs w:val="22"/>
               </w:rPr>
-              <w:t>285 – Sandy</w:t>
-            </w:r>
-          </w:p>
-          <w:p>
-            <w:pPr>
-              <w:rPr>
-                <w:sz w:val="22"/>
-                <w:szCs w:val="22"/>
-              </w:rPr>
-            </w:pPr>
-            <w:r>
-              <w:rPr>
-                <w:sz w:val="22"/>
-                <w:szCs w:val="22"/>
-              </w:rPr>
               <w:t>291 – Winchester</w:t>
             </w:r>
           </w:p>
@@ -11136,21 +11244,6 @@
                 <w:sz w:val="22"/>
                 <w:szCs w:val="22"/>
               </w:rPr>
-              <w:t>285 – Sandy</w:t>
-            </w:r>
-          </w:p>
-          <w:p>
-            <w:pPr>
-              <w:rPr>
-                <w:sz w:val="22"/>
-                <w:szCs w:val="22"/>
-              </w:rPr>
-            </w:pPr>
-            <w:r>
-              <w:rPr>
-                <w:sz w:val="22"/>
-                <w:szCs w:val="22"/>
-              </w:rPr>
               <w:t>291 – Winchester</w:t>
             </w:r>
           </w:p>
@@ -12833,8 +12926,6 @@
               </w:rPr>
               <w:t>1024</w:t>
             </w:r>
-            <w:bookmarkStart w:id="2" w:name="_GoBack"/>
-            <w:bookmarkEnd w:id="2"/>
             <w:r>
               <w:rPr>
                 <w:sz w:val="22"/>
@@ -17471,7 +17562,7 @@
 </file>
 
 <file path=word/endnotes.xml><?xml version="1.0" encoding="utf-8"?>
-<w:endnotes xmlns:wpc="http://schemas.microsoft.com/office/word/2010/wordprocessingCanvas" xmlns:cx="http://schemas.microsoft.com/office/drawing/2014/chartex" xmlns:cx1="http://schemas.microsoft.com/office/drawing/2015/9/8/chartex" xmlns:cx2="http://schemas.microsoft.com/office/drawing/2015/10/21/chartex" xmlns:cx3="http://schemas.microsoft.com/office/drawing/2016/5/9/chartex" xmlns:cx4="http://schemas.microsoft.com/office/drawing/2016/5/10/chartex" xmlns:cx5="http://schemas.microsoft.com/office/drawing/2016/5/11/chartex" xmlns:cx6="http://schemas.microsoft.com/office/drawing/2016/5/12/chartex" xmlns:cx7="http://schemas.microsoft.com/office/drawing/2016/5/13/chartex" xmlns:cx8="http://schemas.microsoft.com/office/drawing/2016/5/14/chartex" xmlns:mc="http://schemas.openxmlformats.org/markup-compatibility/2006" xmlns:aink="http://schemas.microsoft.com/office/drawing/2016/ink" xmlns:am3d="http://schemas.microsoft.com/office/drawing/2017/model3d" xmlns:o="urn:schemas-microsoft-com:office:office" xmlns:r="http://schemas.openxmlformats.org/officeDocument/2006/relationships" xmlns:m="http://schemas.openxmlformats.org/officeDocument/2006/math" xmlns:v="urn:schemas-microsoft-com:vml" xmlns:wp14="http://schemas.microsoft.com/office/word/2010/wordprocessingDrawing" xmlns:wp="http://schemas.openxmlformats.org/drawingml/2006/wordprocessingDrawing" xmlns:w10="urn:schemas-microsoft-com:office:word" xmlns:w="http://schemas.openxmlformats.org/wordprocessingml/2006/main" xmlns:w14="http://schemas.microsoft.com/office/word/2010/wordml" xmlns:w15="http://schemas.microsoft.com/office/word/2012/wordml" xmlns:w16cid="http://schemas.microsoft.com/office/word/2016/wordml/cid" xmlns:w16se="http://schemas.microsoft.com/office/word/2015/wordml/symex" xmlns:wpg="http://schemas.microsoft.com/office/word/2010/wordprocessingGroup" xmlns:wpi="http://schemas.microsoft.com/office/word/2010/wordprocessingInk" xmlns:wne="http://schemas.microsoft.com/office/word/2006/wordml" xmlns:wps="http://schemas.microsoft.com/office/word/2010/wordprocessingShape" mc:Ignorable="w14 w15 w16se w16cid wp14">
+<w:endnotes xmlns:wpc="http://schemas.microsoft.com/office/word/2010/wordprocessingCanvas" xmlns:cx="http://schemas.microsoft.com/office/drawing/2014/chartex" xmlns:cx1="http://schemas.microsoft.com/office/drawing/2015/9/8/chartex" xmlns:cx2="http://schemas.microsoft.com/office/drawing/2015/10/21/chartex" xmlns:cx3="http://schemas.microsoft.com/office/drawing/2016/5/9/chartex" xmlns:cx4="http://schemas.microsoft.com/office/drawing/2016/5/10/chartex" xmlns:cx5="http://schemas.microsoft.com/office/drawing/2016/5/11/chartex" xmlns:cx6="http://schemas.microsoft.com/office/drawing/2016/5/12/chartex" xmlns:cx7="http://schemas.microsoft.com/office/drawing/2016/5/13/chartex" xmlns:cx8="http://schemas.microsoft.com/office/drawing/2016/5/14/chartex" xmlns:mc="http://schemas.openxmlformats.org/markup-compatibility/2006" xmlns:aink="http://schemas.microsoft.com/office/drawing/2016/ink" xmlns:am3d="http://schemas.microsoft.com/office/drawing/2017/model3d" xmlns:o="urn:schemas-microsoft-com:office:office" xmlns:r="http://schemas.openxmlformats.org/officeDocument/2006/relationships" xmlns:m="http://schemas.openxmlformats.org/officeDocument/2006/math" xmlns:v="urn:schemas-microsoft-com:vml" xmlns:wp14="http://schemas.microsoft.com/office/word/2010/wordprocessingDrawing" xmlns:wp="http://schemas.openxmlformats.org/drawingml/2006/wordprocessingDrawing" xmlns:w10="urn:schemas-microsoft-com:office:word" xmlns:w="http://schemas.openxmlformats.org/wordprocessingml/2006/main" xmlns:w14="http://schemas.microsoft.com/office/word/2010/wordml" xmlns:w15="http://schemas.microsoft.com/office/word/2012/wordml" xmlns:w16cex="http://schemas.microsoft.com/office/word/2018/wordml/cex" xmlns:w16cid="http://schemas.microsoft.com/office/word/2016/wordml/cid" xmlns:w16="http://schemas.microsoft.com/office/word/2018/wordml" xmlns:w16sdtdh="http://schemas.microsoft.com/office/word/2020/wordml/sdtdatahash" xmlns:w16se="http://schemas.microsoft.com/office/word/2015/wordml/symex" xmlns:wpg="http://schemas.microsoft.com/office/word/2010/wordprocessingGroup" xmlns:wpi="http://schemas.microsoft.com/office/word/2010/wordprocessingInk" xmlns:wne="http://schemas.microsoft.com/office/word/2006/wordml" xmlns:wps="http://schemas.microsoft.com/office/word/2010/wordprocessingShape" mc:Ignorable="w14 w15 w16se w16cid w16 w16cex w16sdtdh wp14">
   <w:endnote w:type="separator" w:id="-1">
     <w:p>
       <w:r>
@@ -17490,7 +17581,7 @@
 </file>
 
 <file path=word/footer1.xml><?xml version="1.0" encoding="utf-8"?>
-<w:ftr xmlns:wpc="http://schemas.microsoft.com/office/word/2010/wordprocessingCanvas" xmlns:cx="http://schemas.microsoft.com/office/drawing/2014/chartex" xmlns:cx1="http://schemas.microsoft.com/office/drawing/2015/9/8/chartex" xmlns:cx2="http://schemas.microsoft.com/office/drawing/2015/10/21/chartex" xmlns:cx3="http://schemas.microsoft.com/office/drawing/2016/5/9/chartex" xmlns:cx4="http://schemas.microsoft.com/office/drawing/2016/5/10/chartex" xmlns:cx5="http://schemas.microsoft.com/office/drawing/2016/5/11/chartex" xmlns:cx6="http://schemas.microsoft.com/office/drawing/2016/5/12/chartex" xmlns:cx7="http://schemas.microsoft.com/office/drawing/2016/5/13/chartex" xmlns:cx8="http://schemas.microsoft.com/office/drawing/2016/5/14/chartex" xmlns:mc="http://schemas.openxmlformats.org/markup-compatibility/2006" xmlns:aink="http://schemas.microsoft.com/office/drawing/2016/ink" xmlns:am3d="http://schemas.microsoft.com/office/drawing/2017/model3d" xmlns:o="urn:schemas-microsoft-com:office:office" xmlns:r="http://schemas.openxmlformats.org/officeDocument/2006/relationships" xmlns:m="http://schemas.openxmlformats.org/officeDocument/2006/math" xmlns:v="urn:schemas-microsoft-com:vml" xmlns:wp14="http://schemas.microsoft.com/office/word/2010/wordprocessingDrawing" xmlns:wp="http://schemas.openxmlformats.org/drawingml/2006/wordprocessingDrawing" xmlns:w10="urn:schemas-microsoft-com:office:word" xmlns:w="http://schemas.openxmlformats.org/wordprocessingml/2006/main" xmlns:w14="http://schemas.microsoft.com/office/word/2010/wordml" xmlns:w15="http://schemas.microsoft.com/office/word/2012/wordml" xmlns:w16cid="http://schemas.microsoft.com/office/word/2016/wordml/cid" xmlns:w16se="http://schemas.microsoft.com/office/word/2015/wordml/symex" xmlns:wpg="http://schemas.microsoft.com/office/word/2010/wordprocessingGroup" xmlns:wpi="http://schemas.microsoft.com/office/word/2010/wordprocessingInk" xmlns:wne="http://schemas.microsoft.com/office/word/2006/wordml" xmlns:wps="http://schemas.microsoft.com/office/word/2010/wordprocessingShape" mc:Ignorable="w14 w15 w16se w16cid wp14">
+<w:ftr xmlns:wpc="http://schemas.microsoft.com/office/word/2010/wordprocessingCanvas" xmlns:cx="http://schemas.microsoft.com/office/drawing/2014/chartex" xmlns:cx1="http://schemas.microsoft.com/office/drawing/2015/9/8/chartex" xmlns:cx2="http://schemas.microsoft.com/office/drawing/2015/10/21/chartex" xmlns:cx3="http://schemas.microsoft.com/office/drawing/2016/5/9/chartex" xmlns:cx4="http://schemas.microsoft.com/office/drawing/2016/5/10/chartex" xmlns:cx5="http://schemas.microsoft.com/office/drawing/2016/5/11/chartex" xmlns:cx6="http://schemas.microsoft.com/office/drawing/2016/5/12/chartex" xmlns:cx7="http://schemas.microsoft.com/office/drawing/2016/5/13/chartex" xmlns:cx8="http://schemas.microsoft.com/office/drawing/2016/5/14/chartex" xmlns:mc="http://schemas.openxmlformats.org/markup-compatibility/2006" xmlns:aink="http://schemas.microsoft.com/office/drawing/2016/ink" xmlns:am3d="http://schemas.microsoft.com/office/drawing/2017/model3d" xmlns:o="urn:schemas-microsoft-com:office:office" xmlns:r="http://schemas.openxmlformats.org/officeDocument/2006/relationships" xmlns:m="http://schemas.openxmlformats.org/officeDocument/2006/math" xmlns:v="urn:schemas-microsoft-com:vml" xmlns:wp14="http://schemas.microsoft.com/office/word/2010/wordprocessingDrawing" xmlns:wp="http://schemas.openxmlformats.org/drawingml/2006/wordprocessingDrawing" xmlns:w10="urn:schemas-microsoft-com:office:word" xmlns:w="http://schemas.openxmlformats.org/wordprocessingml/2006/main" xmlns:w14="http://schemas.microsoft.com/office/word/2010/wordml" xmlns:w15="http://schemas.microsoft.com/office/word/2012/wordml" xmlns:w16cex="http://schemas.microsoft.com/office/word/2018/wordml/cex" xmlns:w16cid="http://schemas.microsoft.com/office/word/2016/wordml/cid" xmlns:w16="http://schemas.microsoft.com/office/word/2018/wordml" xmlns:w16sdtdh="http://schemas.microsoft.com/office/word/2020/wordml/sdtdatahash" xmlns:w16se="http://schemas.microsoft.com/office/word/2015/wordml/symex" xmlns:wpg="http://schemas.microsoft.com/office/word/2010/wordprocessingGroup" xmlns:wpi="http://schemas.microsoft.com/office/word/2010/wordprocessingInk" xmlns:wne="http://schemas.microsoft.com/office/word/2006/wordml" xmlns:wps="http://schemas.microsoft.com/office/word/2010/wordprocessingShape" mc:Ignorable="w14 w15 w16se w16cid w16 w16cex w16sdtdh wp14">
   <w:p>
     <w:pPr>
       <w:pStyle w:val="Footer"/>
@@ -17528,7 +17619,7 @@
 </file>
 
 <file path=word/footer2.xml><?xml version="1.0" encoding="utf-8"?>
-<w:ftr xmlns:wpc="http://schemas.microsoft.com/office/word/2010/wordprocessingCanvas" xmlns:cx="http://schemas.microsoft.com/office/drawing/2014/chartex" xmlns:cx1="http://schemas.microsoft.com/office/drawing/2015/9/8/chartex" xmlns:cx2="http://schemas.microsoft.com/office/drawing/2015/10/21/chartex" xmlns:cx3="http://schemas.microsoft.com/office/drawing/2016/5/9/chartex" xmlns:cx4="http://schemas.microsoft.com/office/drawing/2016/5/10/chartex" xmlns:cx5="http://schemas.microsoft.com/office/drawing/2016/5/11/chartex" xmlns:cx6="http://schemas.microsoft.com/office/drawing/2016/5/12/chartex" xmlns:cx7="http://schemas.microsoft.com/office/drawing/2016/5/13/chartex" xmlns:cx8="http://schemas.microsoft.com/office/drawing/2016/5/14/chartex" xmlns:mc="http://schemas.openxmlformats.org/markup-compatibility/2006" xmlns:aink="http://schemas.microsoft.com/office/drawing/2016/ink" xmlns:am3d="http://schemas.microsoft.com/office/drawing/2017/model3d" xmlns:o="urn:schemas-microsoft-com:office:office" xmlns:r="http://schemas.openxmlformats.org/officeDocument/2006/relationships" xmlns:m="http://schemas.openxmlformats.org/officeDocument/2006/math" xmlns:v="urn:schemas-microsoft-com:vml" xmlns:wp14="http://schemas.microsoft.com/office/word/2010/wordprocessingDrawing" xmlns:wp="http://schemas.openxmlformats.org/drawingml/2006/wordprocessingDrawing" xmlns:w10="urn:schemas-microsoft-com:office:word" xmlns:w="http://schemas.openxmlformats.org/wordprocessingml/2006/main" xmlns:w14="http://schemas.microsoft.com/office/word/2010/wordml" xmlns:w15="http://schemas.microsoft.com/office/word/2012/wordml" xmlns:w16cid="http://schemas.microsoft.com/office/word/2016/wordml/cid" xmlns:w16se="http://schemas.microsoft.com/office/word/2015/wordml/symex" xmlns:wpg="http://schemas.microsoft.com/office/word/2010/wordprocessingGroup" xmlns:wpi="http://schemas.microsoft.com/office/word/2010/wordprocessingInk" xmlns:wne="http://schemas.microsoft.com/office/word/2006/wordml" xmlns:wps="http://schemas.microsoft.com/office/word/2010/wordprocessingShape" mc:Ignorable="w14 w15 w16se w16cid wp14">
+<w:ftr xmlns:wpc="http://schemas.microsoft.com/office/word/2010/wordprocessingCanvas" xmlns:cx="http://schemas.microsoft.com/office/drawing/2014/chartex" xmlns:cx1="http://schemas.microsoft.com/office/drawing/2015/9/8/chartex" xmlns:cx2="http://schemas.microsoft.com/office/drawing/2015/10/21/chartex" xmlns:cx3="http://schemas.microsoft.com/office/drawing/2016/5/9/chartex" xmlns:cx4="http://schemas.microsoft.com/office/drawing/2016/5/10/chartex" xmlns:cx5="http://schemas.microsoft.com/office/drawing/2016/5/11/chartex" xmlns:cx6="http://schemas.microsoft.com/office/drawing/2016/5/12/chartex" xmlns:cx7="http://schemas.microsoft.com/office/drawing/2016/5/13/chartex" xmlns:cx8="http://schemas.microsoft.com/office/drawing/2016/5/14/chartex" xmlns:mc="http://schemas.openxmlformats.org/markup-compatibility/2006" xmlns:aink="http://schemas.microsoft.com/office/drawing/2016/ink" xmlns:am3d="http://schemas.microsoft.com/office/drawing/2017/model3d" xmlns:o="urn:schemas-microsoft-com:office:office" xmlns:r="http://schemas.openxmlformats.org/officeDocument/2006/relationships" xmlns:m="http://schemas.openxmlformats.org/officeDocument/2006/math" xmlns:v="urn:schemas-microsoft-com:vml" xmlns:wp14="http://schemas.microsoft.com/office/word/2010/wordprocessingDrawing" xmlns:wp="http://schemas.openxmlformats.org/drawingml/2006/wordprocessingDrawing" xmlns:w10="urn:schemas-microsoft-com:office:word" xmlns:w="http://schemas.openxmlformats.org/wordprocessingml/2006/main" xmlns:w14="http://schemas.microsoft.com/office/word/2010/wordml" xmlns:w15="http://schemas.microsoft.com/office/word/2012/wordml" xmlns:w16cex="http://schemas.microsoft.com/office/word/2018/wordml/cex" xmlns:w16cid="http://schemas.microsoft.com/office/word/2016/wordml/cid" xmlns:w16="http://schemas.microsoft.com/office/word/2018/wordml" xmlns:w16sdtdh="http://schemas.microsoft.com/office/word/2020/wordml/sdtdatahash" xmlns:w16se="http://schemas.microsoft.com/office/word/2015/wordml/symex" xmlns:wpg="http://schemas.microsoft.com/office/word/2010/wordprocessingGroup" xmlns:wpi="http://schemas.microsoft.com/office/word/2010/wordprocessingInk" xmlns:wne="http://schemas.microsoft.com/office/word/2006/wordml" xmlns:wps="http://schemas.microsoft.com/office/word/2010/wordprocessingShape" mc:Ignorable="w14 w15 w16se w16cid w16 w16cex w16sdtdh wp14">
   <w:p>
     <w:pPr>
       <w:rPr>
@@ -17606,7 +17697,7 @@
         </mc:Choice>
         <mc:Fallback>
           <w:pict>
-            <v:line w14:anchorId="5F793086" id="Line 39" o:spid="_x0000_s1026" style="position:absolute;z-index:251658240;visibility:visible;mso-wrap-style:square;mso-width-percent:0;mso-height-percent:0;mso-wrap-distance-left:9pt;mso-wrap-distance-top:0;mso-wrap-distance-right:9pt;mso-wrap-distance-bottom:0;mso-position-horizontal:absolute;mso-position-horizontal-relative:text;mso-position-vertical:absolute;mso-position-vertical-relative:text;mso-width-percent:0;mso-height-percent:0;mso-width-relative:page;mso-height-relative:page" from="0,1.8pt" to="475.2pt,1.8pt" o:gfxdata="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" o:allowincell="f"/>
+            <v:line w14:anchorId="256EC5D0" id="Line 39" o:spid="_x0000_s1026" style="position:absolute;z-index:251658240;visibility:visible;mso-wrap-style:square;mso-width-percent:0;mso-height-percent:0;mso-wrap-distance-left:9pt;mso-wrap-distance-top:0;mso-wrap-distance-right:9pt;mso-wrap-distance-bottom:0;mso-position-horizontal:absolute;mso-position-horizontal-relative:text;mso-position-vertical:absolute;mso-position-vertical-relative:text;mso-width-percent:0;mso-height-percent:0;mso-width-relative:page;mso-height-relative:page" from="0,1.8pt" to="475.2pt,1.8pt" o:gfxdata="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" o:allowincell="f"/>
           </w:pict>
         </mc:Fallback>
       </mc:AlternateContent>
@@ -17730,7 +17821,7 @@
 </file>
 
 <file path=word/footer3.xml><?xml version="1.0" encoding="utf-8"?>
-<w:ftr xmlns:wpc="http://schemas.microsoft.com/office/word/2010/wordprocessingCanvas" xmlns:cx="http://schemas.microsoft.com/office/drawing/2014/chartex" xmlns:cx1="http://schemas.microsoft.com/office/drawing/2015/9/8/chartex" xmlns:cx2="http://schemas.microsoft.com/office/drawing/2015/10/21/chartex" xmlns:cx3="http://schemas.microsoft.com/office/drawing/2016/5/9/chartex" xmlns:cx4="http://schemas.microsoft.com/office/drawing/2016/5/10/chartex" xmlns:cx5="http://schemas.microsoft.com/office/drawing/2016/5/11/chartex" xmlns:cx6="http://schemas.microsoft.com/office/drawing/2016/5/12/chartex" xmlns:cx7="http://schemas.microsoft.com/office/drawing/2016/5/13/chartex" xmlns:cx8="http://schemas.microsoft.com/office/drawing/2016/5/14/chartex" xmlns:mc="http://schemas.openxmlformats.org/markup-compatibility/2006" xmlns:aink="http://schemas.microsoft.com/office/drawing/2016/ink" xmlns:am3d="http://schemas.microsoft.com/office/drawing/2017/model3d" xmlns:o="urn:schemas-microsoft-com:office:office" xmlns:r="http://schemas.openxmlformats.org/officeDocument/2006/relationships" xmlns:m="http://schemas.openxmlformats.org/officeDocument/2006/math" xmlns:v="urn:schemas-microsoft-com:vml" xmlns:wp14="http://schemas.microsoft.com/office/word/2010/wordprocessingDrawing" xmlns:wp="http://schemas.openxmlformats.org/drawingml/2006/wordprocessingDrawing" xmlns:w10="urn:schemas-microsoft-com:office:word" xmlns:w="http://schemas.openxmlformats.org/wordprocessingml/2006/main" xmlns:w14="http://schemas.microsoft.com/office/word/2010/wordml" xmlns:w15="http://schemas.microsoft.com/office/word/2012/wordml" xmlns:w16cid="http://schemas.microsoft.com/office/word/2016/wordml/cid" xmlns:w16se="http://schemas.microsoft.com/office/word/2015/wordml/symex" xmlns:wpg="http://schemas.microsoft.com/office/word/2010/wordprocessingGroup" xmlns:wpi="http://schemas.microsoft.com/office/word/2010/wordprocessingInk" xmlns:wne="http://schemas.microsoft.com/office/word/2006/wordml" xmlns:wps="http://schemas.microsoft.com/office/word/2010/wordprocessingShape" mc:Ignorable="w14 w15 w16se w16cid wp14">
+<w:ftr xmlns:wpc="http://schemas.microsoft.com/office/word/2010/wordprocessingCanvas" xmlns:cx="http://schemas.microsoft.com/office/drawing/2014/chartex" xmlns:cx1="http://schemas.microsoft.com/office/drawing/2015/9/8/chartex" xmlns:cx2="http://schemas.microsoft.com/office/drawing/2015/10/21/chartex" xmlns:cx3="http://schemas.microsoft.com/office/drawing/2016/5/9/chartex" xmlns:cx4="http://schemas.microsoft.com/office/drawing/2016/5/10/chartex" xmlns:cx5="http://schemas.microsoft.com/office/drawing/2016/5/11/chartex" xmlns:cx6="http://schemas.microsoft.com/office/drawing/2016/5/12/chartex" xmlns:cx7="http://schemas.microsoft.com/office/drawing/2016/5/13/chartex" xmlns:cx8="http://schemas.microsoft.com/office/drawing/2016/5/14/chartex" xmlns:mc="http://schemas.openxmlformats.org/markup-compatibility/2006" xmlns:aink="http://schemas.microsoft.com/office/drawing/2016/ink" xmlns:am3d="http://schemas.microsoft.com/office/drawing/2017/model3d" xmlns:o="urn:schemas-microsoft-com:office:office" xmlns:r="http://schemas.openxmlformats.org/officeDocument/2006/relationships" xmlns:m="http://schemas.openxmlformats.org/officeDocument/2006/math" xmlns:v="urn:schemas-microsoft-com:vml" xmlns:wp14="http://schemas.microsoft.com/office/word/2010/wordprocessingDrawing" xmlns:wp="http://schemas.openxmlformats.org/drawingml/2006/wordprocessingDrawing" xmlns:w10="urn:schemas-microsoft-com:office:word" xmlns:w="http://schemas.openxmlformats.org/wordprocessingml/2006/main" xmlns:w14="http://schemas.microsoft.com/office/word/2010/wordml" xmlns:w15="http://schemas.microsoft.com/office/word/2012/wordml" xmlns:w16cex="http://schemas.microsoft.com/office/word/2018/wordml/cex" xmlns:w16cid="http://schemas.microsoft.com/office/word/2016/wordml/cid" xmlns:w16="http://schemas.microsoft.com/office/word/2018/wordml" xmlns:w16sdtdh="http://schemas.microsoft.com/office/word/2020/wordml/sdtdatahash" xmlns:w16se="http://schemas.microsoft.com/office/word/2015/wordml/symex" xmlns:wpg="http://schemas.microsoft.com/office/word/2010/wordprocessingGroup" xmlns:wpi="http://schemas.microsoft.com/office/word/2010/wordprocessingInk" xmlns:wne="http://schemas.microsoft.com/office/word/2006/wordml" xmlns:wps="http://schemas.microsoft.com/office/word/2010/wordprocessingShape" mc:Ignorable="w14 w15 w16se w16cid w16 w16cex w16sdtdh wp14">
   <w:p>
     <w:pPr>
       <w:pStyle w:val="Footer"/>
@@ -17812,7 +17903,7 @@
         </mc:Choice>
         <mc:Fallback>
           <w:pict>
-            <v:line w14:anchorId="286A64B8" id="Line 32" o:spid="_x0000_s1026" style="position:absolute;z-index:251657216;visibility:visible;mso-wrap-style:square;mso-width-percent:0;mso-height-percent:0;mso-wrap-distance-left:9pt;mso-wrap-distance-top:0;mso-wrap-distance-right:9pt;mso-wrap-distance-bottom:0;mso-position-horizontal:absolute;mso-position-horizontal-relative:page;mso-position-vertical:absolute;mso-position-vertical-relative:page;mso-width-percent:0;mso-height-percent:0;mso-width-relative:page;mso-height-relative:page" from="1in,750.3pt" to="540pt,750.3pt" o:gfxdata="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" o:allowincell="f">
+            <v:line w14:anchorId="7DB31236" id="Line 32" o:spid="_x0000_s1026" style="position:absolute;z-index:251657216;visibility:visible;mso-wrap-style:square;mso-width-percent:0;mso-height-percent:0;mso-wrap-distance-left:9pt;mso-wrap-distance-top:0;mso-wrap-distance-right:9pt;mso-wrap-distance-bottom:0;mso-position-horizontal:absolute;mso-position-horizontal-relative:page;mso-position-vertical:absolute;mso-position-vertical-relative:page;mso-width-percent:0;mso-height-percent:0;mso-width-relative:page;mso-height-relative:page" from="1in,750.3pt" to="540pt,750.3pt" o:gfxdata="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" o:allowincell="f">
               <w10:wrap anchorx="page" anchory="page"/>
             </v:line>
           </w:pict>
@@ -17867,7 +17958,7 @@
 </file>
 
 <file path=word/footnotes.xml><?xml version="1.0" encoding="utf-8"?>
-<w:footnotes xmlns:wpc="http://schemas.microsoft.com/office/word/2010/wordprocessingCanvas" xmlns:cx="http://schemas.microsoft.com/office/drawing/2014/chartex" xmlns:cx1="http://schemas.microsoft.com/office/drawing/2015/9/8/chartex" xmlns:cx2="http://schemas.microsoft.com/office/drawing/2015/10/21/chartex" xmlns:cx3="http://schemas.microsoft.com/office/drawing/2016/5/9/chartex" xmlns:cx4="http://schemas.microsoft.com/office/drawing/2016/5/10/chartex" xmlns:cx5="http://schemas.microsoft.com/office/drawing/2016/5/11/chartex" xmlns:cx6="http://schemas.microsoft.com/office/drawing/2016/5/12/chartex" xmlns:cx7="http://schemas.microsoft.com/office/drawing/2016/5/13/chartex" xmlns:cx8="http://schemas.microsoft.com/office/drawing/2016/5/14/chartex" xmlns:mc="http://schemas.openxmlformats.org/markup-compatibility/2006" xmlns:aink="http://schemas.microsoft.com/office/drawing/2016/ink" xmlns:am3d="http://schemas.microsoft.com/office/drawing/2017/model3d" xmlns:o="urn:schemas-microsoft-com:office:office" xmlns:r="http://schemas.openxmlformats.org/officeDocument/2006/relationships" xmlns:m="http://schemas.openxmlformats.org/officeDocument/2006/math" xmlns:v="urn:schemas-microsoft-com:vml" xmlns:wp14="http://schemas.microsoft.com/office/word/2010/wordprocessingDrawing" xmlns:wp="http://schemas.openxmlformats.org/drawingml/2006/wordprocessingDrawing" xmlns:w10="urn:schemas-microsoft-com:office:word" xmlns:w="http://schemas.openxmlformats.org/wordprocessingml/2006/main" xmlns:w14="http://schemas.microsoft.com/office/word/2010/wordml" xmlns:w15="http://schemas.microsoft.com/office/word/2012/wordml" xmlns:w16cid="http://schemas.microsoft.com/office/word/2016/wordml/cid" xmlns:w16se="http://schemas.microsoft.com/office/word/2015/wordml/symex" xmlns:wpg="http://schemas.microsoft.com/office/word/2010/wordprocessingGroup" xmlns:wpi="http://schemas.microsoft.com/office/word/2010/wordprocessingInk" xmlns:wne="http://schemas.microsoft.com/office/word/2006/wordml" xmlns:wps="http://schemas.microsoft.com/office/word/2010/wordprocessingShape" mc:Ignorable="w14 w15 w16se w16cid wp14">
+<w:footnotes xmlns:wpc="http://schemas.microsoft.com/office/word/2010/wordprocessingCanvas" xmlns:cx="http://schemas.microsoft.com/office/drawing/2014/chartex" xmlns:cx1="http://schemas.microsoft.com/office/drawing/2015/9/8/chartex" xmlns:cx2="http://schemas.microsoft.com/office/drawing/2015/10/21/chartex" xmlns:cx3="http://schemas.microsoft.com/office/drawing/2016/5/9/chartex" xmlns:cx4="http://schemas.microsoft.com/office/drawing/2016/5/10/chartex" xmlns:cx5="http://schemas.microsoft.com/office/drawing/2016/5/11/chartex" xmlns:cx6="http://schemas.microsoft.com/office/drawing/2016/5/12/chartex" xmlns:cx7="http://schemas.microsoft.com/office/drawing/2016/5/13/chartex" xmlns:cx8="http://schemas.microsoft.com/office/drawing/2016/5/14/chartex" xmlns:mc="http://schemas.openxmlformats.org/markup-compatibility/2006" xmlns:aink="http://schemas.microsoft.com/office/drawing/2016/ink" xmlns:am3d="http://schemas.microsoft.com/office/drawing/2017/model3d" xmlns:o="urn:schemas-microsoft-com:office:office" xmlns:r="http://schemas.openxmlformats.org/officeDocument/2006/relationships" xmlns:m="http://schemas.openxmlformats.org/officeDocument/2006/math" xmlns:v="urn:schemas-microsoft-com:vml" xmlns:wp14="http://schemas.microsoft.com/office/word/2010/wordprocessingDrawing" xmlns:wp="http://schemas.openxmlformats.org/drawingml/2006/wordprocessingDrawing" xmlns:w10="urn:schemas-microsoft-com:office:word" xmlns:w="http://schemas.openxmlformats.org/wordprocessingml/2006/main" xmlns:w14="http://schemas.microsoft.com/office/word/2010/wordml" xmlns:w15="http://schemas.microsoft.com/office/word/2012/wordml" xmlns:w16cex="http://schemas.microsoft.com/office/word/2018/wordml/cex" xmlns:w16cid="http://schemas.microsoft.com/office/word/2016/wordml/cid" xmlns:w16="http://schemas.microsoft.com/office/word/2018/wordml" xmlns:w16sdtdh="http://schemas.microsoft.com/office/word/2020/wordml/sdtdatahash" xmlns:w16se="http://schemas.microsoft.com/office/word/2015/wordml/symex" xmlns:wpg="http://schemas.microsoft.com/office/word/2010/wordprocessingGroup" xmlns:wpi="http://schemas.microsoft.com/office/word/2010/wordprocessingInk" xmlns:wne="http://schemas.microsoft.com/office/word/2006/wordml" xmlns:wps="http://schemas.microsoft.com/office/word/2010/wordprocessingShape" mc:Ignorable="w14 w15 w16se w16cid w16 w16cex w16sdtdh wp14">
   <w:footnote w:type="separator" w:id="-1">
     <w:p>
       <w:r>
@@ -17886,7 +17977,7 @@
 </file>
 
 <file path=word/header1.xml><?xml version="1.0" encoding="utf-8"?>
-<w:hdr xmlns:wpc="http://schemas.microsoft.com/office/word/2010/wordprocessingCanvas" xmlns:cx="http://schemas.microsoft.com/office/drawing/2014/chartex" xmlns:cx1="http://schemas.microsoft.com/office/drawing/2015/9/8/chartex" xmlns:cx2="http://schemas.microsoft.com/office/drawing/2015/10/21/chartex" xmlns:cx3="http://schemas.microsoft.com/office/drawing/2016/5/9/chartex" xmlns:cx4="http://schemas.microsoft.com/office/drawing/2016/5/10/chartex" xmlns:cx5="http://schemas.microsoft.com/office/drawing/2016/5/11/chartex" xmlns:cx6="http://schemas.microsoft.com/office/drawing/2016/5/12/chartex" xmlns:cx7="http://schemas.microsoft.com/office/drawing/2016/5/13/chartex" xmlns:cx8="http://schemas.microsoft.com/office/drawing/2016/5/14/chartex" xmlns:mc="http://schemas.openxmlformats.org/markup-compatibility/2006" xmlns:aink="http://schemas.microsoft.com/office/drawing/2016/ink" xmlns:am3d="http://schemas.microsoft.com/office/drawing/2017/model3d" xmlns:o="urn:schemas-microsoft-com:office:office" xmlns:r="http://schemas.openxmlformats.org/officeDocument/2006/relationships" xmlns:m="http://schemas.openxmlformats.org/officeDocument/2006/math" xmlns:v="urn:schemas-microsoft-com:vml" xmlns:wp14="http://schemas.microsoft.com/office/word/2010/wordprocessingDrawing" xmlns:wp="http://schemas.openxmlformats.org/drawingml/2006/wordprocessingDrawing" xmlns:w10="urn:schemas-microsoft-com:office:word" xmlns:w="http://schemas.openxmlformats.org/wordprocessingml/2006/main" xmlns:w14="http://schemas.microsoft.com/office/word/2010/wordml" xmlns:w15="http://schemas.microsoft.com/office/word/2012/wordml" xmlns:w16cid="http://schemas.microsoft.com/office/word/2016/wordml/cid" xmlns:w16se="http://schemas.microsoft.com/office/word/2015/wordml/symex" xmlns:wpg="http://schemas.microsoft.com/office/word/2010/wordprocessingGroup" xmlns:wpi="http://schemas.microsoft.com/office/word/2010/wordprocessingInk" xmlns:wne="http://schemas.microsoft.com/office/word/2006/wordml" xmlns:wps="http://schemas.microsoft.com/office/word/2010/wordprocessingShape" mc:Ignorable="w14 w15 w16se w16cid wp14">
+<w:hdr xmlns:wpc="http://schemas.microsoft.com/office/word/2010/wordprocessingCanvas" xmlns:cx="http://schemas.microsoft.com/office/drawing/2014/chartex" xmlns:cx1="http://schemas.microsoft.com/office/drawing/2015/9/8/chartex" xmlns:cx2="http://schemas.microsoft.com/office/drawing/2015/10/21/chartex" xmlns:cx3="http://schemas.microsoft.com/office/drawing/2016/5/9/chartex" xmlns:cx4="http://schemas.microsoft.com/office/drawing/2016/5/10/chartex" xmlns:cx5="http://schemas.microsoft.com/office/drawing/2016/5/11/chartex" xmlns:cx6="http://schemas.microsoft.com/office/drawing/2016/5/12/chartex" xmlns:cx7="http://schemas.microsoft.com/office/drawing/2016/5/13/chartex" xmlns:cx8="http://schemas.microsoft.com/office/drawing/2016/5/14/chartex" xmlns:mc="http://schemas.openxmlformats.org/markup-compatibility/2006" xmlns:aink="http://schemas.microsoft.com/office/drawing/2016/ink" xmlns:am3d="http://schemas.microsoft.com/office/drawing/2017/model3d" xmlns:o="urn:schemas-microsoft-com:office:office" xmlns:r="http://schemas.openxmlformats.org/officeDocument/2006/relationships" xmlns:m="http://schemas.openxmlformats.org/officeDocument/2006/math" xmlns:v="urn:schemas-microsoft-com:vml" xmlns:wp14="http://schemas.microsoft.com/office/word/2010/wordprocessingDrawing" xmlns:wp="http://schemas.openxmlformats.org/drawingml/2006/wordprocessingDrawing" xmlns:w10="urn:schemas-microsoft-com:office:word" xmlns:w="http://schemas.openxmlformats.org/wordprocessingml/2006/main" xmlns:w14="http://schemas.microsoft.com/office/word/2010/wordml" xmlns:w15="http://schemas.microsoft.com/office/word/2012/wordml" xmlns:w16cex="http://schemas.microsoft.com/office/word/2018/wordml/cex" xmlns:w16cid="http://schemas.microsoft.com/office/word/2016/wordml/cid" xmlns:w16="http://schemas.microsoft.com/office/word/2018/wordml" xmlns:w16sdtdh="http://schemas.microsoft.com/office/word/2020/wordml/sdtdatahash" xmlns:w16se="http://schemas.microsoft.com/office/word/2015/wordml/symex" xmlns:wpg="http://schemas.microsoft.com/office/word/2010/wordprocessingGroup" xmlns:wpi="http://schemas.microsoft.com/office/word/2010/wordprocessingInk" xmlns:wne="http://schemas.microsoft.com/office/word/2006/wordml" xmlns:wps="http://schemas.microsoft.com/office/word/2010/wordprocessingShape" mc:Ignorable="w14 w15 w16se w16cid w16 w16cex w16sdtdh wp14">
   <w:p>
     <w:pPr>
       <w:pStyle w:val="Header"/>
@@ -17968,7 +18059,7 @@
         </mc:Choice>
         <mc:Fallback>
           <w:pict>
-            <v:line w14:anchorId="5CB34124" id="Line 38" o:spid="_x0000_s1026" style="position:absolute;z-index:251659264;visibility:visible;mso-wrap-style:square;mso-width-percent:0;mso-height-percent:0;mso-wrap-distance-left:9pt;mso-wrap-distance-top:0;mso-wrap-distance-right:9pt;mso-wrap-distance-bottom:0;mso-position-horizontal:absolute;mso-position-horizontal-relative:page;mso-position-vertical:absolute;mso-position-vertical-relative:page;mso-width-percent:0;mso-height-percent:0;mso-width-relative:page;mso-height-relative:page" from="1in,50.4pt" to="561.6pt,50.4pt" o:gfxdata="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" o:allowincell="f">
+            <v:line w14:anchorId="7A33086E" id="Line 38" o:spid="_x0000_s1026" style="position:absolute;z-index:251659264;visibility:visible;mso-wrap-style:square;mso-width-percent:0;mso-height-percent:0;mso-wrap-distance-left:9pt;mso-wrap-distance-top:0;mso-wrap-distance-right:9pt;mso-wrap-distance-bottom:0;mso-position-horizontal:absolute;mso-position-horizontal-relative:page;mso-position-vertical:absolute;mso-position-vertical-relative:page;mso-width-percent:0;mso-height-percent:0;mso-width-relative:page;mso-height-relative:page" from="1in,50.4pt" to="561.6pt,50.4pt" o:gfxdata="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" o:allowincell="f">
               <w10:wrap anchorx="page" anchory="page"/>
             </v:line>
           </w:pict>
@@ -18005,7 +18096,7 @@
 </file>
 
 <file path=word/header2.xml><?xml version="1.0" encoding="utf-8"?>
-<w:hdr xmlns:wpc="http://schemas.microsoft.com/office/word/2010/wordprocessingCanvas" xmlns:cx="http://schemas.microsoft.com/office/drawing/2014/chartex" xmlns:cx1="http://schemas.microsoft.com/office/drawing/2015/9/8/chartex" xmlns:cx2="http://schemas.microsoft.com/office/drawing/2015/10/21/chartex" xmlns:cx3="http://schemas.microsoft.com/office/drawing/2016/5/9/chartex" xmlns:cx4="http://schemas.microsoft.com/office/drawing/2016/5/10/chartex" xmlns:cx5="http://schemas.microsoft.com/office/drawing/2016/5/11/chartex" xmlns:cx6="http://schemas.microsoft.com/office/drawing/2016/5/12/chartex" xmlns:cx7="http://schemas.microsoft.com/office/drawing/2016/5/13/chartex" xmlns:cx8="http://schemas.microsoft.com/office/drawing/2016/5/14/chartex" xmlns:mc="http://schemas.openxmlformats.org/markup-compatibility/2006" xmlns:aink="http://schemas.microsoft.com/office/drawing/2016/ink" xmlns:am3d="http://schemas.microsoft.com/office/drawing/2017/model3d" xmlns:o="urn:schemas-microsoft-com:office:office" xmlns:r="http://schemas.openxmlformats.org/officeDocument/2006/relationships" xmlns:m="http://schemas.openxmlformats.org/officeDocument/2006/math" xmlns:v="urn:schemas-microsoft-com:vml" xmlns:wp14="http://schemas.microsoft.com/office/word/2010/wordprocessingDrawing" xmlns:wp="http://schemas.openxmlformats.org/drawingml/2006/wordprocessingDrawing" xmlns:w10="urn:schemas-microsoft-com:office:word" xmlns:w="http://schemas.openxmlformats.org/wordprocessingml/2006/main" xmlns:w14="http://schemas.microsoft.com/office/word/2010/wordml" xmlns:w15="http://schemas.microsoft.com/office/word/2012/wordml" xmlns:w16cid="http://schemas.microsoft.com/office/word/2016/wordml/cid" xmlns:w16se="http://schemas.microsoft.com/office/word/2015/wordml/symex" xmlns:wpg="http://schemas.microsoft.com/office/word/2010/wordprocessingGroup" xmlns:wpi="http://schemas.microsoft.com/office/word/2010/wordprocessingInk" xmlns:wne="http://schemas.microsoft.com/office/word/2006/wordml" xmlns:wps="http://schemas.microsoft.com/office/word/2010/wordprocessingShape" mc:Ignorable="w14 w15 w16se w16cid wp14">
+<w:hdr xmlns:wpc="http://schemas.microsoft.com/office/word/2010/wordprocessingCanvas" xmlns:cx="http://schemas.microsoft.com/office/drawing/2014/chartex" xmlns:cx1="http://schemas.microsoft.com/office/drawing/2015/9/8/chartex" xmlns:cx2="http://schemas.microsoft.com/office/drawing/2015/10/21/chartex" xmlns:cx3="http://schemas.microsoft.com/office/drawing/2016/5/9/chartex" xmlns:cx4="http://schemas.microsoft.com/office/drawing/2016/5/10/chartex" xmlns:cx5="http://schemas.microsoft.com/office/drawing/2016/5/11/chartex" xmlns:cx6="http://schemas.microsoft.com/office/drawing/2016/5/12/chartex" xmlns:cx7="http://schemas.microsoft.com/office/drawing/2016/5/13/chartex" xmlns:cx8="http://schemas.microsoft.com/office/drawing/2016/5/14/chartex" xmlns:mc="http://schemas.openxmlformats.org/markup-compatibility/2006" xmlns:aink="http://schemas.microsoft.com/office/drawing/2016/ink" xmlns:am3d="http://schemas.microsoft.com/office/drawing/2017/model3d" xmlns:o="urn:schemas-microsoft-com:office:office" xmlns:r="http://schemas.openxmlformats.org/officeDocument/2006/relationships" xmlns:m="http://schemas.openxmlformats.org/officeDocument/2006/math" xmlns:v="urn:schemas-microsoft-com:vml" xmlns:wp14="http://schemas.microsoft.com/office/word/2010/wordprocessingDrawing" xmlns:wp="http://schemas.openxmlformats.org/drawingml/2006/wordprocessingDrawing" xmlns:w10="urn:schemas-microsoft-com:office:word" xmlns:w="http://schemas.openxmlformats.org/wordprocessingml/2006/main" xmlns:w14="http://schemas.microsoft.com/office/word/2010/wordml" xmlns:w15="http://schemas.microsoft.com/office/word/2012/wordml" xmlns:w16cex="http://schemas.microsoft.com/office/word/2018/wordml/cex" xmlns:w16cid="http://schemas.microsoft.com/office/word/2016/wordml/cid" xmlns:w16="http://schemas.microsoft.com/office/word/2018/wordml" xmlns:w16sdtdh="http://schemas.microsoft.com/office/word/2020/wordml/sdtdatahash" xmlns:w16se="http://schemas.microsoft.com/office/word/2015/wordml/symex" xmlns:wpg="http://schemas.microsoft.com/office/word/2010/wordprocessingGroup" xmlns:wpi="http://schemas.microsoft.com/office/word/2010/wordprocessingInk" xmlns:wne="http://schemas.microsoft.com/office/word/2006/wordml" xmlns:wps="http://schemas.microsoft.com/office/word/2010/wordprocessingShape" mc:Ignorable="w14 w15 w16se w16cid w16 w16cex w16sdtdh wp14">
   <w:p>
     <w:pPr>
       <w:pStyle w:val="Header"/>
@@ -18081,7 +18172,7 @@
         </mc:Choice>
         <mc:Fallback>
           <w:pict>
-            <v:line w14:anchorId="2A8CB531" id="Line 30" o:spid="_x0000_s1026" style="position:absolute;z-index:251656192;visibility:visible;mso-wrap-style:square;mso-width-percent:0;mso-height-percent:0;mso-wrap-distance-left:9pt;mso-wrap-distance-top:0;mso-wrap-distance-right:9pt;mso-wrap-distance-bottom:0;mso-position-horizontal:absolute;mso-position-horizontal-relative:page;mso-position-vertical:absolute;mso-position-vertical-relative:page;mso-width-percent:0;mso-height-percent:0;mso-width-relative:page;mso-height-relative:page" from="1in,50.4pt" to="540pt,50.4pt" o:gfxdata="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" o:allowincell="f">
+            <v:line w14:anchorId="290CBA4A" id="Line 30" o:spid="_x0000_s1026" style="position:absolute;z-index:251656192;visibility:visible;mso-wrap-style:square;mso-width-percent:0;mso-height-percent:0;mso-wrap-distance-left:9pt;mso-wrap-distance-top:0;mso-wrap-distance-right:9pt;mso-wrap-distance-bottom:0;mso-position-horizontal:absolute;mso-position-horizontal-relative:page;mso-position-vertical:absolute;mso-position-vertical-relative:page;mso-width-percent:0;mso-height-percent:0;mso-width-relative:page;mso-height-relative:page" from="1in,50.4pt" to="540pt,50.4pt" o:gfxdata="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" o:allowincell="f">
               <w10:wrap anchorx="page" anchory="page"/>
             </v:line>
           </w:pict>
@@ -18100,7 +18191,7 @@
 </file>
 
 <file path=word/numbering.xml><?xml version="1.0" encoding="utf-8"?>
-<w:numbering xmlns:wpc="http://schemas.microsoft.com/office/word/2010/wordprocessingCanvas" xmlns:cx="http://schemas.microsoft.com/office/drawing/2014/chartex" xmlns:cx1="http://schemas.microsoft.com/office/drawing/2015/9/8/chartex" xmlns:cx2="http://schemas.microsoft.com/office/drawing/2015/10/21/chartex" xmlns:cx3="http://schemas.microsoft.com/office/drawing/2016/5/9/chartex" xmlns:cx4="http://schemas.microsoft.com/office/drawing/2016/5/10/chartex" xmlns:cx5="http://schemas.microsoft.com/office/drawing/2016/5/11/chartex" xmlns:cx6="http://schemas.microsoft.com/office/drawing/2016/5/12/chartex" xmlns:cx7="http://schemas.microsoft.com/office/drawing/2016/5/13/chartex" xmlns:cx8="http://schemas.microsoft.com/office/drawing/2016/5/14/chartex" xmlns:mc="http://schemas.openxmlformats.org/markup-compatibility/2006" xmlns:aink="http://schemas.microsoft.com/office/drawing/2016/ink" xmlns:am3d="http://schemas.microsoft.com/office/drawing/2017/model3d" xmlns:o="urn:schemas-microsoft-com:office:office" xmlns:r="http://schemas.openxmlformats.org/officeDocument/2006/relationships" xmlns:m="http://schemas.openxmlformats.org/officeDocument/2006/math" xmlns:v="urn:schemas-microsoft-com:vml" xmlns:wp14="http://schemas.microsoft.com/office/word/2010/wordprocessingDrawing" xmlns:wp="http://schemas.openxmlformats.org/drawingml/2006/wordprocessingDrawing" xmlns:w10="urn:schemas-microsoft-com:office:word" xmlns:w="http://schemas.openxmlformats.org/wordprocessingml/2006/main" xmlns:w14="http://schemas.microsoft.com/office/word/2010/wordml" xmlns:w15="http://schemas.microsoft.com/office/word/2012/wordml" xmlns:w16cid="http://schemas.microsoft.com/office/word/2016/wordml/cid" xmlns:w16se="http://schemas.microsoft.com/office/word/2015/wordml/symex" xmlns:wpg="http://schemas.microsoft.com/office/word/2010/wordprocessingGroup" xmlns:wpi="http://schemas.microsoft.com/office/word/2010/wordprocessingInk" xmlns:wne="http://schemas.microsoft.com/office/word/2006/wordml" xmlns:wps="http://schemas.microsoft.com/office/word/2010/wordprocessingShape" mc:Ignorable="w14 w15 w16se w16cid wp14">
+<w:numbering xmlns:wpc="http://schemas.microsoft.com/office/word/2010/wordprocessingCanvas" xmlns:cx="http://schemas.microsoft.com/office/drawing/2014/chartex" xmlns:cx1="http://schemas.microsoft.com/office/drawing/2015/9/8/chartex" xmlns:cx2="http://schemas.microsoft.com/office/drawing/2015/10/21/chartex" xmlns:cx3="http://schemas.microsoft.com/office/drawing/2016/5/9/chartex" xmlns:cx4="http://schemas.microsoft.com/office/drawing/2016/5/10/chartex" xmlns:cx5="http://schemas.microsoft.com/office/drawing/2016/5/11/chartex" xmlns:cx6="http://schemas.microsoft.com/office/drawing/2016/5/12/chartex" xmlns:cx7="http://schemas.microsoft.com/office/drawing/2016/5/13/chartex" xmlns:cx8="http://schemas.microsoft.com/office/drawing/2016/5/14/chartex" xmlns:mc="http://schemas.openxmlformats.org/markup-compatibility/2006" xmlns:aink="http://schemas.microsoft.com/office/drawing/2016/ink" xmlns:am3d="http://schemas.microsoft.com/office/drawing/2017/model3d" xmlns:o="urn:schemas-microsoft-com:office:office" xmlns:r="http://schemas.openxmlformats.org/officeDocument/2006/relationships" xmlns:m="http://schemas.openxmlformats.org/officeDocument/2006/math" xmlns:v="urn:schemas-microsoft-com:vml" xmlns:wp14="http://schemas.microsoft.com/office/word/2010/wordprocessingDrawing" xmlns:wp="http://schemas.openxmlformats.org/drawingml/2006/wordprocessingDrawing" xmlns:w10="urn:schemas-microsoft-com:office:word" xmlns:w="http://schemas.openxmlformats.org/wordprocessingml/2006/main" xmlns:w14="http://schemas.microsoft.com/office/word/2010/wordml" xmlns:w15="http://schemas.microsoft.com/office/word/2012/wordml" xmlns:w16cex="http://schemas.microsoft.com/office/word/2018/wordml/cex" xmlns:w16cid="http://schemas.microsoft.com/office/word/2016/wordml/cid" xmlns:w16="http://schemas.microsoft.com/office/word/2018/wordml" xmlns:w16sdtdh="http://schemas.microsoft.com/office/word/2020/wordml/sdtdatahash" xmlns:w16se="http://schemas.microsoft.com/office/word/2015/wordml/symex" xmlns:wpg="http://schemas.microsoft.com/office/word/2010/wordprocessingGroup" xmlns:wpi="http://schemas.microsoft.com/office/word/2010/wordprocessingInk" xmlns:wne="http://schemas.microsoft.com/office/word/2006/wordml" xmlns:wps="http://schemas.microsoft.com/office/word/2010/wordprocessingShape" mc:Ignorable="w14 w15 w16se w16cid w16 w16cex w16sdtdh wp14">
   <w:abstractNum w:abstractNumId="0" w15:restartNumberingAfterBreak="0">
     <w:nsid w:val="000155C1"/>
     <w:multiLevelType w:val="hybridMultilevel"/>
@@ -19765,7 +19856,7 @@
 </file>
 
 <file path=word/styles.xml><?xml version="1.0" encoding="utf-8"?>
-<w:styles xmlns:mc="http://schemas.openxmlformats.org/markup-compatibility/2006" xmlns:r="http://schemas.openxmlformats.org/officeDocument/2006/relationships" xmlns:w="http://schemas.openxmlformats.org/wordprocessingml/2006/main" xmlns:w14="http://schemas.microsoft.com/office/word/2010/wordml" xmlns:w15="http://schemas.microsoft.com/office/word/2012/wordml" xmlns:w16cid="http://schemas.microsoft.com/office/word/2016/wordml/cid" xmlns:w16se="http://schemas.microsoft.com/office/word/2015/wordml/symex" mc:Ignorable="w14 w15 w16se w16cid">
+<w:styles xmlns:mc="http://schemas.openxmlformats.org/markup-compatibility/2006" xmlns:r="http://schemas.openxmlformats.org/officeDocument/2006/relationships" xmlns:w="http://schemas.openxmlformats.org/wordprocessingml/2006/main" xmlns:w14="http://schemas.microsoft.com/office/word/2010/wordml" xmlns:w15="http://schemas.microsoft.com/office/word/2012/wordml" xmlns:w16cex="http://schemas.microsoft.com/office/word/2018/wordml/cex" xmlns:w16cid="http://schemas.microsoft.com/office/word/2016/wordml/cid" xmlns:w16="http://schemas.microsoft.com/office/word/2018/wordml" xmlns:w16sdtdh="http://schemas.microsoft.com/office/word/2020/wordml/sdtdatahash" xmlns:w16se="http://schemas.microsoft.com/office/word/2015/wordml/symex" mc:Ignorable="w14 w15 w16se w16cid w16 w16cex w16sdtdh">
   <w:docDefaults>
     <w:rPrDefault>
       <w:rPr>
@@ -19775,7 +19866,7 @@
     </w:rPrDefault>
     <w:pPrDefault/>
   </w:docDefaults>
-  <w:latentStyles w:defLockedState="0" w:defUIPriority="0" w:defSemiHidden="0" w:defUnhideWhenUsed="0" w:defQFormat="0" w:count="377">
+  <w:latentStyles w:defLockedState="0" w:defUIPriority="0" w:defSemiHidden="0" w:defUnhideWhenUsed="0" w:defQFormat="0" w:count="376">
     <w:lsdException w:name="Normal" w:qFormat="1"/>
     <w:lsdException w:name="heading 1" w:qFormat="1"/>
     <w:lsdException w:name="heading 2" w:qFormat="1"/>
@@ -20145,7 +20236,6 @@
     <w:lsdException w:name="Hashtag" w:semiHidden="1" w:uiPriority="99" w:unhideWhenUsed="1"/>
     <w:lsdException w:name="Unresolved Mention" w:semiHidden="1" w:uiPriority="99" w:unhideWhenUsed="1"/>
     <w:lsdException w:name="Smart Link" w:semiHidden="1" w:uiPriority="99" w:unhideWhenUsed="1"/>
-    <w:lsdException w:name="Smart Link Error" w:semiHidden="1" w:uiPriority="99" w:unhideWhenUsed="1"/>
   </w:latentStyles>
   <w:style w:type="paragraph" w:default="1" w:styleId="Normal">
     <w:name w:val="Normal"/>
@@ -21376,15 +21466,23 @@
 </file>
 
 <file path=customXml/item1.xml><?xml version="1.0" encoding="utf-8"?>
-<?mso-contentType ?>
-<FormTemplates xmlns="http://schemas.microsoft.com/sharepoint/v3/contenttype/forms">
-  <Display>DocumentLibraryForm</Display>
-  <Edit>DocumentLibraryForm</Edit>
-  <New>DocumentLibraryForm</New>
-</FormTemplates>
+<b:Sources xmlns:b="http://schemas.openxmlformats.org/officeDocument/2006/bibliography" xmlns="http://schemas.openxmlformats.org/officeDocument/2006/bibliography" SelectedStyle="\APA.XSL" StyleName="APA"/>
 </file>
 
 <file path=customXml/item2.xml><?xml version="1.0" encoding="utf-8"?>
+<p:properties xmlns:p="http://schemas.microsoft.com/office/2006/metadata/properties" xmlns:xsi="http://www.w3.org/2001/XMLSchema-instance" xmlns:pc="http://schemas.microsoft.com/office/infopath/2007/PartnerControls">
+  <documentManagement>
+    <Document_x0020_Description xmlns="8781c031-5bd4-48dc-9226-75e10e1f88a8">Charter</Document_x0020_Description>
+    <File_x0020_Type0 xmlns="8781c031-5bd4-48dc-9226-75e10e1f88a8">Word</File_x0020_Type0>
+    <Audience xmlns="8781c031-5bd4-48dc-9226-75e10e1f88a8">Internal Only</Audience>
+    <Primary_x0020_Owner xmlns="8781c031-5bd4-48dc-9226-75e10e1f88a8">Kimmit Renken</Primary_x0020_Owner>
+    <Revised_x0020_Date xmlns="8781c031-5bd4-48dc-9226-75e10e1f88a8">2012-03-08T06:00:00+00:00</Revised_x0020_Date>
+    <Subject_x0020_Keywords xmlns="8781c031-5bd4-48dc-9226-75e10e1f88a8" xsi:nil="true"/>
+  </documentManagement>
+</p:properties>
+</file>
+
+<file path=customXml/item3.xml><?xml version="1.0" encoding="utf-8"?>
 <ct:contentTypeSchema xmlns:ct="http://schemas.microsoft.com/office/2006/metadata/contentType" xmlns:ma="http://schemas.microsoft.com/office/2006/metadata/properties/metaAttributes" ct:_="" ma:_="" ma:contentTypeName="Document" ma:contentTypeID="0x010100E4C8757FE85365478221A7D1B64AB740" ma:contentTypeVersion="7" ma:contentTypeDescription="Create a new document." ma:contentTypeScope="" ma:versionID="6864faea769890394fdaf9dd8f5b3d9b">
   <xsd:schema xmlns:xsd="http://www.w3.org/2001/XMLSchema" xmlns:xs="http://www.w3.org/2001/XMLSchema" xmlns:p="http://schemas.microsoft.com/office/2006/metadata/properties" xmlns:ns2="8781c031-5bd4-48dc-9226-75e10e1f88a8" targetNamespace="http://schemas.microsoft.com/office/2006/metadata/properties" ma:root="true" ma:fieldsID="23e124e351e2048883b4cbd45c912eb7" ns2:_="">
     <xsd:import namespace="8781c031-5bd4-48dc-9226-75e10e1f88a8"/>
@@ -21581,32 +21679,34 @@
 </ct:contentTypeSchema>
 </file>
 
-<file path=customXml/item3.xml><?xml version="1.0" encoding="utf-8"?>
-<p:properties xmlns:p="http://schemas.microsoft.com/office/2006/metadata/properties" xmlns:xsi="http://www.w3.org/2001/XMLSchema-instance" xmlns:pc="http://schemas.microsoft.com/office/infopath/2007/PartnerControls">
-  <documentManagement>
-    <Document_x0020_Description xmlns="8781c031-5bd4-48dc-9226-75e10e1f88a8">Charter</Document_x0020_Description>
-    <File_x0020_Type0 xmlns="8781c031-5bd4-48dc-9226-75e10e1f88a8">Word</File_x0020_Type0>
-    <Audience xmlns="8781c031-5bd4-48dc-9226-75e10e1f88a8">Internal Only</Audience>
-    <Primary_x0020_Owner xmlns="8781c031-5bd4-48dc-9226-75e10e1f88a8">Kimmit Renken</Primary_x0020_Owner>
-    <Revised_x0020_Date xmlns="8781c031-5bd4-48dc-9226-75e10e1f88a8">2012-03-08T06:00:00+00:00</Revised_x0020_Date>
-    <Subject_x0020_Keywords xmlns="8781c031-5bd4-48dc-9226-75e10e1f88a8" xsi:nil="true"/>
-  </documentManagement>
-</p:properties>
-</file>
-
 <file path=customXml/item4.xml><?xml version="1.0" encoding="utf-8"?>
-<b:Sources xmlns:b="http://schemas.openxmlformats.org/officeDocument/2006/bibliography" xmlns="http://schemas.openxmlformats.org/officeDocument/2006/bibliography" SelectedStyle="\APA.XSL" StyleName="APA"/>
+<?mso-contentType ?>
+<FormTemplates xmlns="http://schemas.microsoft.com/sharepoint/v3/contenttype/forms">
+  <Display>DocumentLibraryForm</Display>
+  <Edit>DocumentLibraryForm</Edit>
+  <New>DocumentLibraryForm</New>
+</FormTemplates>
 </file>
 
 <file path=customXml/itemProps1.xml><?xml version="1.0" encoding="utf-8"?>
-<ds:datastoreItem xmlns:ds="http://schemas.openxmlformats.org/officeDocument/2006/customXml" ds:itemID="{A885B2DB-42DA-4318-9EB7-6D24C272F932}">
+<ds:datastoreItem xmlns:ds="http://schemas.openxmlformats.org/officeDocument/2006/customXml" ds:itemID="{E22AC28A-3EA4-4DEA-ABF3-F482E48328B0}">
   <ds:schemaRefs>
-    <ds:schemaRef ds:uri="http://schemas.microsoft.com/sharepoint/v3/contenttype/forms"/>
+    <ds:schemaRef ds:uri="http://schemas.openxmlformats.org/officeDocument/2006/bibliography"/>
   </ds:schemaRefs>
 </ds:datastoreItem>
 </file>
 
 <file path=customXml/itemProps2.xml><?xml version="1.0" encoding="utf-8"?>
+<ds:datastoreItem xmlns:ds="http://schemas.openxmlformats.org/officeDocument/2006/customXml" ds:itemID="{FAB5EBB6-5E22-4A93-8A88-BE0203FA85CB}">
+  <ds:schemaRefs>
+    <ds:schemaRef ds:uri="http://schemas.microsoft.com/office/2006/metadata/properties"/>
+    <ds:schemaRef ds:uri="http://schemas.microsoft.com/office/infopath/2007/PartnerControls"/>
+    <ds:schemaRef ds:uri="8781c031-5bd4-48dc-9226-75e10e1f88a8"/>
+  </ds:schemaRefs>
+</ds:datastoreItem>
+</file>
+
+<file path=customXml/itemProps3.xml><?xml version="1.0" encoding="utf-8"?>
 <ds:datastoreItem xmlns:ds="http://schemas.openxmlformats.org/officeDocument/2006/customXml" ds:itemID="{78D23501-E6B0-4030-91F8-86A30F19EF5E}">
   <ds:schemaRefs>
     <ds:schemaRef ds:uri="http://schemas.microsoft.com/office/2006/metadata/contentType"/>
@@ -21624,20 +21724,10 @@
 </ds:datastoreItem>
 </file>
 
-<file path=customXml/itemProps3.xml><?xml version="1.0" encoding="utf-8"?>
-<ds:datastoreItem xmlns:ds="http://schemas.openxmlformats.org/officeDocument/2006/customXml" ds:itemID="{FAB5EBB6-5E22-4A93-8A88-BE0203FA85CB}">
+<file path=customXml/itemProps4.xml><?xml version="1.0" encoding="utf-8"?>
+<ds:datastoreItem xmlns:ds="http://schemas.openxmlformats.org/officeDocument/2006/customXml" ds:itemID="{A885B2DB-42DA-4318-9EB7-6D24C272F932}">
   <ds:schemaRefs>
-    <ds:schemaRef ds:uri="http://schemas.microsoft.com/office/2006/metadata/properties"/>
-    <ds:schemaRef ds:uri="http://schemas.microsoft.com/office/infopath/2007/PartnerControls"/>
-    <ds:schemaRef ds:uri="8781c031-5bd4-48dc-9226-75e10e1f88a8"/>
-  </ds:schemaRefs>
-</ds:datastoreItem>
-</file>
-
-<file path=customXml/itemProps4.xml><?xml version="1.0" encoding="utf-8"?>
-<ds:datastoreItem xmlns:ds="http://schemas.openxmlformats.org/officeDocument/2006/customXml" ds:itemID="{E22AC28A-3EA4-4DEA-ABF3-F482E48328B0}">
-  <ds:schemaRefs>
-    <ds:schemaRef ds:uri="http://schemas.openxmlformats.org/officeDocument/2006/bibliography"/>
+    <ds:schemaRef ds:uri="http://schemas.microsoft.com/sharepoint/v3/contenttype/forms"/>
   </ds:schemaRefs>
 </ds:datastoreItem>
 </file>
</xml_diff>

<commit_message>
CR24711-eCL-Update site to include Netpark and remove Coralville
git-tfs-id: [https://tfs.omnicloud.local/tfs/cco%20program/]$/eCoaching_V2;C51667
</commit_message>
<xml_diff>
--- a/Requirements/CCO_eCoaching_Log_IQS_Layout.docx
+++ b/Requirements/CCO_eCoaching_Log_IQS_Layout.docx
@@ -279,7 +279,7 @@
           </mc:Choice>
           <mc:Fallback>
             <w:pict>
-              <v:line w14:anchorId="253F6BC6" id="Line 232" o:spid="_x0000_s1026" style="position:absolute;z-index:251657728;visibility:visible;mso-wrap-style:square;mso-width-percent:0;mso-height-percent:0;mso-wrap-distance-left:9pt;mso-wrap-distance-top:0;mso-wrap-distance-right:9pt;mso-wrap-distance-bottom:0;mso-position-horizontal:absolute;mso-position-horizontal-relative:text;mso-position-vertical:absolute;mso-position-vertical-relative:text;mso-width-percent:0;mso-height-percent:0;mso-width-relative:page;mso-height-relative:page" from="367.2pt,33.3pt" to="439.25pt,33.35pt" o:gfxdata="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" o:allowincell="f">
+              <v:line w14:anchorId="46453DDA" id="Line 232" o:spid="_x0000_s1026" style="position:absolute;z-index:251657728;visibility:visible;mso-wrap-style:square;mso-width-percent:0;mso-height-percent:0;mso-wrap-distance-left:9pt;mso-wrap-distance-top:0;mso-wrap-distance-right:9pt;mso-wrap-distance-bottom:0;mso-position-horizontal:absolute;mso-position-horizontal-relative:text;mso-position-vertical:absolute;mso-position-vertical-relative:text;mso-width-percent:0;mso-height-percent:0;mso-width-relative:page;mso-height-relative:page" from="367.2pt,33.3pt" to="439.25pt,33.35pt" o:gfxdata="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" o:allowincell="f">
                 <v:stroke startarrowwidth="narrow" startarrowlength="short" endarrowwidth="narrow" endarrowlength="short"/>
               </v:line>
             </w:pict>
@@ -357,7 +357,7 @@
           </mc:Choice>
           <mc:Fallback>
             <w:pict>
-              <v:line w14:anchorId="19BB46D3" id="Line 230" o:spid="_x0000_s1026" style="position:absolute;z-index:251655680;visibility:visible;mso-wrap-style:square;mso-width-percent:0;mso-height-percent:0;mso-wrap-distance-left:9pt;mso-wrap-distance-top:0;mso-wrap-distance-right:9pt;mso-wrap-distance-bottom:0;mso-position-horizontal:absolute;mso-position-horizontal-relative:text;mso-position-vertical:absolute;mso-position-vertical-relative:text;mso-width-percent:0;mso-height-percent:0;mso-width-relative:page;mso-height-relative:page" from="1in,33.3pt" to="266.45pt,33.35pt" o:gfxdata="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" o:allowincell="f">
+              <v:line w14:anchorId="1DF8DD57" id="Line 230" o:spid="_x0000_s1026" style="position:absolute;z-index:251655680;visibility:visible;mso-wrap-style:square;mso-width-percent:0;mso-height-percent:0;mso-wrap-distance-left:9pt;mso-wrap-distance-top:0;mso-wrap-distance-right:9pt;mso-wrap-distance-bottom:0;mso-position-horizontal:absolute;mso-position-horizontal-relative:text;mso-position-vertical:absolute;mso-position-vertical-relative:text;mso-width-percent:0;mso-height-percent:0;mso-width-relative:page;mso-height-relative:page" from="1in,33.3pt" to="266.45pt,33.35pt" o:gfxdata="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" o:allowincell="f">
                 <v:stroke startarrowwidth="narrow" startarrowlength="short" endarrowwidth="narrow" endarrowlength="short"/>
               </v:line>
             </w:pict>
@@ -615,7 +615,7 @@
           </mc:Choice>
           <mc:Fallback>
             <w:pict>
-              <v:line w14:anchorId="29470C30" id="Line 234" o:spid="_x0000_s1026" style="position:absolute;z-index:251659776;visibility:visible;mso-wrap-style:square;mso-width-percent:0;mso-height-percent:0;mso-wrap-distance-left:9pt;mso-wrap-distance-top:0;mso-wrap-distance-right:9pt;mso-wrap-distance-bottom:0;mso-position-horizontal:absolute;mso-position-horizontal-relative:text;mso-position-vertical:absolute;mso-position-vertical-relative:text;mso-width-percent:0;mso-height-percent:0;mso-width-relative:page;mso-height-relative:page" from="115.2pt,.6pt" to="309.6pt,.6pt" o:gfxdata="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" o:allowincell="f">
+              <v:line w14:anchorId="10AF0878" id="Line 234" o:spid="_x0000_s1026" style="position:absolute;z-index:251659776;visibility:visible;mso-wrap-style:square;mso-width-percent:0;mso-height-percent:0;mso-wrap-distance-left:9pt;mso-wrap-distance-top:0;mso-wrap-distance-right:9pt;mso-wrap-distance-bottom:0;mso-position-horizontal:absolute;mso-position-horizontal-relative:text;mso-position-vertical:absolute;mso-position-vertical-relative:text;mso-width-percent:0;mso-height-percent:0;mso-width-relative:page;mso-height-relative:page" from="115.2pt,.6pt" to="309.6pt,.6pt" o:gfxdata="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" o:allowincell="f">
                 <v:stroke startarrowwidth="narrow" startarrowlength="short" endarrowwidth="narrow" endarrowlength="short"/>
               </v:line>
             </w:pict>
@@ -721,7 +721,7 @@
           </mc:Choice>
           <mc:Fallback>
             <w:pict>
-              <v:line w14:anchorId="09708788" id="Line 233" o:spid="_x0000_s1026" style="position:absolute;z-index:251658752;visibility:visible;mso-wrap-style:square;mso-width-percent:0;mso-height-percent:0;mso-wrap-distance-left:9pt;mso-wrap-distance-top:0;mso-wrap-distance-right:9pt;mso-wrap-distance-bottom:0;mso-position-horizontal:absolute;mso-position-horizontal-relative:text;mso-position-vertical:absolute;mso-position-vertical-relative:text;mso-width-percent:0;mso-height-percent:0;mso-width-relative:page;mso-height-relative:page" from="374.4pt,34.75pt" to="446.45pt,34.8pt" o:gfxdata="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" o:allowincell="f">
+              <v:line w14:anchorId="008A2821" id="Line 233" o:spid="_x0000_s1026" style="position:absolute;z-index:251658752;visibility:visible;mso-wrap-style:square;mso-width-percent:0;mso-height-percent:0;mso-wrap-distance-left:9pt;mso-wrap-distance-top:0;mso-wrap-distance-right:9pt;mso-wrap-distance-bottom:0;mso-position-horizontal:absolute;mso-position-horizontal-relative:text;mso-position-vertical:absolute;mso-position-vertical-relative:text;mso-width-percent:0;mso-height-percent:0;mso-width-relative:page;mso-height-relative:page" from="374.4pt,34.75pt" to="446.45pt,34.8pt" o:gfxdata="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" o:allowincell="f">
                 <v:stroke startarrowwidth="narrow" startarrowlength="short" endarrowwidth="narrow" endarrowlength="short"/>
               </v:line>
             </w:pict>
@@ -799,7 +799,7 @@
           </mc:Choice>
           <mc:Fallback>
             <w:pict>
-              <v:line w14:anchorId="62FE0CD9" id="Line 231" o:spid="_x0000_s1026" style="position:absolute;z-index:251656704;visibility:visible;mso-wrap-style:square;mso-width-percent:0;mso-height-percent:0;mso-wrap-distance-left:9pt;mso-wrap-distance-top:0;mso-wrap-distance-right:9pt;mso-wrap-distance-bottom:0;mso-position-horizontal:absolute;mso-position-horizontal-relative:text;mso-position-vertical:absolute;mso-position-vertical-relative:text;mso-width-percent:0;mso-height-percent:0;mso-width-relative:page;mso-height-relative:page" from="1in,32.75pt" to="266.45pt,32.8pt" o:gfxdata="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" o:allowincell="f">
+              <v:line w14:anchorId="0FF3C984" id="Line 231" o:spid="_x0000_s1026" style="position:absolute;z-index:251656704;visibility:visible;mso-wrap-style:square;mso-width-percent:0;mso-height-percent:0;mso-wrap-distance-left:9pt;mso-wrap-distance-top:0;mso-wrap-distance-right:9pt;mso-wrap-distance-bottom:0;mso-position-horizontal:absolute;mso-position-horizontal-relative:text;mso-position-vertical:absolute;mso-position-vertical-relative:text;mso-width-percent:0;mso-height-percent:0;mso-width-relative:page;mso-height-relative:page" from="1in,32.75pt" to="266.45pt,32.8pt" o:gfxdata="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" o:allowincell="f">
                 <v:stroke startarrowwidth="narrow" startarrowlength="short" endarrowwidth="narrow" endarrowlength="short"/>
               </v:line>
             </w:pict>
@@ -4427,25 +4427,7 @@
               <w:rPr>
                 <w:sz w:val="20"/>
               </w:rPr>
-              <w:t>05/</w:t>
-            </w:r>
-            <w:r>
-              <w:rPr>
-                <w:sz w:val="20"/>
-              </w:rPr>
-              <w:t>12</w:t>
-            </w:r>
-            <w:r>
-              <w:rPr>
-                <w:sz w:val="20"/>
-              </w:rPr>
-              <w:t>/202</w:t>
-            </w:r>
-            <w:r>
-              <w:rPr>
-                <w:sz w:val="20"/>
-              </w:rPr>
-              <w:t>2</w:t>
+              <w:t>05/12/2022</w:t>
             </w:r>
           </w:p>
         </w:tc>
@@ -4455,13 +4437,7 @@
           </w:tcPr>
           <w:p>
             <w:r>
-              <w:t>TFS2</w:t>
-            </w:r>
-            <w:r>
-              <w:t>4631</w:t>
-            </w:r>
-            <w:r>
-              <w:t xml:space="preserve"> – </w:t>
+              <w:t xml:space="preserve">TFS24631 – </w:t>
             </w:r>
             <w:proofErr w:type="spellStart"/>
             <w:r>
@@ -4484,31 +4460,104 @@
             </w:r>
             <w:r>
               <w:br/>
-              <w:t>Updated 1.</w:t>
-            </w:r>
-            <w:r>
-              <w:t>1</w:t>
-            </w:r>
-            <w:r>
-              <w:t xml:space="preserve"> #</w:t>
-            </w:r>
-            <w:r>
-              <w:t>3</w:t>
-            </w:r>
-            <w:r>
-              <w:t xml:space="preserve"> and 1.</w:t>
-            </w:r>
-            <w:r>
-              <w:t>2</w:t>
-            </w:r>
-            <w:r>
-              <w:t xml:space="preserve"> #</w:t>
-            </w:r>
-            <w:r>
-              <w:t>4</w:t>
+              <w:t>Updated 1.1 #3 and 1.2 #4</w:t>
             </w:r>
             <w:r>
               <w:t xml:space="preserve"> by removing Evaluation Site Id #285-Sandy</w:t>
+            </w:r>
+          </w:p>
+        </w:tc>
+        <w:tc>
+          <w:tcPr>
+            <w:tcW w:w="1822" w:type="dxa"/>
+          </w:tcPr>
+          <w:p>
+            <w:pPr>
+              <w:pStyle w:val="hdr1"/>
+              <w:ind w:left="0"/>
+              <w:jc w:val="left"/>
+              <w:rPr>
+                <w:sz w:val="20"/>
+              </w:rPr>
+            </w:pPr>
+            <w:r>
+              <w:rPr>
+                <w:sz w:val="20"/>
+              </w:rPr>
+              <w:t>Jackie Miller</w:t>
+            </w:r>
+          </w:p>
+        </w:tc>
+      </w:tr>
+      <w:tr>
+        <w:trPr>
+          <w:jc w:val="center"/>
+        </w:trPr>
+        <w:tc>
+          <w:tcPr>
+            <w:tcW w:w="1440" w:type="dxa"/>
+          </w:tcPr>
+          <w:p>
+            <w:pPr>
+              <w:pStyle w:val="hdr1"/>
+              <w:ind w:left="0"/>
+              <w:jc w:val="left"/>
+              <w:rPr>
+                <w:sz w:val="20"/>
+              </w:rPr>
+            </w:pPr>
+            <w:r>
+              <w:rPr>
+                <w:sz w:val="20"/>
+              </w:rPr>
+              <w:t>06/09/2022</w:t>
+            </w:r>
+          </w:p>
+        </w:tc>
+        <w:tc>
+          <w:tcPr>
+            <w:tcW w:w="6152" w:type="dxa"/>
+          </w:tcPr>
+          <w:p>
+            <w:r>
+              <w:t>TFS24711-</w:t>
+            </w:r>
+            <w:r>
+              <w:t xml:space="preserve">eCL-Update site to include </w:t>
+            </w:r>
+            <w:proofErr w:type="spellStart"/>
+            <w:r>
+              <w:t>Netpark</w:t>
+            </w:r>
+            <w:proofErr w:type="spellEnd"/>
+            <w:r>
+              <w:t xml:space="preserve"> and remove Coralville</w:t>
+            </w:r>
+          </w:p>
+          <w:p>
+            <w:r>
+              <w:t xml:space="preserve">Updated </w:t>
+            </w:r>
+            <w:r>
+              <w:t xml:space="preserve">1.1 #3 </w:t>
+            </w:r>
+            <w:r>
+              <w:t xml:space="preserve">evaluation </w:t>
+            </w:r>
+            <w:r>
+              <w:t>site id</w:t>
+            </w:r>
+            <w:r>
+              <w:t xml:space="preserve"> and </w:t>
+            </w:r>
+            <w:r>
+              <w:t xml:space="preserve">1.2 #4 </w:t>
+            </w:r>
+            <w:r>
+              <w:t xml:space="preserve">evaluation </w:t>
+            </w:r>
+            <w:r>
+              <w:t>site id</w:t>
             </w:r>
           </w:p>
         </w:tc>
@@ -5209,22 +5258,37 @@
                 <w:sz w:val="22"/>
                 <w:szCs w:val="22"/>
               </w:rPr>
-              <w:t>84 – Chester (Richmond)</w:t>
-            </w:r>
-          </w:p>
-          <w:p>
-            <w:pPr>
-              <w:rPr>
-                <w:sz w:val="22"/>
-                <w:szCs w:val="22"/>
-              </w:rPr>
-            </w:pPr>
-            <w:r>
-              <w:rPr>
-                <w:sz w:val="22"/>
-                <w:szCs w:val="22"/>
-              </w:rPr>
-              <w:t>33 – Coralville (Iowa City)</w:t>
+              <w:t xml:space="preserve">84 </w:t>
+            </w:r>
+            <w:proofErr w:type="gramStart"/>
+            <w:r>
+              <w:rPr>
+                <w:sz w:val="22"/>
+                <w:szCs w:val="22"/>
+              </w:rPr>
+              <w:t xml:space="preserve">– </w:t>
+            </w:r>
+            <w:r>
+              <w:rPr>
+                <w:sz w:val="22"/>
+                <w:szCs w:val="22"/>
+              </w:rPr>
+              <w:t xml:space="preserve"> </w:t>
+            </w:r>
+            <w:r>
+              <w:rPr>
+                <w:sz w:val="22"/>
+                <w:szCs w:val="22"/>
+              </w:rPr>
+              <w:t>Chester</w:t>
+            </w:r>
+            <w:proofErr w:type="gramEnd"/>
+            <w:r>
+              <w:rPr>
+                <w:sz w:val="22"/>
+                <w:szCs w:val="22"/>
+              </w:rPr>
+              <w:t xml:space="preserve"> (Richmond)</w:t>
             </w:r>
           </w:p>
           <w:p>
@@ -5241,6 +5305,7 @@
               </w:rPr>
               <w:t xml:space="preserve">35 </w:t>
             </w:r>
+            <w:proofErr w:type="gramStart"/>
             <w:r>
               <w:rPr>
                 <w:sz w:val="22"/>
@@ -5253,22 +5318,44 @@
                 <w:sz w:val="22"/>
                 <w:szCs w:val="22"/>
               </w:rPr>
-              <w:t xml:space="preserve"> Phoenix</w:t>
-            </w:r>
-          </w:p>
-          <w:p>
-            <w:pPr>
-              <w:rPr>
-                <w:sz w:val="22"/>
-                <w:szCs w:val="22"/>
-              </w:rPr>
-            </w:pPr>
-            <w:r>
-              <w:rPr>
-                <w:sz w:val="22"/>
-                <w:szCs w:val="22"/>
-              </w:rPr>
-              <w:t>278 – Tampa</w:t>
+              <w:t xml:space="preserve"> </w:t>
+            </w:r>
+            <w:r>
+              <w:rPr>
+                <w:sz w:val="22"/>
+                <w:szCs w:val="22"/>
+              </w:rPr>
+              <w:t xml:space="preserve"> </w:t>
+            </w:r>
+            <w:r>
+              <w:rPr>
+                <w:sz w:val="22"/>
+                <w:szCs w:val="22"/>
+              </w:rPr>
+              <w:t>Phoenix</w:t>
+            </w:r>
+            <w:proofErr w:type="gramEnd"/>
+          </w:p>
+          <w:p>
+            <w:pPr>
+              <w:rPr>
+                <w:sz w:val="22"/>
+                <w:szCs w:val="22"/>
+              </w:rPr>
+            </w:pPr>
+            <w:r>
+              <w:rPr>
+                <w:sz w:val="22"/>
+                <w:szCs w:val="22"/>
+              </w:rPr>
+              <w:t>278 –Tampa</w:t>
+            </w:r>
+            <w:r>
+              <w:rPr>
+                <w:sz w:val="22"/>
+                <w:szCs w:val="22"/>
+              </w:rPr>
+              <w:t xml:space="preserve"> Riverview</w:t>
             </w:r>
           </w:p>
           <w:p>
@@ -5285,6 +5372,7 @@
               </w:rPr>
               <w:t xml:space="preserve">32 </w:t>
             </w:r>
+            <w:proofErr w:type="gramStart"/>
             <w:r>
               <w:rPr>
                 <w:sz w:val="22"/>
@@ -5297,8 +5385,23 @@
                 <w:sz w:val="22"/>
                 <w:szCs w:val="22"/>
               </w:rPr>
-              <w:t xml:space="preserve"> Lawrence</w:t>
-            </w:r>
+              <w:t xml:space="preserve"> </w:t>
+            </w:r>
+            <w:r>
+              <w:rPr>
+                <w:sz w:val="22"/>
+                <w:szCs w:val="22"/>
+              </w:rPr>
+              <w:t xml:space="preserve"> </w:t>
+            </w:r>
+            <w:r>
+              <w:rPr>
+                <w:sz w:val="22"/>
+                <w:szCs w:val="22"/>
+              </w:rPr>
+              <w:t>Lawrence</w:t>
+            </w:r>
+            <w:proofErr w:type="gramEnd"/>
           </w:p>
           <w:p>
             <w:pPr>
@@ -5387,8 +5490,62 @@
                 <w:sz w:val="22"/>
                 <w:szCs w:val="22"/>
               </w:rPr>
-              <w:t xml:space="preserve">288 – Brownsville </w:t>
-            </w:r>
+              <w:t>288 – Brownsville</w:t>
+            </w:r>
+          </w:p>
+          <w:p>
+            <w:pPr>
+              <w:rPr>
+                <w:sz w:val="22"/>
+                <w:szCs w:val="22"/>
+              </w:rPr>
+            </w:pPr>
+            <w:r>
+              <w:rPr>
+                <w:sz w:val="22"/>
+                <w:szCs w:val="22"/>
+              </w:rPr>
+              <w:t>292</w:t>
+            </w:r>
+            <w:proofErr w:type="gramStart"/>
+            <w:r>
+              <w:rPr>
+                <w:sz w:val="22"/>
+                <w:szCs w:val="22"/>
+              </w:rPr>
+              <w:t>-  Tampa</w:t>
+            </w:r>
+            <w:proofErr w:type="gramEnd"/>
+            <w:r>
+              <w:rPr>
+                <w:sz w:val="22"/>
+                <w:szCs w:val="22"/>
+              </w:rPr>
+              <w:t xml:space="preserve"> </w:t>
+            </w:r>
+            <w:proofErr w:type="spellStart"/>
+            <w:r>
+              <w:rPr>
+                <w:sz w:val="22"/>
+                <w:szCs w:val="22"/>
+              </w:rPr>
+              <w:t>Net</w:t>
+            </w:r>
+            <w:r>
+              <w:rPr>
+                <w:sz w:val="22"/>
+                <w:szCs w:val="22"/>
+              </w:rPr>
+              <w:t>p</w:t>
+            </w:r>
+            <w:r>
+              <w:rPr>
+                <w:sz w:val="22"/>
+                <w:szCs w:val="22"/>
+              </w:rPr>
+              <w:t>ark</w:t>
+            </w:r>
+            <w:proofErr w:type="spellEnd"/>
           </w:p>
         </w:tc>
       </w:tr>
@@ -11096,21 +11253,6 @@
                 <w:sz w:val="22"/>
                 <w:szCs w:val="22"/>
               </w:rPr>
-              <w:t>33 – Coralville (Iowa City)</w:t>
-            </w:r>
-          </w:p>
-          <w:p>
-            <w:pPr>
-              <w:rPr>
-                <w:sz w:val="22"/>
-                <w:szCs w:val="22"/>
-              </w:rPr>
-            </w:pPr>
-            <w:r>
-              <w:rPr>
-                <w:sz w:val="22"/>
-                <w:szCs w:val="22"/>
-              </w:rPr>
               <w:t xml:space="preserve">35 </w:t>
             </w:r>
             <w:r>
@@ -11140,7 +11282,14 @@
                 <w:sz w:val="22"/>
                 <w:szCs w:val="22"/>
               </w:rPr>
-              <w:t>278 – Tampa</w:t>
+              <w:t>278 –Tampa</w:t>
+            </w:r>
+            <w:r>
+              <w:rPr>
+                <w:sz w:val="22"/>
+                <w:szCs w:val="22"/>
+              </w:rPr>
+              <w:t xml:space="preserve"> Riverview</w:t>
             </w:r>
           </w:p>
           <w:p>
@@ -11157,6 +11306,7 @@
               </w:rPr>
               <w:t xml:space="preserve">32 </w:t>
             </w:r>
+            <w:proofErr w:type="gramStart"/>
             <w:r>
               <w:rPr>
                 <w:sz w:val="22"/>
@@ -11169,8 +11319,23 @@
                 <w:sz w:val="22"/>
                 <w:szCs w:val="22"/>
               </w:rPr>
-              <w:t xml:space="preserve"> Lawrence</w:t>
-            </w:r>
+              <w:t xml:space="preserve"> </w:t>
+            </w:r>
+            <w:r>
+              <w:rPr>
+                <w:sz w:val="22"/>
+                <w:szCs w:val="22"/>
+              </w:rPr>
+              <w:t xml:space="preserve"> </w:t>
+            </w:r>
+            <w:r>
+              <w:rPr>
+                <w:sz w:val="22"/>
+                <w:szCs w:val="22"/>
+              </w:rPr>
+              <w:t>Lawrence</w:t>
+            </w:r>
+            <w:proofErr w:type="gramEnd"/>
           </w:p>
           <w:p>
             <w:pPr>
@@ -11261,6 +11426,44 @@
               </w:rPr>
               <w:t>288 – Brownsville</w:t>
             </w:r>
+          </w:p>
+          <w:p>
+            <w:pPr>
+              <w:rPr>
+                <w:sz w:val="22"/>
+                <w:szCs w:val="22"/>
+              </w:rPr>
+            </w:pPr>
+            <w:r>
+              <w:rPr>
+                <w:sz w:val="22"/>
+                <w:szCs w:val="22"/>
+              </w:rPr>
+              <w:t>292</w:t>
+            </w:r>
+            <w:r>
+              <w:rPr>
+                <w:sz w:val="22"/>
+                <w:szCs w:val="22"/>
+              </w:rPr>
+              <w:t xml:space="preserve"> -</w:t>
+            </w:r>
+            <w:r>
+              <w:rPr>
+                <w:sz w:val="22"/>
+                <w:szCs w:val="22"/>
+              </w:rPr>
+              <w:t xml:space="preserve"> Tampa </w:t>
+            </w:r>
+            <w:proofErr w:type="spellStart"/>
+            <w:r>
+              <w:rPr>
+                <w:sz w:val="22"/>
+                <w:szCs w:val="22"/>
+              </w:rPr>
+              <w:t>Netpark</w:t>
+            </w:r>
+            <w:proofErr w:type="spellEnd"/>
           </w:p>
         </w:tc>
       </w:tr>
@@ -17697,7 +17900,7 @@
         </mc:Choice>
         <mc:Fallback>
           <w:pict>
-            <v:line w14:anchorId="256EC5D0" id="Line 39" o:spid="_x0000_s1026" style="position:absolute;z-index:251658240;visibility:visible;mso-wrap-style:square;mso-width-percent:0;mso-height-percent:0;mso-wrap-distance-left:9pt;mso-wrap-distance-top:0;mso-wrap-distance-right:9pt;mso-wrap-distance-bottom:0;mso-position-horizontal:absolute;mso-position-horizontal-relative:text;mso-position-vertical:absolute;mso-position-vertical-relative:text;mso-width-percent:0;mso-height-percent:0;mso-width-relative:page;mso-height-relative:page" from="0,1.8pt" to="475.2pt,1.8pt" o:gfxdata="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" o:allowincell="f"/>
+            <v:line w14:anchorId="6E416CE1" id="Line 39" o:spid="_x0000_s1026" style="position:absolute;z-index:251658240;visibility:visible;mso-wrap-style:square;mso-width-percent:0;mso-height-percent:0;mso-wrap-distance-left:9pt;mso-wrap-distance-top:0;mso-wrap-distance-right:9pt;mso-wrap-distance-bottom:0;mso-position-horizontal:absolute;mso-position-horizontal-relative:text;mso-position-vertical:absolute;mso-position-vertical-relative:text;mso-width-percent:0;mso-height-percent:0;mso-width-relative:page;mso-height-relative:page" from="0,1.8pt" to="475.2pt,1.8pt" o:gfxdata="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" o:allowincell="f"/>
           </w:pict>
         </mc:Fallback>
       </mc:AlternateContent>
@@ -17903,7 +18106,7 @@
         </mc:Choice>
         <mc:Fallback>
           <w:pict>
-            <v:line w14:anchorId="7DB31236" id="Line 32" o:spid="_x0000_s1026" style="position:absolute;z-index:251657216;visibility:visible;mso-wrap-style:square;mso-width-percent:0;mso-height-percent:0;mso-wrap-distance-left:9pt;mso-wrap-distance-top:0;mso-wrap-distance-right:9pt;mso-wrap-distance-bottom:0;mso-position-horizontal:absolute;mso-position-horizontal-relative:page;mso-position-vertical:absolute;mso-position-vertical-relative:page;mso-width-percent:0;mso-height-percent:0;mso-width-relative:page;mso-height-relative:page" from="1in,750.3pt" to="540pt,750.3pt" o:gfxdata="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" o:allowincell="f">
+            <v:line w14:anchorId="219052EC" id="Line 32" o:spid="_x0000_s1026" style="position:absolute;z-index:251657216;visibility:visible;mso-wrap-style:square;mso-width-percent:0;mso-height-percent:0;mso-wrap-distance-left:9pt;mso-wrap-distance-top:0;mso-wrap-distance-right:9pt;mso-wrap-distance-bottom:0;mso-position-horizontal:absolute;mso-position-horizontal-relative:page;mso-position-vertical:absolute;mso-position-vertical-relative:page;mso-width-percent:0;mso-height-percent:0;mso-width-relative:page;mso-height-relative:page" from="1in,750.3pt" to="540pt,750.3pt" o:gfxdata="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" o:allowincell="f">
               <w10:wrap anchorx="page" anchory="page"/>
             </v:line>
           </w:pict>
@@ -18059,7 +18262,7 @@
         </mc:Choice>
         <mc:Fallback>
           <w:pict>
-            <v:line w14:anchorId="7A33086E" id="Line 38" o:spid="_x0000_s1026" style="position:absolute;z-index:251659264;visibility:visible;mso-wrap-style:square;mso-width-percent:0;mso-height-percent:0;mso-wrap-distance-left:9pt;mso-wrap-distance-top:0;mso-wrap-distance-right:9pt;mso-wrap-distance-bottom:0;mso-position-horizontal:absolute;mso-position-horizontal-relative:page;mso-position-vertical:absolute;mso-position-vertical-relative:page;mso-width-percent:0;mso-height-percent:0;mso-width-relative:page;mso-height-relative:page" from="1in,50.4pt" to="561.6pt,50.4pt" o:gfxdata="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" o:allowincell="f">
+            <v:line w14:anchorId="1AABCADC" id="Line 38" o:spid="_x0000_s1026" style="position:absolute;z-index:251659264;visibility:visible;mso-wrap-style:square;mso-width-percent:0;mso-height-percent:0;mso-wrap-distance-left:9pt;mso-wrap-distance-top:0;mso-wrap-distance-right:9pt;mso-wrap-distance-bottom:0;mso-position-horizontal:absolute;mso-position-horizontal-relative:page;mso-position-vertical:absolute;mso-position-vertical-relative:page;mso-width-percent:0;mso-height-percent:0;mso-width-relative:page;mso-height-relative:page" from="1in,50.4pt" to="561.6pt,50.4pt" o:gfxdata="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" o:allowincell="f">
               <w10:wrap anchorx="page" anchory="page"/>
             </v:line>
           </w:pict>
@@ -18172,7 +18375,7 @@
         </mc:Choice>
         <mc:Fallback>
           <w:pict>
-            <v:line w14:anchorId="290CBA4A" id="Line 30" o:spid="_x0000_s1026" style="position:absolute;z-index:251656192;visibility:visible;mso-wrap-style:square;mso-width-percent:0;mso-height-percent:0;mso-wrap-distance-left:9pt;mso-wrap-distance-top:0;mso-wrap-distance-right:9pt;mso-wrap-distance-bottom:0;mso-position-horizontal:absolute;mso-position-horizontal-relative:page;mso-position-vertical:absolute;mso-position-vertical-relative:page;mso-width-percent:0;mso-height-percent:0;mso-width-relative:page;mso-height-relative:page" from="1in,50.4pt" to="540pt,50.4pt" o:gfxdata="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" o:allowincell="f">
+            <v:line w14:anchorId="00D906F4" id="Line 30" o:spid="_x0000_s1026" style="position:absolute;z-index:251656192;visibility:visible;mso-wrap-style:square;mso-width-percent:0;mso-height-percent:0;mso-wrap-distance-left:9pt;mso-wrap-distance-top:0;mso-wrap-distance-right:9pt;mso-wrap-distance-bottom:0;mso-position-horizontal:absolute;mso-position-horizontal-relative:page;mso-position-vertical:absolute;mso-position-vertical-relative:page;mso-width-percent:0;mso-height-percent:0;mso-width-relative:page;mso-height-relative:page" from="1in,50.4pt" to="540pt,50.4pt" o:gfxdata="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" o:allowincell="f">
               <w10:wrap anchorx="page" anchory="page"/>
             </v:line>
           </w:pict>
@@ -21466,10 +21669,6 @@
 </file>
 
 <file path=customXml/item1.xml><?xml version="1.0" encoding="utf-8"?>
-<b:Sources xmlns:b="http://schemas.openxmlformats.org/officeDocument/2006/bibliography" xmlns="http://schemas.openxmlformats.org/officeDocument/2006/bibliography" SelectedStyle="\APA.XSL" StyleName="APA"/>
-</file>
-
-<file path=customXml/item2.xml><?xml version="1.0" encoding="utf-8"?>
 <p:properties xmlns:p="http://schemas.microsoft.com/office/2006/metadata/properties" xmlns:xsi="http://www.w3.org/2001/XMLSchema-instance" xmlns:pc="http://schemas.microsoft.com/office/infopath/2007/PartnerControls">
   <documentManagement>
     <Document_x0020_Description xmlns="8781c031-5bd4-48dc-9226-75e10e1f88a8">Charter</Document_x0020_Description>
@@ -21482,7 +21681,20 @@
 </p:properties>
 </file>
 
+<file path=customXml/item2.xml><?xml version="1.0" encoding="utf-8"?>
+<b:Sources xmlns:b="http://schemas.openxmlformats.org/officeDocument/2006/bibliography" xmlns="http://schemas.openxmlformats.org/officeDocument/2006/bibliography" SelectedStyle="\APA.XSL" StyleName="APA"/>
+</file>
+
 <file path=customXml/item3.xml><?xml version="1.0" encoding="utf-8"?>
+<?mso-contentType ?>
+<FormTemplates xmlns="http://schemas.microsoft.com/sharepoint/v3/contenttype/forms">
+  <Display>DocumentLibraryForm</Display>
+  <Edit>DocumentLibraryForm</Edit>
+  <New>DocumentLibraryForm</New>
+</FormTemplates>
+</file>
+
+<file path=customXml/item4.xml><?xml version="1.0" encoding="utf-8"?>
 <ct:contentTypeSchema xmlns:ct="http://schemas.microsoft.com/office/2006/metadata/contentType" xmlns:ma="http://schemas.microsoft.com/office/2006/metadata/properties/metaAttributes" ct:_="" ma:_="" ma:contentTypeName="Document" ma:contentTypeID="0x010100E4C8757FE85365478221A7D1B64AB740" ma:contentTypeVersion="7" ma:contentTypeDescription="Create a new document." ma:contentTypeScope="" ma:versionID="6864faea769890394fdaf9dd8f5b3d9b">
   <xsd:schema xmlns:xsd="http://www.w3.org/2001/XMLSchema" xmlns:xs="http://www.w3.org/2001/XMLSchema" xmlns:p="http://schemas.microsoft.com/office/2006/metadata/properties" xmlns:ns2="8781c031-5bd4-48dc-9226-75e10e1f88a8" targetNamespace="http://schemas.microsoft.com/office/2006/metadata/properties" ma:root="true" ma:fieldsID="23e124e351e2048883b4cbd45c912eb7" ns2:_="">
     <xsd:import namespace="8781c031-5bd4-48dc-9226-75e10e1f88a8"/>
@@ -21679,24 +21891,7 @@
 </ct:contentTypeSchema>
 </file>
 
-<file path=customXml/item4.xml><?xml version="1.0" encoding="utf-8"?>
-<?mso-contentType ?>
-<FormTemplates xmlns="http://schemas.microsoft.com/sharepoint/v3/contenttype/forms">
-  <Display>DocumentLibraryForm</Display>
-  <Edit>DocumentLibraryForm</Edit>
-  <New>DocumentLibraryForm</New>
-</FormTemplates>
-</file>
-
 <file path=customXml/itemProps1.xml><?xml version="1.0" encoding="utf-8"?>
-<ds:datastoreItem xmlns:ds="http://schemas.openxmlformats.org/officeDocument/2006/customXml" ds:itemID="{E22AC28A-3EA4-4DEA-ABF3-F482E48328B0}">
-  <ds:schemaRefs>
-    <ds:schemaRef ds:uri="http://schemas.openxmlformats.org/officeDocument/2006/bibliography"/>
-  </ds:schemaRefs>
-</ds:datastoreItem>
-</file>
-
-<file path=customXml/itemProps2.xml><?xml version="1.0" encoding="utf-8"?>
 <ds:datastoreItem xmlns:ds="http://schemas.openxmlformats.org/officeDocument/2006/customXml" ds:itemID="{FAB5EBB6-5E22-4A93-8A88-BE0203FA85CB}">
   <ds:schemaRefs>
     <ds:schemaRef ds:uri="http://schemas.microsoft.com/office/2006/metadata/properties"/>
@@ -21706,7 +21901,23 @@
 </ds:datastoreItem>
 </file>
 
+<file path=customXml/itemProps2.xml><?xml version="1.0" encoding="utf-8"?>
+<ds:datastoreItem xmlns:ds="http://schemas.openxmlformats.org/officeDocument/2006/customXml" ds:itemID="{E22AC28A-3EA4-4DEA-ABF3-F482E48328B0}">
+  <ds:schemaRefs>
+    <ds:schemaRef ds:uri="http://schemas.openxmlformats.org/officeDocument/2006/bibliography"/>
+  </ds:schemaRefs>
+</ds:datastoreItem>
+</file>
+
 <file path=customXml/itemProps3.xml><?xml version="1.0" encoding="utf-8"?>
+<ds:datastoreItem xmlns:ds="http://schemas.openxmlformats.org/officeDocument/2006/customXml" ds:itemID="{A885B2DB-42DA-4318-9EB7-6D24C272F932}">
+  <ds:schemaRefs>
+    <ds:schemaRef ds:uri="http://schemas.microsoft.com/sharepoint/v3/contenttype/forms"/>
+  </ds:schemaRefs>
+</ds:datastoreItem>
+</file>
+
+<file path=customXml/itemProps4.xml><?xml version="1.0" encoding="utf-8"?>
 <ds:datastoreItem xmlns:ds="http://schemas.openxmlformats.org/officeDocument/2006/customXml" ds:itemID="{78D23501-E6B0-4030-91F8-86A30F19EF5E}">
   <ds:schemaRefs>
     <ds:schemaRef ds:uri="http://schemas.microsoft.com/office/2006/metadata/contentType"/>
@@ -21722,12 +21933,4 @@
     <ds:schemaRef ds:uri="http://schemas.microsoft.com/internal/obd"/>
   </ds:schemaRefs>
 </ds:datastoreItem>
-</file>
-
-<file path=customXml/itemProps4.xml><?xml version="1.0" encoding="utf-8"?>
-<ds:datastoreItem xmlns:ds="http://schemas.openxmlformats.org/officeDocument/2006/customXml" ds:itemID="{A885B2DB-42DA-4318-9EB7-6D24C272F932}">
-  <ds:schemaRefs>
-    <ds:schemaRef ds:uri="http://schemas.microsoft.com/sharepoint/v3/contenttype/forms"/>
-  </ds:schemaRefs>
-</ds:datastoreItem>
 </file>
</xml_diff>

<commit_message>
CR25626-eCL-Removal of Winchester from eCoaching log
git-tfs-id: [https://tfs.omnicloud.local/tfs/cco%20program/]$/eCoaching_V2;C52207
</commit_message>
<xml_diff>
--- a/Requirements/CCO_eCoaching_Log_IQS_Layout.docx
+++ b/Requirements/CCO_eCoaching_Log_IQS_Layout.docx
@@ -279,7 +279,7 @@
           </mc:Choice>
           <mc:Fallback>
             <w:pict>
-              <v:line w14:anchorId="46453DDA" id="Line 232" o:spid="_x0000_s1026" style="position:absolute;z-index:251657728;visibility:visible;mso-wrap-style:square;mso-width-percent:0;mso-height-percent:0;mso-wrap-distance-left:9pt;mso-wrap-distance-top:0;mso-wrap-distance-right:9pt;mso-wrap-distance-bottom:0;mso-position-horizontal:absolute;mso-position-horizontal-relative:text;mso-position-vertical:absolute;mso-position-vertical-relative:text;mso-width-percent:0;mso-height-percent:0;mso-width-relative:page;mso-height-relative:page" from="367.2pt,33.3pt" to="439.25pt,33.35pt" o:gfxdata="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" o:allowincell="f">
+              <v:line w14:anchorId="13426584" id="Line 232" o:spid="_x0000_s1026" style="position:absolute;z-index:251657728;visibility:visible;mso-wrap-style:square;mso-width-percent:0;mso-height-percent:0;mso-wrap-distance-left:9pt;mso-wrap-distance-top:0;mso-wrap-distance-right:9pt;mso-wrap-distance-bottom:0;mso-position-horizontal:absolute;mso-position-horizontal-relative:text;mso-position-vertical:absolute;mso-position-vertical-relative:text;mso-width-percent:0;mso-height-percent:0;mso-width-relative:page;mso-height-relative:page" from="367.2pt,33.3pt" to="439.25pt,33.35pt" o:gfxdata="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" o:allowincell="f">
                 <v:stroke startarrowwidth="narrow" startarrowlength="short" endarrowwidth="narrow" endarrowlength="short"/>
               </v:line>
             </w:pict>
@@ -357,7 +357,7 @@
           </mc:Choice>
           <mc:Fallback>
             <w:pict>
-              <v:line w14:anchorId="1DF8DD57" id="Line 230" o:spid="_x0000_s1026" style="position:absolute;z-index:251655680;visibility:visible;mso-wrap-style:square;mso-width-percent:0;mso-height-percent:0;mso-wrap-distance-left:9pt;mso-wrap-distance-top:0;mso-wrap-distance-right:9pt;mso-wrap-distance-bottom:0;mso-position-horizontal:absolute;mso-position-horizontal-relative:text;mso-position-vertical:absolute;mso-position-vertical-relative:text;mso-width-percent:0;mso-height-percent:0;mso-width-relative:page;mso-height-relative:page" from="1in,33.3pt" to="266.45pt,33.35pt" o:gfxdata="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" o:allowincell="f">
+              <v:line w14:anchorId="019A2274" id="Line 230" o:spid="_x0000_s1026" style="position:absolute;z-index:251655680;visibility:visible;mso-wrap-style:square;mso-width-percent:0;mso-height-percent:0;mso-wrap-distance-left:9pt;mso-wrap-distance-top:0;mso-wrap-distance-right:9pt;mso-wrap-distance-bottom:0;mso-position-horizontal:absolute;mso-position-horizontal-relative:text;mso-position-vertical:absolute;mso-position-vertical-relative:text;mso-width-percent:0;mso-height-percent:0;mso-width-relative:page;mso-height-relative:page" from="1in,33.3pt" to="266.45pt,33.35pt" o:gfxdata="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" o:allowincell="f">
                 <v:stroke startarrowwidth="narrow" startarrowlength="short" endarrowwidth="narrow" endarrowlength="short"/>
               </v:line>
             </w:pict>
@@ -615,7 +615,7 @@
           </mc:Choice>
           <mc:Fallback>
             <w:pict>
-              <v:line w14:anchorId="10AF0878" id="Line 234" o:spid="_x0000_s1026" style="position:absolute;z-index:251659776;visibility:visible;mso-wrap-style:square;mso-width-percent:0;mso-height-percent:0;mso-wrap-distance-left:9pt;mso-wrap-distance-top:0;mso-wrap-distance-right:9pt;mso-wrap-distance-bottom:0;mso-position-horizontal:absolute;mso-position-horizontal-relative:text;mso-position-vertical:absolute;mso-position-vertical-relative:text;mso-width-percent:0;mso-height-percent:0;mso-width-relative:page;mso-height-relative:page" from="115.2pt,.6pt" to="309.6pt,.6pt" o:gfxdata="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" o:allowincell="f">
+              <v:line w14:anchorId="1D2B12BB" id="Line 234" o:spid="_x0000_s1026" style="position:absolute;z-index:251659776;visibility:visible;mso-wrap-style:square;mso-width-percent:0;mso-height-percent:0;mso-wrap-distance-left:9pt;mso-wrap-distance-top:0;mso-wrap-distance-right:9pt;mso-wrap-distance-bottom:0;mso-position-horizontal:absolute;mso-position-horizontal-relative:text;mso-position-vertical:absolute;mso-position-vertical-relative:text;mso-width-percent:0;mso-height-percent:0;mso-width-relative:page;mso-height-relative:page" from="115.2pt,.6pt" to="309.6pt,.6pt" o:gfxdata="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" o:allowincell="f">
                 <v:stroke startarrowwidth="narrow" startarrowlength="short" endarrowwidth="narrow" endarrowlength="short"/>
               </v:line>
             </w:pict>
@@ -721,7 +721,7 @@
           </mc:Choice>
           <mc:Fallback>
             <w:pict>
-              <v:line w14:anchorId="008A2821" id="Line 233" o:spid="_x0000_s1026" style="position:absolute;z-index:251658752;visibility:visible;mso-wrap-style:square;mso-width-percent:0;mso-height-percent:0;mso-wrap-distance-left:9pt;mso-wrap-distance-top:0;mso-wrap-distance-right:9pt;mso-wrap-distance-bottom:0;mso-position-horizontal:absolute;mso-position-horizontal-relative:text;mso-position-vertical:absolute;mso-position-vertical-relative:text;mso-width-percent:0;mso-height-percent:0;mso-width-relative:page;mso-height-relative:page" from="374.4pt,34.75pt" to="446.45pt,34.8pt" o:gfxdata="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" o:allowincell="f">
+              <v:line w14:anchorId="5CC4479F" id="Line 233" o:spid="_x0000_s1026" style="position:absolute;z-index:251658752;visibility:visible;mso-wrap-style:square;mso-width-percent:0;mso-height-percent:0;mso-wrap-distance-left:9pt;mso-wrap-distance-top:0;mso-wrap-distance-right:9pt;mso-wrap-distance-bottom:0;mso-position-horizontal:absolute;mso-position-horizontal-relative:text;mso-position-vertical:absolute;mso-position-vertical-relative:text;mso-width-percent:0;mso-height-percent:0;mso-width-relative:page;mso-height-relative:page" from="374.4pt,34.75pt" to="446.45pt,34.8pt" o:gfxdata="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" o:allowincell="f">
                 <v:stroke startarrowwidth="narrow" startarrowlength="short" endarrowwidth="narrow" endarrowlength="short"/>
               </v:line>
             </w:pict>
@@ -799,7 +799,7 @@
           </mc:Choice>
           <mc:Fallback>
             <w:pict>
-              <v:line w14:anchorId="0FF3C984" id="Line 231" o:spid="_x0000_s1026" style="position:absolute;z-index:251656704;visibility:visible;mso-wrap-style:square;mso-width-percent:0;mso-height-percent:0;mso-wrap-distance-left:9pt;mso-wrap-distance-top:0;mso-wrap-distance-right:9pt;mso-wrap-distance-bottom:0;mso-position-horizontal:absolute;mso-position-horizontal-relative:text;mso-position-vertical:absolute;mso-position-vertical-relative:text;mso-width-percent:0;mso-height-percent:0;mso-width-relative:page;mso-height-relative:page" from="1in,32.75pt" to="266.45pt,32.8pt" o:gfxdata="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" o:allowincell="f">
+              <v:line w14:anchorId="3EFF52A0" id="Line 231" o:spid="_x0000_s1026" style="position:absolute;z-index:251656704;visibility:visible;mso-wrap-style:square;mso-width-percent:0;mso-height-percent:0;mso-wrap-distance-left:9pt;mso-wrap-distance-top:0;mso-wrap-distance-right:9pt;mso-wrap-distance-bottom:0;mso-position-horizontal:absolute;mso-position-horizontal-relative:text;mso-position-vertical:absolute;mso-position-vertical-relative:text;mso-width-percent:0;mso-height-percent:0;mso-width-relative:page;mso-height-relative:page" from="1in,32.75pt" to="266.45pt,32.8pt" o:gfxdata="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" o:allowincell="f">
                 <v:stroke startarrowwidth="narrow" startarrowlength="short" endarrowwidth="narrow" endarrowlength="short"/>
               </v:line>
             </w:pict>
@@ -4536,28 +4536,95 @@
           </w:p>
           <w:p>
             <w:r>
-              <w:t xml:space="preserve">Updated </w:t>
-            </w:r>
-            <w:r>
-              <w:t xml:space="preserve">1.1 #3 </w:t>
+              <w:t xml:space="preserve">Updated 1.1 #3 </w:t>
             </w:r>
             <w:r>
               <w:t xml:space="preserve">evaluation </w:t>
             </w:r>
             <w:r>
+              <w:t xml:space="preserve">site id and 1.2 #4 </w:t>
+            </w:r>
+            <w:r>
+              <w:t xml:space="preserve">evaluation </w:t>
+            </w:r>
+            <w:r>
               <w:t>site id</w:t>
             </w:r>
-            <w:r>
-              <w:t xml:space="preserve"> and </w:t>
-            </w:r>
-            <w:r>
-              <w:t xml:space="preserve">1.2 #4 </w:t>
-            </w:r>
-            <w:r>
-              <w:t xml:space="preserve">evaluation </w:t>
-            </w:r>
-            <w:r>
-              <w:t>site id</w:t>
+          </w:p>
+        </w:tc>
+        <w:tc>
+          <w:tcPr>
+            <w:tcW w:w="1822" w:type="dxa"/>
+          </w:tcPr>
+          <w:p>
+            <w:pPr>
+              <w:pStyle w:val="hdr1"/>
+              <w:ind w:left="0"/>
+              <w:jc w:val="left"/>
+              <w:rPr>
+                <w:sz w:val="20"/>
+              </w:rPr>
+            </w:pPr>
+            <w:r>
+              <w:rPr>
+                <w:sz w:val="20"/>
+              </w:rPr>
+              <w:t>Jackie Miller</w:t>
+            </w:r>
+          </w:p>
+        </w:tc>
+      </w:tr>
+      <w:tr>
+        <w:trPr>
+          <w:jc w:val="center"/>
+        </w:trPr>
+        <w:tc>
+          <w:tcPr>
+            <w:tcW w:w="1440" w:type="dxa"/>
+          </w:tcPr>
+          <w:p>
+            <w:pPr>
+              <w:pStyle w:val="hdr1"/>
+              <w:ind w:left="0"/>
+              <w:jc w:val="left"/>
+              <w:rPr>
+                <w:sz w:val="20"/>
+              </w:rPr>
+            </w:pPr>
+            <w:r>
+              <w:rPr>
+                <w:sz w:val="20"/>
+              </w:rPr>
+              <w:t>11/01/2022</w:t>
+            </w:r>
+          </w:p>
+        </w:tc>
+        <w:tc>
+          <w:tcPr>
+            <w:tcW w:w="6152" w:type="dxa"/>
+          </w:tcPr>
+          <w:p>
+            <w:r>
+              <w:t>TFS2</w:t>
+            </w:r>
+            <w:r>
+              <w:t xml:space="preserve">5626-Removal of Winchester from </w:t>
+            </w:r>
+            <w:proofErr w:type="spellStart"/>
+            <w:r>
+              <w:t>eCoaching</w:t>
+            </w:r>
+            <w:proofErr w:type="spellEnd"/>
+            <w:r>
+              <w:t xml:space="preserve"> log</w:t>
+            </w:r>
+          </w:p>
+          <w:p>
+            <w:r>
+              <w:t>Updated 1.1 #3 and 1.2 #4 by removing Evaluation Site Id #2</w:t>
+            </w:r>
+            <w:r>
+              <w:t>91 Winchester</w:t>
             </w:r>
           </w:p>
         </w:tc>
@@ -5475,21 +5542,6 @@
                 <w:sz w:val="22"/>
                 <w:szCs w:val="22"/>
               </w:rPr>
-              <w:t>291 – Winchester</w:t>
-            </w:r>
-          </w:p>
-          <w:p>
-            <w:pPr>
-              <w:rPr>
-                <w:sz w:val="22"/>
-                <w:szCs w:val="22"/>
-              </w:rPr>
-            </w:pPr>
-            <w:r>
-              <w:rPr>
-                <w:sz w:val="22"/>
-                <w:szCs w:val="22"/>
-              </w:rPr>
               <w:t>288 – Brownsville</w:t>
             </w:r>
           </w:p>
@@ -11395,21 +11447,6 @@
                 <w:szCs w:val="22"/>
               </w:rPr>
               <w:t>284 – Lynn Haven</w:t>
-            </w:r>
-          </w:p>
-          <w:p>
-            <w:pPr>
-              <w:rPr>
-                <w:sz w:val="22"/>
-                <w:szCs w:val="22"/>
-              </w:rPr>
-            </w:pPr>
-            <w:r>
-              <w:rPr>
-                <w:sz w:val="22"/>
-                <w:szCs w:val="22"/>
-              </w:rPr>
-              <w:t>291 – Winchester</w:t>
             </w:r>
           </w:p>
           <w:p>
@@ -17900,7 +17937,7 @@
         </mc:Choice>
         <mc:Fallback>
           <w:pict>
-            <v:line w14:anchorId="6E416CE1" id="Line 39" o:spid="_x0000_s1026" style="position:absolute;z-index:251658240;visibility:visible;mso-wrap-style:square;mso-width-percent:0;mso-height-percent:0;mso-wrap-distance-left:9pt;mso-wrap-distance-top:0;mso-wrap-distance-right:9pt;mso-wrap-distance-bottom:0;mso-position-horizontal:absolute;mso-position-horizontal-relative:text;mso-position-vertical:absolute;mso-position-vertical-relative:text;mso-width-percent:0;mso-height-percent:0;mso-width-relative:page;mso-height-relative:page" from="0,1.8pt" to="475.2pt,1.8pt" o:gfxdata="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" o:allowincell="f"/>
+            <v:line w14:anchorId="268A401C" id="Line 39" o:spid="_x0000_s1026" style="position:absolute;z-index:251658240;visibility:visible;mso-wrap-style:square;mso-width-percent:0;mso-height-percent:0;mso-wrap-distance-left:9pt;mso-wrap-distance-top:0;mso-wrap-distance-right:9pt;mso-wrap-distance-bottom:0;mso-position-horizontal:absolute;mso-position-horizontal-relative:text;mso-position-vertical:absolute;mso-position-vertical-relative:text;mso-width-percent:0;mso-height-percent:0;mso-width-relative:page;mso-height-relative:page" from="0,1.8pt" to="475.2pt,1.8pt" o:gfxdata="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" o:allowincell="f"/>
           </w:pict>
         </mc:Fallback>
       </mc:AlternateContent>
@@ -18106,7 +18143,7 @@
         </mc:Choice>
         <mc:Fallback>
           <w:pict>
-            <v:line w14:anchorId="219052EC" id="Line 32" o:spid="_x0000_s1026" style="position:absolute;z-index:251657216;visibility:visible;mso-wrap-style:square;mso-width-percent:0;mso-height-percent:0;mso-wrap-distance-left:9pt;mso-wrap-distance-top:0;mso-wrap-distance-right:9pt;mso-wrap-distance-bottom:0;mso-position-horizontal:absolute;mso-position-horizontal-relative:page;mso-position-vertical:absolute;mso-position-vertical-relative:page;mso-width-percent:0;mso-height-percent:0;mso-width-relative:page;mso-height-relative:page" from="1in,750.3pt" to="540pt,750.3pt" o:gfxdata="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" o:allowincell="f">
+            <v:line w14:anchorId="4E8ACE53" id="Line 32" o:spid="_x0000_s1026" style="position:absolute;z-index:251657216;visibility:visible;mso-wrap-style:square;mso-width-percent:0;mso-height-percent:0;mso-wrap-distance-left:9pt;mso-wrap-distance-top:0;mso-wrap-distance-right:9pt;mso-wrap-distance-bottom:0;mso-position-horizontal:absolute;mso-position-horizontal-relative:page;mso-position-vertical:absolute;mso-position-vertical-relative:page;mso-width-percent:0;mso-height-percent:0;mso-width-relative:page;mso-height-relative:page" from="1in,750.3pt" to="540pt,750.3pt" o:gfxdata="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" o:allowincell="f">
               <w10:wrap anchorx="page" anchory="page"/>
             </v:line>
           </w:pict>
@@ -18262,7 +18299,7 @@
         </mc:Choice>
         <mc:Fallback>
           <w:pict>
-            <v:line w14:anchorId="1AABCADC" id="Line 38" o:spid="_x0000_s1026" style="position:absolute;z-index:251659264;visibility:visible;mso-wrap-style:square;mso-width-percent:0;mso-height-percent:0;mso-wrap-distance-left:9pt;mso-wrap-distance-top:0;mso-wrap-distance-right:9pt;mso-wrap-distance-bottom:0;mso-position-horizontal:absolute;mso-position-horizontal-relative:page;mso-position-vertical:absolute;mso-position-vertical-relative:page;mso-width-percent:0;mso-height-percent:0;mso-width-relative:page;mso-height-relative:page" from="1in,50.4pt" to="561.6pt,50.4pt" o:gfxdata="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" o:allowincell="f">
+            <v:line w14:anchorId="1EF71E0A" id="Line 38" o:spid="_x0000_s1026" style="position:absolute;z-index:251659264;visibility:visible;mso-wrap-style:square;mso-width-percent:0;mso-height-percent:0;mso-wrap-distance-left:9pt;mso-wrap-distance-top:0;mso-wrap-distance-right:9pt;mso-wrap-distance-bottom:0;mso-position-horizontal:absolute;mso-position-horizontal-relative:page;mso-position-vertical:absolute;mso-position-vertical-relative:page;mso-width-percent:0;mso-height-percent:0;mso-width-relative:page;mso-height-relative:page" from="1in,50.4pt" to="561.6pt,50.4pt" o:gfxdata="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" o:allowincell="f">
               <w10:wrap anchorx="page" anchory="page"/>
             </v:line>
           </w:pict>
@@ -18375,7 +18412,7 @@
         </mc:Choice>
         <mc:Fallback>
           <w:pict>
-            <v:line w14:anchorId="00D906F4" id="Line 30" o:spid="_x0000_s1026" style="position:absolute;z-index:251656192;visibility:visible;mso-wrap-style:square;mso-width-percent:0;mso-height-percent:0;mso-wrap-distance-left:9pt;mso-wrap-distance-top:0;mso-wrap-distance-right:9pt;mso-wrap-distance-bottom:0;mso-position-horizontal:absolute;mso-position-horizontal-relative:page;mso-position-vertical:absolute;mso-position-vertical-relative:page;mso-width-percent:0;mso-height-percent:0;mso-width-relative:page;mso-height-relative:page" from="1in,50.4pt" to="540pt,50.4pt" o:gfxdata="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" o:allowincell="f">
+            <v:line w14:anchorId="43722CED" id="Line 30" o:spid="_x0000_s1026" style="position:absolute;z-index:251656192;visibility:visible;mso-wrap-style:square;mso-width-percent:0;mso-height-percent:0;mso-wrap-distance-left:9pt;mso-wrap-distance-top:0;mso-wrap-distance-right:9pt;mso-wrap-distance-bottom:0;mso-position-horizontal:absolute;mso-position-horizontal-relative:page;mso-position-vertical:absolute;mso-position-vertical-relative:page;mso-width-percent:0;mso-height-percent:0;mso-width-relative:page;mso-height-relative:page" from="1in,50.4pt" to="540pt,50.4pt" o:gfxdata="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" o:allowincell="f">
               <w10:wrap anchorx="page" anchory="page"/>
             </v:line>
           </w:pict>
@@ -21669,6 +21706,10 @@
 </file>
 
 <file path=customXml/item1.xml><?xml version="1.0" encoding="utf-8"?>
+<b:Sources xmlns:b="http://schemas.openxmlformats.org/officeDocument/2006/bibliography" xmlns="http://schemas.openxmlformats.org/officeDocument/2006/bibliography" SelectedStyle="\APA.XSL" StyleName="APA"/>
+</file>
+
+<file path=customXml/item2.xml><?xml version="1.0" encoding="utf-8"?>
 <p:properties xmlns:p="http://schemas.microsoft.com/office/2006/metadata/properties" xmlns:xsi="http://www.w3.org/2001/XMLSchema-instance" xmlns:pc="http://schemas.microsoft.com/office/infopath/2007/PartnerControls">
   <documentManagement>
     <Document_x0020_Description xmlns="8781c031-5bd4-48dc-9226-75e10e1f88a8">Charter</Document_x0020_Description>
@@ -21681,20 +21722,7 @@
 </p:properties>
 </file>
 
-<file path=customXml/item2.xml><?xml version="1.0" encoding="utf-8"?>
-<b:Sources xmlns:b="http://schemas.openxmlformats.org/officeDocument/2006/bibliography" xmlns="http://schemas.openxmlformats.org/officeDocument/2006/bibliography" SelectedStyle="\APA.XSL" StyleName="APA"/>
-</file>
-
 <file path=customXml/item3.xml><?xml version="1.0" encoding="utf-8"?>
-<?mso-contentType ?>
-<FormTemplates xmlns="http://schemas.microsoft.com/sharepoint/v3/contenttype/forms">
-  <Display>DocumentLibraryForm</Display>
-  <Edit>DocumentLibraryForm</Edit>
-  <New>DocumentLibraryForm</New>
-</FormTemplates>
-</file>
-
-<file path=customXml/item4.xml><?xml version="1.0" encoding="utf-8"?>
 <ct:contentTypeSchema xmlns:ct="http://schemas.microsoft.com/office/2006/metadata/contentType" xmlns:ma="http://schemas.microsoft.com/office/2006/metadata/properties/metaAttributes" ct:_="" ma:_="" ma:contentTypeName="Document" ma:contentTypeID="0x010100E4C8757FE85365478221A7D1B64AB740" ma:contentTypeVersion="7" ma:contentTypeDescription="Create a new document." ma:contentTypeScope="" ma:versionID="6864faea769890394fdaf9dd8f5b3d9b">
   <xsd:schema xmlns:xsd="http://www.w3.org/2001/XMLSchema" xmlns:xs="http://www.w3.org/2001/XMLSchema" xmlns:p="http://schemas.microsoft.com/office/2006/metadata/properties" xmlns:ns2="8781c031-5bd4-48dc-9226-75e10e1f88a8" targetNamespace="http://schemas.microsoft.com/office/2006/metadata/properties" ma:root="true" ma:fieldsID="23e124e351e2048883b4cbd45c912eb7" ns2:_="">
     <xsd:import namespace="8781c031-5bd4-48dc-9226-75e10e1f88a8"/>
@@ -21891,7 +21919,24 @@
 </ct:contentTypeSchema>
 </file>
 
+<file path=customXml/item4.xml><?xml version="1.0" encoding="utf-8"?>
+<?mso-contentType ?>
+<FormTemplates xmlns="http://schemas.microsoft.com/sharepoint/v3/contenttype/forms">
+  <Display>DocumentLibraryForm</Display>
+  <Edit>DocumentLibraryForm</Edit>
+  <New>DocumentLibraryForm</New>
+</FormTemplates>
+</file>
+
 <file path=customXml/itemProps1.xml><?xml version="1.0" encoding="utf-8"?>
+<ds:datastoreItem xmlns:ds="http://schemas.openxmlformats.org/officeDocument/2006/customXml" ds:itemID="{E22AC28A-3EA4-4DEA-ABF3-F482E48328B0}">
+  <ds:schemaRefs>
+    <ds:schemaRef ds:uri="http://schemas.openxmlformats.org/officeDocument/2006/bibliography"/>
+  </ds:schemaRefs>
+</ds:datastoreItem>
+</file>
+
+<file path=customXml/itemProps2.xml><?xml version="1.0" encoding="utf-8"?>
 <ds:datastoreItem xmlns:ds="http://schemas.openxmlformats.org/officeDocument/2006/customXml" ds:itemID="{FAB5EBB6-5E22-4A93-8A88-BE0203FA85CB}">
   <ds:schemaRefs>
     <ds:schemaRef ds:uri="http://schemas.microsoft.com/office/2006/metadata/properties"/>
@@ -21901,23 +21946,7 @@
 </ds:datastoreItem>
 </file>
 
-<file path=customXml/itemProps2.xml><?xml version="1.0" encoding="utf-8"?>
-<ds:datastoreItem xmlns:ds="http://schemas.openxmlformats.org/officeDocument/2006/customXml" ds:itemID="{E22AC28A-3EA4-4DEA-ABF3-F482E48328B0}">
-  <ds:schemaRefs>
-    <ds:schemaRef ds:uri="http://schemas.openxmlformats.org/officeDocument/2006/bibliography"/>
-  </ds:schemaRefs>
-</ds:datastoreItem>
-</file>
-
 <file path=customXml/itemProps3.xml><?xml version="1.0" encoding="utf-8"?>
-<ds:datastoreItem xmlns:ds="http://schemas.openxmlformats.org/officeDocument/2006/customXml" ds:itemID="{A885B2DB-42DA-4318-9EB7-6D24C272F932}">
-  <ds:schemaRefs>
-    <ds:schemaRef ds:uri="http://schemas.microsoft.com/sharepoint/v3/contenttype/forms"/>
-  </ds:schemaRefs>
-</ds:datastoreItem>
-</file>
-
-<file path=customXml/itemProps4.xml><?xml version="1.0" encoding="utf-8"?>
 <ds:datastoreItem xmlns:ds="http://schemas.openxmlformats.org/officeDocument/2006/customXml" ds:itemID="{78D23501-E6B0-4030-91F8-86A30F19EF5E}">
   <ds:schemaRefs>
     <ds:schemaRef ds:uri="http://schemas.microsoft.com/office/2006/metadata/contentType"/>
@@ -21933,4 +21962,12 @@
     <ds:schemaRef ds:uri="http://schemas.microsoft.com/internal/obd"/>
   </ds:schemaRefs>
 </ds:datastoreItem>
+</file>
+
+<file path=customXml/itemProps4.xml><?xml version="1.0" encoding="utf-8"?>
+<ds:datastoreItem xmlns:ds="http://schemas.openxmlformats.org/officeDocument/2006/customXml" ds:itemID="{A885B2DB-42DA-4318-9EB7-6D24C272F932}">
+  <ds:schemaRefs>
+    <ds:schemaRef ds:uri="http://schemas.microsoft.com/sharepoint/v3/contenttype/forms"/>
+  </ds:schemaRefs>
+</ds:datastoreItem>
 </file>
</xml_diff>

<commit_message>
CR26354 - Add Remote East site to eCoaching log CR25693 - Add El Paso site to eCoaching log CR26411 - Add New UI Submission Coaching Reason 'Claims View (Medicare Only)
git-tfs-id: [https://tfs.omnicloud.local/tfs/cco%20program/]$/eCoaching_V2;C52710
</commit_message>
<xml_diff>
--- a/Requirements/CCO_eCoaching_Log_IQS_Layout.docx
+++ b/Requirements/CCO_eCoaching_Log_IQS_Layout.docx
@@ -1,6 +1,6 @@
 
 <file path=word/document.xml><?xml version="1.0" encoding="utf-8"?>
-<w:document xmlns:wpc="http://schemas.microsoft.com/office/word/2010/wordprocessingCanvas" xmlns:cx="http://schemas.microsoft.com/office/drawing/2014/chartex" xmlns:cx1="http://schemas.microsoft.com/office/drawing/2015/9/8/chartex" xmlns:cx2="http://schemas.microsoft.com/office/drawing/2015/10/21/chartex" xmlns:cx3="http://schemas.microsoft.com/office/drawing/2016/5/9/chartex" xmlns:cx4="http://schemas.microsoft.com/office/drawing/2016/5/10/chartex" xmlns:cx5="http://schemas.microsoft.com/office/drawing/2016/5/11/chartex" xmlns:cx6="http://schemas.microsoft.com/office/drawing/2016/5/12/chartex" xmlns:cx7="http://schemas.microsoft.com/office/drawing/2016/5/13/chartex" xmlns:cx8="http://schemas.microsoft.com/office/drawing/2016/5/14/chartex" xmlns:mc="http://schemas.openxmlformats.org/markup-compatibility/2006" xmlns:aink="http://schemas.microsoft.com/office/drawing/2016/ink" xmlns:am3d="http://schemas.microsoft.com/office/drawing/2017/model3d" xmlns:o="urn:schemas-microsoft-com:office:office" xmlns:r="http://schemas.openxmlformats.org/officeDocument/2006/relationships" xmlns:m="http://schemas.openxmlformats.org/officeDocument/2006/math" xmlns:v="urn:schemas-microsoft-com:vml" xmlns:wp14="http://schemas.microsoft.com/office/word/2010/wordprocessingDrawing" xmlns:wp="http://schemas.openxmlformats.org/drawingml/2006/wordprocessingDrawing" xmlns:w10="urn:schemas-microsoft-com:office:word" xmlns:w="http://schemas.openxmlformats.org/wordprocessingml/2006/main" xmlns:w14="http://schemas.microsoft.com/office/word/2010/wordml" xmlns:w15="http://schemas.microsoft.com/office/word/2012/wordml" xmlns:w16cex="http://schemas.microsoft.com/office/word/2018/wordml/cex" xmlns:w16cid="http://schemas.microsoft.com/office/word/2016/wordml/cid" xmlns:w16="http://schemas.microsoft.com/office/word/2018/wordml" xmlns:w16sdtdh="http://schemas.microsoft.com/office/word/2020/wordml/sdtdatahash" xmlns:w16se="http://schemas.microsoft.com/office/word/2015/wordml/symex" xmlns:wpg="http://schemas.microsoft.com/office/word/2010/wordprocessingGroup" xmlns:wpi="http://schemas.microsoft.com/office/word/2010/wordprocessingInk" xmlns:wne="http://schemas.microsoft.com/office/word/2006/wordml" xmlns:wps="http://schemas.microsoft.com/office/word/2010/wordprocessingShape" mc:Ignorable="w14 w15 w16se w16cid w16 w16cex w16sdtdh wp14">
+<w:document xmlns:wpc="http://schemas.microsoft.com/office/word/2010/wordprocessingCanvas" xmlns:cx="http://schemas.microsoft.com/office/drawing/2014/chartex" xmlns:cx1="http://schemas.microsoft.com/office/drawing/2015/9/8/chartex" xmlns:cx2="http://schemas.microsoft.com/office/drawing/2015/10/21/chartex" xmlns:cx3="http://schemas.microsoft.com/office/drawing/2016/5/9/chartex" xmlns:cx4="http://schemas.microsoft.com/office/drawing/2016/5/10/chartex" xmlns:cx5="http://schemas.microsoft.com/office/drawing/2016/5/11/chartex" xmlns:cx6="http://schemas.microsoft.com/office/drawing/2016/5/12/chartex" xmlns:cx7="http://schemas.microsoft.com/office/drawing/2016/5/13/chartex" xmlns:cx8="http://schemas.microsoft.com/office/drawing/2016/5/14/chartex" xmlns:mc="http://schemas.openxmlformats.org/markup-compatibility/2006" xmlns:aink="http://schemas.microsoft.com/office/drawing/2016/ink" xmlns:am3d="http://schemas.microsoft.com/office/drawing/2017/model3d" xmlns:o="urn:schemas-microsoft-com:office:office" xmlns:oel="http://schemas.microsoft.com/office/2019/extlst" xmlns:r="http://schemas.openxmlformats.org/officeDocument/2006/relationships" xmlns:m="http://schemas.openxmlformats.org/officeDocument/2006/math" xmlns:v="urn:schemas-microsoft-com:vml" xmlns:wp14="http://schemas.microsoft.com/office/word/2010/wordprocessingDrawing" xmlns:wp="http://schemas.openxmlformats.org/drawingml/2006/wordprocessingDrawing" xmlns:w10="urn:schemas-microsoft-com:office:word" xmlns:w="http://schemas.openxmlformats.org/wordprocessingml/2006/main" xmlns:w14="http://schemas.microsoft.com/office/word/2010/wordml" xmlns:w15="http://schemas.microsoft.com/office/word/2012/wordml" xmlns:w16cex="http://schemas.microsoft.com/office/word/2018/wordml/cex" xmlns:w16cid="http://schemas.microsoft.com/office/word/2016/wordml/cid" xmlns:w16="http://schemas.microsoft.com/office/word/2018/wordml" xmlns:w16sdtdh="http://schemas.microsoft.com/office/word/2020/wordml/sdtdatahash" xmlns:w16se="http://schemas.microsoft.com/office/word/2015/wordml/symex" xmlns:wpg="http://schemas.microsoft.com/office/word/2010/wordprocessingGroup" xmlns:wpi="http://schemas.microsoft.com/office/word/2010/wordprocessingInk" xmlns:wne="http://schemas.microsoft.com/office/word/2006/wordml" xmlns:wps="http://schemas.microsoft.com/office/word/2010/wordprocessingShape" mc:Ignorable="w14 w15 w16se w16cid w16 w16cex w16sdtdh wp14">
   <w:body>
     <w:p>
       <w:pPr>
@@ -279,7 +279,7 @@
           </mc:Choice>
           <mc:Fallback>
             <w:pict>
-              <v:line w14:anchorId="13426584" id="Line 232" o:spid="_x0000_s1026" style="position:absolute;z-index:251657728;visibility:visible;mso-wrap-style:square;mso-width-percent:0;mso-height-percent:0;mso-wrap-distance-left:9pt;mso-wrap-distance-top:0;mso-wrap-distance-right:9pt;mso-wrap-distance-bottom:0;mso-position-horizontal:absolute;mso-position-horizontal-relative:text;mso-position-vertical:absolute;mso-position-vertical-relative:text;mso-width-percent:0;mso-height-percent:0;mso-width-relative:page;mso-height-relative:page" from="367.2pt,33.3pt" to="439.25pt,33.35pt" o:gfxdata="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" o:allowincell="f">
+              <v:line w14:anchorId="20C0F276" id="Line 232" o:spid="_x0000_s1026" style="position:absolute;z-index:251657728;visibility:visible;mso-wrap-style:square;mso-width-percent:0;mso-height-percent:0;mso-wrap-distance-left:9pt;mso-wrap-distance-top:0;mso-wrap-distance-right:9pt;mso-wrap-distance-bottom:0;mso-position-horizontal:absolute;mso-position-horizontal-relative:text;mso-position-vertical:absolute;mso-position-vertical-relative:text;mso-width-percent:0;mso-height-percent:0;mso-width-relative:page;mso-height-relative:page" from="367.2pt,33.3pt" to="439.25pt,33.35pt" o:gfxdata="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" o:allowincell="f">
                 <v:stroke startarrowwidth="narrow" startarrowlength="short" endarrowwidth="narrow" endarrowlength="short"/>
               </v:line>
             </w:pict>
@@ -357,7 +357,7 @@
           </mc:Choice>
           <mc:Fallback>
             <w:pict>
-              <v:line w14:anchorId="019A2274" id="Line 230" o:spid="_x0000_s1026" style="position:absolute;z-index:251655680;visibility:visible;mso-wrap-style:square;mso-width-percent:0;mso-height-percent:0;mso-wrap-distance-left:9pt;mso-wrap-distance-top:0;mso-wrap-distance-right:9pt;mso-wrap-distance-bottom:0;mso-position-horizontal:absolute;mso-position-horizontal-relative:text;mso-position-vertical:absolute;mso-position-vertical-relative:text;mso-width-percent:0;mso-height-percent:0;mso-width-relative:page;mso-height-relative:page" from="1in,33.3pt" to="266.45pt,33.35pt" o:gfxdata="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" o:allowincell="f">
+              <v:line w14:anchorId="6AB5CEB4" id="Line 230" o:spid="_x0000_s1026" style="position:absolute;z-index:251655680;visibility:visible;mso-wrap-style:square;mso-width-percent:0;mso-height-percent:0;mso-wrap-distance-left:9pt;mso-wrap-distance-top:0;mso-wrap-distance-right:9pt;mso-wrap-distance-bottom:0;mso-position-horizontal:absolute;mso-position-horizontal-relative:text;mso-position-vertical:absolute;mso-position-vertical-relative:text;mso-width-percent:0;mso-height-percent:0;mso-width-relative:page;mso-height-relative:page" from="1in,33.3pt" to="266.45pt,33.35pt" o:gfxdata="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" o:allowincell="f">
                 <v:stroke startarrowwidth="narrow" startarrowlength="short" endarrowwidth="narrow" endarrowlength="short"/>
               </v:line>
             </w:pict>
@@ -615,7 +615,7 @@
           </mc:Choice>
           <mc:Fallback>
             <w:pict>
-              <v:line w14:anchorId="1D2B12BB" id="Line 234" o:spid="_x0000_s1026" style="position:absolute;z-index:251659776;visibility:visible;mso-wrap-style:square;mso-width-percent:0;mso-height-percent:0;mso-wrap-distance-left:9pt;mso-wrap-distance-top:0;mso-wrap-distance-right:9pt;mso-wrap-distance-bottom:0;mso-position-horizontal:absolute;mso-position-horizontal-relative:text;mso-position-vertical:absolute;mso-position-vertical-relative:text;mso-width-percent:0;mso-height-percent:0;mso-width-relative:page;mso-height-relative:page" from="115.2pt,.6pt" to="309.6pt,.6pt" o:gfxdata="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" o:allowincell="f">
+              <v:line w14:anchorId="418BD789" id="Line 234" o:spid="_x0000_s1026" style="position:absolute;z-index:251659776;visibility:visible;mso-wrap-style:square;mso-width-percent:0;mso-height-percent:0;mso-wrap-distance-left:9pt;mso-wrap-distance-top:0;mso-wrap-distance-right:9pt;mso-wrap-distance-bottom:0;mso-position-horizontal:absolute;mso-position-horizontal-relative:text;mso-position-vertical:absolute;mso-position-vertical-relative:text;mso-width-percent:0;mso-height-percent:0;mso-width-relative:page;mso-height-relative:page" from="115.2pt,.6pt" to="309.6pt,.6pt" o:gfxdata="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" o:allowincell="f">
                 <v:stroke startarrowwidth="narrow" startarrowlength="short" endarrowwidth="narrow" endarrowlength="short"/>
               </v:line>
             </w:pict>
@@ -721,7 +721,7 @@
           </mc:Choice>
           <mc:Fallback>
             <w:pict>
-              <v:line w14:anchorId="5CC4479F" id="Line 233" o:spid="_x0000_s1026" style="position:absolute;z-index:251658752;visibility:visible;mso-wrap-style:square;mso-width-percent:0;mso-height-percent:0;mso-wrap-distance-left:9pt;mso-wrap-distance-top:0;mso-wrap-distance-right:9pt;mso-wrap-distance-bottom:0;mso-position-horizontal:absolute;mso-position-horizontal-relative:text;mso-position-vertical:absolute;mso-position-vertical-relative:text;mso-width-percent:0;mso-height-percent:0;mso-width-relative:page;mso-height-relative:page" from="374.4pt,34.75pt" to="446.45pt,34.8pt" o:gfxdata="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" o:allowincell="f">
+              <v:line w14:anchorId="2B8365B0" id="Line 233" o:spid="_x0000_s1026" style="position:absolute;z-index:251658752;visibility:visible;mso-wrap-style:square;mso-width-percent:0;mso-height-percent:0;mso-wrap-distance-left:9pt;mso-wrap-distance-top:0;mso-wrap-distance-right:9pt;mso-wrap-distance-bottom:0;mso-position-horizontal:absolute;mso-position-horizontal-relative:text;mso-position-vertical:absolute;mso-position-vertical-relative:text;mso-width-percent:0;mso-height-percent:0;mso-width-relative:page;mso-height-relative:page" from="374.4pt,34.75pt" to="446.45pt,34.8pt" o:gfxdata="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" o:allowincell="f">
                 <v:stroke startarrowwidth="narrow" startarrowlength="short" endarrowwidth="narrow" endarrowlength="short"/>
               </v:line>
             </w:pict>
@@ -799,7 +799,7 @@
           </mc:Choice>
           <mc:Fallback>
             <w:pict>
-              <v:line w14:anchorId="3EFF52A0" id="Line 231" o:spid="_x0000_s1026" style="position:absolute;z-index:251656704;visibility:visible;mso-wrap-style:square;mso-width-percent:0;mso-height-percent:0;mso-wrap-distance-left:9pt;mso-wrap-distance-top:0;mso-wrap-distance-right:9pt;mso-wrap-distance-bottom:0;mso-position-horizontal:absolute;mso-position-horizontal-relative:text;mso-position-vertical:absolute;mso-position-vertical-relative:text;mso-width-percent:0;mso-height-percent:0;mso-width-relative:page;mso-height-relative:page" from="1in,32.75pt" to="266.45pt,32.8pt" o:gfxdata="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" o:allowincell="f">
+              <v:line w14:anchorId="581C8920" id="Line 231" o:spid="_x0000_s1026" style="position:absolute;z-index:251656704;visibility:visible;mso-wrap-style:square;mso-width-percent:0;mso-height-percent:0;mso-wrap-distance-left:9pt;mso-wrap-distance-top:0;mso-wrap-distance-right:9pt;mso-wrap-distance-bottom:0;mso-position-horizontal:absolute;mso-position-horizontal-relative:text;mso-position-vertical:absolute;mso-position-vertical-relative:text;mso-width-percent:0;mso-height-percent:0;mso-width-relative:page;mso-height-relative:page" from="1in,32.75pt" to="266.45pt,32.8pt" o:gfxdata="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" o:allowincell="f">
                 <v:stroke startarrowwidth="narrow" startarrowlength="short" endarrowwidth="narrow" endarrowlength="short"/>
               </v:line>
             </w:pict>
@@ -4621,10 +4621,126 @@
           </w:p>
           <w:p>
             <w:r>
-              <w:t>Updated 1.1 #3 and 1.2 #4 by removing Evaluation Site Id #2</w:t>
-            </w:r>
-            <w:r>
-              <w:t>91 Winchester</w:t>
+              <w:t>Updated 1.1 #3 and 1.2 #4 by removing Evaluation Site Id #291 Winchester</w:t>
+            </w:r>
+          </w:p>
+        </w:tc>
+        <w:tc>
+          <w:tcPr>
+            <w:tcW w:w="1822" w:type="dxa"/>
+          </w:tcPr>
+          <w:p>
+            <w:pPr>
+              <w:pStyle w:val="hdr1"/>
+              <w:ind w:left="0"/>
+              <w:jc w:val="left"/>
+              <w:rPr>
+                <w:sz w:val="20"/>
+              </w:rPr>
+            </w:pPr>
+            <w:r>
+              <w:rPr>
+                <w:sz w:val="20"/>
+              </w:rPr>
+              <w:t>Jackie Miller</w:t>
+            </w:r>
+          </w:p>
+        </w:tc>
+      </w:tr>
+      <w:tr>
+        <w:trPr>
+          <w:jc w:val="center"/>
+        </w:trPr>
+        <w:tc>
+          <w:tcPr>
+            <w:tcW w:w="1440" w:type="dxa"/>
+          </w:tcPr>
+          <w:p>
+            <w:pPr>
+              <w:pStyle w:val="hdr1"/>
+              <w:ind w:left="0"/>
+              <w:jc w:val="left"/>
+              <w:rPr>
+                <w:sz w:val="20"/>
+              </w:rPr>
+            </w:pPr>
+            <w:r>
+              <w:rPr>
+                <w:sz w:val="20"/>
+              </w:rPr>
+              <w:t>04/19/2023</w:t>
+            </w:r>
+          </w:p>
+        </w:tc>
+        <w:tc>
+          <w:tcPr>
+            <w:tcW w:w="6152" w:type="dxa"/>
+          </w:tcPr>
+          <w:p>
+            <w:r>
+              <w:t xml:space="preserve">TFS26354- </w:t>
+            </w:r>
+            <w:r>
+              <w:t xml:space="preserve">Add Remote East site to </w:t>
+            </w:r>
+            <w:proofErr w:type="spellStart"/>
+            <w:r>
+              <w:t>eCoaching</w:t>
+            </w:r>
+            <w:proofErr w:type="spellEnd"/>
+            <w:r>
+              <w:t xml:space="preserve"> log</w:t>
+            </w:r>
+            <w:r>
+              <w:t xml:space="preserve"> and </w:t>
+            </w:r>
+          </w:p>
+          <w:p>
+            <w:r>
+              <w:t xml:space="preserve">TFS25693- </w:t>
+            </w:r>
+            <w:r>
+              <w:t xml:space="preserve">Add El Paso site to </w:t>
+            </w:r>
+            <w:proofErr w:type="spellStart"/>
+            <w:r>
+              <w:t>eCoaching</w:t>
+            </w:r>
+            <w:proofErr w:type="spellEnd"/>
+            <w:r>
+              <w:t xml:space="preserve"> log</w:t>
+            </w:r>
+          </w:p>
+          <w:p>
+            <w:r>
+              <w:t xml:space="preserve">Updated 1.1 #3 and 1.2 #4 by </w:t>
+            </w:r>
+            <w:r>
+              <w:t xml:space="preserve">updating or </w:t>
+            </w:r>
+            <w:r>
+              <w:t>adding Evaluation Site Id #2</w:t>
+            </w:r>
+            <w:r>
+              <w:t>78</w:t>
+            </w:r>
+            <w:r>
+              <w:t xml:space="preserve"> </w:t>
+            </w:r>
+            <w:r>
+              <w:t xml:space="preserve">to </w:t>
+            </w:r>
+            <w:r>
+              <w:t xml:space="preserve">also include </w:t>
+            </w:r>
+            <w:r>
+              <w:t xml:space="preserve">Remote East </w:t>
+            </w:r>
+            <w:r>
+              <w:t>and #29</w:t>
+            </w:r>
+            <w:r>
+              <w:t>3 El Paso</w:t>
             </w:r>
           </w:p>
         </w:tc>
@@ -5325,6 +5441,96 @@
                 <w:sz w:val="22"/>
                 <w:szCs w:val="22"/>
               </w:rPr>
+              <w:t xml:space="preserve">32 </w:t>
+            </w:r>
+            <w:proofErr w:type="gramStart"/>
+            <w:r>
+              <w:rPr>
+                <w:sz w:val="22"/>
+                <w:szCs w:val="22"/>
+              </w:rPr>
+              <w:t>–</w:t>
+            </w:r>
+            <w:r>
+              <w:rPr>
+                <w:sz w:val="22"/>
+                <w:szCs w:val="22"/>
+              </w:rPr>
+              <w:t xml:space="preserve"> </w:t>
+            </w:r>
+            <w:r>
+              <w:rPr>
+                <w:sz w:val="22"/>
+                <w:szCs w:val="22"/>
+              </w:rPr>
+              <w:t xml:space="preserve"> </w:t>
+            </w:r>
+            <w:r>
+              <w:rPr>
+                <w:sz w:val="22"/>
+                <w:szCs w:val="22"/>
+              </w:rPr>
+              <w:t>Lawrence</w:t>
+            </w:r>
+            <w:proofErr w:type="gramEnd"/>
+          </w:p>
+          <w:p>
+            <w:pPr>
+              <w:rPr>
+                <w:sz w:val="22"/>
+                <w:szCs w:val="22"/>
+              </w:rPr>
+            </w:pPr>
+            <w:r>
+              <w:rPr>
+                <w:sz w:val="22"/>
+                <w:szCs w:val="22"/>
+              </w:rPr>
+              <w:t xml:space="preserve">35 </w:t>
+            </w:r>
+            <w:proofErr w:type="gramStart"/>
+            <w:r>
+              <w:rPr>
+                <w:sz w:val="22"/>
+                <w:szCs w:val="22"/>
+              </w:rPr>
+              <w:t>–</w:t>
+            </w:r>
+            <w:r>
+              <w:rPr>
+                <w:sz w:val="22"/>
+                <w:szCs w:val="22"/>
+              </w:rPr>
+              <w:t xml:space="preserve"> </w:t>
+            </w:r>
+            <w:r>
+              <w:rPr>
+                <w:sz w:val="22"/>
+                <w:szCs w:val="22"/>
+              </w:rPr>
+              <w:t xml:space="preserve"> </w:t>
+            </w:r>
+            <w:r>
+              <w:rPr>
+                <w:sz w:val="22"/>
+                <w:szCs w:val="22"/>
+              </w:rPr>
+              <w:t>Phoenix</w:t>
+            </w:r>
+            <w:proofErr w:type="gramEnd"/>
+          </w:p>
+          <w:p>
+            <w:pPr>
+              <w:rPr>
+                <w:sz w:val="22"/>
+                <w:szCs w:val="22"/>
+              </w:rPr>
+            </w:pPr>
+            <w:r>
+              <w:rPr>
+                <w:sz w:val="22"/>
+                <w:szCs w:val="22"/>
+              </w:rPr>
               <w:t xml:space="preserve">84 </w:t>
             </w:r>
             <w:proofErr w:type="gramStart"/>
@@ -5370,7 +5576,111 @@
                 <w:sz w:val="22"/>
                 <w:szCs w:val="22"/>
               </w:rPr>
-              <w:t xml:space="preserve">35 </w:t>
+              <w:t>278 –</w:t>
+            </w:r>
+            <w:r>
+              <w:rPr>
+                <w:sz w:val="22"/>
+                <w:szCs w:val="22"/>
+              </w:rPr>
+              <w:t xml:space="preserve">Tampa Riverview and </w:t>
+            </w:r>
+            <w:r>
+              <w:rPr>
+                <w:sz w:val="22"/>
+                <w:szCs w:val="22"/>
+              </w:rPr>
+              <w:t>Remote East</w:t>
+            </w:r>
+          </w:p>
+          <w:p>
+            <w:pPr>
+              <w:rPr>
+                <w:sz w:val="22"/>
+                <w:szCs w:val="22"/>
+              </w:rPr>
+            </w:pPr>
+            <w:r>
+              <w:rPr>
+                <w:sz w:val="22"/>
+                <w:szCs w:val="22"/>
+              </w:rPr>
+              <w:t>279 – London</w:t>
+            </w:r>
+          </w:p>
+          <w:p>
+            <w:pPr>
+              <w:rPr>
+                <w:sz w:val="22"/>
+                <w:szCs w:val="22"/>
+              </w:rPr>
+            </w:pPr>
+            <w:r>
+              <w:rPr>
+                <w:sz w:val="22"/>
+                <w:szCs w:val="22"/>
+              </w:rPr>
+              <w:t>280 – Bogalusa</w:t>
+            </w:r>
+          </w:p>
+          <w:p>
+            <w:pPr>
+              <w:rPr>
+                <w:sz w:val="22"/>
+                <w:szCs w:val="22"/>
+              </w:rPr>
+            </w:pPr>
+            <w:r>
+              <w:rPr>
+                <w:sz w:val="22"/>
+                <w:szCs w:val="22"/>
+              </w:rPr>
+              <w:t>281 – Hattiesburg</w:t>
+            </w:r>
+          </w:p>
+          <w:p>
+            <w:pPr>
+              <w:rPr>
+                <w:sz w:val="22"/>
+                <w:szCs w:val="22"/>
+              </w:rPr>
+            </w:pPr>
+            <w:r>
+              <w:rPr>
+                <w:sz w:val="22"/>
+                <w:szCs w:val="22"/>
+              </w:rPr>
+              <w:t>284 – Lynn Haven</w:t>
+            </w:r>
+          </w:p>
+          <w:p>
+            <w:pPr>
+              <w:rPr>
+                <w:sz w:val="22"/>
+                <w:szCs w:val="22"/>
+              </w:rPr>
+            </w:pPr>
+            <w:r>
+              <w:rPr>
+                <w:sz w:val="22"/>
+                <w:szCs w:val="22"/>
+              </w:rPr>
+              <w:t>288 – Brownsville</w:t>
+            </w:r>
+          </w:p>
+          <w:p>
+            <w:pPr>
+              <w:rPr>
+                <w:sz w:val="22"/>
+                <w:szCs w:val="22"/>
+              </w:rPr>
+            </w:pPr>
+            <w:r>
+              <w:rPr>
+                <w:sz w:val="22"/>
+                <w:szCs w:val="22"/>
+              </w:rPr>
+              <w:t>292</w:t>
             </w:r>
             <w:proofErr w:type="gramStart"/>
             <w:r>
@@ -5378,6 +5688,73 @@
                 <w:sz w:val="22"/>
                 <w:szCs w:val="22"/>
               </w:rPr>
+              <w:t>-  Tampa</w:t>
+            </w:r>
+            <w:proofErr w:type="gramEnd"/>
+            <w:r>
+              <w:rPr>
+                <w:sz w:val="22"/>
+                <w:szCs w:val="22"/>
+              </w:rPr>
+              <w:t xml:space="preserve"> </w:t>
+            </w:r>
+            <w:proofErr w:type="spellStart"/>
+            <w:r>
+              <w:rPr>
+                <w:sz w:val="22"/>
+                <w:szCs w:val="22"/>
+              </w:rPr>
+              <w:t>Net</w:t>
+            </w:r>
+            <w:r>
+              <w:rPr>
+                <w:sz w:val="22"/>
+                <w:szCs w:val="22"/>
+              </w:rPr>
+              <w:t>p</w:t>
+            </w:r>
+            <w:r>
+              <w:rPr>
+                <w:sz w:val="22"/>
+                <w:szCs w:val="22"/>
+              </w:rPr>
+              <w:t>ark</w:t>
+            </w:r>
+            <w:proofErr w:type="spellEnd"/>
+          </w:p>
+          <w:p>
+            <w:pPr>
+              <w:rPr>
+                <w:sz w:val="22"/>
+                <w:szCs w:val="22"/>
+              </w:rPr>
+            </w:pPr>
+            <w:r>
+              <w:rPr>
+                <w:sz w:val="22"/>
+                <w:szCs w:val="22"/>
+              </w:rPr>
+              <w:t>29</w:t>
+            </w:r>
+            <w:r>
+              <w:rPr>
+                <w:sz w:val="22"/>
+                <w:szCs w:val="22"/>
+              </w:rPr>
+              <w:t>3</w:t>
+            </w:r>
+            <w:r>
+              <w:rPr>
+                <w:sz w:val="22"/>
+                <w:szCs w:val="22"/>
+              </w:rPr>
+              <w:t xml:space="preserve"> </w:t>
+            </w:r>
+            <w:r>
+              <w:rPr>
+                <w:sz w:val="22"/>
+                <w:szCs w:val="22"/>
+              </w:rPr>
               <w:t>–</w:t>
             </w:r>
             <w:r>
@@ -5392,212 +5769,8 @@
                 <w:sz w:val="22"/>
                 <w:szCs w:val="22"/>
               </w:rPr>
-              <w:t xml:space="preserve"> </w:t>
-            </w:r>
-            <w:r>
-              <w:rPr>
-                <w:sz w:val="22"/>
-                <w:szCs w:val="22"/>
-              </w:rPr>
-              <w:t>Phoenix</w:t>
-            </w:r>
-            <w:proofErr w:type="gramEnd"/>
-          </w:p>
-          <w:p>
-            <w:pPr>
-              <w:rPr>
-                <w:sz w:val="22"/>
-                <w:szCs w:val="22"/>
-              </w:rPr>
-            </w:pPr>
-            <w:r>
-              <w:rPr>
-                <w:sz w:val="22"/>
-                <w:szCs w:val="22"/>
-              </w:rPr>
-              <w:t>278 –Tampa</w:t>
-            </w:r>
-            <w:r>
-              <w:rPr>
-                <w:sz w:val="22"/>
-                <w:szCs w:val="22"/>
-              </w:rPr>
-              <w:t xml:space="preserve"> Riverview</w:t>
-            </w:r>
-          </w:p>
-          <w:p>
-            <w:pPr>
-              <w:rPr>
-                <w:sz w:val="22"/>
-                <w:szCs w:val="22"/>
-              </w:rPr>
-            </w:pPr>
-            <w:r>
-              <w:rPr>
-                <w:sz w:val="22"/>
-                <w:szCs w:val="22"/>
-              </w:rPr>
-              <w:t xml:space="preserve">32 </w:t>
-            </w:r>
-            <w:proofErr w:type="gramStart"/>
-            <w:r>
-              <w:rPr>
-                <w:sz w:val="22"/>
-                <w:szCs w:val="22"/>
-              </w:rPr>
-              <w:t>–</w:t>
-            </w:r>
-            <w:r>
-              <w:rPr>
-                <w:sz w:val="22"/>
-                <w:szCs w:val="22"/>
-              </w:rPr>
-              <w:t xml:space="preserve"> </w:t>
-            </w:r>
-            <w:r>
-              <w:rPr>
-                <w:sz w:val="22"/>
-                <w:szCs w:val="22"/>
-              </w:rPr>
-              <w:t xml:space="preserve"> </w:t>
-            </w:r>
-            <w:r>
-              <w:rPr>
-                <w:sz w:val="22"/>
-                <w:szCs w:val="22"/>
-              </w:rPr>
-              <w:t>Lawrence</w:t>
-            </w:r>
-            <w:proofErr w:type="gramEnd"/>
-          </w:p>
-          <w:p>
-            <w:pPr>
-              <w:rPr>
-                <w:sz w:val="22"/>
-                <w:szCs w:val="22"/>
-              </w:rPr>
-            </w:pPr>
-            <w:r>
-              <w:rPr>
-                <w:sz w:val="22"/>
-                <w:szCs w:val="22"/>
-              </w:rPr>
-              <w:t>279 – London</w:t>
-            </w:r>
-          </w:p>
-          <w:p>
-            <w:pPr>
-              <w:rPr>
-                <w:sz w:val="22"/>
-                <w:szCs w:val="22"/>
-              </w:rPr>
-            </w:pPr>
-            <w:r>
-              <w:rPr>
-                <w:sz w:val="22"/>
-                <w:szCs w:val="22"/>
-              </w:rPr>
-              <w:t>280 – Bogalusa</w:t>
-            </w:r>
-          </w:p>
-          <w:p>
-            <w:pPr>
-              <w:rPr>
-                <w:sz w:val="22"/>
-                <w:szCs w:val="22"/>
-              </w:rPr>
-            </w:pPr>
-            <w:r>
-              <w:rPr>
-                <w:sz w:val="22"/>
-                <w:szCs w:val="22"/>
-              </w:rPr>
-              <w:t>281 – Hattiesburg</w:t>
-            </w:r>
-          </w:p>
-          <w:p>
-            <w:pPr>
-              <w:rPr>
-                <w:sz w:val="22"/>
-                <w:szCs w:val="22"/>
-              </w:rPr>
-            </w:pPr>
-            <w:r>
-              <w:rPr>
-                <w:sz w:val="22"/>
-                <w:szCs w:val="22"/>
-              </w:rPr>
-              <w:t>284 – Lynn Haven</w:t>
-            </w:r>
-          </w:p>
-          <w:p>
-            <w:pPr>
-              <w:rPr>
-                <w:sz w:val="22"/>
-                <w:szCs w:val="22"/>
-              </w:rPr>
-            </w:pPr>
-            <w:r>
-              <w:rPr>
-                <w:sz w:val="22"/>
-                <w:szCs w:val="22"/>
-              </w:rPr>
-              <w:t>288 – Brownsville</w:t>
-            </w:r>
-          </w:p>
-          <w:p>
-            <w:pPr>
-              <w:rPr>
-                <w:sz w:val="22"/>
-                <w:szCs w:val="22"/>
-              </w:rPr>
-            </w:pPr>
-            <w:r>
-              <w:rPr>
-                <w:sz w:val="22"/>
-                <w:szCs w:val="22"/>
-              </w:rPr>
-              <w:t>292</w:t>
-            </w:r>
-            <w:proofErr w:type="gramStart"/>
-            <w:r>
-              <w:rPr>
-                <w:sz w:val="22"/>
-                <w:szCs w:val="22"/>
-              </w:rPr>
-              <w:t>-  Tampa</w:t>
-            </w:r>
-            <w:proofErr w:type="gramEnd"/>
-            <w:r>
-              <w:rPr>
-                <w:sz w:val="22"/>
-                <w:szCs w:val="22"/>
-              </w:rPr>
-              <w:t xml:space="preserve"> </w:t>
-            </w:r>
-            <w:proofErr w:type="spellStart"/>
-            <w:r>
-              <w:rPr>
-                <w:sz w:val="22"/>
-                <w:szCs w:val="22"/>
-              </w:rPr>
-              <w:t>Net</w:t>
-            </w:r>
-            <w:r>
-              <w:rPr>
-                <w:sz w:val="22"/>
-                <w:szCs w:val="22"/>
-              </w:rPr>
-              <w:t>p</w:t>
-            </w:r>
-            <w:r>
-              <w:rPr>
-                <w:sz w:val="22"/>
-                <w:szCs w:val="22"/>
-              </w:rPr>
-              <w:t>ark</w:t>
-            </w:r>
-            <w:proofErr w:type="spellEnd"/>
+              <w:t>El Paso</w:t>
+            </w:r>
           </w:p>
         </w:tc>
       </w:tr>
@@ -11290,8 +11463,38 @@
                 <w:sz w:val="22"/>
                 <w:szCs w:val="22"/>
               </w:rPr>
-              <w:t>84 – Chester (Richmond)</w:t>
-            </w:r>
+              <w:t xml:space="preserve">32 </w:t>
+            </w:r>
+            <w:proofErr w:type="gramStart"/>
+            <w:r>
+              <w:rPr>
+                <w:sz w:val="22"/>
+                <w:szCs w:val="22"/>
+              </w:rPr>
+              <w:t>–</w:t>
+            </w:r>
+            <w:r>
+              <w:rPr>
+                <w:sz w:val="22"/>
+                <w:szCs w:val="22"/>
+              </w:rPr>
+              <w:t xml:space="preserve"> </w:t>
+            </w:r>
+            <w:r>
+              <w:rPr>
+                <w:sz w:val="22"/>
+                <w:szCs w:val="22"/>
+              </w:rPr>
+              <w:t xml:space="preserve"> </w:t>
+            </w:r>
+            <w:r>
+              <w:rPr>
+                <w:sz w:val="22"/>
+                <w:szCs w:val="22"/>
+              </w:rPr>
+              <w:t>Lawrence</w:t>
+            </w:r>
+            <w:proofErr w:type="gramEnd"/>
           </w:p>
           <w:p>
             <w:pPr>
@@ -11307,6 +11510,7 @@
               </w:rPr>
               <w:t xml:space="preserve">35 </w:t>
             </w:r>
+            <w:proofErr w:type="gramStart"/>
             <w:r>
               <w:rPr>
                 <w:sz w:val="22"/>
@@ -11319,44 +11523,37 @@
                 <w:sz w:val="22"/>
                 <w:szCs w:val="22"/>
               </w:rPr>
-              <w:t xml:space="preserve"> Phoenix</w:t>
-            </w:r>
-          </w:p>
-          <w:p>
-            <w:pPr>
-              <w:rPr>
-                <w:sz w:val="22"/>
-                <w:szCs w:val="22"/>
-              </w:rPr>
-            </w:pPr>
-            <w:r>
-              <w:rPr>
-                <w:sz w:val="22"/>
-                <w:szCs w:val="22"/>
-              </w:rPr>
-              <w:t>278 –Tampa</w:t>
-            </w:r>
-            <w:r>
-              <w:rPr>
-                <w:sz w:val="22"/>
-                <w:szCs w:val="22"/>
-              </w:rPr>
-              <w:t xml:space="preserve"> Riverview</w:t>
-            </w:r>
-          </w:p>
-          <w:p>
-            <w:pPr>
-              <w:rPr>
-                <w:sz w:val="22"/>
-                <w:szCs w:val="22"/>
-              </w:rPr>
-            </w:pPr>
-            <w:r>
-              <w:rPr>
-                <w:sz w:val="22"/>
-                <w:szCs w:val="22"/>
-              </w:rPr>
-              <w:t xml:space="preserve">32 </w:t>
+              <w:t xml:space="preserve"> </w:t>
+            </w:r>
+            <w:r>
+              <w:rPr>
+                <w:sz w:val="22"/>
+                <w:szCs w:val="22"/>
+              </w:rPr>
+              <w:t xml:space="preserve"> </w:t>
+            </w:r>
+            <w:r>
+              <w:rPr>
+                <w:sz w:val="22"/>
+                <w:szCs w:val="22"/>
+              </w:rPr>
+              <w:t>Phoenix</w:t>
+            </w:r>
+            <w:proofErr w:type="gramEnd"/>
+          </w:p>
+          <w:p>
+            <w:pPr>
+              <w:rPr>
+                <w:sz w:val="22"/>
+                <w:szCs w:val="22"/>
+              </w:rPr>
+            </w:pPr>
+            <w:r>
+              <w:rPr>
+                <w:sz w:val="22"/>
+                <w:szCs w:val="22"/>
+              </w:rPr>
+              <w:t xml:space="preserve">84 </w:t>
             </w:r>
             <w:proofErr w:type="gramStart"/>
             <w:r>
@@ -11364,7 +11561,7 @@
                 <w:sz w:val="22"/>
                 <w:szCs w:val="22"/>
               </w:rPr>
-              <w:t>–</w:t>
+              <w:t xml:space="preserve">– </w:t>
             </w:r>
             <w:r>
               <w:rPr>
@@ -11378,120 +11575,144 @@
                 <w:sz w:val="22"/>
                 <w:szCs w:val="22"/>
               </w:rPr>
+              <w:t>Chester</w:t>
+            </w:r>
+            <w:proofErr w:type="gramEnd"/>
+            <w:r>
+              <w:rPr>
+                <w:sz w:val="22"/>
+                <w:szCs w:val="22"/>
+              </w:rPr>
+              <w:t xml:space="preserve"> (Richmond)</w:t>
+            </w:r>
+          </w:p>
+          <w:p>
+            <w:pPr>
+              <w:rPr>
+                <w:sz w:val="22"/>
+                <w:szCs w:val="22"/>
+              </w:rPr>
+            </w:pPr>
+            <w:r>
+              <w:rPr>
+                <w:sz w:val="22"/>
+                <w:szCs w:val="22"/>
+              </w:rPr>
+              <w:t>278 –</w:t>
+            </w:r>
+            <w:r>
+              <w:rPr>
+                <w:sz w:val="22"/>
+                <w:szCs w:val="22"/>
+              </w:rPr>
+              <w:t>Tampa Riverview and Remote East</w:t>
+            </w:r>
+          </w:p>
+          <w:p>
+            <w:pPr>
+              <w:rPr>
+                <w:sz w:val="22"/>
+                <w:szCs w:val="22"/>
+              </w:rPr>
+            </w:pPr>
+            <w:r>
+              <w:rPr>
+                <w:sz w:val="22"/>
+                <w:szCs w:val="22"/>
+              </w:rPr>
+              <w:t>279 – London</w:t>
+            </w:r>
+          </w:p>
+          <w:p>
+            <w:pPr>
+              <w:rPr>
+                <w:sz w:val="22"/>
+                <w:szCs w:val="22"/>
+              </w:rPr>
+            </w:pPr>
+            <w:r>
+              <w:rPr>
+                <w:sz w:val="22"/>
+                <w:szCs w:val="22"/>
+              </w:rPr>
+              <w:t>280 – Bogalusa</w:t>
+            </w:r>
+          </w:p>
+          <w:p>
+            <w:pPr>
+              <w:rPr>
+                <w:sz w:val="22"/>
+                <w:szCs w:val="22"/>
+              </w:rPr>
+            </w:pPr>
+            <w:r>
+              <w:rPr>
+                <w:sz w:val="22"/>
+                <w:szCs w:val="22"/>
+              </w:rPr>
+              <w:t>281 – Hattiesburg</w:t>
+            </w:r>
+          </w:p>
+          <w:p>
+            <w:pPr>
+              <w:rPr>
+                <w:sz w:val="22"/>
+                <w:szCs w:val="22"/>
+              </w:rPr>
+            </w:pPr>
+            <w:r>
+              <w:rPr>
+                <w:sz w:val="22"/>
+                <w:szCs w:val="22"/>
+              </w:rPr>
+              <w:t>284 – Lynn Haven</w:t>
+            </w:r>
+          </w:p>
+          <w:p>
+            <w:pPr>
+              <w:rPr>
+                <w:sz w:val="22"/>
+                <w:szCs w:val="22"/>
+              </w:rPr>
+            </w:pPr>
+            <w:r>
+              <w:rPr>
+                <w:sz w:val="22"/>
+                <w:szCs w:val="22"/>
+              </w:rPr>
+              <w:t>288 – Brownsville</w:t>
+            </w:r>
+          </w:p>
+          <w:p>
+            <w:pPr>
+              <w:rPr>
+                <w:sz w:val="22"/>
+                <w:szCs w:val="22"/>
+              </w:rPr>
+            </w:pPr>
+            <w:r>
+              <w:rPr>
+                <w:sz w:val="22"/>
+                <w:szCs w:val="22"/>
+              </w:rPr>
+              <w:t>292</w:t>
+            </w:r>
+            <w:proofErr w:type="gramStart"/>
+            <w:r>
+              <w:rPr>
+                <w:sz w:val="22"/>
+                <w:szCs w:val="22"/>
+              </w:rPr>
+              <w:t>-  Tampa</w:t>
+            </w:r>
+            <w:proofErr w:type="gramEnd"/>
+            <w:r>
+              <w:rPr>
+                <w:sz w:val="22"/>
+                <w:szCs w:val="22"/>
+              </w:rPr>
               <w:t xml:space="preserve"> </w:t>
             </w:r>
-            <w:r>
-              <w:rPr>
-                <w:sz w:val="22"/>
-                <w:szCs w:val="22"/>
-              </w:rPr>
-              <w:t>Lawrence</w:t>
-            </w:r>
-            <w:proofErr w:type="gramEnd"/>
-          </w:p>
-          <w:p>
-            <w:pPr>
-              <w:rPr>
-                <w:sz w:val="22"/>
-                <w:szCs w:val="22"/>
-              </w:rPr>
-            </w:pPr>
-            <w:r>
-              <w:rPr>
-                <w:sz w:val="22"/>
-                <w:szCs w:val="22"/>
-              </w:rPr>
-              <w:t>279 – London</w:t>
-            </w:r>
-          </w:p>
-          <w:p>
-            <w:pPr>
-              <w:rPr>
-                <w:sz w:val="22"/>
-                <w:szCs w:val="22"/>
-              </w:rPr>
-            </w:pPr>
-            <w:r>
-              <w:rPr>
-                <w:sz w:val="22"/>
-                <w:szCs w:val="22"/>
-              </w:rPr>
-              <w:t>280 – Bogalusa</w:t>
-            </w:r>
-          </w:p>
-          <w:p>
-            <w:pPr>
-              <w:rPr>
-                <w:sz w:val="22"/>
-                <w:szCs w:val="22"/>
-              </w:rPr>
-            </w:pPr>
-            <w:r>
-              <w:rPr>
-                <w:sz w:val="22"/>
-                <w:szCs w:val="22"/>
-              </w:rPr>
-              <w:t>281 – Hattiesburg</w:t>
-            </w:r>
-          </w:p>
-          <w:p>
-            <w:pPr>
-              <w:rPr>
-                <w:sz w:val="22"/>
-                <w:szCs w:val="22"/>
-              </w:rPr>
-            </w:pPr>
-            <w:r>
-              <w:rPr>
-                <w:sz w:val="22"/>
-                <w:szCs w:val="22"/>
-              </w:rPr>
-              <w:t>284 – Lynn Haven</w:t>
-            </w:r>
-          </w:p>
-          <w:p>
-            <w:pPr>
-              <w:rPr>
-                <w:sz w:val="22"/>
-                <w:szCs w:val="22"/>
-              </w:rPr>
-            </w:pPr>
-            <w:r>
-              <w:rPr>
-                <w:sz w:val="22"/>
-                <w:szCs w:val="22"/>
-              </w:rPr>
-              <w:t>288 – Brownsville</w:t>
-            </w:r>
-          </w:p>
-          <w:p>
-            <w:pPr>
-              <w:rPr>
-                <w:sz w:val="22"/>
-                <w:szCs w:val="22"/>
-              </w:rPr>
-            </w:pPr>
-            <w:r>
-              <w:rPr>
-                <w:sz w:val="22"/>
-                <w:szCs w:val="22"/>
-              </w:rPr>
-              <w:t>292</w:t>
-            </w:r>
-            <w:r>
-              <w:rPr>
-                <w:sz w:val="22"/>
-                <w:szCs w:val="22"/>
-              </w:rPr>
-              <w:t xml:space="preserve"> -</w:t>
-            </w:r>
-            <w:r>
-              <w:rPr>
-                <w:sz w:val="22"/>
-                <w:szCs w:val="22"/>
-              </w:rPr>
-              <w:t xml:space="preserve"> Tampa </w:t>
-            </w:r>
             <w:proofErr w:type="spellStart"/>
             <w:r>
               <w:rPr>
@@ -11501,6 +11722,21 @@
               <w:t>Netpark</w:t>
             </w:r>
             <w:proofErr w:type="spellEnd"/>
+          </w:p>
+          <w:p>
+            <w:pPr>
+              <w:rPr>
+                <w:sz w:val="22"/>
+                <w:szCs w:val="22"/>
+              </w:rPr>
+            </w:pPr>
+            <w:r>
+              <w:rPr>
+                <w:sz w:val="22"/>
+                <w:szCs w:val="22"/>
+              </w:rPr>
+              <w:t>293 – El Paso</w:t>
+            </w:r>
           </w:p>
         </w:tc>
       </w:tr>
@@ -17802,7 +18038,7 @@
 </file>
 
 <file path=word/endnotes.xml><?xml version="1.0" encoding="utf-8"?>
-<w:endnotes xmlns:wpc="http://schemas.microsoft.com/office/word/2010/wordprocessingCanvas" xmlns:cx="http://schemas.microsoft.com/office/drawing/2014/chartex" xmlns:cx1="http://schemas.microsoft.com/office/drawing/2015/9/8/chartex" xmlns:cx2="http://schemas.microsoft.com/office/drawing/2015/10/21/chartex" xmlns:cx3="http://schemas.microsoft.com/office/drawing/2016/5/9/chartex" xmlns:cx4="http://schemas.microsoft.com/office/drawing/2016/5/10/chartex" xmlns:cx5="http://schemas.microsoft.com/office/drawing/2016/5/11/chartex" xmlns:cx6="http://schemas.microsoft.com/office/drawing/2016/5/12/chartex" xmlns:cx7="http://schemas.microsoft.com/office/drawing/2016/5/13/chartex" xmlns:cx8="http://schemas.microsoft.com/office/drawing/2016/5/14/chartex" xmlns:mc="http://schemas.openxmlformats.org/markup-compatibility/2006" xmlns:aink="http://schemas.microsoft.com/office/drawing/2016/ink" xmlns:am3d="http://schemas.microsoft.com/office/drawing/2017/model3d" xmlns:o="urn:schemas-microsoft-com:office:office" xmlns:r="http://schemas.openxmlformats.org/officeDocument/2006/relationships" xmlns:m="http://schemas.openxmlformats.org/officeDocument/2006/math" xmlns:v="urn:schemas-microsoft-com:vml" xmlns:wp14="http://schemas.microsoft.com/office/word/2010/wordprocessingDrawing" xmlns:wp="http://schemas.openxmlformats.org/drawingml/2006/wordprocessingDrawing" xmlns:w10="urn:schemas-microsoft-com:office:word" xmlns:w="http://schemas.openxmlformats.org/wordprocessingml/2006/main" xmlns:w14="http://schemas.microsoft.com/office/word/2010/wordml" xmlns:w15="http://schemas.microsoft.com/office/word/2012/wordml" xmlns:w16cex="http://schemas.microsoft.com/office/word/2018/wordml/cex" xmlns:w16cid="http://schemas.microsoft.com/office/word/2016/wordml/cid" xmlns:w16="http://schemas.microsoft.com/office/word/2018/wordml" xmlns:w16sdtdh="http://schemas.microsoft.com/office/word/2020/wordml/sdtdatahash" xmlns:w16se="http://schemas.microsoft.com/office/word/2015/wordml/symex" xmlns:wpg="http://schemas.microsoft.com/office/word/2010/wordprocessingGroup" xmlns:wpi="http://schemas.microsoft.com/office/word/2010/wordprocessingInk" xmlns:wne="http://schemas.microsoft.com/office/word/2006/wordml" xmlns:wps="http://schemas.microsoft.com/office/word/2010/wordprocessingShape" mc:Ignorable="w14 w15 w16se w16cid w16 w16cex w16sdtdh wp14">
+<w:endnotes xmlns:wpc="http://schemas.microsoft.com/office/word/2010/wordprocessingCanvas" xmlns:cx="http://schemas.microsoft.com/office/drawing/2014/chartex" xmlns:cx1="http://schemas.microsoft.com/office/drawing/2015/9/8/chartex" xmlns:cx2="http://schemas.microsoft.com/office/drawing/2015/10/21/chartex" xmlns:cx3="http://schemas.microsoft.com/office/drawing/2016/5/9/chartex" xmlns:cx4="http://schemas.microsoft.com/office/drawing/2016/5/10/chartex" xmlns:cx5="http://schemas.microsoft.com/office/drawing/2016/5/11/chartex" xmlns:cx6="http://schemas.microsoft.com/office/drawing/2016/5/12/chartex" xmlns:cx7="http://schemas.microsoft.com/office/drawing/2016/5/13/chartex" xmlns:cx8="http://schemas.microsoft.com/office/drawing/2016/5/14/chartex" xmlns:mc="http://schemas.openxmlformats.org/markup-compatibility/2006" xmlns:aink="http://schemas.microsoft.com/office/drawing/2016/ink" xmlns:am3d="http://schemas.microsoft.com/office/drawing/2017/model3d" xmlns:o="urn:schemas-microsoft-com:office:office" xmlns:oel="http://schemas.microsoft.com/office/2019/extlst" xmlns:r="http://schemas.openxmlformats.org/officeDocument/2006/relationships" xmlns:m="http://schemas.openxmlformats.org/officeDocument/2006/math" xmlns:v="urn:schemas-microsoft-com:vml" xmlns:wp14="http://schemas.microsoft.com/office/word/2010/wordprocessingDrawing" xmlns:wp="http://schemas.openxmlformats.org/drawingml/2006/wordprocessingDrawing" xmlns:w10="urn:schemas-microsoft-com:office:word" xmlns:w="http://schemas.openxmlformats.org/wordprocessingml/2006/main" xmlns:w14="http://schemas.microsoft.com/office/word/2010/wordml" xmlns:w15="http://schemas.microsoft.com/office/word/2012/wordml" xmlns:w16cex="http://schemas.microsoft.com/office/word/2018/wordml/cex" xmlns:w16cid="http://schemas.microsoft.com/office/word/2016/wordml/cid" xmlns:w16="http://schemas.microsoft.com/office/word/2018/wordml" xmlns:w16sdtdh="http://schemas.microsoft.com/office/word/2020/wordml/sdtdatahash" xmlns:w16se="http://schemas.microsoft.com/office/word/2015/wordml/symex" xmlns:wpg="http://schemas.microsoft.com/office/word/2010/wordprocessingGroup" xmlns:wpi="http://schemas.microsoft.com/office/word/2010/wordprocessingInk" xmlns:wne="http://schemas.microsoft.com/office/word/2006/wordml" xmlns:wps="http://schemas.microsoft.com/office/word/2010/wordprocessingShape" mc:Ignorable="w14 w15 w16se w16cid w16 w16cex w16sdtdh wp14">
   <w:endnote w:type="separator" w:id="-1">
     <w:p>
       <w:r>
@@ -17821,7 +18057,7 @@
 </file>
 
 <file path=word/footer1.xml><?xml version="1.0" encoding="utf-8"?>
-<w:ftr xmlns:wpc="http://schemas.microsoft.com/office/word/2010/wordprocessingCanvas" xmlns:cx="http://schemas.microsoft.com/office/drawing/2014/chartex" xmlns:cx1="http://schemas.microsoft.com/office/drawing/2015/9/8/chartex" xmlns:cx2="http://schemas.microsoft.com/office/drawing/2015/10/21/chartex" xmlns:cx3="http://schemas.microsoft.com/office/drawing/2016/5/9/chartex" xmlns:cx4="http://schemas.microsoft.com/office/drawing/2016/5/10/chartex" xmlns:cx5="http://schemas.microsoft.com/office/drawing/2016/5/11/chartex" xmlns:cx6="http://schemas.microsoft.com/office/drawing/2016/5/12/chartex" xmlns:cx7="http://schemas.microsoft.com/office/drawing/2016/5/13/chartex" xmlns:cx8="http://schemas.microsoft.com/office/drawing/2016/5/14/chartex" xmlns:mc="http://schemas.openxmlformats.org/markup-compatibility/2006" xmlns:aink="http://schemas.microsoft.com/office/drawing/2016/ink" xmlns:am3d="http://schemas.microsoft.com/office/drawing/2017/model3d" xmlns:o="urn:schemas-microsoft-com:office:office" xmlns:r="http://schemas.openxmlformats.org/officeDocument/2006/relationships" xmlns:m="http://schemas.openxmlformats.org/officeDocument/2006/math" xmlns:v="urn:schemas-microsoft-com:vml" xmlns:wp14="http://schemas.microsoft.com/office/word/2010/wordprocessingDrawing" xmlns:wp="http://schemas.openxmlformats.org/drawingml/2006/wordprocessingDrawing" xmlns:w10="urn:schemas-microsoft-com:office:word" xmlns:w="http://schemas.openxmlformats.org/wordprocessingml/2006/main" xmlns:w14="http://schemas.microsoft.com/office/word/2010/wordml" xmlns:w15="http://schemas.microsoft.com/office/word/2012/wordml" xmlns:w16cex="http://schemas.microsoft.com/office/word/2018/wordml/cex" xmlns:w16cid="http://schemas.microsoft.com/office/word/2016/wordml/cid" xmlns:w16="http://schemas.microsoft.com/office/word/2018/wordml" xmlns:w16sdtdh="http://schemas.microsoft.com/office/word/2020/wordml/sdtdatahash" xmlns:w16se="http://schemas.microsoft.com/office/word/2015/wordml/symex" xmlns:wpg="http://schemas.microsoft.com/office/word/2010/wordprocessingGroup" xmlns:wpi="http://schemas.microsoft.com/office/word/2010/wordprocessingInk" xmlns:wne="http://schemas.microsoft.com/office/word/2006/wordml" xmlns:wps="http://schemas.microsoft.com/office/word/2010/wordprocessingShape" mc:Ignorable="w14 w15 w16se w16cid w16 w16cex w16sdtdh wp14">
+<w:ftr xmlns:wpc="http://schemas.microsoft.com/office/word/2010/wordprocessingCanvas" xmlns:cx="http://schemas.microsoft.com/office/drawing/2014/chartex" xmlns:cx1="http://schemas.microsoft.com/office/drawing/2015/9/8/chartex" xmlns:cx2="http://schemas.microsoft.com/office/drawing/2015/10/21/chartex" xmlns:cx3="http://schemas.microsoft.com/office/drawing/2016/5/9/chartex" xmlns:cx4="http://schemas.microsoft.com/office/drawing/2016/5/10/chartex" xmlns:cx5="http://schemas.microsoft.com/office/drawing/2016/5/11/chartex" xmlns:cx6="http://schemas.microsoft.com/office/drawing/2016/5/12/chartex" xmlns:cx7="http://schemas.microsoft.com/office/drawing/2016/5/13/chartex" xmlns:cx8="http://schemas.microsoft.com/office/drawing/2016/5/14/chartex" xmlns:mc="http://schemas.openxmlformats.org/markup-compatibility/2006" xmlns:aink="http://schemas.microsoft.com/office/drawing/2016/ink" xmlns:am3d="http://schemas.microsoft.com/office/drawing/2017/model3d" xmlns:o="urn:schemas-microsoft-com:office:office" xmlns:oel="http://schemas.microsoft.com/office/2019/extlst" xmlns:r="http://schemas.openxmlformats.org/officeDocument/2006/relationships" xmlns:m="http://schemas.openxmlformats.org/officeDocument/2006/math" xmlns:v="urn:schemas-microsoft-com:vml" xmlns:wp14="http://schemas.microsoft.com/office/word/2010/wordprocessingDrawing" xmlns:wp="http://schemas.openxmlformats.org/drawingml/2006/wordprocessingDrawing" xmlns:w10="urn:schemas-microsoft-com:office:word" xmlns:w="http://schemas.openxmlformats.org/wordprocessingml/2006/main" xmlns:w14="http://schemas.microsoft.com/office/word/2010/wordml" xmlns:w15="http://schemas.microsoft.com/office/word/2012/wordml" xmlns:w16cex="http://schemas.microsoft.com/office/word/2018/wordml/cex" xmlns:w16cid="http://schemas.microsoft.com/office/word/2016/wordml/cid" xmlns:w16="http://schemas.microsoft.com/office/word/2018/wordml" xmlns:w16sdtdh="http://schemas.microsoft.com/office/word/2020/wordml/sdtdatahash" xmlns:w16se="http://schemas.microsoft.com/office/word/2015/wordml/symex" xmlns:wpg="http://schemas.microsoft.com/office/word/2010/wordprocessingGroup" xmlns:wpi="http://schemas.microsoft.com/office/word/2010/wordprocessingInk" xmlns:wne="http://schemas.microsoft.com/office/word/2006/wordml" xmlns:wps="http://schemas.microsoft.com/office/word/2010/wordprocessingShape" mc:Ignorable="w14 w15 w16se w16cid w16 w16cex w16sdtdh wp14">
   <w:p>
     <w:pPr>
       <w:pStyle w:val="Footer"/>
@@ -17859,7 +18095,7 @@
 </file>
 
 <file path=word/footer2.xml><?xml version="1.0" encoding="utf-8"?>
-<w:ftr xmlns:wpc="http://schemas.microsoft.com/office/word/2010/wordprocessingCanvas" xmlns:cx="http://schemas.microsoft.com/office/drawing/2014/chartex" xmlns:cx1="http://schemas.microsoft.com/office/drawing/2015/9/8/chartex" xmlns:cx2="http://schemas.microsoft.com/office/drawing/2015/10/21/chartex" xmlns:cx3="http://schemas.microsoft.com/office/drawing/2016/5/9/chartex" xmlns:cx4="http://schemas.microsoft.com/office/drawing/2016/5/10/chartex" xmlns:cx5="http://schemas.microsoft.com/office/drawing/2016/5/11/chartex" xmlns:cx6="http://schemas.microsoft.com/office/drawing/2016/5/12/chartex" xmlns:cx7="http://schemas.microsoft.com/office/drawing/2016/5/13/chartex" xmlns:cx8="http://schemas.microsoft.com/office/drawing/2016/5/14/chartex" xmlns:mc="http://schemas.openxmlformats.org/markup-compatibility/2006" xmlns:aink="http://schemas.microsoft.com/office/drawing/2016/ink" xmlns:am3d="http://schemas.microsoft.com/office/drawing/2017/model3d" xmlns:o="urn:schemas-microsoft-com:office:office" xmlns:r="http://schemas.openxmlformats.org/officeDocument/2006/relationships" xmlns:m="http://schemas.openxmlformats.org/officeDocument/2006/math" xmlns:v="urn:schemas-microsoft-com:vml" xmlns:wp14="http://schemas.microsoft.com/office/word/2010/wordprocessingDrawing" xmlns:wp="http://schemas.openxmlformats.org/drawingml/2006/wordprocessingDrawing" xmlns:w10="urn:schemas-microsoft-com:office:word" xmlns:w="http://schemas.openxmlformats.org/wordprocessingml/2006/main" xmlns:w14="http://schemas.microsoft.com/office/word/2010/wordml" xmlns:w15="http://schemas.microsoft.com/office/word/2012/wordml" xmlns:w16cex="http://schemas.microsoft.com/office/word/2018/wordml/cex" xmlns:w16cid="http://schemas.microsoft.com/office/word/2016/wordml/cid" xmlns:w16="http://schemas.microsoft.com/office/word/2018/wordml" xmlns:w16sdtdh="http://schemas.microsoft.com/office/word/2020/wordml/sdtdatahash" xmlns:w16se="http://schemas.microsoft.com/office/word/2015/wordml/symex" xmlns:wpg="http://schemas.microsoft.com/office/word/2010/wordprocessingGroup" xmlns:wpi="http://schemas.microsoft.com/office/word/2010/wordprocessingInk" xmlns:wne="http://schemas.microsoft.com/office/word/2006/wordml" xmlns:wps="http://schemas.microsoft.com/office/word/2010/wordprocessingShape" mc:Ignorable="w14 w15 w16se w16cid w16 w16cex w16sdtdh wp14">
+<w:ftr xmlns:wpc="http://schemas.microsoft.com/office/word/2010/wordprocessingCanvas" xmlns:cx="http://schemas.microsoft.com/office/drawing/2014/chartex" xmlns:cx1="http://schemas.microsoft.com/office/drawing/2015/9/8/chartex" xmlns:cx2="http://schemas.microsoft.com/office/drawing/2015/10/21/chartex" xmlns:cx3="http://schemas.microsoft.com/office/drawing/2016/5/9/chartex" xmlns:cx4="http://schemas.microsoft.com/office/drawing/2016/5/10/chartex" xmlns:cx5="http://schemas.microsoft.com/office/drawing/2016/5/11/chartex" xmlns:cx6="http://schemas.microsoft.com/office/drawing/2016/5/12/chartex" xmlns:cx7="http://schemas.microsoft.com/office/drawing/2016/5/13/chartex" xmlns:cx8="http://schemas.microsoft.com/office/drawing/2016/5/14/chartex" xmlns:mc="http://schemas.openxmlformats.org/markup-compatibility/2006" xmlns:aink="http://schemas.microsoft.com/office/drawing/2016/ink" xmlns:am3d="http://schemas.microsoft.com/office/drawing/2017/model3d" xmlns:o="urn:schemas-microsoft-com:office:office" xmlns:oel="http://schemas.microsoft.com/office/2019/extlst" xmlns:r="http://schemas.openxmlformats.org/officeDocument/2006/relationships" xmlns:m="http://schemas.openxmlformats.org/officeDocument/2006/math" xmlns:v="urn:schemas-microsoft-com:vml" xmlns:wp14="http://schemas.microsoft.com/office/word/2010/wordprocessingDrawing" xmlns:wp="http://schemas.openxmlformats.org/drawingml/2006/wordprocessingDrawing" xmlns:w10="urn:schemas-microsoft-com:office:word" xmlns:w="http://schemas.openxmlformats.org/wordprocessingml/2006/main" xmlns:w14="http://schemas.microsoft.com/office/word/2010/wordml" xmlns:w15="http://schemas.microsoft.com/office/word/2012/wordml" xmlns:w16cex="http://schemas.microsoft.com/office/word/2018/wordml/cex" xmlns:w16cid="http://schemas.microsoft.com/office/word/2016/wordml/cid" xmlns:w16="http://schemas.microsoft.com/office/word/2018/wordml" xmlns:w16sdtdh="http://schemas.microsoft.com/office/word/2020/wordml/sdtdatahash" xmlns:w16se="http://schemas.microsoft.com/office/word/2015/wordml/symex" xmlns:wpg="http://schemas.microsoft.com/office/word/2010/wordprocessingGroup" xmlns:wpi="http://schemas.microsoft.com/office/word/2010/wordprocessingInk" xmlns:wne="http://schemas.microsoft.com/office/word/2006/wordml" xmlns:wps="http://schemas.microsoft.com/office/word/2010/wordprocessingShape" mc:Ignorable="w14 w15 w16se w16cid w16 w16cex w16sdtdh wp14">
   <w:p>
     <w:pPr>
       <w:rPr>
@@ -17937,7 +18173,7 @@
         </mc:Choice>
         <mc:Fallback>
           <w:pict>
-            <v:line w14:anchorId="268A401C" id="Line 39" o:spid="_x0000_s1026" style="position:absolute;z-index:251658240;visibility:visible;mso-wrap-style:square;mso-width-percent:0;mso-height-percent:0;mso-wrap-distance-left:9pt;mso-wrap-distance-top:0;mso-wrap-distance-right:9pt;mso-wrap-distance-bottom:0;mso-position-horizontal:absolute;mso-position-horizontal-relative:text;mso-position-vertical:absolute;mso-position-vertical-relative:text;mso-width-percent:0;mso-height-percent:0;mso-width-relative:page;mso-height-relative:page" from="0,1.8pt" to="475.2pt,1.8pt" o:gfxdata="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" o:allowincell="f"/>
+            <v:line w14:anchorId="2BA17133" id="Line 39" o:spid="_x0000_s1026" style="position:absolute;z-index:251658240;visibility:visible;mso-wrap-style:square;mso-width-percent:0;mso-height-percent:0;mso-wrap-distance-left:9pt;mso-wrap-distance-top:0;mso-wrap-distance-right:9pt;mso-wrap-distance-bottom:0;mso-position-horizontal:absolute;mso-position-horizontal-relative:text;mso-position-vertical:absolute;mso-position-vertical-relative:text;mso-width-percent:0;mso-height-percent:0;mso-width-relative:page;mso-height-relative:page" from="0,1.8pt" to="475.2pt,1.8pt" o:gfxdata="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" o:allowincell="f"/>
           </w:pict>
         </mc:Fallback>
       </mc:AlternateContent>
@@ -18061,7 +18297,7 @@
 </file>
 
 <file path=word/footer3.xml><?xml version="1.0" encoding="utf-8"?>
-<w:ftr xmlns:wpc="http://schemas.microsoft.com/office/word/2010/wordprocessingCanvas" xmlns:cx="http://schemas.microsoft.com/office/drawing/2014/chartex" xmlns:cx1="http://schemas.microsoft.com/office/drawing/2015/9/8/chartex" xmlns:cx2="http://schemas.microsoft.com/office/drawing/2015/10/21/chartex" xmlns:cx3="http://schemas.microsoft.com/office/drawing/2016/5/9/chartex" xmlns:cx4="http://schemas.microsoft.com/office/drawing/2016/5/10/chartex" xmlns:cx5="http://schemas.microsoft.com/office/drawing/2016/5/11/chartex" xmlns:cx6="http://schemas.microsoft.com/office/drawing/2016/5/12/chartex" xmlns:cx7="http://schemas.microsoft.com/office/drawing/2016/5/13/chartex" xmlns:cx8="http://schemas.microsoft.com/office/drawing/2016/5/14/chartex" xmlns:mc="http://schemas.openxmlformats.org/markup-compatibility/2006" xmlns:aink="http://schemas.microsoft.com/office/drawing/2016/ink" xmlns:am3d="http://schemas.microsoft.com/office/drawing/2017/model3d" xmlns:o="urn:schemas-microsoft-com:office:office" xmlns:r="http://schemas.openxmlformats.org/officeDocument/2006/relationships" xmlns:m="http://schemas.openxmlformats.org/officeDocument/2006/math" xmlns:v="urn:schemas-microsoft-com:vml" xmlns:wp14="http://schemas.microsoft.com/office/word/2010/wordprocessingDrawing" xmlns:wp="http://schemas.openxmlformats.org/drawingml/2006/wordprocessingDrawing" xmlns:w10="urn:schemas-microsoft-com:office:word" xmlns:w="http://schemas.openxmlformats.org/wordprocessingml/2006/main" xmlns:w14="http://schemas.microsoft.com/office/word/2010/wordml" xmlns:w15="http://schemas.microsoft.com/office/word/2012/wordml" xmlns:w16cex="http://schemas.microsoft.com/office/word/2018/wordml/cex" xmlns:w16cid="http://schemas.microsoft.com/office/word/2016/wordml/cid" xmlns:w16="http://schemas.microsoft.com/office/word/2018/wordml" xmlns:w16sdtdh="http://schemas.microsoft.com/office/word/2020/wordml/sdtdatahash" xmlns:w16se="http://schemas.microsoft.com/office/word/2015/wordml/symex" xmlns:wpg="http://schemas.microsoft.com/office/word/2010/wordprocessingGroup" xmlns:wpi="http://schemas.microsoft.com/office/word/2010/wordprocessingInk" xmlns:wne="http://schemas.microsoft.com/office/word/2006/wordml" xmlns:wps="http://schemas.microsoft.com/office/word/2010/wordprocessingShape" mc:Ignorable="w14 w15 w16se w16cid w16 w16cex w16sdtdh wp14">
+<w:ftr xmlns:wpc="http://schemas.microsoft.com/office/word/2010/wordprocessingCanvas" xmlns:cx="http://schemas.microsoft.com/office/drawing/2014/chartex" xmlns:cx1="http://schemas.microsoft.com/office/drawing/2015/9/8/chartex" xmlns:cx2="http://schemas.microsoft.com/office/drawing/2015/10/21/chartex" xmlns:cx3="http://schemas.microsoft.com/office/drawing/2016/5/9/chartex" xmlns:cx4="http://schemas.microsoft.com/office/drawing/2016/5/10/chartex" xmlns:cx5="http://schemas.microsoft.com/office/drawing/2016/5/11/chartex" xmlns:cx6="http://schemas.microsoft.com/office/drawing/2016/5/12/chartex" xmlns:cx7="http://schemas.microsoft.com/office/drawing/2016/5/13/chartex" xmlns:cx8="http://schemas.microsoft.com/office/drawing/2016/5/14/chartex" xmlns:mc="http://schemas.openxmlformats.org/markup-compatibility/2006" xmlns:aink="http://schemas.microsoft.com/office/drawing/2016/ink" xmlns:am3d="http://schemas.microsoft.com/office/drawing/2017/model3d" xmlns:o="urn:schemas-microsoft-com:office:office" xmlns:oel="http://schemas.microsoft.com/office/2019/extlst" xmlns:r="http://schemas.openxmlformats.org/officeDocument/2006/relationships" xmlns:m="http://schemas.openxmlformats.org/officeDocument/2006/math" xmlns:v="urn:schemas-microsoft-com:vml" xmlns:wp14="http://schemas.microsoft.com/office/word/2010/wordprocessingDrawing" xmlns:wp="http://schemas.openxmlformats.org/drawingml/2006/wordprocessingDrawing" xmlns:w10="urn:schemas-microsoft-com:office:word" xmlns:w="http://schemas.openxmlformats.org/wordprocessingml/2006/main" xmlns:w14="http://schemas.microsoft.com/office/word/2010/wordml" xmlns:w15="http://schemas.microsoft.com/office/word/2012/wordml" xmlns:w16cex="http://schemas.microsoft.com/office/word/2018/wordml/cex" xmlns:w16cid="http://schemas.microsoft.com/office/word/2016/wordml/cid" xmlns:w16="http://schemas.microsoft.com/office/word/2018/wordml" xmlns:w16sdtdh="http://schemas.microsoft.com/office/word/2020/wordml/sdtdatahash" xmlns:w16se="http://schemas.microsoft.com/office/word/2015/wordml/symex" xmlns:wpg="http://schemas.microsoft.com/office/word/2010/wordprocessingGroup" xmlns:wpi="http://schemas.microsoft.com/office/word/2010/wordprocessingInk" xmlns:wne="http://schemas.microsoft.com/office/word/2006/wordml" xmlns:wps="http://schemas.microsoft.com/office/word/2010/wordprocessingShape" mc:Ignorable="w14 w15 w16se w16cid w16 w16cex w16sdtdh wp14">
   <w:p>
     <w:pPr>
       <w:pStyle w:val="Footer"/>
@@ -18143,7 +18379,7 @@
         </mc:Choice>
         <mc:Fallback>
           <w:pict>
-            <v:line w14:anchorId="4E8ACE53" id="Line 32" o:spid="_x0000_s1026" style="position:absolute;z-index:251657216;visibility:visible;mso-wrap-style:square;mso-width-percent:0;mso-height-percent:0;mso-wrap-distance-left:9pt;mso-wrap-distance-top:0;mso-wrap-distance-right:9pt;mso-wrap-distance-bottom:0;mso-position-horizontal:absolute;mso-position-horizontal-relative:page;mso-position-vertical:absolute;mso-position-vertical-relative:page;mso-width-percent:0;mso-height-percent:0;mso-width-relative:page;mso-height-relative:page" from="1in,750.3pt" to="540pt,750.3pt" o:gfxdata="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" o:allowincell="f">
+            <v:line w14:anchorId="74CC560D" id="Line 32" o:spid="_x0000_s1026" style="position:absolute;z-index:251657216;visibility:visible;mso-wrap-style:square;mso-width-percent:0;mso-height-percent:0;mso-wrap-distance-left:9pt;mso-wrap-distance-top:0;mso-wrap-distance-right:9pt;mso-wrap-distance-bottom:0;mso-position-horizontal:absolute;mso-position-horizontal-relative:page;mso-position-vertical:absolute;mso-position-vertical-relative:page;mso-width-percent:0;mso-height-percent:0;mso-width-relative:page;mso-height-relative:page" from="1in,750.3pt" to="540pt,750.3pt" o:gfxdata="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" o:allowincell="f">
               <w10:wrap anchorx="page" anchory="page"/>
             </v:line>
           </w:pict>
@@ -18198,7 +18434,7 @@
 </file>
 
 <file path=word/footnotes.xml><?xml version="1.0" encoding="utf-8"?>
-<w:footnotes xmlns:wpc="http://schemas.microsoft.com/office/word/2010/wordprocessingCanvas" xmlns:cx="http://schemas.microsoft.com/office/drawing/2014/chartex" xmlns:cx1="http://schemas.microsoft.com/office/drawing/2015/9/8/chartex" xmlns:cx2="http://schemas.microsoft.com/office/drawing/2015/10/21/chartex" xmlns:cx3="http://schemas.microsoft.com/office/drawing/2016/5/9/chartex" xmlns:cx4="http://schemas.microsoft.com/office/drawing/2016/5/10/chartex" xmlns:cx5="http://schemas.microsoft.com/office/drawing/2016/5/11/chartex" xmlns:cx6="http://schemas.microsoft.com/office/drawing/2016/5/12/chartex" xmlns:cx7="http://schemas.microsoft.com/office/drawing/2016/5/13/chartex" xmlns:cx8="http://schemas.microsoft.com/office/drawing/2016/5/14/chartex" xmlns:mc="http://schemas.openxmlformats.org/markup-compatibility/2006" xmlns:aink="http://schemas.microsoft.com/office/drawing/2016/ink" xmlns:am3d="http://schemas.microsoft.com/office/drawing/2017/model3d" xmlns:o="urn:schemas-microsoft-com:office:office" xmlns:r="http://schemas.openxmlformats.org/officeDocument/2006/relationships" xmlns:m="http://schemas.openxmlformats.org/officeDocument/2006/math" xmlns:v="urn:schemas-microsoft-com:vml" xmlns:wp14="http://schemas.microsoft.com/office/word/2010/wordprocessingDrawing" xmlns:wp="http://schemas.openxmlformats.org/drawingml/2006/wordprocessingDrawing" xmlns:w10="urn:schemas-microsoft-com:office:word" xmlns:w="http://schemas.openxmlformats.org/wordprocessingml/2006/main" xmlns:w14="http://schemas.microsoft.com/office/word/2010/wordml" xmlns:w15="http://schemas.microsoft.com/office/word/2012/wordml" xmlns:w16cex="http://schemas.microsoft.com/office/word/2018/wordml/cex" xmlns:w16cid="http://schemas.microsoft.com/office/word/2016/wordml/cid" xmlns:w16="http://schemas.microsoft.com/office/word/2018/wordml" xmlns:w16sdtdh="http://schemas.microsoft.com/office/word/2020/wordml/sdtdatahash" xmlns:w16se="http://schemas.microsoft.com/office/word/2015/wordml/symex" xmlns:wpg="http://schemas.microsoft.com/office/word/2010/wordprocessingGroup" xmlns:wpi="http://schemas.microsoft.com/office/word/2010/wordprocessingInk" xmlns:wne="http://schemas.microsoft.com/office/word/2006/wordml" xmlns:wps="http://schemas.microsoft.com/office/word/2010/wordprocessingShape" mc:Ignorable="w14 w15 w16se w16cid w16 w16cex w16sdtdh wp14">
+<w:footnotes xmlns:wpc="http://schemas.microsoft.com/office/word/2010/wordprocessingCanvas" xmlns:cx="http://schemas.microsoft.com/office/drawing/2014/chartex" xmlns:cx1="http://schemas.microsoft.com/office/drawing/2015/9/8/chartex" xmlns:cx2="http://schemas.microsoft.com/office/drawing/2015/10/21/chartex" xmlns:cx3="http://schemas.microsoft.com/office/drawing/2016/5/9/chartex" xmlns:cx4="http://schemas.microsoft.com/office/drawing/2016/5/10/chartex" xmlns:cx5="http://schemas.microsoft.com/office/drawing/2016/5/11/chartex" xmlns:cx6="http://schemas.microsoft.com/office/drawing/2016/5/12/chartex" xmlns:cx7="http://schemas.microsoft.com/office/drawing/2016/5/13/chartex" xmlns:cx8="http://schemas.microsoft.com/office/drawing/2016/5/14/chartex" xmlns:mc="http://schemas.openxmlformats.org/markup-compatibility/2006" xmlns:aink="http://schemas.microsoft.com/office/drawing/2016/ink" xmlns:am3d="http://schemas.microsoft.com/office/drawing/2017/model3d" xmlns:o="urn:schemas-microsoft-com:office:office" xmlns:oel="http://schemas.microsoft.com/office/2019/extlst" xmlns:r="http://schemas.openxmlformats.org/officeDocument/2006/relationships" xmlns:m="http://schemas.openxmlformats.org/officeDocument/2006/math" xmlns:v="urn:schemas-microsoft-com:vml" xmlns:wp14="http://schemas.microsoft.com/office/word/2010/wordprocessingDrawing" xmlns:wp="http://schemas.openxmlformats.org/drawingml/2006/wordprocessingDrawing" xmlns:w10="urn:schemas-microsoft-com:office:word" xmlns:w="http://schemas.openxmlformats.org/wordprocessingml/2006/main" xmlns:w14="http://schemas.microsoft.com/office/word/2010/wordml" xmlns:w15="http://schemas.microsoft.com/office/word/2012/wordml" xmlns:w16cex="http://schemas.microsoft.com/office/word/2018/wordml/cex" xmlns:w16cid="http://schemas.microsoft.com/office/word/2016/wordml/cid" xmlns:w16="http://schemas.microsoft.com/office/word/2018/wordml" xmlns:w16sdtdh="http://schemas.microsoft.com/office/word/2020/wordml/sdtdatahash" xmlns:w16se="http://schemas.microsoft.com/office/word/2015/wordml/symex" xmlns:wpg="http://schemas.microsoft.com/office/word/2010/wordprocessingGroup" xmlns:wpi="http://schemas.microsoft.com/office/word/2010/wordprocessingInk" xmlns:wne="http://schemas.microsoft.com/office/word/2006/wordml" xmlns:wps="http://schemas.microsoft.com/office/word/2010/wordprocessingShape" mc:Ignorable="w14 w15 w16se w16cid w16 w16cex w16sdtdh wp14">
   <w:footnote w:type="separator" w:id="-1">
     <w:p>
       <w:r>
@@ -18217,7 +18453,7 @@
 </file>
 
 <file path=word/header1.xml><?xml version="1.0" encoding="utf-8"?>
-<w:hdr xmlns:wpc="http://schemas.microsoft.com/office/word/2010/wordprocessingCanvas" xmlns:cx="http://schemas.microsoft.com/office/drawing/2014/chartex" xmlns:cx1="http://schemas.microsoft.com/office/drawing/2015/9/8/chartex" xmlns:cx2="http://schemas.microsoft.com/office/drawing/2015/10/21/chartex" xmlns:cx3="http://schemas.microsoft.com/office/drawing/2016/5/9/chartex" xmlns:cx4="http://schemas.microsoft.com/office/drawing/2016/5/10/chartex" xmlns:cx5="http://schemas.microsoft.com/office/drawing/2016/5/11/chartex" xmlns:cx6="http://schemas.microsoft.com/office/drawing/2016/5/12/chartex" xmlns:cx7="http://schemas.microsoft.com/office/drawing/2016/5/13/chartex" xmlns:cx8="http://schemas.microsoft.com/office/drawing/2016/5/14/chartex" xmlns:mc="http://schemas.openxmlformats.org/markup-compatibility/2006" xmlns:aink="http://schemas.microsoft.com/office/drawing/2016/ink" xmlns:am3d="http://schemas.microsoft.com/office/drawing/2017/model3d" xmlns:o="urn:schemas-microsoft-com:office:office" xmlns:r="http://schemas.openxmlformats.org/officeDocument/2006/relationships" xmlns:m="http://schemas.openxmlformats.org/officeDocument/2006/math" xmlns:v="urn:schemas-microsoft-com:vml" xmlns:wp14="http://schemas.microsoft.com/office/word/2010/wordprocessingDrawing" xmlns:wp="http://schemas.openxmlformats.org/drawingml/2006/wordprocessingDrawing" xmlns:w10="urn:schemas-microsoft-com:office:word" xmlns:w="http://schemas.openxmlformats.org/wordprocessingml/2006/main" xmlns:w14="http://schemas.microsoft.com/office/word/2010/wordml" xmlns:w15="http://schemas.microsoft.com/office/word/2012/wordml" xmlns:w16cex="http://schemas.microsoft.com/office/word/2018/wordml/cex" xmlns:w16cid="http://schemas.microsoft.com/office/word/2016/wordml/cid" xmlns:w16="http://schemas.microsoft.com/office/word/2018/wordml" xmlns:w16sdtdh="http://schemas.microsoft.com/office/word/2020/wordml/sdtdatahash" xmlns:w16se="http://schemas.microsoft.com/office/word/2015/wordml/symex" xmlns:wpg="http://schemas.microsoft.com/office/word/2010/wordprocessingGroup" xmlns:wpi="http://schemas.microsoft.com/office/word/2010/wordprocessingInk" xmlns:wne="http://schemas.microsoft.com/office/word/2006/wordml" xmlns:wps="http://schemas.microsoft.com/office/word/2010/wordprocessingShape" mc:Ignorable="w14 w15 w16se w16cid w16 w16cex w16sdtdh wp14">
+<w:hdr xmlns:wpc="http://schemas.microsoft.com/office/word/2010/wordprocessingCanvas" xmlns:cx="http://schemas.microsoft.com/office/drawing/2014/chartex" xmlns:cx1="http://schemas.microsoft.com/office/drawing/2015/9/8/chartex" xmlns:cx2="http://schemas.microsoft.com/office/drawing/2015/10/21/chartex" xmlns:cx3="http://schemas.microsoft.com/office/drawing/2016/5/9/chartex" xmlns:cx4="http://schemas.microsoft.com/office/drawing/2016/5/10/chartex" xmlns:cx5="http://schemas.microsoft.com/office/drawing/2016/5/11/chartex" xmlns:cx6="http://schemas.microsoft.com/office/drawing/2016/5/12/chartex" xmlns:cx7="http://schemas.microsoft.com/office/drawing/2016/5/13/chartex" xmlns:cx8="http://schemas.microsoft.com/office/drawing/2016/5/14/chartex" xmlns:mc="http://schemas.openxmlformats.org/markup-compatibility/2006" xmlns:aink="http://schemas.microsoft.com/office/drawing/2016/ink" xmlns:am3d="http://schemas.microsoft.com/office/drawing/2017/model3d" xmlns:o="urn:schemas-microsoft-com:office:office" xmlns:oel="http://schemas.microsoft.com/office/2019/extlst" xmlns:r="http://schemas.openxmlformats.org/officeDocument/2006/relationships" xmlns:m="http://schemas.openxmlformats.org/officeDocument/2006/math" xmlns:v="urn:schemas-microsoft-com:vml" xmlns:wp14="http://schemas.microsoft.com/office/word/2010/wordprocessingDrawing" xmlns:wp="http://schemas.openxmlformats.org/drawingml/2006/wordprocessingDrawing" xmlns:w10="urn:schemas-microsoft-com:office:word" xmlns:w="http://schemas.openxmlformats.org/wordprocessingml/2006/main" xmlns:w14="http://schemas.microsoft.com/office/word/2010/wordml" xmlns:w15="http://schemas.microsoft.com/office/word/2012/wordml" xmlns:w16cex="http://schemas.microsoft.com/office/word/2018/wordml/cex" xmlns:w16cid="http://schemas.microsoft.com/office/word/2016/wordml/cid" xmlns:w16="http://schemas.microsoft.com/office/word/2018/wordml" xmlns:w16sdtdh="http://schemas.microsoft.com/office/word/2020/wordml/sdtdatahash" xmlns:w16se="http://schemas.microsoft.com/office/word/2015/wordml/symex" xmlns:wpg="http://schemas.microsoft.com/office/word/2010/wordprocessingGroup" xmlns:wpi="http://schemas.microsoft.com/office/word/2010/wordprocessingInk" xmlns:wne="http://schemas.microsoft.com/office/word/2006/wordml" xmlns:wps="http://schemas.microsoft.com/office/word/2010/wordprocessingShape" mc:Ignorable="w14 w15 w16se w16cid w16 w16cex w16sdtdh wp14">
   <w:p>
     <w:pPr>
       <w:pStyle w:val="Header"/>
@@ -18299,7 +18535,7 @@
         </mc:Choice>
         <mc:Fallback>
           <w:pict>
-            <v:line w14:anchorId="1EF71E0A" id="Line 38" o:spid="_x0000_s1026" style="position:absolute;z-index:251659264;visibility:visible;mso-wrap-style:square;mso-width-percent:0;mso-height-percent:0;mso-wrap-distance-left:9pt;mso-wrap-distance-top:0;mso-wrap-distance-right:9pt;mso-wrap-distance-bottom:0;mso-position-horizontal:absolute;mso-position-horizontal-relative:page;mso-position-vertical:absolute;mso-position-vertical-relative:page;mso-width-percent:0;mso-height-percent:0;mso-width-relative:page;mso-height-relative:page" from="1in,50.4pt" to="561.6pt,50.4pt" o:gfxdata="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" o:allowincell="f">
+            <v:line w14:anchorId="322A6638" id="Line 38" o:spid="_x0000_s1026" style="position:absolute;z-index:251659264;visibility:visible;mso-wrap-style:square;mso-width-percent:0;mso-height-percent:0;mso-wrap-distance-left:9pt;mso-wrap-distance-top:0;mso-wrap-distance-right:9pt;mso-wrap-distance-bottom:0;mso-position-horizontal:absolute;mso-position-horizontal-relative:page;mso-position-vertical:absolute;mso-position-vertical-relative:page;mso-width-percent:0;mso-height-percent:0;mso-width-relative:page;mso-height-relative:page" from="1in,50.4pt" to="561.6pt,50.4pt" o:gfxdata="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" o:allowincell="f">
               <w10:wrap anchorx="page" anchory="page"/>
             </v:line>
           </w:pict>
@@ -18336,7 +18572,7 @@
 </file>
 
 <file path=word/header2.xml><?xml version="1.0" encoding="utf-8"?>
-<w:hdr xmlns:wpc="http://schemas.microsoft.com/office/word/2010/wordprocessingCanvas" xmlns:cx="http://schemas.microsoft.com/office/drawing/2014/chartex" xmlns:cx1="http://schemas.microsoft.com/office/drawing/2015/9/8/chartex" xmlns:cx2="http://schemas.microsoft.com/office/drawing/2015/10/21/chartex" xmlns:cx3="http://schemas.microsoft.com/office/drawing/2016/5/9/chartex" xmlns:cx4="http://schemas.microsoft.com/office/drawing/2016/5/10/chartex" xmlns:cx5="http://schemas.microsoft.com/office/drawing/2016/5/11/chartex" xmlns:cx6="http://schemas.microsoft.com/office/drawing/2016/5/12/chartex" xmlns:cx7="http://schemas.microsoft.com/office/drawing/2016/5/13/chartex" xmlns:cx8="http://schemas.microsoft.com/office/drawing/2016/5/14/chartex" xmlns:mc="http://schemas.openxmlformats.org/markup-compatibility/2006" xmlns:aink="http://schemas.microsoft.com/office/drawing/2016/ink" xmlns:am3d="http://schemas.microsoft.com/office/drawing/2017/model3d" xmlns:o="urn:schemas-microsoft-com:office:office" xmlns:r="http://schemas.openxmlformats.org/officeDocument/2006/relationships" xmlns:m="http://schemas.openxmlformats.org/officeDocument/2006/math" xmlns:v="urn:schemas-microsoft-com:vml" xmlns:wp14="http://schemas.microsoft.com/office/word/2010/wordprocessingDrawing" xmlns:wp="http://schemas.openxmlformats.org/drawingml/2006/wordprocessingDrawing" xmlns:w10="urn:schemas-microsoft-com:office:word" xmlns:w="http://schemas.openxmlformats.org/wordprocessingml/2006/main" xmlns:w14="http://schemas.microsoft.com/office/word/2010/wordml" xmlns:w15="http://schemas.microsoft.com/office/word/2012/wordml" xmlns:w16cex="http://schemas.microsoft.com/office/word/2018/wordml/cex" xmlns:w16cid="http://schemas.microsoft.com/office/word/2016/wordml/cid" xmlns:w16="http://schemas.microsoft.com/office/word/2018/wordml" xmlns:w16sdtdh="http://schemas.microsoft.com/office/word/2020/wordml/sdtdatahash" xmlns:w16se="http://schemas.microsoft.com/office/word/2015/wordml/symex" xmlns:wpg="http://schemas.microsoft.com/office/word/2010/wordprocessingGroup" xmlns:wpi="http://schemas.microsoft.com/office/word/2010/wordprocessingInk" xmlns:wne="http://schemas.microsoft.com/office/word/2006/wordml" xmlns:wps="http://schemas.microsoft.com/office/word/2010/wordprocessingShape" mc:Ignorable="w14 w15 w16se w16cid w16 w16cex w16sdtdh wp14">
+<w:hdr xmlns:wpc="http://schemas.microsoft.com/office/word/2010/wordprocessingCanvas" xmlns:cx="http://schemas.microsoft.com/office/drawing/2014/chartex" xmlns:cx1="http://schemas.microsoft.com/office/drawing/2015/9/8/chartex" xmlns:cx2="http://schemas.microsoft.com/office/drawing/2015/10/21/chartex" xmlns:cx3="http://schemas.microsoft.com/office/drawing/2016/5/9/chartex" xmlns:cx4="http://schemas.microsoft.com/office/drawing/2016/5/10/chartex" xmlns:cx5="http://schemas.microsoft.com/office/drawing/2016/5/11/chartex" xmlns:cx6="http://schemas.microsoft.com/office/drawing/2016/5/12/chartex" xmlns:cx7="http://schemas.microsoft.com/office/drawing/2016/5/13/chartex" xmlns:cx8="http://schemas.microsoft.com/office/drawing/2016/5/14/chartex" xmlns:mc="http://schemas.openxmlformats.org/markup-compatibility/2006" xmlns:aink="http://schemas.microsoft.com/office/drawing/2016/ink" xmlns:am3d="http://schemas.microsoft.com/office/drawing/2017/model3d" xmlns:o="urn:schemas-microsoft-com:office:office" xmlns:oel="http://schemas.microsoft.com/office/2019/extlst" xmlns:r="http://schemas.openxmlformats.org/officeDocument/2006/relationships" xmlns:m="http://schemas.openxmlformats.org/officeDocument/2006/math" xmlns:v="urn:schemas-microsoft-com:vml" xmlns:wp14="http://schemas.microsoft.com/office/word/2010/wordprocessingDrawing" xmlns:wp="http://schemas.openxmlformats.org/drawingml/2006/wordprocessingDrawing" xmlns:w10="urn:schemas-microsoft-com:office:word" xmlns:w="http://schemas.openxmlformats.org/wordprocessingml/2006/main" xmlns:w14="http://schemas.microsoft.com/office/word/2010/wordml" xmlns:w15="http://schemas.microsoft.com/office/word/2012/wordml" xmlns:w16cex="http://schemas.microsoft.com/office/word/2018/wordml/cex" xmlns:w16cid="http://schemas.microsoft.com/office/word/2016/wordml/cid" xmlns:w16="http://schemas.microsoft.com/office/word/2018/wordml" xmlns:w16sdtdh="http://schemas.microsoft.com/office/word/2020/wordml/sdtdatahash" xmlns:w16se="http://schemas.microsoft.com/office/word/2015/wordml/symex" xmlns:wpg="http://schemas.microsoft.com/office/word/2010/wordprocessingGroup" xmlns:wpi="http://schemas.microsoft.com/office/word/2010/wordprocessingInk" xmlns:wne="http://schemas.microsoft.com/office/word/2006/wordml" xmlns:wps="http://schemas.microsoft.com/office/word/2010/wordprocessingShape" mc:Ignorable="w14 w15 w16se w16cid w16 w16cex w16sdtdh wp14">
   <w:p>
     <w:pPr>
       <w:pStyle w:val="Header"/>
@@ -18412,7 +18648,7 @@
         </mc:Choice>
         <mc:Fallback>
           <w:pict>
-            <v:line w14:anchorId="43722CED" id="Line 30" o:spid="_x0000_s1026" style="position:absolute;z-index:251656192;visibility:visible;mso-wrap-style:square;mso-width-percent:0;mso-height-percent:0;mso-wrap-distance-left:9pt;mso-wrap-distance-top:0;mso-wrap-distance-right:9pt;mso-wrap-distance-bottom:0;mso-position-horizontal:absolute;mso-position-horizontal-relative:page;mso-position-vertical:absolute;mso-position-vertical-relative:page;mso-width-percent:0;mso-height-percent:0;mso-width-relative:page;mso-height-relative:page" from="1in,50.4pt" to="540pt,50.4pt" o:gfxdata="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" o:allowincell="f">
+            <v:line w14:anchorId="0A6EE373" id="Line 30" o:spid="_x0000_s1026" style="position:absolute;z-index:251656192;visibility:visible;mso-wrap-style:square;mso-width-percent:0;mso-height-percent:0;mso-wrap-distance-left:9pt;mso-wrap-distance-top:0;mso-wrap-distance-right:9pt;mso-wrap-distance-bottom:0;mso-position-horizontal:absolute;mso-position-horizontal-relative:page;mso-position-vertical:absolute;mso-position-vertical-relative:page;mso-width-percent:0;mso-height-percent:0;mso-width-relative:page;mso-height-relative:page" from="1in,50.4pt" to="540pt,50.4pt" o:gfxdata="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" o:allowincell="f">
               <w10:wrap anchorx="page" anchory="page"/>
             </v:line>
           </w:pict>
@@ -18431,7 +18667,7 @@
 </file>
 
 <file path=word/numbering.xml><?xml version="1.0" encoding="utf-8"?>
-<w:numbering xmlns:wpc="http://schemas.microsoft.com/office/word/2010/wordprocessingCanvas" xmlns:cx="http://schemas.microsoft.com/office/drawing/2014/chartex" xmlns:cx1="http://schemas.microsoft.com/office/drawing/2015/9/8/chartex" xmlns:cx2="http://schemas.microsoft.com/office/drawing/2015/10/21/chartex" xmlns:cx3="http://schemas.microsoft.com/office/drawing/2016/5/9/chartex" xmlns:cx4="http://schemas.microsoft.com/office/drawing/2016/5/10/chartex" xmlns:cx5="http://schemas.microsoft.com/office/drawing/2016/5/11/chartex" xmlns:cx6="http://schemas.microsoft.com/office/drawing/2016/5/12/chartex" xmlns:cx7="http://schemas.microsoft.com/office/drawing/2016/5/13/chartex" xmlns:cx8="http://schemas.microsoft.com/office/drawing/2016/5/14/chartex" xmlns:mc="http://schemas.openxmlformats.org/markup-compatibility/2006" xmlns:aink="http://schemas.microsoft.com/office/drawing/2016/ink" xmlns:am3d="http://schemas.microsoft.com/office/drawing/2017/model3d" xmlns:o="urn:schemas-microsoft-com:office:office" xmlns:r="http://schemas.openxmlformats.org/officeDocument/2006/relationships" xmlns:m="http://schemas.openxmlformats.org/officeDocument/2006/math" xmlns:v="urn:schemas-microsoft-com:vml" xmlns:wp14="http://schemas.microsoft.com/office/word/2010/wordprocessingDrawing" xmlns:wp="http://schemas.openxmlformats.org/drawingml/2006/wordprocessingDrawing" xmlns:w10="urn:schemas-microsoft-com:office:word" xmlns:w="http://schemas.openxmlformats.org/wordprocessingml/2006/main" xmlns:w14="http://schemas.microsoft.com/office/word/2010/wordml" xmlns:w15="http://schemas.microsoft.com/office/word/2012/wordml" xmlns:w16cex="http://schemas.microsoft.com/office/word/2018/wordml/cex" xmlns:w16cid="http://schemas.microsoft.com/office/word/2016/wordml/cid" xmlns:w16="http://schemas.microsoft.com/office/word/2018/wordml" xmlns:w16sdtdh="http://schemas.microsoft.com/office/word/2020/wordml/sdtdatahash" xmlns:w16se="http://schemas.microsoft.com/office/word/2015/wordml/symex" xmlns:wpg="http://schemas.microsoft.com/office/word/2010/wordprocessingGroup" xmlns:wpi="http://schemas.microsoft.com/office/word/2010/wordprocessingInk" xmlns:wne="http://schemas.microsoft.com/office/word/2006/wordml" xmlns:wps="http://schemas.microsoft.com/office/word/2010/wordprocessingShape" mc:Ignorable="w14 w15 w16se w16cid w16 w16cex w16sdtdh wp14">
+<w:numbering xmlns:wpc="http://schemas.microsoft.com/office/word/2010/wordprocessingCanvas" xmlns:cx="http://schemas.microsoft.com/office/drawing/2014/chartex" xmlns:cx1="http://schemas.microsoft.com/office/drawing/2015/9/8/chartex" xmlns:cx2="http://schemas.microsoft.com/office/drawing/2015/10/21/chartex" xmlns:cx3="http://schemas.microsoft.com/office/drawing/2016/5/9/chartex" xmlns:cx4="http://schemas.microsoft.com/office/drawing/2016/5/10/chartex" xmlns:cx5="http://schemas.microsoft.com/office/drawing/2016/5/11/chartex" xmlns:cx6="http://schemas.microsoft.com/office/drawing/2016/5/12/chartex" xmlns:cx7="http://schemas.microsoft.com/office/drawing/2016/5/13/chartex" xmlns:cx8="http://schemas.microsoft.com/office/drawing/2016/5/14/chartex" xmlns:mc="http://schemas.openxmlformats.org/markup-compatibility/2006" xmlns:aink="http://schemas.microsoft.com/office/drawing/2016/ink" xmlns:am3d="http://schemas.microsoft.com/office/drawing/2017/model3d" xmlns:o="urn:schemas-microsoft-com:office:office" xmlns:oel="http://schemas.microsoft.com/office/2019/extlst" xmlns:r="http://schemas.openxmlformats.org/officeDocument/2006/relationships" xmlns:m="http://schemas.openxmlformats.org/officeDocument/2006/math" xmlns:v="urn:schemas-microsoft-com:vml" xmlns:wp14="http://schemas.microsoft.com/office/word/2010/wordprocessingDrawing" xmlns:wp="http://schemas.openxmlformats.org/drawingml/2006/wordprocessingDrawing" xmlns:w10="urn:schemas-microsoft-com:office:word" xmlns:w="http://schemas.openxmlformats.org/wordprocessingml/2006/main" xmlns:w14="http://schemas.microsoft.com/office/word/2010/wordml" xmlns:w15="http://schemas.microsoft.com/office/word/2012/wordml" xmlns:w16cex="http://schemas.microsoft.com/office/word/2018/wordml/cex" xmlns:w16cid="http://schemas.microsoft.com/office/word/2016/wordml/cid" xmlns:w16="http://schemas.microsoft.com/office/word/2018/wordml" xmlns:w16sdtdh="http://schemas.microsoft.com/office/word/2020/wordml/sdtdatahash" xmlns:w16se="http://schemas.microsoft.com/office/word/2015/wordml/symex" xmlns:wpg="http://schemas.microsoft.com/office/word/2010/wordprocessingGroup" xmlns:wpi="http://schemas.microsoft.com/office/word/2010/wordprocessingInk" xmlns:wne="http://schemas.microsoft.com/office/word/2006/wordml" xmlns:wps="http://schemas.microsoft.com/office/word/2010/wordprocessingShape" mc:Ignorable="w14 w15 w16se w16cid w16 w16cex w16sdtdh wp14">
   <w:abstractNum w:abstractNumId="0" w15:restartNumberingAfterBreak="0">
     <w:nsid w:val="000155C1"/>
     <w:multiLevelType w:val="hybridMultilevel"/>
@@ -19120,6 +19356,119 @@
     </w:lvl>
   </w:abstractNum>
   <w:abstractNum w:abstractNumId="7" w15:restartNumberingAfterBreak="0">
+    <w:nsid w:val="427127E5"/>
+    <w:multiLevelType w:val="hybridMultilevel"/>
+    <w:tmpl w:val="739C906E"/>
+    <w:lvl w:ilvl="0" w:tplc="EC1C6B6C">
+      <w:start w:val="292"/>
+      <w:numFmt w:val="bullet"/>
+      <w:lvlText w:val="-"/>
+      <w:lvlJc w:val="left"/>
+      <w:pPr>
+        <w:ind w:left="580" w:hanging="360"/>
+      </w:pPr>
+      <w:rPr>
+        <w:rFonts w:ascii="Times New Roman" w:eastAsia="Times New Roman" w:hAnsi="Times New Roman" w:cs="Times New Roman" w:hint="default"/>
+      </w:rPr>
+    </w:lvl>
+    <w:lvl w:ilvl="1" w:tplc="04090003" w:tentative="1">
+      <w:start w:val="1"/>
+      <w:numFmt w:val="bullet"/>
+      <w:lvlText w:val="o"/>
+      <w:lvlJc w:val="left"/>
+      <w:pPr>
+        <w:ind w:left="1300" w:hanging="360"/>
+      </w:pPr>
+      <w:rPr>
+        <w:rFonts w:ascii="Courier New" w:hAnsi="Courier New" w:cs="Courier New" w:hint="default"/>
+      </w:rPr>
+    </w:lvl>
+    <w:lvl w:ilvl="2" w:tplc="04090005" w:tentative="1">
+      <w:start w:val="1"/>
+      <w:numFmt w:val="bullet"/>
+      <w:lvlText w:val=""/>
+      <w:lvlJc w:val="left"/>
+      <w:pPr>
+        <w:ind w:left="2020" w:hanging="360"/>
+      </w:pPr>
+      <w:rPr>
+        <w:rFonts w:ascii="Wingdings" w:hAnsi="Wingdings" w:hint="default"/>
+      </w:rPr>
+    </w:lvl>
+    <w:lvl w:ilvl="3" w:tplc="04090001" w:tentative="1">
+      <w:start w:val="1"/>
+      <w:numFmt w:val="bullet"/>
+      <w:lvlText w:val=""/>
+      <w:lvlJc w:val="left"/>
+      <w:pPr>
+        <w:ind w:left="2740" w:hanging="360"/>
+      </w:pPr>
+      <w:rPr>
+        <w:rFonts w:ascii="Symbol" w:hAnsi="Symbol" w:hint="default"/>
+      </w:rPr>
+    </w:lvl>
+    <w:lvl w:ilvl="4" w:tplc="04090003" w:tentative="1">
+      <w:start w:val="1"/>
+      <w:numFmt w:val="bullet"/>
+      <w:lvlText w:val="o"/>
+      <w:lvlJc w:val="left"/>
+      <w:pPr>
+        <w:ind w:left="3460" w:hanging="360"/>
+      </w:pPr>
+      <w:rPr>
+        <w:rFonts w:ascii="Courier New" w:hAnsi="Courier New" w:cs="Courier New" w:hint="default"/>
+      </w:rPr>
+    </w:lvl>
+    <w:lvl w:ilvl="5" w:tplc="04090005" w:tentative="1">
+      <w:start w:val="1"/>
+      <w:numFmt w:val="bullet"/>
+      <w:lvlText w:val=""/>
+      <w:lvlJc w:val="left"/>
+      <w:pPr>
+        <w:ind w:left="4180" w:hanging="360"/>
+      </w:pPr>
+      <w:rPr>
+        <w:rFonts w:ascii="Wingdings" w:hAnsi="Wingdings" w:hint="default"/>
+      </w:rPr>
+    </w:lvl>
+    <w:lvl w:ilvl="6" w:tplc="04090001" w:tentative="1">
+      <w:start w:val="1"/>
+      <w:numFmt w:val="bullet"/>
+      <w:lvlText w:val=""/>
+      <w:lvlJc w:val="left"/>
+      <w:pPr>
+        <w:ind w:left="4900" w:hanging="360"/>
+      </w:pPr>
+      <w:rPr>
+        <w:rFonts w:ascii="Symbol" w:hAnsi="Symbol" w:hint="default"/>
+      </w:rPr>
+    </w:lvl>
+    <w:lvl w:ilvl="7" w:tplc="04090003" w:tentative="1">
+      <w:start w:val="1"/>
+      <w:numFmt w:val="bullet"/>
+      <w:lvlText w:val="o"/>
+      <w:lvlJc w:val="left"/>
+      <w:pPr>
+        <w:ind w:left="5620" w:hanging="360"/>
+      </w:pPr>
+      <w:rPr>
+        <w:rFonts w:ascii="Courier New" w:hAnsi="Courier New" w:cs="Courier New" w:hint="default"/>
+      </w:rPr>
+    </w:lvl>
+    <w:lvl w:ilvl="8" w:tplc="04090005" w:tentative="1">
+      <w:start w:val="1"/>
+      <w:numFmt w:val="bullet"/>
+      <w:lvlText w:val=""/>
+      <w:lvlJc w:val="left"/>
+      <w:pPr>
+        <w:ind w:left="6340" w:hanging="360"/>
+      </w:pPr>
+      <w:rPr>
+        <w:rFonts w:ascii="Wingdings" w:hAnsi="Wingdings" w:hint="default"/>
+      </w:rPr>
+    </w:lvl>
+  </w:abstractNum>
+  <w:abstractNum w:abstractNumId="8" w15:restartNumberingAfterBreak="0">
     <w:nsid w:val="45DB13C5"/>
     <w:multiLevelType w:val="hybridMultilevel"/>
     <w:tmpl w:val="23A4AD5A"/>
@@ -19232,7 +19581,7 @@
       </w:rPr>
     </w:lvl>
   </w:abstractNum>
-  <w:abstractNum w:abstractNumId="8" w15:restartNumberingAfterBreak="0">
+  <w:abstractNum w:abstractNumId="9" w15:restartNumberingAfterBreak="0">
     <w:nsid w:val="492D177D"/>
     <w:multiLevelType w:val="hybridMultilevel"/>
     <w:tmpl w:val="7BDAFA30"/>
@@ -19345,7 +19694,7 @@
       </w:rPr>
     </w:lvl>
   </w:abstractNum>
-  <w:abstractNum w:abstractNumId="9" w15:restartNumberingAfterBreak="0">
+  <w:abstractNum w:abstractNumId="10" w15:restartNumberingAfterBreak="0">
     <w:nsid w:val="4A892E5C"/>
     <w:multiLevelType w:val="hybridMultilevel"/>
     <w:tmpl w:val="977E3F6A"/>
@@ -19434,7 +19783,7 @@
       </w:pPr>
     </w:lvl>
   </w:abstractNum>
-  <w:abstractNum w:abstractNumId="10" w15:restartNumberingAfterBreak="0">
+  <w:abstractNum w:abstractNumId="11" w15:restartNumberingAfterBreak="0">
     <w:nsid w:val="5F377EDD"/>
     <w:multiLevelType w:val="hybridMultilevel"/>
     <w:tmpl w:val="B30662CC"/>
@@ -19523,7 +19872,7 @@
       </w:pPr>
     </w:lvl>
   </w:abstractNum>
-  <w:abstractNum w:abstractNumId="11" w15:restartNumberingAfterBreak="0">
+  <w:abstractNum w:abstractNumId="12" w15:restartNumberingAfterBreak="0">
     <w:nsid w:val="60572D94"/>
     <w:multiLevelType w:val="hybridMultilevel"/>
     <w:tmpl w:val="977E3F6A"/>
@@ -19612,7 +19961,7 @@
       </w:pPr>
     </w:lvl>
   </w:abstractNum>
-  <w:abstractNum w:abstractNumId="12" w15:restartNumberingAfterBreak="0">
+  <w:abstractNum w:abstractNumId="13" w15:restartNumberingAfterBreak="0">
     <w:nsid w:val="60F32453"/>
     <w:multiLevelType w:val="hybridMultilevel"/>
     <w:tmpl w:val="98C8D63E"/>
@@ -19725,7 +20074,7 @@
       </w:rPr>
     </w:lvl>
   </w:abstractNum>
-  <w:abstractNum w:abstractNumId="13" w15:restartNumberingAfterBreak="0">
+  <w:abstractNum w:abstractNumId="14" w15:restartNumberingAfterBreak="0">
     <w:nsid w:val="664E1BBF"/>
     <w:multiLevelType w:val="hybridMultilevel"/>
     <w:tmpl w:val="D6B42FCE"/>
@@ -19817,7 +20166,7 @@
       </w:pPr>
     </w:lvl>
   </w:abstractNum>
-  <w:abstractNum w:abstractNumId="14" w15:restartNumberingAfterBreak="0">
+  <w:abstractNum w:abstractNumId="15" w15:restartNumberingAfterBreak="0">
     <w:nsid w:val="66CE4507"/>
     <w:multiLevelType w:val="hybridMultilevel"/>
     <w:tmpl w:val="C3260AE2"/>
@@ -19930,7 +20279,7 @@
       </w:rPr>
     </w:lvl>
   </w:abstractNum>
-  <w:abstractNum w:abstractNumId="15" w15:restartNumberingAfterBreak="0">
+  <w:abstractNum w:abstractNumId="16" w15:restartNumberingAfterBreak="0">
     <w:nsid w:val="6A451C39"/>
     <w:multiLevelType w:val="hybridMultilevel"/>
     <w:tmpl w:val="C520D114"/>
@@ -20043,53 +20392,56 @@
       </w:rPr>
     </w:lvl>
   </w:abstractNum>
-  <w:num w:numId="1">
+  <w:num w:numId="1" w16cid:durableId="25444494">
     <w:abstractNumId w:val="6"/>
   </w:num>
-  <w:num w:numId="2">
+  <w:num w:numId="2" w16cid:durableId="1856770148">
     <w:abstractNumId w:val="5"/>
   </w:num>
-  <w:num w:numId="3">
+  <w:num w:numId="3" w16cid:durableId="1496410870">
     <w:abstractNumId w:val="4"/>
   </w:num>
-  <w:num w:numId="4">
+  <w:num w:numId="4" w16cid:durableId="1259827353">
+    <w:abstractNumId w:val="12"/>
+  </w:num>
+  <w:num w:numId="5" w16cid:durableId="1699814940">
+    <w:abstractNumId w:val="13"/>
+  </w:num>
+  <w:num w:numId="6" w16cid:durableId="468205821">
+    <w:abstractNumId w:val="0"/>
+  </w:num>
+  <w:num w:numId="7" w16cid:durableId="1135828654">
+    <w:abstractNumId w:val="16"/>
+  </w:num>
+  <w:num w:numId="8" w16cid:durableId="1088845683">
+    <w:abstractNumId w:val="15"/>
+  </w:num>
+  <w:num w:numId="9" w16cid:durableId="895164025">
+    <w:abstractNumId w:val="1"/>
+  </w:num>
+  <w:num w:numId="10" w16cid:durableId="760490361">
+    <w:abstractNumId w:val="14"/>
+  </w:num>
+  <w:num w:numId="11" w16cid:durableId="526529009">
+    <w:abstractNumId w:val="8"/>
+  </w:num>
+  <w:num w:numId="12" w16cid:durableId="1629897867">
+    <w:abstractNumId w:val="9"/>
+  </w:num>
+  <w:num w:numId="13" w16cid:durableId="194075543">
+    <w:abstractNumId w:val="3"/>
+  </w:num>
+  <w:num w:numId="14" w16cid:durableId="716975848">
+    <w:abstractNumId w:val="2"/>
+  </w:num>
+  <w:num w:numId="15" w16cid:durableId="806437002">
     <w:abstractNumId w:val="11"/>
   </w:num>
-  <w:num w:numId="5">
-    <w:abstractNumId w:val="12"/>
-  </w:num>
-  <w:num w:numId="6">
-    <w:abstractNumId w:val="0"/>
-  </w:num>
-  <w:num w:numId="7">
-    <w:abstractNumId w:val="15"/>
-  </w:num>
-  <w:num w:numId="8">
-    <w:abstractNumId w:val="14"/>
-  </w:num>
-  <w:num w:numId="9">
-    <w:abstractNumId w:val="1"/>
-  </w:num>
-  <w:num w:numId="10">
-    <w:abstractNumId w:val="13"/>
-  </w:num>
-  <w:num w:numId="11">
-    <w:abstractNumId w:val="7"/>
-  </w:num>
-  <w:num w:numId="12">
-    <w:abstractNumId w:val="8"/>
-  </w:num>
-  <w:num w:numId="13">
-    <w:abstractNumId w:val="3"/>
-  </w:num>
-  <w:num w:numId="14">
-    <w:abstractNumId w:val="2"/>
-  </w:num>
-  <w:num w:numId="15">
+  <w:num w:numId="16" w16cid:durableId="1287657948">
     <w:abstractNumId w:val="10"/>
   </w:num>
-  <w:num w:numId="16">
-    <w:abstractNumId w:val="9"/>
+  <w:num w:numId="17" w16cid:durableId="878005856">
+    <w:abstractNumId w:val="7"/>
   </w:num>
   <w:numIdMacAtCleanup w:val="3"/>
 </w:numbering>

</xml_diff>

<commit_message>
CR26691-Removal of Bogalusa from eCoaching log
git-tfs-id: [https://tfs.omnicloud.local/tfs/cco%20program/]$/eCoaching_V2;C52814
</commit_message>
<xml_diff>
--- a/Requirements/CCO_eCoaching_Log_IQS_Layout.docx
+++ b/Requirements/CCO_eCoaching_Log_IQS_Layout.docx
@@ -279,7 +279,7 @@
           </mc:Choice>
           <mc:Fallback>
             <w:pict>
-              <v:line w14:anchorId="20C0F276" id="Line 232" o:spid="_x0000_s1026" style="position:absolute;z-index:251657728;visibility:visible;mso-wrap-style:square;mso-width-percent:0;mso-height-percent:0;mso-wrap-distance-left:9pt;mso-wrap-distance-top:0;mso-wrap-distance-right:9pt;mso-wrap-distance-bottom:0;mso-position-horizontal:absolute;mso-position-horizontal-relative:text;mso-position-vertical:absolute;mso-position-vertical-relative:text;mso-width-percent:0;mso-height-percent:0;mso-width-relative:page;mso-height-relative:page" from="367.2pt,33.3pt" to="439.25pt,33.35pt" o:gfxdata="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" o:allowincell="f">
+              <v:line w14:anchorId="174695D4" id="Line 232" o:spid="_x0000_s1026" style="position:absolute;z-index:251657728;visibility:visible;mso-wrap-style:square;mso-width-percent:0;mso-height-percent:0;mso-wrap-distance-left:9pt;mso-wrap-distance-top:0;mso-wrap-distance-right:9pt;mso-wrap-distance-bottom:0;mso-position-horizontal:absolute;mso-position-horizontal-relative:text;mso-position-vertical:absolute;mso-position-vertical-relative:text;mso-width-percent:0;mso-height-percent:0;mso-width-relative:page;mso-height-relative:page" from="367.2pt,33.3pt" to="439.25pt,33.35pt" o:gfxdata="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" o:allowincell="f">
                 <v:stroke startarrowwidth="narrow" startarrowlength="short" endarrowwidth="narrow" endarrowlength="short"/>
               </v:line>
             </w:pict>
@@ -357,7 +357,7 @@
           </mc:Choice>
           <mc:Fallback>
             <w:pict>
-              <v:line w14:anchorId="6AB5CEB4" id="Line 230" o:spid="_x0000_s1026" style="position:absolute;z-index:251655680;visibility:visible;mso-wrap-style:square;mso-width-percent:0;mso-height-percent:0;mso-wrap-distance-left:9pt;mso-wrap-distance-top:0;mso-wrap-distance-right:9pt;mso-wrap-distance-bottom:0;mso-position-horizontal:absolute;mso-position-horizontal-relative:text;mso-position-vertical:absolute;mso-position-vertical-relative:text;mso-width-percent:0;mso-height-percent:0;mso-width-relative:page;mso-height-relative:page" from="1in,33.3pt" to="266.45pt,33.35pt" o:gfxdata="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" o:allowincell="f">
+              <v:line w14:anchorId="3352A9BA" id="Line 230" o:spid="_x0000_s1026" style="position:absolute;z-index:251655680;visibility:visible;mso-wrap-style:square;mso-width-percent:0;mso-height-percent:0;mso-wrap-distance-left:9pt;mso-wrap-distance-top:0;mso-wrap-distance-right:9pt;mso-wrap-distance-bottom:0;mso-position-horizontal:absolute;mso-position-horizontal-relative:text;mso-position-vertical:absolute;mso-position-vertical-relative:text;mso-width-percent:0;mso-height-percent:0;mso-width-relative:page;mso-height-relative:page" from="1in,33.3pt" to="266.45pt,33.35pt" o:gfxdata="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" o:allowincell="f">
                 <v:stroke startarrowwidth="narrow" startarrowlength="short" endarrowwidth="narrow" endarrowlength="short"/>
               </v:line>
             </w:pict>
@@ -615,7 +615,7 @@
           </mc:Choice>
           <mc:Fallback>
             <w:pict>
-              <v:line w14:anchorId="418BD789" id="Line 234" o:spid="_x0000_s1026" style="position:absolute;z-index:251659776;visibility:visible;mso-wrap-style:square;mso-width-percent:0;mso-height-percent:0;mso-wrap-distance-left:9pt;mso-wrap-distance-top:0;mso-wrap-distance-right:9pt;mso-wrap-distance-bottom:0;mso-position-horizontal:absolute;mso-position-horizontal-relative:text;mso-position-vertical:absolute;mso-position-vertical-relative:text;mso-width-percent:0;mso-height-percent:0;mso-width-relative:page;mso-height-relative:page" from="115.2pt,.6pt" to="309.6pt,.6pt" o:gfxdata="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" o:allowincell="f">
+              <v:line w14:anchorId="35041AC1" id="Line 234" o:spid="_x0000_s1026" style="position:absolute;z-index:251659776;visibility:visible;mso-wrap-style:square;mso-width-percent:0;mso-height-percent:0;mso-wrap-distance-left:9pt;mso-wrap-distance-top:0;mso-wrap-distance-right:9pt;mso-wrap-distance-bottom:0;mso-position-horizontal:absolute;mso-position-horizontal-relative:text;mso-position-vertical:absolute;mso-position-vertical-relative:text;mso-width-percent:0;mso-height-percent:0;mso-width-relative:page;mso-height-relative:page" from="115.2pt,.6pt" to="309.6pt,.6pt" o:gfxdata="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" o:allowincell="f">
                 <v:stroke startarrowwidth="narrow" startarrowlength="short" endarrowwidth="narrow" endarrowlength="short"/>
               </v:line>
             </w:pict>
@@ -721,7 +721,7 @@
           </mc:Choice>
           <mc:Fallback>
             <w:pict>
-              <v:line w14:anchorId="2B8365B0" id="Line 233" o:spid="_x0000_s1026" style="position:absolute;z-index:251658752;visibility:visible;mso-wrap-style:square;mso-width-percent:0;mso-height-percent:0;mso-wrap-distance-left:9pt;mso-wrap-distance-top:0;mso-wrap-distance-right:9pt;mso-wrap-distance-bottom:0;mso-position-horizontal:absolute;mso-position-horizontal-relative:text;mso-position-vertical:absolute;mso-position-vertical-relative:text;mso-width-percent:0;mso-height-percent:0;mso-width-relative:page;mso-height-relative:page" from="374.4pt,34.75pt" to="446.45pt,34.8pt" o:gfxdata="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" o:allowincell="f">
+              <v:line w14:anchorId="0F54F17F" id="Line 233" o:spid="_x0000_s1026" style="position:absolute;z-index:251658752;visibility:visible;mso-wrap-style:square;mso-width-percent:0;mso-height-percent:0;mso-wrap-distance-left:9pt;mso-wrap-distance-top:0;mso-wrap-distance-right:9pt;mso-wrap-distance-bottom:0;mso-position-horizontal:absolute;mso-position-horizontal-relative:text;mso-position-vertical:absolute;mso-position-vertical-relative:text;mso-width-percent:0;mso-height-percent:0;mso-width-relative:page;mso-height-relative:page" from="374.4pt,34.75pt" to="446.45pt,34.8pt" o:gfxdata="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" o:allowincell="f">
                 <v:stroke startarrowwidth="narrow" startarrowlength="short" endarrowwidth="narrow" endarrowlength="short"/>
               </v:line>
             </w:pict>
@@ -799,7 +799,7 @@
           </mc:Choice>
           <mc:Fallback>
             <w:pict>
-              <v:line w14:anchorId="581C8920" id="Line 231" o:spid="_x0000_s1026" style="position:absolute;z-index:251656704;visibility:visible;mso-wrap-style:square;mso-width-percent:0;mso-height-percent:0;mso-wrap-distance-left:9pt;mso-wrap-distance-top:0;mso-wrap-distance-right:9pt;mso-wrap-distance-bottom:0;mso-position-horizontal:absolute;mso-position-horizontal-relative:text;mso-position-vertical:absolute;mso-position-vertical-relative:text;mso-width-percent:0;mso-height-percent:0;mso-width-relative:page;mso-height-relative:page" from="1in,32.75pt" to="266.45pt,32.8pt" o:gfxdata="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" o:allowincell="f">
+              <v:line w14:anchorId="4B318A93" id="Line 231" o:spid="_x0000_s1026" style="position:absolute;z-index:251656704;visibility:visible;mso-wrap-style:square;mso-width-percent:0;mso-height-percent:0;mso-wrap-distance-left:9pt;mso-wrap-distance-top:0;mso-wrap-distance-right:9pt;mso-wrap-distance-bottom:0;mso-position-horizontal:absolute;mso-position-horizontal-relative:text;mso-position-vertical:absolute;mso-position-vertical-relative:text;mso-width-percent:0;mso-height-percent:0;mso-width-relative:page;mso-height-relative:page" from="1in,32.75pt" to="266.45pt,32.8pt" o:gfxdata="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" o:allowincell="f">
                 <v:stroke startarrowwidth="narrow" startarrowlength="short" endarrowwidth="narrow" endarrowlength="short"/>
               </v:line>
             </w:pict>
@@ -4741,6 +4741,120 @@
             </w:r>
             <w:r>
               <w:t>3 El Paso</w:t>
+            </w:r>
+          </w:p>
+        </w:tc>
+        <w:tc>
+          <w:tcPr>
+            <w:tcW w:w="1822" w:type="dxa"/>
+          </w:tcPr>
+          <w:p>
+            <w:pPr>
+              <w:pStyle w:val="hdr1"/>
+              <w:ind w:left="0"/>
+              <w:jc w:val="left"/>
+              <w:rPr>
+                <w:sz w:val="20"/>
+              </w:rPr>
+            </w:pPr>
+            <w:r>
+              <w:rPr>
+                <w:sz w:val="20"/>
+              </w:rPr>
+              <w:t>Jackie Miller</w:t>
+            </w:r>
+          </w:p>
+        </w:tc>
+      </w:tr>
+      <w:tr>
+        <w:trPr>
+          <w:jc w:val="center"/>
+        </w:trPr>
+        <w:tc>
+          <w:tcPr>
+            <w:tcW w:w="1440" w:type="dxa"/>
+          </w:tcPr>
+          <w:p>
+            <w:pPr>
+              <w:pStyle w:val="hdr1"/>
+              <w:ind w:left="0"/>
+              <w:jc w:val="left"/>
+              <w:rPr>
+                <w:sz w:val="20"/>
+              </w:rPr>
+            </w:pPr>
+            <w:r>
+              <w:rPr>
+                <w:sz w:val="20"/>
+              </w:rPr>
+              <w:t>0</w:t>
+            </w:r>
+            <w:r>
+              <w:rPr>
+                <w:sz w:val="20"/>
+              </w:rPr>
+              <w:t>6/</w:t>
+            </w:r>
+            <w:r>
+              <w:rPr>
+                <w:sz w:val="20"/>
+              </w:rPr>
+              <w:t>0</w:t>
+            </w:r>
+            <w:r>
+              <w:rPr>
+                <w:sz w:val="20"/>
+              </w:rPr>
+              <w:t>5/2023</w:t>
+            </w:r>
+          </w:p>
+        </w:tc>
+        <w:tc>
+          <w:tcPr>
+            <w:tcW w:w="6152" w:type="dxa"/>
+          </w:tcPr>
+          <w:p>
+            <w:pPr>
+              <w:rPr>
+                <w:rFonts w:cstheme="minorHAnsi"/>
+              </w:rPr>
+            </w:pPr>
+            <w:r>
+              <w:t>TFS26691-R</w:t>
+            </w:r>
+            <w:r>
+              <w:rPr>
+                <w:rFonts w:cstheme="minorHAnsi"/>
+              </w:rPr>
+              <w:t xml:space="preserve">emoval of Bogalusa from </w:t>
+            </w:r>
+            <w:proofErr w:type="spellStart"/>
+            <w:r>
+              <w:rPr>
+                <w:rFonts w:cstheme="minorHAnsi"/>
+              </w:rPr>
+              <w:t>eCoaching</w:t>
+            </w:r>
+            <w:proofErr w:type="spellEnd"/>
+            <w:r>
+              <w:rPr>
+                <w:rFonts w:cstheme="minorHAnsi"/>
+              </w:rPr>
+              <w:t xml:space="preserve"> log</w:t>
+            </w:r>
+          </w:p>
+          <w:p>
+            <w:r>
+              <w:t>Updated 1.1 #3 and 1.2 #4 by removing Evaluation Site Id #2</w:t>
+            </w:r>
+            <w:r>
+              <w:t>80</w:t>
+            </w:r>
+            <w:r>
+              <w:t xml:space="preserve"> </w:t>
+            </w:r>
+            <w:r>
+              <w:t>Bogalusa</w:t>
             </w:r>
           </w:p>
         </w:tc>
@@ -5620,21 +5734,6 @@
                 <w:sz w:val="22"/>
                 <w:szCs w:val="22"/>
               </w:rPr>
-              <w:t>280 – Bogalusa</w:t>
-            </w:r>
-          </w:p>
-          <w:p>
-            <w:pPr>
-              <w:rPr>
-                <w:sz w:val="22"/>
-                <w:szCs w:val="22"/>
-              </w:rPr>
-            </w:pPr>
-            <w:r>
-              <w:rPr>
-                <w:sz w:val="22"/>
-                <w:szCs w:val="22"/>
-              </w:rPr>
               <w:t>281 – Hattiesburg</w:t>
             </w:r>
           </w:p>
@@ -11621,21 +11720,6 @@
                 <w:szCs w:val="22"/>
               </w:rPr>
               <w:t>279 – London</w:t>
-            </w:r>
-          </w:p>
-          <w:p>
-            <w:pPr>
-              <w:rPr>
-                <w:sz w:val="22"/>
-                <w:szCs w:val="22"/>
-              </w:rPr>
-            </w:pPr>
-            <w:r>
-              <w:rPr>
-                <w:sz w:val="22"/>
-                <w:szCs w:val="22"/>
-              </w:rPr>
-              <w:t>280 – Bogalusa</w:t>
             </w:r>
           </w:p>
           <w:p>
@@ -18173,7 +18257,7 @@
         </mc:Choice>
         <mc:Fallback>
           <w:pict>
-            <v:line w14:anchorId="2BA17133" id="Line 39" o:spid="_x0000_s1026" style="position:absolute;z-index:251658240;visibility:visible;mso-wrap-style:square;mso-width-percent:0;mso-height-percent:0;mso-wrap-distance-left:9pt;mso-wrap-distance-top:0;mso-wrap-distance-right:9pt;mso-wrap-distance-bottom:0;mso-position-horizontal:absolute;mso-position-horizontal-relative:text;mso-position-vertical:absolute;mso-position-vertical-relative:text;mso-width-percent:0;mso-height-percent:0;mso-width-relative:page;mso-height-relative:page" from="0,1.8pt" to="475.2pt,1.8pt" o:gfxdata="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" o:allowincell="f"/>
+            <v:line w14:anchorId="11FA79E4" id="Line 39" o:spid="_x0000_s1026" style="position:absolute;z-index:251658240;visibility:visible;mso-wrap-style:square;mso-width-percent:0;mso-height-percent:0;mso-wrap-distance-left:9pt;mso-wrap-distance-top:0;mso-wrap-distance-right:9pt;mso-wrap-distance-bottom:0;mso-position-horizontal:absolute;mso-position-horizontal-relative:text;mso-position-vertical:absolute;mso-position-vertical-relative:text;mso-width-percent:0;mso-height-percent:0;mso-width-relative:page;mso-height-relative:page" from="0,1.8pt" to="475.2pt,1.8pt" o:gfxdata="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" o:allowincell="f"/>
           </w:pict>
         </mc:Fallback>
       </mc:AlternateContent>
@@ -18379,7 +18463,7 @@
         </mc:Choice>
         <mc:Fallback>
           <w:pict>
-            <v:line w14:anchorId="74CC560D" id="Line 32" o:spid="_x0000_s1026" style="position:absolute;z-index:251657216;visibility:visible;mso-wrap-style:square;mso-width-percent:0;mso-height-percent:0;mso-wrap-distance-left:9pt;mso-wrap-distance-top:0;mso-wrap-distance-right:9pt;mso-wrap-distance-bottom:0;mso-position-horizontal:absolute;mso-position-horizontal-relative:page;mso-position-vertical:absolute;mso-position-vertical-relative:page;mso-width-percent:0;mso-height-percent:0;mso-width-relative:page;mso-height-relative:page" from="1in,750.3pt" to="540pt,750.3pt" o:gfxdata="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" o:allowincell="f">
+            <v:line w14:anchorId="1CC52C9F" id="Line 32" o:spid="_x0000_s1026" style="position:absolute;z-index:251657216;visibility:visible;mso-wrap-style:square;mso-width-percent:0;mso-height-percent:0;mso-wrap-distance-left:9pt;mso-wrap-distance-top:0;mso-wrap-distance-right:9pt;mso-wrap-distance-bottom:0;mso-position-horizontal:absolute;mso-position-horizontal-relative:page;mso-position-vertical:absolute;mso-position-vertical-relative:page;mso-width-percent:0;mso-height-percent:0;mso-width-relative:page;mso-height-relative:page" from="1in,750.3pt" to="540pt,750.3pt" o:gfxdata="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" o:allowincell="f">
               <w10:wrap anchorx="page" anchory="page"/>
             </v:line>
           </w:pict>
@@ -18535,7 +18619,7 @@
         </mc:Choice>
         <mc:Fallback>
           <w:pict>
-            <v:line w14:anchorId="322A6638" id="Line 38" o:spid="_x0000_s1026" style="position:absolute;z-index:251659264;visibility:visible;mso-wrap-style:square;mso-width-percent:0;mso-height-percent:0;mso-wrap-distance-left:9pt;mso-wrap-distance-top:0;mso-wrap-distance-right:9pt;mso-wrap-distance-bottom:0;mso-position-horizontal:absolute;mso-position-horizontal-relative:page;mso-position-vertical:absolute;mso-position-vertical-relative:page;mso-width-percent:0;mso-height-percent:0;mso-width-relative:page;mso-height-relative:page" from="1in,50.4pt" to="561.6pt,50.4pt" o:gfxdata="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" o:allowincell="f">
+            <v:line w14:anchorId="7F790EC6" id="Line 38" o:spid="_x0000_s1026" style="position:absolute;z-index:251659264;visibility:visible;mso-wrap-style:square;mso-width-percent:0;mso-height-percent:0;mso-wrap-distance-left:9pt;mso-wrap-distance-top:0;mso-wrap-distance-right:9pt;mso-wrap-distance-bottom:0;mso-position-horizontal:absolute;mso-position-horizontal-relative:page;mso-position-vertical:absolute;mso-position-vertical-relative:page;mso-width-percent:0;mso-height-percent:0;mso-width-relative:page;mso-height-relative:page" from="1in,50.4pt" to="561.6pt,50.4pt" o:gfxdata="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" o:allowincell="f">
               <w10:wrap anchorx="page" anchory="page"/>
             </v:line>
           </w:pict>
@@ -18648,7 +18732,7 @@
         </mc:Choice>
         <mc:Fallback>
           <w:pict>
-            <v:line w14:anchorId="0A6EE373" id="Line 30" o:spid="_x0000_s1026" style="position:absolute;z-index:251656192;visibility:visible;mso-wrap-style:square;mso-width-percent:0;mso-height-percent:0;mso-wrap-distance-left:9pt;mso-wrap-distance-top:0;mso-wrap-distance-right:9pt;mso-wrap-distance-bottom:0;mso-position-horizontal:absolute;mso-position-horizontal-relative:page;mso-position-vertical:absolute;mso-position-vertical-relative:page;mso-width-percent:0;mso-height-percent:0;mso-width-relative:page;mso-height-relative:page" from="1in,50.4pt" to="540pt,50.4pt" o:gfxdata="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" o:allowincell="f">
+            <v:line w14:anchorId="542061B0" id="Line 30" o:spid="_x0000_s1026" style="position:absolute;z-index:251656192;visibility:visible;mso-wrap-style:square;mso-width-percent:0;mso-height-percent:0;mso-wrap-distance-left:9pt;mso-wrap-distance-top:0;mso-wrap-distance-right:9pt;mso-wrap-distance-bottom:0;mso-position-horizontal:absolute;mso-position-horizontal-relative:page;mso-position-vertical:absolute;mso-position-vertical-relative:page;mso-width-percent:0;mso-height-percent:0;mso-width-relative:page;mso-height-relative:page" from="1in,50.4pt" to="540pt,50.4pt" o:gfxdata="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" o:allowincell="f">
               <w10:wrap anchorx="page" anchory="page"/>
             </v:line>
           </w:pict>
@@ -22058,23 +22142,15 @@
 </file>
 
 <file path=customXml/item1.xml><?xml version="1.0" encoding="utf-8"?>
-<b:Sources xmlns:b="http://schemas.openxmlformats.org/officeDocument/2006/bibliography" xmlns="http://schemas.openxmlformats.org/officeDocument/2006/bibliography" SelectedStyle="\APA.XSL" StyleName="APA"/>
+<?mso-contentType ?>
+<FormTemplates xmlns="http://schemas.microsoft.com/sharepoint/v3/contenttype/forms">
+  <Display>DocumentLibraryForm</Display>
+  <Edit>DocumentLibraryForm</Edit>
+  <New>DocumentLibraryForm</New>
+</FormTemplates>
 </file>
 
 <file path=customXml/item2.xml><?xml version="1.0" encoding="utf-8"?>
-<p:properties xmlns:p="http://schemas.microsoft.com/office/2006/metadata/properties" xmlns:xsi="http://www.w3.org/2001/XMLSchema-instance" xmlns:pc="http://schemas.microsoft.com/office/infopath/2007/PartnerControls">
-  <documentManagement>
-    <Document_x0020_Description xmlns="8781c031-5bd4-48dc-9226-75e10e1f88a8">Charter</Document_x0020_Description>
-    <File_x0020_Type0 xmlns="8781c031-5bd4-48dc-9226-75e10e1f88a8">Word</File_x0020_Type0>
-    <Audience xmlns="8781c031-5bd4-48dc-9226-75e10e1f88a8">Internal Only</Audience>
-    <Primary_x0020_Owner xmlns="8781c031-5bd4-48dc-9226-75e10e1f88a8">Kimmit Renken</Primary_x0020_Owner>
-    <Revised_x0020_Date xmlns="8781c031-5bd4-48dc-9226-75e10e1f88a8">2012-03-08T06:00:00+00:00</Revised_x0020_Date>
-    <Subject_x0020_Keywords xmlns="8781c031-5bd4-48dc-9226-75e10e1f88a8" xsi:nil="true"/>
-  </documentManagement>
-</p:properties>
-</file>
-
-<file path=customXml/item3.xml><?xml version="1.0" encoding="utf-8"?>
 <ct:contentTypeSchema xmlns:ct="http://schemas.microsoft.com/office/2006/metadata/contentType" xmlns:ma="http://schemas.microsoft.com/office/2006/metadata/properties/metaAttributes" ct:_="" ma:_="" ma:contentTypeName="Document" ma:contentTypeID="0x010100E4C8757FE85365478221A7D1B64AB740" ma:contentTypeVersion="7" ma:contentTypeDescription="Create a new document." ma:contentTypeScope="" ma:versionID="6864faea769890394fdaf9dd8f5b3d9b">
   <xsd:schema xmlns:xsd="http://www.w3.org/2001/XMLSchema" xmlns:xs="http://www.w3.org/2001/XMLSchema" xmlns:p="http://schemas.microsoft.com/office/2006/metadata/properties" xmlns:ns2="8781c031-5bd4-48dc-9226-75e10e1f88a8" targetNamespace="http://schemas.microsoft.com/office/2006/metadata/properties" ma:root="true" ma:fieldsID="23e124e351e2048883b4cbd45c912eb7" ns2:_="">
     <xsd:import namespace="8781c031-5bd4-48dc-9226-75e10e1f88a8"/>
@@ -22271,34 +22347,32 @@
 </ct:contentTypeSchema>
 </file>
 
+<file path=customXml/item3.xml><?xml version="1.0" encoding="utf-8"?>
+<p:properties xmlns:p="http://schemas.microsoft.com/office/2006/metadata/properties" xmlns:xsi="http://www.w3.org/2001/XMLSchema-instance" xmlns:pc="http://schemas.microsoft.com/office/infopath/2007/PartnerControls">
+  <documentManagement>
+    <Document_x0020_Description xmlns="8781c031-5bd4-48dc-9226-75e10e1f88a8">Charter</Document_x0020_Description>
+    <File_x0020_Type0 xmlns="8781c031-5bd4-48dc-9226-75e10e1f88a8">Word</File_x0020_Type0>
+    <Audience xmlns="8781c031-5bd4-48dc-9226-75e10e1f88a8">Internal Only</Audience>
+    <Primary_x0020_Owner xmlns="8781c031-5bd4-48dc-9226-75e10e1f88a8">Kimmit Renken</Primary_x0020_Owner>
+    <Revised_x0020_Date xmlns="8781c031-5bd4-48dc-9226-75e10e1f88a8">2012-03-08T06:00:00+00:00</Revised_x0020_Date>
+    <Subject_x0020_Keywords xmlns="8781c031-5bd4-48dc-9226-75e10e1f88a8" xsi:nil="true"/>
+  </documentManagement>
+</p:properties>
+</file>
+
 <file path=customXml/item4.xml><?xml version="1.0" encodi